<commit_message>
Gráfico de atraso implementado
</commit_message>
<xml_diff>
--- a/Artigo - TCC - Current.docx
+++ b/Artigo - TCC - Current.docx
@@ -4115,207 +4115,13 @@
     </w:p>
     <w:p>
       <w:pPr>
-        <w:spacing w:before="5" w:line="360" w:lineRule="auto"/>
-        <w:ind w:firstLine="708"/>
-        <w:jc w:val="both"/>
-        <w:rPr>
-          <w:sz w:val="24"/>
-          <w:szCs w:val="24"/>
-          <w:lang w:val="pt-BR"/>
-        </w:rPr>
-      </w:pPr>
-      <w:r>
-        <w:rPr>
-          <w:sz w:val="24"/>
-          <w:szCs w:val="24"/>
-          <w:lang w:val="pt-BR"/>
-        </w:rPr>
-        <w:lastRenderedPageBreak/>
-        <w:t>(FOTO)</w:t>
-      </w:r>
-    </w:p>
-    <w:p>
-      <w:pPr>
-        <w:spacing w:before="5" w:line="360" w:lineRule="auto"/>
-        <w:rPr>
-          <w:sz w:val="24"/>
-          <w:szCs w:val="24"/>
-          <w:lang w:val="pt-BR"/>
-        </w:rPr>
-      </w:pPr>
-    </w:p>
-    <w:p>
-      <w:pPr>
-        <w:spacing w:before="5" w:line="360" w:lineRule="auto"/>
-        <w:rPr>
-          <w:b/>
-          <w:bCs/>
-          <w:sz w:val="24"/>
-          <w:szCs w:val="24"/>
-          <w:lang w:val="pt-BR"/>
-        </w:rPr>
-      </w:pPr>
-      <w:r>
-        <w:rPr>
-          <w:b/>
-          <w:bCs/>
-          <w:sz w:val="24"/>
-          <w:szCs w:val="24"/>
-          <w:lang w:val="pt-BR"/>
-        </w:rPr>
-        <w:t xml:space="preserve">4.3 </w:t>
-      </w:r>
-      <w:r>
-        <w:rPr>
-          <w:b/>
-          <w:bCs/>
-          <w:sz w:val="24"/>
-          <w:szCs w:val="24"/>
-          <w:lang w:val="pt-BR"/>
-        </w:rPr>
-        <w:t>Resultados obtidos pelo sistema de monitoramento e controle</w:t>
-      </w:r>
-    </w:p>
-    <w:p>
-      <w:pPr>
-        <w:spacing w:before="5" w:line="360" w:lineRule="auto"/>
-        <w:jc w:val="both"/>
-        <w:rPr>
-          <w:sz w:val="24"/>
-          <w:szCs w:val="24"/>
-          <w:lang w:val="pt-BR"/>
-        </w:rPr>
-      </w:pPr>
-      <w:r>
-        <w:rPr>
-          <w:b/>
-          <w:bCs/>
-          <w:sz w:val="24"/>
-          <w:szCs w:val="24"/>
-          <w:lang w:val="pt-BR"/>
-        </w:rPr>
-        <w:tab/>
-      </w:r>
-      <w:r>
-        <w:rPr>
-          <w:sz w:val="24"/>
-          <w:szCs w:val="24"/>
-          <w:lang w:val="pt-BR"/>
-        </w:rPr>
-        <w:t xml:space="preserve">Devido </w:t>
-      </w:r>
-      <w:r>
-        <w:rPr>
-          <w:sz w:val="24"/>
-          <w:szCs w:val="24"/>
-          <w:lang w:val="pt-BR"/>
-        </w:rPr>
-        <w:t>à</w:t>
-      </w:r>
-      <w:r>
-        <w:rPr>
-          <w:sz w:val="24"/>
-          <w:szCs w:val="24"/>
-          <w:lang w:val="pt-BR"/>
-        </w:rPr>
-        <w:t xml:space="preserve"> alta taxa de transferência e processamento</w:t>
-      </w:r>
-      <w:r>
-        <w:rPr>
-          <w:sz w:val="24"/>
-          <w:szCs w:val="24"/>
-          <w:lang w:val="pt-BR"/>
-        </w:rPr>
-        <w:t xml:space="preserve"> de dados durante a irrigação, apesar de se utilizar o tipo de conexão constante e frenética do </w:t>
-      </w:r>
-      <w:proofErr w:type="spellStart"/>
-      <w:r>
-        <w:rPr>
-          <w:sz w:val="24"/>
-          <w:szCs w:val="24"/>
-          <w:lang w:val="pt-BR"/>
-        </w:rPr>
-        <w:t>Websocket</w:t>
-      </w:r>
-      <w:proofErr w:type="spellEnd"/>
-      <w:r>
-        <w:rPr>
-          <w:sz w:val="24"/>
-          <w:szCs w:val="24"/>
-          <w:lang w:val="pt-BR"/>
-        </w:rPr>
-        <w:t>, o tratamento, processamento e armazenamento de dados resultou em atrasos nas respostas aos comandos realizados pela aplicação mobile em questão de segundos. Verificou-se também um leve atraso nas irrigações agendadas.</w:t>
-      </w:r>
-    </w:p>
-    <w:p>
-      <w:pPr>
-        <w:spacing w:before="5" w:line="360" w:lineRule="auto"/>
-        <w:ind w:firstLine="708"/>
-        <w:jc w:val="both"/>
-        <w:rPr>
-          <w:color w:val="000000" w:themeColor="text1"/>
-          <w:sz w:val="24"/>
-          <w:szCs w:val="24"/>
-          <w:lang w:val="pt-BR"/>
-        </w:rPr>
-      </w:pPr>
-      <w:r>
-        <w:rPr>
-          <w:color w:val="000000" w:themeColor="text1"/>
-          <w:sz w:val="24"/>
-          <w:szCs w:val="24"/>
-          <w:lang w:val="pt-BR"/>
-        </w:rPr>
-        <w:t>Para se mensurar o tempo de resposta do sistema aos comandos</w:t>
-      </w:r>
-      <w:r>
-        <w:rPr>
-          <w:color w:val="000000" w:themeColor="text1"/>
-          <w:sz w:val="24"/>
-          <w:szCs w:val="24"/>
-          <w:lang w:val="pt-BR"/>
-        </w:rPr>
-        <w:t xml:space="preserve"> de ligar e desligar a bomba de água</w:t>
-      </w:r>
-      <w:r>
-        <w:rPr>
-          <w:color w:val="000000" w:themeColor="text1"/>
-          <w:sz w:val="24"/>
-          <w:szCs w:val="24"/>
-          <w:lang w:val="pt-BR"/>
-        </w:rPr>
-        <w:t>,</w:t>
-      </w:r>
-      <w:r>
-        <w:rPr>
-          <w:color w:val="000000" w:themeColor="text1"/>
-          <w:sz w:val="24"/>
-          <w:szCs w:val="24"/>
-          <w:lang w:val="pt-BR"/>
-        </w:rPr>
-        <w:t xml:space="preserve"> foram realizadas dez irrigações utilizando a maquete para simular o processo, em seguida foram coletados manualmente os dados gerados pela irrigação e seus respectivos atrasos em função do tempo estabelecido. Por exemplo, uma rega definida para durar um minuto, ao encerrar deverá constar os sessenta segundos registrados, os excessos foram a base para a construção do gráfico a seguir.</w:t>
-      </w:r>
-    </w:p>
-    <w:p>
-      <w:pPr>
-        <w:spacing w:before="5" w:line="360" w:lineRule="auto"/>
-        <w:ind w:firstLine="708"/>
-        <w:jc w:val="both"/>
-        <w:rPr>
-          <w:sz w:val="32"/>
-          <w:szCs w:val="32"/>
-          <w:lang w:val="pt-BR"/>
-        </w:rPr>
-      </w:pPr>
-    </w:p>
-    <w:p>
-      <w:pPr>
         <w:pStyle w:val="Legenda"/>
         <w:keepNext/>
+        <w:jc w:val="both"/>
         <w:rPr>
           <w:i w:val="0"/>
           <w:iCs w:val="0"/>
-          <w:color w:val="000000" w:themeColor="text1"/>
+          <w:color w:val="auto"/>
           <w:sz w:val="20"/>
           <w:szCs w:val="20"/>
           <w:lang w:val="pt-BR"/>
@@ -4325,18 +4131,19 @@
         <w:rPr>
           <w:i w:val="0"/>
           <w:iCs w:val="0"/>
-          <w:color w:val="000000" w:themeColor="text1"/>
+          <w:color w:val="auto"/>
           <w:sz w:val="20"/>
           <w:szCs w:val="20"/>
           <w:lang w:val="pt-BR"/>
         </w:rPr>
-        <w:t xml:space="preserve">Gráfico </w:t>
+        <w:lastRenderedPageBreak/>
+        <w:t xml:space="preserve">Figura </w:t>
       </w:r>
       <w:r>
         <w:rPr>
           <w:i w:val="0"/>
           <w:iCs w:val="0"/>
-          <w:color w:val="000000" w:themeColor="text1"/>
+          <w:color w:val="auto"/>
           <w:sz w:val="20"/>
           <w:szCs w:val="20"/>
           <w:lang w:val="pt-BR"/>
@@ -4347,18 +4154,18 @@
         <w:rPr>
           <w:i w:val="0"/>
           <w:iCs w:val="0"/>
-          <w:color w:val="000000" w:themeColor="text1"/>
+          <w:color w:val="auto"/>
           <w:sz w:val="20"/>
           <w:szCs w:val="20"/>
           <w:lang w:val="pt-BR"/>
         </w:rPr>
-        <w:instrText xml:space="preserve"> SEQ Gráfico \* ARABIC </w:instrText>
+        <w:instrText xml:space="preserve"> SEQ Figura \* ARABIC </w:instrText>
       </w:r>
       <w:r>
         <w:rPr>
           <w:i w:val="0"/>
           <w:iCs w:val="0"/>
-          <w:color w:val="000000" w:themeColor="text1"/>
+          <w:color w:val="auto"/>
           <w:sz w:val="20"/>
           <w:szCs w:val="20"/>
           <w:lang w:val="pt-BR"/>
@@ -4370,18 +4177,18 @@
           <w:i w:val="0"/>
           <w:iCs w:val="0"/>
           <w:noProof/>
-          <w:color w:val="000000" w:themeColor="text1"/>
+          <w:color w:val="auto"/>
           <w:sz w:val="20"/>
           <w:szCs w:val="20"/>
           <w:lang w:val="pt-BR"/>
         </w:rPr>
-        <w:t>2</w:t>
+        <w:t>1</w:t>
       </w:r>
       <w:r>
         <w:rPr>
           <w:i w:val="0"/>
           <w:iCs w:val="0"/>
-          <w:color w:val="000000" w:themeColor="text1"/>
+          <w:color w:val="auto"/>
           <w:sz w:val="20"/>
           <w:szCs w:val="20"/>
           <w:lang w:val="pt-BR"/>
@@ -4391,9 +4198,11 @@
     </w:p>
     <w:p>
       <w:pPr>
-        <w:spacing w:line="360" w:lineRule="auto"/>
-        <w:ind w:right="-1"/>
-        <w:rPr>
+        <w:spacing w:before="5" w:line="360" w:lineRule="auto"/>
+        <w:jc w:val="both"/>
+        <w:rPr>
+          <w:sz w:val="24"/>
+          <w:szCs w:val="24"/>
           <w:lang w:val="pt-BR"/>
         </w:rPr>
       </w:pPr>
@@ -4405,14 +4214,42 @@
           <w:lang w:val="pt-BR"/>
         </w:rPr>
         <w:drawing>
-          <wp:inline distT="0" distB="0" distL="0" distR="0" wp14:anchorId="5720D888" wp14:editId="68FEB2E3">
-            <wp:extent cx="5400000" cy="3150235"/>
-            <wp:effectExtent l="0" t="0" r="10795" b="12065"/>
-            <wp:docPr id="9" name="Gráfico 9"/>
-            <wp:cNvGraphicFramePr/>
+          <wp:inline distT="0" distB="0" distL="0" distR="0" wp14:anchorId="4878D9F3" wp14:editId="5915E4D6">
+            <wp:extent cx="5760000" cy="4319845"/>
+            <wp:effectExtent l="0" t="0" r="0" b="5080"/>
+            <wp:docPr id="4" name="Imagem 4"/>
+            <wp:cNvGraphicFramePr>
+              <a:graphicFrameLocks xmlns:a="http://schemas.openxmlformats.org/drawingml/2006/main" noChangeAspect="1"/>
+            </wp:cNvGraphicFramePr>
             <a:graphic xmlns:a="http://schemas.openxmlformats.org/drawingml/2006/main">
-              <a:graphicData uri="http://schemas.openxmlformats.org/drawingml/2006/chart">
-                <c:chart xmlns:c="http://schemas.openxmlformats.org/drawingml/2006/chart" xmlns:r="http://schemas.openxmlformats.org/officeDocument/2006/relationships" r:id="rId15"/>
+              <a:graphicData uri="http://schemas.openxmlformats.org/drawingml/2006/picture">
+                <pic:pic xmlns:pic="http://schemas.openxmlformats.org/drawingml/2006/picture">
+                  <pic:nvPicPr>
+                    <pic:cNvPr id="4" name="Imagem 4"/>
+                    <pic:cNvPicPr/>
+                  </pic:nvPicPr>
+                  <pic:blipFill>
+                    <a:blip r:embed="rId15">
+                      <a:extLst>
+                        <a:ext uri="{28A0092B-C50C-407E-A947-70E740481C1C}">
+                          <a14:useLocalDpi xmlns:a14="http://schemas.microsoft.com/office/drawing/2010/main" val="0"/>
+                        </a:ext>
+                      </a:extLst>
+                    </a:blip>
+                    <a:stretch>
+                      <a:fillRect/>
+                    </a:stretch>
+                  </pic:blipFill>
+                  <pic:spPr>
+                    <a:xfrm>
+                      <a:off x="0" y="0"/>
+                      <a:ext cx="5760000" cy="4319845"/>
+                    </a:xfrm>
+                    <a:prstGeom prst="rect">
+                      <a:avLst/>
+                    </a:prstGeom>
+                  </pic:spPr>
+                </pic:pic>
               </a:graphicData>
             </a:graphic>
           </wp:inline>
@@ -4439,34 +4276,67 @@
         <w:rPr>
           <w:lang w:val="pt-BR"/>
         </w:rPr>
-        <w:t xml:space="preserve">: Próprio autor, </w:t>
-      </w:r>
-      <w:r>
-        <w:rPr>
-          <w:lang w:val="pt-BR"/>
-        </w:rPr>
-        <w:t>2021.</w:t>
-      </w:r>
-    </w:p>
-    <w:p>
-      <w:pPr>
-        <w:spacing w:line="360" w:lineRule="auto"/>
-        <w:rPr>
-          <w:lang w:val="pt-BR"/>
-        </w:rPr>
-      </w:pPr>
-    </w:p>
-    <w:p>
-      <w:pPr>
-        <w:spacing w:line="360" w:lineRule="auto"/>
-        <w:rPr>
-          <w:sz w:val="24"/>
-          <w:szCs w:val="24"/>
-          <w:lang w:val="pt-BR"/>
-        </w:rPr>
-      </w:pPr>
-      <w:r>
-        <w:rPr>
+        <w:t>: Próprio autor, 2021.</w:t>
+      </w:r>
+    </w:p>
+    <w:p>
+      <w:pPr>
+        <w:spacing w:before="5" w:line="360" w:lineRule="auto"/>
+        <w:rPr>
+          <w:sz w:val="24"/>
+          <w:szCs w:val="24"/>
+          <w:lang w:val="pt-BR"/>
+        </w:rPr>
+      </w:pPr>
+    </w:p>
+    <w:p>
+      <w:pPr>
+        <w:spacing w:before="5" w:line="360" w:lineRule="auto"/>
+        <w:rPr>
+          <w:b/>
+          <w:bCs/>
+          <w:sz w:val="24"/>
+          <w:szCs w:val="24"/>
+          <w:lang w:val="pt-BR"/>
+        </w:rPr>
+      </w:pPr>
+      <w:r>
+        <w:rPr>
+          <w:b/>
+          <w:bCs/>
+          <w:sz w:val="24"/>
+          <w:szCs w:val="24"/>
+          <w:lang w:val="pt-BR"/>
+        </w:rPr>
+        <w:t xml:space="preserve">4.3 </w:t>
+      </w:r>
+      <w:r>
+        <w:rPr>
+          <w:b/>
+          <w:bCs/>
+          <w:sz w:val="24"/>
+          <w:szCs w:val="24"/>
+          <w:lang w:val="pt-BR"/>
+        </w:rPr>
+        <w:t>Resultados obtidos pelo sistema de monitoramento e controle</w:t>
+      </w:r>
+    </w:p>
+    <w:p>
+      <w:pPr>
+        <w:spacing w:before="5" w:line="360" w:lineRule="auto"/>
+        <w:jc w:val="both"/>
+        <w:rPr>
+          <w:sz w:val="24"/>
+          <w:szCs w:val="24"/>
+          <w:lang w:val="pt-BR"/>
+        </w:rPr>
+      </w:pPr>
+      <w:r>
+        <w:rPr>
+          <w:b/>
+          <w:bCs/>
+          <w:sz w:val="24"/>
+          <w:szCs w:val="24"/>
           <w:lang w:val="pt-BR"/>
         </w:rPr>
         <w:tab/>
@@ -4477,93 +4347,111 @@
           <w:szCs w:val="24"/>
           <w:lang w:val="pt-BR"/>
         </w:rPr>
-        <w:t>N</w:t>
-      </w:r>
-      <w:r>
-        <w:rPr>
-          <w:sz w:val="24"/>
-          <w:szCs w:val="24"/>
-          <w:lang w:val="pt-BR"/>
-        </w:rPr>
-        <w:t>o que diz respeito à coleta de dados de umidade dos setores</w:t>
-      </w:r>
-      <w:r>
-        <w:rPr>
-          <w:sz w:val="24"/>
-          <w:szCs w:val="24"/>
-          <w:lang w:val="pt-BR"/>
-        </w:rPr>
-        <w:t xml:space="preserve">, as medições se mostraram precisas e o tempo de resposta do Arduino considerável, já que esses dados não </w:t>
-      </w:r>
-      <w:r>
-        <w:rPr>
-          <w:sz w:val="24"/>
-          <w:szCs w:val="24"/>
-          <w:lang w:val="pt-BR"/>
-        </w:rPr>
-        <w:lastRenderedPageBreak/>
-        <w:t>necessitas de atualização intensa. O cenário se repetiu também na coleta de umidade e temperatura do ar, o qual também não necessita de atualização frenética.</w:t>
-      </w:r>
-    </w:p>
-    <w:p>
-      <w:pPr>
-        <w:spacing w:line="360" w:lineRule="auto"/>
-        <w:rPr>
-          <w:sz w:val="24"/>
-          <w:szCs w:val="24"/>
-          <w:lang w:val="pt-BR"/>
-        </w:rPr>
-      </w:pPr>
-      <w:r>
-        <w:rPr>
-          <w:sz w:val="24"/>
-          <w:szCs w:val="24"/>
-          <w:lang w:val="pt-BR"/>
-        </w:rPr>
-        <w:tab/>
+        <w:t xml:space="preserve">Devido </w:t>
+      </w:r>
+      <w:r>
+        <w:rPr>
+          <w:sz w:val="24"/>
+          <w:szCs w:val="24"/>
+          <w:lang w:val="pt-BR"/>
+        </w:rPr>
+        <w:t>à</w:t>
+      </w:r>
+      <w:r>
+        <w:rPr>
+          <w:sz w:val="24"/>
+          <w:szCs w:val="24"/>
+          <w:lang w:val="pt-BR"/>
+        </w:rPr>
+        <w:t xml:space="preserve"> alta taxa de transferência e processamento</w:t>
+      </w:r>
+      <w:r>
+        <w:rPr>
+          <w:sz w:val="24"/>
+          <w:szCs w:val="24"/>
+          <w:lang w:val="pt-BR"/>
+        </w:rPr>
+        <w:t xml:space="preserve"> de dados durante a irrigação, apesar de se utilizar o tipo de conexão constante e frenética do </w:t>
+      </w:r>
+      <w:proofErr w:type="spellStart"/>
+      <w:r>
+        <w:rPr>
+          <w:sz w:val="24"/>
+          <w:szCs w:val="24"/>
+          <w:lang w:val="pt-BR"/>
+        </w:rPr>
+        <w:t>Websocket</w:t>
+      </w:r>
+      <w:proofErr w:type="spellEnd"/>
+      <w:r>
+        <w:rPr>
+          <w:sz w:val="24"/>
+          <w:szCs w:val="24"/>
+          <w:lang w:val="pt-BR"/>
+        </w:rPr>
+        <w:t>, o tratamento, processamento e armazenamento de dados resultou em atrasos nas respostas aos comandos realizados pela aplicação mobile em questão de segundos. Verificou-se também um leve atraso nas irrigações agendadas.</w:t>
       </w:r>
     </w:p>
     <w:p>
       <w:pPr>
         <w:spacing w:before="5" w:line="360" w:lineRule="auto"/>
-        <w:rPr>
-          <w:sz w:val="24"/>
-          <w:szCs w:val="24"/>
-          <w:lang w:val="pt-BR"/>
-        </w:rPr>
-      </w:pPr>
-      <w:r>
-        <w:rPr>
-          <w:sz w:val="24"/>
-          <w:szCs w:val="24"/>
-          <w:lang w:val="pt-BR"/>
-        </w:rPr>
-        <w:tab/>
-      </w:r>
-      <w:r>
-        <w:rPr>
-          <w:sz w:val="24"/>
-          <w:szCs w:val="24"/>
-          <w:lang w:val="pt-BR"/>
-        </w:rPr>
-        <w:t>Já o sensor de fluxo apresentou algumas variações de medição em questão de alguns mililitros, algo que não afetaria de forma significativa um sistema de irrigação em escala real. A seguir estão apresentadas as discordâncias das medições em relação ao consumo real de água.</w:t>
+        <w:ind w:firstLine="708"/>
+        <w:jc w:val="both"/>
+        <w:rPr>
+          <w:color w:val="000000" w:themeColor="text1"/>
+          <w:sz w:val="24"/>
+          <w:szCs w:val="24"/>
+          <w:lang w:val="pt-BR"/>
+        </w:rPr>
+      </w:pPr>
+      <w:r>
+        <w:rPr>
+          <w:color w:val="000000" w:themeColor="text1"/>
+          <w:sz w:val="24"/>
+          <w:szCs w:val="24"/>
+          <w:lang w:val="pt-BR"/>
+        </w:rPr>
+        <w:t>Para se mensurar o tempo de resposta do sistema aos comandos</w:t>
+      </w:r>
+      <w:r>
+        <w:rPr>
+          <w:color w:val="000000" w:themeColor="text1"/>
+          <w:sz w:val="24"/>
+          <w:szCs w:val="24"/>
+          <w:lang w:val="pt-BR"/>
+        </w:rPr>
+        <w:t xml:space="preserve"> de ligar e desligar a bomba de água</w:t>
+      </w:r>
+      <w:r>
+        <w:rPr>
+          <w:color w:val="000000" w:themeColor="text1"/>
+          <w:sz w:val="24"/>
+          <w:szCs w:val="24"/>
+          <w:lang w:val="pt-BR"/>
+        </w:rPr>
+        <w:t>,</w:t>
+      </w:r>
+      <w:r>
+        <w:rPr>
+          <w:color w:val="000000" w:themeColor="text1"/>
+          <w:sz w:val="24"/>
+          <w:szCs w:val="24"/>
+          <w:lang w:val="pt-BR"/>
+        </w:rPr>
+        <w:t xml:space="preserve"> foram realizadas dez irrigações utilizando a maquete para simular o processo, em seguida foram coletados manualmente os dados gerados pela irrigação e seus respectivos atrasos em função do tempo estabelecido. Por exemplo, uma rega definida para durar um minuto, ao encerrar deverá constar os sessenta segundos registrados, os excessos foram a base para a construção do gráfico a seguir.</w:t>
       </w:r>
     </w:p>
     <w:p>
       <w:pPr>
         <w:spacing w:before="5" w:line="360" w:lineRule="auto"/>
-        <w:rPr>
-          <w:lang w:val="pt-BR"/>
-        </w:rPr>
-      </w:pPr>
-      <w:r>
-        <w:rPr>
-          <w:sz w:val="24"/>
-          <w:szCs w:val="24"/>
-          <w:lang w:val="pt-BR"/>
-        </w:rPr>
-        <w:tab/>
-      </w:r>
+        <w:ind w:firstLine="708"/>
+        <w:jc w:val="both"/>
+        <w:rPr>
+          <w:sz w:val="32"/>
+          <w:szCs w:val="32"/>
+          <w:lang w:val="pt-BR"/>
+        </w:rPr>
+      </w:pPr>
     </w:p>
     <w:p>
       <w:pPr>
@@ -4587,6 +4475,220 @@
           <w:szCs w:val="20"/>
           <w:lang w:val="pt-BR"/>
         </w:rPr>
+        <w:lastRenderedPageBreak/>
+        <w:t xml:space="preserve">Gráfico </w:t>
+      </w:r>
+      <w:r>
+        <w:rPr>
+          <w:i w:val="0"/>
+          <w:iCs w:val="0"/>
+          <w:color w:val="000000" w:themeColor="text1"/>
+          <w:sz w:val="20"/>
+          <w:szCs w:val="20"/>
+          <w:lang w:val="pt-BR"/>
+        </w:rPr>
+        <w:fldChar w:fldCharType="begin"/>
+      </w:r>
+      <w:r>
+        <w:rPr>
+          <w:i w:val="0"/>
+          <w:iCs w:val="0"/>
+          <w:color w:val="000000" w:themeColor="text1"/>
+          <w:sz w:val="20"/>
+          <w:szCs w:val="20"/>
+          <w:lang w:val="pt-BR"/>
+        </w:rPr>
+        <w:instrText xml:space="preserve"> SEQ Gráfico \* ARABIC </w:instrText>
+      </w:r>
+      <w:r>
+        <w:rPr>
+          <w:i w:val="0"/>
+          <w:iCs w:val="0"/>
+          <w:color w:val="000000" w:themeColor="text1"/>
+          <w:sz w:val="20"/>
+          <w:szCs w:val="20"/>
+          <w:lang w:val="pt-BR"/>
+        </w:rPr>
+        <w:fldChar w:fldCharType="separate"/>
+      </w:r>
+      <w:r>
+        <w:rPr>
+          <w:i w:val="0"/>
+          <w:iCs w:val="0"/>
+          <w:noProof/>
+          <w:color w:val="000000" w:themeColor="text1"/>
+          <w:sz w:val="20"/>
+          <w:szCs w:val="20"/>
+          <w:lang w:val="pt-BR"/>
+        </w:rPr>
+        <w:t>2</w:t>
+      </w:r>
+      <w:r>
+        <w:rPr>
+          <w:i w:val="0"/>
+          <w:iCs w:val="0"/>
+          <w:color w:val="000000" w:themeColor="text1"/>
+          <w:sz w:val="20"/>
+          <w:szCs w:val="20"/>
+          <w:lang w:val="pt-BR"/>
+        </w:rPr>
+        <w:fldChar w:fldCharType="end"/>
+      </w:r>
+    </w:p>
+    <w:p>
+      <w:pPr>
+        <w:spacing w:line="360" w:lineRule="auto"/>
+        <w:ind w:right="-1"/>
+        <w:rPr>
+          <w:lang w:val="pt-BR"/>
+        </w:rPr>
+      </w:pPr>
+      <w:r>
+        <w:rPr>
+          <w:noProof/>
+          <w:lang w:val="pt-BR"/>
+        </w:rPr>
+        <w:drawing>
+          <wp:inline distT="0" distB="0" distL="0" distR="0" wp14:anchorId="19E69D3D" wp14:editId="2398222C">
+            <wp:extent cx="5486400" cy="3200400"/>
+            <wp:effectExtent l="0" t="0" r="0" b="0"/>
+            <wp:docPr id="7" name="Gráfico 7"/>
+            <wp:cNvGraphicFramePr/>
+            <a:graphic xmlns:a="http://schemas.openxmlformats.org/drawingml/2006/main">
+              <a:graphicData uri="http://schemas.openxmlformats.org/drawingml/2006/chart">
+                <c:chart xmlns:c="http://schemas.openxmlformats.org/drawingml/2006/chart" xmlns:r="http://schemas.openxmlformats.org/officeDocument/2006/relationships" r:id="rId16"/>
+              </a:graphicData>
+            </a:graphic>
+          </wp:inline>
+        </w:drawing>
+      </w:r>
+    </w:p>
+    <w:p>
+      <w:pPr>
+        <w:spacing w:line="360" w:lineRule="auto"/>
+        <w:rPr>
+          <w:lang w:val="pt-BR"/>
+        </w:rPr>
+      </w:pPr>
+      <w:r>
+        <w:rPr>
+          <w:b/>
+          <w:bCs/>
+          <w:color w:val="000000" w:themeColor="text1"/>
+          <w:lang w:val="pt-BR"/>
+        </w:rPr>
+        <w:t>Fonte</w:t>
+      </w:r>
+      <w:r>
+        <w:rPr>
+          <w:lang w:val="pt-BR"/>
+        </w:rPr>
+        <w:t xml:space="preserve">: Próprio autor, </w:t>
+      </w:r>
+      <w:r>
+        <w:rPr>
+          <w:lang w:val="pt-BR"/>
+        </w:rPr>
+        <w:t>2021.</w:t>
+      </w:r>
+    </w:p>
+    <w:p>
+      <w:pPr>
+        <w:spacing w:line="360" w:lineRule="auto"/>
+        <w:rPr>
+          <w:lang w:val="pt-BR"/>
+        </w:rPr>
+      </w:pPr>
+    </w:p>
+    <w:p>
+      <w:pPr>
+        <w:spacing w:line="360" w:lineRule="auto"/>
+        <w:rPr>
+          <w:sz w:val="24"/>
+          <w:szCs w:val="24"/>
+          <w:lang w:val="pt-BR"/>
+        </w:rPr>
+      </w:pPr>
+      <w:r>
+        <w:rPr>
+          <w:lang w:val="pt-BR"/>
+        </w:rPr>
+        <w:tab/>
+      </w:r>
+      <w:r>
+        <w:rPr>
+          <w:sz w:val="24"/>
+          <w:szCs w:val="24"/>
+          <w:lang w:val="pt-BR"/>
+        </w:rPr>
+        <w:t>N</w:t>
+      </w:r>
+      <w:r>
+        <w:rPr>
+          <w:sz w:val="24"/>
+          <w:szCs w:val="24"/>
+          <w:lang w:val="pt-BR"/>
+        </w:rPr>
+        <w:t>o que diz respeito à coleta de dados de umidade dos setores</w:t>
+      </w:r>
+      <w:r>
+        <w:rPr>
+          <w:sz w:val="24"/>
+          <w:szCs w:val="24"/>
+          <w:lang w:val="pt-BR"/>
+        </w:rPr>
+        <w:t>, as medições se mostraram precisas e o tempo de resposta do Arduino considerável, já que esses dados não necessitas de atualização intensa. O cenário se repetiu também na coleta de umidade e temperatura do ar, o qual também não necessita de atualização frenética.</w:t>
+      </w:r>
+    </w:p>
+    <w:p>
+      <w:pPr>
+        <w:spacing w:before="5" w:line="360" w:lineRule="auto"/>
+        <w:rPr>
+          <w:sz w:val="24"/>
+          <w:szCs w:val="24"/>
+          <w:lang w:val="pt-BR"/>
+        </w:rPr>
+      </w:pPr>
+      <w:r>
+        <w:rPr>
+          <w:sz w:val="24"/>
+          <w:szCs w:val="24"/>
+          <w:lang w:val="pt-BR"/>
+        </w:rPr>
+        <w:tab/>
+      </w:r>
+      <w:r>
+        <w:rPr>
+          <w:sz w:val="24"/>
+          <w:szCs w:val="24"/>
+          <w:lang w:val="pt-BR"/>
+        </w:rPr>
+        <w:t>Já o sensor de fluxo apresentou algumas variações de medição em questão de alguns mililitros, algo que não afetaria de forma significativa um sistema de irrigação em escala real. A seguir estão apresentadas as discordâncias das medições em relação ao consumo real de água.</w:t>
+      </w:r>
+    </w:p>
+    <w:p>
+      <w:pPr>
+        <w:pStyle w:val="Legenda"/>
+        <w:keepNext/>
+        <w:rPr>
+          <w:i w:val="0"/>
+          <w:iCs w:val="0"/>
+          <w:color w:val="000000" w:themeColor="text1"/>
+          <w:sz w:val="20"/>
+          <w:szCs w:val="20"/>
+          <w:lang w:val="pt-BR"/>
+        </w:rPr>
+      </w:pPr>
+      <w:r>
+        <w:rPr>
+          <w:i w:val="0"/>
+          <w:iCs w:val="0"/>
+          <w:color w:val="000000" w:themeColor="text1"/>
+          <w:sz w:val="20"/>
+          <w:szCs w:val="20"/>
+          <w:lang w:val="pt-BR"/>
+        </w:rPr>
+        <w:lastRenderedPageBreak/>
         <w:t xml:space="preserve">Gráfico </w:t>
       </w:r>
       <w:r>
@@ -4670,7 +4772,7 @@
             <wp:cNvGraphicFramePr/>
             <a:graphic xmlns:a="http://schemas.openxmlformats.org/drawingml/2006/main">
               <a:graphicData uri="http://schemas.openxmlformats.org/drawingml/2006/chart">
-                <c:chart xmlns:c="http://schemas.openxmlformats.org/drawingml/2006/chart" xmlns:r="http://schemas.openxmlformats.org/officeDocument/2006/relationships" r:id="rId16"/>
+                <c:chart xmlns:c="http://schemas.openxmlformats.org/drawingml/2006/chart" xmlns:r="http://schemas.openxmlformats.org/officeDocument/2006/relationships" r:id="rId17"/>
               </a:graphicData>
             </a:graphic>
           </wp:inline>
@@ -4812,17 +4914,7 @@
           <w:szCs w:val="24"/>
           <w:lang w:val="pt-BR"/>
         </w:rPr>
-        <w:t xml:space="preserve">o custo em relação a implementação de um sistema de irrigação controlada utilizando Arduino e Android é relativamente baixo em </w:t>
-      </w:r>
-      <w:r>
-        <w:rPr>
-          <w:bCs/>
-          <w:sz w:val="24"/>
-          <w:szCs w:val="24"/>
-          <w:lang w:val="pt-BR"/>
-        </w:rPr>
-        <w:lastRenderedPageBreak/>
-        <w:t xml:space="preserve">relação as comodidades e os dados obtidos da lavoura. Porém, grande parte da população rural ainda não possui acesso à internet e alguns nem sequer contam com energia elétrica. Com isso conclui-se que um dos maiores problemas em </w:t>
+        <w:t xml:space="preserve">o custo em relação a implementação de um sistema de irrigação controlada utilizando Arduino e Android é relativamente baixo em relação as comodidades e os dados obtidos da lavoura. Porém, grande parte da população rural ainda não possui acesso à internet e alguns nem sequer contam com energia elétrica. Com isso conclui-se que um dos maiores problemas em </w:t>
       </w:r>
       <w:r>
         <w:rPr>
@@ -4872,7 +4964,17 @@
           <w:szCs w:val="24"/>
           <w:lang w:val="pt-BR"/>
         </w:rPr>
-        <w:t>, e geralmente o segundo aspecto não é uma prioridade para os produtores rurais, o que acaba fazendo com que os investimentos em prol de consumir menos água sejam voltados somente para meio</w:t>
+        <w:t xml:space="preserve">, e geralmente o segundo aspecto não é uma prioridade para os produtores </w:t>
+      </w:r>
+      <w:r>
+        <w:rPr>
+          <w:bCs/>
+          <w:sz w:val="24"/>
+          <w:szCs w:val="24"/>
+          <w:lang w:val="pt-BR"/>
+        </w:rPr>
+        <w:lastRenderedPageBreak/>
+        <w:t>rurais, o que acaba fazendo com que os investimentos em prol de consumir menos água sejam voltados somente para meio</w:t>
       </w:r>
       <w:r>
         <w:rPr>
@@ -5867,7 +5969,17 @@
           <w:szCs w:val="24"/>
           <w:lang w:val="pt-BR"/>
         </w:rPr>
-        <w:t>, 2020. Disponível em:  https://g1.globo.com/economia/agronegocios/agro-a-industria-riqueza-do-brasil/noticia/2020/09/17/de-onde-vem-o-que-eu-como-cafe-e-a-2a-bebida-mais-consumida-no-pais-e-interesse-por-metodos-de-preparo-cresceu-na-pandemia.ghtml. Acesso em: 26 jun. 2021.</w:t>
+        <w:t xml:space="preserve">, 2020. Disponível em:  </w:t>
+      </w:r>
+      <w:r>
+        <w:rPr>
+          <w:color w:val="000000" w:themeColor="text1"/>
+          <w:sz w:val="24"/>
+          <w:szCs w:val="24"/>
+          <w:lang w:val="pt-BR"/>
+        </w:rPr>
+        <w:lastRenderedPageBreak/>
+        <w:t>https://g1.globo.com/economia/agronegocios/agro-a-industria-riqueza-do-brasil/noticia/2020/09/17/de-onde-vem-o-que-eu-como-cafe-e-a-2a-bebida-mais-consumida-no-pais-e-interesse-por-metodos-de-preparo-cresceu-na-pandemia.ghtml. Acesso em: 26 jun. 2021.</w:t>
       </w:r>
     </w:p>
     <w:p>
@@ -5943,7 +6055,7 @@
         </w:rPr>
         <w:t xml:space="preserve">. São Paulo, 2011. Disponível em: </w:t>
       </w:r>
-      <w:hyperlink r:id="rId17">
+      <w:hyperlink r:id="rId18">
         <w:r>
           <w:rPr>
             <w:rStyle w:val="LinkdaInternet"/>
@@ -6106,7 +6218,7 @@
         </w:rPr>
         <w:t xml:space="preserve"> Revista do Café, 2013. Disponível em: </w:t>
       </w:r>
-      <w:hyperlink r:id="rId18">
+      <w:hyperlink r:id="rId19">
         <w:r>
           <w:rPr>
             <w:rStyle w:val="LinkdaInternet"/>
@@ -6489,19 +6601,7 @@
           <w:u w:val="none"/>
           <w:lang w:val="pt-BR"/>
         </w:rPr>
-        <w:t xml:space="preserve">. IBGE, 2020. Disponível em: </w:t>
-      </w:r>
-      <w:r>
-        <w:rPr>
-          <w:rStyle w:val="LinkdaInternet"/>
-          <w:color w:val="000000" w:themeColor="text1"/>
-          <w:sz w:val="24"/>
-          <w:szCs w:val="24"/>
-          <w:u w:val="none"/>
-          <w:lang w:val="pt-BR"/>
-        </w:rPr>
-        <w:lastRenderedPageBreak/>
-        <w:t>https://biblioteca.ibge.gov.br/visualizacao/periodicos/2415/epag_2019_dez.pdf. Acesso em: 05 jun. 2021.</w:t>
+        <w:t>. IBGE, 2020. Disponível em: https://biblioteca.ibge.gov.br/visualizacao/periodicos/2415/epag_2019_dez.pdf. Acesso em: 05 jun. 2021.</w:t>
       </w:r>
     </w:p>
     <w:p>
@@ -6641,7 +6741,7 @@
         </w:rPr>
         <w:t xml:space="preserve"> AGROPÓS, 2020. Disponível em: </w:t>
       </w:r>
-      <w:hyperlink r:id="rId19" w:anchor=":~:text=O sistema de aspersão convencional,próxima área a ser irrigada" w:history="1">
+      <w:hyperlink r:id="rId20" w:anchor=":~:text=O sistema de aspersão convencional,próxima área a ser irrigada" w:history="1">
         <w:r>
           <w:rPr>
             <w:rStyle w:val="LinkdaInternet"/>
@@ -6727,6 +6827,7 @@
           <w:bCs/>
           <w:color w:val="000000" w:themeColor="text1"/>
         </w:rPr>
+        <w:lastRenderedPageBreak/>
         <w:t>NOVO Horizonte do Oeste.</w:t>
       </w:r>
       <w:r>
@@ -6807,7 +6908,7 @@
         </w:rPr>
         <w:t xml:space="preserve"> UNIVASF. Pernambuco, 2018. Disponível em: </w:t>
       </w:r>
-      <w:hyperlink r:id="rId20">
+      <w:hyperlink r:id="rId21">
         <w:r>
           <w:rPr>
             <w:rStyle w:val="LinkdaInternet"/>
@@ -7322,7 +7423,6 @@
           <w:szCs w:val="24"/>
           <w:lang w:val="pt-BR"/>
         </w:rPr>
-        <w:lastRenderedPageBreak/>
         <w:t>PRINCIPAIS tipos de irrigação: vantagens e desvantagens.</w:t>
       </w:r>
       <w:r>
@@ -7442,7 +7542,7 @@
         </w:rPr>
         <w:t xml:space="preserve"> Automação e Robótica, 2012. Disponível em: </w:t>
       </w:r>
-      <w:hyperlink r:id="rId21" w:anchor=":~:text=Atuadores-,Os atuadores são componentes que realizam a conversão da energia,que os mesmos movimentem" w:history="1">
+      <w:hyperlink r:id="rId22" w:anchor=":~:text=Atuadores-,Os atuadores são componentes que realizam a conversão da energia,que os mesmos movimentem" w:history="1">
         <w:r>
           <w:rPr>
             <w:rStyle w:val="LinkdaInternet"/>
@@ -7452,7 +7552,19 @@
             <w:u w:val="none"/>
             <w:lang w:val="pt-BR"/>
           </w:rPr>
-          <w:t>http://automacaoerobotica.blogspot.com/2012/07/sensores-e-atuadores-aplicados-robotica.html#:~:text=Atuadores-,Os%20atuadores%20s%C3%A3o%20componentes%20que%20realizam%20a%20convers%C3%A3o%20da%20energia,que%20os%20mesmos%20movimentem</w:t>
+          <w:t>http://automacaoerobotica.blogspot.com/2012/07/sensores-e-atuadores-aplicados-</w:t>
+        </w:r>
+        <w:r>
+          <w:rPr>
+            <w:rStyle w:val="LinkdaInternet"/>
+            <w:color w:val="000000" w:themeColor="text1"/>
+            <w:sz w:val="24"/>
+            <w:szCs w:val="24"/>
+            <w:u w:val="none"/>
+            <w:lang w:val="pt-BR"/>
+          </w:rPr>
+          <w:lastRenderedPageBreak/>
+          <w:t>robotica.html#:~:text=Atuadores-,Os%20atuadores%20s%C3%A3o%20componentes%20que%20realizam%20a%20convers%C3%A3o%20da%20energia,que%20os%20mesmos%20movimentem</w:t>
         </w:r>
       </w:hyperlink>
       <w:r>
@@ -8388,7 +8500,7 @@
                     <pic:cNvPicPr/>
                   </pic:nvPicPr>
                   <pic:blipFill>
-                    <a:blip r:embed="rId22"/>
+                    <a:blip r:embed="rId23"/>
                     <a:stretch>
                       <a:fillRect/>
                     </a:stretch>
@@ -8410,7 +8522,7 @@
       </w:r>
     </w:p>
     <w:sectPr>
-      <w:headerReference w:type="default" r:id="rId23"/>
+      <w:headerReference w:type="default" r:id="rId24"/>
       <w:pgSz w:w="11906" w:h="16838"/>
       <w:pgMar w:top="1701" w:right="1134" w:bottom="1134" w:left="1701" w:header="709" w:footer="709" w:gutter="0"/>
       <w:cols w:space="708"/>
@@ -10058,7 +10170,7 @@
   <w:style w:type="paragraph" w:default="1" w:styleId="Normal">
     <w:name w:val="Normal"/>
     <w:qFormat/>
-    <w:rsid w:val="003049E4"/>
+    <w:rsid w:val="001113E3"/>
     <w:pPr>
       <w:spacing w:after="0" w:line="240" w:lineRule="auto"/>
     </w:pPr>
@@ -11268,7 +11380,7 @@
               </a:defRPr>
             </a:pPr>
             <a:r>
-              <a:rPr lang="en-US" sz="1200">
+              <a:rPr lang="pt-BR" sz="1200">
                 <a:solidFill>
                   <a:schemeClr val="tx1"/>
                 </a:solidFill>
@@ -11278,15 +11390,22 @@
               <a:t>Atraso de</a:t>
             </a:r>
             <a:r>
-              <a:rPr lang="en-US" sz="1200" baseline="0">
+              <a:rPr lang="pt-BR" sz="1200" baseline="0">
                 <a:solidFill>
                   <a:schemeClr val="tx1"/>
                 </a:solidFill>
                 <a:latin typeface="Times New Roman" panose="02020603050405020304" pitchFamily="18" charset="0"/>
                 <a:cs typeface="Times New Roman" panose="02020603050405020304" pitchFamily="18" charset="0"/>
               </a:rPr>
-              <a:t> respostas dos comandos do aplicativo em segundos</a:t>
+              <a:t> comandos feitos pelo aplicativo em segundos</a:t>
             </a:r>
+            <a:endParaRPr lang="pt-BR">
+              <a:solidFill>
+                <a:schemeClr val="tx1"/>
+              </a:solidFill>
+              <a:latin typeface="Times New Roman" panose="02020603050405020304" pitchFamily="18" charset="0"/>
+              <a:cs typeface="Times New Roman" panose="02020603050405020304" pitchFamily="18" charset="0"/>
+            </a:endParaRPr>
           </a:p>
         </c:rich>
       </c:tx>
@@ -11334,7 +11453,7 @@
               <c:strCache>
                 <c:ptCount val="1"/>
                 <c:pt idx="0">
-                  <c:v>Atraso</c:v>
+                  <c:v>Atraso de inicio</c:v>
                 </c:pt>
               </c:strCache>
             </c:strRef>
@@ -11408,34 +11527,34 @@
                 <c:formatCode>General</c:formatCode>
                 <c:ptCount val="10"/>
                 <c:pt idx="0">
-                  <c:v>6</c:v>
+                  <c:v>13</c:v>
                 </c:pt>
                 <c:pt idx="1">
-                  <c:v>5</c:v>
+                  <c:v>9</c:v>
                 </c:pt>
                 <c:pt idx="2">
-                  <c:v>4</c:v>
+                  <c:v>13</c:v>
                 </c:pt>
                 <c:pt idx="3">
-                  <c:v>8</c:v>
+                  <c:v>14</c:v>
                 </c:pt>
                 <c:pt idx="4">
-                  <c:v>6</c:v>
+                  <c:v>12</c:v>
                 </c:pt>
                 <c:pt idx="5">
-                  <c:v>4</c:v>
+                  <c:v>11</c:v>
                 </c:pt>
                 <c:pt idx="6">
-                  <c:v>5</c:v>
+                  <c:v>15</c:v>
                 </c:pt>
                 <c:pt idx="7">
-                  <c:v>8</c:v>
+                  <c:v>9</c:v>
                 </c:pt>
                 <c:pt idx="8">
-                  <c:v>7</c:v>
+                  <c:v>2</c:v>
                 </c:pt>
                 <c:pt idx="9">
-                  <c:v>4</c:v>
+                  <c:v>11</c:v>
                 </c:pt>
               </c:numCache>
             </c:numRef>
@@ -11443,7 +11562,129 @@
           <c:smooth val="0"/>
           <c:extLst>
             <c:ext xmlns:c16="http://schemas.microsoft.com/office/drawing/2014/chart" uri="{C3380CC4-5D6E-409C-BE32-E72D297353CC}">
-              <c16:uniqueId val="{00000000-2887-43AF-94B5-98918ED3EB67}"/>
+              <c16:uniqueId val="{00000000-D17B-4EE4-B07B-F1379290EA36}"/>
+            </c:ext>
+          </c:extLst>
+        </c:ser>
+        <c:ser>
+          <c:idx val="1"/>
+          <c:order val="1"/>
+          <c:tx>
+            <c:strRef>
+              <c:f>Planilha1!$C$1</c:f>
+              <c:strCache>
+                <c:ptCount val="1"/>
+                <c:pt idx="0">
+                  <c:v>Atraso de fim</c:v>
+                </c:pt>
+              </c:strCache>
+            </c:strRef>
+          </c:tx>
+          <c:spPr>
+            <a:ln w="28575" cap="rnd">
+              <a:solidFill>
+                <a:schemeClr val="accent2"/>
+              </a:solidFill>
+              <a:round/>
+            </a:ln>
+            <a:effectLst/>
+          </c:spPr>
+          <c:marker>
+            <c:symbol val="circle"/>
+            <c:size val="5"/>
+            <c:spPr>
+              <a:solidFill>
+                <a:schemeClr val="accent2"/>
+              </a:solidFill>
+              <a:ln w="9525">
+                <a:solidFill>
+                  <a:schemeClr val="accent2"/>
+                </a:solidFill>
+              </a:ln>
+              <a:effectLst/>
+            </c:spPr>
+          </c:marker>
+          <c:cat>
+            <c:strRef>
+              <c:f>Planilha1!$A$2:$A$11</c:f>
+              <c:strCache>
+                <c:ptCount val="10"/>
+                <c:pt idx="0">
+                  <c:v>Irrig. 1</c:v>
+                </c:pt>
+                <c:pt idx="1">
+                  <c:v>Irrig. 2</c:v>
+                </c:pt>
+                <c:pt idx="2">
+                  <c:v>Irrig. 3</c:v>
+                </c:pt>
+                <c:pt idx="3">
+                  <c:v>Irrig. 4</c:v>
+                </c:pt>
+                <c:pt idx="4">
+                  <c:v>Irrig. 5</c:v>
+                </c:pt>
+                <c:pt idx="5">
+                  <c:v>Irrig. 6</c:v>
+                </c:pt>
+                <c:pt idx="6">
+                  <c:v>Irrig. 7</c:v>
+                </c:pt>
+                <c:pt idx="7">
+                  <c:v>Irrig. 8</c:v>
+                </c:pt>
+                <c:pt idx="8">
+                  <c:v>Irrig. 9</c:v>
+                </c:pt>
+                <c:pt idx="9">
+                  <c:v>Irrig. 10</c:v>
+                </c:pt>
+              </c:strCache>
+            </c:strRef>
+          </c:cat>
+          <c:val>
+            <c:numRef>
+              <c:f>Planilha1!$C$2:$C$11</c:f>
+              <c:numCache>
+                <c:formatCode>General</c:formatCode>
+                <c:ptCount val="10"/>
+                <c:pt idx="0">
+                  <c:v>7</c:v>
+                </c:pt>
+                <c:pt idx="1">
+                  <c:v>8</c:v>
+                </c:pt>
+                <c:pt idx="2">
+                  <c:v>11</c:v>
+                </c:pt>
+                <c:pt idx="3">
+                  <c:v>10</c:v>
+                </c:pt>
+                <c:pt idx="4">
+                  <c:v>12</c:v>
+                </c:pt>
+                <c:pt idx="5">
+                  <c:v>6</c:v>
+                </c:pt>
+                <c:pt idx="6">
+                  <c:v>8</c:v>
+                </c:pt>
+                <c:pt idx="7">
+                  <c:v>12</c:v>
+                </c:pt>
+                <c:pt idx="8">
+                  <c:v>8</c:v>
+                </c:pt>
+                <c:pt idx="9">
+                  <c:v>11</c:v>
+                </c:pt>
+              </c:numCache>
+            </c:numRef>
+          </c:val>
+          <c:smooth val="0"/>
+          <c:extLst>
+            <c:ext xmlns:c16="http://schemas.microsoft.com/office/drawing/2014/chart" uri="{C3380CC4-5D6E-409C-BE32-E72D297353CC}">
+              <c16:uniqueId val="{00000001-D17B-4EE4-B07B-F1379290EA36}"/>
             </c:ext>
           </c:extLst>
         </c:ser>
@@ -11457,11 +11698,11 @@
         </c:dLbls>
         <c:marker val="1"/>
         <c:smooth val="0"/>
-        <c:axId val="2133537968"/>
-        <c:axId val="2133525904"/>
+        <c:axId val="2093175871"/>
+        <c:axId val="2093175455"/>
       </c:lineChart>
       <c:catAx>
-        <c:axId val="2133537968"/>
+        <c:axId val="2093175871"/>
         <c:scaling>
           <c:orientation val="minMax"/>
         </c:scaling>
@@ -11504,7 +11745,7 @@
             <a:endParaRPr lang="pt-BR"/>
           </a:p>
         </c:txPr>
-        <c:crossAx val="2133525904"/>
+        <c:crossAx val="2093175455"/>
         <c:crosses val="autoZero"/>
         <c:auto val="1"/>
         <c:lblAlgn val="ctr"/>
@@ -11512,7 +11753,7 @@
         <c:noMultiLvlLbl val="0"/>
       </c:catAx>
       <c:valAx>
-        <c:axId val="2133525904"/>
+        <c:axId val="2093175455"/>
         <c:scaling>
           <c:orientation val="minMax"/>
         </c:scaling>
@@ -11563,7 +11804,7 @@
             <a:endParaRPr lang="pt-BR"/>
           </a:p>
         </c:txPr>
-        <c:crossAx val="2133537968"/>
+        <c:crossAx val="2093175871"/>
         <c:crosses val="autoZero"/>
         <c:crossBetween val="between"/>
       </c:valAx>

</xml_diff>

<commit_message>
Notas de rodapé adicionadas
</commit_message>
<xml_diff>
--- a/Artigo - TCC - Current.docx
+++ b/Artigo - TCC - Current.docx
@@ -134,11 +134,10 @@
         <w:ind w:right="-1"/>
         <w:jc w:val="both"/>
         <w:rPr>
-          <w:rStyle w:val="fontstyle01"/>
-          <w:lang w:val="pt-BR"/>
-        </w:rPr>
-      </w:pPr>
-      <w:commentRangeStart w:id="0"/>
+          <w:color w:val="000000"/>
+          <w:lang w:val="pt-BR"/>
+        </w:rPr>
+      </w:pPr>
       <w:r>
         <w:rPr>
           <w:rStyle w:val="fontstyle01"/>
@@ -155,14 +154,6 @@
         </w:rPr>
         <w:t>Trabalho</w:t>
       </w:r>
-      <w:commentRangeEnd w:id="0"/>
-      <w:r>
-        <w:rPr>
-          <w:rStyle w:val="Refdecomentrio"/>
-          <w:lang w:val="pt-BR"/>
-        </w:rPr>
-        <w:commentReference w:id="0"/>
-      </w:r>
       <w:r>
         <w:rPr>
           <w:rStyle w:val="fontstyle01"/>
@@ -268,13 +259,16 @@
         </w:rPr>
         <w:t>.</w:t>
       </w:r>
-      <w:r>
-        <w:rPr>
-          <w:color w:val="000000"/>
-          <w:lang w:val="pt-BR"/>
-        </w:rPr>
-        <w:br/>
-      </w:r>
+    </w:p>
+    <w:p>
+      <w:pPr>
+        <w:ind w:right="-1"/>
+        <w:jc w:val="both"/>
+        <w:rPr>
+          <w:rStyle w:val="fontstyle01"/>
+          <w:lang w:val="pt-BR"/>
+        </w:rPr>
+      </w:pPr>
       <w:r>
         <w:rPr>
           <w:rStyle w:val="fontstyle01"/>
@@ -864,30 +858,100 @@
         <w:jc w:val="both"/>
         <w:rPr>
           <w:color w:val="000000" w:themeColor="text1"/>
-          <w:lang w:val="pt-BR"/>
+          <w:lang w:val="en-CA"/>
         </w:rPr>
       </w:pPr>
       <w:r>
         <w:rPr>
           <w:b/>
           <w:color w:val="000000" w:themeColor="text1"/>
-          <w:lang w:val="pt-BR"/>
+          <w:lang w:val="en-CA"/>
         </w:rPr>
         <w:t>Keywords:</w:t>
       </w:r>
       <w:r>
         <w:rPr>
           <w:color w:val="000000" w:themeColor="text1"/>
-          <w:lang w:val="pt-BR"/>
+          <w:lang w:val="en-CA"/>
         </w:rPr>
         <w:t xml:space="preserve"> </w:t>
       </w:r>
       <w:r>
         <w:rPr>
           <w:color w:val="000000" w:themeColor="text1"/>
-          <w:lang w:val="pt-BR"/>
-        </w:rPr>
-        <w:t>Tecnologia. Monitoramento e controle. Consumo sustentável.</w:t>
+          <w:lang w:val="en-CA"/>
+        </w:rPr>
+        <w:t>Tec</w:t>
+      </w:r>
+      <w:r>
+        <w:rPr>
+          <w:color w:val="000000" w:themeColor="text1"/>
+          <w:lang w:val="en-CA"/>
+        </w:rPr>
+        <w:t>h</w:t>
+      </w:r>
+      <w:r>
+        <w:rPr>
+          <w:color w:val="000000" w:themeColor="text1"/>
+          <w:lang w:val="en-CA"/>
+        </w:rPr>
+        <w:t>nolog</w:t>
+      </w:r>
+      <w:r>
+        <w:rPr>
+          <w:color w:val="000000" w:themeColor="text1"/>
+          <w:lang w:val="en-CA"/>
+        </w:rPr>
+        <w:t>y</w:t>
+      </w:r>
+      <w:r>
+        <w:rPr>
+          <w:color w:val="000000" w:themeColor="text1"/>
+          <w:lang w:val="en-CA"/>
+        </w:rPr>
+        <w:t>. Monitor</w:t>
+      </w:r>
+      <w:r>
+        <w:rPr>
+          <w:color w:val="000000" w:themeColor="text1"/>
+          <w:lang w:val="en-CA"/>
+        </w:rPr>
+        <w:t>ing</w:t>
+      </w:r>
+      <w:r>
+        <w:rPr>
+          <w:color w:val="000000" w:themeColor="text1"/>
+          <w:lang w:val="en-CA"/>
+        </w:rPr>
+        <w:t xml:space="preserve"> </w:t>
+      </w:r>
+      <w:r>
+        <w:rPr>
+          <w:color w:val="000000" w:themeColor="text1"/>
+          <w:lang w:val="en-CA"/>
+        </w:rPr>
+        <w:t>and</w:t>
+      </w:r>
+      <w:r>
+        <w:rPr>
+          <w:color w:val="000000" w:themeColor="text1"/>
+          <w:lang w:val="en-CA"/>
+        </w:rPr>
+        <w:t xml:space="preserve"> control. </w:t>
+      </w:r>
+      <w:r>
+        <w:rPr>
+          <w:color w:val="000000" w:themeColor="text1"/>
+          <w:lang w:val="en-CA"/>
+        </w:rPr>
+        <w:t>Sustainable consumption</w:t>
+      </w:r>
+      <w:r>
+        <w:rPr>
+          <w:color w:val="000000" w:themeColor="text1"/>
+          <w:lang w:val="en-CA"/>
+        </w:rPr>
+        <w:t>.</w:t>
       </w:r>
     </w:p>
     <w:p>
@@ -898,7 +962,7 @@
         <w:rPr>
           <w:rFonts w:eastAsia="Arial"/>
           <w:bCs/>
-          <w:lang w:val="pt-BR"/>
+          <w:lang w:val="en-CA"/>
         </w:rPr>
       </w:pPr>
     </w:p>
@@ -1398,27 +1462,19 @@
         <w:rPr>
           <w:color w:val="000000"/>
         </w:rPr>
-        <w:t xml:space="preserve">Nesse cenário Marconi e </w:t>
-      </w:r>
-      <w:proofErr w:type="gramStart"/>
-      <w:r>
-        <w:rPr>
-          <w:color w:val="000000"/>
-        </w:rPr>
-        <w:t>Lakatos</w:t>
-      </w:r>
-      <w:r>
-        <w:rPr>
-          <w:color w:val="000000"/>
-        </w:rPr>
-        <w:t>(</w:t>
-      </w:r>
-      <w:proofErr w:type="gramEnd"/>
-      <w:r>
-        <w:rPr>
-          <w:color w:val="000000"/>
-        </w:rPr>
-        <w:t>2017)</w:t>
+        <w:t>Nesse cenário Marconi e Lakatos</w:t>
+      </w:r>
+      <w:r>
+        <w:rPr>
+          <w:color w:val="000000"/>
+        </w:rPr>
+        <w:t xml:space="preserve"> </w:t>
+      </w:r>
+      <w:r>
+        <w:rPr>
+          <w:color w:val="000000"/>
+        </w:rPr>
+        <w:t>(2017)</w:t>
       </w:r>
       <w:r>
         <w:rPr>
@@ -1487,18 +1543,35 @@
         <w:rPr>
           <w:sz w:val="24"/>
           <w:szCs w:val="24"/>
-          <w:lang w:val="pt-BR"/>
+          <w:lang w:val="en-CA"/>
         </w:rPr>
         <w:t>MySql</w:t>
       </w:r>
       <w:proofErr w:type="spellEnd"/>
       <w:r>
         <w:rPr>
-          <w:sz w:val="24"/>
-          <w:szCs w:val="24"/>
-          <w:lang w:val="pt-BR"/>
-        </w:rPr>
-        <w:t xml:space="preserve"> durante </w:t>
+          <w:rStyle w:val="Refdenotaderodap"/>
+          <w:sz w:val="24"/>
+          <w:szCs w:val="24"/>
+          <w:lang w:val="en-CA"/>
+        </w:rPr>
+        <w:footnoteReference w:id="4"/>
+      </w:r>
+      <w:r>
+        <w:rPr>
+          <w:sz w:val="24"/>
+          <w:szCs w:val="24"/>
+          <w:lang w:val="pt-BR"/>
+        </w:rPr>
+        <w:t xml:space="preserve"> </w:t>
+      </w:r>
+      <w:r>
+        <w:rPr>
+          <w:sz w:val="24"/>
+          <w:szCs w:val="24"/>
+          <w:lang w:val="pt-BR"/>
+        </w:rPr>
+        <w:t xml:space="preserve">durante </w:t>
       </w:r>
       <w:r>
         <w:rPr>
@@ -1534,7 +1607,32 @@
           <w:lang w:val="pt-BR"/>
         </w:rPr>
         <w:tab/>
-        <w:t>Os dados armazenados no banco de dados permitiram realizar comparações em relação ao que foi estabelecido na programação, sendo possível mensurar a eficiência e os atrasos temporais devido a utilização de uma conexão Wi-Fi.</w:t>
+        <w:t xml:space="preserve">Os dados armazenados no banco de dados permitiram realizar comparações em relação ao que foi estabelecido na programação, sendo possível mensurar a eficiência e os atrasos temporais devido a utilização de uma conexão </w:t>
+      </w:r>
+      <w:r>
+        <w:rPr>
+          <w:sz w:val="24"/>
+          <w:szCs w:val="24"/>
+          <w:lang w:val="pt-BR"/>
+        </w:rPr>
+        <w:t>Wi-Fi</w:t>
+      </w:r>
+      <w:r>
+        <w:rPr>
+          <w:rStyle w:val="Refdenotaderodap"/>
+          <w:sz w:val="24"/>
+          <w:szCs w:val="24"/>
+          <w:lang w:val="pt-BR"/>
+        </w:rPr>
+        <w:footnoteReference w:id="5"/>
+      </w:r>
+      <w:r>
+        <w:rPr>
+          <w:sz w:val="24"/>
+          <w:szCs w:val="24"/>
+          <w:lang w:val="pt-BR"/>
+        </w:rPr>
+        <w:t>.</w:t>
       </w:r>
       <w:r>
         <w:rPr>
@@ -1586,15 +1684,138 @@
           <w:szCs w:val="24"/>
           <w:lang w:val="pt-BR"/>
         </w:rPr>
-        <w:t xml:space="preserve"> protocolo HTTP para requisições que necessitam de </w:t>
-      </w:r>
-      <w:r>
-        <w:rPr>
-          <w:sz w:val="24"/>
-          <w:szCs w:val="24"/>
-          <w:lang w:val="pt-BR"/>
-        </w:rPr>
-        <w:t xml:space="preserve">mais precisão e confiabilidade, e o protocolo do Web Socket foi utilizado para transferência de dados provenientes dos sensores e </w:t>
+        <w:t xml:space="preserve"> protocolo </w:t>
+      </w:r>
+      <w:r>
+        <w:rPr>
+          <w:color w:val="222222"/>
+          <w:sz w:val="24"/>
+          <w:szCs w:val="24"/>
+          <w:shd w:val="clear" w:color="auto" w:fill="FFFFFF"/>
+          <w:lang w:val="pt-BR"/>
+        </w:rPr>
+        <w:t xml:space="preserve">Hypertext </w:t>
+      </w:r>
+      <w:proofErr w:type="spellStart"/>
+      <w:r>
+        <w:rPr>
+          <w:color w:val="222222"/>
+          <w:sz w:val="24"/>
+          <w:szCs w:val="24"/>
+          <w:shd w:val="clear" w:color="auto" w:fill="FFFFFF"/>
+          <w:lang w:val="pt-BR"/>
+        </w:rPr>
+        <w:t>Transfer</w:t>
+      </w:r>
+      <w:proofErr w:type="spellEnd"/>
+      <w:r>
+        <w:rPr>
+          <w:color w:val="222222"/>
+          <w:sz w:val="24"/>
+          <w:szCs w:val="24"/>
+          <w:shd w:val="clear" w:color="auto" w:fill="FFFFFF"/>
+          <w:lang w:val="pt-BR"/>
+        </w:rPr>
+        <w:t xml:space="preserve"> </w:t>
+      </w:r>
+      <w:proofErr w:type="spellStart"/>
+      <w:r>
+        <w:rPr>
+          <w:color w:val="222222"/>
+          <w:sz w:val="24"/>
+          <w:szCs w:val="24"/>
+          <w:shd w:val="clear" w:color="auto" w:fill="FFFFFF"/>
+          <w:lang w:val="pt-BR"/>
+        </w:rPr>
+        <w:t>Protocol</w:t>
+      </w:r>
+      <w:proofErr w:type="spellEnd"/>
+      <w:r>
+        <w:rPr>
+          <w:color w:val="222222"/>
+          <w:sz w:val="24"/>
+          <w:szCs w:val="24"/>
+          <w:shd w:val="clear" w:color="auto" w:fill="FFFFFF"/>
+          <w:lang w:val="pt-BR"/>
+        </w:rPr>
+        <w:t xml:space="preserve"> (HTTP)</w:t>
+      </w:r>
+      <w:r>
+        <w:rPr>
+          <w:rStyle w:val="Refdenotaderodap"/>
+          <w:sz w:val="24"/>
+          <w:szCs w:val="24"/>
+          <w:lang w:val="pt-BR"/>
+        </w:rPr>
+        <w:t xml:space="preserve"> </w:t>
+      </w:r>
+      <w:r>
+        <w:rPr>
+          <w:rStyle w:val="Refdenotaderodap"/>
+          <w:sz w:val="24"/>
+          <w:szCs w:val="24"/>
+          <w:lang w:val="pt-BR"/>
+        </w:rPr>
+        <w:footnoteReference w:id="6"/>
+      </w:r>
+      <w:r>
+        <w:rPr>
+          <w:sz w:val="24"/>
+          <w:szCs w:val="24"/>
+          <w:lang w:val="pt-BR"/>
+        </w:rPr>
+        <w:t xml:space="preserve"> </w:t>
+      </w:r>
+      <w:r>
+        <w:rPr>
+          <w:sz w:val="24"/>
+          <w:szCs w:val="24"/>
+          <w:lang w:val="pt-BR"/>
+        </w:rPr>
+        <w:t xml:space="preserve">para requisições que necessitam de </w:t>
+      </w:r>
+      <w:r>
+        <w:rPr>
+          <w:sz w:val="24"/>
+          <w:szCs w:val="24"/>
+          <w:lang w:val="pt-BR"/>
+        </w:rPr>
+        <w:t xml:space="preserve">mais precisão e confiabilidade, e o protocolo do </w:t>
+      </w:r>
+      <w:proofErr w:type="spellStart"/>
+      <w:r>
+        <w:rPr>
+          <w:sz w:val="24"/>
+          <w:szCs w:val="24"/>
+          <w:lang w:val="pt-BR"/>
+        </w:rPr>
+        <w:t>WebSocket</w:t>
+      </w:r>
+      <w:proofErr w:type="spellEnd"/>
+      <w:r>
+        <w:rPr>
+          <w:rStyle w:val="Refdenotaderodap"/>
+          <w:sz w:val="24"/>
+          <w:szCs w:val="24"/>
+          <w:lang w:val="pt-BR"/>
+        </w:rPr>
+        <w:footnoteReference w:id="7"/>
+      </w:r>
+      <w:r>
+        <w:rPr>
+          <w:sz w:val="24"/>
+          <w:szCs w:val="24"/>
+          <w:lang w:val="pt-BR"/>
+        </w:rPr>
+        <w:t xml:space="preserve"> </w:t>
+      </w:r>
+      <w:r>
+        <w:rPr>
+          <w:sz w:val="24"/>
+          <w:szCs w:val="24"/>
+          <w:lang w:val="pt-BR"/>
+        </w:rPr>
+        <w:t xml:space="preserve">foi utilizado para transferência de dados provenientes dos sensores e </w:t>
       </w:r>
       <w:r>
         <w:rPr>
@@ -1757,8 +1978,8 @@
           <w:color w:val="000000"/>
         </w:rPr>
       </w:pPr>
-      <w:bookmarkStart w:id="1" w:name="_Toc499833351"/>
-      <w:bookmarkStart w:id="2" w:name="_Toc75454872"/>
+      <w:bookmarkStart w:id="0" w:name="_Toc499833351"/>
+      <w:bookmarkStart w:id="1" w:name="_Toc75454872"/>
       <w:r>
         <w:rPr>
           <w:color w:val="000000"/>
@@ -1773,15 +1994,15 @@
         </w:rPr>
         <w:t xml:space="preserve">.1 </w:t>
       </w:r>
+      <w:bookmarkEnd w:id="0"/>
+      <w:r>
+        <w:rPr>
+          <w:color w:val="000000"/>
+          <w:spacing w:val="0"/>
+        </w:rPr>
+        <w:t>Irrigação</w:t>
+      </w:r>
       <w:bookmarkEnd w:id="1"/>
-      <w:r>
-        <w:rPr>
-          <w:color w:val="000000"/>
-          <w:spacing w:val="0"/>
-        </w:rPr>
-        <w:t>Irrigação</w:t>
-      </w:r>
-      <w:bookmarkEnd w:id="2"/>
     </w:p>
     <w:p>
       <w:pPr>
@@ -1868,6 +2089,7 @@
           <w:szCs w:val="24"/>
           <w:lang w:val="pt-BR"/>
         </w:rPr>
+        <w:lastRenderedPageBreak/>
         <w:tab/>
         <w:t xml:space="preserve">O </w:t>
       </w:r>
@@ -1897,18 +2119,7 @@
           <w:szCs w:val="24"/>
           <w:lang w:val="pt-BR"/>
         </w:rPr>
-        <w:t xml:space="preserve">dominó. Tudo se iniciou pelo crescimento demográfico juntamente com as mudanças econômicas da época, que se deram à migração da população da zona rural para a urbana e a iminente industrialização. Com mais pessoas habitando a cidade fez-se necessária uma maior produção elétrica, usando principalmente de hidrelétricas. Junto ao aumento da população consequentemente exigiu uma maior demanda de alimentos, foi onde a </w:t>
-      </w:r>
-      <w:r>
-        <w:rPr>
-          <w:rFonts w:cs="DejaVu Sans"/>
-          <w:color w:val="000000"/>
-          <w:sz w:val="24"/>
-          <w:szCs w:val="24"/>
-          <w:lang w:val="pt-BR"/>
-        </w:rPr>
-        <w:lastRenderedPageBreak/>
-        <w:t xml:space="preserve">irrigação encontrou um meio no qual pudesse ser de grande utilidade, tendo em vista que a agricultura irrigada tem como objetivo principal garantir uma produção mais farta. </w:t>
+        <w:t xml:space="preserve">dominó. Tudo se iniciou pelo crescimento demográfico juntamente com as mudanças econômicas da época, que se deram à migração da população da zona rural para a urbana e a iminente industrialização. Com mais pessoas habitando a cidade fez-se necessária uma maior produção elétrica, usando principalmente de hidrelétricas. Junto ao aumento da população consequentemente exigiu uma maior demanda de alimentos, foi onde a irrigação encontrou um meio no qual pudesse ser de grande utilidade, tendo em vista que a agricultura irrigada tem como objetivo principal garantir uma produção mais farta. </w:t>
       </w:r>
     </w:p>
     <w:p>
@@ -2033,17 +2244,8 @@
           <w:szCs w:val="24"/>
           <w:lang w:val="pt-BR"/>
         </w:rPr>
-        <w:t xml:space="preserve">Gotejamento: consiste na irrigação do solo diretamente sobre à área de maior absorção da planta, trabalhando com uma vazão de até 10 litros/hora. Esse sistema necessita de filtragem da água para que funcione corretamente. Essa técnica garante uma uniformidade de aplicação de até 95%, reduz gastos hídricos, elétricos e de mão de obra, sendo um sistema propício à automação. Como desvantagens, apresenta um alto custo de implantação, riscos de danos as mangueiras causadas por trabalhadores ou animais e o entupimento de </w:t>
-      </w:r>
-      <w:r>
-        <w:rPr>
-          <w:color w:val="000000"/>
-          <w:sz w:val="24"/>
-          <w:szCs w:val="24"/>
-          <w:lang w:val="pt-BR"/>
-        </w:rPr>
         <w:lastRenderedPageBreak/>
-        <w:t xml:space="preserve">gotejadores, seja por resíduos vindos pela água ou pela formação do bulbo molhado (FERNANDES; LIMA, 2013). </w:t>
+        <w:t xml:space="preserve">Gotejamento: consiste na irrigação do solo diretamente sobre à área de maior absorção da planta, trabalhando com uma vazão de até 10 litros/hora. Esse sistema necessita de filtragem da água para que funcione corretamente. Essa técnica garante uma uniformidade de aplicação de até 95%, reduz gastos hídricos, elétricos e de mão de obra, sendo um sistema propício à automação. Como desvantagens, apresenta um alto custo de implantação, riscos de danos as mangueiras causadas por trabalhadores ou animais e o entupimento de gotejadores, seja por resíduos vindos pela água ou pela formação do bulbo molhado (FERNANDES; LIMA, 2013). </w:t>
       </w:r>
     </w:p>
     <w:p>
@@ -2065,8 +2267,8 @@
           <w:color w:val="000000"/>
         </w:rPr>
       </w:pPr>
-      <w:bookmarkStart w:id="3" w:name="_Toc4998333511"/>
-      <w:bookmarkStart w:id="4" w:name="_Toc75454873"/>
+      <w:bookmarkStart w:id="2" w:name="_Toc4998333511"/>
+      <w:bookmarkStart w:id="3" w:name="_Toc75454873"/>
       <w:r>
         <w:rPr>
           <w:color w:val="000000"/>
@@ -2083,15 +2285,15 @@
         </w:rPr>
         <w:t xml:space="preserve">.2 </w:t>
       </w:r>
+      <w:bookmarkEnd w:id="2"/>
+      <w:r>
+        <w:rPr>
+          <w:color w:val="000000"/>
+          <w:spacing w:val="0"/>
+        </w:rPr>
+        <w:t>Android</w:t>
+      </w:r>
       <w:bookmarkEnd w:id="3"/>
-      <w:r>
-        <w:rPr>
-          <w:color w:val="000000"/>
-          <w:spacing w:val="0"/>
-        </w:rPr>
-        <w:t>Android</w:t>
-      </w:r>
-      <w:bookmarkEnd w:id="4"/>
     </w:p>
     <w:p>
       <w:pPr>
@@ -2129,13 +2331,23 @@
       </w:r>
       <w:r>
         <w:rPr>
-          <w:i/>
+          <w:iCs/>
           <w:color w:val="000000"/>
           <w:sz w:val="24"/>
           <w:szCs w:val="24"/>
           <w:lang w:val="pt-BR"/>
         </w:rPr>
         <w:t>middlewares</w:t>
+      </w:r>
+      <w:r>
+        <w:rPr>
+          <w:rStyle w:val="Refdenotaderodap"/>
+          <w:color w:val="000000"/>
+          <w:sz w:val="24"/>
+          <w:szCs w:val="24"/>
+          <w:lang w:val="pt-BR"/>
+        </w:rPr>
+        <w:footnoteReference w:id="8"/>
       </w:r>
       <w:r>
         <w:rPr>
@@ -2250,8 +2462,8 @@
           <w:spacing w:val="0"/>
         </w:rPr>
       </w:pPr>
-      <w:bookmarkStart w:id="5" w:name="_Toc49983335111"/>
-      <w:bookmarkStart w:id="6" w:name="_Toc75454875"/>
+      <w:bookmarkStart w:id="4" w:name="_Toc49983335111"/>
+      <w:bookmarkStart w:id="5" w:name="_Toc75454875"/>
       <w:r>
         <w:rPr>
           <w:color w:val="000000"/>
@@ -2266,15 +2478,15 @@
         </w:rPr>
         <w:t>.3</w:t>
       </w:r>
+      <w:bookmarkEnd w:id="4"/>
+      <w:r>
+        <w:rPr>
+          <w:color w:val="000000"/>
+          <w:spacing w:val="0"/>
+        </w:rPr>
+        <w:t xml:space="preserve"> Arduino</w:t>
+      </w:r>
       <w:bookmarkEnd w:id="5"/>
-      <w:r>
-        <w:rPr>
-          <w:color w:val="000000"/>
-          <w:spacing w:val="0"/>
-        </w:rPr>
-        <w:t xml:space="preserve"> Arduino</w:t>
-      </w:r>
-      <w:bookmarkEnd w:id="6"/>
     </w:p>
     <w:p>
       <w:pPr>
@@ -2306,7 +2518,35 @@
           <w:szCs w:val="24"/>
           <w:lang w:val="pt-BR"/>
         </w:rPr>
-        <w:t>O Arduino é uma placa de circuito que permitem que os usuários adaptem às suas necessidades, visto que permite o acoplamento de sensores e atuadores. Desde o seu surgimento vem crescendo devido às contribuições de toda a comunidade espalhada ao redor do mundo.</w:t>
+        <w:t>O Arduino é uma placa de circuito que permit</w:t>
+      </w:r>
+      <w:r>
+        <w:rPr>
+          <w:color w:val="000000"/>
+          <w:sz w:val="24"/>
+          <w:szCs w:val="24"/>
+          <w:lang w:val="pt-BR"/>
+        </w:rPr>
+        <w:t>e</w:t>
+      </w:r>
+      <w:r>
+        <w:rPr>
+          <w:color w:val="000000"/>
+          <w:sz w:val="24"/>
+          <w:szCs w:val="24"/>
+          <w:lang w:val="pt-BR"/>
+        </w:rPr>
+        <w:t xml:space="preserve"> que os usuários adaptem às suas necessidades, visto que permite o acoplamento de sensores e atuadores. Desde o seu </w:t>
+      </w:r>
+      <w:r>
+        <w:rPr>
+          <w:color w:val="000000"/>
+          <w:sz w:val="24"/>
+          <w:szCs w:val="24"/>
+          <w:lang w:val="pt-BR"/>
+        </w:rPr>
+        <w:lastRenderedPageBreak/>
+        <w:t>surgimento vem crescendo devido às contribuições de toda a comunidade espalhada ao redor do mundo.</w:t>
       </w:r>
     </w:p>
     <w:p>
@@ -2339,7 +2579,7 @@
         </w:rPr>
         <w:t>Arduino é uma plataforma eletrônica de código aberto baseada em hardware e software fáceis de usar. </w:t>
       </w:r>
-      <w:hyperlink r:id="rId12" w:history="1">
+      <w:hyperlink r:id="rId8" w:history="1">
         <w:r>
           <w:rPr>
             <w:rStyle w:val="LinkdaInternet"/>
@@ -2458,7 +2698,6 @@
           <w:szCs w:val="24"/>
           <w:lang w:val="pt-BR"/>
         </w:rPr>
-        <w:lastRenderedPageBreak/>
         <w:tab/>
         <w:t xml:space="preserve">Antes do Arduino surgir, o acesso à uma tecnologia deste patamar era um desafio tanto para adquirir quanto para a parte disciplinar, já que os circuitos da época eram demasiado complexos. “Ensinar eletrônica e programação para pessoas que não são da área não era uma tarefa tão simples, além da inexistência de placas com poder suficiente e baratas no mercado”. (BANZI, 2012, p. 17-18 </w:t>
       </w:r>
@@ -2488,11 +2727,22 @@
         <w:spacing w:line="360" w:lineRule="auto"/>
         <w:jc w:val="both"/>
         <w:rPr>
-          <w:color w:val="000000"/>
-          <w:sz w:val="24"/>
-          <w:szCs w:val="24"/>
-          <w:lang w:val="pt-BR"/>
-        </w:rPr>
+          <w:i/>
+          <w:iCs/>
+          <w:color w:val="000000"/>
+          <w:sz w:val="24"/>
+          <w:szCs w:val="24"/>
+          <w:lang w:val="pt-BR"/>
+        </w:rPr>
+        <w:sectPr>
+          <w:headerReference w:type="default" r:id="rId9"/>
+          <w:type w:val="continuous"/>
+          <w:pgSz w:w="11906" w:h="16838"/>
+          <w:pgMar w:top="1701" w:right="1134" w:bottom="1134" w:left="1701" w:header="709" w:footer="709" w:gutter="0"/>
+          <w:cols w:space="708"/>
+          <w:titlePg/>
+          <w:docGrid w:linePitch="360"/>
+        </w:sectPr>
       </w:pPr>
       <w:r>
         <w:rPr>
@@ -2527,6 +2777,17 @@
       <w:proofErr w:type="spellStart"/>
       <w:r>
         <w:rPr>
+          <w:color w:val="000000"/>
+          <w:sz w:val="24"/>
+          <w:szCs w:val="24"/>
+          <w:lang w:val="pt-BR"/>
+        </w:rPr>
+        <w:t>IoT</w:t>
+      </w:r>
+      <w:proofErr w:type="spellEnd"/>
+      <w:r>
+        <w:rPr>
+          <w:rStyle w:val="Refdenotaderodap"/>
           <w:i/>
           <w:iCs/>
           <w:color w:val="000000"/>
@@ -2534,12 +2795,10 @@
           <w:szCs w:val="24"/>
           <w:lang w:val="pt-BR"/>
         </w:rPr>
-        <w:t>IoT</w:t>
-      </w:r>
-      <w:proofErr w:type="spellEnd"/>
-      <w:r>
-        <w:rPr>
-          <w:rStyle w:val="ncoradanotaderodap"/>
+        <w:footnoteReference w:id="9"/>
+      </w:r>
+      <w:r>
+        <w:rPr>
           <w:i/>
           <w:iCs/>
           <w:color w:val="000000"/>
@@ -2547,16 +2806,7 @@
           <w:szCs w:val="24"/>
           <w:lang w:val="pt-BR"/>
         </w:rPr>
-        <w:footnoteReference w:id="4"/>
-      </w:r>
-      <w:r>
-        <w:rPr>
-          <w:color w:val="000000"/>
-          <w:sz w:val="24"/>
-          <w:szCs w:val="24"/>
-          <w:lang w:val="pt-BR"/>
-        </w:rPr>
-        <w:t xml:space="preserve">. </w:t>
+        <w:t>.</w:t>
       </w:r>
     </w:p>
     <w:p>
@@ -2582,8 +2832,8 @@
           <w:spacing w:val="0"/>
         </w:rPr>
       </w:pPr>
-      <w:bookmarkStart w:id="7" w:name="_Toc499833351111"/>
-      <w:bookmarkStart w:id="8" w:name="_Toc75454876"/>
+      <w:bookmarkStart w:id="6" w:name="_Toc499833351111"/>
+      <w:bookmarkStart w:id="7" w:name="_Toc75454876"/>
       <w:r>
         <w:rPr>
           <w:color w:val="000000"/>
@@ -2598,15 +2848,15 @@
         </w:rPr>
         <w:t>.</w:t>
       </w:r>
+      <w:bookmarkEnd w:id="6"/>
+      <w:r>
+        <w:rPr>
+          <w:color w:val="000000"/>
+          <w:spacing w:val="0"/>
+        </w:rPr>
+        <w:t>4 Sensores</w:t>
+      </w:r>
       <w:bookmarkEnd w:id="7"/>
-      <w:r>
-        <w:rPr>
-          <w:color w:val="000000"/>
-          <w:spacing w:val="0"/>
-        </w:rPr>
-        <w:t>4 Sensores</w:t>
-      </w:r>
-      <w:bookmarkEnd w:id="8"/>
     </w:p>
     <w:p>
       <w:pPr>
@@ -2725,7 +2975,17 @@
           <w:szCs w:val="24"/>
           <w:lang w:val="pt-BR"/>
         </w:rPr>
-        <w:t xml:space="preserve">, Aguirre afirma que sensores são considerados elementos primários, pois estão em contato direto com a variável controlada e que geram outra grandeza que pode ser enviada para um sistema de medição ou transdutor, isto é, o elemento primário apenas converte a grandeza que se deseja medir em outra grandeza que será repassada aos outros subsistemas do </w:t>
+        <w:t xml:space="preserve">, Aguirre afirma que sensores são considerados elementos primários, pois estão em contato direto com a variável controlada e que geram outra grandeza que pode ser enviada para um sistema de medição ou transdutor, isto é, o elemento primário </w:t>
+      </w:r>
+      <w:r>
+        <w:rPr>
+          <w:color w:val="000000"/>
+          <w:sz w:val="24"/>
+          <w:szCs w:val="24"/>
+          <w:lang w:val="pt-BR"/>
+        </w:rPr>
+        <w:lastRenderedPageBreak/>
+        <w:t xml:space="preserve">apenas converte a grandeza que se deseja medir em outra grandeza que será repassada aos outros subsistemas do </w:t>
       </w:r>
       <w:r>
         <w:rPr>
@@ -2774,17 +3034,7 @@
           <w:lang w:val="pt-BR"/>
         </w:rPr>
         <w:tab/>
-        <w:t xml:space="preserve">Existem dois tipos de sensores, os sensores analógicos e os sensores digitais. Sensores analógicos podem assumir qualquer valor de saída após a leitura, desde que esteja dentro e seus limites de operação, o que lhe garante um alto nível de precisão e flexibilidade. Já se tratando </w:t>
-      </w:r>
-      <w:r>
-        <w:rPr>
-          <w:color w:val="000000"/>
-          <w:sz w:val="24"/>
-          <w:szCs w:val="24"/>
-          <w:lang w:val="pt-BR"/>
-        </w:rPr>
-        <w:lastRenderedPageBreak/>
-        <w:t>dos sensores digitais, estes por sua vez são bem menos flexíveis, podendo assumir somente dois valores, zero ou um (</w:t>
+        <w:t>Existem dois tipos de sensores, os sensores analógicos e os sensores digitais. Sensores analógicos podem assumir qualquer valor de saída após a leitura, desde que esteja dentro e seus limites de operação, o que lhe garante um alto nível de precisão e flexibilidade. Já se tratando dos sensores digitais, estes por sua vez são bem menos flexíveis, podendo assumir somente dois valores, zero ou um (</w:t>
       </w:r>
       <w:r>
         <w:rPr>
@@ -2825,8 +3075,8 @@
           <w:spacing w:val="0"/>
         </w:rPr>
       </w:pPr>
-      <w:bookmarkStart w:id="9" w:name="_Toc4998333511111"/>
-      <w:bookmarkStart w:id="10" w:name="_Toc75454877"/>
+      <w:bookmarkStart w:id="8" w:name="_Toc4998333511111"/>
+      <w:bookmarkStart w:id="9" w:name="_Toc75454877"/>
       <w:r>
         <w:rPr>
           <w:color w:val="000000"/>
@@ -2841,15 +3091,15 @@
         </w:rPr>
         <w:t>.</w:t>
       </w:r>
+      <w:bookmarkEnd w:id="8"/>
+      <w:r>
+        <w:rPr>
+          <w:color w:val="000000"/>
+          <w:spacing w:val="0"/>
+        </w:rPr>
+        <w:t>5 Atuadores</w:t>
+      </w:r>
       <w:bookmarkEnd w:id="9"/>
-      <w:r>
-        <w:rPr>
-          <w:color w:val="000000"/>
-          <w:spacing w:val="0"/>
-        </w:rPr>
-        <w:t>5 Atuadores</w:t>
-      </w:r>
-      <w:bookmarkEnd w:id="10"/>
     </w:p>
     <w:p>
       <w:pPr>
@@ -3022,13 +3272,14 @@
           <w:spacing w:val="0"/>
         </w:rPr>
       </w:pPr>
-      <w:bookmarkStart w:id="11" w:name="_Toc49983335111111"/>
-      <w:bookmarkStart w:id="12" w:name="_Toc75454878"/>
+      <w:bookmarkStart w:id="10" w:name="_Toc49983335111111"/>
+      <w:bookmarkStart w:id="11" w:name="_Toc75454878"/>
       <w:r>
         <w:rPr>
           <w:color w:val="000000"/>
           <w:spacing w:val="0"/>
         </w:rPr>
+        <w:lastRenderedPageBreak/>
         <w:t>3</w:t>
       </w:r>
       <w:r>
@@ -3038,15 +3289,15 @@
         </w:rPr>
         <w:t>.</w:t>
       </w:r>
+      <w:bookmarkEnd w:id="10"/>
+      <w:r>
+        <w:rPr>
+          <w:color w:val="000000"/>
+          <w:spacing w:val="0"/>
+        </w:rPr>
+        <w:t>6 Consumo sustentável</w:t>
+      </w:r>
       <w:bookmarkEnd w:id="11"/>
-      <w:r>
-        <w:rPr>
-          <w:color w:val="000000"/>
-          <w:spacing w:val="0"/>
-        </w:rPr>
-        <w:t>6 Consumo sustentável</w:t>
-      </w:r>
-      <w:bookmarkEnd w:id="12"/>
     </w:p>
     <w:p>
       <w:pPr>
@@ -3186,17 +3437,16 @@
         </w:rPr>
         <w:t xml:space="preserve">De acordo com o </w:t>
       </w:r>
-      <w:hyperlink r:id="rId13" w:tgtFrame="_blank" w:history="1">
-        <w:r>
-          <w:rPr>
-            <w:rStyle w:val="LinkdaInternet"/>
-            <w:bCs/>
-            <w:color w:val="000000"/>
-            <w:lang w:val="pt-BR"/>
-          </w:rPr>
-          <w:t>Ministério do Meio Ambiente</w:t>
-        </w:r>
-      </w:hyperlink>
+      <w:r>
+        <w:rPr>
+          <w:rStyle w:val="LinkdaInternet"/>
+          <w:bCs/>
+          <w:color w:val="000000"/>
+          <w:u w:val="none"/>
+          <w:lang w:val="pt-BR"/>
+        </w:rPr>
+        <w:t>Ministério do Meio Ambiente</w:t>
+      </w:r>
       <w:r>
         <w:rPr>
           <w:bCs/>
@@ -3207,11 +3457,21 @@
       </w:r>
       <w:r>
         <w:rPr>
+          <w:bCs/>
+          <w:color w:val="000000"/>
+          <w:lang w:val="pt-BR"/>
+        </w:rPr>
+        <w:t xml:space="preserve"> </w:t>
+      </w:r>
+      <w:proofErr w:type="gramStart"/>
+      <w:r>
+        <w:rPr>
           <w:color w:val="000000"/>
           <w:lang w:val="pt-BR"/>
         </w:rPr>
         <w:t>(</w:t>
       </w:r>
+      <w:proofErr w:type="gramEnd"/>
       <w:r>
         <w:rPr>
           <w:rStyle w:val="Forte"/>
@@ -3378,8 +3638,8 @@
           <w:spacing w:val="0"/>
         </w:rPr>
       </w:pPr>
-      <w:bookmarkStart w:id="13" w:name="_Toc499833351111111"/>
-      <w:bookmarkStart w:id="14" w:name="_Toc75454879"/>
+      <w:bookmarkStart w:id="12" w:name="_Toc499833351111111"/>
+      <w:bookmarkStart w:id="13" w:name="_Toc75454879"/>
       <w:r>
         <w:rPr>
           <w:color w:val="000000"/>
@@ -3394,22 +3654,22 @@
         </w:rPr>
         <w:t>.</w:t>
       </w:r>
+      <w:bookmarkEnd w:id="12"/>
+      <w:r>
+        <w:rPr>
+          <w:color w:val="000000"/>
+          <w:spacing w:val="0"/>
+        </w:rPr>
+        <w:t>7</w:t>
+      </w:r>
+      <w:r>
+        <w:rPr>
+          <w:color w:val="000000"/>
+          <w:spacing w:val="0"/>
+        </w:rPr>
+        <w:t xml:space="preserve"> Cultura cafeeira</w:t>
+      </w:r>
       <w:bookmarkEnd w:id="13"/>
-      <w:r>
-        <w:rPr>
-          <w:color w:val="000000"/>
-          <w:spacing w:val="0"/>
-        </w:rPr>
-        <w:t>7</w:t>
-      </w:r>
-      <w:r>
-        <w:rPr>
-          <w:color w:val="000000"/>
-          <w:spacing w:val="0"/>
-        </w:rPr>
-        <w:t xml:space="preserve"> Cultura cafeeira</w:t>
-      </w:r>
-      <w:bookmarkEnd w:id="14"/>
     </w:p>
     <w:p>
       <w:pPr>
@@ -3461,17 +3721,25 @@
           <w:lang w:val="pt-BR"/>
         </w:rPr>
         <w:tab/>
-        <w:t xml:space="preserve">Apesar de sua precoce entrada no Brasil, o café só passou a ser o principal produto da economia brasileira a partir do século XIX. Tal alavancamento na produção cafeeira se deve ao </w:t>
-      </w:r>
-      <w:r>
-        <w:rPr>
-          <w:color w:val="000000"/>
-          <w:sz w:val="24"/>
-          <w:szCs w:val="24"/>
-          <w:lang w:val="pt-BR"/>
-        </w:rPr>
-        <w:lastRenderedPageBreak/>
-        <w:t>aumento da procura pelos mercados consumidores da Europa e Estados Unidos. Em 1836 o grão chegou a superar a produção açucareira, fazendo do grão o principal produto de exportação do império.</w:t>
+        <w:t xml:space="preserve">Apesar de sua entrada </w:t>
+      </w:r>
+      <w:r>
+        <w:rPr>
+          <w:color w:val="000000"/>
+          <w:sz w:val="24"/>
+          <w:szCs w:val="24"/>
+          <w:lang w:val="pt-BR"/>
+        </w:rPr>
+        <w:t xml:space="preserve">precoce </w:t>
+      </w:r>
+      <w:r>
+        <w:rPr>
+          <w:color w:val="000000"/>
+          <w:sz w:val="24"/>
+          <w:szCs w:val="24"/>
+          <w:lang w:val="pt-BR"/>
+        </w:rPr>
+        <w:t>no Brasil, o café só passou a ser o principal produto da economia brasileira a partir do século XIX. Tal alavancamento na produção cafeeira se deve ao aumento da procura pelos mercados consumidores da Europa e Estados Unidos. Em 1836 o grão chegou a superar a produção açucareira, fazendo do grão o principal produto de exportação do império.</w:t>
       </w:r>
     </w:p>
     <w:p>
@@ -3491,7 +3759,7 @@
           <w:lang w:val="pt-BR"/>
         </w:rPr>
         <w:tab/>
-        <w:t>No período de ascensão do império as técnicas de produção eram bem simples. Primeiro desmatavam a área para plantarem as mudas, as quais demoravam por volta de cinco anos para produzir. Para zelar as plantas eram utilizados somente enxadas e foices. A colheita era realizada manualmente pelos escravos, posteriormente secados ao sol em terreiros e por fim eram pilados (processo no qual eram retirados o revestimento dos grãos), geralmente utilizando monjolos. Ao fim de tudo, os grãos eram ensacados e carregados no lombo de animais para o porto do Rio de Janeiro.</w:t>
+        <w:t>No período de ascensão do império as técnicas de produção eram bem simples. Primeiro desmatavam a área para plantarem as mudas, as quais demoravam por volta de cinco anos para produzir. Para zelar as plantas eram utilizados somente enxadas e foices. A colheita era realizada manualmente pelos escravos, posteriormente secado ao sol em terreiros e por fim eram pilados (processo no qual eram retirados o revestimento dos grãos), geralmente utilizando monjolos. Ao fim de tudo, os grãos eram ensacados e carregados no lombo de animais para o porto do Rio de Janeiro.</w:t>
       </w:r>
     </w:p>
     <w:p>
@@ -3527,7 +3795,7 @@
     </w:p>
     <w:p>
       <w:pPr>
-        <w:spacing w:before="5" w:line="360" w:lineRule="auto"/>
+        <w:spacing w:line="360" w:lineRule="auto"/>
         <w:jc w:val="both"/>
         <w:rPr>
           <w:b/>
@@ -3557,7 +3825,19 @@
     </w:p>
     <w:p>
       <w:pPr>
-        <w:spacing w:before="5" w:line="360" w:lineRule="auto"/>
+        <w:spacing w:line="360" w:lineRule="auto"/>
+        <w:jc w:val="both"/>
+        <w:rPr>
+          <w:b/>
+          <w:sz w:val="24"/>
+          <w:szCs w:val="24"/>
+          <w:lang w:val="pt-BR"/>
+        </w:rPr>
+      </w:pPr>
+    </w:p>
+    <w:p>
+      <w:pPr>
+        <w:spacing w:line="360" w:lineRule="auto"/>
         <w:ind w:firstLine="851"/>
         <w:jc w:val="both"/>
         <w:rPr>
@@ -3588,12 +3868,21 @@
           <w:szCs w:val="24"/>
           <w:lang w:val="pt-BR"/>
         </w:rPr>
-        <w:t xml:space="preserve"> confecção da maquete em escala reduzida e os demais sensores acoplados que geraram dados mensuráveis de eficiência em relação ao tempo e consumo, bem como a infraestrutura necessária para o funcionamento do sistema em um âmbito real.</w:t>
-      </w:r>
-    </w:p>
-    <w:p>
-      <w:pPr>
-        <w:spacing w:before="5" w:line="360" w:lineRule="auto"/>
+        <w:t xml:space="preserve"> confecção da maquete em escala reduzida e os demais sensores acoplados que geraram dados mensuráveis de eficiência em </w:t>
+      </w:r>
+      <w:r>
+        <w:rPr>
+          <w:sz w:val="24"/>
+          <w:szCs w:val="24"/>
+          <w:lang w:val="pt-BR"/>
+        </w:rPr>
+        <w:lastRenderedPageBreak/>
+        <w:t>relação ao tempo e consumo, bem como a infraestrutura necessária para o funcionamento do sistema em um âmbito real.</w:t>
+      </w:r>
+    </w:p>
+    <w:p>
+      <w:pPr>
+        <w:spacing w:line="360" w:lineRule="auto"/>
         <w:ind w:firstLine="851"/>
         <w:jc w:val="both"/>
         <w:rPr>
@@ -3605,7 +3894,7 @@
     </w:p>
     <w:p>
       <w:pPr>
-        <w:spacing w:before="5" w:line="360" w:lineRule="auto"/>
+        <w:spacing w:line="360" w:lineRule="auto"/>
         <w:jc w:val="both"/>
         <w:rPr>
           <w:b/>
@@ -3638,7 +3927,20 @@
     </w:p>
     <w:p>
       <w:pPr>
-        <w:spacing w:before="5" w:line="360" w:lineRule="auto"/>
+        <w:spacing w:line="360" w:lineRule="auto"/>
+        <w:jc w:val="both"/>
+        <w:rPr>
+          <w:b/>
+          <w:bCs/>
+          <w:sz w:val="24"/>
+          <w:szCs w:val="24"/>
+          <w:lang w:val="pt-BR"/>
+        </w:rPr>
+      </w:pPr>
+    </w:p>
+    <w:p>
+      <w:pPr>
+        <w:spacing w:line="360" w:lineRule="auto"/>
         <w:ind w:firstLine="851"/>
         <w:jc w:val="both"/>
         <w:rPr>
@@ -3677,7 +3979,23 @@
           <w:szCs w:val="24"/>
           <w:lang w:val="pt-BR"/>
         </w:rPr>
-        <w:t>, pois as lavouras quase sempre se localizam na zona rural, fazendo necessário para a implantação a adesão de uma rede wireless.</w:t>
+        <w:t xml:space="preserve">, pois as lavouras quase sempre se localizam na zona rural, fazendo necessário para a implantação a adesão de uma rede </w:t>
+      </w:r>
+      <w:r>
+        <w:rPr>
+          <w:sz w:val="24"/>
+          <w:szCs w:val="24"/>
+          <w:lang w:val="pt-BR"/>
+        </w:rPr>
+        <w:t>Wi-Fi</w:t>
+      </w:r>
+      <w:r>
+        <w:rPr>
+          <w:sz w:val="24"/>
+          <w:szCs w:val="24"/>
+          <w:lang w:val="pt-BR"/>
+        </w:rPr>
+        <w:t>.</w:t>
       </w:r>
       <w:r>
         <w:rPr>
@@ -3690,7 +4008,7 @@
     </w:p>
     <w:p>
       <w:pPr>
-        <w:spacing w:before="5" w:line="360" w:lineRule="auto"/>
+        <w:spacing w:line="360" w:lineRule="auto"/>
         <w:ind w:firstLine="851"/>
         <w:jc w:val="both"/>
         <w:rPr>
@@ -3734,17 +4052,7 @@
           <w:szCs w:val="24"/>
           <w:lang w:val="pt-BR"/>
         </w:rPr>
-        <w:t xml:space="preserve">e que consequentemente é um enorme </w:t>
-      </w:r>
-      <w:r>
-        <w:rPr>
-          <w:color w:val="000000" w:themeColor="text1"/>
-          <w:sz w:val="24"/>
-          <w:szCs w:val="24"/>
-          <w:lang w:val="pt-BR"/>
-        </w:rPr>
-        <w:lastRenderedPageBreak/>
-        <w:t>empecilho já que as novas tecnologias dependem de conexão com a rede para atuarem de forma eficaz</w:t>
+        <w:t>e que consequentemente é um enorme empecilho já que as novas tecnologias dependem de conexão com a rede para atuarem de forma eficaz</w:t>
       </w:r>
       <w:r>
         <w:rPr>
@@ -3758,7 +4066,7 @@
     </w:p>
     <w:p>
       <w:pPr>
-        <w:spacing w:before="5" w:line="360" w:lineRule="auto"/>
+        <w:spacing w:line="360" w:lineRule="auto"/>
         <w:ind w:firstLine="851"/>
         <w:jc w:val="both"/>
         <w:rPr>
@@ -3775,8 +4083,8 @@
         <w:keepNext/>
         <w:spacing w:after="0"/>
         <w:rPr>
-          <w:i w:val="0"/>
-          <w:iCs w:val="0"/>
+          <w:b/>
+          <w:bCs/>
           <w:color w:val="000000" w:themeColor="text1"/>
           <w:sz w:val="20"/>
           <w:szCs w:val="20"/>
@@ -3850,9 +4158,54 @@
         </w:rPr>
         <w:fldChar w:fldCharType="end"/>
       </w:r>
-    </w:p>
-    <w:p>
-      <w:pPr>
+      <w:r>
+        <w:rPr>
+          <w:i w:val="0"/>
+          <w:iCs w:val="0"/>
+          <w:color w:val="000000" w:themeColor="text1"/>
+          <w:sz w:val="20"/>
+          <w:szCs w:val="20"/>
+          <w:lang w:val="pt-BR"/>
+        </w:rPr>
+        <w:t xml:space="preserve"> - </w:t>
+      </w:r>
+      <w:r>
+        <w:rPr>
+          <w:i w:val="0"/>
+          <w:iCs w:val="0"/>
+          <w:color w:val="000000" w:themeColor="text1"/>
+          <w:sz w:val="20"/>
+          <w:szCs w:val="20"/>
+          <w:lang w:val="pt-BR"/>
+        </w:rPr>
+        <w:t xml:space="preserve">Acesso </w:t>
+      </w:r>
+      <w:r>
+        <w:rPr>
+          <w:i w:val="0"/>
+          <w:iCs w:val="0"/>
+          <w:color w:val="000000" w:themeColor="text1"/>
+          <w:sz w:val="20"/>
+          <w:szCs w:val="20"/>
+          <w:lang w:val="pt-BR"/>
+        </w:rPr>
+        <w:t>à</w:t>
+      </w:r>
+      <w:r>
+        <w:rPr>
+          <w:i w:val="0"/>
+          <w:iCs w:val="0"/>
+          <w:color w:val="000000" w:themeColor="text1"/>
+          <w:sz w:val="20"/>
+          <w:szCs w:val="20"/>
+          <w:lang w:val="pt-BR"/>
+        </w:rPr>
+        <w:t xml:space="preserve"> internet nas propriedades rurais brasileiras</w:t>
+      </w:r>
+    </w:p>
+    <w:p>
+      <w:pPr>
+        <w:spacing w:line="360" w:lineRule="auto"/>
         <w:rPr>
           <w:lang w:val="pt-BR"/>
         </w:rPr>
@@ -3875,14 +4228,14 @@
           <w:lang w:val="pt-BR"/>
         </w:rPr>
         <w:drawing>
-          <wp:inline distT="0" distB="0" distL="0" distR="0" wp14:anchorId="13A43793" wp14:editId="16D857E2">
-            <wp:extent cx="5400000" cy="2576830"/>
-            <wp:effectExtent l="0" t="0" r="10795" b="13970"/>
+          <wp:inline distT="0" distB="0" distL="0" distR="0" wp14:anchorId="13A43793" wp14:editId="21BD36AF">
+            <wp:extent cx="5760000" cy="2576830"/>
+            <wp:effectExtent l="0" t="0" r="12700" b="13970"/>
             <wp:docPr id="2" name="Gráfico 2"/>
             <wp:cNvGraphicFramePr/>
             <a:graphic xmlns:a="http://schemas.openxmlformats.org/drawingml/2006/main">
               <a:graphicData uri="http://schemas.openxmlformats.org/drawingml/2006/chart">
-                <c:chart xmlns:c="http://schemas.openxmlformats.org/drawingml/2006/chart" xmlns:r="http://schemas.openxmlformats.org/officeDocument/2006/relationships" r:id="rId14"/>
+                <c:chart xmlns:c="http://schemas.openxmlformats.org/drawingml/2006/chart" xmlns:r="http://schemas.openxmlformats.org/officeDocument/2006/relationships" r:id="rId10"/>
               </a:graphicData>
             </a:graphic>
           </wp:inline>
@@ -3948,6 +4301,99 @@
     </w:p>
     <w:p>
       <w:pPr>
+        <w:spacing w:line="360" w:lineRule="auto"/>
+        <w:ind w:firstLine="851"/>
+        <w:jc w:val="both"/>
+        <w:rPr>
+          <w:sz w:val="24"/>
+          <w:szCs w:val="24"/>
+          <w:lang w:val="pt-BR"/>
+        </w:rPr>
+      </w:pPr>
+      <w:r>
+        <w:rPr>
+          <w:sz w:val="24"/>
+          <w:szCs w:val="24"/>
+          <w:lang w:val="pt-BR"/>
+        </w:rPr>
+        <w:t xml:space="preserve">Outra questão enfrentada pelos sitiantes é a energia elétrica. Pelo fato </w:t>
+      </w:r>
+      <w:r>
+        <w:rPr>
+          <w:sz w:val="24"/>
+          <w:szCs w:val="24"/>
+          <w:lang w:val="pt-BR"/>
+        </w:rPr>
+        <w:t>de o</w:t>
+      </w:r>
+      <w:r>
+        <w:rPr>
+          <w:sz w:val="24"/>
+          <w:szCs w:val="24"/>
+          <w:lang w:val="pt-BR"/>
+        </w:rPr>
+        <w:t xml:space="preserve"> Arduino ter o seu funcionamento centrado na corrente elétrica</w:t>
+      </w:r>
+      <w:r>
+        <w:rPr>
+          <w:sz w:val="24"/>
+          <w:szCs w:val="24"/>
+          <w:lang w:val="pt-BR"/>
+        </w:rPr>
+        <w:t>, para se adaptar à irrigação automatizada faz-se necessário a adesão tanto de uma bomba à energia quanto obviamente a própria rede elétrica.</w:t>
+      </w:r>
+    </w:p>
+    <w:p>
+      <w:pPr>
+        <w:spacing w:line="360" w:lineRule="auto"/>
+        <w:ind w:firstLine="851"/>
+        <w:jc w:val="both"/>
+        <w:rPr>
+          <w:sz w:val="24"/>
+          <w:szCs w:val="24"/>
+          <w:lang w:val="pt-BR"/>
+        </w:rPr>
+      </w:pPr>
+      <w:r>
+        <w:rPr>
+          <w:sz w:val="24"/>
+          <w:szCs w:val="24"/>
+          <w:lang w:val="pt-BR"/>
+        </w:rPr>
+        <w:lastRenderedPageBreak/>
+        <w:t>Apesar do Arduino funcionar à base de baterias, se torna inviável devido ao alto custo de capital e de tempo de manutenção, já que um simples rele de baixo nível consome em média uma bateria de 9V em três dias. Ainda que o circuito opere por meio de baterias, ainda se faz insuficiente, pois a maioria das bombas de água operam em tensão 220V.</w:t>
+      </w:r>
+    </w:p>
+    <w:p>
+      <w:pPr>
+        <w:spacing w:line="360" w:lineRule="auto"/>
+        <w:ind w:firstLine="851"/>
+        <w:jc w:val="both"/>
+        <w:rPr>
+          <w:sz w:val="24"/>
+          <w:szCs w:val="24"/>
+          <w:lang w:val="pt-BR"/>
+        </w:rPr>
+      </w:pPr>
+      <w:r>
+        <w:rPr>
+          <w:sz w:val="24"/>
+          <w:szCs w:val="24"/>
+          <w:lang w:val="pt-BR"/>
+        </w:rPr>
+        <w:t xml:space="preserve">O gerenciamento da lavoura pelo aplicativo conta com uma API externa de previsão do tempo. No decorrer do desenvolvimento a API para atender esse requisito </w:t>
+      </w:r>
+      <w:r>
+        <w:rPr>
+          <w:sz w:val="24"/>
+          <w:szCs w:val="24"/>
+          <w:lang w:val="pt-BR"/>
+        </w:rPr>
+        <w:t>necessitou de um longo tempo de pesquisas, leitura de documentações, e testes. Apesar de existirem muitas bibliotecas desde ramo no mercado, poucas delas contam com uma previsão de tempo constante, completa e confiável, e dados como probabilidade de chuva baseados em latitude e longitude.</w:t>
+      </w:r>
+    </w:p>
+    <w:p>
+      <w:pPr>
         <w:spacing w:before="5" w:line="360" w:lineRule="auto"/>
         <w:ind w:firstLine="851"/>
         <w:jc w:val="both"/>
@@ -3957,102 +4403,10 @@
           <w:lang w:val="pt-BR"/>
         </w:rPr>
       </w:pPr>
-      <w:r>
-        <w:rPr>
-          <w:sz w:val="24"/>
-          <w:szCs w:val="24"/>
-          <w:lang w:val="pt-BR"/>
-        </w:rPr>
-        <w:t xml:space="preserve">Outra questão enfrentada pelos sitiantes é a energia elétrica. Pelo fato </w:t>
-      </w:r>
-      <w:r>
-        <w:rPr>
-          <w:sz w:val="24"/>
-          <w:szCs w:val="24"/>
-          <w:lang w:val="pt-BR"/>
-        </w:rPr>
-        <w:t>de o</w:t>
-      </w:r>
-      <w:r>
-        <w:rPr>
-          <w:sz w:val="24"/>
-          <w:szCs w:val="24"/>
-          <w:lang w:val="pt-BR"/>
-        </w:rPr>
-        <w:t xml:space="preserve"> Arduino ter o seu funcionamento centrado na corrente elétrica</w:t>
-      </w:r>
-      <w:r>
-        <w:rPr>
-          <w:sz w:val="24"/>
-          <w:szCs w:val="24"/>
-          <w:lang w:val="pt-BR"/>
-        </w:rPr>
-        <w:t>, para se adaptar à irrigação automatizada faz-se necessário a adesão tanto de uma bomba à energia quanto obviamente a própria rede elétrica.</w:t>
-      </w:r>
-    </w:p>
-    <w:p>
-      <w:pPr>
-        <w:spacing w:before="5" w:line="360" w:lineRule="auto"/>
-        <w:ind w:firstLine="851"/>
-        <w:jc w:val="both"/>
-        <w:rPr>
-          <w:sz w:val="24"/>
-          <w:szCs w:val="24"/>
-          <w:lang w:val="pt-BR"/>
-        </w:rPr>
-      </w:pPr>
-      <w:r>
-        <w:rPr>
-          <w:sz w:val="24"/>
-          <w:szCs w:val="24"/>
-          <w:lang w:val="pt-BR"/>
-        </w:rPr>
-        <w:t>Apesar do Arduino funcionar à base de baterias, se torna inviável devido ao alto custo de capital e de tempo de manutenção, já que um simples rele de baixo nível consome em média uma bateria de 9V em três dias. Ainda que o circuito opere por meio de baterias, ainda se faz insuficiente, pois a maioria das bombas de água operam em tensão 220V.</w:t>
-      </w:r>
-    </w:p>
-    <w:p>
-      <w:pPr>
-        <w:spacing w:before="5" w:line="360" w:lineRule="auto"/>
-        <w:ind w:firstLine="851"/>
-        <w:jc w:val="both"/>
-        <w:rPr>
-          <w:sz w:val="24"/>
-          <w:szCs w:val="24"/>
-          <w:lang w:val="pt-BR"/>
-        </w:rPr>
-      </w:pPr>
-      <w:r>
-        <w:rPr>
-          <w:sz w:val="24"/>
-          <w:szCs w:val="24"/>
-          <w:lang w:val="pt-BR"/>
-        </w:rPr>
-        <w:t xml:space="preserve">O gerenciamento da lavoura pelo aplicativo conta com uma API externa de previsão do tempo. No decorrer do desenvolvimento a API para atender esse requisito </w:t>
-      </w:r>
-      <w:r>
-        <w:rPr>
-          <w:sz w:val="24"/>
-          <w:szCs w:val="24"/>
-          <w:lang w:val="pt-BR"/>
-        </w:rPr>
-        <w:t>necessitou de um longo tempo de pesquisas, leitura de documentações, e testes. Apesar de existirem muitas bibliotecas desde ramo no mercado, poucas delas contam com uma previsão de tempo constante, completa e confiável, e dados como probabilidade de chuva baseados em latitude e longitude.</w:t>
-      </w:r>
-    </w:p>
-    <w:p>
-      <w:pPr>
-        <w:spacing w:before="5" w:line="360" w:lineRule="auto"/>
-        <w:ind w:firstLine="851"/>
-        <w:jc w:val="both"/>
-        <w:rPr>
-          <w:sz w:val="24"/>
-          <w:szCs w:val="24"/>
-          <w:lang w:val="pt-BR"/>
-        </w:rPr>
-      </w:pPr>
-    </w:p>
-    <w:p>
-      <w:pPr>
-        <w:spacing w:before="5" w:line="360" w:lineRule="auto"/>
+    </w:p>
+    <w:p>
+      <w:pPr>
+        <w:spacing w:line="360" w:lineRule="auto"/>
         <w:rPr>
           <w:b/>
           <w:bCs/>
@@ -4084,7 +4438,19 @@
     </w:p>
     <w:p>
       <w:pPr>
-        <w:spacing w:before="5" w:line="360" w:lineRule="auto"/>
+        <w:spacing w:line="360" w:lineRule="auto"/>
+        <w:rPr>
+          <w:b/>
+          <w:bCs/>
+          <w:sz w:val="24"/>
+          <w:szCs w:val="24"/>
+          <w:lang w:val="pt-BR"/>
+        </w:rPr>
+      </w:pPr>
+    </w:p>
+    <w:p>
+      <w:pPr>
+        <w:spacing w:line="360" w:lineRule="auto"/>
         <w:ind w:firstLine="708"/>
         <w:jc w:val="both"/>
         <w:rPr>
@@ -4099,16 +4465,7 @@
           <w:szCs w:val="24"/>
           <w:lang w:val="pt-BR"/>
         </w:rPr>
-        <w:t xml:space="preserve">O processo de confecção da maquete auxiliou na produção de dados, pois possibilitou a interação direta com diversos aspectos que dificultam a implementação e a adaptação de uma </w:t>
-      </w:r>
-      <w:r>
-        <w:rPr>
-          <w:sz w:val="24"/>
-          <w:szCs w:val="24"/>
-          <w:lang w:val="pt-BR"/>
-        </w:rPr>
-        <w:lastRenderedPageBreak/>
-        <w:t xml:space="preserve">irrigação convencional para uma </w:t>
+        <w:t xml:space="preserve">O processo de confecção da maquete auxiliou na produção de dados, pois possibilitou a interação direta com diversos aspectos que dificultam a implementação e a adaptação de uma irrigação convencional para uma </w:t>
       </w:r>
       <w:r>
         <w:rPr>
@@ -4211,6 +4568,17 @@
           <w:lang w:val="pt-BR"/>
         </w:rPr>
         <w:fldChar w:fldCharType="end"/>
+      </w:r>
+      <w:r>
+        <w:rPr>
+          <w:i w:val="0"/>
+          <w:iCs w:val="0"/>
+          <w:color w:val="auto"/>
+          <w:sz w:val="20"/>
+          <w:szCs w:val="20"/>
+          <w:lang w:val="pt-BR"/>
+        </w:rPr>
+        <w:t xml:space="preserve"> – Maquete de lavoura cafeeira com irrigação controlada por Arduino</w:t>
       </w:r>
     </w:p>
     <w:p>
@@ -4246,7 +4614,7 @@
                     <pic:cNvPicPr/>
                   </pic:nvPicPr>
                   <pic:blipFill rotWithShape="1">
-                    <a:blip r:embed="rId15">
+                    <a:blip r:embed="rId11">
                       <a:extLst>
                         <a:ext uri="{28A0092B-C50C-407E-A947-70E740481C1C}">
                           <a14:useLocalDpi xmlns:a14="http://schemas.microsoft.com/office/drawing/2010/main" val="0"/>
@@ -4294,6 +4662,7 @@
           <w:color w:val="000000" w:themeColor="text1"/>
           <w:lang w:val="pt-BR"/>
         </w:rPr>
+        <w:lastRenderedPageBreak/>
         <w:t>Fonte</w:t>
       </w:r>
       <w:r>
@@ -4315,7 +4684,7 @@
     </w:p>
     <w:p>
       <w:pPr>
-        <w:spacing w:before="5" w:line="360" w:lineRule="auto"/>
+        <w:spacing w:line="360" w:lineRule="auto"/>
         <w:rPr>
           <w:b/>
           <w:bCs/>
@@ -4347,7 +4716,19 @@
     </w:p>
     <w:p>
       <w:pPr>
-        <w:spacing w:before="5" w:line="360" w:lineRule="auto"/>
+        <w:spacing w:line="360" w:lineRule="auto"/>
+        <w:rPr>
+          <w:b/>
+          <w:bCs/>
+          <w:sz w:val="24"/>
+          <w:szCs w:val="24"/>
+          <w:lang w:val="pt-BR"/>
+        </w:rPr>
+      </w:pPr>
+    </w:p>
+    <w:p>
+      <w:pPr>
+        <w:spacing w:line="360" w:lineRule="auto"/>
         <w:jc w:val="both"/>
         <w:rPr>
           <w:sz w:val="24"/>
@@ -4395,23 +4776,80 @@
           <w:szCs w:val="24"/>
           <w:lang w:val="pt-BR"/>
         </w:rPr>
-        <w:t xml:space="preserve"> de dados durante a irrigação, apesar de se utilizar o tipo de conexão constante e frenética do Web</w:t>
-      </w:r>
-      <w:r>
-        <w:rPr>
-          <w:sz w:val="24"/>
-          <w:szCs w:val="24"/>
-          <w:lang w:val="pt-BR"/>
-        </w:rPr>
-        <w:t xml:space="preserve"> S</w:t>
-      </w:r>
-      <w:r>
-        <w:rPr>
-          <w:sz w:val="24"/>
-          <w:szCs w:val="24"/>
-          <w:lang w:val="pt-BR"/>
-        </w:rPr>
-        <w:t>ocket, o tratamento, processamento e armazenamento de dados resultou em atrasos nas respostas aos comandos realizados pela aplicação mobile em questão de segundos. Verificou-se também um leve atraso nas irrigações agendadas.</w:t>
+        <w:t xml:space="preserve"> de dados durante a irrigação, apesar de se utilizar o tipo de conexão constante e frenética do </w:t>
+      </w:r>
+      <w:proofErr w:type="spellStart"/>
+      <w:r>
+        <w:rPr>
+          <w:i/>
+          <w:iCs/>
+          <w:sz w:val="24"/>
+          <w:szCs w:val="24"/>
+          <w:lang w:val="pt-BR"/>
+        </w:rPr>
+        <w:t>Web</w:t>
+      </w:r>
+      <w:r>
+        <w:rPr>
+          <w:i/>
+          <w:iCs/>
+          <w:sz w:val="24"/>
+          <w:szCs w:val="24"/>
+          <w:lang w:val="pt-BR"/>
+        </w:rPr>
+        <w:t>S</w:t>
+      </w:r>
+      <w:r>
+        <w:rPr>
+          <w:i/>
+          <w:iCs/>
+          <w:sz w:val="24"/>
+          <w:szCs w:val="24"/>
+          <w:lang w:val="pt-BR"/>
+        </w:rPr>
+        <w:t>ocket</w:t>
+      </w:r>
+      <w:proofErr w:type="spellEnd"/>
+      <w:r>
+        <w:rPr>
+          <w:sz w:val="24"/>
+          <w:szCs w:val="24"/>
+          <w:lang w:val="pt-BR"/>
+        </w:rPr>
+        <w:t xml:space="preserve">, o tratamento, processamento e armazenamento de dados resultou em atrasos nas respostas aos comandos realizados pela aplicação </w:t>
+      </w:r>
+      <w:r>
+        <w:rPr>
+          <w:sz w:val="24"/>
+          <w:szCs w:val="24"/>
+          <w:lang w:val="pt-BR"/>
+        </w:rPr>
+        <w:t>mobile</w:t>
+      </w:r>
+      <w:r>
+        <w:rPr>
+          <w:rStyle w:val="Refdenotaderodap"/>
+          <w:sz w:val="24"/>
+          <w:szCs w:val="24"/>
+          <w:lang w:val="pt-BR"/>
+        </w:rPr>
+        <w:footnoteReference w:id="10"/>
+      </w:r>
+      <w:r>
+        <w:rPr>
+          <w:sz w:val="24"/>
+          <w:szCs w:val="24"/>
+          <w:lang w:val="pt-BR"/>
+        </w:rPr>
+        <w:t xml:space="preserve"> </w:t>
+      </w:r>
+      <w:r>
+        <w:rPr>
+          <w:sz w:val="24"/>
+          <w:szCs w:val="24"/>
+          <w:lang w:val="pt-BR"/>
+        </w:rPr>
+        <w:t>em questão de segundos. Verificou-se também um leve atraso nas irrigações agendadas.</w:t>
       </w:r>
     </w:p>
     <w:p>
@@ -4551,7 +4989,6 @@
           <w:szCs w:val="20"/>
           <w:lang w:val="pt-BR"/>
         </w:rPr>
-        <w:lastRenderedPageBreak/>
         <w:t xml:space="preserve">Gráfico </w:t>
       </w:r>
       <w:r>
@@ -4610,6 +5047,28 @@
         </w:rPr>
         <w:fldChar w:fldCharType="end"/>
       </w:r>
+      <w:r>
+        <w:rPr>
+          <w:i w:val="0"/>
+          <w:iCs w:val="0"/>
+          <w:color w:val="000000" w:themeColor="text1"/>
+          <w:sz w:val="20"/>
+          <w:szCs w:val="20"/>
+          <w:lang w:val="pt-BR"/>
+        </w:rPr>
+        <w:t xml:space="preserve"> - </w:t>
+      </w:r>
+      <w:r>
+        <w:rPr>
+          <w:i w:val="0"/>
+          <w:iCs w:val="0"/>
+          <w:color w:val="000000" w:themeColor="text1"/>
+          <w:sz w:val="20"/>
+          <w:szCs w:val="20"/>
+          <w:lang w:val="pt-BR"/>
+        </w:rPr>
+        <w:t>Atraso de comandos feitos pelo aplicativo em segundos</w:t>
+      </w:r>
     </w:p>
     <w:p>
       <w:pPr>
@@ -4625,14 +5084,14 @@
           <w:lang w:val="pt-BR"/>
         </w:rPr>
         <w:drawing>
-          <wp:inline distT="0" distB="0" distL="0" distR="0" wp14:anchorId="19E69D3D" wp14:editId="2398222C">
-            <wp:extent cx="5486400" cy="3200400"/>
-            <wp:effectExtent l="0" t="0" r="0" b="0"/>
+          <wp:inline distT="0" distB="0" distL="0" distR="0" wp14:anchorId="19E69D3D" wp14:editId="02DAA5E5">
+            <wp:extent cx="5760000" cy="3200400"/>
+            <wp:effectExtent l="0" t="0" r="12700" b="0"/>
             <wp:docPr id="7" name="Gráfico 7"/>
             <wp:cNvGraphicFramePr/>
             <a:graphic xmlns:a="http://schemas.openxmlformats.org/drawingml/2006/main">
               <a:graphicData uri="http://schemas.openxmlformats.org/drawingml/2006/chart">
-                <c:chart xmlns:c="http://schemas.openxmlformats.org/drawingml/2006/chart" xmlns:r="http://schemas.openxmlformats.org/officeDocument/2006/relationships" r:id="rId16"/>
+                <c:chart xmlns:c="http://schemas.openxmlformats.org/drawingml/2006/chart" xmlns:r="http://schemas.openxmlformats.org/officeDocument/2006/relationships" r:id="rId12"/>
               </a:graphicData>
             </a:graphic>
           </wp:inline>
@@ -4689,6 +5148,7 @@
         <w:rPr>
           <w:lang w:val="pt-BR"/>
         </w:rPr>
+        <w:lastRenderedPageBreak/>
         <w:tab/>
       </w:r>
       <w:r>
@@ -4718,7 +5178,7 @@
     </w:p>
     <w:p>
       <w:pPr>
-        <w:spacing w:before="5" w:line="360" w:lineRule="auto"/>
+        <w:spacing w:line="360" w:lineRule="auto"/>
         <w:rPr>
           <w:sz w:val="24"/>
           <w:szCs w:val="24"/>
@@ -4757,16 +5217,14 @@
         </w:rPr>
         <w:t xml:space="preserve">se coletar os dados de consumo hídrico foi posto em um ambiente controlado uma quantidade específica de água </w:t>
       </w:r>
-      <w:proofErr w:type="gramStart"/>
-      <w:r>
-        <w:rPr>
-          <w:sz w:val="24"/>
-          <w:szCs w:val="24"/>
-          <w:lang w:val="pt-BR"/>
-        </w:rPr>
-        <w:t>à</w:t>
-      </w:r>
-      <w:proofErr w:type="gramEnd"/>
+      <w:r>
+        <w:rPr>
+          <w:sz w:val="24"/>
+          <w:szCs w:val="24"/>
+          <w:lang w:val="pt-BR"/>
+        </w:rPr>
+        <w:t>a</w:t>
+      </w:r>
       <w:r>
         <w:rPr>
           <w:sz w:val="24"/>
@@ -4799,6 +5257,16 @@
         </w:rPr>
         <w:t>em relação ao consumo real de água.</w:t>
       </w:r>
+    </w:p>
+    <w:p>
+      <w:pPr>
+        <w:spacing w:line="360" w:lineRule="auto"/>
+        <w:rPr>
+          <w:sz w:val="24"/>
+          <w:szCs w:val="24"/>
+          <w:lang w:val="pt-BR"/>
+        </w:rPr>
+      </w:pPr>
     </w:p>
     <w:p>
       <w:pPr>
@@ -4822,7 +5290,6 @@
           <w:szCs w:val="20"/>
           <w:lang w:val="pt-BR"/>
         </w:rPr>
-        <w:lastRenderedPageBreak/>
         <w:t xml:space="preserve">Gráfico </w:t>
       </w:r>
       <w:r>
@@ -4881,6 +5348,50 @@
         </w:rPr>
         <w:fldChar w:fldCharType="end"/>
       </w:r>
+      <w:r>
+        <w:rPr>
+          <w:i w:val="0"/>
+          <w:iCs w:val="0"/>
+          <w:color w:val="000000" w:themeColor="text1"/>
+          <w:sz w:val="20"/>
+          <w:szCs w:val="20"/>
+          <w:lang w:val="pt-BR"/>
+        </w:rPr>
+        <w:t xml:space="preserve"> - </w:t>
+      </w:r>
+      <w:r>
+        <w:rPr>
+          <w:i w:val="0"/>
+          <w:iCs w:val="0"/>
+          <w:color w:val="000000" w:themeColor="text1"/>
+          <w:sz w:val="20"/>
+          <w:szCs w:val="20"/>
+          <w:lang w:val="pt-BR"/>
+        </w:rPr>
+        <w:t xml:space="preserve">Discrepâncias entre o consumo real e o consumo monitorado </w:t>
+      </w:r>
+      <w:r>
+        <w:rPr>
+          <w:i w:val="0"/>
+          <w:iCs w:val="0"/>
+          <w:color w:val="000000" w:themeColor="text1"/>
+          <w:sz w:val="20"/>
+          <w:szCs w:val="20"/>
+          <w:lang w:val="pt-BR"/>
+        </w:rPr>
+        <w:t xml:space="preserve">pelo sensor de fluxo </w:t>
+      </w:r>
+      <w:r>
+        <w:rPr>
+          <w:i w:val="0"/>
+          <w:iCs w:val="0"/>
+          <w:color w:val="000000" w:themeColor="text1"/>
+          <w:sz w:val="20"/>
+          <w:szCs w:val="20"/>
+          <w:lang w:val="pt-BR"/>
+        </w:rPr>
+        <w:t>em ml</w:t>
+      </w:r>
     </w:p>
     <w:p>
       <w:pPr>
@@ -4899,14 +5410,14 @@
           <w:lang w:val="pt-BR"/>
         </w:rPr>
         <w:drawing>
-          <wp:inline distT="0" distB="0" distL="0" distR="0" wp14:anchorId="3449D038" wp14:editId="0AFB7E18">
-            <wp:extent cx="5400000" cy="3150235"/>
-            <wp:effectExtent l="0" t="0" r="10795" b="12065"/>
-            <wp:docPr id="3" name="Gráfico 3"/>
+          <wp:inline distT="0" distB="0" distL="0" distR="0" wp14:anchorId="73926861" wp14:editId="307553B1">
+            <wp:extent cx="5760000" cy="3200400"/>
+            <wp:effectExtent l="0" t="0" r="12700" b="0"/>
+            <wp:docPr id="5" name="Gráfico 5"/>
             <wp:cNvGraphicFramePr/>
             <a:graphic xmlns:a="http://schemas.openxmlformats.org/drawingml/2006/main">
               <a:graphicData uri="http://schemas.openxmlformats.org/drawingml/2006/chart">
-                <c:chart xmlns:c="http://schemas.openxmlformats.org/drawingml/2006/chart" xmlns:r="http://schemas.openxmlformats.org/officeDocument/2006/relationships" r:id="rId17"/>
+                <c:chart xmlns:c="http://schemas.openxmlformats.org/drawingml/2006/chart" xmlns:r="http://schemas.openxmlformats.org/officeDocument/2006/relationships" r:id="rId13"/>
               </a:graphicData>
             </a:graphic>
           </wp:inline>
@@ -4916,6 +5427,119 @@
     <w:p>
       <w:pPr>
         <w:spacing w:line="360" w:lineRule="auto"/>
+        <w:rPr>
+          <w:lang w:val="pt-BR"/>
+        </w:rPr>
+      </w:pPr>
+      <w:r>
+        <w:rPr>
+          <w:b/>
+          <w:bCs/>
+          <w:color w:val="000000" w:themeColor="text1"/>
+          <w:lang w:val="pt-BR"/>
+        </w:rPr>
+        <w:t>Fonte</w:t>
+      </w:r>
+      <w:r>
+        <w:rPr>
+          <w:lang w:val="pt-BR"/>
+        </w:rPr>
+        <w:t>: Próprio autor, 2021.</w:t>
+      </w:r>
+    </w:p>
+    <w:p>
+      <w:pPr>
+        <w:spacing w:before="5" w:line="360" w:lineRule="auto"/>
+        <w:rPr>
+          <w:sz w:val="24"/>
+          <w:szCs w:val="24"/>
+          <w:lang w:val="pt-BR"/>
+        </w:rPr>
+      </w:pPr>
+    </w:p>
+    <w:p>
+      <w:pPr>
+        <w:spacing w:line="360" w:lineRule="auto"/>
+        <w:rPr>
+          <w:sz w:val="24"/>
+          <w:szCs w:val="24"/>
+          <w:lang w:val="pt-BR"/>
+        </w:rPr>
+      </w:pPr>
+      <w:r>
+        <w:rPr>
+          <w:sz w:val="24"/>
+          <w:szCs w:val="24"/>
+          <w:lang w:val="pt-BR"/>
+        </w:rPr>
+        <w:tab/>
+        <w:t>Como pode-se ver, a cada litro de corrente de água há uma margem de erro de 40 à 100 mililitros, situação essa que corresponde à uma diferença de 4 à 10 litros para cada mil litros de água.</w:t>
+      </w:r>
+    </w:p>
+    <w:p>
+      <w:pPr>
+        <w:spacing w:before="5" w:line="360" w:lineRule="auto"/>
+        <w:rPr>
+          <w:sz w:val="24"/>
+          <w:szCs w:val="24"/>
+          <w:lang w:val="pt-BR"/>
+        </w:rPr>
+      </w:pPr>
+      <w:r>
+        <w:rPr>
+          <w:sz w:val="24"/>
+          <w:szCs w:val="24"/>
+          <w:lang w:val="pt-BR"/>
+        </w:rPr>
+        <w:tab/>
+        <w:t xml:space="preserve">Senso assim podemos </w:t>
+      </w:r>
+      <w:r>
+        <w:rPr>
+          <w:sz w:val="24"/>
+          <w:szCs w:val="24"/>
+          <w:lang w:val="pt-BR"/>
+        </w:rPr>
+        <w:t xml:space="preserve">comprovar que a utilização de Arduino e Android juntamente com a irrigação é uma prática viável e que pode fornecer dados úteis </w:t>
+      </w:r>
+      <w:proofErr w:type="gramStart"/>
+      <w:r>
+        <w:rPr>
+          <w:sz w:val="24"/>
+          <w:szCs w:val="24"/>
+          <w:lang w:val="pt-BR"/>
+        </w:rPr>
+        <w:t>à</w:t>
+      </w:r>
+      <w:proofErr w:type="gramEnd"/>
+      <w:r>
+        <w:rPr>
+          <w:sz w:val="24"/>
+          <w:szCs w:val="24"/>
+          <w:lang w:val="pt-BR"/>
+        </w:rPr>
+        <w:t xml:space="preserve"> serem utilizadas para o zelo da lavoura, principalmente se houver o auxílio de um profissional agrônomo</w:t>
+      </w:r>
+      <w:r>
+        <w:rPr>
+          <w:sz w:val="24"/>
+          <w:szCs w:val="24"/>
+          <w:lang w:val="pt-BR"/>
+        </w:rPr>
+        <w:t>, o qual tendo as informações fornecidas pelo sistema e o seu conhecimento em mãos, pode atuar de modo a deixar o plantio nas melhores condições possíveis para o seu desenvolvimento</w:t>
+      </w:r>
+      <w:r>
+        <w:rPr>
+          <w:sz w:val="24"/>
+          <w:szCs w:val="24"/>
+          <w:lang w:val="pt-BR"/>
+        </w:rPr>
+        <w:t>.</w:t>
+      </w:r>
+    </w:p>
+    <w:p>
+      <w:pPr>
+        <w:spacing w:line="360" w:lineRule="auto"/>
         <w:ind w:left="102" w:right="70" w:firstLine="708"/>
         <w:jc w:val="both"/>
         <w:rPr>
@@ -5107,17 +5731,7 @@
           <w:szCs w:val="24"/>
           <w:lang w:val="pt-BR"/>
         </w:rPr>
-        <w:t xml:space="preserve"> um sistema de irrigação monitorado por Arduino e controlado por um dispositivo Android não é uma utopia. Esse tipo de sistema tem como principal objetivo a produtividade e a </w:t>
-      </w:r>
-      <w:r>
-        <w:rPr>
-          <w:bCs/>
-          <w:sz w:val="24"/>
-          <w:szCs w:val="24"/>
-          <w:lang w:val="pt-BR"/>
-        </w:rPr>
-        <w:lastRenderedPageBreak/>
-        <w:t>sustentabilidade</w:t>
+        <w:t xml:space="preserve"> um sistema de irrigação monitorado por Arduino e controlado por um dispositivo Android não é uma utopia. Esse tipo de sistema tem como principal objetivo a produtividade e a sustentabilidade</w:t>
       </w:r>
       <w:r>
         <w:rPr>
@@ -5164,6 +5778,7 @@
       <w:pPr>
         <w:spacing w:line="360" w:lineRule="auto"/>
         <w:ind w:right="70"/>
+        <w:jc w:val="both"/>
         <w:rPr>
           <w:b/>
           <w:sz w:val="24"/>
@@ -5171,13 +5786,117 @@
           <w:lang w:val="pt-BR"/>
         </w:rPr>
       </w:pPr>
-      <w:r>
+    </w:p>
+    <w:p>
+      <w:pPr>
+        <w:spacing w:line="360" w:lineRule="auto"/>
+        <w:ind w:right="70"/>
+        <w:jc w:val="both"/>
         <w:rPr>
           <w:b/>
           <w:sz w:val="24"/>
           <w:szCs w:val="24"/>
           <w:lang w:val="pt-BR"/>
         </w:rPr>
+      </w:pPr>
+    </w:p>
+    <w:p>
+      <w:pPr>
+        <w:spacing w:line="360" w:lineRule="auto"/>
+        <w:ind w:right="70"/>
+        <w:jc w:val="both"/>
+        <w:rPr>
+          <w:b/>
+          <w:sz w:val="24"/>
+          <w:szCs w:val="24"/>
+          <w:lang w:val="pt-BR"/>
+        </w:rPr>
+      </w:pPr>
+    </w:p>
+    <w:p>
+      <w:pPr>
+        <w:spacing w:line="360" w:lineRule="auto"/>
+        <w:ind w:right="70"/>
+        <w:jc w:val="both"/>
+        <w:rPr>
+          <w:b/>
+          <w:sz w:val="24"/>
+          <w:szCs w:val="24"/>
+          <w:lang w:val="pt-BR"/>
+        </w:rPr>
+      </w:pPr>
+    </w:p>
+    <w:p>
+      <w:pPr>
+        <w:spacing w:line="360" w:lineRule="auto"/>
+        <w:ind w:right="70"/>
+        <w:jc w:val="both"/>
+        <w:rPr>
+          <w:b/>
+          <w:sz w:val="24"/>
+          <w:szCs w:val="24"/>
+          <w:lang w:val="pt-BR"/>
+        </w:rPr>
+      </w:pPr>
+    </w:p>
+    <w:p>
+      <w:pPr>
+        <w:spacing w:line="360" w:lineRule="auto"/>
+        <w:ind w:right="70"/>
+        <w:jc w:val="both"/>
+        <w:rPr>
+          <w:b/>
+          <w:sz w:val="24"/>
+          <w:szCs w:val="24"/>
+          <w:lang w:val="pt-BR"/>
+        </w:rPr>
+      </w:pPr>
+    </w:p>
+    <w:p>
+      <w:pPr>
+        <w:spacing w:line="360" w:lineRule="auto"/>
+        <w:ind w:right="70"/>
+        <w:jc w:val="both"/>
+        <w:rPr>
+          <w:b/>
+          <w:sz w:val="24"/>
+          <w:szCs w:val="24"/>
+          <w:lang w:val="pt-BR"/>
+        </w:rPr>
+      </w:pPr>
+    </w:p>
+    <w:p>
+      <w:pPr>
+        <w:spacing w:line="360" w:lineRule="auto"/>
+        <w:ind w:right="70"/>
+        <w:jc w:val="both"/>
+        <w:rPr>
+          <w:b/>
+          <w:sz w:val="24"/>
+          <w:szCs w:val="24"/>
+          <w:lang w:val="pt-BR"/>
+        </w:rPr>
+      </w:pPr>
+    </w:p>
+    <w:p>
+      <w:pPr>
+        <w:spacing w:line="360" w:lineRule="auto"/>
+        <w:ind w:right="70"/>
+        <w:rPr>
+          <w:b/>
+          <w:sz w:val="24"/>
+          <w:szCs w:val="24"/>
+          <w:lang w:val="pt-BR"/>
+        </w:rPr>
+      </w:pPr>
+      <w:r>
+        <w:rPr>
+          <w:b/>
+          <w:sz w:val="24"/>
+          <w:szCs w:val="24"/>
+          <w:lang w:val="pt-BR"/>
+        </w:rPr>
+        <w:lastRenderedPageBreak/>
         <w:t>REFERÊNCIAS</w:t>
       </w:r>
     </w:p>
@@ -5600,7 +6319,6 @@
         </w:rPr>
         <w:t xml:space="preserve"> </w:t>
       </w:r>
-      <w:proofErr w:type="gramStart"/>
       <w:r>
         <w:rPr>
           <w:rFonts w:ascii="Times New Roman" w:hAnsi="Times New Roman" w:cs="Times New Roman"/>
@@ -5609,7 +6327,7 @@
           <w:szCs w:val="24"/>
           <w:lang w:val="pt-BR"/>
         </w:rPr>
-        <w:t>Out</w:t>
+        <w:t>o</w:t>
       </w:r>
       <w:r>
         <w:rPr>
@@ -5619,9 +6337,8 @@
           <w:szCs w:val="24"/>
           <w:lang w:val="pt-BR"/>
         </w:rPr>
-        <w:t>.</w:t>
-      </w:r>
-      <w:proofErr w:type="gramEnd"/>
+        <w:t>ut</w:t>
+      </w:r>
       <w:r>
         <w:rPr>
           <w:rFonts w:ascii="Times New Roman" w:hAnsi="Times New Roman" w:cs="Times New Roman"/>
@@ -5630,7 +6347,7 @@
           <w:szCs w:val="24"/>
           <w:lang w:val="pt-BR"/>
         </w:rPr>
-        <w:t xml:space="preserve"> 2021.</w:t>
+        <w:t>. 2021.</w:t>
       </w:r>
     </w:p>
     <w:p>
@@ -5794,29 +6511,7 @@
           <w:szCs w:val="24"/>
           <w:lang w:val="pt-BR"/>
         </w:rPr>
-        <w:t xml:space="preserve"> Maplink, 2020. Disponível em: </w:t>
-      </w:r>
-      <w:proofErr w:type="gramStart"/>
-      <w:r>
-        <w:rPr>
-          <w:rFonts w:ascii="Times New Roman" w:hAnsi="Times New Roman" w:cs="Times New Roman"/>
-          <w:color w:val="3D3D3D"/>
-          <w:sz w:val="24"/>
-          <w:szCs w:val="24"/>
-          <w:lang w:val="pt-BR"/>
-        </w:rPr>
-        <w:t>https://maplink.global/blog/o-que-e-iot/ .</w:t>
-      </w:r>
-      <w:proofErr w:type="gramEnd"/>
-      <w:r>
-        <w:rPr>
-          <w:rFonts w:ascii="Times New Roman" w:hAnsi="Times New Roman" w:cs="Times New Roman"/>
-          <w:color w:val="3D3D3D"/>
-          <w:sz w:val="24"/>
-          <w:szCs w:val="24"/>
-          <w:lang w:val="pt-BR"/>
-        </w:rPr>
-        <w:t xml:space="preserve"> Acesso em: 20 jun. 2021.</w:t>
+        <w:t xml:space="preserve"> Maplink, 2020. Disponível em: https://maplink.global/blog/o-que-e-iot/. Acesso em: 20 jun. 2021.</w:t>
       </w:r>
     </w:p>
     <w:p>
@@ -6079,50 +6774,182 @@
     <w:p>
       <w:pPr>
         <w:rPr>
-          <w:color w:val="000000" w:themeColor="text1"/>
-          <w:sz w:val="24"/>
-          <w:szCs w:val="24"/>
-          <w:lang w:val="pt-BR"/>
-        </w:rPr>
-      </w:pPr>
+          <w:bCs/>
+          <w:color w:val="000000" w:themeColor="text1"/>
+          <w:sz w:val="24"/>
+          <w:szCs w:val="24"/>
+          <w:lang w:val="pt-BR"/>
+        </w:rPr>
+      </w:pPr>
+      <w:r>
+        <w:rPr>
+          <w:bCs/>
+          <w:color w:val="000000" w:themeColor="text1"/>
+          <w:sz w:val="24"/>
+          <w:szCs w:val="24"/>
+          <w:lang w:val="pt-BR"/>
+        </w:rPr>
+        <w:t xml:space="preserve">COSTA, Matheus </w:t>
+      </w:r>
+      <w:proofErr w:type="spellStart"/>
+      <w:r>
+        <w:rPr>
+          <w:bCs/>
+          <w:color w:val="000000" w:themeColor="text1"/>
+          <w:sz w:val="24"/>
+          <w:szCs w:val="24"/>
+          <w:lang w:val="pt-BR"/>
+        </w:rPr>
+        <w:t>Bigogno</w:t>
+      </w:r>
+      <w:proofErr w:type="spellEnd"/>
+      <w:r>
+        <w:rPr>
+          <w:bCs/>
+          <w:color w:val="000000" w:themeColor="text1"/>
+          <w:sz w:val="24"/>
+          <w:szCs w:val="24"/>
+          <w:lang w:val="pt-BR"/>
+        </w:rPr>
+        <w:t xml:space="preserve">. </w:t>
+      </w:r>
       <w:r>
         <w:rPr>
           <w:b/>
-          <w:bCs/>
+          <w:color w:val="000000" w:themeColor="text1"/>
+          <w:sz w:val="24"/>
+          <w:szCs w:val="24"/>
+          <w:lang w:val="pt-BR"/>
+        </w:rPr>
+        <w:t xml:space="preserve">O que é </w:t>
+      </w:r>
+      <w:r>
+        <w:rPr>
+          <w:b/>
+          <w:color w:val="000000" w:themeColor="text1"/>
+          <w:sz w:val="24"/>
+          <w:szCs w:val="24"/>
+          <w:lang w:val="pt-BR"/>
+        </w:rPr>
+        <w:t xml:space="preserve">HTTP. </w:t>
+      </w:r>
+      <w:r>
+        <w:rPr>
+          <w:bCs/>
+          <w:color w:val="000000" w:themeColor="text1"/>
+          <w:sz w:val="24"/>
+          <w:szCs w:val="24"/>
+          <w:lang w:val="pt-BR"/>
+        </w:rPr>
+        <w:t xml:space="preserve">CANALTECH, 2021. Disponível em: </w:t>
+      </w:r>
+      <w:r>
+        <w:rPr>
+          <w:bCs/>
+          <w:color w:val="000000" w:themeColor="text1"/>
+          <w:sz w:val="24"/>
+          <w:szCs w:val="24"/>
+          <w:lang w:val="pt-BR"/>
+        </w:rPr>
+        <w:t>https://canalt</w:t>
+      </w:r>
+      <w:r>
+        <w:rPr>
+          <w:bCs/>
+          <w:color w:val="000000" w:themeColor="text1"/>
+          <w:sz w:val="24"/>
+          <w:szCs w:val="24"/>
+          <w:lang w:val="pt-BR"/>
+        </w:rPr>
+        <w:t>e</w:t>
+      </w:r>
+      <w:r>
+        <w:rPr>
+          <w:bCs/>
+          <w:color w:val="000000" w:themeColor="text1"/>
+          <w:sz w:val="24"/>
+          <w:szCs w:val="24"/>
+          <w:lang w:val="pt-BR"/>
+        </w:rPr>
+        <w:t>ch.com.br/internet/o-que-e-http</w:t>
+      </w:r>
+      <w:r>
+        <w:rPr>
+          <w:bCs/>
+          <w:color w:val="000000" w:themeColor="text1"/>
+          <w:sz w:val="24"/>
+          <w:szCs w:val="24"/>
+          <w:lang w:val="pt-BR"/>
+        </w:rPr>
+        <w:t>. Acesso em: 21 out. 2021.</w:t>
+      </w:r>
+    </w:p>
+    <w:p>
+      <w:pPr>
+        <w:rPr>
+          <w:color w:val="000000" w:themeColor="text1"/>
+          <w:sz w:val="24"/>
+          <w:szCs w:val="24"/>
+          <w:lang w:val="pt-BR"/>
+        </w:rPr>
+      </w:pPr>
+    </w:p>
+    <w:p>
+      <w:pPr>
+        <w:rPr>
+          <w:color w:val="000000" w:themeColor="text1"/>
+          <w:sz w:val="24"/>
+          <w:szCs w:val="24"/>
+          <w:lang w:val="pt-BR"/>
+        </w:rPr>
+      </w:pPr>
+      <w:r>
+        <w:rPr>
+          <w:b/>
+          <w:bCs/>
+          <w:color w:val="000000" w:themeColor="text1"/>
+          <w:sz w:val="24"/>
+          <w:szCs w:val="24"/>
+          <w:lang w:val="pt-BR"/>
+        </w:rPr>
+        <w:t>DE onde vem o que eu como: café é a 2ª bebida mais consumida no país e interesse por métodos de preparo cresceu na pandemia.</w:t>
+      </w:r>
+      <w:r>
+        <w:rPr>
+          <w:color w:val="000000" w:themeColor="text1"/>
+          <w:sz w:val="24"/>
+          <w:szCs w:val="24"/>
+          <w:lang w:val="pt-BR"/>
+        </w:rPr>
+        <w:t xml:space="preserve"> G1</w:t>
+      </w:r>
+      <w:r>
+        <w:rPr>
+          <w:color w:val="000000" w:themeColor="text1"/>
+          <w:sz w:val="24"/>
+          <w:szCs w:val="24"/>
+          <w:lang w:val="pt-BR"/>
+        </w:rPr>
+        <w:t>/AGRO</w:t>
+      </w:r>
+      <w:r>
+        <w:rPr>
+          <w:color w:val="000000" w:themeColor="text1"/>
+          <w:sz w:val="24"/>
+          <w:szCs w:val="24"/>
+          <w:lang w:val="pt-BR"/>
+        </w:rPr>
+        <w:t>, 2020. Disponível em:  https://g1.globo.com/economia/agronegocios/agro-a-industria-riqueza-do-brasil/noticia/2020/09/17/de-onde-vem-o-que-eu-como-cafe-e-a-2a-bebida-mais-consumida-</w:t>
+      </w:r>
+      <w:r>
+        <w:rPr>
           <w:color w:val="000000" w:themeColor="text1"/>
           <w:sz w:val="24"/>
           <w:szCs w:val="24"/>
           <w:lang w:val="pt-BR"/>
         </w:rPr>
         <w:lastRenderedPageBreak/>
-        <w:t>DE onde vem o que eu como: café é a 2ª bebida mais consumida no país e interesse por métodos de preparo cresceu na pandemia.</w:t>
-      </w:r>
-      <w:r>
-        <w:rPr>
-          <w:color w:val="000000" w:themeColor="text1"/>
-          <w:sz w:val="24"/>
-          <w:szCs w:val="24"/>
-          <w:lang w:val="pt-BR"/>
-        </w:rPr>
-        <w:t xml:space="preserve"> G1</w:t>
-      </w:r>
-      <w:r>
-        <w:rPr>
-          <w:color w:val="000000" w:themeColor="text1"/>
-          <w:sz w:val="24"/>
-          <w:szCs w:val="24"/>
-          <w:lang w:val="pt-BR"/>
-        </w:rPr>
-        <w:t>/AGRO</w:t>
-      </w:r>
-      <w:r>
-        <w:rPr>
-          <w:color w:val="000000" w:themeColor="text1"/>
-          <w:sz w:val="24"/>
-          <w:szCs w:val="24"/>
-          <w:lang w:val="pt-BR"/>
-        </w:rPr>
-        <w:t>, 2020. Disponível em:  https://g1.globo.com/economia/agronegocios/agro-a-industria-riqueza-do-brasil/noticia/2020/09/17/de-onde-vem-o-que-eu-como-cafe-e-a-2a-bebida-mais-consumida-no-pais-e-interesse-por-metodos-de-preparo-cresceu-na-pandemia.ghtml. Acesso em: 26 jun. 2021.</w:t>
+        <w:t>no-pais-e-interesse-por-metodos-de-preparo-cresceu-na-pandemia.ghtml. Acesso em: 26 jun. 2021.</w:t>
       </w:r>
     </w:p>
     <w:p>
@@ -6198,7 +7025,7 @@
         </w:rPr>
         <w:t xml:space="preserve">. São Paulo, 2011. Disponível em: </w:t>
       </w:r>
-      <w:hyperlink r:id="rId18">
+      <w:hyperlink r:id="rId14">
         <w:r>
           <w:rPr>
             <w:rStyle w:val="LinkdaInternet"/>
@@ -6270,27 +7097,7 @@
           <w:szCs w:val="24"/>
           <w:lang w:val="pt-BR"/>
         </w:rPr>
-        <w:t xml:space="preserve"> 2020. Disponível em:  </w:t>
-      </w:r>
-      <w:proofErr w:type="gramStart"/>
-      <w:r>
-        <w:rPr>
-          <w:color w:val="000000" w:themeColor="text1"/>
-          <w:sz w:val="24"/>
-          <w:szCs w:val="24"/>
-          <w:lang w:val="pt-BR"/>
-        </w:rPr>
-        <w:t>https://www.techtudo.com.br/listas/2020/06/o-que-e-api-e-para-que-serve-cinco-perguntas-e-respostas.ghtml .</w:t>
-      </w:r>
-      <w:proofErr w:type="gramEnd"/>
-      <w:r>
-        <w:rPr>
-          <w:color w:val="000000" w:themeColor="text1"/>
-          <w:sz w:val="24"/>
-          <w:szCs w:val="24"/>
-          <w:lang w:val="pt-BR"/>
-        </w:rPr>
-        <w:t xml:space="preserve"> Acesso em: 22 jun. 2021.</w:t>
+        <w:t xml:space="preserve"> 2020. Disponível em:  https://www.techtudo.com.br/listas/2020/06/o-que-e-api-e-para-que-serve-cinco-perguntas-e-respostas.ghtml. Acesso em: 22 jun. 2021.</w:t>
       </w:r>
     </w:p>
     <w:p>
@@ -6361,7 +7168,7 @@
         </w:rPr>
         <w:t xml:space="preserve"> Revista do Café, 2013. Disponível em: </w:t>
       </w:r>
-      <w:hyperlink r:id="rId19">
+      <w:hyperlink r:id="rId15">
         <w:r>
           <w:rPr>
             <w:rStyle w:val="LinkdaInternet"/>
@@ -6884,7 +7691,7 @@
         </w:rPr>
         <w:t xml:space="preserve"> AGROPÓS, 2020. Disponível em: </w:t>
       </w:r>
-      <w:hyperlink r:id="rId20" w:anchor=":~:text=O sistema de aspersão convencional,próxima área a ser irrigada" w:history="1">
+      <w:hyperlink r:id="rId16" w:anchor=":~:text=O sistema de aspersão convencional,próxima área a ser irrigada" w:history="1">
         <w:r>
           <w:rPr>
             <w:rStyle w:val="LinkdaInternet"/>
@@ -6920,6 +7727,77 @@
     <w:p>
       <w:pPr>
         <w:rPr>
+          <w:bCs/>
+          <w:color w:val="FF0000"/>
+          <w:sz w:val="24"/>
+          <w:szCs w:val="24"/>
+          <w:lang w:val="pt-BR"/>
+        </w:rPr>
+      </w:pPr>
+      <w:r>
+        <w:rPr>
+          <w:b/>
+          <w:color w:val="000000" w:themeColor="text1"/>
+          <w:sz w:val="24"/>
+          <w:szCs w:val="24"/>
+          <w:lang w:val="pt-BR"/>
+        </w:rPr>
+        <w:t>MIDDLEWARE:</w:t>
+      </w:r>
+      <w:r>
+        <w:rPr>
+          <w:bCs/>
+          <w:color w:val="000000" w:themeColor="text1"/>
+          <w:sz w:val="24"/>
+          <w:szCs w:val="24"/>
+          <w:lang w:val="pt-BR"/>
+        </w:rPr>
+        <w:t xml:space="preserve">  O que é e quais são as vantagens de usar? SOFTWAREONE, 2021. Disponível em: </w:t>
+      </w:r>
+      <w:r>
+        <w:rPr>
+          <w:bCs/>
+          <w:color w:val="000000" w:themeColor="text1"/>
+          <w:sz w:val="24"/>
+          <w:szCs w:val="24"/>
+          <w:lang w:val="pt-BR"/>
+        </w:rPr>
+        <w:t>https://www.softwareone.com/pt</w:t>
+      </w:r>
+      <w:r>
+        <w:rPr>
+          <w:bCs/>
+          <w:color w:val="000000" w:themeColor="text1"/>
+          <w:sz w:val="24"/>
+          <w:szCs w:val="24"/>
+          <w:lang w:val="pt-BR"/>
+        </w:rPr>
+        <w:t>-</w:t>
+      </w:r>
+      <w:r>
+        <w:rPr>
+          <w:bCs/>
+          <w:color w:val="000000" w:themeColor="text1"/>
+          <w:sz w:val="24"/>
+          <w:szCs w:val="24"/>
+          <w:lang w:val="pt-BR"/>
+        </w:rPr>
+        <w:t>br/blog/artigos/2020/03/02/middleware-o-que-e-e-quais-sao-as-vantagens-de-usar. Acesso em: 21 out. 2021.</w:t>
+      </w:r>
+    </w:p>
+    <w:p>
+      <w:pPr>
+        <w:rPr>
+          <w:color w:val="000000" w:themeColor="text1"/>
+          <w:sz w:val="24"/>
+          <w:szCs w:val="24"/>
+          <w:lang w:val="pt-BR"/>
+        </w:rPr>
+      </w:pPr>
+    </w:p>
+    <w:p>
+      <w:pPr>
+        <w:rPr>
           <w:color w:val="000000" w:themeColor="text1"/>
           <w:sz w:val="24"/>
           <w:szCs w:val="24"/>
@@ -6951,7 +7829,7 @@
     <w:p>
       <w:pPr>
         <w:pStyle w:val="NormalWeb"/>
-        <w:spacing w:beforeAutospacing="0" w:after="0" w:afterAutospacing="0"/>
+        <w:spacing w:before="0" w:beforeAutospacing="0" w:after="0" w:afterAutospacing="0"/>
         <w:rPr>
           <w:color w:val="000000" w:themeColor="text1"/>
         </w:rPr>
@@ -6960,7 +7838,7 @@
     <w:p>
       <w:pPr>
         <w:pStyle w:val="NormalWeb"/>
-        <w:spacing w:beforeAutospacing="0" w:after="0" w:afterAutospacing="0"/>
+        <w:spacing w:before="0" w:beforeAutospacing="0" w:after="0" w:afterAutospacing="0"/>
         <w:rPr>
           <w:color w:val="000000" w:themeColor="text1"/>
         </w:rPr>
@@ -6983,7 +7861,7 @@
     <w:p>
       <w:pPr>
         <w:pStyle w:val="NormalWeb"/>
-        <w:spacing w:beforeAutospacing="0" w:after="0" w:afterAutospacing="0"/>
+        <w:spacing w:before="0" w:beforeAutospacing="0" w:after="0" w:afterAutospacing="0"/>
         <w:rPr>
           <w:color w:val="000000" w:themeColor="text1"/>
         </w:rPr>
@@ -6992,7 +7870,7 @@
     <w:p>
       <w:pPr>
         <w:pStyle w:val="NormalWeb"/>
-        <w:spacing w:beforeAutospacing="0" w:after="0" w:afterAutospacing="0"/>
+        <w:spacing w:before="0" w:beforeAutospacing="0" w:after="0" w:afterAutospacing="0"/>
         <w:rPr>
           <w:color w:val="000000" w:themeColor="text1"/>
         </w:rPr>
@@ -7051,7 +7929,7 @@
         </w:rPr>
         <w:t xml:space="preserve"> UNIVASF. Pernambuco, 2018. Disponível em: </w:t>
       </w:r>
-      <w:hyperlink r:id="rId21">
+      <w:hyperlink r:id="rId17">
         <w:r>
           <w:rPr>
             <w:rStyle w:val="LinkdaInternet"/>
@@ -7144,6 +8022,159 @@
           <w:color w:val="000000" w:themeColor="text1"/>
           <w:sz w:val="24"/>
           <w:szCs w:val="24"/>
+          <w:lang w:val="pt-BR"/>
+        </w:rPr>
+      </w:pPr>
+    </w:p>
+    <w:p>
+      <w:pPr>
+        <w:rPr>
+          <w:bCs/>
+          <w:color w:val="000000" w:themeColor="text1"/>
+          <w:sz w:val="24"/>
+          <w:szCs w:val="24"/>
+          <w:lang w:val="pt-BR"/>
+        </w:rPr>
+      </w:pPr>
+      <w:r>
+        <w:rPr>
+          <w:b/>
+          <w:color w:val="000000" w:themeColor="text1"/>
+          <w:sz w:val="24"/>
+          <w:szCs w:val="24"/>
+          <w:lang w:val="pt-BR"/>
+        </w:rPr>
+        <w:t>O que é um aplicativo mobile?</w:t>
+      </w:r>
+      <w:r>
+        <w:rPr>
+          <w:bCs/>
+          <w:color w:val="000000" w:themeColor="text1"/>
+          <w:sz w:val="24"/>
+          <w:szCs w:val="24"/>
+          <w:lang w:val="pt-BR"/>
+        </w:rPr>
+        <w:t xml:space="preserve"> SIMPLES, 2021. Disponível em: http://www</w:t>
+      </w:r>
+      <w:r>
+        <w:rPr>
+          <w:bCs/>
+          <w:color w:val="000000" w:themeColor="text1"/>
+          <w:sz w:val="24"/>
+          <w:szCs w:val="24"/>
+          <w:lang w:val="pt-BR"/>
+        </w:rPr>
+        <w:t>.</w:t>
+      </w:r>
+      <w:r>
+        <w:rPr>
+          <w:bCs/>
+          <w:color w:val="000000" w:themeColor="text1"/>
+          <w:sz w:val="24"/>
+          <w:szCs w:val="24"/>
+          <w:lang w:val="pt-BR"/>
+        </w:rPr>
+        <w:t>simples.net/aplicativos-mobile/planejamento. Acesso em: 21 out. 2021.</w:t>
+      </w:r>
+    </w:p>
+    <w:p>
+      <w:pPr>
+        <w:rPr>
+          <w:bCs/>
+          <w:color w:val="000000" w:themeColor="text1"/>
+          <w:sz w:val="24"/>
+          <w:szCs w:val="24"/>
+          <w:lang w:val="pt-BR"/>
+        </w:rPr>
+      </w:pPr>
+    </w:p>
+    <w:p>
+      <w:pPr>
+        <w:rPr>
+          <w:bCs/>
+          <w:color w:val="000000" w:themeColor="text1"/>
+          <w:sz w:val="24"/>
+          <w:szCs w:val="24"/>
+          <w:lang w:val="pt-BR"/>
+        </w:rPr>
+      </w:pPr>
+      <w:r>
+        <w:rPr>
+          <w:b/>
+          <w:color w:val="000000" w:themeColor="text1"/>
+          <w:sz w:val="24"/>
+          <w:szCs w:val="24"/>
+          <w:lang w:val="pt-BR"/>
+        </w:rPr>
+        <w:t>O que é Wi-Fi?</w:t>
+      </w:r>
+      <w:r>
+        <w:rPr>
+          <w:b/>
+          <w:color w:val="000000" w:themeColor="text1"/>
+          <w:sz w:val="24"/>
+          <w:szCs w:val="24"/>
+          <w:lang w:val="pt-BR"/>
+        </w:rPr>
+        <w:t xml:space="preserve"> </w:t>
+      </w:r>
+      <w:r>
+        <w:rPr>
+          <w:bCs/>
+          <w:color w:val="000000" w:themeColor="text1"/>
+          <w:sz w:val="24"/>
+          <w:szCs w:val="24"/>
+          <w:lang w:val="pt-BR"/>
+        </w:rPr>
+        <w:t xml:space="preserve">CISCO, 2021. Disponível em: </w:t>
+      </w:r>
+      <w:r>
+        <w:rPr>
+          <w:bCs/>
+          <w:color w:val="000000" w:themeColor="text1"/>
+          <w:sz w:val="24"/>
+          <w:szCs w:val="24"/>
+          <w:lang w:val="pt-BR"/>
+        </w:rPr>
+        <w:t>https://ww</w:t>
+      </w:r>
+      <w:r>
+        <w:rPr>
+          <w:bCs/>
+          <w:color w:val="000000" w:themeColor="text1"/>
+          <w:sz w:val="24"/>
+          <w:szCs w:val="24"/>
+          <w:lang w:val="pt-BR"/>
+        </w:rPr>
+        <w:t>w</w:t>
+      </w:r>
+      <w:r>
+        <w:rPr>
+          <w:bCs/>
+          <w:color w:val="000000" w:themeColor="text1"/>
+          <w:sz w:val="24"/>
+          <w:szCs w:val="24"/>
+          <w:lang w:val="pt-BR"/>
+        </w:rPr>
+        <w:t>.cisco.com/c/pt_br/products/wireless/what-is-wifi.html#~tipos</w:t>
+      </w:r>
+      <w:r>
+        <w:rPr>
+          <w:bCs/>
+          <w:color w:val="000000" w:themeColor="text1"/>
+          <w:sz w:val="24"/>
+          <w:szCs w:val="24"/>
+          <w:lang w:val="pt-BR"/>
+        </w:rPr>
+        <w:t>. Acesso em: 21 out. 2021.</w:t>
+      </w:r>
+    </w:p>
+    <w:p>
+      <w:pPr>
+        <w:rPr>
+          <w:color w:val="000000" w:themeColor="text1"/>
+          <w:sz w:val="24"/>
+          <w:szCs w:val="24"/>
           <w:lang w:val="pt-BR" w:eastAsia="pt-BR"/>
         </w:rPr>
       </w:pPr>
@@ -7273,27 +8304,7 @@
           <w:szCs w:val="24"/>
           <w:lang w:val="pt-BR"/>
         </w:rPr>
-        <w:t xml:space="preserve"> Disponível em:  </w:t>
-      </w:r>
-      <w:proofErr w:type="gramStart"/>
-      <w:r>
-        <w:rPr>
-          <w:color w:val="000000" w:themeColor="text1"/>
-          <w:sz w:val="24"/>
-          <w:szCs w:val="24"/>
-          <w:lang w:val="pt-BR"/>
-        </w:rPr>
-        <w:t>https://mundoeducacao.uol.com.br/geografia/economia-agua-na-agricultura.htm .</w:t>
-      </w:r>
-      <w:proofErr w:type="gramEnd"/>
-      <w:r>
-        <w:rPr>
-          <w:color w:val="000000" w:themeColor="text1"/>
-          <w:sz w:val="24"/>
-          <w:szCs w:val="24"/>
-          <w:lang w:val="pt-BR"/>
-        </w:rPr>
-        <w:t xml:space="preserve"> Acesso em: 28 jun. 2021.</w:t>
+        <w:t xml:space="preserve"> Disponível em:  https://mundoeducacao.uol.com.br/geografia/economia-agua-na-agricultura.htm. Acesso em: 28 jun. 2021.</w:t>
       </w:r>
     </w:p>
     <w:p>
@@ -7589,7 +8600,19 @@
           <w:u w:val="none"/>
           <w:lang w:val="pt-BR"/>
         </w:rPr>
-        <w:t>https://www.safrairrigacao.com.br/materia/principais-tipos-de-irrigacao-vantagens-e-desvantagens#:~:text=Vantagens%3A%20Baixo%20custo%20de%20m%C3%A3o%2Dde%2Dobra%3B%20elevada,e%20pela%20declividade%20do%20terreno. Acesso em: 26 maio 2021.</w:t>
+        <w:t>https://www.safrairrigacao.com.br/materia/principais-tipos-de-irrigacao-vantagens-e-desvantagens#:~:text=Vantagens%3A%20Baixo%20custo%20de%20m%C3%A3o%2Dde%2</w:t>
+      </w:r>
+      <w:r>
+        <w:rPr>
+          <w:rStyle w:val="LinkdaInternet"/>
+          <w:color w:val="000000" w:themeColor="text1"/>
+          <w:sz w:val="24"/>
+          <w:szCs w:val="24"/>
+          <w:u w:val="none"/>
+          <w:lang w:val="pt-BR"/>
+        </w:rPr>
+        <w:lastRenderedPageBreak/>
+        <w:t>Dobra%3B%20elevada,e%20pela%20declividade%20do%20terreno. Acesso em: 26 maio 2021.</w:t>
       </w:r>
     </w:p>
     <w:p>
@@ -7635,19 +8658,7 @@
           <w:u w:val="none"/>
           <w:lang w:val="pt-BR"/>
         </w:rPr>
-        <w:t xml:space="preserve"> Embrapa. DF, 2018. Disponível em: https://www.embrapa.br/busca-de-noticias/-</w:t>
-      </w:r>
-      <w:r>
-        <w:rPr>
-          <w:rStyle w:val="LinkdaInternet"/>
-          <w:color w:val="000000" w:themeColor="text1"/>
-          <w:sz w:val="24"/>
-          <w:szCs w:val="24"/>
-          <w:u w:val="none"/>
-          <w:lang w:val="pt-BR"/>
-        </w:rPr>
-        <w:lastRenderedPageBreak/>
-        <w:t>/noticia/31081641/seis-maiores-estados-produtores-dos-cafes-do-brasil-atingiram-98-do-volume-da-safra-de-2017. Acesso em: 05 jun. 2021.</w:t>
+        <w:t xml:space="preserve"> Embrapa. DF, 2018. Disponível em: https://www.embrapa.br/busca-de-noticias/-/noticia/31081641/seis-maiores-estados-produtores-dos-cafes-do-brasil-atingiram-98-do-volume-da-safra-de-2017. Acesso em: 05 jun. 2021.</w:t>
       </w:r>
     </w:p>
     <w:p>
@@ -7697,7 +8708,7 @@
         </w:rPr>
         <w:t xml:space="preserve"> Automação e Robótica, 2012. Disponível em: </w:t>
       </w:r>
-      <w:hyperlink r:id="rId22" w:anchor=":~:text=Atuadores-,Os atuadores são componentes que realizam a conversão da energia,que os mesmos movimentem" w:history="1">
+      <w:hyperlink r:id="rId18" w:anchor=":~:text=Atuadores-,Os atuadores são componentes que realizam a conversão da energia,que os mesmos movimentem" w:history="1">
         <w:r>
           <w:rPr>
             <w:rStyle w:val="LinkdaInternet"/>
@@ -7868,9 +8879,11 @@
     <w:p>
       <w:pPr>
         <w:rPr>
-          <w:color w:val="000000" w:themeColor="text1"/>
-          <w:sz w:val="24"/>
-          <w:szCs w:val="24"/>
+          <w:rStyle w:val="LinkdaInternet"/>
+          <w:color w:val="000000" w:themeColor="text1"/>
+          <w:sz w:val="24"/>
+          <w:szCs w:val="24"/>
+          <w:u w:val="none"/>
           <w:lang w:val="pt-BR"/>
         </w:rPr>
       </w:pPr>
@@ -7914,6 +8927,93 @@
     <w:p>
       <w:pPr>
         <w:rPr>
+          <w:bCs/>
+          <w:color w:val="000000" w:themeColor="text1"/>
+          <w:sz w:val="24"/>
+          <w:szCs w:val="24"/>
+          <w:lang w:val="pt-BR"/>
+        </w:rPr>
+      </w:pPr>
+      <w:r>
+        <w:rPr>
+          <w:b/>
+          <w:bCs/>
+          <w:color w:val="1B1B1B"/>
+          <w:spacing w:val="-1"/>
+          <w:sz w:val="24"/>
+          <w:szCs w:val="24"/>
+          <w:shd w:val="clear" w:color="auto" w:fill="FFFFFF"/>
+          <w:lang w:val="pt-BR"/>
+        </w:rPr>
+        <w:t xml:space="preserve">WEBSOCKES. </w:t>
+      </w:r>
+      <w:r>
+        <w:rPr>
+          <w:color w:val="1B1B1B"/>
+          <w:spacing w:val="-1"/>
+          <w:sz w:val="24"/>
+          <w:szCs w:val="24"/>
+          <w:shd w:val="clear" w:color="auto" w:fill="FFFFFF"/>
+          <w:lang w:val="pt-BR"/>
+        </w:rPr>
+        <w:t xml:space="preserve">MDN, 2021. Disponível em: </w:t>
+      </w:r>
+      <w:r>
+        <w:rPr>
+          <w:bCs/>
+          <w:color w:val="000000" w:themeColor="text1"/>
+          <w:sz w:val="24"/>
+          <w:szCs w:val="24"/>
+          <w:lang w:val="pt-BR"/>
+        </w:rPr>
+        <w:t>https://developer.</w:t>
+      </w:r>
+      <w:r>
+        <w:rPr>
+          <w:bCs/>
+          <w:color w:val="000000" w:themeColor="text1"/>
+          <w:sz w:val="24"/>
+          <w:szCs w:val="24"/>
+          <w:lang w:val="pt-BR"/>
+        </w:rPr>
+        <w:t>m</w:t>
+      </w:r>
+      <w:r>
+        <w:rPr>
+          <w:bCs/>
+          <w:color w:val="000000" w:themeColor="text1"/>
+          <w:sz w:val="24"/>
+          <w:szCs w:val="24"/>
+          <w:lang w:val="pt-BR"/>
+        </w:rPr>
+        <w:t>ozilla.org/pt-BR/docs/Web/API/WebSockets_API</w:t>
+      </w:r>
+      <w:r>
+        <w:rPr>
+          <w:bCs/>
+          <w:color w:val="000000" w:themeColor="text1"/>
+          <w:sz w:val="24"/>
+          <w:szCs w:val="24"/>
+          <w:lang w:val="pt-BR"/>
+        </w:rPr>
+        <w:t>. Acesso em: 21 out. 2021.</w:t>
+      </w:r>
+    </w:p>
+    <w:p>
+      <w:pPr>
+        <w:rPr>
+          <w:rStyle w:val="LinkdaInternet"/>
+          <w:color w:val="000000" w:themeColor="text1"/>
+          <w:sz w:val="24"/>
+          <w:szCs w:val="24"/>
+          <w:u w:val="none"/>
+          <w:lang w:val="pt-BR"/>
+        </w:rPr>
+      </w:pPr>
+    </w:p>
+    <w:p>
+      <w:pPr>
+        <w:rPr>
           <w:color w:val="000000" w:themeColor="text1"/>
           <w:sz w:val="24"/>
           <w:szCs w:val="24"/>
@@ -7972,78 +9072,6 @@
         </w:rPr>
         <w:t xml:space="preserve"> Arduino, 2018. Disponível em: https://www.arduino.cc/en/Guide/Introduction. Acesso em: 28 maio 2021.</w:t>
       </w:r>
-    </w:p>
-    <w:p>
-      <w:pPr>
-        <w:spacing w:line="360" w:lineRule="auto"/>
-        <w:ind w:right="70"/>
-        <w:rPr>
-          <w:b/>
-          <w:sz w:val="24"/>
-          <w:szCs w:val="24"/>
-          <w:lang w:val="pt-BR"/>
-        </w:rPr>
-      </w:pPr>
-    </w:p>
-    <w:p>
-      <w:pPr>
-        <w:spacing w:before="5" w:line="360" w:lineRule="auto"/>
-        <w:rPr>
-          <w:bCs/>
-          <w:color w:val="FF0000"/>
-          <w:sz w:val="24"/>
-          <w:szCs w:val="24"/>
-          <w:lang w:val="pt-BR"/>
-        </w:rPr>
-      </w:pPr>
-    </w:p>
-    <w:p>
-      <w:pPr>
-        <w:spacing w:before="5" w:line="360" w:lineRule="auto"/>
-        <w:rPr>
-          <w:bCs/>
-          <w:color w:val="FF0000"/>
-          <w:sz w:val="24"/>
-          <w:szCs w:val="24"/>
-          <w:lang w:val="pt-BR"/>
-        </w:rPr>
-      </w:pPr>
-    </w:p>
-    <w:p>
-      <w:pPr>
-        <w:spacing w:before="5" w:line="360" w:lineRule="auto"/>
-        <w:rPr>
-          <w:bCs/>
-          <w:color w:val="FF0000"/>
-          <w:sz w:val="24"/>
-          <w:szCs w:val="24"/>
-          <w:lang w:val="pt-BR"/>
-        </w:rPr>
-      </w:pPr>
-    </w:p>
-    <w:p>
-      <w:pPr>
-        <w:spacing w:before="5" w:line="360" w:lineRule="auto"/>
-        <w:rPr>
-          <w:bCs/>
-          <w:color w:val="FF0000"/>
-          <w:sz w:val="24"/>
-          <w:szCs w:val="24"/>
-          <w:lang w:val="pt-BR"/>
-        </w:rPr>
-      </w:pPr>
-    </w:p>
-    <w:p>
-      <w:pPr>
-        <w:spacing w:before="5" w:line="360" w:lineRule="auto"/>
-        <w:rPr>
-          <w:bCs/>
-          <w:color w:val="FF0000"/>
-          <w:sz w:val="24"/>
-          <w:szCs w:val="24"/>
-          <w:lang w:val="pt-BR"/>
-        </w:rPr>
-      </w:pPr>
     </w:p>
     <w:p>
       <w:pPr>
@@ -8643,7 +9671,7 @@
                     <pic:cNvPicPr/>
                   </pic:nvPicPr>
                   <pic:blipFill>
-                    <a:blip r:embed="rId23"/>
+                    <a:blip r:embed="rId19"/>
                     <a:stretch>
                       <a:fillRect/>
                     </a:stretch>
@@ -8665,7 +9693,7 @@
       </w:r>
     </w:p>
     <w:sectPr>
-      <w:headerReference w:type="default" r:id="rId24"/>
+      <w:type w:val="continuous"/>
       <w:pgSz w:w="11906" w:h="16838"/>
       <w:pgMar w:top="1701" w:right="1134" w:bottom="1134" w:left="1701" w:header="709" w:footer="709" w:gutter="0"/>
       <w:cols w:space="708"/>
@@ -8676,51 +9704,6 @@
 </w:document>
 </file>
 
-<file path=word/comments.xml><?xml version="1.0" encoding="utf-8"?>
-<w:comments xmlns:wpc="http://schemas.microsoft.com/office/word/2010/wordprocessingCanvas" xmlns:cx="http://schemas.microsoft.com/office/drawing/2014/chartex" xmlns:cx1="http://schemas.microsoft.com/office/drawing/2015/9/8/chartex" xmlns:cx2="http://schemas.microsoft.com/office/drawing/2015/10/21/chartex" xmlns:cx3="http://schemas.microsoft.com/office/drawing/2016/5/9/chartex" xmlns:cx4="http://schemas.microsoft.com/office/drawing/2016/5/10/chartex" xmlns:cx5="http://schemas.microsoft.com/office/drawing/2016/5/11/chartex" xmlns:cx6="http://schemas.microsoft.com/office/drawing/2016/5/12/chartex" xmlns:cx7="http://schemas.microsoft.com/office/drawing/2016/5/13/chartex" xmlns:cx8="http://schemas.microsoft.com/office/drawing/2016/5/14/chartex" xmlns:mc="http://schemas.openxmlformats.org/markup-compatibility/2006" xmlns:aink="http://schemas.microsoft.com/office/drawing/2016/ink" xmlns:am3d="http://schemas.microsoft.com/office/drawing/2017/model3d" xmlns:o="urn:schemas-microsoft-com:office:office" xmlns:r="http://schemas.openxmlformats.org/officeDocument/2006/relationships" xmlns:m="http://schemas.openxmlformats.org/officeDocument/2006/math" xmlns:v="urn:schemas-microsoft-com:vml" xmlns:wp14="http://schemas.microsoft.com/office/word/2010/wordprocessingDrawing" xmlns:wp="http://schemas.openxmlformats.org/drawingml/2006/wordprocessingDrawing" xmlns:w10="urn:schemas-microsoft-com:office:word" xmlns:w="http://schemas.openxmlformats.org/wordprocessingml/2006/main" xmlns:w14="http://schemas.microsoft.com/office/word/2010/wordml" xmlns:w15="http://schemas.microsoft.com/office/word/2012/wordml" xmlns:w16cex="http://schemas.microsoft.com/office/word/2018/wordml/cex" xmlns:w16cid="http://schemas.microsoft.com/office/word/2016/wordml/cid" xmlns:w16="http://schemas.microsoft.com/office/word/2018/wordml" xmlns:w16sdtdh="http://schemas.microsoft.com/office/word/2020/wordml/sdtdatahash" xmlns:w16se="http://schemas.microsoft.com/office/word/2015/wordml/symex" xmlns:wpg="http://schemas.microsoft.com/office/word/2010/wordprocessingGroup" xmlns:wpi="http://schemas.microsoft.com/office/word/2010/wordprocessingInk" xmlns:wne="http://schemas.microsoft.com/office/word/2006/wordml" xmlns:wps="http://schemas.microsoft.com/office/word/2010/wordprocessingShape" mc:Ignorable="w14 w15 w16se w16cid w16 w16cex w16sdtdh wp14">
-  <w:comment w:id="0" w:author="Débora Bressianini" w:date="2021-10-11T12:25:00Z" w:initials="DB">
-    <w:p>
-      <w:pPr>
-        <w:pStyle w:val="Textodecomentrio"/>
-        <w:rPr>
-          <w:lang w:val="pt-BR"/>
-        </w:rPr>
-      </w:pPr>
-      <w:r>
-        <w:rPr>
-          <w:rStyle w:val="Refdecomentrio"/>
-        </w:rPr>
-        <w:annotationRef/>
-      </w:r>
-      <w:r>
-        <w:rPr>
-          <w:lang w:val="pt-BR"/>
-        </w:rPr>
-        <w:t>Precisa ver a formatação, tem muito espaço</w:t>
-      </w:r>
-    </w:p>
-  </w:comment>
-</w:comments>
-</file>
-
-<file path=word/commentsExtended.xml><?xml version="1.0" encoding="utf-8"?>
-<w15:commentsEx xmlns:wpc="http://schemas.microsoft.com/office/word/2010/wordprocessingCanvas" xmlns:cx="http://schemas.microsoft.com/office/drawing/2014/chartex" xmlns:cx1="http://schemas.microsoft.com/office/drawing/2015/9/8/chartex" xmlns:cx2="http://schemas.microsoft.com/office/drawing/2015/10/21/chartex" xmlns:cx3="http://schemas.microsoft.com/office/drawing/2016/5/9/chartex" xmlns:cx4="http://schemas.microsoft.com/office/drawing/2016/5/10/chartex" xmlns:cx5="http://schemas.microsoft.com/office/drawing/2016/5/11/chartex" xmlns:cx6="http://schemas.microsoft.com/office/drawing/2016/5/12/chartex" xmlns:cx7="http://schemas.microsoft.com/office/drawing/2016/5/13/chartex" xmlns:cx8="http://schemas.microsoft.com/office/drawing/2016/5/14/chartex" xmlns:mc="http://schemas.openxmlformats.org/markup-compatibility/2006" xmlns:aink="http://schemas.microsoft.com/office/drawing/2016/ink" xmlns:am3d="http://schemas.microsoft.com/office/drawing/2017/model3d" xmlns:o="urn:schemas-microsoft-com:office:office" xmlns:r="http://schemas.openxmlformats.org/officeDocument/2006/relationships" xmlns:m="http://schemas.openxmlformats.org/officeDocument/2006/math" xmlns:v="urn:schemas-microsoft-com:vml" xmlns:wp14="http://schemas.microsoft.com/office/word/2010/wordprocessingDrawing" xmlns:wp="http://schemas.openxmlformats.org/drawingml/2006/wordprocessingDrawing" xmlns:w10="urn:schemas-microsoft-com:office:word" xmlns:w="http://schemas.openxmlformats.org/wordprocessingml/2006/main" xmlns:w14="http://schemas.microsoft.com/office/word/2010/wordml" xmlns:w15="http://schemas.microsoft.com/office/word/2012/wordml" xmlns:w16cex="http://schemas.microsoft.com/office/word/2018/wordml/cex" xmlns:w16cid="http://schemas.microsoft.com/office/word/2016/wordml/cid" xmlns:w16="http://schemas.microsoft.com/office/word/2018/wordml" xmlns:w16sdtdh="http://schemas.microsoft.com/office/word/2020/wordml/sdtdatahash" xmlns:w16se="http://schemas.microsoft.com/office/word/2015/wordml/symex" xmlns:wpg="http://schemas.microsoft.com/office/word/2010/wordprocessingGroup" xmlns:wpi="http://schemas.microsoft.com/office/word/2010/wordprocessingInk" xmlns:wne="http://schemas.microsoft.com/office/word/2006/wordml" xmlns:wps="http://schemas.microsoft.com/office/word/2010/wordprocessingShape" mc:Ignorable="w14 w15 w16se w16cid w16 w16cex w16sdtdh wp14">
-  <w15:commentEx w15:paraId="2BE1D67C" w15:done="0"/>
-</w15:commentsEx>
-</file>
-
-<file path=word/commentsExtensible.xml><?xml version="1.0" encoding="utf-8"?>
-<w16cex:commentsExtensible xmlns:wpc="http://schemas.microsoft.com/office/word/2010/wordprocessingCanvas" xmlns:cx="http://schemas.microsoft.com/office/drawing/2014/chartex" xmlns:cx1="http://schemas.microsoft.com/office/drawing/2015/9/8/chartex" xmlns:cx2="http://schemas.microsoft.com/office/drawing/2015/10/21/chartex" xmlns:cx3="http://schemas.microsoft.com/office/drawing/2016/5/9/chartex" xmlns:cx4="http://schemas.microsoft.com/office/drawing/2016/5/10/chartex" xmlns:cx5="http://schemas.microsoft.com/office/drawing/2016/5/11/chartex" xmlns:cx6="http://schemas.microsoft.com/office/drawing/2016/5/12/chartex" xmlns:cx7="http://schemas.microsoft.com/office/drawing/2016/5/13/chartex" xmlns:cx8="http://schemas.microsoft.com/office/drawing/2016/5/14/chartex" xmlns:mc="http://schemas.openxmlformats.org/markup-compatibility/2006" xmlns:aink="http://schemas.microsoft.com/office/drawing/2016/ink" xmlns:am3d="http://schemas.microsoft.com/office/drawing/2017/model3d" xmlns:o="urn:schemas-microsoft-com:office:office" xmlns:r="http://schemas.openxmlformats.org/officeDocument/2006/relationships" xmlns:m="http://schemas.openxmlformats.org/officeDocument/2006/math" xmlns:v="urn:schemas-microsoft-com:vml" xmlns:wp14="http://schemas.microsoft.com/office/word/2010/wordprocessingDrawing" xmlns:wp="http://schemas.openxmlformats.org/drawingml/2006/wordprocessingDrawing" xmlns:w10="urn:schemas-microsoft-com:office:word" xmlns:w="http://schemas.openxmlformats.org/wordprocessingml/2006/main" xmlns:w14="http://schemas.microsoft.com/office/word/2010/wordml" xmlns:w15="http://schemas.microsoft.com/office/word/2012/wordml" xmlns:w16cex="http://schemas.microsoft.com/office/word/2018/wordml/cex" xmlns:w16cid="http://schemas.microsoft.com/office/word/2016/wordml/cid" xmlns:w16="http://schemas.microsoft.com/office/word/2018/wordml" xmlns:w16sdtdh="http://schemas.microsoft.com/office/word/2020/wordml/sdtdatahash" xmlns:w16se="http://schemas.microsoft.com/office/word/2015/wordml/symex" xmlns:wpg="http://schemas.microsoft.com/office/word/2010/wordprocessingGroup" xmlns:wpi="http://schemas.microsoft.com/office/word/2010/wordprocessingInk" xmlns:wne="http://schemas.microsoft.com/office/word/2006/wordml" xmlns:wps="http://schemas.microsoft.com/office/word/2010/wordprocessingShape" mc:Ignorable="w14 w15 w16se w16cid w16 w16cex w16sdtdh wp14">
-  <w16cex:commentExtensible w16cex:durableId="250EABAF" w16cex:dateUtc="2021-10-11T16:25:00Z"/>
-</w16cex:commentsExtensible>
-</file>
-
-<file path=word/commentsIds.xml><?xml version="1.0" encoding="utf-8"?>
-<w16cid:commentsIds xmlns:wpc="http://schemas.microsoft.com/office/word/2010/wordprocessingCanvas" xmlns:cx="http://schemas.microsoft.com/office/drawing/2014/chartex" xmlns:cx1="http://schemas.microsoft.com/office/drawing/2015/9/8/chartex" xmlns:cx2="http://schemas.microsoft.com/office/drawing/2015/10/21/chartex" xmlns:cx3="http://schemas.microsoft.com/office/drawing/2016/5/9/chartex" xmlns:cx4="http://schemas.microsoft.com/office/drawing/2016/5/10/chartex" xmlns:cx5="http://schemas.microsoft.com/office/drawing/2016/5/11/chartex" xmlns:cx6="http://schemas.microsoft.com/office/drawing/2016/5/12/chartex" xmlns:cx7="http://schemas.microsoft.com/office/drawing/2016/5/13/chartex" xmlns:cx8="http://schemas.microsoft.com/office/drawing/2016/5/14/chartex" xmlns:mc="http://schemas.openxmlformats.org/markup-compatibility/2006" xmlns:aink="http://schemas.microsoft.com/office/drawing/2016/ink" xmlns:am3d="http://schemas.microsoft.com/office/drawing/2017/model3d" xmlns:o="urn:schemas-microsoft-com:office:office" xmlns:r="http://schemas.openxmlformats.org/officeDocument/2006/relationships" xmlns:m="http://schemas.openxmlformats.org/officeDocument/2006/math" xmlns:v="urn:schemas-microsoft-com:vml" xmlns:wp14="http://schemas.microsoft.com/office/word/2010/wordprocessingDrawing" xmlns:wp="http://schemas.openxmlformats.org/drawingml/2006/wordprocessingDrawing" xmlns:w10="urn:schemas-microsoft-com:office:word" xmlns:w="http://schemas.openxmlformats.org/wordprocessingml/2006/main" xmlns:w14="http://schemas.microsoft.com/office/word/2010/wordml" xmlns:w15="http://schemas.microsoft.com/office/word/2012/wordml" xmlns:w16cex="http://schemas.microsoft.com/office/word/2018/wordml/cex" xmlns:w16cid="http://schemas.microsoft.com/office/word/2016/wordml/cid" xmlns:w16="http://schemas.microsoft.com/office/word/2018/wordml" xmlns:w16sdtdh="http://schemas.microsoft.com/office/word/2020/wordml/sdtdatahash" xmlns:w16se="http://schemas.microsoft.com/office/word/2015/wordml/symex" xmlns:wpg="http://schemas.microsoft.com/office/word/2010/wordprocessingGroup" xmlns:wpi="http://schemas.microsoft.com/office/word/2010/wordprocessingInk" xmlns:wne="http://schemas.microsoft.com/office/word/2006/wordml" xmlns:wps="http://schemas.microsoft.com/office/word/2010/wordprocessingShape" mc:Ignorable="w14 w15 w16se w16cid w16 w16cex w16sdtdh wp14">
-  <w16cid:commentId w16cid:paraId="2BE1D67C" w16cid:durableId="250EABAF"/>
-</w16cid:commentsIds>
-</file>
-
 <file path=word/endnotes.xml><?xml version="1.0" encoding="utf-8"?>
 <w:endnotes xmlns:wpc="http://schemas.microsoft.com/office/word/2010/wordprocessingCanvas" xmlns:cx="http://schemas.microsoft.com/office/drawing/2014/chartex" xmlns:cx1="http://schemas.microsoft.com/office/drawing/2015/9/8/chartex" xmlns:cx2="http://schemas.microsoft.com/office/drawing/2015/10/21/chartex" xmlns:cx3="http://schemas.microsoft.com/office/drawing/2016/5/9/chartex" xmlns:cx4="http://schemas.microsoft.com/office/drawing/2016/5/10/chartex" xmlns:cx5="http://schemas.microsoft.com/office/drawing/2016/5/11/chartex" xmlns:cx6="http://schemas.microsoft.com/office/drawing/2016/5/12/chartex" xmlns:cx7="http://schemas.microsoft.com/office/drawing/2016/5/13/chartex" xmlns:cx8="http://schemas.microsoft.com/office/drawing/2016/5/14/chartex" xmlns:mc="http://schemas.openxmlformats.org/markup-compatibility/2006" xmlns:aink="http://schemas.microsoft.com/office/drawing/2016/ink" xmlns:am3d="http://schemas.microsoft.com/office/drawing/2017/model3d" xmlns:o="urn:schemas-microsoft-com:office:office" xmlns:r="http://schemas.openxmlformats.org/officeDocument/2006/relationships" xmlns:m="http://schemas.openxmlformats.org/officeDocument/2006/math" xmlns:v="urn:schemas-microsoft-com:vml" xmlns:wp14="http://schemas.microsoft.com/office/word/2010/wordprocessingDrawing" xmlns:wp="http://schemas.openxmlformats.org/drawingml/2006/wordprocessingDrawing" xmlns:w10="urn:schemas-microsoft-com:office:word" xmlns:w="http://schemas.openxmlformats.org/wordprocessingml/2006/main" xmlns:w14="http://schemas.microsoft.com/office/word/2010/wordml" xmlns:w15="http://schemas.microsoft.com/office/word/2012/wordml" xmlns:w16cex="http://schemas.microsoft.com/office/word/2018/wordml/cex" xmlns:w16cid="http://schemas.microsoft.com/office/word/2016/wordml/cid" xmlns:w16="http://schemas.microsoft.com/office/word/2018/wordml" xmlns:w16sdtdh="http://schemas.microsoft.com/office/word/2020/wordml/sdtdatahash" xmlns:w16se="http://schemas.microsoft.com/office/word/2015/wordml/symex" xmlns:wpg="http://schemas.microsoft.com/office/word/2010/wordprocessingGroup" xmlns:wpi="http://schemas.microsoft.com/office/word/2010/wordprocessingInk" xmlns:wne="http://schemas.microsoft.com/office/word/2006/wordml" xmlns:wps="http://schemas.microsoft.com/office/word/2010/wordprocessingShape" mc:Ignorable="w14 w15 w16se w16cid w16 w16cex w16sdtdh wp14">
   <w:endnote w:type="separator" w:id="-1">
@@ -8743,7 +9726,11 @@
 <file path=word/footnotes.xml><?xml version="1.0" encoding="utf-8"?>
 <w:footnotes xmlns:wpc="http://schemas.microsoft.com/office/word/2010/wordprocessingCanvas" xmlns:cx="http://schemas.microsoft.com/office/drawing/2014/chartex" xmlns:cx1="http://schemas.microsoft.com/office/drawing/2015/9/8/chartex" xmlns:cx2="http://schemas.microsoft.com/office/drawing/2015/10/21/chartex" xmlns:cx3="http://schemas.microsoft.com/office/drawing/2016/5/9/chartex" xmlns:cx4="http://schemas.microsoft.com/office/drawing/2016/5/10/chartex" xmlns:cx5="http://schemas.microsoft.com/office/drawing/2016/5/11/chartex" xmlns:cx6="http://schemas.microsoft.com/office/drawing/2016/5/12/chartex" xmlns:cx7="http://schemas.microsoft.com/office/drawing/2016/5/13/chartex" xmlns:cx8="http://schemas.microsoft.com/office/drawing/2016/5/14/chartex" xmlns:mc="http://schemas.openxmlformats.org/markup-compatibility/2006" xmlns:aink="http://schemas.microsoft.com/office/drawing/2016/ink" xmlns:am3d="http://schemas.microsoft.com/office/drawing/2017/model3d" xmlns:o="urn:schemas-microsoft-com:office:office" xmlns:r="http://schemas.openxmlformats.org/officeDocument/2006/relationships" xmlns:m="http://schemas.openxmlformats.org/officeDocument/2006/math" xmlns:v="urn:schemas-microsoft-com:vml" xmlns:wp14="http://schemas.microsoft.com/office/word/2010/wordprocessingDrawing" xmlns:wp="http://schemas.openxmlformats.org/drawingml/2006/wordprocessingDrawing" xmlns:w10="urn:schemas-microsoft-com:office:word" xmlns:w="http://schemas.openxmlformats.org/wordprocessingml/2006/main" xmlns:w14="http://schemas.microsoft.com/office/word/2010/wordml" xmlns:w15="http://schemas.microsoft.com/office/word/2012/wordml" xmlns:w16cex="http://schemas.microsoft.com/office/word/2018/wordml/cex" xmlns:w16cid="http://schemas.microsoft.com/office/word/2016/wordml/cid" xmlns:w16="http://schemas.microsoft.com/office/word/2018/wordml" xmlns:w16sdtdh="http://schemas.microsoft.com/office/word/2020/wordml/sdtdatahash" xmlns:w16se="http://schemas.microsoft.com/office/word/2015/wordml/symex" xmlns:wpg="http://schemas.microsoft.com/office/word/2010/wordprocessingGroup" xmlns:wpi="http://schemas.microsoft.com/office/word/2010/wordprocessingInk" xmlns:wne="http://schemas.microsoft.com/office/word/2006/wordml" xmlns:wps="http://schemas.microsoft.com/office/word/2010/wordprocessingShape" mc:Ignorable="w14 w15 w16se w16cid w16 w16cex w16sdtdh wp14">
   <w:footnote w:type="separator" w:id="-1">
-    <w:p/>
+    <w:p>
+      <w:r>
+        <w:separator/>
+      </w:r>
+    </w:p>
   </w:footnote>
   <w:footnote w:type="continuationSeparator" w:id="0">
     <w:p>
@@ -8777,7 +9764,6 @@
       <w:pPr>
         <w:pStyle w:val="Textodenotaderodap"/>
         <w:rPr>
-          <w:u w:val="single"/>
           <w:lang w:val="pt-BR"/>
         </w:rPr>
       </w:pPr>
@@ -8787,11 +9773,14 @@
     <w:p>
       <w:pPr>
         <w:pStyle w:val="Textodenotaderodap"/>
-      </w:pPr>
-      <w:r>
-        <w:rPr>
-          <w:rStyle w:val="Caracteresdenotaderodap"/>
-          <w:vertAlign w:val="superscript"/>
+        <w:rPr>
+          <w:color w:val="000000" w:themeColor="text1"/>
+          <w:lang w:val="pt-BR"/>
+        </w:rPr>
+      </w:pPr>
+      <w:r>
+        <w:rPr>
+          <w:rStyle w:val="Refdenotaderodap"/>
         </w:rPr>
         <w:footnoteRef/>
       </w:r>
@@ -8803,6 +9792,405 @@
       </w:r>
       <w:r>
         <w:rPr>
+          <w:color w:val="000000" w:themeColor="text1"/>
+          <w:shd w:val="clear" w:color="auto" w:fill="FFFFFF"/>
+          <w:lang w:val="pt-BR"/>
+        </w:rPr>
+        <w:t>Sistema gerenciador de banco de dados relacional de código aberto (TECHEXPERT, 2020).</w:t>
+      </w:r>
+    </w:p>
+  </w:footnote>
+  <w:footnote w:id="5">
+    <w:p>
+      <w:pPr>
+        <w:pStyle w:val="Textodenotaderodap"/>
+        <w:rPr>
+          <w:lang w:val="pt-BR"/>
+        </w:rPr>
+      </w:pPr>
+      <w:r>
+        <w:rPr>
+          <w:rStyle w:val="Refdenotaderodap"/>
+        </w:rPr>
+        <w:footnoteRef/>
+      </w:r>
+      <w:r>
+        <w:rPr>
+          <w:lang w:val="pt-BR"/>
+        </w:rPr>
+        <w:t xml:space="preserve"> </w:t>
+      </w:r>
+      <w:r>
+        <w:rPr>
+          <w:color w:val="000000" w:themeColor="text1"/>
+          <w:shd w:val="clear" w:color="auto" w:fill="FFFFFF"/>
+          <w:lang w:val="pt-BR"/>
+        </w:rPr>
+        <w:t>Wi-Fi é uma </w:t>
+      </w:r>
+      <w:r>
+        <w:rPr>
+          <w:color w:val="000000" w:themeColor="text1"/>
+          <w:bdr w:val="none" w:sz="0" w:space="0" w:color="auto" w:frame="1"/>
+          <w:shd w:val="clear" w:color="auto" w:fill="FFFFFF"/>
+          <w:lang w:val="pt-BR"/>
+        </w:rPr>
+        <w:t>tecnologia de rede sem fio</w:t>
+      </w:r>
+      <w:r>
+        <w:rPr>
+          <w:color w:val="000000" w:themeColor="text1"/>
+          <w:shd w:val="clear" w:color="auto" w:fill="FFFFFF"/>
+          <w:lang w:val="pt-BR"/>
+        </w:rPr>
+        <w:t> que permite que computadores, dispositivos móveis e outros se conectem à Internet</w:t>
+      </w:r>
+      <w:r>
+        <w:rPr>
+          <w:color w:val="000000" w:themeColor="text1"/>
+          <w:shd w:val="clear" w:color="auto" w:fill="FFFFFF"/>
+          <w:lang w:val="pt-BR"/>
+        </w:rPr>
+        <w:t>, trocando informações entre si e formando uma rede</w:t>
+      </w:r>
+      <w:r>
+        <w:rPr>
+          <w:color w:val="000000" w:themeColor="text1"/>
+          <w:shd w:val="clear" w:color="auto" w:fill="FFFFFF"/>
+          <w:lang w:val="pt-BR"/>
+        </w:rPr>
+        <w:t xml:space="preserve"> </w:t>
+      </w:r>
+      <w:r>
+        <w:rPr>
+          <w:color w:val="333333"/>
+          <w:shd w:val="clear" w:color="auto" w:fill="FFFFFF"/>
+          <w:lang w:val="pt-BR"/>
+        </w:rPr>
+        <w:t>(</w:t>
+      </w:r>
+      <w:r>
+        <w:rPr>
+          <w:color w:val="333333"/>
+          <w:shd w:val="clear" w:color="auto" w:fill="FFFFFF"/>
+          <w:lang w:val="pt-BR"/>
+        </w:rPr>
+        <w:t>CISCO, 2021</w:t>
+      </w:r>
+      <w:r>
+        <w:rPr>
+          <w:color w:val="333333"/>
+          <w:shd w:val="clear" w:color="auto" w:fill="FFFFFF"/>
+          <w:lang w:val="pt-BR"/>
+        </w:rPr>
+        <w:t>)</w:t>
+      </w:r>
+      <w:r>
+        <w:rPr>
+          <w:color w:val="333333"/>
+          <w:shd w:val="clear" w:color="auto" w:fill="FFFFFF"/>
+          <w:lang w:val="pt-BR"/>
+        </w:rPr>
+        <w:t>.</w:t>
+      </w:r>
+      <w:r>
+        <w:rPr>
+          <w:rFonts w:ascii="Roboto" w:hAnsi="Roboto"/>
+          <w:color w:val="333333"/>
+          <w:sz w:val="23"/>
+          <w:szCs w:val="23"/>
+          <w:shd w:val="clear" w:color="auto" w:fill="FFFFFF"/>
+          <w:lang w:val="pt-BR"/>
+        </w:rPr>
+        <w:t> </w:t>
+      </w:r>
+    </w:p>
+  </w:footnote>
+  <w:footnote w:id="6">
+    <w:p>
+      <w:pPr>
+        <w:pStyle w:val="Textodenotaderodap"/>
+        <w:rPr>
+          <w:lang w:val="pt-BR"/>
+        </w:rPr>
+      </w:pPr>
+      <w:r>
+        <w:rPr>
+          <w:rStyle w:val="Refdenotaderodap"/>
+        </w:rPr>
+        <w:footnoteRef/>
+      </w:r>
+      <w:r>
+        <w:rPr>
+          <w:lang w:val="pt-BR"/>
+        </w:rPr>
+        <w:t xml:space="preserve"> </w:t>
+      </w:r>
+      <w:r>
+        <w:rPr>
+          <w:color w:val="000000" w:themeColor="text1"/>
+          <w:shd w:val="clear" w:color="auto" w:fill="FFFFFF"/>
+          <w:lang w:val="pt-BR"/>
+        </w:rPr>
+        <w:t>P</w:t>
+      </w:r>
+      <w:r>
+        <w:rPr>
+          <w:color w:val="000000" w:themeColor="text1"/>
+          <w:shd w:val="clear" w:color="auto" w:fill="FFFFFF"/>
+          <w:lang w:val="pt-BR"/>
+        </w:rPr>
+        <w:t xml:space="preserve">rotocolo que especifica como será a comunicação entre um navegador e um servidor web, sendo um dos principais da World </w:t>
+      </w:r>
+      <w:r>
+        <w:rPr>
+          <w:color w:val="000000" w:themeColor="text1"/>
+          <w:shd w:val="clear" w:color="auto" w:fill="FFFFFF"/>
+          <w:lang w:val="en-CA"/>
+        </w:rPr>
+        <w:t>Wide</w:t>
+      </w:r>
+      <w:r>
+        <w:rPr>
+          <w:color w:val="000000" w:themeColor="text1"/>
+          <w:shd w:val="clear" w:color="auto" w:fill="FFFFFF"/>
+          <w:lang w:val="pt-BR"/>
+        </w:rPr>
+        <w:t xml:space="preserve"> Web</w:t>
+      </w:r>
+      <w:r>
+        <w:rPr>
+          <w:color w:val="000000" w:themeColor="text1"/>
+          <w:shd w:val="clear" w:color="auto" w:fill="FFFFFF"/>
+          <w:lang w:val="pt-BR"/>
+        </w:rPr>
+        <w:t xml:space="preserve"> (CANALTECH, 2021).</w:t>
+      </w:r>
+    </w:p>
+  </w:footnote>
+  <w:footnote w:id="7">
+    <w:p>
+      <w:pPr>
+        <w:pStyle w:val="Textodenotaderodap"/>
+        <w:rPr>
+          <w:lang w:val="pt-BR"/>
+        </w:rPr>
+      </w:pPr>
+      <w:r>
+        <w:rPr>
+          <w:rStyle w:val="Refdenotaderodap"/>
+        </w:rPr>
+        <w:footnoteRef/>
+      </w:r>
+      <w:r>
+        <w:rPr>
+          <w:color w:val="000000" w:themeColor="text1"/>
+          <w:lang w:val="pt-BR"/>
+        </w:rPr>
+        <w:t xml:space="preserve"> </w:t>
+      </w:r>
+      <w:r>
+        <w:rPr>
+          <w:color w:val="000000" w:themeColor="text1"/>
+          <w:spacing w:val="-1"/>
+          <w:shd w:val="clear" w:color="auto" w:fill="FFFFFF"/>
+          <w:lang w:val="pt-BR"/>
+        </w:rPr>
+        <w:t>T</w:t>
+      </w:r>
+      <w:r>
+        <w:rPr>
+          <w:color w:val="000000" w:themeColor="text1"/>
+          <w:spacing w:val="-1"/>
+          <w:shd w:val="clear" w:color="auto" w:fill="FFFFFF"/>
+          <w:lang w:val="pt-BR"/>
+        </w:rPr>
+        <w:t xml:space="preserve">ecnologia avançada que torna possível abrir uma sessão de comunicação </w:t>
+      </w:r>
+      <w:r>
+        <w:rPr>
+          <w:color w:val="000000" w:themeColor="text1"/>
+          <w:spacing w:val="-1"/>
+          <w:shd w:val="clear" w:color="auto" w:fill="FFFFFF"/>
+          <w:lang w:val="pt-BR"/>
+        </w:rPr>
+        <w:t>constante</w:t>
+      </w:r>
+      <w:r>
+        <w:rPr>
+          <w:color w:val="000000" w:themeColor="text1"/>
+          <w:spacing w:val="-1"/>
+          <w:shd w:val="clear" w:color="auto" w:fill="FFFFFF"/>
+          <w:lang w:val="pt-BR"/>
+        </w:rPr>
+        <w:t xml:space="preserve"> entre o usuário e um servidor</w:t>
+      </w:r>
+      <w:r>
+        <w:rPr>
+          <w:color w:val="000000" w:themeColor="text1"/>
+          <w:spacing w:val="-1"/>
+          <w:shd w:val="clear" w:color="auto" w:fill="FFFFFF"/>
+          <w:lang w:val="pt-BR"/>
+        </w:rPr>
+        <w:t xml:space="preserve">, podendo </w:t>
+      </w:r>
+      <w:r>
+        <w:rPr>
+          <w:color w:val="000000" w:themeColor="text1"/>
+          <w:spacing w:val="-1"/>
+          <w:shd w:val="clear" w:color="auto" w:fill="FFFFFF"/>
+          <w:lang w:val="pt-BR"/>
+        </w:rPr>
+        <w:t xml:space="preserve">enviar mensagens para um servidor e receber respostas sem ter que consultar o servidor para obter uma </w:t>
+      </w:r>
+      <w:r>
+        <w:rPr>
+          <w:color w:val="000000" w:themeColor="text1"/>
+          <w:spacing w:val="-1"/>
+          <w:shd w:val="clear" w:color="auto" w:fill="FFFFFF"/>
+          <w:lang w:val="pt-BR"/>
+        </w:rPr>
+        <w:t>resposta</w:t>
+      </w:r>
+      <w:r>
+        <w:rPr>
+          <w:color w:val="000000" w:themeColor="text1"/>
+          <w:spacing w:val="-1"/>
+          <w:shd w:val="clear" w:color="auto" w:fill="FFFFFF"/>
+          <w:lang w:val="pt-BR"/>
+        </w:rPr>
+        <w:t xml:space="preserve"> (</w:t>
+      </w:r>
+      <w:r>
+        <w:rPr>
+          <w:color w:val="000000" w:themeColor="text1"/>
+          <w:spacing w:val="-1"/>
+          <w:shd w:val="clear" w:color="auto" w:fill="FFFFFF"/>
+          <w:lang w:val="pt-BR"/>
+        </w:rPr>
+        <w:t>MDN WEB DOCS</w:t>
+      </w:r>
+      <w:r>
+        <w:rPr>
+          <w:color w:val="000000" w:themeColor="text1"/>
+          <w:spacing w:val="-1"/>
+          <w:shd w:val="clear" w:color="auto" w:fill="FFFFFF"/>
+          <w:lang w:val="pt-BR"/>
+        </w:rPr>
+        <w:t>, 2021)</w:t>
+      </w:r>
+      <w:r>
+        <w:rPr>
+          <w:color w:val="000000" w:themeColor="text1"/>
+          <w:spacing w:val="-1"/>
+          <w:shd w:val="clear" w:color="auto" w:fill="FFFFFF"/>
+          <w:lang w:val="pt-BR"/>
+        </w:rPr>
+        <w:t>.</w:t>
+      </w:r>
+    </w:p>
+  </w:footnote>
+  <w:footnote w:id="8">
+    <w:p>
+      <w:pPr>
+        <w:pStyle w:val="Textodenotaderodap"/>
+        <w:rPr>
+          <w:lang w:val="pt-BR"/>
+        </w:rPr>
+      </w:pPr>
+      <w:r>
+        <w:rPr>
+          <w:rStyle w:val="Refdenotaderodap"/>
+        </w:rPr>
+        <w:footnoteRef/>
+      </w:r>
+      <w:r>
+        <w:rPr>
+          <w:lang w:val="pt-BR"/>
+        </w:rPr>
+        <w:t xml:space="preserve"> </w:t>
+      </w:r>
+      <w:r>
+        <w:rPr>
+          <w:color w:val="000000" w:themeColor="text1"/>
+          <w:shd w:val="clear" w:color="auto" w:fill="FFFFFF"/>
+          <w:lang w:val="pt-BR"/>
+        </w:rPr>
+        <w:t xml:space="preserve">Middleware </w:t>
+      </w:r>
+      <w:r>
+        <w:rPr>
+          <w:color w:val="000000" w:themeColor="text1"/>
+          <w:shd w:val="clear" w:color="auto" w:fill="FFFFFF"/>
+          <w:lang w:val="pt-BR"/>
+        </w:rPr>
+        <w:t>é uma camada</w:t>
+      </w:r>
+      <w:r>
+        <w:rPr>
+          <w:color w:val="000000" w:themeColor="text1"/>
+          <w:shd w:val="clear" w:color="auto" w:fill="FFFFFF"/>
+          <w:lang w:val="pt-BR"/>
+        </w:rPr>
+        <w:t xml:space="preserve"> </w:t>
+      </w:r>
+      <w:r>
+        <w:rPr>
+          <w:color w:val="000000" w:themeColor="text1"/>
+          <w:shd w:val="clear" w:color="auto" w:fill="FFFFFF"/>
+          <w:lang w:val="pt-BR"/>
+        </w:rPr>
+        <w:t>mediadora</w:t>
+      </w:r>
+      <w:r>
+        <w:rPr>
+          <w:color w:val="000000" w:themeColor="text1"/>
+          <w:shd w:val="clear" w:color="auto" w:fill="FFFFFF"/>
+          <w:lang w:val="pt-BR"/>
+        </w:rPr>
+        <w:t xml:space="preserve"> entre várias tecnologias de software, de modo que as informações são movidas ao mesmo tempo que suas diferenças de protocolos, plataformas, arquiteturas, ambientes e sistemas operacionais não interferem no processo</w:t>
+      </w:r>
+      <w:r>
+        <w:rPr>
+          <w:color w:val="000000" w:themeColor="text1"/>
+          <w:shd w:val="clear" w:color="auto" w:fill="FFFFFF"/>
+          <w:lang w:val="pt-BR"/>
+        </w:rPr>
+        <w:t xml:space="preserve"> (SOFTWAREONE, 2021)</w:t>
+      </w:r>
+      <w:r>
+        <w:rPr>
+          <w:color w:val="000000" w:themeColor="text1"/>
+          <w:shd w:val="clear" w:color="auto" w:fill="FFFFFF"/>
+          <w:lang w:val="pt-BR"/>
+        </w:rPr>
+        <w:t>.</w:t>
+      </w:r>
+    </w:p>
+  </w:footnote>
+  <w:footnote w:id="9">
+    <w:p>
+      <w:pPr>
+        <w:pStyle w:val="Textodenotaderodap"/>
+        <w:rPr>
+          <w:iCs/>
+          <w:lang w:val="pt-BR"/>
+        </w:rPr>
+      </w:pPr>
+      <w:r>
+        <w:rPr>
+          <w:rStyle w:val="Refdenotaderodap"/>
+        </w:rPr>
+        <w:footnoteRef/>
+      </w:r>
+      <w:r>
+        <w:rPr>
+          <w:lang w:val="pt-BR"/>
+        </w:rPr>
+        <w:t xml:space="preserve"> </w:t>
+      </w:r>
+      <w:r>
+        <w:rPr>
           <w:i/>
           <w:lang w:val="pt-BR"/>
         </w:rPr>
@@ -8812,6 +10200,7 @@
       <w:r>
         <w:rPr>
           <w:rStyle w:val="nfase"/>
+          <w:rFonts w:eastAsia="Calibri"/>
           <w:i w:val="0"/>
           <w:color w:val="444444"/>
           <w:shd w:val="clear" w:color="auto" w:fill="FFFFFF"/>
@@ -8823,6 +10212,7 @@
       <w:r>
         <w:rPr>
           <w:rStyle w:val="nfase"/>
+          <w:rFonts w:eastAsia="Calibri"/>
           <w:i w:val="0"/>
           <w:color w:val="444444"/>
           <w:shd w:val="clear" w:color="auto" w:fill="FFFFFF"/>
@@ -8834,6 +10224,7 @@
       <w:r>
         <w:rPr>
           <w:rStyle w:val="nfase"/>
+          <w:rFonts w:eastAsia="Calibri"/>
           <w:i w:val="0"/>
           <w:color w:val="444444"/>
           <w:shd w:val="clear" w:color="auto" w:fill="FFFFFF"/>
@@ -8845,6 +10236,7 @@
       <w:r>
         <w:rPr>
           <w:rStyle w:val="nfase"/>
+          <w:rFonts w:eastAsia="Calibri"/>
           <w:i w:val="0"/>
           <w:color w:val="444444"/>
           <w:shd w:val="clear" w:color="auto" w:fill="FFFFFF"/>
@@ -8856,6 +10248,7 @@
       <w:r>
         <w:rPr>
           <w:rStyle w:val="nfase"/>
+          <w:rFonts w:eastAsia="Calibri"/>
           <w:i w:val="0"/>
           <w:color w:val="444444"/>
           <w:shd w:val="clear" w:color="auto" w:fill="FFFFFF"/>
@@ -8867,25 +10260,101 @@
       <w:r>
         <w:rPr>
           <w:rStyle w:val="nfase"/>
+          <w:rFonts w:eastAsia="Calibri"/>
           <w:i w:val="0"/>
           <w:color w:val="444444"/>
           <w:shd w:val="clear" w:color="auto" w:fill="FFFFFF"/>
           <w:lang w:val="pt-BR"/>
         </w:rPr>
-        <w:t>, ou Internet das Coisas. A tecnologia que possibilita objetos inanimados se conectarem, armazenarem e executarem funções dos mais diversos tipos”.</w:t>
+        <w:t>, ou Internet das Coisas. A tecnologia que possibilita objetos inanimados se conectarem, armazenarem e executarem funções dos mais diversos tipos</w:t>
       </w:r>
       <w:r>
         <w:rPr>
           <w:rStyle w:val="nfase"/>
-          <w:rFonts w:ascii="Montserrat" w:hAnsi="Montserrat"/>
+          <w:rFonts w:eastAsia="Calibri"/>
+          <w:iCs w:val="0"/>
           <w:color w:val="444444"/>
           <w:shd w:val="clear" w:color="auto" w:fill="FFFFFF"/>
           <w:lang w:val="pt-BR"/>
         </w:rPr>
+        <w:t>”.</w:t>
+      </w:r>
+      <w:r>
+        <w:rPr>
+          <w:rStyle w:val="nfase"/>
+          <w:rFonts w:ascii="Montserrat" w:eastAsia="Calibri" w:hAnsi="Montserrat"/>
+          <w:iCs w:val="0"/>
+          <w:color w:val="444444"/>
+          <w:shd w:val="clear" w:color="auto" w:fill="FFFFFF"/>
+          <w:lang w:val="pt-BR"/>
+        </w:rPr>
         <w:t xml:space="preserve"> </w:t>
       </w:r>
       <w:r>
+        <w:rPr>
+          <w:iCs/>
+          <w:lang w:val="pt-BR"/>
+        </w:rPr>
         <w:t>(BRANDÃO, 2020)</w:t>
+      </w:r>
+    </w:p>
+  </w:footnote>
+  <w:footnote w:id="10">
+    <w:p>
+      <w:pPr>
+        <w:pStyle w:val="Textodenotaderodap"/>
+        <w:rPr>
+          <w:lang w:val="pt-BR"/>
+        </w:rPr>
+      </w:pPr>
+      <w:r>
+        <w:rPr>
+          <w:rStyle w:val="Refdenotaderodap"/>
+        </w:rPr>
+        <w:footnoteRef/>
+      </w:r>
+      <w:r>
+        <w:rPr>
+          <w:lang w:val="pt-BR"/>
+        </w:rPr>
+        <w:t xml:space="preserve"> </w:t>
+      </w:r>
+      <w:r>
+        <w:rPr>
+          <w:color w:val="000000" w:themeColor="text1"/>
+          <w:lang w:val="pt-BR"/>
+        </w:rPr>
+        <w:t>A</w:t>
+      </w:r>
+      <w:r>
+        <w:rPr>
+          <w:color w:val="000000" w:themeColor="text1"/>
+          <w:lang w:val="pt-BR"/>
+        </w:rPr>
+        <w:t xml:space="preserve">plicação móvel ou aplicativo mobile é um software desenvolvido para ser instalado em smartphones e </w:t>
+      </w:r>
+      <w:proofErr w:type="spellStart"/>
+      <w:r>
+        <w:rPr>
+          <w:color w:val="000000" w:themeColor="text1"/>
+          <w:lang w:val="pt-BR"/>
+        </w:rPr>
+        <w:t>iPads</w:t>
+      </w:r>
+      <w:proofErr w:type="spellEnd"/>
+      <w:r>
+        <w:rPr>
+          <w:color w:val="000000" w:themeColor="text1"/>
+          <w:lang w:val="pt-BR"/>
+        </w:rPr>
+        <w:t>, comumente conhecidos com App (SIMPLES, 2021)</w:t>
+      </w:r>
+      <w:r>
+        <w:rPr>
+          <w:color w:val="000000" w:themeColor="text1"/>
+          <w:lang w:val="pt-BR"/>
+        </w:rPr>
+        <w:t>.</w:t>
       </w:r>
     </w:p>
   </w:footnote>
@@ -9904,15 +11373,10 @@
   <w:num w:numId="9">
     <w:abstractNumId w:val="7"/>
   </w:num>
+  <w:num w:numId="10">
+    <w:abstractNumId w:val="0"/>
+  </w:num>
 </w:numbering>
-</file>
-
-<file path=word/people.xml><?xml version="1.0" encoding="utf-8"?>
-<w15:people xmlns:wpc="http://schemas.microsoft.com/office/word/2010/wordprocessingCanvas" xmlns:cx="http://schemas.microsoft.com/office/drawing/2014/chartex" xmlns:cx1="http://schemas.microsoft.com/office/drawing/2015/9/8/chartex" xmlns:cx2="http://schemas.microsoft.com/office/drawing/2015/10/21/chartex" xmlns:cx3="http://schemas.microsoft.com/office/drawing/2016/5/9/chartex" xmlns:cx4="http://schemas.microsoft.com/office/drawing/2016/5/10/chartex" xmlns:cx5="http://schemas.microsoft.com/office/drawing/2016/5/11/chartex" xmlns:cx6="http://schemas.microsoft.com/office/drawing/2016/5/12/chartex" xmlns:cx7="http://schemas.microsoft.com/office/drawing/2016/5/13/chartex" xmlns:cx8="http://schemas.microsoft.com/office/drawing/2016/5/14/chartex" xmlns:mc="http://schemas.openxmlformats.org/markup-compatibility/2006" xmlns:aink="http://schemas.microsoft.com/office/drawing/2016/ink" xmlns:am3d="http://schemas.microsoft.com/office/drawing/2017/model3d" xmlns:o="urn:schemas-microsoft-com:office:office" xmlns:r="http://schemas.openxmlformats.org/officeDocument/2006/relationships" xmlns:m="http://schemas.openxmlformats.org/officeDocument/2006/math" xmlns:v="urn:schemas-microsoft-com:vml" xmlns:wp14="http://schemas.microsoft.com/office/word/2010/wordprocessingDrawing" xmlns:wp="http://schemas.openxmlformats.org/drawingml/2006/wordprocessingDrawing" xmlns:w10="urn:schemas-microsoft-com:office:word" xmlns:w="http://schemas.openxmlformats.org/wordprocessingml/2006/main" xmlns:w14="http://schemas.microsoft.com/office/word/2010/wordml" xmlns:w15="http://schemas.microsoft.com/office/word/2012/wordml" xmlns:w16cex="http://schemas.microsoft.com/office/word/2018/wordml/cex" xmlns:w16cid="http://schemas.microsoft.com/office/word/2016/wordml/cid" xmlns:w16="http://schemas.microsoft.com/office/word/2018/wordml" xmlns:w16sdtdh="http://schemas.microsoft.com/office/word/2020/wordml/sdtdatahash" xmlns:w16se="http://schemas.microsoft.com/office/word/2015/wordml/symex" xmlns:wpg="http://schemas.microsoft.com/office/word/2010/wordprocessingGroup" xmlns:wpi="http://schemas.microsoft.com/office/word/2010/wordprocessingInk" xmlns:wne="http://schemas.microsoft.com/office/word/2006/wordml" xmlns:wps="http://schemas.microsoft.com/office/word/2010/wordprocessingShape" mc:Ignorable="w14 w15 w16se w16cid w16 w16cex w16sdtdh wp14">
-  <w15:person w15:author="Débora Bressianini">
-    <w15:presenceInfo w15:providerId="None" w15:userId="Débora Bressianini"/>
-  </w15:person>
-</w15:people>
 </file>
 
 <file path=word/styles.xml><?xml version="1.0" encoding="utf-8"?>
@@ -10020,14 +11484,14 @@
     <w:lsdException w:name="Block Text" w:semiHidden="1" w:unhideWhenUsed="1"/>
     <w:lsdException w:name="Hyperlink" w:semiHidden="1" w:unhideWhenUsed="1"/>
     <w:lsdException w:name="FollowedHyperlink" w:semiHidden="1" w:unhideWhenUsed="1"/>
-    <w:lsdException w:name="Strong" w:uiPriority="0" w:qFormat="1"/>
+    <w:lsdException w:name="Strong" w:uiPriority="22" w:qFormat="1"/>
     <w:lsdException w:name="Emphasis" w:uiPriority="20" w:qFormat="1"/>
     <w:lsdException w:name="Document Map" w:semiHidden="1" w:unhideWhenUsed="1"/>
     <w:lsdException w:name="Plain Text" w:semiHidden="1" w:unhideWhenUsed="1"/>
     <w:lsdException w:name="E-mail Signature" w:semiHidden="1" w:unhideWhenUsed="1"/>
     <w:lsdException w:name="HTML Top of Form" w:semiHidden="1" w:unhideWhenUsed="1"/>
     <w:lsdException w:name="HTML Bottom of Form" w:semiHidden="1" w:unhideWhenUsed="1"/>
-    <w:lsdException w:name="Normal (Web)" w:semiHidden="1" w:uiPriority="0" w:unhideWhenUsed="1" w:qFormat="1"/>
+    <w:lsdException w:name="Normal (Web)" w:semiHidden="1" w:unhideWhenUsed="1" w:qFormat="1"/>
     <w:lsdException w:name="HTML Acronym" w:semiHidden="1" w:unhideWhenUsed="1"/>
     <w:lsdException w:name="HTML Address" w:semiHidden="1" w:unhideWhenUsed="1"/>
     <w:lsdException w:name="HTML Cite" w:semiHidden="1" w:unhideWhenUsed="1"/>
@@ -10313,7 +11777,7 @@
   <w:style w:type="paragraph" w:default="1" w:styleId="Normal">
     <w:name w:val="Normal"/>
     <w:qFormat/>
-    <w:rsid w:val="001113E3"/>
+    <w:rsid w:val="00915E80"/>
     <w:pPr>
       <w:spacing w:after="0" w:line="240" w:lineRule="auto"/>
     </w:pPr>
@@ -10370,7 +11834,6 @@
   <w:style w:type="character" w:default="1" w:styleId="Fontepargpadro">
     <w:name w:val="Default Paragraph Font"/>
     <w:uiPriority w:val="1"/>
-    <w:semiHidden/>
     <w:unhideWhenUsed/>
   </w:style>
   <w:style w:type="table" w:default="1" w:styleId="Tabelanormal">
@@ -10439,6 +11902,7 @@
   <w:style w:type="paragraph" w:styleId="NormalWeb">
     <w:name w:val="Normal (Web)"/>
     <w:basedOn w:val="Normal"/>
+    <w:uiPriority w:val="99"/>
     <w:unhideWhenUsed/>
     <w:qFormat/>
     <w:rsid w:val="00C478A8"/>
@@ -10467,6 +11931,7 @@
   <w:style w:type="character" w:styleId="Forte">
     <w:name w:val="Strong"/>
     <w:basedOn w:val="Fontepargpadro"/>
+    <w:uiPriority w:val="22"/>
     <w:qFormat/>
     <w:rsid w:val="00C478A8"/>
     <w:rPr>
@@ -10861,6 +12326,18 @@
       <w:lang w:val="en-US"/>
     </w:rPr>
   </w:style>
+  <w:style w:type="character" w:styleId="HiperlinkVisitado">
+    <w:name w:val="FollowedHyperlink"/>
+    <w:basedOn w:val="Fontepargpadro"/>
+    <w:uiPriority w:val="99"/>
+    <w:semiHidden/>
+    <w:unhideWhenUsed/>
+    <w:rsid w:val="00A86C9C"/>
+    <w:rPr>
+      <w:color w:val="800080" w:themeColor="followedHyperlink"/>
+      <w:u w:val="single"/>
+    </w:rPr>
+  </w:style>
 </w:styles>
 </file>
 
@@ -10902,8 +12379,19 @@
                 <a:latin typeface="Times New Roman" panose="02020603050405020304" pitchFamily="18" charset="0"/>
                 <a:cs typeface="Times New Roman" panose="02020603050405020304" pitchFamily="18" charset="0"/>
               </a:rPr>
-              <a:t>Acesso a internet nas propriedades rurais brasileiras</a:t>
+              <a:t>A maior parte dos brasileiros que residem a zona</a:t>
             </a:r>
+            <a:r>
+              <a:rPr lang="pt-BR" sz="1200" b="1" baseline="0">
+                <a:latin typeface="Times New Roman" panose="02020603050405020304" pitchFamily="18" charset="0"/>
+                <a:cs typeface="Times New Roman" panose="02020603050405020304" pitchFamily="18" charset="0"/>
+              </a:rPr>
+              <a:t> rural não tem acesso a internet</a:t>
+            </a:r>
+            <a:endParaRPr lang="pt-BR" sz="1200" b="1">
+              <a:latin typeface="Times New Roman" panose="02020603050405020304" pitchFamily="18" charset="0"/>
+              <a:cs typeface="Times New Roman" panose="02020603050405020304" pitchFamily="18" charset="0"/>
+            </a:endParaRPr>
           </a:p>
         </c:rich>
       </c:tx>
@@ -11503,85 +12991,7 @@
     </mc:Fallback>
   </mc:AlternateContent>
   <c:chart>
-    <c:title>
-      <c:tx>
-        <c:rich>
-          <a:bodyPr rot="0" spcFirstLastPara="1" vertOverflow="ellipsis" vert="horz" wrap="square" anchor="ctr" anchorCtr="1"/>
-          <a:lstStyle/>
-          <a:p>
-            <a:pPr>
-              <a:defRPr sz="1400" b="0" i="0" u="none" strike="noStrike" kern="1200" spc="0" baseline="0">
-                <a:solidFill>
-                  <a:schemeClr val="tx1">
-                    <a:lumMod val="65000"/>
-                    <a:lumOff val="35000"/>
-                  </a:schemeClr>
-                </a:solidFill>
-                <a:latin typeface="+mn-lt"/>
-                <a:ea typeface="+mn-ea"/>
-                <a:cs typeface="+mn-cs"/>
-              </a:defRPr>
-            </a:pPr>
-            <a:r>
-              <a:rPr lang="pt-BR" sz="1200">
-                <a:solidFill>
-                  <a:schemeClr val="tx1"/>
-                </a:solidFill>
-                <a:latin typeface="Times New Roman" panose="02020603050405020304" pitchFamily="18" charset="0"/>
-                <a:cs typeface="Times New Roman" panose="02020603050405020304" pitchFamily="18" charset="0"/>
-              </a:rPr>
-              <a:t>Atraso de</a:t>
-            </a:r>
-            <a:r>
-              <a:rPr lang="pt-BR" sz="1200" baseline="0">
-                <a:solidFill>
-                  <a:schemeClr val="tx1"/>
-                </a:solidFill>
-                <a:latin typeface="Times New Roman" panose="02020603050405020304" pitchFamily="18" charset="0"/>
-                <a:cs typeface="Times New Roman" panose="02020603050405020304" pitchFamily="18" charset="0"/>
-              </a:rPr>
-              <a:t> comandos feitos pelo aplicativo em segundos</a:t>
-            </a:r>
-            <a:endParaRPr lang="pt-BR">
-              <a:solidFill>
-                <a:schemeClr val="tx1"/>
-              </a:solidFill>
-              <a:latin typeface="Times New Roman" panose="02020603050405020304" pitchFamily="18" charset="0"/>
-              <a:cs typeface="Times New Roman" panose="02020603050405020304" pitchFamily="18" charset="0"/>
-            </a:endParaRPr>
-          </a:p>
-        </c:rich>
-      </c:tx>
-      <c:overlay val="0"/>
-      <c:spPr>
-        <a:noFill/>
-        <a:ln>
-          <a:noFill/>
-        </a:ln>
-        <a:effectLst/>
-      </c:spPr>
-      <c:txPr>
-        <a:bodyPr rot="0" spcFirstLastPara="1" vertOverflow="ellipsis" vert="horz" wrap="square" anchor="ctr" anchorCtr="1"/>
-        <a:lstStyle/>
-        <a:p>
-          <a:pPr>
-            <a:defRPr sz="1400" b="0" i="0" u="none" strike="noStrike" kern="1200" spc="0" baseline="0">
-              <a:solidFill>
-                <a:schemeClr val="tx1">
-                  <a:lumMod val="65000"/>
-                  <a:lumOff val="35000"/>
-                </a:schemeClr>
-              </a:solidFill>
-              <a:latin typeface="+mn-lt"/>
-              <a:ea typeface="+mn-ea"/>
-              <a:cs typeface="+mn-cs"/>
-            </a:defRPr>
-          </a:pPr>
-          <a:endParaRPr lang="pt-BR"/>
-        </a:p>
-      </c:txPr>
-    </c:title>
-    <c:autoTitleDeleted val="0"/>
+    <c:autoTitleDeleted val="1"/>
     <c:plotArea>
       <c:layout/>
       <c:lineChart>
@@ -12046,75 +13456,7 @@
     </mc:Fallback>
   </mc:AlternateContent>
   <c:chart>
-    <c:title>
-      <c:tx>
-        <c:rich>
-          <a:bodyPr rot="0" spcFirstLastPara="1" vertOverflow="ellipsis" vert="horz" wrap="square" anchor="ctr" anchorCtr="1"/>
-          <a:lstStyle/>
-          <a:p>
-            <a:pPr>
-              <a:defRPr sz="1400" b="0" i="0" u="none" strike="noStrike" kern="1200" spc="0" baseline="0">
-                <a:solidFill>
-                  <a:schemeClr val="tx1">
-                    <a:lumMod val="65000"/>
-                    <a:lumOff val="35000"/>
-                  </a:schemeClr>
-                </a:solidFill>
-                <a:latin typeface="+mn-lt"/>
-                <a:ea typeface="+mn-ea"/>
-                <a:cs typeface="+mn-cs"/>
-              </a:defRPr>
-            </a:pPr>
-            <a:r>
-              <a:rPr lang="en-US" sz="1200">
-                <a:solidFill>
-                  <a:schemeClr val="tx1"/>
-                </a:solidFill>
-                <a:latin typeface="Times New Roman" panose="02020603050405020304" pitchFamily="18" charset="0"/>
-                <a:cs typeface="Times New Roman" panose="02020603050405020304" pitchFamily="18" charset="0"/>
-              </a:rPr>
-              <a:t>Discrepâncias entre o consumo real e o consumo monitorado em ml</a:t>
-            </a:r>
-            <a:endParaRPr lang="en-US" sz="1200" baseline="0">
-              <a:solidFill>
-                <a:schemeClr val="tx1"/>
-              </a:solidFill>
-              <a:latin typeface="Times New Roman" panose="02020603050405020304" pitchFamily="18" charset="0"/>
-              <a:cs typeface="Times New Roman" panose="02020603050405020304" pitchFamily="18" charset="0"/>
-            </a:endParaRPr>
-          </a:p>
-        </c:rich>
-      </c:tx>
-      <c:overlay val="0"/>
-      <c:spPr>
-        <a:noFill/>
-        <a:ln>
-          <a:noFill/>
-        </a:ln>
-        <a:effectLst/>
-      </c:spPr>
-      <c:txPr>
-        <a:bodyPr rot="0" spcFirstLastPara="1" vertOverflow="ellipsis" vert="horz" wrap="square" anchor="ctr" anchorCtr="1"/>
-        <a:lstStyle/>
-        <a:p>
-          <a:pPr>
-            <a:defRPr sz="1400" b="0" i="0" u="none" strike="noStrike" kern="1200" spc="0" baseline="0">
-              <a:solidFill>
-                <a:schemeClr val="tx1">
-                  <a:lumMod val="65000"/>
-                  <a:lumOff val="35000"/>
-                </a:schemeClr>
-              </a:solidFill>
-              <a:latin typeface="+mn-lt"/>
-              <a:ea typeface="+mn-ea"/>
-              <a:cs typeface="+mn-cs"/>
-            </a:defRPr>
-          </a:pPr>
-          <a:endParaRPr lang="pt-BR"/>
-        </a:p>
-      </c:txPr>
-    </c:title>
-    <c:autoTitleDeleted val="0"/>
+    <c:autoTitleDeleted val="1"/>
     <c:plotArea>
       <c:layout/>
       <c:lineChart>
@@ -12129,7 +13471,7 @@
               <c:strCache>
                 <c:ptCount val="1"/>
                 <c:pt idx="0">
-                  <c:v>Consumo</c:v>
+                  <c:v>Consumo real</c:v>
                 </c:pt>
               </c:strCache>
             </c:strRef>
@@ -12203,34 +13545,34 @@
                 <c:formatCode>General</c:formatCode>
                 <c:ptCount val="10"/>
                 <c:pt idx="0">
-                  <c:v>6</c:v>
+                  <c:v>1000</c:v>
                 </c:pt>
                 <c:pt idx="1">
-                  <c:v>5</c:v>
+                  <c:v>1000</c:v>
                 </c:pt>
                 <c:pt idx="2">
-                  <c:v>4</c:v>
+                  <c:v>1000</c:v>
                 </c:pt>
                 <c:pt idx="3">
-                  <c:v>8</c:v>
+                  <c:v>1000</c:v>
                 </c:pt>
                 <c:pt idx="4">
-                  <c:v>6</c:v>
+                  <c:v>1000</c:v>
                 </c:pt>
                 <c:pt idx="5">
-                  <c:v>4</c:v>
+                  <c:v>1000</c:v>
                 </c:pt>
                 <c:pt idx="6">
-                  <c:v>5</c:v>
+                  <c:v>1000</c:v>
                 </c:pt>
                 <c:pt idx="7">
-                  <c:v>8</c:v>
+                  <c:v>1000</c:v>
                 </c:pt>
                 <c:pt idx="8">
-                  <c:v>7</c:v>
+                  <c:v>1000</c:v>
                 </c:pt>
                 <c:pt idx="9">
-                  <c:v>4</c:v>
+                  <c:v>1000</c:v>
                 </c:pt>
               </c:numCache>
             </c:numRef>
@@ -12238,7 +13580,129 @@
           <c:smooth val="0"/>
           <c:extLst>
             <c:ext xmlns:c16="http://schemas.microsoft.com/office/drawing/2014/chart" uri="{C3380CC4-5D6E-409C-BE32-E72D297353CC}">
-              <c16:uniqueId val="{00000000-3F54-4D78-B388-B100A9CB834B}"/>
+              <c16:uniqueId val="{00000000-715F-4E5B-8D56-F8D968A74A9A}"/>
+            </c:ext>
+          </c:extLst>
+        </c:ser>
+        <c:ser>
+          <c:idx val="1"/>
+          <c:order val="1"/>
+          <c:tx>
+            <c:strRef>
+              <c:f>Planilha1!$C$1</c:f>
+              <c:strCache>
+                <c:ptCount val="1"/>
+                <c:pt idx="0">
+                  <c:v>Consumo monitorado</c:v>
+                </c:pt>
+              </c:strCache>
+            </c:strRef>
+          </c:tx>
+          <c:spPr>
+            <a:ln w="28575" cap="rnd">
+              <a:solidFill>
+                <a:schemeClr val="accent2"/>
+              </a:solidFill>
+              <a:round/>
+            </a:ln>
+            <a:effectLst/>
+          </c:spPr>
+          <c:marker>
+            <c:symbol val="circle"/>
+            <c:size val="5"/>
+            <c:spPr>
+              <a:solidFill>
+                <a:schemeClr val="accent2"/>
+              </a:solidFill>
+              <a:ln w="9525">
+                <a:solidFill>
+                  <a:schemeClr val="accent2"/>
+                </a:solidFill>
+              </a:ln>
+              <a:effectLst/>
+            </c:spPr>
+          </c:marker>
+          <c:cat>
+            <c:strRef>
+              <c:f>Planilha1!$A$2:$A$11</c:f>
+              <c:strCache>
+                <c:ptCount val="10"/>
+                <c:pt idx="0">
+                  <c:v>Irrig. 1</c:v>
+                </c:pt>
+                <c:pt idx="1">
+                  <c:v>Irrig. 2</c:v>
+                </c:pt>
+                <c:pt idx="2">
+                  <c:v>Irrig. 3</c:v>
+                </c:pt>
+                <c:pt idx="3">
+                  <c:v>Irrig. 4</c:v>
+                </c:pt>
+                <c:pt idx="4">
+                  <c:v>Irrig. 5</c:v>
+                </c:pt>
+                <c:pt idx="5">
+                  <c:v>Irrig. 6</c:v>
+                </c:pt>
+                <c:pt idx="6">
+                  <c:v>Irrig. 7</c:v>
+                </c:pt>
+                <c:pt idx="7">
+                  <c:v>Irrig. 8</c:v>
+                </c:pt>
+                <c:pt idx="8">
+                  <c:v>Irrig. 9</c:v>
+                </c:pt>
+                <c:pt idx="9">
+                  <c:v>Irrig. 10</c:v>
+                </c:pt>
+              </c:strCache>
+            </c:strRef>
+          </c:cat>
+          <c:val>
+            <c:numRef>
+              <c:f>Planilha1!$C$2:$C$11</c:f>
+              <c:numCache>
+                <c:formatCode>General</c:formatCode>
+                <c:ptCount val="10"/>
+                <c:pt idx="0">
+                  <c:v>940</c:v>
+                </c:pt>
+                <c:pt idx="1">
+                  <c:v>960</c:v>
+                </c:pt>
+                <c:pt idx="2">
+                  <c:v>920</c:v>
+                </c:pt>
+                <c:pt idx="3">
+                  <c:v>900</c:v>
+                </c:pt>
+                <c:pt idx="4">
+                  <c:v>920</c:v>
+                </c:pt>
+                <c:pt idx="5">
+                  <c:v>930</c:v>
+                </c:pt>
+                <c:pt idx="6">
+                  <c:v>940</c:v>
+                </c:pt>
+                <c:pt idx="7">
+                  <c:v>900</c:v>
+                </c:pt>
+                <c:pt idx="8">
+                  <c:v>900</c:v>
+                </c:pt>
+                <c:pt idx="9">
+                  <c:v>920</c:v>
+                </c:pt>
+              </c:numCache>
+            </c:numRef>
+          </c:val>
+          <c:smooth val="0"/>
+          <c:extLst>
+            <c:ext xmlns:c16="http://schemas.microsoft.com/office/drawing/2014/chart" uri="{C3380CC4-5D6E-409C-BE32-E72D297353CC}">
+              <c16:uniqueId val="{00000001-715F-4E5B-8D56-F8D968A74A9A}"/>
             </c:ext>
           </c:extLst>
         </c:ser>
@@ -12252,11 +13716,11 @@
         </c:dLbls>
         <c:marker val="1"/>
         <c:smooth val="0"/>
-        <c:axId val="2133537968"/>
-        <c:axId val="2133525904"/>
+        <c:axId val="1461503983"/>
+        <c:axId val="1461502319"/>
       </c:lineChart>
       <c:catAx>
-        <c:axId val="2133537968"/>
+        <c:axId val="1461503983"/>
         <c:scaling>
           <c:orientation val="minMax"/>
         </c:scaling>
@@ -12299,7 +13763,7 @@
             <a:endParaRPr lang="pt-BR"/>
           </a:p>
         </c:txPr>
-        <c:crossAx val="2133525904"/>
+        <c:crossAx val="1461502319"/>
         <c:crosses val="autoZero"/>
         <c:auto val="1"/>
         <c:lblAlgn val="ctr"/>
@@ -12307,7 +13771,7 @@
         <c:noMultiLvlLbl val="0"/>
       </c:catAx>
       <c:valAx>
-        <c:axId val="2133525904"/>
+        <c:axId val="1461502319"/>
         <c:scaling>
           <c:orientation val="minMax"/>
         </c:scaling>
@@ -12358,7 +13822,7 @@
             <a:endParaRPr lang="pt-BR"/>
           </a:p>
         </c:txPr>
-        <c:crossAx val="2133537968"/>
+        <c:crossAx val="1461503983"/>
         <c:crosses val="autoZero"/>
         <c:crossBetween val="between"/>
       </c:valAx>

</xml_diff>

<commit_message>
Descrição de componentes adicionada
</commit_message>
<xml_diff>
--- a/Artigo - TCC - Current.docx
+++ b/Artigo - TCC - Current.docx
@@ -748,6 +748,7 @@
         </w:rPr>
         <w:t xml:space="preserve"> </w:t>
       </w:r>
+      <w:proofErr w:type="spellStart"/>
       <w:r>
         <w:rPr>
           <w:color w:val="000000" w:themeColor="text1"/>
@@ -760,8 +761,25 @@
           <w:color w:val="000000" w:themeColor="text1"/>
           <w:lang w:val="en-CA"/>
         </w:rPr>
-        <w:t>onsumo sustentável</w:t>
-      </w:r>
+        <w:t>onsumo</w:t>
+      </w:r>
+      <w:proofErr w:type="spellEnd"/>
+      <w:r>
+        <w:rPr>
+          <w:color w:val="000000" w:themeColor="text1"/>
+          <w:lang w:val="en-CA"/>
+        </w:rPr>
+        <w:t xml:space="preserve"> </w:t>
+      </w:r>
+      <w:proofErr w:type="spellStart"/>
+      <w:r>
+        <w:rPr>
+          <w:color w:val="000000" w:themeColor="text1"/>
+          <w:lang w:val="en-CA"/>
+        </w:rPr>
+        <w:t>sustentável</w:t>
+      </w:r>
+      <w:proofErr w:type="spellEnd"/>
       <w:r>
         <w:rPr>
           <w:color w:val="000000" w:themeColor="text1"/>
@@ -938,13 +956,31 @@
         </w:rPr>
         <w:t xml:space="preserve"> control. </w:t>
       </w:r>
-      <w:r>
-        <w:rPr>
-          <w:color w:val="000000" w:themeColor="text1"/>
-          <w:lang w:val="pt-BR"/>
-        </w:rPr>
-        <w:t>Sustainable consumption</w:t>
-      </w:r>
+      <w:proofErr w:type="spellStart"/>
+      <w:r>
+        <w:rPr>
+          <w:color w:val="000000" w:themeColor="text1"/>
+          <w:lang w:val="pt-BR"/>
+        </w:rPr>
+        <w:t>Sustainable</w:t>
+      </w:r>
+      <w:proofErr w:type="spellEnd"/>
+      <w:r>
+        <w:rPr>
+          <w:color w:val="000000" w:themeColor="text1"/>
+          <w:lang w:val="pt-BR"/>
+        </w:rPr>
+        <w:t xml:space="preserve"> </w:t>
+      </w:r>
+      <w:proofErr w:type="spellStart"/>
+      <w:r>
+        <w:rPr>
+          <w:color w:val="000000" w:themeColor="text1"/>
+          <w:lang w:val="pt-BR"/>
+        </w:rPr>
+        <w:t>consumption</w:t>
+      </w:r>
+      <w:proofErr w:type="spellEnd"/>
       <w:r>
         <w:rPr>
           <w:color w:val="000000" w:themeColor="text1"/>
@@ -1478,11 +1514,19 @@
         </w:rPr>
         <w:t xml:space="preserve">acompanhado. O método abordado será </w:t>
       </w:r>
-      <w:r>
-        <w:rPr>
-          <w:color w:val="000000"/>
-        </w:rPr>
-        <w:t>quali-quantitativo</w:t>
+      <w:proofErr w:type="spellStart"/>
+      <w:r>
+        <w:rPr>
+          <w:color w:val="000000"/>
+        </w:rPr>
+        <w:t>quali</w:t>
+      </w:r>
+      <w:proofErr w:type="spellEnd"/>
+      <w:r>
+        <w:rPr>
+          <w:color w:val="000000"/>
+        </w:rPr>
+        <w:t>-quantitativo</w:t>
       </w:r>
       <w:r>
         <w:rPr>
@@ -1499,13 +1543,7 @@
         <w:jc w:val="both"/>
       </w:pPr>
       <w:r>
-        <w:t>A produção de dados ocorreu por meio da construção de uma maquete em escala reduzida de uma lavoura cafeeira localizada na linha 160, município de Novo Horizonte do Oeste, Rondônia. Região</w:t>
-      </w:r>
-      <w:r>
-        <w:t xml:space="preserve"> </w:t>
-      </w:r>
-      <w:r>
-        <w:t xml:space="preserve">onde a economia é fortemente centrada no cultivo de café e na </w:t>
+        <w:t xml:space="preserve">A produção de dados ocorreu por meio da construção de uma maquete em escala reduzida de uma lavoura cafeeira localizada na linha 160, município de Novo Horizonte do Oeste, Rondônia. Região onde a economia é fortemente centrada no cultivo de café e na </w:t>
       </w:r>
       <w:r>
         <w:lastRenderedPageBreak/>
@@ -1789,6 +1827,7 @@
         </w:rPr>
         <w:tab/>
       </w:r>
+      <w:proofErr w:type="spellStart"/>
       <w:r>
         <w:rPr>
           <w:sz w:val="24"/>
@@ -1797,6 +1836,7 @@
         </w:rPr>
         <w:t>Fietkiewicz</w:t>
       </w:r>
+      <w:proofErr w:type="spellEnd"/>
       <w:r>
         <w:rPr>
           <w:sz w:val="24"/>
@@ -1843,31 +1883,25 @@
           <w:szCs w:val="24"/>
           <w:lang w:val="pt-BR"/>
         </w:rPr>
-        <w:t>que “</w:t>
-      </w:r>
-      <w:r>
-        <w:rPr>
-          <w:sz w:val="24"/>
-          <w:szCs w:val="24"/>
-          <w:lang w:val="pt-BR"/>
-        </w:rPr>
-        <w:t>As técnicas baseadas em HTTP tendem a consumir muito mais recursos nos servidores, enquanto os WebSockets ocupam um espaço extremamente leve nos servidores</w:t>
-      </w:r>
-      <w:r>
-        <w:rPr>
-          <w:sz w:val="24"/>
-          <w:szCs w:val="24"/>
-          <w:lang w:val="pt-BR"/>
-        </w:rPr>
-        <w:t>”</w:t>
-      </w:r>
-      <w:r>
-        <w:rPr>
-          <w:sz w:val="24"/>
-          <w:szCs w:val="24"/>
-          <w:lang w:val="pt-BR"/>
-        </w:rPr>
-        <w:t>.</w:t>
+        <w:t xml:space="preserve">que “As técnicas baseadas em HTTP tendem a consumir muito mais recursos nos servidores, enquanto os </w:t>
+      </w:r>
+      <w:proofErr w:type="spellStart"/>
+      <w:r>
+        <w:rPr>
+          <w:sz w:val="24"/>
+          <w:szCs w:val="24"/>
+          <w:lang w:val="pt-BR"/>
+        </w:rPr>
+        <w:t>WebSockets</w:t>
+      </w:r>
+      <w:proofErr w:type="spellEnd"/>
+      <w:r>
+        <w:rPr>
+          <w:sz w:val="24"/>
+          <w:szCs w:val="24"/>
+          <w:lang w:val="pt-BR"/>
+        </w:rPr>
+        <w:t xml:space="preserve"> ocupam um espaço extremamente leve nos servidores”.</w:t>
       </w:r>
       <w:r>
         <w:rPr>
@@ -1925,6 +1959,7 @@
         </w:rPr>
         <w:t xml:space="preserve">Hypertext </w:t>
       </w:r>
+      <w:proofErr w:type="spellStart"/>
       <w:r>
         <w:rPr>
           <w:color w:val="222222"/>
@@ -1933,8 +1968,9 @@
           <w:shd w:val="clear" w:color="auto" w:fill="FFFFFF"/>
           <w:lang w:val="pt-BR"/>
         </w:rPr>
-        <w:t>Transfer Protocol</w:t>
-      </w:r>
+        <w:t>Transfer</w:t>
+      </w:r>
+      <w:proofErr w:type="spellEnd"/>
       <w:r>
         <w:rPr>
           <w:color w:val="222222"/>
@@ -1943,6 +1979,28 @@
           <w:shd w:val="clear" w:color="auto" w:fill="FFFFFF"/>
           <w:lang w:val="pt-BR"/>
         </w:rPr>
+        <w:t xml:space="preserve"> </w:t>
+      </w:r>
+      <w:proofErr w:type="spellStart"/>
+      <w:r>
+        <w:rPr>
+          <w:color w:val="222222"/>
+          <w:sz w:val="24"/>
+          <w:szCs w:val="24"/>
+          <w:shd w:val="clear" w:color="auto" w:fill="FFFFFF"/>
+          <w:lang w:val="pt-BR"/>
+        </w:rPr>
+        <w:t>Protocol</w:t>
+      </w:r>
+      <w:proofErr w:type="spellEnd"/>
+      <w:r>
+        <w:rPr>
+          <w:color w:val="222222"/>
+          <w:sz w:val="24"/>
+          <w:szCs w:val="24"/>
+          <w:shd w:val="clear" w:color="auto" w:fill="FFFFFF"/>
+          <w:lang w:val="pt-BR"/>
+        </w:rPr>
         <w:t xml:space="preserve"> (HTTP)</w:t>
       </w:r>
       <w:r>
@@ -2001,8 +2059,18 @@
           <w:szCs w:val="24"/>
           <w:lang w:val="pt-BR"/>
         </w:rPr>
-        <w:t>, e o protocolo do WebSocket</w:t>
-      </w:r>
+        <w:t xml:space="preserve">, e o protocolo do </w:t>
+      </w:r>
+      <w:proofErr w:type="spellStart"/>
+      <w:r>
+        <w:rPr>
+          <w:sz w:val="24"/>
+          <w:szCs w:val="24"/>
+          <w:lang w:val="pt-BR"/>
+        </w:rPr>
+        <w:t>WebSocket</w:t>
+      </w:r>
+      <w:proofErr w:type="spellEnd"/>
       <w:r>
         <w:rPr>
           <w:rStyle w:val="Refdenotaderodap"/>
@@ -2673,7 +2741,27 @@
           <w:lang w:val="pt-BR"/>
         </w:rPr>
         <w:tab/>
-        <w:t>O surgimento do Android se deu em 2003, a partir de um consórcio de desenvolvedores, sendo o seu maior colaborador o Google. Desde a sua criação, a plataforma Android vem se popularizando cada vez mais, já se encontrando na maioria dos celulares atualmente. Uma forma simples de visualizar a presença do Android no Brasil e no mundo é por meio da plataforma do Google Trends, onde se vê nitidamente quão esmagadora é a sua presença diante dos concorrentes, até mesmo do seu maior concorrente, o iOS.</w:t>
+        <w:t xml:space="preserve">O surgimento do Android se deu em 2003, a partir de um consórcio de desenvolvedores, sendo o seu maior colaborador o Google. Desde a sua criação, a plataforma Android vem se popularizando cada vez mais, já se encontrando na maioria dos celulares atualmente. Uma forma simples de visualizar a presença do Android no Brasil e no mundo é por meio da plataforma do Google </w:t>
+      </w:r>
+      <w:proofErr w:type="spellStart"/>
+      <w:r>
+        <w:rPr>
+          <w:color w:val="000000"/>
+          <w:sz w:val="24"/>
+          <w:szCs w:val="24"/>
+          <w:lang w:val="pt-BR"/>
+        </w:rPr>
+        <w:t>Trends</w:t>
+      </w:r>
+      <w:proofErr w:type="spellEnd"/>
+      <w:r>
+        <w:rPr>
+          <w:color w:val="000000"/>
+          <w:sz w:val="24"/>
+          <w:szCs w:val="24"/>
+          <w:lang w:val="pt-BR"/>
+        </w:rPr>
+        <w:t>, onde se vê nitidamente quão esmagadora é a sua presença diante dos concorrentes, até mesmo do seu maior concorrente, o iOS.</w:t>
       </w:r>
     </w:p>
     <w:p>
@@ -2872,7 +2960,47 @@
           <w:lang w:val="pt-BR"/>
         </w:rPr>
         <w:tab/>
-        <w:t>O Arduino surgiu no início de 2005, em Ivrea, Itália. Um professor chamado Massimo Banzi tinha como objetivo ensinar programação de computadores e eletrônica a seus alunos, de forma que fosse possível trabalhar a interatividade e robótica dispondo de custos menores do que as plataformas de prototipagem da época.</w:t>
+        <w:t xml:space="preserve">O Arduino surgiu no início de 2005, em </w:t>
+      </w:r>
+      <w:proofErr w:type="spellStart"/>
+      <w:r>
+        <w:rPr>
+          <w:color w:val="000000"/>
+          <w:sz w:val="24"/>
+          <w:szCs w:val="24"/>
+          <w:lang w:val="pt-BR"/>
+        </w:rPr>
+        <w:t>Ivrea</w:t>
+      </w:r>
+      <w:proofErr w:type="spellEnd"/>
+      <w:r>
+        <w:rPr>
+          <w:color w:val="000000"/>
+          <w:sz w:val="24"/>
+          <w:szCs w:val="24"/>
+          <w:lang w:val="pt-BR"/>
+        </w:rPr>
+        <w:t xml:space="preserve">, Itália. Um professor chamado Massimo </w:t>
+      </w:r>
+      <w:proofErr w:type="spellStart"/>
+      <w:r>
+        <w:rPr>
+          <w:color w:val="000000"/>
+          <w:sz w:val="24"/>
+          <w:szCs w:val="24"/>
+          <w:lang w:val="pt-BR"/>
+        </w:rPr>
+        <w:t>Banzi</w:t>
+      </w:r>
+      <w:proofErr w:type="spellEnd"/>
+      <w:r>
+        <w:rPr>
+          <w:color w:val="000000"/>
+          <w:sz w:val="24"/>
+          <w:szCs w:val="24"/>
+          <w:lang w:val="pt-BR"/>
+        </w:rPr>
+        <w:t xml:space="preserve"> tinha como objetivo ensinar programação de computadores e eletrônica a seus alunos, de forma que fosse possível trabalhar a interatividade e robótica dispondo de custos menores do que as plataformas de prototipagem da época.</w:t>
       </w:r>
     </w:p>
     <w:p>
@@ -2984,8 +3112,29 @@
           <w:lang w:val="pt-BR"/>
         </w:rPr>
         <w:tab/>
-        <w:t xml:space="preserve">Com a ajuda de seu aluno David Mellis, decidiram criar uma placa eletrônica independente. E por fim disponibilizaram para outras pessoas utilizarem e desenvolverem seus projetos. A partir do uso comunitário da plataforma, o Arduino passou a ser um dos grandes percursores da </w:t>
-      </w:r>
+        <w:t xml:space="preserve">Com a ajuda de seu aluno David </w:t>
+      </w:r>
+      <w:proofErr w:type="spellStart"/>
+      <w:r>
+        <w:rPr>
+          <w:color w:val="000000"/>
+          <w:sz w:val="24"/>
+          <w:szCs w:val="24"/>
+          <w:lang w:val="pt-BR"/>
+        </w:rPr>
+        <w:t>Mellis</w:t>
+      </w:r>
+      <w:proofErr w:type="spellEnd"/>
+      <w:r>
+        <w:rPr>
+          <w:color w:val="000000"/>
+          <w:sz w:val="24"/>
+          <w:szCs w:val="24"/>
+          <w:lang w:val="pt-BR"/>
+        </w:rPr>
+        <w:t xml:space="preserve">, decidiram criar uma placa eletrônica independente. E por fim disponibilizaram para outras pessoas utilizarem e desenvolverem seus projetos. A partir do uso comunitário da plataforma, o Arduino passou a ser um dos grandes percursores da </w:t>
+      </w:r>
+      <w:proofErr w:type="spellStart"/>
       <w:r>
         <w:rPr>
           <w:color w:val="000000"/>
@@ -2995,6 +3144,7 @@
         </w:rPr>
         <w:t>IoT</w:t>
       </w:r>
+      <w:proofErr w:type="spellEnd"/>
       <w:r>
         <w:rPr>
           <w:rStyle w:val="Refdenotaderodap"/>
@@ -3184,7 +3334,27 @@
         </w:rPr>
         <w:lastRenderedPageBreak/>
         <w:tab/>
-        <w:t xml:space="preserve">Para complementar Amorin, Aguirre afirma que sensores são considerados elementos primários, pois estão em contato direto com a variável controlada e geram outra </w:t>
+        <w:t xml:space="preserve">Para complementar </w:t>
+      </w:r>
+      <w:proofErr w:type="spellStart"/>
+      <w:r>
+        <w:rPr>
+          <w:color w:val="000000"/>
+          <w:sz w:val="24"/>
+          <w:szCs w:val="24"/>
+          <w:lang w:val="pt-BR"/>
+        </w:rPr>
+        <w:t>Amorin</w:t>
+      </w:r>
+      <w:proofErr w:type="spellEnd"/>
+      <w:r>
+        <w:rPr>
+          <w:color w:val="000000"/>
+          <w:sz w:val="24"/>
+          <w:szCs w:val="24"/>
+          <w:lang w:val="pt-BR"/>
+        </w:rPr>
+        <w:t xml:space="preserve">, Aguirre afirma que sensores são considerados elementos primários, pois estão em contato direto com a variável controlada e geram outra </w:t>
       </w:r>
       <w:r>
         <w:rPr>
@@ -4827,7 +4997,25 @@
           <w:szCs w:val="24"/>
           <w:lang w:val="pt-BR"/>
         </w:rPr>
-        <w:t xml:space="preserve">Uma alternativa para sanar essa dificuldade é a utilização de energia solar, sendo esta uma fonte energética sustentável que pode ser facilmente implementada em lugares remotos. Porém, um dos maiores empecilhos na sua adesão é o seu alto custo, que de acordo com a Energia Total (2021), o orçamento necessário para o funcionamento de uma bomba trifásica de 5 cavalos com tensão 220V gira em torno de 24 mil reais, o que para pequenos produtores pode sair mais caro do que a instalação de uma rede elétrica. </w:t>
+        <w:t xml:space="preserve">Uma alternativa para sanar essa dificuldade é a utilização de energia solar, sendo </w:t>
+      </w:r>
+      <w:proofErr w:type="spellStart"/>
+      <w:r>
+        <w:rPr>
+          <w:sz w:val="24"/>
+          <w:szCs w:val="24"/>
+          <w:lang w:val="pt-BR"/>
+        </w:rPr>
+        <w:t>esta</w:t>
+      </w:r>
+      <w:proofErr w:type="spellEnd"/>
+      <w:r>
+        <w:rPr>
+          <w:sz w:val="24"/>
+          <w:szCs w:val="24"/>
+          <w:lang w:val="pt-BR"/>
+        </w:rPr>
+        <w:t xml:space="preserve"> uma fonte energética sustentável que pode ser facilmente implementada em lugares remotos. Porém, um dos maiores empecilhos na sua adesão é o seu alto custo, que de acordo com a Energia Total (2021), o orçamento necessário para o funcionamento de uma bomba trifásica de 5 cavalos com tensão 220V gira em torno de 24 mil reais, o que para pequenos produtores pode sair mais caro do que a instalação de uma rede elétrica. </w:t>
       </w:r>
     </w:p>
     <w:p>
@@ -4863,23 +5051,7 @@
           <w:szCs w:val="24"/>
           <w:lang w:val="pt-BR"/>
         </w:rPr>
-        <w:t>“</w:t>
-      </w:r>
-      <w:r>
-        <w:rPr>
-          <w:sz w:val="24"/>
-          <w:szCs w:val="24"/>
-          <w:lang w:val="pt-BR"/>
-        </w:rPr>
-        <w:t xml:space="preserve">Ao tornar sua produção mais limpa e sustentável, o homem do campo agrega, também, valor ao seu </w:t>
-      </w:r>
-      <w:r>
-        <w:rPr>
-          <w:sz w:val="24"/>
-          <w:szCs w:val="24"/>
-          <w:lang w:val="pt-BR"/>
-        </w:rPr>
-        <w:t>produto “</w:t>
+        <w:t>“Ao tornar sua produção mais limpa e sustentável, o homem do campo agrega, também, valor ao seu produto “</w:t>
       </w:r>
       <w:r>
         <w:rPr>
@@ -4935,15 +5107,7 @@
           <w:szCs w:val="24"/>
           <w:lang w:val="pt-BR"/>
         </w:rPr>
-        <w:t xml:space="preserve"> </w:t>
-      </w:r>
-      <w:r>
-        <w:rPr>
-          <w:sz w:val="24"/>
-          <w:szCs w:val="24"/>
-          <w:lang w:val="pt-BR"/>
-        </w:rPr>
-        <w:t>86,6%</w:t>
+        <w:t xml:space="preserve"> 86,6%</w:t>
       </w:r>
       <w:r>
         <w:rPr>
@@ -4959,23 +5123,7 @@
           <w:szCs w:val="24"/>
           <w:lang w:val="pt-BR"/>
         </w:rPr>
-        <w:t>consequentemente terá implicações diretas em seus custos de implementações (</w:t>
-      </w:r>
-      <w:r>
-        <w:rPr>
-          <w:sz w:val="24"/>
-          <w:szCs w:val="24"/>
-          <w:lang w:val="pt-BR"/>
-        </w:rPr>
-        <w:t>ESSOLAR, 2020</w:t>
-      </w:r>
-      <w:r>
-        <w:rPr>
-          <w:sz w:val="24"/>
-          <w:szCs w:val="24"/>
-          <w:lang w:val="pt-BR"/>
-        </w:rPr>
-        <w:t>).</w:t>
+        <w:t>consequentemente terá implicações diretas em seus custos de implementações (ESSOLAR, 2020).</w:t>
       </w:r>
     </w:p>
     <w:p>
@@ -5043,15 +5191,7 @@
           <w:szCs w:val="24"/>
           <w:lang w:val="pt-BR"/>
         </w:rPr>
-        <w:t xml:space="preserve"> </w:t>
-      </w:r>
-      <w:r>
-        <w:rPr>
-          <w:sz w:val="24"/>
-          <w:szCs w:val="24"/>
-          <w:lang w:val="pt-BR"/>
-        </w:rPr>
-        <w:t xml:space="preserve">Em suma, energia solar se trata exclusivamente de </w:t>
+        <w:t xml:space="preserve"> Em suma, energia solar se trata exclusivamente de </w:t>
       </w:r>
       <w:r>
         <w:rPr>
@@ -5333,31 +5473,7 @@
           <w:szCs w:val="24"/>
           <w:lang w:val="pt-BR"/>
         </w:rPr>
-        <w:t xml:space="preserve">A </w:t>
-      </w:r>
-      <w:r>
-        <w:rPr>
-          <w:sz w:val="24"/>
-          <w:szCs w:val="24"/>
-          <w:lang w:val="pt-BR"/>
-        </w:rPr>
-        <w:t xml:space="preserve">propriedade </w:t>
-      </w:r>
-      <w:r>
-        <w:rPr>
-          <w:sz w:val="24"/>
-          <w:szCs w:val="24"/>
-          <w:lang w:val="pt-BR"/>
-        </w:rPr>
-        <w:t>representada</w:t>
-      </w:r>
-      <w:r>
-        <w:rPr>
-          <w:sz w:val="24"/>
-          <w:szCs w:val="24"/>
-          <w:lang w:val="pt-BR"/>
-        </w:rPr>
-        <w:t xml:space="preserve"> conta com uma represa e dois setores, sendo que cada um destes possui 1250 pés de café</w:t>
+        <w:t>A propriedade representada conta com uma represa e dois setores, sendo que cada um destes possui 1250 pés de café</w:t>
       </w:r>
       <w:r>
         <w:rPr>
@@ -5381,15 +5497,7 @@
           <w:szCs w:val="24"/>
           <w:lang w:val="pt-BR"/>
         </w:rPr>
-        <w:t>. A escala utilizada para trabalhar sob escala reduzida foi de 1:50, resultando assim em dois setores de 25 pés.</w:t>
-      </w:r>
-      <w:r>
-        <w:rPr>
-          <w:sz w:val="24"/>
-          <w:szCs w:val="24"/>
-          <w:lang w:val="pt-BR"/>
-        </w:rPr>
-        <w:t xml:space="preserve"> </w:t>
+        <w:t xml:space="preserve">. A escala utilizada para trabalhar sob escala reduzida foi de 1:50, resultando assim em dois setores de 25 pés. </w:t>
       </w:r>
       <w:r>
         <w:rPr>
@@ -5422,20 +5530,26 @@
         <w:ind w:firstLine="708"/>
         <w:jc w:val="both"/>
         <w:rPr>
-          <w:color w:val="FF0000"/>
-          <w:sz w:val="24"/>
-          <w:szCs w:val="24"/>
-          <w:lang w:val="pt-BR"/>
-        </w:rPr>
-      </w:pPr>
-      <w:r>
-        <w:rPr>
-          <w:color w:val="FF0000"/>
-          <w:sz w:val="24"/>
-          <w:szCs w:val="24"/>
-          <w:lang w:val="pt-BR"/>
-        </w:rPr>
-        <w:t>(Explicação componenete à componente)</w:t>
+          <w:sz w:val="24"/>
+          <w:szCs w:val="24"/>
+          <w:lang w:val="pt-BR"/>
+        </w:rPr>
+      </w:pPr>
+      <w:r>
+        <w:rPr>
+          <w:sz w:val="24"/>
+          <w:szCs w:val="24"/>
+          <w:lang w:val="pt-BR"/>
+        </w:rPr>
+        <w:t xml:space="preserve">Vale lembrar que todos os sensores e atuadores se encontram acoplados de alguma forma ao Arduino MEGA 2560 ou ao ESP32, </w:t>
+      </w:r>
+      <w:r>
+        <w:rPr>
+          <w:sz w:val="24"/>
+          <w:szCs w:val="24"/>
+          <w:lang w:val="pt-BR"/>
+        </w:rPr>
+        <w:t>já que estes são responsáveis pelo processamento dos dados vindos dos sensores e por acionar os atuadores.</w:t>
       </w:r>
     </w:p>
     <w:p>
@@ -5624,6 +5738,7 @@
           <w:color w:val="000000" w:themeColor="text1"/>
           <w:lang w:val="pt-BR"/>
         </w:rPr>
+        <w:lastRenderedPageBreak/>
         <w:t>Fonte</w:t>
       </w:r>
       <w:r>
@@ -5631,6 +5746,586 @@
           <w:lang w:val="pt-BR"/>
         </w:rPr>
         <w:t>: Próprio autor, 2021.</w:t>
+      </w:r>
+    </w:p>
+    <w:p>
+      <w:pPr>
+        <w:spacing w:before="5" w:line="360" w:lineRule="auto"/>
+        <w:rPr>
+          <w:sz w:val="24"/>
+          <w:szCs w:val="24"/>
+          <w:lang w:val="pt-BR"/>
+        </w:rPr>
+      </w:pPr>
+    </w:p>
+    <w:p>
+      <w:pPr>
+        <w:pStyle w:val="PargrafodaLista"/>
+        <w:numPr>
+          <w:ilvl w:val="0"/>
+          <w:numId w:val="13"/>
+        </w:numPr>
+        <w:spacing w:line="360" w:lineRule="auto"/>
+        <w:jc w:val="both"/>
+        <w:rPr>
+          <w:color w:val="000000" w:themeColor="text1"/>
+          <w:sz w:val="24"/>
+          <w:szCs w:val="24"/>
+          <w:lang w:val="pt-BR"/>
+        </w:rPr>
+      </w:pPr>
+      <w:r>
+        <w:rPr>
+          <w:color w:val="000000" w:themeColor="text1"/>
+          <w:sz w:val="24"/>
+          <w:szCs w:val="24"/>
+          <w:lang w:val="pt-BR"/>
+        </w:rPr>
+        <w:t xml:space="preserve">Arduino MEGA 2560 + ESP8266 é uma plataforma de prototipagem criada pela </w:t>
+      </w:r>
+      <w:proofErr w:type="spellStart"/>
+      <w:r>
+        <w:rPr>
+          <w:color w:val="000000" w:themeColor="text1"/>
+          <w:sz w:val="24"/>
+          <w:szCs w:val="24"/>
+          <w:lang w:val="pt-BR"/>
+        </w:rPr>
+        <w:t>Espressif</w:t>
+      </w:r>
+      <w:proofErr w:type="spellEnd"/>
+      <w:r>
+        <w:rPr>
+          <w:color w:val="000000" w:themeColor="text1"/>
+          <w:sz w:val="24"/>
+          <w:szCs w:val="24"/>
+          <w:lang w:val="pt-BR"/>
+        </w:rPr>
+        <w:t xml:space="preserve"> Systems, usada em larga escala no ensino de robótica, devido a sua estrutura didática, sendo alimentada por energia elétrica de 5V a 17V de corrente contínua. Essa placa permite a programação de tarefas para que sejam executadas automaticamente ou a partir de algum estímulo externo, seja ele por meio de sensores conectados a ela, bom como de algum sinal Bluetooth ou Wi-Fi (EMBARCADOS, 2014).</w:t>
+      </w:r>
+    </w:p>
+    <w:p>
+      <w:pPr>
+        <w:pStyle w:val="PargrafodaLista"/>
+        <w:numPr>
+          <w:ilvl w:val="0"/>
+          <w:numId w:val="13"/>
+        </w:numPr>
+        <w:spacing w:line="360" w:lineRule="auto"/>
+        <w:jc w:val="both"/>
+        <w:rPr>
+          <w:color w:val="000000" w:themeColor="text1"/>
+          <w:sz w:val="24"/>
+          <w:szCs w:val="24"/>
+          <w:lang w:val="pt-BR"/>
+        </w:rPr>
+      </w:pPr>
+      <w:r>
+        <w:rPr>
+          <w:color w:val="000000" w:themeColor="text1"/>
+          <w:sz w:val="24"/>
+          <w:szCs w:val="24"/>
+          <w:lang w:val="pt-BR"/>
+        </w:rPr>
+        <w:t>Protoboard</w:t>
+      </w:r>
+      <w:r>
+        <w:rPr>
+          <w:sz w:val="24"/>
+          <w:szCs w:val="24"/>
+          <w:lang w:val="pt-BR"/>
+        </w:rPr>
+        <w:t xml:space="preserve"> </w:t>
+      </w:r>
+      <w:r>
+        <w:rPr>
+          <w:sz w:val="24"/>
+          <w:szCs w:val="24"/>
+          <w:lang w:val="pt-BR"/>
+        </w:rPr>
+        <w:t>c</w:t>
+      </w:r>
+      <w:r>
+        <w:rPr>
+          <w:sz w:val="24"/>
+          <w:szCs w:val="24"/>
+          <w:lang w:val="pt-BR"/>
+        </w:rPr>
+        <w:t xml:space="preserve">onsiste numa placa com uma </w:t>
+      </w:r>
+      <w:r>
+        <w:rPr>
+          <w:sz w:val="24"/>
+          <w:szCs w:val="24"/>
+          <w:lang w:val="pt-BR"/>
+        </w:rPr>
+        <w:t>rede</w:t>
+      </w:r>
+      <w:r>
+        <w:rPr>
+          <w:sz w:val="24"/>
+          <w:szCs w:val="24"/>
+          <w:lang w:val="pt-BR"/>
+        </w:rPr>
+        <w:t xml:space="preserve"> </w:t>
+      </w:r>
+      <w:r>
+        <w:rPr>
+          <w:sz w:val="24"/>
+          <w:szCs w:val="24"/>
+          <w:lang w:val="pt-BR"/>
+        </w:rPr>
+        <w:t>condutora de eletricidade</w:t>
+      </w:r>
+      <w:r>
+        <w:rPr>
+          <w:sz w:val="24"/>
+          <w:szCs w:val="24"/>
+          <w:lang w:val="pt-BR"/>
+        </w:rPr>
+        <w:t xml:space="preserve"> que </w:t>
+      </w:r>
+      <w:r>
+        <w:rPr>
+          <w:sz w:val="24"/>
+          <w:szCs w:val="24"/>
+          <w:lang w:val="pt-BR"/>
+        </w:rPr>
+        <w:t>possibilita</w:t>
+      </w:r>
+      <w:r>
+        <w:rPr>
+          <w:sz w:val="24"/>
+          <w:szCs w:val="24"/>
+          <w:lang w:val="pt-BR"/>
+        </w:rPr>
+        <w:t xml:space="preserve"> a construção de circuitos </w:t>
+      </w:r>
+      <w:r>
+        <w:rPr>
+          <w:sz w:val="24"/>
+          <w:szCs w:val="24"/>
+          <w:lang w:val="pt-BR"/>
+        </w:rPr>
+        <w:t>sem utilizar a solda</w:t>
+      </w:r>
+      <w:r>
+        <w:rPr>
+          <w:sz w:val="24"/>
+          <w:szCs w:val="24"/>
+          <w:lang w:val="pt-BR"/>
+        </w:rPr>
+        <w:t xml:space="preserve">, permitindo </w:t>
+      </w:r>
+      <w:r>
+        <w:rPr>
+          <w:sz w:val="24"/>
+          <w:szCs w:val="24"/>
+          <w:lang w:val="pt-BR"/>
+        </w:rPr>
+        <w:t>que se possa fazer vários testes com segurança e rapidez. (CAP SISTEMA, 2020).</w:t>
+      </w:r>
+    </w:p>
+    <w:p>
+      <w:pPr>
+        <w:pStyle w:val="PargrafodaLista"/>
+        <w:numPr>
+          <w:ilvl w:val="0"/>
+          <w:numId w:val="13"/>
+        </w:numPr>
+        <w:spacing w:line="360" w:lineRule="auto"/>
+        <w:jc w:val="both"/>
+        <w:rPr>
+          <w:color w:val="000000" w:themeColor="text1"/>
+          <w:sz w:val="24"/>
+          <w:szCs w:val="24"/>
+          <w:lang w:val="pt-BR"/>
+        </w:rPr>
+      </w:pPr>
+      <w:r>
+        <w:rPr>
+          <w:color w:val="000000" w:themeColor="text1"/>
+          <w:sz w:val="24"/>
+          <w:szCs w:val="24"/>
+          <w:lang w:val="pt-BR"/>
+        </w:rPr>
+        <w:t>DHT11 é um sensor que monitora a temperatura e a umidade do ar. Ele é capaz de medir temperaturas de 0ºC a 50ºC e umidade entre 20% a 90%. Vale lembrar que este dispositivo conta com uma margem de erro de 2ºC para a temperatura e de 5% para a umidade (VIDA DE SILICIO, 2021).</w:t>
+      </w:r>
+    </w:p>
+    <w:p>
+      <w:pPr>
+        <w:pStyle w:val="NormalWeb"/>
+        <w:numPr>
+          <w:ilvl w:val="0"/>
+          <w:numId w:val="13"/>
+        </w:numPr>
+        <w:shd w:val="clear" w:color="auto" w:fill="FFFFFF"/>
+        <w:spacing w:before="0" w:beforeAutospacing="0" w:after="0" w:afterAutospacing="0" w:line="360" w:lineRule="auto"/>
+        <w:rPr>
+          <w:color w:val="000000" w:themeColor="text1"/>
+        </w:rPr>
+      </w:pPr>
+      <w:r>
+        <w:rPr>
+          <w:color w:val="000000" w:themeColor="text1"/>
+        </w:rPr>
+        <w:t xml:space="preserve">Rele 5V é um dispositivo eletromecânico ativado com uma corrente de 5V. Quando uma corrente circula através de sua bobina, o campo magnético gerado altera a posição de vários contatos, abrindo e fechando circuitos elétricos. Isso permite que dispositivos eletrônicos tenham sua corrente controlada por esse dispositivo, como, por exemplo, ligar e desligar uma lâmpada, ventilador ou TV (AUTOCORE ROBÓTICA, 2021). </w:t>
+      </w:r>
+    </w:p>
+    <w:p>
+      <w:pPr>
+        <w:pStyle w:val="NormalWeb"/>
+        <w:shd w:val="clear" w:color="auto" w:fill="FFFFFF"/>
+        <w:spacing w:before="0" w:beforeAutospacing="0" w:after="0" w:afterAutospacing="0" w:line="360" w:lineRule="auto"/>
+        <w:ind w:left="720"/>
+        <w:rPr>
+          <w:color w:val="000000" w:themeColor="text1"/>
+        </w:rPr>
+      </w:pPr>
+    </w:p>
+    <w:p>
+      <w:pPr>
+        <w:pStyle w:val="PargrafodaLista"/>
+        <w:numPr>
+          <w:ilvl w:val="0"/>
+          <w:numId w:val="13"/>
+        </w:numPr>
+        <w:spacing w:line="360" w:lineRule="auto"/>
+        <w:jc w:val="both"/>
+        <w:rPr>
+          <w:color w:val="000000" w:themeColor="text1"/>
+          <w:sz w:val="24"/>
+          <w:szCs w:val="24"/>
+          <w:lang w:val="pt-BR"/>
+        </w:rPr>
+      </w:pPr>
+      <w:r>
+        <w:rPr>
+          <w:color w:val="000000" w:themeColor="text1"/>
+          <w:sz w:val="24"/>
+          <w:szCs w:val="24"/>
+          <w:lang w:val="pt-BR"/>
+        </w:rPr>
+        <w:t>Rele 3.3V possui o mesmo funcionamento de um rele de 5V, porém, é acionado por uma corrente mais baixa.</w:t>
+      </w:r>
+    </w:p>
+    <w:p>
+      <w:pPr>
+        <w:pStyle w:val="PargrafodaLista"/>
+        <w:numPr>
+          <w:ilvl w:val="0"/>
+          <w:numId w:val="13"/>
+        </w:numPr>
+        <w:spacing w:line="360" w:lineRule="auto"/>
+        <w:jc w:val="both"/>
+        <w:rPr>
+          <w:color w:val="000000" w:themeColor="text1"/>
+          <w:sz w:val="24"/>
+          <w:szCs w:val="24"/>
+          <w:lang w:val="pt-BR"/>
+        </w:rPr>
+      </w:pPr>
+      <w:r>
+        <w:rPr>
+          <w:color w:val="000000" w:themeColor="text1"/>
+          <w:sz w:val="24"/>
+          <w:szCs w:val="24"/>
+          <w:lang w:val="pt-BR"/>
+        </w:rPr>
+        <w:t>Higrômetro ou sensor de umidade do solo, deve ser enterrado para que possa medir as variações de umidade do solo, sendo muito utilizado no meio agrícola, principalmente na irrigação (SIGMA SENSORS, 2021).</w:t>
+      </w:r>
+    </w:p>
+    <w:p>
+      <w:pPr>
+        <w:pStyle w:val="PargrafodaLista"/>
+        <w:numPr>
+          <w:ilvl w:val="0"/>
+          <w:numId w:val="13"/>
+        </w:numPr>
+        <w:spacing w:line="360" w:lineRule="auto"/>
+        <w:jc w:val="both"/>
+        <w:rPr>
+          <w:color w:val="000000" w:themeColor="text1"/>
+          <w:sz w:val="24"/>
+          <w:szCs w:val="24"/>
+          <w:lang w:val="pt-BR"/>
+        </w:rPr>
+      </w:pPr>
+      <w:r>
+        <w:rPr>
+          <w:color w:val="000000" w:themeColor="text1"/>
+          <w:sz w:val="24"/>
+          <w:szCs w:val="24"/>
+          <w:lang w:val="pt-BR"/>
+        </w:rPr>
+        <w:t>Válvula solenoide é basicamente um registro eletromecânico que pode ser aberto ou fechado por meio da atuação de corrente elétrica sobre ele, permitindo ou não a passagem de fluídos. Muito utilizado no ramo da automação (VAPORTEC, 2020).</w:t>
+      </w:r>
+    </w:p>
+    <w:p>
+      <w:pPr>
+        <w:pStyle w:val="PargrafodaLista"/>
+        <w:numPr>
+          <w:ilvl w:val="0"/>
+          <w:numId w:val="13"/>
+        </w:numPr>
+        <w:spacing w:line="360" w:lineRule="auto"/>
+        <w:jc w:val="both"/>
+        <w:rPr>
+          <w:color w:val="000000" w:themeColor="text1"/>
+          <w:sz w:val="24"/>
+          <w:szCs w:val="24"/>
+          <w:lang w:val="pt-BR"/>
+        </w:rPr>
+      </w:pPr>
+      <w:r>
+        <w:rPr>
+          <w:color w:val="000000" w:themeColor="text1"/>
+          <w:sz w:val="24"/>
+          <w:szCs w:val="24"/>
+          <w:lang w:val="pt-BR"/>
+        </w:rPr>
+        <w:t>Sensor de fluxo monitora quantos pulsos a corrente de água gera utilizando algo parecido com uma tarara, denominado de pás, podendo estimar assim a quantidade de água que fluiu por seu meio.</w:t>
+      </w:r>
+      <w:r>
+        <w:rPr>
+          <w:rFonts w:ascii="Open Sans" w:hAnsi="Open Sans" w:cs="Open Sans"/>
+          <w:color w:val="484848"/>
+          <w:shd w:val="clear" w:color="auto" w:fill="FFFFFF"/>
+          <w:lang w:val="pt-BR"/>
+        </w:rPr>
+        <w:t xml:space="preserve"> </w:t>
+      </w:r>
+      <w:r>
+        <w:rPr>
+          <w:color w:val="000000" w:themeColor="text1"/>
+          <w:sz w:val="24"/>
+          <w:szCs w:val="24"/>
+          <w:lang w:val="pt-BR"/>
+        </w:rPr>
+        <w:t>(USINAINFO, 2020)</w:t>
+      </w:r>
+    </w:p>
+    <w:p>
+      <w:pPr>
+        <w:pStyle w:val="PargrafodaLista"/>
+        <w:numPr>
+          <w:ilvl w:val="0"/>
+          <w:numId w:val="13"/>
+        </w:numPr>
+        <w:spacing w:line="360" w:lineRule="auto"/>
+        <w:jc w:val="both"/>
+        <w:rPr>
+          <w:color w:val="000000" w:themeColor="text1"/>
+          <w:sz w:val="24"/>
+          <w:szCs w:val="24"/>
+          <w:lang w:val="pt-BR"/>
+        </w:rPr>
+      </w:pPr>
+      <w:r>
+        <w:rPr>
+          <w:color w:val="000000" w:themeColor="text1"/>
+          <w:sz w:val="24"/>
+          <w:szCs w:val="24"/>
+          <w:lang w:val="pt-BR"/>
+        </w:rPr>
+        <w:lastRenderedPageBreak/>
+        <w:t xml:space="preserve">ESP32 é um pequeno microcontrolador desenvolvido pela </w:t>
+      </w:r>
+      <w:proofErr w:type="spellStart"/>
+      <w:r>
+        <w:rPr>
+          <w:color w:val="000000" w:themeColor="text1"/>
+          <w:sz w:val="24"/>
+          <w:szCs w:val="24"/>
+          <w:lang w:val="pt-BR"/>
+        </w:rPr>
+        <w:t>Espressif</w:t>
+      </w:r>
+      <w:proofErr w:type="spellEnd"/>
+      <w:r>
+        <w:rPr>
+          <w:color w:val="000000" w:themeColor="text1"/>
+          <w:sz w:val="24"/>
+          <w:szCs w:val="24"/>
+          <w:lang w:val="pt-BR"/>
+        </w:rPr>
+        <w:t xml:space="preserve"> Systems, possui a característica de ser programável e executar rotinas assim como o Arduino, podendo também estabelecer conexões com redes Wi-Fi e Bluetooth, porém, não se apresenta de forma didática. O microcontrolador conta também com várias portas para o acoplamento de sensores e atuadores (USINAINFO, 2021).</w:t>
+      </w:r>
+    </w:p>
+    <w:p>
+      <w:pPr>
+        <w:pStyle w:val="PargrafodaLista"/>
+        <w:numPr>
+          <w:ilvl w:val="0"/>
+          <w:numId w:val="13"/>
+        </w:numPr>
+        <w:spacing w:line="360" w:lineRule="auto"/>
+        <w:jc w:val="both"/>
+        <w:rPr>
+          <w:color w:val="000000" w:themeColor="text1"/>
+          <w:sz w:val="24"/>
+          <w:szCs w:val="24"/>
+          <w:lang w:val="pt-BR"/>
+        </w:rPr>
+      </w:pPr>
+      <w:r>
+        <w:rPr>
+          <w:color w:val="000000" w:themeColor="text1"/>
+          <w:sz w:val="24"/>
+          <w:szCs w:val="24"/>
+          <w:lang w:val="pt-BR"/>
+        </w:rPr>
+        <w:t>Mini Bomba de diafragma é utilizada para líquidos, é alimentada por um motor DC de 12V, jorrando de 1.3L a 1.7L de água por minuto (AUTOCORE ROBÓTICA, 2021).</w:t>
+      </w:r>
+    </w:p>
+    <w:p>
+      <w:pPr>
+        <w:pStyle w:val="PargrafodaLista"/>
+        <w:numPr>
+          <w:ilvl w:val="0"/>
+          <w:numId w:val="13"/>
+        </w:numPr>
+        <w:spacing w:line="360" w:lineRule="auto"/>
+        <w:jc w:val="both"/>
+        <w:rPr>
+          <w:color w:val="000000" w:themeColor="text1"/>
+          <w:sz w:val="24"/>
+          <w:szCs w:val="24"/>
+          <w:lang w:val="pt-BR"/>
+        </w:rPr>
+      </w:pPr>
+      <w:r>
+        <w:rPr>
+          <w:color w:val="000000" w:themeColor="text1"/>
+          <w:sz w:val="24"/>
+          <w:szCs w:val="24"/>
+          <w:lang w:val="pt-BR"/>
+        </w:rPr>
+        <w:t>Alimentação do Arduino, dos microcontroladores, Mini Bomba e das válvulas solenoide.</w:t>
+      </w:r>
+    </w:p>
+    <w:p>
+      <w:pPr>
+        <w:pStyle w:val="PargrafodaLista"/>
+        <w:numPr>
+          <w:ilvl w:val="0"/>
+          <w:numId w:val="13"/>
+        </w:numPr>
+        <w:spacing w:line="360" w:lineRule="auto"/>
+        <w:jc w:val="both"/>
+        <w:rPr>
+          <w:color w:val="000000" w:themeColor="text1"/>
+          <w:sz w:val="24"/>
+          <w:szCs w:val="24"/>
+          <w:lang w:val="pt-BR"/>
+        </w:rPr>
+      </w:pPr>
+      <w:r>
+        <w:rPr>
+          <w:color w:val="000000" w:themeColor="text1"/>
+          <w:sz w:val="24"/>
+          <w:szCs w:val="24"/>
+          <w:lang w:val="pt-BR"/>
+        </w:rPr>
+        <w:t xml:space="preserve">Aplicação rodando no celular, o qual foi desenvolvido para interagir diretamente com um servidor centralizado que faz o processamento e repassa </w:t>
+      </w:r>
+      <w:proofErr w:type="gramStart"/>
+      <w:r>
+        <w:rPr>
+          <w:color w:val="000000" w:themeColor="text1"/>
+          <w:sz w:val="24"/>
+          <w:szCs w:val="24"/>
+          <w:lang w:val="pt-BR"/>
+        </w:rPr>
+        <w:t>os comando</w:t>
+      </w:r>
+      <w:proofErr w:type="gramEnd"/>
+      <w:r>
+        <w:rPr>
+          <w:color w:val="000000" w:themeColor="text1"/>
+          <w:sz w:val="24"/>
+          <w:szCs w:val="24"/>
+          <w:lang w:val="pt-BR"/>
+        </w:rPr>
+        <w:t xml:space="preserve"> para o Arduino que está conectado à rede.</w:t>
+      </w:r>
+    </w:p>
+    <w:p>
+      <w:pPr>
+        <w:pStyle w:val="PargrafodaLista"/>
+        <w:numPr>
+          <w:ilvl w:val="0"/>
+          <w:numId w:val="13"/>
+        </w:numPr>
+        <w:spacing w:line="360" w:lineRule="auto"/>
+        <w:jc w:val="both"/>
+        <w:rPr>
+          <w:color w:val="000000" w:themeColor="text1"/>
+          <w:sz w:val="24"/>
+          <w:szCs w:val="24"/>
+          <w:lang w:val="pt-BR"/>
+        </w:rPr>
+      </w:pPr>
+      <w:r>
+        <w:rPr>
+          <w:color w:val="000000" w:themeColor="text1"/>
+          <w:sz w:val="24"/>
+          <w:szCs w:val="24"/>
+          <w:lang w:val="pt-BR"/>
+        </w:rPr>
+        <w:t>Pés de café.</w:t>
+      </w:r>
+    </w:p>
+    <w:p>
+      <w:pPr>
+        <w:pStyle w:val="PargrafodaLista"/>
+        <w:numPr>
+          <w:ilvl w:val="0"/>
+          <w:numId w:val="13"/>
+        </w:numPr>
+        <w:spacing w:line="360" w:lineRule="auto"/>
+        <w:jc w:val="both"/>
+        <w:rPr>
+          <w:color w:val="000000" w:themeColor="text1"/>
+          <w:sz w:val="24"/>
+          <w:szCs w:val="24"/>
+          <w:lang w:val="pt-BR"/>
+        </w:rPr>
+      </w:pPr>
+      <w:r>
+        <w:rPr>
+          <w:color w:val="000000" w:themeColor="text1"/>
+          <w:sz w:val="24"/>
+          <w:szCs w:val="24"/>
+          <w:lang w:val="pt-BR"/>
+        </w:rPr>
+        <w:t>Represa onde é armazenada a água utilizada no processo de irrigação.</w:t>
+      </w:r>
+    </w:p>
+    <w:p>
+      <w:pPr>
+        <w:pStyle w:val="PargrafodaLista"/>
+        <w:numPr>
+          <w:ilvl w:val="0"/>
+          <w:numId w:val="13"/>
+        </w:numPr>
+        <w:spacing w:line="360" w:lineRule="auto"/>
+        <w:jc w:val="both"/>
+        <w:rPr>
+          <w:color w:val="000000" w:themeColor="text1"/>
+          <w:sz w:val="24"/>
+          <w:szCs w:val="24"/>
+          <w:lang w:val="pt-BR"/>
+        </w:rPr>
+      </w:pPr>
+      <w:r>
+        <w:rPr>
+          <w:color w:val="000000" w:themeColor="text1"/>
+          <w:sz w:val="24"/>
+          <w:szCs w:val="24"/>
+          <w:lang w:val="pt-BR"/>
+        </w:rPr>
+        <w:t>Setores são as áreas que serão irrigadas uma por vez.</w:t>
       </w:r>
     </w:p>
     <w:p>
@@ -5662,7 +6357,6 @@
           <w:szCs w:val="24"/>
           <w:lang w:val="pt-BR"/>
         </w:rPr>
-        <w:lastRenderedPageBreak/>
         <w:t xml:space="preserve">4.3 </w:t>
       </w:r>
       <w:r>
@@ -5740,6 +6434,7 @@
         </w:rPr>
         <w:t xml:space="preserve"> de dados durante a irrigação, apesar de se utilizar o tipo de conexão constante e frenética do </w:t>
       </w:r>
+      <w:proofErr w:type="spellStart"/>
       <w:r>
         <w:rPr>
           <w:sz w:val="24"/>
@@ -5764,6 +6459,7 @@
         </w:rPr>
         <w:t>ocket</w:t>
       </w:r>
+      <w:proofErr w:type="spellEnd"/>
       <w:r>
         <w:rPr>
           <w:sz w:val="24"/>
@@ -5943,6 +6639,7 @@
           <w:szCs w:val="20"/>
           <w:lang w:val="pt-BR"/>
         </w:rPr>
+        <w:lastRenderedPageBreak/>
         <w:t xml:space="preserve">Gráfico </w:t>
       </w:r>
       <w:r>
@@ -6143,16 +6840,7 @@
           <w:szCs w:val="24"/>
           <w:lang w:val="pt-BR"/>
         </w:rPr>
-        <w:t xml:space="preserve"> de </w:t>
-      </w:r>
-      <w:r>
-        <w:rPr>
-          <w:sz w:val="24"/>
-          <w:szCs w:val="24"/>
-          <w:lang w:val="pt-BR"/>
-        </w:rPr>
-        <w:lastRenderedPageBreak/>
-        <w:t>atualização intensa. O cenário se repetiu também na coleta de umidade e temperatura do ar, o qual também não necessita de atualização frenética.</w:t>
+        <w:t xml:space="preserve"> de atualização intensa. O cenário se repetiu também na coleta de umidade e temperatura do ar, o qual também não necessita de atualização frenética.</w:t>
       </w:r>
     </w:p>
     <w:p>
@@ -6270,6 +6958,7 @@
           <w:szCs w:val="20"/>
           <w:lang w:val="pt-BR"/>
         </w:rPr>
+        <w:lastRenderedPageBreak/>
         <w:t xml:space="preserve">Gráfico </w:t>
       </w:r>
       <w:r>
@@ -6682,7 +7371,6 @@
           <w:szCs w:val="24"/>
           <w:lang w:val="pt-BR"/>
         </w:rPr>
-        <w:lastRenderedPageBreak/>
         <w:tab/>
       </w:r>
       <w:r>
@@ -6773,6 +7461,7 @@
           <w:szCs w:val="24"/>
           <w:lang w:val="pt-BR"/>
         </w:rPr>
+        <w:lastRenderedPageBreak/>
         <w:tab/>
         <w:t xml:space="preserve">Diante dos resultados da pesquisa, nota-se que </w:t>
       </w:r>
@@ -7165,18 +7854,9 @@
           <w:szCs w:val="24"/>
           <w:lang w:val="pt-BR" w:eastAsia="pt-BR"/>
         </w:rPr>
-        <w:t xml:space="preserve">AGUIRRE, Luis Antonio. </w:t>
-      </w:r>
-      <w:r>
-        <w:rPr>
-          <w:rStyle w:val="Forte"/>
-          <w:color w:val="000000"/>
-          <w:sz w:val="24"/>
-          <w:szCs w:val="24"/>
-          <w:lang w:val="pt-BR" w:eastAsia="pt-BR"/>
-        </w:rPr>
-        <w:t>Fundamentos de Instrumentação.</w:t>
-      </w:r>
+        <w:t xml:space="preserve">AGUIRRE, </w:t>
+      </w:r>
+      <w:proofErr w:type="spellStart"/>
       <w:r>
         <w:rPr>
           <w:rStyle w:val="Forte"/>
@@ -7187,6 +7867,67 @@
           <w:szCs w:val="24"/>
           <w:lang w:val="pt-BR" w:eastAsia="pt-BR"/>
         </w:rPr>
+        <w:t>Luis</w:t>
+      </w:r>
+      <w:proofErr w:type="spellEnd"/>
+      <w:r>
+        <w:rPr>
+          <w:rStyle w:val="Forte"/>
+          <w:b w:val="0"/>
+          <w:bCs w:val="0"/>
+          <w:color w:val="000000"/>
+          <w:sz w:val="24"/>
+          <w:szCs w:val="24"/>
+          <w:lang w:val="pt-BR" w:eastAsia="pt-BR"/>
+        </w:rPr>
+        <w:t xml:space="preserve"> </w:t>
+      </w:r>
+      <w:proofErr w:type="spellStart"/>
+      <w:r>
+        <w:rPr>
+          <w:rStyle w:val="Forte"/>
+          <w:b w:val="0"/>
+          <w:bCs w:val="0"/>
+          <w:color w:val="000000"/>
+          <w:sz w:val="24"/>
+          <w:szCs w:val="24"/>
+          <w:lang w:val="pt-BR" w:eastAsia="pt-BR"/>
+        </w:rPr>
+        <w:t>Antonio</w:t>
+      </w:r>
+      <w:proofErr w:type="spellEnd"/>
+      <w:r>
+        <w:rPr>
+          <w:rStyle w:val="Forte"/>
+          <w:b w:val="0"/>
+          <w:bCs w:val="0"/>
+          <w:color w:val="000000"/>
+          <w:sz w:val="24"/>
+          <w:szCs w:val="24"/>
+          <w:lang w:val="pt-BR" w:eastAsia="pt-BR"/>
+        </w:rPr>
+        <w:t xml:space="preserve">. </w:t>
+      </w:r>
+      <w:r>
+        <w:rPr>
+          <w:rStyle w:val="Forte"/>
+          <w:color w:val="000000"/>
+          <w:sz w:val="24"/>
+          <w:szCs w:val="24"/>
+          <w:lang w:val="pt-BR" w:eastAsia="pt-BR"/>
+        </w:rPr>
+        <w:t>Fundamentos de Instrumentação.</w:t>
+      </w:r>
+      <w:r>
+        <w:rPr>
+          <w:rStyle w:val="Forte"/>
+          <w:b w:val="0"/>
+          <w:bCs w:val="0"/>
+          <w:color w:val="000000"/>
+          <w:sz w:val="24"/>
+          <w:szCs w:val="24"/>
+          <w:lang w:val="pt-BR" w:eastAsia="pt-BR"/>
+        </w:rPr>
         <w:t xml:space="preserve"> São Paulo: Pearson, 2013. </w:t>
       </w:r>
     </w:p>
@@ -7216,6 +7957,7 @@
           <w:szCs w:val="24"/>
           <w:lang w:val="pt-BR" w:eastAsia="pt-BR"/>
         </w:rPr>
+        <w:lastRenderedPageBreak/>
         <w:t xml:space="preserve">AMORIN, Carlos Augusto Patrício. </w:t>
       </w:r>
       <w:r>
@@ -7296,16 +8038,84 @@
           <w:szCs w:val="24"/>
           <w:lang w:val="pt-BR"/>
         </w:rPr>
-        <w:t>O que é React Native.</w:t>
-      </w:r>
-      <w:r>
-        <w:rPr>
-          <w:color w:val="000000"/>
-          <w:sz w:val="24"/>
-          <w:szCs w:val="24"/>
-          <w:lang w:val="pt-BR"/>
-        </w:rPr>
-        <w:t xml:space="preserve"> Treinaweb, 2020. Disponível em: https://www.treinaweb.com.br/blog/o-que-e-o-react-native. Acesso em: 22 jun. 2021.</w:t>
+        <w:t xml:space="preserve">O que é </w:t>
+      </w:r>
+      <w:proofErr w:type="spellStart"/>
+      <w:r>
+        <w:rPr>
+          <w:b/>
+          <w:bCs/>
+          <w:color w:val="000000"/>
+          <w:sz w:val="24"/>
+          <w:szCs w:val="24"/>
+          <w:lang w:val="pt-BR"/>
+        </w:rPr>
+        <w:t>React</w:t>
+      </w:r>
+      <w:proofErr w:type="spellEnd"/>
+      <w:r>
+        <w:rPr>
+          <w:b/>
+          <w:bCs/>
+          <w:color w:val="000000"/>
+          <w:sz w:val="24"/>
+          <w:szCs w:val="24"/>
+          <w:lang w:val="pt-BR"/>
+        </w:rPr>
+        <w:t xml:space="preserve"> </w:t>
+      </w:r>
+      <w:proofErr w:type="spellStart"/>
+      <w:r>
+        <w:rPr>
+          <w:b/>
+          <w:bCs/>
+          <w:color w:val="000000"/>
+          <w:sz w:val="24"/>
+          <w:szCs w:val="24"/>
+          <w:lang w:val="pt-BR"/>
+        </w:rPr>
+        <w:t>Native</w:t>
+      </w:r>
+      <w:proofErr w:type="spellEnd"/>
+      <w:r>
+        <w:rPr>
+          <w:b/>
+          <w:bCs/>
+          <w:color w:val="000000"/>
+          <w:sz w:val="24"/>
+          <w:szCs w:val="24"/>
+          <w:lang w:val="pt-BR"/>
+        </w:rPr>
+        <w:t>.</w:t>
+      </w:r>
+      <w:r>
+        <w:rPr>
+          <w:color w:val="000000"/>
+          <w:sz w:val="24"/>
+          <w:szCs w:val="24"/>
+          <w:lang w:val="pt-BR"/>
+        </w:rPr>
+        <w:t xml:space="preserve"> </w:t>
+      </w:r>
+      <w:proofErr w:type="spellStart"/>
+      <w:r>
+        <w:rPr>
+          <w:color w:val="000000"/>
+          <w:sz w:val="24"/>
+          <w:szCs w:val="24"/>
+          <w:lang w:val="pt-BR"/>
+        </w:rPr>
+        <w:t>Treinaweb</w:t>
+      </w:r>
+      <w:proofErr w:type="spellEnd"/>
+      <w:r>
+        <w:rPr>
+          <w:color w:val="000000"/>
+          <w:sz w:val="24"/>
+          <w:szCs w:val="24"/>
+          <w:lang w:val="pt-BR"/>
+        </w:rPr>
+        <w:t>, 2020. Disponível em: https://www.treinaweb.com.br/blog/o-que-e-o-react-native. Acesso em: 22 jun. 2021.</w:t>
       </w:r>
     </w:p>
     <w:p>
@@ -7564,20 +8374,9 @@
           <w:szCs w:val="24"/>
           <w:lang w:val="pt-BR"/>
         </w:rPr>
-        <w:t xml:space="preserve">O que é IoT – Como melhorar </w:t>
-      </w:r>
-      <w:r>
-        <w:rPr>
-          <w:rFonts w:ascii="Times New Roman" w:hAnsi="Times New Roman" w:cs="Times New Roman"/>
-          <w:b/>
-          <w:bCs/>
-          <w:color w:val="000000" w:themeColor="text1"/>
-          <w:sz w:val="24"/>
-          <w:szCs w:val="24"/>
-          <w:lang w:val="pt-BR"/>
-        </w:rPr>
-        <w:t>rotinas empresariais</w:t>
-      </w:r>
+        <w:t xml:space="preserve">O que é </w:t>
+      </w:r>
+      <w:proofErr w:type="spellStart"/>
       <w:r>
         <w:rPr>
           <w:rFonts w:ascii="Times New Roman" w:hAnsi="Times New Roman" w:cs="Times New Roman"/>
@@ -7588,6 +8387,43 @@
           <w:szCs w:val="24"/>
           <w:lang w:val="pt-BR"/>
         </w:rPr>
+        <w:t>IoT</w:t>
+      </w:r>
+      <w:proofErr w:type="spellEnd"/>
+      <w:r>
+        <w:rPr>
+          <w:rFonts w:ascii="Times New Roman" w:hAnsi="Times New Roman" w:cs="Times New Roman"/>
+          <w:b/>
+          <w:bCs/>
+          <w:color w:val="3D3D3D"/>
+          <w:sz w:val="24"/>
+          <w:szCs w:val="24"/>
+          <w:lang w:val="pt-BR"/>
+        </w:rPr>
+        <w:t xml:space="preserve"> – Como melhorar </w:t>
+      </w:r>
+      <w:r>
+        <w:rPr>
+          <w:rFonts w:ascii="Times New Roman" w:hAnsi="Times New Roman" w:cs="Times New Roman"/>
+          <w:b/>
+          <w:bCs/>
+          <w:color w:val="000000" w:themeColor="text1"/>
+          <w:sz w:val="24"/>
+          <w:szCs w:val="24"/>
+          <w:lang w:val="pt-BR"/>
+        </w:rPr>
+        <w:t>rotinas empresariais</w:t>
+      </w:r>
+      <w:r>
+        <w:rPr>
+          <w:rFonts w:ascii="Times New Roman" w:hAnsi="Times New Roman" w:cs="Times New Roman"/>
+          <w:b/>
+          <w:bCs/>
+          <w:color w:val="3D3D3D"/>
+          <w:sz w:val="24"/>
+          <w:szCs w:val="24"/>
+          <w:lang w:val="pt-BR"/>
+        </w:rPr>
         <w:t>, industriais e pessoais com a internet das coisas.</w:t>
       </w:r>
       <w:r>
@@ -7805,7 +8641,27 @@
           <w:szCs w:val="24"/>
           <w:lang w:val="pt-BR"/>
         </w:rPr>
-        <w:t xml:space="preserve">CORTEZ, Ana Tereza Caceres et al (org.). </w:t>
+        <w:t xml:space="preserve">CORTEZ, Ana Tereza </w:t>
+      </w:r>
+      <w:proofErr w:type="spellStart"/>
+      <w:r>
+        <w:rPr>
+          <w:color w:val="000000" w:themeColor="text1"/>
+          <w:sz w:val="24"/>
+          <w:szCs w:val="24"/>
+          <w:lang w:val="pt-BR"/>
+        </w:rPr>
+        <w:t>Caceres</w:t>
+      </w:r>
+      <w:proofErr w:type="spellEnd"/>
+      <w:r>
+        <w:rPr>
+          <w:color w:val="000000" w:themeColor="text1"/>
+          <w:sz w:val="24"/>
+          <w:szCs w:val="24"/>
+          <w:lang w:val="pt-BR"/>
+        </w:rPr>
+        <w:t xml:space="preserve"> et al (org.). </w:t>
       </w:r>
       <w:r>
         <w:rPr>
@@ -7856,7 +8712,29 @@
           <w:szCs w:val="24"/>
           <w:lang w:val="pt-BR"/>
         </w:rPr>
-        <w:t xml:space="preserve">COSTA, Matheus Bigogno. </w:t>
+        <w:t xml:space="preserve">COSTA, Matheus </w:t>
+      </w:r>
+      <w:proofErr w:type="spellStart"/>
+      <w:r>
+        <w:rPr>
+          <w:bCs/>
+          <w:color w:val="000000" w:themeColor="text1"/>
+          <w:sz w:val="24"/>
+          <w:szCs w:val="24"/>
+          <w:lang w:val="pt-BR"/>
+        </w:rPr>
+        <w:t>Bigogno</w:t>
+      </w:r>
+      <w:proofErr w:type="spellEnd"/>
+      <w:r>
+        <w:rPr>
+          <w:bCs/>
+          <w:color w:val="000000" w:themeColor="text1"/>
+          <w:sz w:val="24"/>
+          <w:szCs w:val="24"/>
+          <w:lang w:val="pt-BR"/>
+        </w:rPr>
+        <w:t xml:space="preserve">. </w:t>
       </w:r>
       <w:r>
         <w:rPr>
@@ -8012,7 +8890,33 @@
           <w:szCs w:val="24"/>
           <w:lang w:val="pt-BR"/>
         </w:rPr>
-        <w:t xml:space="preserve"> Akatu. São Paulo, 2011. Disponível em: </w:t>
+        <w:t xml:space="preserve"> </w:t>
+      </w:r>
+      <w:proofErr w:type="spellStart"/>
+      <w:r>
+        <w:rPr>
+          <w:rStyle w:val="Forte"/>
+          <w:b w:val="0"/>
+          <w:bCs w:val="0"/>
+          <w:color w:val="000000" w:themeColor="text1"/>
+          <w:sz w:val="24"/>
+          <w:szCs w:val="24"/>
+          <w:lang w:val="pt-BR"/>
+        </w:rPr>
+        <w:t>Akatu</w:t>
+      </w:r>
+      <w:proofErr w:type="spellEnd"/>
+      <w:r>
+        <w:rPr>
+          <w:rStyle w:val="Forte"/>
+          <w:b w:val="0"/>
+          <w:bCs w:val="0"/>
+          <w:color w:val="000000" w:themeColor="text1"/>
+          <w:sz w:val="24"/>
+          <w:szCs w:val="24"/>
+          <w:lang w:val="pt-BR"/>
+        </w:rPr>
+        <w:t xml:space="preserve">. São Paulo, 2011. Disponível em: </w:t>
       </w:r>
       <w:hyperlink r:id="rId13">
         <w:r>
@@ -8024,7 +8928,19 @@
             <w:u w:val="none"/>
             <w:lang w:val="pt-BR"/>
           </w:rPr>
-          <w:t>https://akatu.org.br/dia-do-consumo-consciente-foi-instituido-em-2009/#:~:text=A%20defini%C3%A7%C3%A3o%20de%20%E2%80%9Cconsumo%20sustent%C3%A1vel,CDS%2FONU)%20em%201995%3A&amp;text=A%20quinta%20era%20%E2%80%9Cpromover%20um,dos%20recursos%20naturais%20do%20planeta.%E2%80%9D</w:t>
+          <w:t>https://akatu.org.br/dia-do-consumo-consciente-foi-instituido-em-2009/#:~:text=A%20defini%C3%A7%C3%A3o%20de%20%E2%80%9Cconsumo%20susten</w:t>
+        </w:r>
+        <w:r>
+          <w:rPr>
+            <w:rStyle w:val="LinkdaInternet"/>
+            <w:color w:val="000000" w:themeColor="text1"/>
+            <w:sz w:val="24"/>
+            <w:szCs w:val="24"/>
+            <w:u w:val="none"/>
+            <w:lang w:val="pt-BR"/>
+          </w:rPr>
+          <w:lastRenderedPageBreak/>
+          <w:t>t%C3%A1vel,CDS%2FONU)%20em%201995%3A&amp;text=A%20quinta%20era%20%E2%80%9Cpromover%20um,dos%20recursos%20naturais%20do%20planeta.%E2%80%9D</w:t>
         </w:r>
       </w:hyperlink>
       <w:r>
@@ -8115,7 +9031,27 @@
           <w:szCs w:val="24"/>
           <w:lang w:val="pt-BR"/>
         </w:rPr>
-        <w:t xml:space="preserve">FERNANDES, André Luís Teixeira. LIMA, Luiz Antonio. </w:t>
+        <w:t xml:space="preserve">FERNANDES, André Luís Teixeira. LIMA, Luiz </w:t>
+      </w:r>
+      <w:proofErr w:type="spellStart"/>
+      <w:r>
+        <w:rPr>
+          <w:color w:val="000000" w:themeColor="text1"/>
+          <w:sz w:val="24"/>
+          <w:szCs w:val="24"/>
+          <w:lang w:val="pt-BR"/>
+        </w:rPr>
+        <w:t>Antonio</w:t>
+      </w:r>
+      <w:proofErr w:type="spellEnd"/>
+      <w:r>
+        <w:rPr>
+          <w:color w:val="000000" w:themeColor="text1"/>
+          <w:sz w:val="24"/>
+          <w:szCs w:val="24"/>
+          <w:lang w:val="pt-BR"/>
+        </w:rPr>
+        <w:t xml:space="preserve">. </w:t>
       </w:r>
       <w:r>
         <w:rPr>
@@ -8251,7 +9187,31 @@
           <w:u w:val="none"/>
           <w:lang w:val="pt-BR"/>
         </w:rPr>
-        <w:t xml:space="preserve">GIL, Antonio Carlos. </w:t>
+        <w:t xml:space="preserve">GIL, </w:t>
+      </w:r>
+      <w:proofErr w:type="spellStart"/>
+      <w:r>
+        <w:rPr>
+          <w:rStyle w:val="LinkdaInternet"/>
+          <w:color w:val="000000" w:themeColor="text1"/>
+          <w:sz w:val="24"/>
+          <w:szCs w:val="24"/>
+          <w:u w:val="none"/>
+          <w:lang w:val="pt-BR"/>
+        </w:rPr>
+        <w:t>Antonio</w:t>
+      </w:r>
+      <w:proofErr w:type="spellEnd"/>
+      <w:r>
+        <w:rPr>
+          <w:rStyle w:val="LinkdaInternet"/>
+          <w:color w:val="000000" w:themeColor="text1"/>
+          <w:sz w:val="24"/>
+          <w:szCs w:val="24"/>
+          <w:u w:val="none"/>
+          <w:lang w:val="pt-BR"/>
+        </w:rPr>
+        <w:t xml:space="preserve"> Carlos. </w:t>
       </w:r>
       <w:r>
         <w:rPr>
@@ -8389,8 +9349,9 @@
           <w:u w:val="none"/>
           <w:lang w:val="pt-BR"/>
         </w:rPr>
-        <w:t>GOOGLE Thrends</w:t>
-      </w:r>
+        <w:t xml:space="preserve">GOOGLE </w:t>
+      </w:r>
+      <w:proofErr w:type="spellStart"/>
       <w:r>
         <w:rPr>
           <w:rStyle w:val="LinkdaInternet"/>
@@ -8400,65 +9361,11 @@
           <w:sz w:val="24"/>
           <w:szCs w:val="24"/>
           <w:u w:val="none"/>
-          <w:lang w:val="pt-BR" w:eastAsia="pt-BR"/>
-        </w:rPr>
-        <w:t>.</w:t>
-      </w:r>
-      <w:r>
-        <w:rPr>
-          <w:rStyle w:val="LinkdaInternet"/>
-          <w:color w:val="000000" w:themeColor="text1"/>
-          <w:sz w:val="24"/>
-          <w:szCs w:val="24"/>
-          <w:u w:val="none"/>
-          <w:lang w:val="pt-BR" w:eastAsia="pt-BR"/>
-        </w:rPr>
-        <w:t xml:space="preserve"> 2021. Disponível em: https://trends.google.com.br/trends/explore?date=today%205-y&amp;q=%2Fm%2F02wxtgw,%2Fm%2F03wbl14.</w:t>
-      </w:r>
-      <w:r>
-        <w:rPr>
-          <w:rStyle w:val="LinkdaInternet"/>
-          <w:color w:val="000000" w:themeColor="text1"/>
-          <w:sz w:val="24"/>
-          <w:szCs w:val="24"/>
-          <w:u w:val="none"/>
-          <w:lang w:val="pt-BR"/>
-        </w:rPr>
-        <w:t xml:space="preserve"> Acesso em: 28 maio 2021.</w:t>
-      </w:r>
-      <w:r>
-        <w:rPr>
-          <w:rStyle w:val="LinkdaInternet"/>
-          <w:color w:val="000000" w:themeColor="text1"/>
-          <w:sz w:val="24"/>
-          <w:szCs w:val="24"/>
-          <w:u w:val="none"/>
-          <w:lang w:val="pt-BR"/>
-        </w:rPr>
-        <w:tab/>
-      </w:r>
-    </w:p>
-    <w:p>
-      <w:pPr>
-        <w:rPr>
-          <w:rStyle w:val="LinkdaInternet"/>
-          <w:color w:val="000000" w:themeColor="text1"/>
-          <w:sz w:val="24"/>
-          <w:szCs w:val="24"/>
-          <w:u w:val="none"/>
-          <w:lang w:val="pt-BR"/>
-        </w:rPr>
-      </w:pPr>
-    </w:p>
-    <w:p>
-      <w:pPr>
-        <w:rPr>
-          <w:color w:val="000000" w:themeColor="text1"/>
-          <w:sz w:val="24"/>
-          <w:szCs w:val="24"/>
-          <w:lang w:val="pt-BR"/>
-        </w:rPr>
-      </w:pPr>
+          <w:lang w:val="pt-BR"/>
+        </w:rPr>
+        <w:t>Thrends</w:t>
+      </w:r>
+      <w:proofErr w:type="spellEnd"/>
       <w:r>
         <w:rPr>
           <w:rStyle w:val="LinkdaInternet"/>
@@ -8468,6 +9375,74 @@
           <w:sz w:val="24"/>
           <w:szCs w:val="24"/>
           <w:u w:val="none"/>
+          <w:lang w:val="pt-BR" w:eastAsia="pt-BR"/>
+        </w:rPr>
+        <w:t>.</w:t>
+      </w:r>
+      <w:r>
+        <w:rPr>
+          <w:rStyle w:val="LinkdaInternet"/>
+          <w:color w:val="000000" w:themeColor="text1"/>
+          <w:sz w:val="24"/>
+          <w:szCs w:val="24"/>
+          <w:u w:val="none"/>
+          <w:lang w:val="pt-BR" w:eastAsia="pt-BR"/>
+        </w:rPr>
+        <w:t xml:space="preserve"> 2021. Disponível em: https://trends.google.com.br/trends/explore?date=today%205-y&amp;q=%2Fm%2F02wxtgw,%2Fm%2F03wbl14.</w:t>
+      </w:r>
+      <w:r>
+        <w:rPr>
+          <w:rStyle w:val="LinkdaInternet"/>
+          <w:color w:val="000000" w:themeColor="text1"/>
+          <w:sz w:val="24"/>
+          <w:szCs w:val="24"/>
+          <w:u w:val="none"/>
+          <w:lang w:val="pt-BR"/>
+        </w:rPr>
+        <w:t xml:space="preserve"> Acesso em: 28 maio 2021.</w:t>
+      </w:r>
+      <w:r>
+        <w:rPr>
+          <w:rStyle w:val="LinkdaInternet"/>
+          <w:color w:val="000000" w:themeColor="text1"/>
+          <w:sz w:val="24"/>
+          <w:szCs w:val="24"/>
+          <w:u w:val="none"/>
+          <w:lang w:val="pt-BR"/>
+        </w:rPr>
+        <w:tab/>
+      </w:r>
+    </w:p>
+    <w:p>
+      <w:pPr>
+        <w:rPr>
+          <w:rStyle w:val="LinkdaInternet"/>
+          <w:color w:val="000000" w:themeColor="text1"/>
+          <w:sz w:val="24"/>
+          <w:szCs w:val="24"/>
+          <w:u w:val="none"/>
+          <w:lang w:val="pt-BR"/>
+        </w:rPr>
+      </w:pPr>
+    </w:p>
+    <w:p>
+      <w:pPr>
+        <w:rPr>
+          <w:color w:val="000000" w:themeColor="text1"/>
+          <w:sz w:val="24"/>
+          <w:szCs w:val="24"/>
+          <w:lang w:val="pt-BR"/>
+        </w:rPr>
+      </w:pPr>
+      <w:r>
+        <w:rPr>
+          <w:rStyle w:val="LinkdaInternet"/>
+          <w:b/>
+          <w:bCs/>
+          <w:color w:val="000000" w:themeColor="text1"/>
+          <w:sz w:val="24"/>
+          <w:szCs w:val="24"/>
+          <w:u w:val="none"/>
           <w:lang w:val="pt-BR"/>
         </w:rPr>
         <w:t>LEVANTAMENTO Sistemático da Produção Agrícola: Estatística da Produção Agrícola</w:t>
@@ -8510,8 +9485,9 @@
           <w:szCs w:val="24"/>
           <w:lang w:val="pt-BR" w:eastAsia="pt-BR"/>
         </w:rPr>
-        <w:t>LIMA, Jorge Enoch Furquim; FERREIRA, Raquel Scalia Alves; CHRISTOFIDIS</w:t>
-      </w:r>
+        <w:t xml:space="preserve">LIMA, Jorge </w:t>
+      </w:r>
+      <w:proofErr w:type="spellStart"/>
       <w:r>
         <w:rPr>
           <w:color w:val="000000" w:themeColor="text1"/>
@@ -8519,6 +9495,45 @@
           <w:szCs w:val="24"/>
           <w:lang w:val="pt-BR" w:eastAsia="pt-BR"/>
         </w:rPr>
+        <w:t>Enoch</w:t>
+      </w:r>
+      <w:proofErr w:type="spellEnd"/>
+      <w:r>
+        <w:rPr>
+          <w:color w:val="000000" w:themeColor="text1"/>
+          <w:sz w:val="24"/>
+          <w:szCs w:val="24"/>
+          <w:lang w:val="pt-BR" w:eastAsia="pt-BR"/>
+        </w:rPr>
+        <w:t xml:space="preserve"> Furquim; FERREIRA, Raquel </w:t>
+      </w:r>
+      <w:proofErr w:type="spellStart"/>
+      <w:r>
+        <w:rPr>
+          <w:color w:val="000000" w:themeColor="text1"/>
+          <w:sz w:val="24"/>
+          <w:szCs w:val="24"/>
+          <w:lang w:val="pt-BR" w:eastAsia="pt-BR"/>
+        </w:rPr>
+        <w:t>Scalia</w:t>
+      </w:r>
+      <w:proofErr w:type="spellEnd"/>
+      <w:r>
+        <w:rPr>
+          <w:color w:val="000000" w:themeColor="text1"/>
+          <w:sz w:val="24"/>
+          <w:szCs w:val="24"/>
+          <w:lang w:val="pt-BR" w:eastAsia="pt-BR"/>
+        </w:rPr>
+        <w:t xml:space="preserve"> Alves; CHRISTOFIDIS</w:t>
+      </w:r>
+      <w:r>
+        <w:rPr>
+          <w:color w:val="000000" w:themeColor="text1"/>
+          <w:sz w:val="24"/>
+          <w:szCs w:val="24"/>
+          <w:lang w:val="pt-BR" w:eastAsia="pt-BR"/>
+        </w:rPr>
         <w:t>,</w:t>
       </w:r>
       <w:r>
@@ -8528,16 +9543,56 @@
           <w:szCs w:val="24"/>
           <w:lang w:val="pt-BR" w:eastAsia="pt-BR"/>
         </w:rPr>
-        <w:t xml:space="preserve"> Demetrios. </w:t>
-      </w:r>
-      <w:r>
-        <w:rPr>
-          <w:color w:val="000000" w:themeColor="text1"/>
-          <w:sz w:val="24"/>
-          <w:szCs w:val="24"/>
-          <w:lang w:val="pt-BR"/>
-        </w:rPr>
-        <w:t xml:space="preserve">MORAES, Michelly. </w:t>
+        <w:t xml:space="preserve"> </w:t>
+      </w:r>
+      <w:proofErr w:type="spellStart"/>
+      <w:r>
+        <w:rPr>
+          <w:color w:val="000000" w:themeColor="text1"/>
+          <w:sz w:val="24"/>
+          <w:szCs w:val="24"/>
+          <w:lang w:val="pt-BR" w:eastAsia="pt-BR"/>
+        </w:rPr>
+        <w:t>Demetrios</w:t>
+      </w:r>
+      <w:proofErr w:type="spellEnd"/>
+      <w:r>
+        <w:rPr>
+          <w:color w:val="000000" w:themeColor="text1"/>
+          <w:sz w:val="24"/>
+          <w:szCs w:val="24"/>
+          <w:lang w:val="pt-BR" w:eastAsia="pt-BR"/>
+        </w:rPr>
+        <w:t xml:space="preserve">. </w:t>
+      </w:r>
+      <w:r>
+        <w:rPr>
+          <w:color w:val="000000" w:themeColor="text1"/>
+          <w:sz w:val="24"/>
+          <w:szCs w:val="24"/>
+          <w:lang w:val="pt-BR"/>
+        </w:rPr>
+        <w:t xml:space="preserve">MORAES, </w:t>
+      </w:r>
+      <w:proofErr w:type="spellStart"/>
+      <w:r>
+        <w:rPr>
+          <w:color w:val="000000" w:themeColor="text1"/>
+          <w:sz w:val="24"/>
+          <w:szCs w:val="24"/>
+          <w:lang w:val="pt-BR"/>
+        </w:rPr>
+        <w:t>Michelly</w:t>
+      </w:r>
+      <w:proofErr w:type="spellEnd"/>
+      <w:r>
+        <w:rPr>
+          <w:color w:val="000000" w:themeColor="text1"/>
+          <w:sz w:val="24"/>
+          <w:szCs w:val="24"/>
+          <w:lang w:val="pt-BR"/>
+        </w:rPr>
+        <w:t xml:space="preserve">. </w:t>
       </w:r>
       <w:r>
         <w:rPr>
@@ -8610,7 +9665,6 @@
           <w:szCs w:val="24"/>
           <w:lang w:val="pt-BR"/>
         </w:rPr>
-        <w:lastRenderedPageBreak/>
         <w:t>MIDDLEWARE:</w:t>
       </w:r>
       <w:r>
@@ -8729,6 +9783,7 @@
           <w:bCs/>
           <w:color w:val="000000" w:themeColor="text1"/>
         </w:rPr>
+        <w:lastRenderedPageBreak/>
         <w:t>NOVO Horizonte do Oeste: dados do município.</w:t>
       </w:r>
       <w:r>
@@ -8830,6 +9885,7 @@
         </w:rPr>
         <w:t xml:space="preserve">O que é </w:t>
       </w:r>
+      <w:proofErr w:type="spellStart"/>
       <w:r>
         <w:rPr>
           <w:b/>
@@ -8841,6 +9897,7 @@
         </w:rPr>
         <w:t>JavaScript</w:t>
       </w:r>
+      <w:proofErr w:type="spellEnd"/>
       <w:r>
         <w:rPr>
           <w:b/>
@@ -9012,7 +10069,27 @@
           <w:szCs w:val="24"/>
           <w:lang w:val="pt-BR" w:eastAsia="pt-BR"/>
         </w:rPr>
-        <w:t xml:space="preserve"> ResearchGate,</w:t>
+        <w:t xml:space="preserve"> </w:t>
+      </w:r>
+      <w:proofErr w:type="spellStart"/>
+      <w:r>
+        <w:rPr>
+          <w:color w:val="000000" w:themeColor="text1"/>
+          <w:sz w:val="24"/>
+          <w:szCs w:val="24"/>
+          <w:lang w:val="pt-BR" w:eastAsia="pt-BR"/>
+        </w:rPr>
+        <w:t>ResearchGate</w:t>
+      </w:r>
+      <w:proofErr w:type="spellEnd"/>
+      <w:r>
+        <w:rPr>
+          <w:color w:val="000000" w:themeColor="text1"/>
+          <w:sz w:val="24"/>
+          <w:szCs w:val="24"/>
+          <w:lang w:val="pt-BR" w:eastAsia="pt-BR"/>
+        </w:rPr>
+        <w:t>,</w:t>
       </w:r>
       <w:r>
         <w:rPr>
@@ -9223,7 +10300,27 @@
           <w:szCs w:val="24"/>
           <w:lang w:val="pt-BR" w:eastAsia="pt-BR"/>
         </w:rPr>
-        <w:t xml:space="preserve"> Rio de Janeiro: Brasport, 2009.</w:t>
+        <w:t xml:space="preserve"> Rio de Janeiro: </w:t>
+      </w:r>
+      <w:proofErr w:type="spellStart"/>
+      <w:r>
+        <w:rPr>
+          <w:color w:val="000000" w:themeColor="text1"/>
+          <w:sz w:val="24"/>
+          <w:szCs w:val="24"/>
+          <w:lang w:val="pt-BR" w:eastAsia="pt-BR"/>
+        </w:rPr>
+        <w:t>Brasport</w:t>
+      </w:r>
+      <w:proofErr w:type="spellEnd"/>
+      <w:r>
+        <w:rPr>
+          <w:color w:val="000000" w:themeColor="text1"/>
+          <w:sz w:val="24"/>
+          <w:szCs w:val="24"/>
+          <w:lang w:val="pt-BR" w:eastAsia="pt-BR"/>
+        </w:rPr>
+        <w:t>, 2009.</w:t>
       </w:r>
     </w:p>
     <w:p>
@@ -9343,7 +10440,6 @@
           <w:szCs w:val="24"/>
           <w:lang w:val="pt-BR"/>
         </w:rPr>
-        <w:lastRenderedPageBreak/>
         <w:t>PRINCIPAIS tipos de irrigação: vantagens e desvantagens.</w:t>
       </w:r>
       <w:r>
@@ -9521,7 +10617,55 @@
           <w:u w:val="none"/>
           <w:lang w:val="pt-BR"/>
         </w:rPr>
-        <w:t xml:space="preserve">SILVA, Antonio Neilton da. </w:t>
+        <w:t xml:space="preserve">SILVA, </w:t>
+      </w:r>
+      <w:proofErr w:type="spellStart"/>
+      <w:r>
+        <w:rPr>
+          <w:rStyle w:val="LinkdaInternet"/>
+          <w:color w:val="000000" w:themeColor="text1"/>
+          <w:sz w:val="24"/>
+          <w:szCs w:val="24"/>
+          <w:u w:val="none"/>
+          <w:lang w:val="pt-BR"/>
+        </w:rPr>
+        <w:t>Antonio</w:t>
+      </w:r>
+      <w:proofErr w:type="spellEnd"/>
+      <w:r>
+        <w:rPr>
+          <w:rStyle w:val="LinkdaInternet"/>
+          <w:color w:val="000000" w:themeColor="text1"/>
+          <w:sz w:val="24"/>
+          <w:szCs w:val="24"/>
+          <w:u w:val="none"/>
+          <w:lang w:val="pt-BR"/>
+        </w:rPr>
+        <w:t xml:space="preserve"> </w:t>
+      </w:r>
+      <w:proofErr w:type="spellStart"/>
+      <w:r>
+        <w:rPr>
+          <w:rStyle w:val="LinkdaInternet"/>
+          <w:color w:val="000000" w:themeColor="text1"/>
+          <w:sz w:val="24"/>
+          <w:szCs w:val="24"/>
+          <w:u w:val="none"/>
+          <w:lang w:val="pt-BR"/>
+        </w:rPr>
+        <w:t>Neilton</w:t>
+      </w:r>
+      <w:proofErr w:type="spellEnd"/>
+      <w:r>
+        <w:rPr>
+          <w:rStyle w:val="LinkdaInternet"/>
+          <w:color w:val="000000" w:themeColor="text1"/>
+          <w:sz w:val="24"/>
+          <w:szCs w:val="24"/>
+          <w:u w:val="none"/>
+          <w:lang w:val="pt-BR"/>
+        </w:rPr>
+        <w:t xml:space="preserve"> da. </w:t>
       </w:r>
       <w:r>
         <w:rPr>
@@ -9718,7 +10862,35 @@
           <w:u w:val="none"/>
           <w:lang w:val="pt-BR"/>
         </w:rPr>
-        <w:t>WHAT is Arduino.</w:t>
+        <w:t xml:space="preserve">WHAT </w:t>
+      </w:r>
+      <w:proofErr w:type="spellStart"/>
+      <w:r>
+        <w:rPr>
+          <w:rStyle w:val="LinkdaInternet"/>
+          <w:b/>
+          <w:bCs/>
+          <w:color w:val="000000" w:themeColor="text1"/>
+          <w:sz w:val="24"/>
+          <w:szCs w:val="24"/>
+          <w:u w:val="none"/>
+          <w:lang w:val="pt-BR"/>
+        </w:rPr>
+        <w:t>is</w:t>
+      </w:r>
+      <w:proofErr w:type="spellEnd"/>
+      <w:r>
+        <w:rPr>
+          <w:rStyle w:val="LinkdaInternet"/>
+          <w:b/>
+          <w:bCs/>
+          <w:color w:val="000000" w:themeColor="text1"/>
+          <w:sz w:val="24"/>
+          <w:szCs w:val="24"/>
+          <w:u w:val="none"/>
+          <w:lang w:val="pt-BR"/>
+        </w:rPr>
+        <w:t xml:space="preserve"> Arduino.</w:t>
       </w:r>
       <w:r>
         <w:rPr>
@@ -10616,6 +11788,7 @@
         </w:rPr>
         <w:t xml:space="preserve"> um dos principais a World </w:t>
       </w:r>
+      <w:proofErr w:type="spellStart"/>
       <w:r>
         <w:rPr>
           <w:color w:val="000000" w:themeColor="text1"/>
@@ -10624,6 +11797,7 @@
         </w:rPr>
         <w:t>Wide</w:t>
       </w:r>
+      <w:proofErr w:type="spellEnd"/>
       <w:r>
         <w:rPr>
           <w:color w:val="000000" w:themeColor="text1"/>
@@ -10845,6 +12019,7 @@
         </w:rPr>
         <w:t>“</w:t>
       </w:r>
+      <w:proofErr w:type="spellStart"/>
       <w:r>
         <w:rPr>
           <w:rStyle w:val="nfase"/>
@@ -10854,7 +12029,67 @@
           <w:shd w:val="clear" w:color="auto" w:fill="FFFFFF"/>
           <w:lang w:val="pt-BR"/>
         </w:rPr>
-        <w:t>IoT é o termo referente a Internet of Things, ou Internet das Coisas. A tecnologia que possibilita objetos inanimados se conectarem, armazenarem e executarem funções dos mais diversos tipos</w:t>
+        <w:t>IoT</w:t>
+      </w:r>
+      <w:proofErr w:type="spellEnd"/>
+      <w:r>
+        <w:rPr>
+          <w:rStyle w:val="nfase"/>
+          <w:rFonts w:eastAsia="Calibri"/>
+          <w:i w:val="0"/>
+          <w:color w:val="444444"/>
+          <w:shd w:val="clear" w:color="auto" w:fill="FFFFFF"/>
+          <w:lang w:val="pt-BR"/>
+        </w:rPr>
+        <w:t xml:space="preserve"> é o termo referente a Internet </w:t>
+      </w:r>
+      <w:proofErr w:type="spellStart"/>
+      <w:r>
+        <w:rPr>
+          <w:rStyle w:val="nfase"/>
+          <w:rFonts w:eastAsia="Calibri"/>
+          <w:i w:val="0"/>
+          <w:color w:val="444444"/>
+          <w:shd w:val="clear" w:color="auto" w:fill="FFFFFF"/>
+          <w:lang w:val="pt-BR"/>
+        </w:rPr>
+        <w:t>of</w:t>
+      </w:r>
+      <w:proofErr w:type="spellEnd"/>
+      <w:r>
+        <w:rPr>
+          <w:rStyle w:val="nfase"/>
+          <w:rFonts w:eastAsia="Calibri"/>
+          <w:i w:val="0"/>
+          <w:color w:val="444444"/>
+          <w:shd w:val="clear" w:color="auto" w:fill="FFFFFF"/>
+          <w:lang w:val="pt-BR"/>
+        </w:rPr>
+        <w:t xml:space="preserve"> </w:t>
+      </w:r>
+      <w:proofErr w:type="spellStart"/>
+      <w:r>
+        <w:rPr>
+          <w:rStyle w:val="nfase"/>
+          <w:rFonts w:eastAsia="Calibri"/>
+          <w:i w:val="0"/>
+          <w:color w:val="444444"/>
+          <w:shd w:val="clear" w:color="auto" w:fill="FFFFFF"/>
+          <w:lang w:val="pt-BR"/>
+        </w:rPr>
+        <w:t>Things</w:t>
+      </w:r>
+      <w:proofErr w:type="spellEnd"/>
+      <w:r>
+        <w:rPr>
+          <w:rStyle w:val="nfase"/>
+          <w:rFonts w:eastAsia="Calibri"/>
+          <w:i w:val="0"/>
+          <w:color w:val="444444"/>
+          <w:shd w:val="clear" w:color="auto" w:fill="FFFFFF"/>
+          <w:lang w:val="pt-BR"/>
+        </w:rPr>
+        <w:t>, ou Internet das Coisas. A tecnologia que possibilita objetos inanimados se conectarem, armazenarem e executarem funções dos mais diversos tipos</w:t>
       </w:r>
       <w:r>
         <w:rPr>
@@ -10907,12 +12142,37 @@
         </w:rPr>
         <w:t xml:space="preserve"> </w:t>
       </w:r>
+      <w:proofErr w:type="spellStart"/>
       <w:r>
         <w:rPr>
           <w:color w:val="000000"/>
           <w:lang w:val="pt-BR" w:eastAsia="pt-BR"/>
         </w:rPr>
-        <w:t xml:space="preserve">Application Programming </w:t>
+        <w:t>Application</w:t>
+      </w:r>
+      <w:proofErr w:type="spellEnd"/>
+      <w:r>
+        <w:rPr>
+          <w:color w:val="000000"/>
+          <w:lang w:val="pt-BR" w:eastAsia="pt-BR"/>
+        </w:rPr>
+        <w:t xml:space="preserve"> </w:t>
+      </w:r>
+      <w:proofErr w:type="spellStart"/>
+      <w:r>
+        <w:rPr>
+          <w:color w:val="000000"/>
+          <w:lang w:val="pt-BR" w:eastAsia="pt-BR"/>
+        </w:rPr>
+        <w:t>Programming</w:t>
+      </w:r>
+      <w:proofErr w:type="spellEnd"/>
+      <w:r>
+        <w:rPr>
+          <w:color w:val="000000"/>
+          <w:lang w:val="pt-BR" w:eastAsia="pt-BR"/>
+        </w:rPr>
+        <w:t xml:space="preserve"> </w:t>
       </w:r>
       <w:r>
         <w:rPr>
@@ -10955,8 +12215,17 @@
           <w:color w:val="000000" w:themeColor="text1"/>
           <w:lang w:val="pt-BR"/>
         </w:rPr>
-        <w:t>plicação móvel ou aplicativo mobile é um software desenvolvido para ser instalado em smartphones e iPads</w:t>
-      </w:r>
+        <w:t xml:space="preserve">plicação móvel ou aplicativo mobile é um software desenvolvido para ser instalado em smartphones e </w:t>
+      </w:r>
+      <w:proofErr w:type="spellStart"/>
+      <w:r>
+        <w:rPr>
+          <w:color w:val="000000" w:themeColor="text1"/>
+          <w:lang w:val="pt-BR"/>
+        </w:rPr>
+        <w:t>iPads</w:t>
+      </w:r>
+      <w:proofErr w:type="spellEnd"/>
       <w:r>
         <w:rPr>
           <w:color w:val="000000" w:themeColor="text1"/>
@@ -11795,6 +13064,184 @@
     </w:lvl>
   </w:abstractNum>
   <w:abstractNum w:abstractNumId="8" w15:restartNumberingAfterBreak="0">
+    <w:nsid w:val="406F2927"/>
+    <w:multiLevelType w:val="hybridMultilevel"/>
+    <w:tmpl w:val="43CC4AA8"/>
+    <w:lvl w:ilvl="0" w:tplc="773842CE">
+      <w:start w:val="1"/>
+      <w:numFmt w:val="decimal"/>
+      <w:lvlText w:val="%1-"/>
+      <w:lvlJc w:val="left"/>
+      <w:pPr>
+        <w:ind w:left="1080" w:hanging="360"/>
+      </w:pPr>
+      <w:rPr>
+        <w:rFonts w:hint="default"/>
+      </w:rPr>
+    </w:lvl>
+    <w:lvl w:ilvl="1" w:tplc="04160019" w:tentative="1">
+      <w:start w:val="1"/>
+      <w:numFmt w:val="lowerLetter"/>
+      <w:lvlText w:val="%2."/>
+      <w:lvlJc w:val="left"/>
+      <w:pPr>
+        <w:ind w:left="1800" w:hanging="360"/>
+      </w:pPr>
+    </w:lvl>
+    <w:lvl w:ilvl="2" w:tplc="0416001B" w:tentative="1">
+      <w:start w:val="1"/>
+      <w:numFmt w:val="lowerRoman"/>
+      <w:lvlText w:val="%3."/>
+      <w:lvlJc w:val="right"/>
+      <w:pPr>
+        <w:ind w:left="2520" w:hanging="180"/>
+      </w:pPr>
+    </w:lvl>
+    <w:lvl w:ilvl="3" w:tplc="0416000F" w:tentative="1">
+      <w:start w:val="1"/>
+      <w:numFmt w:val="decimal"/>
+      <w:lvlText w:val="%4."/>
+      <w:lvlJc w:val="left"/>
+      <w:pPr>
+        <w:ind w:left="3240" w:hanging="360"/>
+      </w:pPr>
+    </w:lvl>
+    <w:lvl w:ilvl="4" w:tplc="04160019" w:tentative="1">
+      <w:start w:val="1"/>
+      <w:numFmt w:val="lowerLetter"/>
+      <w:lvlText w:val="%5."/>
+      <w:lvlJc w:val="left"/>
+      <w:pPr>
+        <w:ind w:left="3960" w:hanging="360"/>
+      </w:pPr>
+    </w:lvl>
+    <w:lvl w:ilvl="5" w:tplc="0416001B" w:tentative="1">
+      <w:start w:val="1"/>
+      <w:numFmt w:val="lowerRoman"/>
+      <w:lvlText w:val="%6."/>
+      <w:lvlJc w:val="right"/>
+      <w:pPr>
+        <w:ind w:left="4680" w:hanging="180"/>
+      </w:pPr>
+    </w:lvl>
+    <w:lvl w:ilvl="6" w:tplc="0416000F" w:tentative="1">
+      <w:start w:val="1"/>
+      <w:numFmt w:val="decimal"/>
+      <w:lvlText w:val="%7."/>
+      <w:lvlJc w:val="left"/>
+      <w:pPr>
+        <w:ind w:left="5400" w:hanging="360"/>
+      </w:pPr>
+    </w:lvl>
+    <w:lvl w:ilvl="7" w:tplc="04160019" w:tentative="1">
+      <w:start w:val="1"/>
+      <w:numFmt w:val="lowerLetter"/>
+      <w:lvlText w:val="%8."/>
+      <w:lvlJc w:val="left"/>
+      <w:pPr>
+        <w:ind w:left="6120" w:hanging="360"/>
+      </w:pPr>
+    </w:lvl>
+    <w:lvl w:ilvl="8" w:tplc="0416001B" w:tentative="1">
+      <w:start w:val="1"/>
+      <w:numFmt w:val="lowerRoman"/>
+      <w:lvlText w:val="%9."/>
+      <w:lvlJc w:val="right"/>
+      <w:pPr>
+        <w:ind w:left="6840" w:hanging="180"/>
+      </w:pPr>
+    </w:lvl>
+  </w:abstractNum>
+  <w:abstractNum w:abstractNumId="9" w15:restartNumberingAfterBreak="0">
+    <w:nsid w:val="472101D8"/>
+    <w:multiLevelType w:val="hybridMultilevel"/>
+    <w:tmpl w:val="0DB05556"/>
+    <w:lvl w:ilvl="0" w:tplc="C36458E0">
+      <w:start w:val="1"/>
+      <w:numFmt w:val="decimal"/>
+      <w:lvlText w:val="%1-"/>
+      <w:lvlJc w:val="left"/>
+      <w:pPr>
+        <w:ind w:left="720" w:hanging="360"/>
+      </w:pPr>
+      <w:rPr>
+        <w:rFonts w:hint="default"/>
+      </w:rPr>
+    </w:lvl>
+    <w:lvl w:ilvl="1" w:tplc="04160019" w:tentative="1">
+      <w:start w:val="1"/>
+      <w:numFmt w:val="lowerLetter"/>
+      <w:lvlText w:val="%2."/>
+      <w:lvlJc w:val="left"/>
+      <w:pPr>
+        <w:ind w:left="1440" w:hanging="360"/>
+      </w:pPr>
+    </w:lvl>
+    <w:lvl w:ilvl="2" w:tplc="0416001B" w:tentative="1">
+      <w:start w:val="1"/>
+      <w:numFmt w:val="lowerRoman"/>
+      <w:lvlText w:val="%3."/>
+      <w:lvlJc w:val="right"/>
+      <w:pPr>
+        <w:ind w:left="2160" w:hanging="180"/>
+      </w:pPr>
+    </w:lvl>
+    <w:lvl w:ilvl="3" w:tplc="0416000F" w:tentative="1">
+      <w:start w:val="1"/>
+      <w:numFmt w:val="decimal"/>
+      <w:lvlText w:val="%4."/>
+      <w:lvlJc w:val="left"/>
+      <w:pPr>
+        <w:ind w:left="2880" w:hanging="360"/>
+      </w:pPr>
+    </w:lvl>
+    <w:lvl w:ilvl="4" w:tplc="04160019" w:tentative="1">
+      <w:start w:val="1"/>
+      <w:numFmt w:val="lowerLetter"/>
+      <w:lvlText w:val="%5."/>
+      <w:lvlJc w:val="left"/>
+      <w:pPr>
+        <w:ind w:left="3600" w:hanging="360"/>
+      </w:pPr>
+    </w:lvl>
+    <w:lvl w:ilvl="5" w:tplc="0416001B" w:tentative="1">
+      <w:start w:val="1"/>
+      <w:numFmt w:val="lowerRoman"/>
+      <w:lvlText w:val="%6."/>
+      <w:lvlJc w:val="right"/>
+      <w:pPr>
+        <w:ind w:left="4320" w:hanging="180"/>
+      </w:pPr>
+    </w:lvl>
+    <w:lvl w:ilvl="6" w:tplc="0416000F" w:tentative="1">
+      <w:start w:val="1"/>
+      <w:numFmt w:val="decimal"/>
+      <w:lvlText w:val="%7."/>
+      <w:lvlJc w:val="left"/>
+      <w:pPr>
+        <w:ind w:left="5040" w:hanging="360"/>
+      </w:pPr>
+    </w:lvl>
+    <w:lvl w:ilvl="7" w:tplc="04160019" w:tentative="1">
+      <w:start w:val="1"/>
+      <w:numFmt w:val="lowerLetter"/>
+      <w:lvlText w:val="%8."/>
+      <w:lvlJc w:val="left"/>
+      <w:pPr>
+        <w:ind w:left="5760" w:hanging="360"/>
+      </w:pPr>
+    </w:lvl>
+    <w:lvl w:ilvl="8" w:tplc="0416001B" w:tentative="1">
+      <w:start w:val="1"/>
+      <w:numFmt w:val="lowerRoman"/>
+      <w:lvlText w:val="%9."/>
+      <w:lvlJc w:val="right"/>
+      <w:pPr>
+        <w:ind w:left="6480" w:hanging="180"/>
+      </w:pPr>
+    </w:lvl>
+  </w:abstractNum>
+  <w:abstractNum w:abstractNumId="10" w15:restartNumberingAfterBreak="0">
     <w:nsid w:val="52B6665B"/>
     <w:multiLevelType w:val="multilevel"/>
     <w:tmpl w:val="E01E9884"/>
@@ -11932,6 +13379,95 @@
       <w:rPr>
         <w:rFonts w:ascii="Symbol" w:hAnsi="Symbol" w:cs="Symbol" w:hint="default"/>
       </w:rPr>
+    </w:lvl>
+  </w:abstractNum>
+  <w:abstractNum w:abstractNumId="11" w15:restartNumberingAfterBreak="0">
+    <w:nsid w:val="7F2619A6"/>
+    <w:multiLevelType w:val="hybridMultilevel"/>
+    <w:tmpl w:val="FA08B848"/>
+    <w:lvl w:ilvl="0" w:tplc="54BC4B10">
+      <w:start w:val="1"/>
+      <w:numFmt w:val="decimal"/>
+      <w:lvlText w:val="%1-"/>
+      <w:lvlJc w:val="left"/>
+      <w:pPr>
+        <w:ind w:left="720" w:hanging="360"/>
+      </w:pPr>
+      <w:rPr>
+        <w:rFonts w:hint="default"/>
+      </w:rPr>
+    </w:lvl>
+    <w:lvl w:ilvl="1" w:tplc="04160019" w:tentative="1">
+      <w:start w:val="1"/>
+      <w:numFmt w:val="lowerLetter"/>
+      <w:lvlText w:val="%2."/>
+      <w:lvlJc w:val="left"/>
+      <w:pPr>
+        <w:ind w:left="1440" w:hanging="360"/>
+      </w:pPr>
+    </w:lvl>
+    <w:lvl w:ilvl="2" w:tplc="0416001B" w:tentative="1">
+      <w:start w:val="1"/>
+      <w:numFmt w:val="lowerRoman"/>
+      <w:lvlText w:val="%3."/>
+      <w:lvlJc w:val="right"/>
+      <w:pPr>
+        <w:ind w:left="2160" w:hanging="180"/>
+      </w:pPr>
+    </w:lvl>
+    <w:lvl w:ilvl="3" w:tplc="0416000F" w:tentative="1">
+      <w:start w:val="1"/>
+      <w:numFmt w:val="decimal"/>
+      <w:lvlText w:val="%4."/>
+      <w:lvlJc w:val="left"/>
+      <w:pPr>
+        <w:ind w:left="2880" w:hanging="360"/>
+      </w:pPr>
+    </w:lvl>
+    <w:lvl w:ilvl="4" w:tplc="04160019" w:tentative="1">
+      <w:start w:val="1"/>
+      <w:numFmt w:val="lowerLetter"/>
+      <w:lvlText w:val="%5."/>
+      <w:lvlJc w:val="left"/>
+      <w:pPr>
+        <w:ind w:left="3600" w:hanging="360"/>
+      </w:pPr>
+    </w:lvl>
+    <w:lvl w:ilvl="5" w:tplc="0416001B" w:tentative="1">
+      <w:start w:val="1"/>
+      <w:numFmt w:val="lowerRoman"/>
+      <w:lvlText w:val="%6."/>
+      <w:lvlJc w:val="right"/>
+      <w:pPr>
+        <w:ind w:left="4320" w:hanging="180"/>
+      </w:pPr>
+    </w:lvl>
+    <w:lvl w:ilvl="6" w:tplc="0416000F" w:tentative="1">
+      <w:start w:val="1"/>
+      <w:numFmt w:val="decimal"/>
+      <w:lvlText w:val="%7."/>
+      <w:lvlJc w:val="left"/>
+      <w:pPr>
+        <w:ind w:left="5040" w:hanging="360"/>
+      </w:pPr>
+    </w:lvl>
+    <w:lvl w:ilvl="7" w:tplc="04160019" w:tentative="1">
+      <w:start w:val="1"/>
+      <w:numFmt w:val="lowerLetter"/>
+      <w:lvlText w:val="%8."/>
+      <w:lvlJc w:val="left"/>
+      <w:pPr>
+        <w:ind w:left="5760" w:hanging="360"/>
+      </w:pPr>
+    </w:lvl>
+    <w:lvl w:ilvl="8" w:tplc="0416001B" w:tentative="1">
+      <w:start w:val="1"/>
+      <w:numFmt w:val="lowerRoman"/>
+      <w:lvlText w:val="%9."/>
+      <w:lvlJc w:val="right"/>
+      <w:pPr>
+        <w:ind w:left="6480" w:hanging="180"/>
+      </w:pPr>
     </w:lvl>
   </w:abstractNum>
   <w:num w:numId="1">
@@ -11983,13 +13519,22 @@
     </w:lvlOverride>
   </w:num>
   <w:num w:numId="8">
-    <w:abstractNumId w:val="8"/>
+    <w:abstractNumId w:val="10"/>
   </w:num>
   <w:num w:numId="9">
     <w:abstractNumId w:val="7"/>
   </w:num>
   <w:num w:numId="10">
     <w:abstractNumId w:val="0"/>
+  </w:num>
+  <w:num w:numId="11">
+    <w:abstractNumId w:val="9"/>
+  </w:num>
+  <w:num w:numId="12">
+    <w:abstractNumId w:val="8"/>
+  </w:num>
+  <w:num w:numId="13">
+    <w:abstractNumId w:val="11"/>
   </w:num>
 </w:numbering>
 </file>

</xml_diff>

<commit_message>
Embasamento nos resultados obtidos pelo sitemas
</commit_message>
<xml_diff>
--- a/Artigo - TCC - Current.docx
+++ b/Artigo - TCC - Current.docx
@@ -5400,28 +5400,32 @@
           <w:szCs w:val="24"/>
           <w:lang w:val="pt-BR"/>
         </w:rPr>
-        <w:t xml:space="preserve">O processo de confecção da maquete auxiliou na produção de dados, pois possibilitou a interação direta com diversos aspectos que dificultam a implementação e a adaptação de uma irrigação convencional para uma </w:t>
-      </w:r>
-      <w:r>
-        <w:rPr>
-          <w:sz w:val="24"/>
-          <w:szCs w:val="24"/>
-          <w:lang w:val="pt-BR"/>
-        </w:rPr>
-        <w:t>irrigação controlada, como é o caso da alimentação energética e a constante conexão wireless em lavouras mais amplas.</w:t>
-      </w:r>
-    </w:p>
-    <w:p>
-      <w:pPr>
-        <w:spacing w:line="360" w:lineRule="auto"/>
-        <w:ind w:firstLine="708"/>
-        <w:jc w:val="both"/>
-        <w:rPr>
-          <w:sz w:val="24"/>
-          <w:szCs w:val="24"/>
-          <w:lang w:val="pt-BR"/>
-        </w:rPr>
-      </w:pPr>
+        <w:t xml:space="preserve">A maquete em questão representa um sítio localizado na linha 160, município de Novo Horizonte do Oeste, </w:t>
+      </w:r>
+      <w:r>
+        <w:rPr>
+          <w:sz w:val="24"/>
+          <w:szCs w:val="24"/>
+          <w:lang w:val="pt-BR"/>
+        </w:rPr>
+        <w:t xml:space="preserve">onde o clima predominante </w:t>
+      </w:r>
+      <w:r>
+        <w:rPr>
+          <w:sz w:val="24"/>
+          <w:szCs w:val="24"/>
+          <w:lang w:val="pt-BR"/>
+        </w:rPr>
+        <w:t xml:space="preserve">é equatorial quente e úmido. </w:t>
+      </w:r>
+      <w:r>
+        <w:rPr>
+          <w:sz w:val="24"/>
+          <w:szCs w:val="24"/>
+          <w:lang w:val="pt-BR"/>
+        </w:rPr>
+        <w:t xml:space="preserve">Conforme o informativo climático do estado de Rondônia, fornecido pela Secretaria de Estado do Desenvolvimento Ambiental (SEDAM, 2019), o período chuvoso do estado se estende de </w:t>
+      </w:r>
       <w:r>
         <w:rPr>
           <w:sz w:val="24"/>
@@ -5429,31 +5433,7 @@
           <w:lang w:val="pt-BR"/>
         </w:rPr>
         <w:lastRenderedPageBreak/>
-        <w:t xml:space="preserve">A maquete em questão representa um sítio localizado na linha 160, município de Novo Horizonte do Oeste, </w:t>
-      </w:r>
-      <w:r>
-        <w:rPr>
-          <w:sz w:val="24"/>
-          <w:szCs w:val="24"/>
-          <w:lang w:val="pt-BR"/>
-        </w:rPr>
-        <w:t xml:space="preserve">onde o clima predominante </w:t>
-      </w:r>
-      <w:r>
-        <w:rPr>
-          <w:sz w:val="24"/>
-          <w:szCs w:val="24"/>
-          <w:lang w:val="pt-BR"/>
-        </w:rPr>
-        <w:t xml:space="preserve">é equatorial quente e úmido. </w:t>
-      </w:r>
-      <w:r>
-        <w:rPr>
-          <w:sz w:val="24"/>
-          <w:szCs w:val="24"/>
-          <w:lang w:val="pt-BR"/>
-        </w:rPr>
-        <w:t>Conforme o informativo climático do estado de Rondônia, fornecido pela Secretaria de Estado do Desenvolvimento Ambiental (SEDAM, 2019), o período chuvoso do estado se estende de outubro a abril do ano subsequente; junho a agosto é o período seco, maio e setembro meses de transição. Setembro é o intervalo a seca e o período chuvoso, outubro e novembro representam o início da estação chuvosa para região. Maio é transição do período chuvoso para o seco. É importante ressaltar que esse tipo de dinâmica climática é fundamental para o departamento hidrológico do estado.</w:t>
+        <w:t>outubro a abril do ano subsequente; junho a agosto é o período seco, maio e setembro meses de transição. Setembro é o intervalo a seca e o período chuvoso, outubro e novembro representam o início da estação chuvosa para região. Maio é transição do período chuvoso para o seco. É importante ressaltar que esse tipo de dinâmica climática é fundamental para o departamento hidrológico do estado.</w:t>
       </w:r>
     </w:p>
     <w:p>
@@ -5655,6 +5635,50 @@
           <w:lang w:val="pt-BR"/>
         </w:rPr>
         <w:t xml:space="preserve"> – Maquete de lavoura cafeeira com irrigação controlada por Arduino</w:t>
+      </w:r>
+      <w:r>
+        <w:rPr>
+          <w:i w:val="0"/>
+          <w:iCs w:val="0"/>
+          <w:color w:val="auto"/>
+          <w:sz w:val="20"/>
+          <w:szCs w:val="20"/>
+          <w:lang w:val="pt-BR"/>
+        </w:rPr>
+        <w:t xml:space="preserve"> </w:t>
+      </w:r>
+      <w:r>
+        <w:rPr>
+          <w:i w:val="0"/>
+          <w:iCs w:val="0"/>
+          <w:color w:val="FF0000"/>
+          <w:sz w:val="20"/>
+          <w:szCs w:val="20"/>
+          <w:lang w:val="pt-BR"/>
+        </w:rPr>
+        <w:t>(</w:t>
+      </w:r>
+      <w:r>
+        <w:rPr>
+          <w:i w:val="0"/>
+          <w:iCs w:val="0"/>
+          <w:color w:val="FF0000"/>
+          <w:sz w:val="20"/>
+          <w:szCs w:val="20"/>
+          <w:lang w:val="pt-BR"/>
+        </w:rPr>
+        <w:t>FOTO COM INDICAÇÕES</w:t>
+      </w:r>
+      <w:r>
+        <w:rPr>
+          <w:i w:val="0"/>
+          <w:iCs w:val="0"/>
+          <w:color w:val="FF0000"/>
+          <w:sz w:val="20"/>
+          <w:szCs w:val="20"/>
+          <w:lang w:val="pt-BR"/>
+        </w:rPr>
+        <w:t>)</w:t>
       </w:r>
     </w:p>
     <w:p>
@@ -5738,7 +5762,6 @@
           <w:color w:val="000000" w:themeColor="text1"/>
           <w:lang w:val="pt-BR"/>
         </w:rPr>
-        <w:lastRenderedPageBreak/>
         <w:t>Fonte</w:t>
       </w:r>
       <w:r>
@@ -5801,7 +5824,17 @@
           <w:szCs w:val="24"/>
           <w:lang w:val="pt-BR"/>
         </w:rPr>
-        <w:t xml:space="preserve"> Systems, usada em larga escala no ensino de robótica, devido a sua estrutura didática, sendo alimentada por energia elétrica de 5V a 17V de corrente contínua. Essa placa permite a programação de tarefas para que sejam executadas automaticamente ou a partir de algum estímulo externo, seja ele por meio de sensores conectados a ela, bom como de algum sinal Bluetooth ou Wi-Fi (EMBARCADOS, 2014).</w:t>
+        <w:t xml:space="preserve"> Systems, usada em larga escala no ensino de robótica, devido a sua estrutura </w:t>
+      </w:r>
+      <w:r>
+        <w:rPr>
+          <w:color w:val="000000" w:themeColor="text1"/>
+          <w:sz w:val="24"/>
+          <w:szCs w:val="24"/>
+          <w:lang w:val="pt-BR"/>
+        </w:rPr>
+        <w:lastRenderedPageBreak/>
+        <w:t>didática, sendo alimentada por energia elétrica de 5V a 17V de corrente contínua. Essa placa permite a programação de tarefas para que sejam executadas automaticamente ou a partir de algum estímulo externo, seja ele por meio de sensores conectados a ela, bom como de algum sinal Bluetooth ou Wi-Fi (EMBARCADOS, 2014).</w:t>
       </w:r>
     </w:p>
     <w:p>
@@ -6128,28 +6161,37 @@
           <w:szCs w:val="24"/>
           <w:lang w:val="pt-BR"/>
         </w:rPr>
+        <w:t xml:space="preserve">ESP32 é um pequeno microcontrolador desenvolvido pela </w:t>
+      </w:r>
+      <w:proofErr w:type="spellStart"/>
+      <w:r>
+        <w:rPr>
+          <w:color w:val="000000" w:themeColor="text1"/>
+          <w:sz w:val="24"/>
+          <w:szCs w:val="24"/>
+          <w:lang w:val="pt-BR"/>
+        </w:rPr>
+        <w:t>Espressif</w:t>
+      </w:r>
+      <w:proofErr w:type="spellEnd"/>
+      <w:r>
+        <w:rPr>
+          <w:color w:val="000000" w:themeColor="text1"/>
+          <w:sz w:val="24"/>
+          <w:szCs w:val="24"/>
+          <w:lang w:val="pt-BR"/>
+        </w:rPr>
+        <w:t xml:space="preserve"> Systems, possui a característica de ser programável e executar rotinas assim como o Arduino, podendo também estabelecer conexões com redes Wi-Fi e Bluetooth, porém, não se apresenta de </w:t>
+      </w:r>
+      <w:r>
+        <w:rPr>
+          <w:color w:val="000000" w:themeColor="text1"/>
+          <w:sz w:val="24"/>
+          <w:szCs w:val="24"/>
+          <w:lang w:val="pt-BR"/>
+        </w:rPr>
         <w:lastRenderedPageBreak/>
-        <w:t xml:space="preserve">ESP32 é um pequeno microcontrolador desenvolvido pela </w:t>
-      </w:r>
-      <w:proofErr w:type="spellStart"/>
-      <w:r>
-        <w:rPr>
-          <w:color w:val="000000" w:themeColor="text1"/>
-          <w:sz w:val="24"/>
-          <w:szCs w:val="24"/>
-          <w:lang w:val="pt-BR"/>
-        </w:rPr>
-        <w:t>Espressif</w:t>
-      </w:r>
-      <w:proofErr w:type="spellEnd"/>
-      <w:r>
-        <w:rPr>
-          <w:color w:val="000000" w:themeColor="text1"/>
-          <w:sz w:val="24"/>
-          <w:szCs w:val="24"/>
-          <w:lang w:val="pt-BR"/>
-        </w:rPr>
-        <w:t xml:space="preserve"> Systems, possui a característica de ser programável e executar rotinas assim como o Arduino, podendo também estabelecer conexões com redes Wi-Fi e Bluetooth, porém, não se apresenta de forma didática. O microcontrolador conta também com várias portas para o acoplamento de sensores e atuadores (USINAINFO, 2021).</w:t>
+        <w:t>forma didática. O microcontrolador conta também com várias portas para o acoplamento de sensores e atuadores (USINAINFO, 2021).</w:t>
       </w:r>
     </w:p>
     <w:p>
@@ -6330,7 +6372,112 @@
     </w:p>
     <w:p>
       <w:pPr>
+        <w:spacing w:line="360" w:lineRule="auto"/>
+        <w:ind w:firstLine="360"/>
+        <w:jc w:val="both"/>
+        <w:rPr>
+          <w:sz w:val="24"/>
+          <w:szCs w:val="24"/>
+          <w:lang w:val="pt-BR"/>
+        </w:rPr>
+      </w:pPr>
+      <w:r>
+        <w:rPr>
+          <w:sz w:val="24"/>
+          <w:szCs w:val="24"/>
+          <w:lang w:val="pt-BR"/>
+        </w:rPr>
+        <w:t>O processo de confecção da maquete auxiliou na produção de dados, pois possibilitou a interação direta com diversos aspectos que dificultam a implementação e a adaptação de uma irrigação convencional para uma irrigação controlada, como é o caso da alimentação energética e a constante conexão wireless em lavouras mais amplas.</w:t>
+      </w:r>
+    </w:p>
+    <w:p>
+      <w:pPr>
+        <w:spacing w:line="360" w:lineRule="auto"/>
+        <w:jc w:val="both"/>
+        <w:rPr>
+          <w:sz w:val="24"/>
+          <w:szCs w:val="24"/>
+          <w:lang w:val="pt-BR"/>
+        </w:rPr>
+      </w:pPr>
+      <w:r>
+        <w:rPr>
+          <w:sz w:val="24"/>
+          <w:szCs w:val="24"/>
+          <w:lang w:val="pt-BR"/>
+        </w:rPr>
+        <w:tab/>
+        <w:t>Vale ressaltar que a plataforma escolhida para receber e controlar a irrigação foi o celular devido ao seu alto grau de popularização, que segundo o Instituto Brasileiro de Geografia e Estatística (</w:t>
+      </w:r>
+      <w:r>
+        <w:rPr>
+          <w:sz w:val="24"/>
+          <w:szCs w:val="24"/>
+          <w:lang w:val="pt-BR"/>
+        </w:rPr>
+        <w:t>IBGE</w:t>
+      </w:r>
+      <w:r>
+        <w:rPr>
+          <w:sz w:val="24"/>
+          <w:szCs w:val="24"/>
+          <w:lang w:val="pt-BR"/>
+        </w:rPr>
+        <w:t>), em 2015</w:t>
+      </w:r>
+      <w:r>
+        <w:rPr>
+          <w:sz w:val="24"/>
+          <w:szCs w:val="24"/>
+          <w:lang w:val="pt-BR"/>
+        </w:rPr>
+        <w:t>,</w:t>
+      </w:r>
+      <w:r>
+        <w:rPr>
+          <w:sz w:val="24"/>
+          <w:szCs w:val="24"/>
+          <w:lang w:val="pt-BR"/>
+        </w:rPr>
+        <w:t xml:space="preserve"> </w:t>
+      </w:r>
+      <w:r>
+        <w:rPr>
+          <w:sz w:val="24"/>
+          <w:szCs w:val="24"/>
+          <w:lang w:val="pt-BR"/>
+        </w:rPr>
+        <w:t xml:space="preserve">cerca de </w:t>
+      </w:r>
+      <w:r>
+        <w:rPr>
+          <w:sz w:val="24"/>
+          <w:szCs w:val="24"/>
+          <w:lang w:val="pt-BR"/>
+        </w:rPr>
+        <w:t xml:space="preserve">92,1% </w:t>
+      </w:r>
+      <w:r>
+        <w:rPr>
+          <w:sz w:val="24"/>
+          <w:szCs w:val="24"/>
+          <w:lang w:val="pt-BR"/>
+        </w:rPr>
+        <w:t>de todo o acesso a rede de internet era feito por meio dos dispositivos móveis.</w:t>
+      </w:r>
+      <w:r>
+        <w:rPr>
+          <w:sz w:val="24"/>
+          <w:szCs w:val="24"/>
+          <w:lang w:val="pt-BR"/>
+        </w:rPr>
+        <w:t xml:space="preserve"> Nada mais justo do que utilizar um dispositivo altamente acessível.</w:t>
+      </w:r>
+    </w:p>
+    <w:p>
+      <w:pPr>
         <w:spacing w:before="5" w:line="360" w:lineRule="auto"/>
+        <w:ind w:left="360"/>
         <w:rPr>
           <w:sz w:val="24"/>
           <w:szCs w:val="24"/>
@@ -6470,6 +6617,8 @@
       </w:r>
       <w:r>
         <w:rPr>
+          <w:i/>
+          <w:iCs/>
           <w:sz w:val="24"/>
           <w:szCs w:val="24"/>
           <w:lang w:val="pt-BR"/>
@@ -6566,7 +6715,17 @@
           <w:szCs w:val="24"/>
           <w:lang w:val="pt-BR"/>
         </w:rPr>
-        <w:t xml:space="preserve"> irrigações utilizando a maquete para simular o processo, em seguida foram coletados manualmente </w:t>
+        <w:t xml:space="preserve"> irrigações utilizando a maquete para simular o processo, </w:t>
+      </w:r>
+      <w:r>
+        <w:rPr>
+          <w:color w:val="000000" w:themeColor="text1"/>
+          <w:sz w:val="24"/>
+          <w:szCs w:val="24"/>
+          <w:lang w:val="pt-BR"/>
+        </w:rPr>
+        <w:lastRenderedPageBreak/>
+        <w:t xml:space="preserve">em seguida foram coletados manualmente </w:t>
       </w:r>
       <w:r>
         <w:rPr>
@@ -6639,7 +6798,6 @@
           <w:szCs w:val="20"/>
           <w:lang w:val="pt-BR"/>
         </w:rPr>
-        <w:lastRenderedPageBreak/>
         <w:t xml:space="preserve">Gráfico </w:t>
       </w:r>
       <w:r>
@@ -6789,6 +6947,7 @@
     <w:p>
       <w:pPr>
         <w:spacing w:line="360" w:lineRule="auto"/>
+        <w:ind w:firstLine="708"/>
         <w:jc w:val="both"/>
         <w:rPr>
           <w:sz w:val="24"/>
@@ -6796,12 +6955,6 @@
           <w:lang w:val="pt-BR"/>
         </w:rPr>
       </w:pPr>
-      <w:r>
-        <w:rPr>
-          <w:lang w:val="pt-BR"/>
-        </w:rPr>
-        <w:tab/>
-      </w:r>
       <w:r>
         <w:rPr>
           <w:sz w:val="24"/>
@@ -7212,6 +7365,134 @@
     </w:p>
     <w:p>
       <w:pPr>
+        <w:spacing w:line="360" w:lineRule="auto"/>
+        <w:jc w:val="both"/>
+        <w:rPr>
+          <w:sz w:val="24"/>
+          <w:szCs w:val="24"/>
+          <w:lang w:val="pt-BR"/>
+        </w:rPr>
+      </w:pPr>
+      <w:r>
+        <w:rPr>
+          <w:sz w:val="24"/>
+          <w:szCs w:val="24"/>
+          <w:lang w:val="pt-BR"/>
+        </w:rPr>
+        <w:tab/>
+      </w:r>
+      <w:r>
+        <w:rPr>
+          <w:sz w:val="24"/>
+          <w:szCs w:val="24"/>
+          <w:lang w:val="pt-BR"/>
+        </w:rPr>
+        <w:t xml:space="preserve">Apesar de que o sistema monitore o consumo hídrico, a revista </w:t>
+      </w:r>
+      <w:proofErr w:type="spellStart"/>
+      <w:r>
+        <w:rPr>
+          <w:sz w:val="24"/>
+          <w:szCs w:val="24"/>
+          <w:lang w:val="pt-BR"/>
+        </w:rPr>
+        <w:t>Agrolink</w:t>
+      </w:r>
+      <w:proofErr w:type="spellEnd"/>
+      <w:r>
+        <w:rPr>
+          <w:sz w:val="24"/>
+          <w:szCs w:val="24"/>
+          <w:lang w:val="pt-BR"/>
+        </w:rPr>
+        <w:t xml:space="preserve"> (2015) ressalta que isso não é o suficiente, já que há métodos de irrigação que possuem uma taxa de desperdício de água relativamente maior, como é o caso da irrigação por aspersão, que possui um percentual de desperdício 33% maior do que a técnica de gotejamento.</w:t>
+      </w:r>
+    </w:p>
+    <w:p>
+      <w:pPr>
+        <w:spacing w:line="360" w:lineRule="auto"/>
+        <w:jc w:val="both"/>
+        <w:rPr>
+          <w:sz w:val="24"/>
+          <w:szCs w:val="24"/>
+          <w:lang w:val="pt-BR"/>
+        </w:rPr>
+      </w:pPr>
+      <w:r>
+        <w:rPr>
+          <w:sz w:val="24"/>
+          <w:szCs w:val="24"/>
+          <w:lang w:val="pt-BR"/>
+        </w:rPr>
+        <w:tab/>
+        <w:t xml:space="preserve">Segundo a </w:t>
+      </w:r>
+      <w:proofErr w:type="spellStart"/>
+      <w:r>
+        <w:rPr>
+          <w:sz w:val="24"/>
+          <w:szCs w:val="24"/>
+          <w:lang w:val="pt-BR"/>
+        </w:rPr>
+        <w:t>Agrolink</w:t>
+      </w:r>
+      <w:proofErr w:type="spellEnd"/>
+      <w:r>
+        <w:rPr>
+          <w:sz w:val="24"/>
+          <w:szCs w:val="24"/>
+          <w:lang w:val="pt-BR"/>
+        </w:rPr>
+        <w:t xml:space="preserve"> (2015), a planta do café necessita em média cerca de 5 litros de água por dia</w:t>
+      </w:r>
+      <w:r>
+        <w:rPr>
+          <w:sz w:val="24"/>
+          <w:szCs w:val="24"/>
+          <w:lang w:val="pt-BR"/>
+        </w:rPr>
+        <w:t xml:space="preserve"> para o seu pleno desenvolvimento</w:t>
+      </w:r>
+      <w:r>
+        <w:rPr>
+          <w:sz w:val="24"/>
+          <w:szCs w:val="24"/>
+          <w:lang w:val="pt-BR"/>
+        </w:rPr>
+        <w:t xml:space="preserve">, necessitando haver uma análise detalhada do solo antes de estimar exatamente a taxa de vazão do solo.  </w:t>
+      </w:r>
+      <w:r>
+        <w:rPr>
+          <w:sz w:val="24"/>
+          <w:szCs w:val="24"/>
+          <w:lang w:val="pt-BR"/>
+        </w:rPr>
+        <w:t>Diante disso e dos dados produzidos pelo sistema de irrigação com Arduino podemos estimar uma margem de erro de 40ml a 200ml para manter o plantio em perfeitas condições.</w:t>
+      </w:r>
+    </w:p>
+    <w:p>
+      <w:pPr>
+        <w:spacing w:line="360" w:lineRule="auto"/>
+        <w:ind w:firstLine="708"/>
+        <w:rPr>
+          <w:color w:val="FF0000"/>
+          <w:sz w:val="24"/>
+          <w:szCs w:val="24"/>
+          <w:lang w:val="pt-BR"/>
+        </w:rPr>
+      </w:pPr>
+      <w:r>
+        <w:rPr>
+          <w:color w:val="FF0000"/>
+          <w:sz w:val="24"/>
+          <w:szCs w:val="24"/>
+          <w:lang w:val="pt-BR"/>
+        </w:rPr>
+        <w:t>(Embasamento, Autores, Sustentabilidade)</w:t>
+      </w:r>
+    </w:p>
+    <w:p>
+      <w:pPr>
         <w:spacing w:before="5" w:line="360" w:lineRule="auto"/>
         <w:jc w:val="both"/>
         <w:rPr>
@@ -7358,57 +7639,12 @@
         <w:ind w:right="70"/>
         <w:jc w:val="both"/>
         <w:rPr>
-          <w:bCs/>
-          <w:sz w:val="24"/>
-          <w:szCs w:val="24"/>
-          <w:lang w:val="pt-BR"/>
-        </w:rPr>
-      </w:pPr>
-      <w:r>
-        <w:rPr>
           <w:b/>
           <w:sz w:val="24"/>
           <w:szCs w:val="24"/>
           <w:lang w:val="pt-BR"/>
         </w:rPr>
-        <w:tab/>
-      </w:r>
-      <w:r>
-        <w:rPr>
-          <w:bCs/>
-          <w:sz w:val="24"/>
-          <w:szCs w:val="24"/>
-          <w:lang w:val="pt-BR"/>
-        </w:rPr>
-        <w:t xml:space="preserve">Este artigo foi elaborado com a intenção de investigar novas maneiras de como as tecnologias atuais podem atuar juntamente </w:t>
-      </w:r>
-      <w:r>
-        <w:rPr>
-          <w:bCs/>
-          <w:sz w:val="24"/>
-          <w:szCs w:val="24"/>
-          <w:lang w:val="pt-BR"/>
-        </w:rPr>
-        <w:t>a</w:t>
-      </w:r>
-      <w:r>
-        <w:rPr>
-          <w:bCs/>
-          <w:sz w:val="24"/>
-          <w:szCs w:val="24"/>
-          <w:lang w:val="pt-BR"/>
-        </w:rPr>
-        <w:t xml:space="preserve"> um sistema de irrigação convencional, em prol de evitar o consumo excessivo de água, verificando a eficácia e desafios encontrados na implementação do sistema</w:t>
-      </w:r>
-      <w:r>
-        <w:rPr>
-          <w:bCs/>
-          <w:sz w:val="24"/>
-          <w:szCs w:val="24"/>
-          <w:lang w:val="pt-BR"/>
-        </w:rPr>
-        <w:t>.</w:t>
-      </w:r>
+      </w:pPr>
     </w:p>
     <w:p>
       <w:pPr>
@@ -7424,13 +7660,21 @@
       </w:pPr>
       <w:r>
         <w:rPr>
+          <w:b/>
+          <w:sz w:val="24"/>
+          <w:szCs w:val="24"/>
+          <w:lang w:val="pt-BR"/>
+        </w:rPr>
+        <w:tab/>
+      </w:r>
+      <w:r>
+        <w:rPr>
           <w:bCs/>
           <w:sz w:val="24"/>
           <w:szCs w:val="24"/>
           <w:lang w:val="pt-BR"/>
         </w:rPr>
-        <w:tab/>
-        <w:t>Ao fim do desenvolvimento do protótipo foi possível coletar dados que provaram uma eficiência aceitável em um sistema de irrigação, com a coleta e tempos de respostas do sistema tendo variações</w:t>
+        <w:t xml:space="preserve">Este artigo foi elaborado com a intenção de investigar novas maneiras de como as tecnologias atuais podem atuar juntamente </w:t>
       </w:r>
       <w:r>
         <w:rPr>
@@ -7439,7 +7683,25 @@
           <w:szCs w:val="24"/>
           <w:lang w:val="pt-BR"/>
         </w:rPr>
-        <w:t xml:space="preserve"> mínimas e que tendem a se apresentarem menores ao serem implementados em uma lavoura real.</w:t>
+        <w:t>a</w:t>
+      </w:r>
+      <w:r>
+        <w:rPr>
+          <w:bCs/>
+          <w:sz w:val="24"/>
+          <w:szCs w:val="24"/>
+          <w:lang w:val="pt-BR"/>
+        </w:rPr>
+        <w:t xml:space="preserve"> um sistema de irrigação convencional, em prol de evitar o consumo excessivo de água, verificando a eficácia e desafios encontrados na implementação do sistema</w:t>
+      </w:r>
+      <w:r>
+        <w:rPr>
+          <w:bCs/>
+          <w:sz w:val="24"/>
+          <w:szCs w:val="24"/>
+          <w:lang w:val="pt-BR"/>
+        </w:rPr>
+        <w:t>.</w:t>
       </w:r>
     </w:p>
     <w:p>
@@ -7461,9 +7723,8 @@
           <w:szCs w:val="24"/>
           <w:lang w:val="pt-BR"/>
         </w:rPr>
-        <w:lastRenderedPageBreak/>
         <w:tab/>
-        <w:t xml:space="preserve">Diante dos resultados da pesquisa, nota-se que </w:t>
+        <w:t>Ao fim do desenvolvimento do protótipo foi possível coletar dados que provaram uma eficiência aceitável em um sistema de irrigação, com a coleta e tempos de respostas do sistema tendo variações</w:t>
       </w:r>
       <w:r>
         <w:rPr>
@@ -7472,70 +7733,7 @@
           <w:szCs w:val="24"/>
           <w:lang w:val="pt-BR"/>
         </w:rPr>
-        <w:t xml:space="preserve">o custo em relação </w:t>
-      </w:r>
-      <w:r>
-        <w:rPr>
-          <w:bCs/>
-          <w:sz w:val="24"/>
-          <w:szCs w:val="24"/>
-          <w:lang w:val="pt-BR"/>
-        </w:rPr>
-        <w:t>à</w:t>
-      </w:r>
-      <w:r>
-        <w:rPr>
-          <w:bCs/>
-          <w:sz w:val="24"/>
-          <w:szCs w:val="24"/>
-          <w:lang w:val="pt-BR"/>
-        </w:rPr>
-        <w:t xml:space="preserve"> implementação de um sistema de irrigação controlada utilizando Arduino e Android é relativamente baixo em relação </w:t>
-      </w:r>
-      <w:r>
-        <w:rPr>
-          <w:bCs/>
-          <w:sz w:val="24"/>
-          <w:szCs w:val="24"/>
-          <w:lang w:val="pt-BR"/>
-        </w:rPr>
-        <w:t>à</w:t>
-      </w:r>
-      <w:r>
-        <w:rPr>
-          <w:bCs/>
-          <w:sz w:val="24"/>
-          <w:szCs w:val="24"/>
-          <w:lang w:val="pt-BR"/>
-        </w:rPr>
-        <w:t xml:space="preserve">s comodidades e os </w:t>
-      </w:r>
-      <w:r>
-        <w:rPr>
-          <w:bCs/>
-          <w:sz w:val="24"/>
-          <w:szCs w:val="24"/>
-          <w:lang w:val="pt-BR"/>
-        </w:rPr>
-        <w:t xml:space="preserve">preciosos </w:t>
-      </w:r>
-      <w:r>
-        <w:rPr>
-          <w:bCs/>
-          <w:sz w:val="24"/>
-          <w:szCs w:val="24"/>
-          <w:lang w:val="pt-BR"/>
-        </w:rPr>
-        <w:t xml:space="preserve">dados obtidos da lavoura. Porém, grande parte da população rural ainda não possui acesso à internet e alguns nem sequer contam com energia elétrica. Com isso conclui-se que um dos maiores problemas em </w:t>
-      </w:r>
-      <w:r>
-        <w:rPr>
-          <w:bCs/>
-          <w:sz w:val="24"/>
-          <w:szCs w:val="24"/>
-          <w:lang w:val="pt-BR"/>
-        </w:rPr>
-        <w:t>se implementar a irrigação controlada não é o sistema em si, mas sim a localidade e a disponibilidade de redes de internet nas lavouras.</w:t>
+        <w:t xml:space="preserve"> mínimas e que tendem a se apresentarem menores ao serem implementados em uma lavoura real.</w:t>
       </w:r>
     </w:p>
     <w:p>
@@ -7558,7 +7756,7 @@
           <w:lang w:val="pt-BR"/>
         </w:rPr>
         <w:tab/>
-        <w:t xml:space="preserve">Com base nos dados obtidos através da pesquisa, foi possível contatar que o acesso </w:t>
+        <w:t xml:space="preserve">Diante dos resultados da pesquisa, nota-se que </w:t>
       </w:r>
       <w:r>
         <w:rPr>
@@ -7567,7 +7765,7 @@
           <w:szCs w:val="24"/>
           <w:lang w:val="pt-BR"/>
         </w:rPr>
-        <w:t>a</w:t>
+        <w:t xml:space="preserve">o custo em relação </w:t>
       </w:r>
       <w:r>
         <w:rPr>
@@ -7576,7 +7774,7 @@
           <w:szCs w:val="24"/>
           <w:lang w:val="pt-BR"/>
         </w:rPr>
-        <w:t xml:space="preserve"> um sistema de irrigação monitorado por Arduino e controlado por um dispositivo Android não é uma utopia. Esse tipo de sistema tem como principal objetivo a produtividade e a sustentabilidade</w:t>
+        <w:t>à</w:t>
       </w:r>
       <w:r>
         <w:rPr>
@@ -7585,7 +7783,7 @@
           <w:szCs w:val="24"/>
           <w:lang w:val="pt-BR"/>
         </w:rPr>
-        <w:t>, e geralmente o segundo aspecto não é uma prioridade para os produtores rurais, o que acaba fazendo com que os investimentos em prol de consumir menos água sejam voltados somente para meio</w:t>
+        <w:t xml:space="preserve"> implementação de um sistema de irrigação controlada utilizando Arduino e Android é relativamente baixo em relação </w:t>
       </w:r>
       <w:r>
         <w:rPr>
@@ -7594,7 +7792,7 @@
           <w:szCs w:val="24"/>
           <w:lang w:val="pt-BR"/>
         </w:rPr>
-        <w:t>s</w:t>
+        <w:t>à</w:t>
       </w:r>
       <w:r>
         <w:rPr>
@@ -7603,7 +7801,34 @@
           <w:szCs w:val="24"/>
           <w:lang w:val="pt-BR"/>
         </w:rPr>
-        <w:t xml:space="preserve"> que garantam somente uma produção farta, apelando então para agrotóxicos e adubos.</w:t>
+        <w:t xml:space="preserve">s comodidades e os </w:t>
+      </w:r>
+      <w:r>
+        <w:rPr>
+          <w:bCs/>
+          <w:sz w:val="24"/>
+          <w:szCs w:val="24"/>
+          <w:lang w:val="pt-BR"/>
+        </w:rPr>
+        <w:t xml:space="preserve">preciosos </w:t>
+      </w:r>
+      <w:r>
+        <w:rPr>
+          <w:bCs/>
+          <w:sz w:val="24"/>
+          <w:szCs w:val="24"/>
+          <w:lang w:val="pt-BR"/>
+        </w:rPr>
+        <w:t xml:space="preserve">dados obtidos da lavoura. Porém, grande parte da população rural ainda não possui acesso à internet e alguns nem sequer contam com energia elétrica. Com isso conclui-se que um dos maiores problemas em </w:t>
+      </w:r>
+      <w:r>
+        <w:rPr>
+          <w:bCs/>
+          <w:sz w:val="24"/>
+          <w:szCs w:val="24"/>
+          <w:lang w:val="pt-BR"/>
+        </w:rPr>
+        <w:t>se implementar a irrigação controlada não é o sistema em si, mas sim a localidade e a disponibilidade de redes de internet nas lavouras.</w:t>
       </w:r>
     </w:p>
     <w:p>
@@ -7612,12 +7837,67 @@
         <w:ind w:right="70"/>
         <w:jc w:val="both"/>
         <w:rPr>
-          <w:b/>
-          <w:sz w:val="24"/>
-          <w:szCs w:val="24"/>
-          <w:lang w:val="pt-BR"/>
-        </w:rPr>
-      </w:pPr>
+          <w:bCs/>
+          <w:sz w:val="24"/>
+          <w:szCs w:val="24"/>
+          <w:lang w:val="pt-BR"/>
+        </w:rPr>
+      </w:pPr>
+      <w:r>
+        <w:rPr>
+          <w:bCs/>
+          <w:sz w:val="24"/>
+          <w:szCs w:val="24"/>
+          <w:lang w:val="pt-BR"/>
+        </w:rPr>
+        <w:tab/>
+        <w:t xml:space="preserve">Com base nos dados obtidos através da pesquisa, foi possível contatar que o acesso </w:t>
+      </w:r>
+      <w:r>
+        <w:rPr>
+          <w:bCs/>
+          <w:sz w:val="24"/>
+          <w:szCs w:val="24"/>
+          <w:lang w:val="pt-BR"/>
+        </w:rPr>
+        <w:t>a</w:t>
+      </w:r>
+      <w:r>
+        <w:rPr>
+          <w:bCs/>
+          <w:sz w:val="24"/>
+          <w:szCs w:val="24"/>
+          <w:lang w:val="pt-BR"/>
+        </w:rPr>
+        <w:t xml:space="preserve"> um sistema de irrigação monitorado por Arduino e controlado por um dispositivo Android não é uma utopia. Esse tipo de sistema tem como principal objetivo a produtividade e a sustentabilidade</w:t>
+      </w:r>
+      <w:r>
+        <w:rPr>
+          <w:bCs/>
+          <w:sz w:val="24"/>
+          <w:szCs w:val="24"/>
+          <w:lang w:val="pt-BR"/>
+        </w:rPr>
+        <w:t>, e geralmente o segundo aspecto não é uma prioridade para os produtores rurais, o que acaba fazendo com que os investimentos em prol de consumir menos água sejam voltados somente para meio</w:t>
+      </w:r>
+      <w:r>
+        <w:rPr>
+          <w:bCs/>
+          <w:sz w:val="24"/>
+          <w:szCs w:val="24"/>
+          <w:lang w:val="pt-BR"/>
+        </w:rPr>
+        <w:t>s</w:t>
+      </w:r>
+      <w:r>
+        <w:rPr>
+          <w:bCs/>
+          <w:sz w:val="24"/>
+          <w:szCs w:val="24"/>
+          <w:lang w:val="pt-BR"/>
+        </w:rPr>
+        <w:t xml:space="preserve"> que garantam somente uma produção farta, apelando então para agrotóxicos e adubos.</w:t>
+      </w:r>
     </w:p>
     <w:p>
       <w:pPr>
@@ -7805,6 +8085,19 @@
       <w:pPr>
         <w:spacing w:line="360" w:lineRule="auto"/>
         <w:ind w:right="70"/>
+        <w:jc w:val="both"/>
+        <w:rPr>
+          <w:b/>
+          <w:sz w:val="24"/>
+          <w:szCs w:val="24"/>
+          <w:lang w:val="pt-BR"/>
+        </w:rPr>
+      </w:pPr>
+    </w:p>
+    <w:p>
+      <w:pPr>
+        <w:spacing w:line="360" w:lineRule="auto"/>
+        <w:ind w:right="70"/>
         <w:rPr>
           <w:b/>
           <w:sz w:val="24"/>
@@ -7957,7 +8250,6 @@
           <w:szCs w:val="24"/>
           <w:lang w:val="pt-BR" w:eastAsia="pt-BR"/>
         </w:rPr>
-        <w:lastRenderedPageBreak/>
         <w:t xml:space="preserve">AMORIN, Carlos Augusto Patrício. </w:t>
       </w:r>
       <w:r>
@@ -8641,6 +8933,7 @@
           <w:szCs w:val="24"/>
           <w:lang w:val="pt-BR"/>
         </w:rPr>
+        <w:lastRenderedPageBreak/>
         <w:t xml:space="preserve">CORTEZ, Ana Tereza </w:t>
       </w:r>
       <w:proofErr w:type="spellStart"/>
@@ -8928,19 +9221,7 @@
             <w:u w:val="none"/>
             <w:lang w:val="pt-BR"/>
           </w:rPr>
-          <w:t>https://akatu.org.br/dia-do-consumo-consciente-foi-instituido-em-2009/#:~:text=A%20defini%C3%A7%C3%A3o%20de%20%E2%80%9Cconsumo%20susten</w:t>
-        </w:r>
-        <w:r>
-          <w:rPr>
-            <w:rStyle w:val="LinkdaInternet"/>
-            <w:color w:val="000000" w:themeColor="text1"/>
-            <w:sz w:val="24"/>
-            <w:szCs w:val="24"/>
-            <w:u w:val="none"/>
-            <w:lang w:val="pt-BR"/>
-          </w:rPr>
-          <w:lastRenderedPageBreak/>
-          <w:t>t%C3%A1vel,CDS%2FONU)%20em%201995%3A&amp;text=A%20quinta%20era%20%E2%80%9Cpromover%20um,dos%20recursos%20naturais%20do%20planeta.%E2%80%9D</w:t>
+          <w:t>https://akatu.org.br/dia-do-consumo-consciente-foi-instituido-em-2009/#:~:text=A%20defini%C3%A7%C3%A3o%20de%20%E2%80%9Cconsumo%20sustent%C3%A1vel,CDS%2FONU)%20em%201995%3A&amp;text=A%20quinta%20era%20%E2%80%9Cpromover%20um,dos%20recursos%20naturais%20do%20planeta.%E2%80%9D</w:t>
         </w:r>
       </w:hyperlink>
       <w:r>
@@ -9485,6 +9766,7 @@
           <w:szCs w:val="24"/>
           <w:lang w:val="pt-BR" w:eastAsia="pt-BR"/>
         </w:rPr>
+        <w:lastRenderedPageBreak/>
         <w:t xml:space="preserve">LIMA, Jorge </w:t>
       </w:r>
       <w:proofErr w:type="spellStart"/>
@@ -9783,7 +10065,6 @@
           <w:bCs/>
           <w:color w:val="000000" w:themeColor="text1"/>
         </w:rPr>
-        <w:lastRenderedPageBreak/>
         <w:t>NOVO Horizonte do Oeste: dados do município.</w:t>
       </w:r>
       <w:r>
@@ -10280,6 +10561,7 @@
           <w:szCs w:val="24"/>
           <w:lang w:val="pt-BR" w:eastAsia="pt-BR"/>
         </w:rPr>
+        <w:lastRenderedPageBreak/>
         <w:t xml:space="preserve">PEREIRA, Lucio Camilo Oliva; SILVA, Michel Lourenço da. </w:t>
       </w:r>
       <w:r>

</xml_diff>

<commit_message>
Embasamentos adicionados aos resultados da irrigação
</commit_message>
<xml_diff>
--- a/Artigo - TCC - Current.docx
+++ b/Artigo - TCC - Current.docx
@@ -748,42 +748,24 @@
         </w:rPr>
         <w:t xml:space="preserve"> </w:t>
       </w:r>
-      <w:proofErr w:type="spellStart"/>
-      <w:r>
-        <w:rPr>
-          <w:color w:val="000000" w:themeColor="text1"/>
-          <w:lang w:val="en-CA"/>
+      <w:r>
+        <w:rPr>
+          <w:color w:val="000000" w:themeColor="text1"/>
+          <w:lang w:val="pt-BR"/>
         </w:rPr>
         <w:t>C</w:t>
       </w:r>
       <w:r>
         <w:rPr>
           <w:color w:val="000000" w:themeColor="text1"/>
-          <w:lang w:val="en-CA"/>
-        </w:rPr>
-        <w:t>onsumo</w:t>
-      </w:r>
-      <w:proofErr w:type="spellEnd"/>
-      <w:r>
-        <w:rPr>
-          <w:color w:val="000000" w:themeColor="text1"/>
-          <w:lang w:val="en-CA"/>
-        </w:rPr>
-        <w:t xml:space="preserve"> </w:t>
-      </w:r>
-      <w:proofErr w:type="spellStart"/>
-      <w:r>
-        <w:rPr>
-          <w:color w:val="000000" w:themeColor="text1"/>
-          <w:lang w:val="en-CA"/>
-        </w:rPr>
-        <w:t>sustentável</w:t>
-      </w:r>
-      <w:proofErr w:type="spellEnd"/>
-      <w:r>
-        <w:rPr>
-          <w:color w:val="000000" w:themeColor="text1"/>
-          <w:lang w:val="en-CA"/>
+          <w:lang w:val="pt-BR"/>
+        </w:rPr>
+        <w:t>onsumo sustentável</w:t>
+      </w:r>
+      <w:r>
+        <w:rPr>
+          <w:color w:val="000000" w:themeColor="text1"/>
+          <w:lang w:val="pt-BR"/>
         </w:rPr>
         <w:t>.</w:t>
       </w:r>
@@ -6269,7 +6251,34 @@
           <w:szCs w:val="24"/>
           <w:lang w:val="pt-BR"/>
         </w:rPr>
-        <w:t xml:space="preserve">Aplicação rodando no celular, o qual foi desenvolvido para interagir diretamente com um servidor centralizado que faz o processamento e repassa </w:t>
+        <w:t>Aplicação rodando no celular, o qual foi desenvolvido para interagir diretamente com um servidor centralizado que faz o processamento e repassa os comando</w:t>
+      </w:r>
+      <w:r>
+        <w:rPr>
+          <w:color w:val="000000" w:themeColor="text1"/>
+          <w:sz w:val="24"/>
+          <w:szCs w:val="24"/>
+          <w:lang w:val="pt-BR"/>
+        </w:rPr>
+        <w:t>s</w:t>
+      </w:r>
+      <w:r>
+        <w:rPr>
+          <w:color w:val="000000" w:themeColor="text1"/>
+          <w:sz w:val="24"/>
+          <w:szCs w:val="24"/>
+          <w:lang w:val="pt-BR"/>
+        </w:rPr>
+        <w:t xml:space="preserve"> para o Arduino que está conectado à rede</w:t>
+      </w:r>
+      <w:r>
+        <w:rPr>
+          <w:color w:val="000000" w:themeColor="text1"/>
+          <w:sz w:val="24"/>
+          <w:szCs w:val="24"/>
+          <w:lang w:val="pt-BR"/>
+        </w:rPr>
+        <w:t xml:space="preserve">, recebendo também os dados coletados </w:t>
       </w:r>
       <w:proofErr w:type="gramStart"/>
       <w:r>
@@ -6279,7 +6288,7 @@
           <w:szCs w:val="24"/>
           <w:lang w:val="pt-BR"/>
         </w:rPr>
-        <w:t>os comando</w:t>
+        <w:t>pelo sensores</w:t>
       </w:r>
       <w:proofErr w:type="gramEnd"/>
       <w:r>
@@ -6289,7 +6298,7 @@
           <w:szCs w:val="24"/>
           <w:lang w:val="pt-BR"/>
         </w:rPr>
-        <w:t xml:space="preserve"> para o Arduino que está conectado à rede.</w:t>
+        <w:t>.</w:t>
       </w:r>
     </w:p>
     <w:p>
@@ -6373,22 +6382,14 @@
     <w:p>
       <w:pPr>
         <w:spacing w:line="360" w:lineRule="auto"/>
-        <w:ind w:firstLine="360"/>
         <w:jc w:val="both"/>
         <w:rPr>
-          <w:sz w:val="24"/>
-          <w:szCs w:val="24"/>
-          <w:lang w:val="pt-BR"/>
-        </w:rPr>
-      </w:pPr>
-      <w:r>
-        <w:rPr>
-          <w:sz w:val="24"/>
-          <w:szCs w:val="24"/>
-          <w:lang w:val="pt-BR"/>
-        </w:rPr>
-        <w:t>O processo de confecção da maquete auxiliou na produção de dados, pois possibilitou a interação direta com diversos aspectos que dificultam a implementação e a adaptação de uma irrigação convencional para uma irrigação controlada, como é o caso da alimentação energética e a constante conexão wireless em lavouras mais amplas.</w:t>
-      </w:r>
+          <w:color w:val="000000" w:themeColor="text1"/>
+          <w:sz w:val="24"/>
+          <w:szCs w:val="24"/>
+          <w:lang w:val="pt-BR"/>
+        </w:rPr>
+      </w:pPr>
     </w:p>
     <w:p>
       <w:pPr>
@@ -6406,24 +6407,348 @@
           <w:szCs w:val="24"/>
           <w:lang w:val="pt-BR"/>
         </w:rPr>
+        <w:t xml:space="preserve">O gráfico a seguir apresenta o custo médio em relação a implementação de um sistema de rega convencional por hectare, evidenciando os valores tanto em reais quanto em dólares, sendo que no período em que foi </w:t>
+      </w:r>
+      <w:r>
+        <w:rPr>
+          <w:sz w:val="24"/>
+          <w:szCs w:val="24"/>
+          <w:lang w:val="pt-BR"/>
+        </w:rPr>
+        <w:t>produzido</w:t>
+      </w:r>
+      <w:r>
+        <w:rPr>
+          <w:sz w:val="24"/>
+          <w:szCs w:val="24"/>
+          <w:lang w:val="pt-BR"/>
+        </w:rPr>
+        <w:t xml:space="preserve"> este gráfico o dólar girava em torno de R$ 3,80.</w:t>
+      </w:r>
+    </w:p>
+    <w:p>
+      <w:pPr>
+        <w:spacing w:line="360" w:lineRule="auto"/>
+        <w:jc w:val="both"/>
+        <w:rPr>
+          <w:sz w:val="24"/>
+          <w:szCs w:val="24"/>
+          <w:lang w:val="pt-BR"/>
+        </w:rPr>
+      </w:pPr>
+    </w:p>
+    <w:p>
+      <w:pPr>
+        <w:pStyle w:val="Legenda"/>
+        <w:keepNext/>
+        <w:jc w:val="both"/>
+        <w:rPr>
+          <w:i w:val="0"/>
+          <w:iCs w:val="0"/>
+          <w:color w:val="000000" w:themeColor="text1"/>
+          <w:sz w:val="20"/>
+          <w:szCs w:val="20"/>
+          <w:lang w:val="pt-BR"/>
+        </w:rPr>
+      </w:pPr>
+      <w:r>
+        <w:rPr>
+          <w:i w:val="0"/>
+          <w:iCs w:val="0"/>
+          <w:color w:val="000000" w:themeColor="text1"/>
+          <w:sz w:val="20"/>
+          <w:szCs w:val="20"/>
+          <w:lang w:val="pt-BR"/>
+        </w:rPr>
+        <w:t xml:space="preserve">Gráfico </w:t>
+      </w:r>
+      <w:r>
+        <w:rPr>
+          <w:i w:val="0"/>
+          <w:iCs w:val="0"/>
+          <w:color w:val="000000" w:themeColor="text1"/>
+          <w:sz w:val="20"/>
+          <w:szCs w:val="20"/>
+        </w:rPr>
+        <w:fldChar w:fldCharType="begin"/>
+      </w:r>
+      <w:r>
+        <w:rPr>
+          <w:i w:val="0"/>
+          <w:iCs w:val="0"/>
+          <w:color w:val="000000" w:themeColor="text1"/>
+          <w:sz w:val="20"/>
+          <w:szCs w:val="20"/>
+          <w:lang w:val="pt-BR"/>
+        </w:rPr>
+        <w:instrText xml:space="preserve"> SEQ Gráfico \* ARABIC </w:instrText>
+      </w:r>
+      <w:r>
+        <w:rPr>
+          <w:i w:val="0"/>
+          <w:iCs w:val="0"/>
+          <w:color w:val="000000" w:themeColor="text1"/>
+          <w:sz w:val="20"/>
+          <w:szCs w:val="20"/>
+        </w:rPr>
+        <w:fldChar w:fldCharType="separate"/>
+      </w:r>
+      <w:r>
+        <w:rPr>
+          <w:i w:val="0"/>
+          <w:iCs w:val="0"/>
+          <w:noProof/>
+          <w:color w:val="000000" w:themeColor="text1"/>
+          <w:sz w:val="20"/>
+          <w:szCs w:val="20"/>
+          <w:lang w:val="pt-BR"/>
+        </w:rPr>
+        <w:t>4</w:t>
+      </w:r>
+      <w:r>
+        <w:rPr>
+          <w:i w:val="0"/>
+          <w:iCs w:val="0"/>
+          <w:color w:val="000000" w:themeColor="text1"/>
+          <w:sz w:val="20"/>
+          <w:szCs w:val="20"/>
+        </w:rPr>
+        <w:fldChar w:fldCharType="end"/>
+      </w:r>
+      <w:r>
+        <w:rPr>
+          <w:i w:val="0"/>
+          <w:iCs w:val="0"/>
+          <w:color w:val="000000" w:themeColor="text1"/>
+          <w:sz w:val="20"/>
+          <w:szCs w:val="20"/>
+          <w:lang w:val="pt-BR"/>
+        </w:rPr>
+        <w:t xml:space="preserve"> – Custo médio para a</w:t>
+      </w:r>
+      <w:r>
+        <w:rPr>
+          <w:i w:val="0"/>
+          <w:iCs w:val="0"/>
+          <w:color w:val="000000" w:themeColor="text1"/>
+          <w:sz w:val="20"/>
+          <w:szCs w:val="20"/>
+          <w:lang w:val="pt-BR"/>
+        </w:rPr>
+        <w:t xml:space="preserve"> instalação de cada sistema de irrigação não automatizado</w:t>
+      </w:r>
+    </w:p>
+    <w:p>
+      <w:pPr>
+        <w:spacing w:line="360" w:lineRule="auto"/>
+        <w:jc w:val="both"/>
+        <w:rPr>
+          <w:sz w:val="24"/>
+          <w:szCs w:val="24"/>
+          <w:lang w:val="pt-BR"/>
+        </w:rPr>
+      </w:pPr>
+      <w:r>
+        <w:rPr>
+          <w:noProof/>
+          <w:sz w:val="24"/>
+          <w:szCs w:val="24"/>
+          <w:lang w:val="pt-BR"/>
+        </w:rPr>
+        <w:drawing>
+          <wp:inline distT="0" distB="0" distL="0" distR="0" wp14:anchorId="26FFC2D9" wp14:editId="3CE2BEE5">
+            <wp:extent cx="5759013" cy="2867668"/>
+            <wp:effectExtent l="0" t="0" r="0" b="8890"/>
+            <wp:docPr id="3" name="Imagem 3"/>
+            <wp:cNvGraphicFramePr>
+              <a:graphicFrameLocks xmlns:a="http://schemas.openxmlformats.org/drawingml/2006/main" noChangeAspect="1"/>
+            </wp:cNvGraphicFramePr>
+            <a:graphic xmlns:a="http://schemas.openxmlformats.org/drawingml/2006/main">
+              <a:graphicData uri="http://schemas.openxmlformats.org/drawingml/2006/picture">
+                <pic:pic xmlns:pic="http://schemas.openxmlformats.org/drawingml/2006/picture">
+                  <pic:nvPicPr>
+                    <pic:cNvPr id="3" name="Imagem 3"/>
+                    <pic:cNvPicPr/>
+                  </pic:nvPicPr>
+                  <pic:blipFill>
+                    <a:blip r:embed="rId11">
+                      <a:extLst>
+                        <a:ext uri="{28A0092B-C50C-407E-A947-70E740481C1C}">
+                          <a14:useLocalDpi xmlns:a14="http://schemas.microsoft.com/office/drawing/2010/main" val="0"/>
+                        </a:ext>
+                      </a:extLst>
+                    </a:blip>
+                    <a:stretch>
+                      <a:fillRect/>
+                    </a:stretch>
+                  </pic:blipFill>
+                  <pic:spPr>
+                    <a:xfrm>
+                      <a:off x="0" y="0"/>
+                      <a:ext cx="5783302" cy="2879762"/>
+                    </a:xfrm>
+                    <a:prstGeom prst="rect">
+                      <a:avLst/>
+                    </a:prstGeom>
+                  </pic:spPr>
+                </pic:pic>
+              </a:graphicData>
+            </a:graphic>
+          </wp:inline>
+        </w:drawing>
+      </w:r>
+    </w:p>
+    <w:p>
+      <w:pPr>
+        <w:spacing w:line="360" w:lineRule="auto"/>
+        <w:rPr>
+          <w:lang w:val="pt-BR"/>
+        </w:rPr>
+      </w:pPr>
+      <w:r>
+        <w:rPr>
+          <w:b/>
+          <w:bCs/>
+          <w:color w:val="000000" w:themeColor="text1"/>
+          <w:lang w:val="pt-BR"/>
+        </w:rPr>
+        <w:t>Fonte</w:t>
+      </w:r>
+      <w:r>
+        <w:rPr>
+          <w:lang w:val="pt-BR"/>
+        </w:rPr>
+        <w:t xml:space="preserve">: </w:t>
+      </w:r>
+      <w:r>
+        <w:rPr>
+          <w:lang w:val="pt-BR"/>
+        </w:rPr>
+        <w:t>COCAPEC</w:t>
+      </w:r>
+      <w:r>
+        <w:rPr>
+          <w:lang w:val="pt-BR"/>
+        </w:rPr>
+        <w:t xml:space="preserve">, </w:t>
+      </w:r>
+      <w:r>
+        <w:rPr>
+          <w:lang w:val="pt-BR"/>
+        </w:rPr>
+        <w:t>2019</w:t>
+      </w:r>
+      <w:r>
+        <w:rPr>
+          <w:lang w:val="pt-BR"/>
+        </w:rPr>
+        <w:t>.</w:t>
+      </w:r>
+    </w:p>
+    <w:p>
+      <w:pPr>
+        <w:spacing w:line="360" w:lineRule="auto"/>
+        <w:jc w:val="both"/>
+        <w:rPr>
+          <w:sz w:val="24"/>
+          <w:szCs w:val="24"/>
+          <w:lang w:val="pt-BR"/>
+        </w:rPr>
+      </w:pPr>
+      <w:r>
+        <w:rPr>
+          <w:sz w:val="24"/>
+          <w:szCs w:val="24"/>
+          <w:lang w:val="pt-BR"/>
+        </w:rPr>
         <w:tab/>
-        <w:t>Vale ressaltar que a plataforma escolhida para receber e controlar a irrigação foi o celular devido ao seu alto grau de popularização, que segundo o Instituto Brasileiro de Geografia e Estatística (</w:t>
-      </w:r>
-      <w:r>
-        <w:rPr>
-          <w:sz w:val="24"/>
-          <w:szCs w:val="24"/>
-          <w:lang w:val="pt-BR"/>
-        </w:rPr>
-        <w:t>IBGE</w:t>
-      </w:r>
-      <w:r>
-        <w:rPr>
-          <w:sz w:val="24"/>
-          <w:szCs w:val="24"/>
-          <w:lang w:val="pt-BR"/>
-        </w:rPr>
-        <w:t>), em 2015</w:t>
+      </w:r>
+    </w:p>
+    <w:p>
+      <w:pPr>
+        <w:spacing w:line="360" w:lineRule="auto"/>
+        <w:jc w:val="both"/>
+        <w:rPr>
+          <w:sz w:val="24"/>
+          <w:szCs w:val="24"/>
+          <w:lang w:val="pt-BR"/>
+        </w:rPr>
+      </w:pPr>
+      <w:r>
+        <w:rPr>
+          <w:sz w:val="24"/>
+          <w:szCs w:val="24"/>
+          <w:lang w:val="pt-BR"/>
+        </w:rPr>
+        <w:tab/>
+        <w:t xml:space="preserve">Para se estimar os custos de implementação de uma irrigação automatizada com Arduino em um âmbito real foi realizado uma pesquisa no site da </w:t>
+      </w:r>
+      <w:proofErr w:type="spellStart"/>
+      <w:r>
+        <w:rPr>
+          <w:sz w:val="24"/>
+          <w:szCs w:val="24"/>
+          <w:lang w:val="pt-BR"/>
+        </w:rPr>
+        <w:t>AliExpress</w:t>
+      </w:r>
+      <w:proofErr w:type="spellEnd"/>
+      <w:r>
+        <w:rPr>
+          <w:sz w:val="24"/>
+          <w:szCs w:val="24"/>
+          <w:lang w:val="pt-BR"/>
+        </w:rPr>
+        <w:t xml:space="preserve">. Inicialmente foi </w:t>
+      </w:r>
+      <w:r>
+        <w:rPr>
+          <w:sz w:val="24"/>
+          <w:szCs w:val="24"/>
+          <w:lang w:val="pt-BR"/>
+        </w:rPr>
+        <w:lastRenderedPageBreak/>
+        <w:t>tomado como base o seguinte cenário; a lavoura em questão já deve possuir acesso à energia e a internet, bem como uma bomba à energia e um sistema de irrigação convencional já instalado. A elaboração do orçamento não agregou custos com fiação, já que a distância da bomba e dos setores pode variar muito de um caso para outro. Diante desta situação, estimou-se um orçamento de aproximadamente R$ 2400,00 para uma lavoura contendo uma bomba e dois setores, sendo que cada setor adicional acarretará em um acréscimo de R$ 1350,00.</w:t>
+      </w:r>
+    </w:p>
+    <w:p>
+      <w:pPr>
+        <w:spacing w:line="360" w:lineRule="auto"/>
+        <w:ind w:firstLine="708"/>
+        <w:jc w:val="both"/>
+        <w:rPr>
+          <w:sz w:val="24"/>
+          <w:szCs w:val="24"/>
+          <w:lang w:val="pt-BR"/>
+        </w:rPr>
+      </w:pPr>
+      <w:r>
+        <w:rPr>
+          <w:sz w:val="24"/>
+          <w:szCs w:val="24"/>
+          <w:lang w:val="pt-BR"/>
+        </w:rPr>
+        <w:t>O processo de confecção da maquete auxiliou na produção de dados, pois possibilitou a interação direta com diversos aspectos que dificultam a implementação e a adaptação de uma irrigação convencional para uma irrigação controlada, como é o caso da alimentação energética e a constante conexão wireless em lavouras mais amplas.</w:t>
+      </w:r>
+    </w:p>
+    <w:p>
+      <w:pPr>
+        <w:spacing w:line="360" w:lineRule="auto"/>
+        <w:ind w:firstLine="708"/>
+        <w:jc w:val="both"/>
+        <w:rPr>
+          <w:sz w:val="24"/>
+          <w:szCs w:val="24"/>
+          <w:lang w:val="pt-BR"/>
+        </w:rPr>
+      </w:pPr>
+      <w:r>
+        <w:rPr>
+          <w:sz w:val="24"/>
+          <w:szCs w:val="24"/>
+          <w:lang w:val="pt-BR"/>
+        </w:rPr>
+        <w:t>Vale ressaltar que a plataforma escolhida para receber e controlar a irrigação foi o celular devido ao seu alto grau de popularização, que segundo o Instituto Brasileiro de Geografia e Estatística (IBGE), em 2015</w:t>
       </w:r>
       <w:r>
         <w:rPr>
@@ -6447,23 +6772,7 @@
           <w:szCs w:val="24"/>
           <w:lang w:val="pt-BR"/>
         </w:rPr>
-        <w:t xml:space="preserve">cerca de </w:t>
-      </w:r>
-      <w:r>
-        <w:rPr>
-          <w:sz w:val="24"/>
-          <w:szCs w:val="24"/>
-          <w:lang w:val="pt-BR"/>
-        </w:rPr>
-        <w:t xml:space="preserve">92,1% </w:t>
-      </w:r>
-      <w:r>
-        <w:rPr>
-          <w:sz w:val="24"/>
-          <w:szCs w:val="24"/>
-          <w:lang w:val="pt-BR"/>
-        </w:rPr>
-        <w:t>de todo o acesso a rede de internet era feito por meio dos dispositivos móveis.</w:t>
+        <w:t>cerca de 92,1% de todo o acesso a rede de internet era feito por meio dos dispositivos móveis.</w:t>
       </w:r>
       <w:r>
         <w:rPr>
@@ -6715,17 +7024,7 @@
           <w:szCs w:val="24"/>
           <w:lang w:val="pt-BR"/>
         </w:rPr>
-        <w:t xml:space="preserve"> irrigações utilizando a maquete para simular o processo, </w:t>
-      </w:r>
-      <w:r>
-        <w:rPr>
-          <w:color w:val="000000" w:themeColor="text1"/>
-          <w:sz w:val="24"/>
-          <w:szCs w:val="24"/>
-          <w:lang w:val="pt-BR"/>
-        </w:rPr>
-        <w:lastRenderedPageBreak/>
-        <w:t xml:space="preserve">em seguida foram coletados manualmente </w:t>
+        <w:t xml:space="preserve"> irrigações utilizando a maquete para simular o processo, em seguida foram coletados manualmente </w:t>
       </w:r>
       <w:r>
         <w:rPr>
@@ -6798,6 +7097,7 @@
           <w:szCs w:val="20"/>
           <w:lang w:val="pt-BR"/>
         </w:rPr>
+        <w:lastRenderedPageBreak/>
         <w:t xml:space="preserve">Gráfico </w:t>
       </w:r>
       <w:r>
@@ -6900,7 +7200,7 @@
             <wp:cNvGraphicFramePr/>
             <a:graphic xmlns:a="http://schemas.openxmlformats.org/drawingml/2006/main">
               <a:graphicData uri="http://schemas.openxmlformats.org/drawingml/2006/chart">
-                <c:chart xmlns:c="http://schemas.openxmlformats.org/drawingml/2006/chart" xmlns:r="http://schemas.openxmlformats.org/officeDocument/2006/relationships" r:id="rId11"/>
+                <c:chart xmlns:c="http://schemas.openxmlformats.org/drawingml/2006/chart" xmlns:r="http://schemas.openxmlformats.org/officeDocument/2006/relationships" r:id="rId12"/>
               </a:graphicData>
             </a:graphic>
           </wp:inline>
@@ -7239,7 +7539,7 @@
             <wp:cNvGraphicFramePr/>
             <a:graphic xmlns:a="http://schemas.openxmlformats.org/drawingml/2006/main">
               <a:graphicData uri="http://schemas.openxmlformats.org/drawingml/2006/chart">
-                <c:chart xmlns:c="http://schemas.openxmlformats.org/drawingml/2006/chart" xmlns:r="http://schemas.openxmlformats.org/officeDocument/2006/relationships" r:id="rId12"/>
+                <c:chart xmlns:c="http://schemas.openxmlformats.org/drawingml/2006/chart" xmlns:r="http://schemas.openxmlformats.org/officeDocument/2006/relationships" r:id="rId13"/>
               </a:graphicData>
             </a:graphic>
           </wp:inline>
@@ -7271,7 +7571,7 @@
     </w:p>
     <w:p>
       <w:pPr>
-        <w:spacing w:before="5" w:line="360" w:lineRule="auto"/>
+        <w:spacing w:line="360" w:lineRule="auto"/>
         <w:rPr>
           <w:sz w:val="24"/>
           <w:szCs w:val="24"/>
@@ -7473,22 +7773,29 @@
     <w:p>
       <w:pPr>
         <w:spacing w:line="360" w:lineRule="auto"/>
-        <w:ind w:firstLine="708"/>
-        <w:rPr>
-          <w:color w:val="FF0000"/>
-          <w:sz w:val="24"/>
-          <w:szCs w:val="24"/>
-          <w:lang w:val="pt-BR"/>
-        </w:rPr>
-      </w:pPr>
-      <w:r>
-        <w:rPr>
-          <w:color w:val="FF0000"/>
-          <w:sz w:val="24"/>
-          <w:szCs w:val="24"/>
-          <w:lang w:val="pt-BR"/>
-        </w:rPr>
-        <w:t>(Embasamento, Autores, Sustentabilidade)</w:t>
+        <w:jc w:val="both"/>
+        <w:rPr>
+          <w:sz w:val="24"/>
+          <w:szCs w:val="24"/>
+          <w:lang w:val="pt-BR"/>
+        </w:rPr>
+      </w:pPr>
+      <w:r>
+        <w:rPr>
+          <w:sz w:val="24"/>
+          <w:szCs w:val="24"/>
+          <w:lang w:val="pt-BR"/>
+        </w:rPr>
+        <w:tab/>
+        <w:t xml:space="preserve">Para se evitar danos a longo prazo, a utilização da irrigação automatizada em prol da eficiência e da sustentabilidade tem sido estimulada fortemente nos últimos anos, tanto pela Agência Nacional de Águas (ANA), quanto pela Agência Nacional de Energia Elétrica (ANEEL), sendo que a economia de água e energia é uma das maiores vantagens desse tipo de sistema.  </w:t>
+      </w:r>
+      <w:r>
+        <w:rPr>
+          <w:sz w:val="24"/>
+          <w:szCs w:val="24"/>
+          <w:lang w:val="pt-BR"/>
+        </w:rPr>
+        <w:t>Fabricantes e desenvolvedores desses sistemas de irrigação alegam uma média 30% de economia (CAPITAL DO ENTORNO, 2020).</w:t>
       </w:r>
     </w:p>
     <w:p>
@@ -7507,6 +7814,7 @@
           <w:szCs w:val="24"/>
           <w:lang w:val="pt-BR"/>
         </w:rPr>
+        <w:lastRenderedPageBreak/>
         <w:tab/>
         <w:t>Sen</w:t>
       </w:r>
@@ -7674,7 +7982,7 @@
           <w:szCs w:val="24"/>
           <w:lang w:val="pt-BR"/>
         </w:rPr>
-        <w:t xml:space="preserve">Este artigo foi elaborado com a intenção de investigar novas maneiras de como as tecnologias atuais podem atuar juntamente </w:t>
+        <w:t>C</w:t>
       </w:r>
       <w:r>
         <w:rPr>
@@ -7683,6 +7991,15 @@
           <w:szCs w:val="24"/>
           <w:lang w:val="pt-BR"/>
         </w:rPr>
+        <w:t xml:space="preserve">om a intenção de investigar novas maneiras de como as tecnologias atuais podem atuar juntamente </w:t>
+      </w:r>
+      <w:r>
+        <w:rPr>
+          <w:bCs/>
+          <w:sz w:val="24"/>
+          <w:szCs w:val="24"/>
+          <w:lang w:val="pt-BR"/>
+        </w:rPr>
         <w:t>a</w:t>
       </w:r>
       <w:r>
@@ -7692,7 +8009,7 @@
           <w:szCs w:val="24"/>
           <w:lang w:val="pt-BR"/>
         </w:rPr>
-        <w:t xml:space="preserve"> um sistema de irrigação convencional, em prol de evitar o consumo excessivo de água, verificando a eficácia e desafios encontrados na implementação do sistema</w:t>
+        <w:t xml:space="preserve"> um sistema de irrigação convencional em prol de evitar o consumo excessivo de água,</w:t>
       </w:r>
       <w:r>
         <w:rPr>
@@ -7701,7 +8018,79 @@
           <w:szCs w:val="24"/>
           <w:lang w:val="pt-BR"/>
         </w:rPr>
-        <w:t>.</w:t>
+        <w:t xml:space="preserve"> foi possível verificar</w:t>
+      </w:r>
+      <w:r>
+        <w:rPr>
+          <w:bCs/>
+          <w:sz w:val="24"/>
+          <w:szCs w:val="24"/>
+          <w:lang w:val="pt-BR"/>
+        </w:rPr>
+        <w:t xml:space="preserve"> a eficácia e desafios encontrados na implementação </w:t>
+      </w:r>
+      <w:r>
+        <w:rPr>
+          <w:bCs/>
+          <w:sz w:val="24"/>
+          <w:szCs w:val="24"/>
+          <w:lang w:val="pt-BR"/>
+        </w:rPr>
+        <w:t>deste</w:t>
+      </w:r>
+      <w:r>
+        <w:rPr>
+          <w:bCs/>
+          <w:sz w:val="24"/>
+          <w:szCs w:val="24"/>
+          <w:lang w:val="pt-BR"/>
+        </w:rPr>
+        <w:t xml:space="preserve"> sistema</w:t>
+      </w:r>
+      <w:r>
+        <w:rPr>
+          <w:bCs/>
+          <w:sz w:val="24"/>
+          <w:szCs w:val="24"/>
+          <w:lang w:val="pt-BR"/>
+        </w:rPr>
+        <w:t xml:space="preserve">. </w:t>
+      </w:r>
+      <w:r>
+        <w:rPr>
+          <w:bCs/>
+          <w:sz w:val="24"/>
+          <w:szCs w:val="24"/>
+          <w:lang w:val="pt-BR"/>
+        </w:rPr>
+        <w:t>Ao fim do desenvolvimento do protótipo</w:t>
+      </w:r>
+      <w:r>
+        <w:rPr>
+          <w:bCs/>
+          <w:sz w:val="24"/>
+          <w:szCs w:val="24"/>
+          <w:lang w:val="pt-BR"/>
+        </w:rPr>
+        <w:t xml:space="preserve"> em escala reduzida, os dados produzidos evidenciaram </w:t>
+      </w:r>
+      <w:r>
+        <w:rPr>
+          <w:bCs/>
+          <w:sz w:val="24"/>
+          <w:szCs w:val="24"/>
+          <w:lang w:val="pt-BR"/>
+        </w:rPr>
+        <w:t>uma eficiência aceitável em um sistema de irrigação, com a coleta e tempos de respostas do sistema tendo variações</w:t>
+      </w:r>
+      <w:r>
+        <w:rPr>
+          <w:bCs/>
+          <w:sz w:val="24"/>
+          <w:szCs w:val="24"/>
+          <w:lang w:val="pt-BR"/>
+        </w:rPr>
+        <w:t xml:space="preserve"> mínimas e que tendem a se apresentarem menores ao serem implementados em uma lavoura real.</w:t>
       </w:r>
     </w:p>
     <w:p>
@@ -7724,7 +8113,7 @@
           <w:lang w:val="pt-BR"/>
         </w:rPr>
         <w:tab/>
-        <w:t>Ao fim do desenvolvimento do protótipo foi possível coletar dados que provaram uma eficiência aceitável em um sistema de irrigação, com a coleta e tempos de respostas do sistema tendo variações</w:t>
+        <w:t xml:space="preserve">Diante dos resultados da pesquisa, nota-se que </w:t>
       </w:r>
       <w:r>
         <w:rPr>
@@ -7733,21 +8122,17 @@
           <w:szCs w:val="24"/>
           <w:lang w:val="pt-BR"/>
         </w:rPr>
-        <w:t xml:space="preserve"> mínimas e que tendem a se apresentarem menores ao serem implementados em uma lavoura real.</w:t>
-      </w:r>
-    </w:p>
-    <w:p>
-      <w:pPr>
-        <w:spacing w:line="360" w:lineRule="auto"/>
-        <w:ind w:right="70"/>
-        <w:jc w:val="both"/>
+        <w:t xml:space="preserve">o custo em relação </w:t>
+      </w:r>
+      <w:r>
         <w:rPr>
           <w:bCs/>
           <w:sz w:val="24"/>
           <w:szCs w:val="24"/>
           <w:lang w:val="pt-BR"/>
         </w:rPr>
-      </w:pPr>
+        <w:t>à</w:t>
+      </w:r>
       <w:r>
         <w:rPr>
           <w:bCs/>
@@ -7755,8 +8140,7 @@
           <w:szCs w:val="24"/>
           <w:lang w:val="pt-BR"/>
         </w:rPr>
-        <w:tab/>
-        <w:t xml:space="preserve">Diante dos resultados da pesquisa, nota-se que </w:t>
+        <w:t xml:space="preserve"> implementação de um sistema de irrigação controlada utilizando Arduino e Android é relativamente baixo em relação </w:t>
       </w:r>
       <w:r>
         <w:rPr>
@@ -7765,7 +8149,7 @@
           <w:szCs w:val="24"/>
           <w:lang w:val="pt-BR"/>
         </w:rPr>
-        <w:t xml:space="preserve">o custo em relação </w:t>
+        <w:t>à</w:t>
       </w:r>
       <w:r>
         <w:rPr>
@@ -7774,7 +8158,7 @@
           <w:szCs w:val="24"/>
           <w:lang w:val="pt-BR"/>
         </w:rPr>
-        <w:t>à</w:t>
+        <w:t xml:space="preserve">s comodidades e os </w:t>
       </w:r>
       <w:r>
         <w:rPr>
@@ -7783,7 +8167,7 @@
           <w:szCs w:val="24"/>
           <w:lang w:val="pt-BR"/>
         </w:rPr>
-        <w:t xml:space="preserve"> implementação de um sistema de irrigação controlada utilizando Arduino e Android é relativamente baixo em relação </w:t>
+        <w:t xml:space="preserve">preciosos </w:t>
       </w:r>
       <w:r>
         <w:rPr>
@@ -7792,7 +8176,7 @@
           <w:szCs w:val="24"/>
           <w:lang w:val="pt-BR"/>
         </w:rPr>
-        <w:t>à</w:t>
+        <w:t>dados obtidos d</w:t>
       </w:r>
       <w:r>
         <w:rPr>
@@ -7801,7 +8185,7 @@
           <w:szCs w:val="24"/>
           <w:lang w:val="pt-BR"/>
         </w:rPr>
-        <w:t xml:space="preserve">s comodidades e os </w:t>
+        <w:t>o plantio</w:t>
       </w:r>
       <w:r>
         <w:rPr>
@@ -7810,16 +8194,7 @@
           <w:szCs w:val="24"/>
           <w:lang w:val="pt-BR"/>
         </w:rPr>
-        <w:t xml:space="preserve">preciosos </w:t>
-      </w:r>
-      <w:r>
-        <w:rPr>
-          <w:bCs/>
-          <w:sz w:val="24"/>
-          <w:szCs w:val="24"/>
-          <w:lang w:val="pt-BR"/>
-        </w:rPr>
-        <w:t xml:space="preserve">dados obtidos da lavoura. Porém, grande parte da população rural ainda não possui acesso à internet e alguns nem sequer contam com energia elétrica. Com isso conclui-se que um dos maiores problemas em </w:t>
+        <w:t xml:space="preserve">. Porém, grande parte da população rural ainda não possui acesso à internet e alguns nem sequer contam com energia elétrica. Com isso conclui-se que um dos maiores problemas em </w:t>
       </w:r>
       <w:r>
         <w:rPr>
@@ -8869,6 +9244,7 @@
           <w:szCs w:val="24"/>
           <w:lang w:val="pt-BR"/>
         </w:rPr>
+        <w:lastRenderedPageBreak/>
         <w:t>CONHEÇA a origem do café e sua história.</w:t>
       </w:r>
       <w:r>
@@ -8933,7 +9309,6 @@
           <w:szCs w:val="24"/>
           <w:lang w:val="pt-BR"/>
         </w:rPr>
-        <w:lastRenderedPageBreak/>
         <w:t xml:space="preserve">CORTEZ, Ana Tereza </w:t>
       </w:r>
       <w:proofErr w:type="spellStart"/>
@@ -9211,7 +9586,7 @@
         </w:rPr>
         <w:t xml:space="preserve">. São Paulo, 2011. Disponível em: </w:t>
       </w:r>
-      <w:hyperlink r:id="rId13">
+      <w:hyperlink r:id="rId14">
         <w:r>
           <w:rPr>
             <w:rStyle w:val="LinkdaInternet"/>
@@ -9354,7 +9729,7 @@
         </w:rPr>
         <w:t xml:space="preserve"> Revista do Café, 2013. Disponível em: </w:t>
       </w:r>
-      <w:hyperlink r:id="rId14">
+      <w:hyperlink r:id="rId15">
         <w:r>
           <w:rPr>
             <w:rStyle w:val="LinkdaInternet"/>
@@ -9726,6 +10101,7 @@
           <w:u w:val="none"/>
           <w:lang w:val="pt-BR"/>
         </w:rPr>
+        <w:lastRenderedPageBreak/>
         <w:t>LEVANTAMENTO Sistemático da Produção Agrícola: Estatística da Produção Agrícola</w:t>
       </w:r>
       <w:r>
@@ -9766,7 +10142,6 @@
           <w:szCs w:val="24"/>
           <w:lang w:val="pt-BR" w:eastAsia="pt-BR"/>
         </w:rPr>
-        <w:lastRenderedPageBreak/>
         <w:t xml:space="preserve">LIMA, Jorge </w:t>
       </w:r>
       <w:proofErr w:type="spellStart"/>
@@ -9896,7 +10271,7 @@
         </w:rPr>
         <w:t xml:space="preserve"> AGROPÓS, 2020. Disponível em: </w:t>
       </w:r>
-      <w:hyperlink r:id="rId15" w:anchor=":~:text=O sistema de aspersão convencional,próxima área a ser irrigada" w:history="1">
+      <w:hyperlink r:id="rId16" w:anchor=":~:text=O sistema de aspersão convencional,próxima área a ser irrigada" w:history="1">
         <w:r>
           <w:rPr>
             <w:rStyle w:val="LinkdaInternet"/>
@@ -10113,7 +10488,7 @@
         </w:rPr>
         <w:t xml:space="preserve"> UNIVASF. Pernambuco, 2018. Disponível em: </w:t>
       </w:r>
-      <w:hyperlink r:id="rId16">
+      <w:hyperlink r:id="rId17">
         <w:r>
           <w:rPr>
             <w:rStyle w:val="LinkdaInternet"/>
@@ -10481,6 +10856,7 @@
           <w:u w:val="none"/>
           <w:lang w:val="pt-BR"/>
         </w:rPr>
+        <w:lastRenderedPageBreak/>
         <w:t xml:space="preserve">PENA, Rodolfo F. Alves. </w:t>
       </w:r>
       <w:r>
@@ -10561,7 +10937,6 @@
           <w:szCs w:val="24"/>
           <w:lang w:val="pt-BR" w:eastAsia="pt-BR"/>
         </w:rPr>
-        <w:lastRenderedPageBreak/>
         <w:t xml:space="preserve">PEREIRA, Lucio Camilo Oliva; SILVA, Michel Lourenço da. </w:t>
       </w:r>
       <w:r>
@@ -10841,7 +11216,7 @@
         </w:rPr>
         <w:t xml:space="preserve"> Automação e Robótica, 2012. Disponível em: </w:t>
       </w:r>
-      <w:hyperlink r:id="rId17" w:anchor=":~:text=Atuadores-,Os atuadores são componentes que realizam a conversão da energia,que os mesmos movimentem" w:history="1">
+      <w:hyperlink r:id="rId18" w:anchor=":~:text=Atuadores-,Os atuadores são componentes que realizam a conversão da energia,que os mesmos movimentem" w:history="1">
         <w:r>
           <w:rPr>
             <w:rStyle w:val="LinkdaInternet"/>
@@ -11797,7 +12172,7 @@
                     <pic:cNvPicPr/>
                   </pic:nvPicPr>
                   <pic:blipFill>
-                    <a:blip r:embed="rId18"/>
+                    <a:blip r:embed="rId19"/>
                     <a:stretch>
                       <a:fillRect/>
                     </a:stretch>
@@ -14219,7 +14594,7 @@
   <w:style w:type="paragraph" w:default="1" w:styleId="Normal">
     <w:name w:val="Normal"/>
     <w:qFormat/>
-    <w:rsid w:val="00915E80"/>
+    <w:rsid w:val="00D65EA0"/>
     <w:pPr>
       <w:spacing w:after="0" w:line="240" w:lineRule="auto"/>
     </w:pPr>

</xml_diff>

<commit_message>
Todas as correções aplicadas e revisadas
</commit_message>
<xml_diff>
--- a/Artigo - TCC - Current.docx
+++ b/Artigo - TCC - Current.docx
@@ -535,49 +535,42 @@
           <w:color w:val="000000" w:themeColor="text1"/>
           <w:lang w:val="pt-BR"/>
         </w:rPr>
-        <w:t xml:space="preserve"> finalidade </w:t>
-      </w:r>
-      <w:r>
-        <w:rPr>
-          <w:color w:val="000000" w:themeColor="text1"/>
-          <w:lang w:val="pt-BR"/>
-        </w:rPr>
-        <w:t xml:space="preserve">enfatizar </w:t>
-      </w:r>
-      <w:r>
-        <w:rPr>
-          <w:color w:val="000000" w:themeColor="text1"/>
-          <w:lang w:val="pt-BR"/>
-        </w:rPr>
-        <w:t xml:space="preserve">a importância </w:t>
-      </w:r>
-      <w:r>
-        <w:rPr>
-          <w:color w:val="000000" w:themeColor="text1"/>
-          <w:lang w:val="pt-BR"/>
-        </w:rPr>
-        <w:t>do monitoramento e controle</w:t>
-      </w:r>
-      <w:r>
-        <w:rPr>
-          <w:color w:val="000000" w:themeColor="text1"/>
-          <w:lang w:val="pt-BR"/>
-        </w:rPr>
-        <w:t xml:space="preserve"> d</w:t>
-      </w:r>
-      <w:r>
-        <w:rPr>
-          <w:color w:val="000000" w:themeColor="text1"/>
-          <w:lang w:val="pt-BR"/>
-        </w:rPr>
-        <w:t>e</w:t>
-      </w:r>
-      <w:r>
-        <w:rPr>
-          <w:color w:val="000000" w:themeColor="text1"/>
-          <w:lang w:val="pt-BR"/>
-        </w:rPr>
-        <w:t xml:space="preserve"> irrigação em plantios cafeeiros,</w:t>
+        <w:t xml:space="preserve"> finalidade enfatizar a importância do monitoramento e controle de irrigação em plantios cafeeiros, </w:t>
+      </w:r>
+      <w:r>
+        <w:rPr>
+          <w:color w:val="000000" w:themeColor="text1"/>
+          <w:lang w:val="pt-BR"/>
+        </w:rPr>
+        <w:t>foram utilizadas</w:t>
+      </w:r>
+      <w:r>
+        <w:rPr>
+          <w:color w:val="000000" w:themeColor="text1"/>
+          <w:lang w:val="pt-BR"/>
+        </w:rPr>
+        <w:t xml:space="preserve"> as tecnologias Arduino e Android atreladas à irrigação convencional </w:t>
+      </w:r>
+      <w:r>
+        <w:rPr>
+          <w:color w:val="000000" w:themeColor="text1"/>
+          <w:lang w:val="pt-BR"/>
+        </w:rPr>
+        <w:t>buscando</w:t>
+      </w:r>
+      <w:r>
+        <w:rPr>
+          <w:color w:val="000000" w:themeColor="text1"/>
+          <w:lang w:val="pt-BR"/>
+        </w:rPr>
+        <w:t xml:space="preserve"> garantir </w:t>
+      </w:r>
+      <w:r>
+        <w:rPr>
+          <w:color w:val="000000" w:themeColor="text1"/>
+          <w:lang w:val="pt-BR"/>
+        </w:rPr>
+        <w:t>que a lavoura permaneça em condições favoráveis para o seu desenvolvimento e produção</w:t>
       </w:r>
       <w:r>
         <w:rPr>
@@ -591,55 +584,6 @@
           <w:color w:val="000000" w:themeColor="text1"/>
           <w:lang w:val="pt-BR"/>
         </w:rPr>
-        <w:t>foi-se utilizado</w:t>
-      </w:r>
-      <w:r>
-        <w:rPr>
-          <w:color w:val="000000" w:themeColor="text1"/>
-          <w:lang w:val="pt-BR"/>
-        </w:rPr>
-        <w:t xml:space="preserve"> as tecnologias Arduino e Android atreladas à irrigação convencional </w:t>
-      </w:r>
-      <w:r>
-        <w:rPr>
-          <w:color w:val="000000" w:themeColor="text1"/>
-          <w:lang w:val="pt-BR"/>
-        </w:rPr>
-        <w:t>buscando</w:t>
-      </w:r>
-      <w:r>
-        <w:rPr>
-          <w:color w:val="000000" w:themeColor="text1"/>
-          <w:lang w:val="pt-BR"/>
-        </w:rPr>
-        <w:t xml:space="preserve"> garantir</w:t>
-      </w:r>
-      <w:r>
-        <w:rPr>
-          <w:color w:val="000000" w:themeColor="text1"/>
-          <w:lang w:val="pt-BR"/>
-        </w:rPr>
-        <w:t xml:space="preserve"> </w:t>
-      </w:r>
-      <w:r>
-        <w:rPr>
-          <w:color w:val="000000" w:themeColor="text1"/>
-          <w:lang w:val="pt-BR"/>
-        </w:rPr>
-        <w:t>que a lavoura permaneça em condições favoráveis para o seu desenvolvimento e produção</w:t>
-      </w:r>
-      <w:r>
-        <w:rPr>
-          <w:color w:val="000000" w:themeColor="text1"/>
-          <w:lang w:val="pt-BR"/>
-        </w:rPr>
-        <w:t xml:space="preserve"> </w:t>
-      </w:r>
-      <w:r>
-        <w:rPr>
-          <w:color w:val="000000" w:themeColor="text1"/>
-          <w:lang w:val="pt-BR"/>
-        </w:rPr>
         <w:t>sem abrir mão</w:t>
       </w:r>
       <w:r>
@@ -647,56 +591,7 @@
           <w:color w:val="000000" w:themeColor="text1"/>
           <w:lang w:val="pt-BR"/>
         </w:rPr>
-        <w:t xml:space="preserve"> do consumo hídrico</w:t>
-      </w:r>
-      <w:r>
-        <w:rPr>
-          <w:color w:val="000000" w:themeColor="text1"/>
-          <w:lang w:val="pt-BR"/>
-        </w:rPr>
-        <w:t xml:space="preserve"> consciente</w:t>
-      </w:r>
-      <w:r>
-        <w:rPr>
-          <w:color w:val="000000" w:themeColor="text1"/>
-          <w:lang w:val="pt-BR"/>
-        </w:rPr>
-        <w:t>.</w:t>
-      </w:r>
-      <w:r>
-        <w:rPr>
-          <w:color w:val="000000" w:themeColor="text1"/>
-          <w:lang w:val="pt-BR"/>
-        </w:rPr>
-        <w:t xml:space="preserve"> </w:t>
-      </w:r>
-      <w:r>
-        <w:rPr>
-          <w:color w:val="000000" w:themeColor="text1"/>
-          <w:lang w:val="pt-BR"/>
-        </w:rPr>
-        <w:t>Para se ter uma compreensão mais ampla sobre o assunto, foi produzido uma maquete funcional de uma lavoura em escala reduzida, a qual permitiu identificar diversas questões que dificultam a implementação</w:t>
-      </w:r>
-      <w:r>
-        <w:rPr>
-          <w:color w:val="000000" w:themeColor="text1"/>
-          <w:lang w:val="pt-BR"/>
-        </w:rPr>
-        <w:t xml:space="preserve"> de um sistema de rega automatizado </w:t>
-      </w:r>
-      <w:r>
-        <w:rPr>
-          <w:color w:val="000000" w:themeColor="text1"/>
-          <w:lang w:val="pt-BR"/>
-        </w:rPr>
-        <w:t xml:space="preserve">para produtores </w:t>
-      </w:r>
-      <w:r>
-        <w:rPr>
-          <w:color w:val="000000" w:themeColor="text1"/>
-          <w:lang w:val="pt-BR"/>
-        </w:rPr>
-        <w:t>de pequeno e médio porte</w:t>
+        <w:t xml:space="preserve"> do consumo hídrico consciente. Para se ter uma compreensão mais ampla sobre o assunto, foi produzido uma maquete funcional de uma lavoura em escala reduzida, a qual permitiu identificar diversas questões que dificultam a implementação de um sistema de rega automatizado para produtores de pequeno e médio porte</w:t>
       </w:r>
       <w:r>
         <w:rPr>
@@ -724,28 +619,21 @@
           <w:color w:val="000000" w:themeColor="text1"/>
           <w:lang w:val="pt-BR"/>
         </w:rPr>
-        <w:t xml:space="preserve"> devido ao seu alto grau de utilização,</w:t>
-      </w:r>
-      <w:r>
-        <w:rPr>
-          <w:color w:val="000000" w:themeColor="text1"/>
-          <w:lang w:val="pt-BR"/>
-        </w:rPr>
-        <w:t xml:space="preserve"> para </w:t>
-      </w:r>
-      <w:r>
-        <w:rPr>
-          <w:color w:val="000000" w:themeColor="text1"/>
-          <w:lang w:val="pt-BR"/>
-        </w:rPr>
-        <w:t>interagir com o Arduino, obtendo os dados dos sensores e acionando os atuadores. Todo o tráfego de dados foi realizado</w:t>
-      </w:r>
-      <w:r>
-        <w:rPr>
-          <w:color w:val="000000" w:themeColor="text1"/>
-          <w:lang w:val="pt-BR"/>
-        </w:rPr>
-        <w:t xml:space="preserve"> por meio da internet, sendo o processamento e armazenamento realizado em um servidor centralizado. Tendo em vista a expansão da tecnologia por todas as áreas, o estudo de sua utilização no meio agrícola se faz indispensável, principalmente no que diz respeito à preservação dos recursos naturais.</w:t>
+        <w:t xml:space="preserve"> devido ao seu alto grau de utilização, </w:t>
+      </w:r>
+      <w:r>
+        <w:rPr>
+          <w:color w:val="000000" w:themeColor="text1"/>
+          <w:lang w:val="pt-BR"/>
+        </w:rPr>
+        <w:t>sendo responsável por</w:t>
+      </w:r>
+      <w:r>
+        <w:rPr>
+          <w:color w:val="000000" w:themeColor="text1"/>
+          <w:lang w:val="pt-BR"/>
+        </w:rPr>
+        <w:t xml:space="preserve"> interagir com o Arduino, obtendo os dados dos sensores e acionando os atuadores. Todo o tráfego de dados foi realizado por meio da internet, sendo o processamento e armazenamento realizado em um servidor centralizado. Tendo em vista a expansão da tecnologia por todas as áreas, o estudo de sua utilização no meio agrícola se faz indispensável, principalmente no que diz respeito à preservação dos recursos naturais.</w:t>
       </w:r>
     </w:p>
     <w:p>
@@ -763,7 +651,7 @@
         <w:jc w:val="both"/>
         <w:rPr>
           <w:color w:val="000000" w:themeColor="text1"/>
-          <w:lang w:val="pt-BR"/>
+          <w:lang w:val="en-CA"/>
         </w:rPr>
       </w:pPr>
       <w:r>
@@ -823,24 +711,42 @@
         </w:rPr>
         <w:t xml:space="preserve"> </w:t>
       </w:r>
-      <w:r>
-        <w:rPr>
-          <w:color w:val="000000" w:themeColor="text1"/>
-          <w:lang w:val="pt-BR"/>
+      <w:proofErr w:type="spellStart"/>
+      <w:r>
+        <w:rPr>
+          <w:color w:val="000000" w:themeColor="text1"/>
+          <w:lang w:val="en-CA"/>
         </w:rPr>
         <w:t>C</w:t>
       </w:r>
       <w:r>
         <w:rPr>
           <w:color w:val="000000" w:themeColor="text1"/>
-          <w:lang w:val="pt-BR"/>
-        </w:rPr>
-        <w:t>onsumo sustentável</w:t>
-      </w:r>
-      <w:r>
-        <w:rPr>
-          <w:color w:val="000000" w:themeColor="text1"/>
-          <w:lang w:val="pt-BR"/>
+          <w:lang w:val="en-CA"/>
+        </w:rPr>
+        <w:t>onsumo</w:t>
+      </w:r>
+      <w:proofErr w:type="spellEnd"/>
+      <w:r>
+        <w:rPr>
+          <w:color w:val="000000" w:themeColor="text1"/>
+          <w:lang w:val="en-CA"/>
+        </w:rPr>
+        <w:t xml:space="preserve"> </w:t>
+      </w:r>
+      <w:proofErr w:type="spellStart"/>
+      <w:r>
+        <w:rPr>
+          <w:color w:val="000000" w:themeColor="text1"/>
+          <w:lang w:val="en-CA"/>
+        </w:rPr>
+        <w:t>sustentável</w:t>
+      </w:r>
+      <w:proofErr w:type="spellEnd"/>
+      <w:r>
+        <w:rPr>
+          <w:color w:val="000000" w:themeColor="text1"/>
+          <w:lang w:val="en-CA"/>
         </w:rPr>
         <w:t>.</w:t>
       </w:r>
@@ -906,10 +812,7 @@
         <w:t xml:space="preserve"> </w:t>
       </w:r>
       <w:r>
-        <w:rPr>
-          <w:lang w:val="en-CA"/>
-        </w:rPr>
-        <w:t>This article aims to emphasize the importance of monitoring and controlling irrigation in coffee plantations, so that Arduino and Android technologies linked to conventional irrigation can guarantee a plentiful harvest without giving up on conscious water consumption. In order to have a broader understanding of the subject, a functional model of a small-scale crop was produced, which allowed the identification of several issues that hinder the implementation of an automated irrigation system for small and medium-sized producers. Following this context, the Android platform was chosen, due to its high degree of use, to interact with Arduino, obtaining data from the sensors and activating the actuators. All data traffic was carried out via the internet, with processing and storage being carried out on a centralized server. Given the expansion of technology in all areas, the study of its use in the agricultural environment is essential, especially with regard to the preservation of natural resources.</w:t>
+        <w:t>Emphasizing the importance of monitoring and controlling irrigation in coffee plantations, Arduino and Android technologies linked to conventional irrigation were used, seeking to ensure that the crop remains in favorable conditions for its development and production without giving up on conscious water consumption. In order to have a broader understanding of the subject, a functional model of a small-scale crop was produced, qualifying several issues that hinder the implementation of an automated irrigation system for small and medium-sized producers who live in remote locations. Following this context, an Android platform was chosen due to its high degree of use, being responsible for interacting with Arduino, obtaining data from the sensors and activating the actuators. All data traffic was carried out through the internet, with the processing and storage carried out on a centralized server. Given the expansion of technology in all areas, the study of its use in the agricultural environment is essential, especially with regard to the preservation of natural resources.</w:t>
       </w:r>
       <w:r>
         <w:rPr>
@@ -932,22 +835,71 @@
         <w:jc w:val="both"/>
         <w:rPr>
           <w:color w:val="000000" w:themeColor="text1"/>
+          <w:lang w:val="pt-BR"/>
+        </w:rPr>
+      </w:pPr>
+      <w:r>
+        <w:rPr>
+          <w:b/>
+          <w:color w:val="000000" w:themeColor="text1"/>
           <w:lang w:val="en-CA"/>
         </w:rPr>
-      </w:pPr>
-      <w:r>
-        <w:rPr>
-          <w:b/>
+        <w:t>Keywords:</w:t>
+      </w:r>
+      <w:r>
+        <w:rPr>
           <w:color w:val="000000" w:themeColor="text1"/>
           <w:lang w:val="en-CA"/>
         </w:rPr>
-        <w:t>Keywords:</w:t>
+        <w:t xml:space="preserve"> </w:t>
       </w:r>
       <w:r>
         <w:rPr>
           <w:color w:val="000000" w:themeColor="text1"/>
           <w:lang w:val="en-CA"/>
         </w:rPr>
+        <w:t>Tec</w:t>
+      </w:r>
+      <w:r>
+        <w:rPr>
+          <w:color w:val="000000" w:themeColor="text1"/>
+          <w:lang w:val="en-CA"/>
+        </w:rPr>
+        <w:t>h</w:t>
+      </w:r>
+      <w:r>
+        <w:rPr>
+          <w:color w:val="000000" w:themeColor="text1"/>
+          <w:lang w:val="en-CA"/>
+        </w:rPr>
+        <w:t>nolog</w:t>
+      </w:r>
+      <w:r>
+        <w:rPr>
+          <w:color w:val="000000" w:themeColor="text1"/>
+          <w:lang w:val="en-CA"/>
+        </w:rPr>
+        <w:t>y</w:t>
+      </w:r>
+      <w:r>
+        <w:rPr>
+          <w:color w:val="000000" w:themeColor="text1"/>
+          <w:lang w:val="en-CA"/>
+        </w:rPr>
+        <w:t>. Monitor</w:t>
+      </w:r>
+      <w:r>
+        <w:rPr>
+          <w:color w:val="000000" w:themeColor="text1"/>
+          <w:lang w:val="en-CA"/>
+        </w:rPr>
+        <w:t>ing</w:t>
+      </w:r>
+      <w:r>
+        <w:rPr>
+          <w:color w:val="000000" w:themeColor="text1"/>
+          <w:lang w:val="en-CA"/>
+        </w:rPr>
         <w:t xml:space="preserve"> </w:t>
       </w:r>
       <w:r>
@@ -955,75 +907,44 @@
           <w:color w:val="000000" w:themeColor="text1"/>
           <w:lang w:val="en-CA"/>
         </w:rPr>
-        <w:t>Tec</w:t>
+        <w:t>and</w:t>
       </w:r>
       <w:r>
         <w:rPr>
           <w:color w:val="000000" w:themeColor="text1"/>
           <w:lang w:val="en-CA"/>
         </w:rPr>
-        <w:t>h</w:t>
-      </w:r>
-      <w:r>
-        <w:rPr>
-          <w:color w:val="000000" w:themeColor="text1"/>
-          <w:lang w:val="en-CA"/>
-        </w:rPr>
-        <w:t>nolog</w:t>
-      </w:r>
-      <w:r>
-        <w:rPr>
-          <w:color w:val="000000" w:themeColor="text1"/>
-          <w:lang w:val="en-CA"/>
-        </w:rPr>
-        <w:t>y</w:t>
-      </w:r>
-      <w:r>
-        <w:rPr>
-          <w:color w:val="000000" w:themeColor="text1"/>
-          <w:lang w:val="en-CA"/>
-        </w:rPr>
-        <w:t>. Monitor</w:t>
-      </w:r>
-      <w:r>
-        <w:rPr>
-          <w:color w:val="000000" w:themeColor="text1"/>
-          <w:lang w:val="en-CA"/>
-        </w:rPr>
-        <w:t>ing</w:t>
-      </w:r>
-      <w:r>
-        <w:rPr>
-          <w:color w:val="000000" w:themeColor="text1"/>
-          <w:lang w:val="en-CA"/>
+        <w:t xml:space="preserve"> control. </w:t>
+      </w:r>
+      <w:proofErr w:type="spellStart"/>
+      <w:r>
+        <w:rPr>
+          <w:color w:val="000000" w:themeColor="text1"/>
+          <w:lang w:val="pt-BR"/>
+        </w:rPr>
+        <w:t>Sustainable</w:t>
+      </w:r>
+      <w:proofErr w:type="spellEnd"/>
+      <w:r>
+        <w:rPr>
+          <w:color w:val="000000" w:themeColor="text1"/>
+          <w:lang w:val="pt-BR"/>
         </w:rPr>
         <w:t xml:space="preserve"> </w:t>
       </w:r>
-      <w:r>
-        <w:rPr>
-          <w:color w:val="000000" w:themeColor="text1"/>
-          <w:lang w:val="en-CA"/>
-        </w:rPr>
-        <w:t>and</w:t>
-      </w:r>
-      <w:r>
-        <w:rPr>
-          <w:color w:val="000000" w:themeColor="text1"/>
-          <w:lang w:val="en-CA"/>
-        </w:rPr>
-        <w:t xml:space="preserve"> control. </w:t>
-      </w:r>
-      <w:r>
-        <w:rPr>
-          <w:color w:val="000000" w:themeColor="text1"/>
-          <w:lang w:val="en-CA"/>
-        </w:rPr>
-        <w:t>Sustainable consumption</w:t>
-      </w:r>
-      <w:r>
-        <w:rPr>
-          <w:color w:val="000000" w:themeColor="text1"/>
-          <w:lang w:val="en-CA"/>
+      <w:proofErr w:type="spellStart"/>
+      <w:r>
+        <w:rPr>
+          <w:color w:val="000000" w:themeColor="text1"/>
+          <w:lang w:val="pt-BR"/>
+        </w:rPr>
+        <w:t>consumption</w:t>
+      </w:r>
+      <w:proofErr w:type="spellEnd"/>
+      <w:r>
+        <w:rPr>
+          <w:color w:val="000000" w:themeColor="text1"/>
+          <w:lang w:val="pt-BR"/>
         </w:rPr>
         <w:t>.</w:t>
       </w:r>
@@ -1036,7 +957,7 @@
         <w:rPr>
           <w:rFonts w:eastAsia="Arial"/>
           <w:bCs/>
-          <w:lang w:val="en-CA"/>
+          <w:lang w:val="pt-BR"/>
         </w:rPr>
       </w:pPr>
     </w:p>
@@ -1085,7 +1006,7 @@
           <w:szCs w:val="24"/>
           <w:lang w:val="pt-BR"/>
         </w:rPr>
-        <w:t xml:space="preserve">Com a crescente popularidade da tecnologia no meio rural, novos métodos de processamento dos recursos hídricos agrícolas têm surgido, sempre </w:t>
+        <w:t xml:space="preserve">Com a crescente popularidade da tecnologia no meio rural, novos métodos de </w:t>
       </w:r>
       <w:r>
         <w:rPr>
@@ -1095,7 +1016,7 @@
           <w:szCs w:val="24"/>
           <w:lang w:val="pt-BR"/>
         </w:rPr>
-        <w:t>visando</w:t>
+        <w:t>tratamento</w:t>
       </w:r>
       <w:r>
         <w:rPr>
@@ -1105,7 +1026,7 @@
           <w:szCs w:val="24"/>
           <w:lang w:val="pt-BR"/>
         </w:rPr>
-        <w:t xml:space="preserve"> garantir que a plantação tenha água suficiente para o seu desenvolvimento e produção</w:t>
+        <w:t xml:space="preserve"> d</w:t>
       </w:r>
       <w:r>
         <w:rPr>
@@ -1115,7 +1036,7 @@
           <w:szCs w:val="24"/>
           <w:lang w:val="pt-BR"/>
         </w:rPr>
-        <w:t xml:space="preserve">, sem </w:t>
+        <w:t>e</w:t>
       </w:r>
       <w:r>
         <w:rPr>
@@ -1125,7 +1046,7 @@
           <w:szCs w:val="24"/>
           <w:lang w:val="pt-BR"/>
         </w:rPr>
-        <w:t xml:space="preserve">haver </w:t>
+        <w:t xml:space="preserve"> recursos hídricos agrícolas têm surgido, sempre </w:t>
       </w:r>
       <w:r>
         <w:rPr>
@@ -1135,7 +1056,57 @@
           <w:szCs w:val="24"/>
           <w:lang w:val="pt-BR"/>
         </w:rPr>
-        <w:t>um consumo elevado de recursos hídricos</w:t>
+        <w:t>visando</w:t>
+      </w:r>
+      <w:r>
+        <w:rPr>
+          <w:rFonts w:eastAsia="Arial"/>
+          <w:bCs/>
+          <w:sz w:val="24"/>
+          <w:szCs w:val="24"/>
+          <w:lang w:val="pt-BR"/>
+        </w:rPr>
+        <w:t xml:space="preserve"> garantir que a plantação tenha água suficiente para o seu desenvolvimento e produção</w:t>
+      </w:r>
+      <w:r>
+        <w:rPr>
+          <w:rFonts w:eastAsia="Arial"/>
+          <w:bCs/>
+          <w:sz w:val="24"/>
+          <w:szCs w:val="24"/>
+          <w:lang w:val="pt-BR"/>
+        </w:rPr>
+        <w:t xml:space="preserve">, sem </w:t>
+      </w:r>
+      <w:r>
+        <w:rPr>
+          <w:rFonts w:eastAsia="Arial"/>
+          <w:bCs/>
+          <w:sz w:val="24"/>
+          <w:szCs w:val="24"/>
+          <w:lang w:val="pt-BR"/>
+        </w:rPr>
+        <w:t xml:space="preserve">haver </w:t>
+      </w:r>
+      <w:r>
+        <w:rPr>
+          <w:rFonts w:eastAsia="Arial"/>
+          <w:bCs/>
+          <w:sz w:val="24"/>
+          <w:szCs w:val="24"/>
+          <w:lang w:val="pt-BR"/>
+        </w:rPr>
+        <w:t xml:space="preserve">um consumo elevado de </w:t>
+      </w:r>
+      <w:r>
+        <w:rPr>
+          <w:rFonts w:eastAsia="Arial"/>
+          <w:bCs/>
+          <w:sz w:val="24"/>
+          <w:szCs w:val="24"/>
+          <w:lang w:val="pt-BR"/>
+        </w:rPr>
+        <w:t>água</w:t>
       </w:r>
       <w:r>
         <w:rPr>
@@ -1278,7 +1249,29 @@
           <w:szCs w:val="24"/>
           <w:lang w:val="pt-BR"/>
         </w:rPr>
-        <w:t xml:space="preserve"> alguns fatores afetam e dificultam que novas tecnologias permeiem as lavouras, principalmente para pequenos e médios agricultores.</w:t>
+        <w:t xml:space="preserve"> alguns fatores afetam e dificultam que novas tecnologias permeiem as lavouras, principalmente para pequenos e médios agricultores</w:t>
+      </w:r>
+      <w:r>
+        <w:rPr>
+          <w:rFonts w:eastAsia="Arial"/>
+          <w:bCs/>
+          <w:color w:val="000000" w:themeColor="text1"/>
+          <w:sz w:val="24"/>
+          <w:szCs w:val="24"/>
+          <w:lang w:val="pt-BR"/>
+        </w:rPr>
+        <w:t xml:space="preserve"> que habitam em locais remotos</w:t>
+      </w:r>
+      <w:r>
+        <w:rPr>
+          <w:rFonts w:eastAsia="Arial"/>
+          <w:bCs/>
+          <w:color w:val="000000" w:themeColor="text1"/>
+          <w:sz w:val="24"/>
+          <w:szCs w:val="24"/>
+          <w:lang w:val="pt-BR"/>
+        </w:rPr>
+        <w:t>.</w:t>
       </w:r>
     </w:p>
     <w:p>
@@ -1339,6 +1332,7 @@
         </w:rPr>
         <w:t xml:space="preserve"> de sensores permite que </w:t>
       </w:r>
+      <w:proofErr w:type="spellStart"/>
       <w:r>
         <w:rPr>
           <w:rFonts w:eastAsia="Arial"/>
@@ -1348,8 +1342,20 @@
           <w:szCs w:val="24"/>
           <w:lang w:val="pt-BR"/>
         </w:rPr>
-        <w:t>está</w:t>
-      </w:r>
+        <w:t>est</w:t>
+      </w:r>
+      <w:r>
+        <w:rPr>
+          <w:rFonts w:eastAsia="Arial"/>
+          <w:bCs/>
+          <w:color w:val="000000" w:themeColor="text1"/>
+          <w:sz w:val="24"/>
+          <w:szCs w:val="24"/>
+          <w:lang w:val="pt-BR"/>
+        </w:rPr>
+        <w:t>a</w:t>
+      </w:r>
+      <w:proofErr w:type="spellEnd"/>
       <w:r>
         <w:rPr>
           <w:rFonts w:eastAsia="Arial"/>
@@ -1385,7 +1391,29 @@
           <w:szCs w:val="24"/>
           <w:lang w:val="pt-BR"/>
         </w:rPr>
-        <w:t>Diante do dilema entre o consumo hídrico e a utilização de água na irrigação, temos algumas alternativas que permite que a sustentabilidade possa ocorrer no meio agrícola. Uma delas é a automação, monitoramento e controle utilizando a tecnologia Arduino e a internet. Na comunidade há controvérsias entre o uso da tecnologia em prol da sustentabilidade, alguns censuram a sua utilização devido ao aumento do desemprego e outros alegam que as máquinas vieram para auxiliar fazendo o que o ser humano não é capaz.</w:t>
+        <w:t>Diante do dilema entre o consumo hídrico e a utilização de água na irrigação, temos algumas alternativas que permite</w:t>
+      </w:r>
+      <w:r>
+        <w:rPr>
+          <w:rFonts w:eastAsia="Arial"/>
+          <w:bCs/>
+          <w:color w:val="000000" w:themeColor="text1"/>
+          <w:sz w:val="24"/>
+          <w:szCs w:val="24"/>
+          <w:lang w:val="pt-BR"/>
+        </w:rPr>
+        <w:t>m</w:t>
+      </w:r>
+      <w:r>
+        <w:rPr>
+          <w:rFonts w:eastAsia="Arial"/>
+          <w:bCs/>
+          <w:color w:val="000000" w:themeColor="text1"/>
+          <w:sz w:val="24"/>
+          <w:szCs w:val="24"/>
+          <w:lang w:val="pt-BR"/>
+        </w:rPr>
+        <w:t xml:space="preserve"> que a sustentabilidade possa ocorrer no meio agrícola. Uma delas é a automação, monitoramento e controle utilizando a tecnologia Arduino e a internet. Na comunidade há controvérsias entre o uso da tecnologia em prol da sustentabilidade, alguns censuram a sua utilização devido ao aumento do desemprego e outros alegam que as máquinas vieram para auxiliar fazendo o que o ser humano não é capaz.</w:t>
       </w:r>
     </w:p>
     <w:p>
@@ -1474,13 +1502,7 @@
         </w:rPr>
       </w:pPr>
       <w:r>
-        <w:t xml:space="preserve">O presente </w:t>
-      </w:r>
-      <w:r>
-        <w:rPr>
-          <w:color w:val="000000" w:themeColor="text1"/>
-        </w:rPr>
-        <w:t>artigo</w:t>
+        <w:t>A pesquisa</w:t>
       </w:r>
       <w:r>
         <w:rPr>
@@ -1634,11 +1656,19 @@
         </w:rPr>
         <w:t xml:space="preserve"> </w:t>
       </w:r>
-      <w:r>
-        <w:rPr>
-          <w:color w:val="000000"/>
-        </w:rPr>
-        <w:t>quali-quantitativo</w:t>
+      <w:proofErr w:type="spellStart"/>
+      <w:r>
+        <w:rPr>
+          <w:color w:val="000000"/>
+        </w:rPr>
+        <w:t>quali</w:t>
+      </w:r>
+      <w:proofErr w:type="spellEnd"/>
+      <w:r>
+        <w:rPr>
+          <w:color w:val="000000"/>
+        </w:rPr>
+        <w:t>-quantitativo</w:t>
       </w:r>
       <w:r>
         <w:rPr>
@@ -1671,7 +1701,22 @@
         <w:t xml:space="preserve">. </w:t>
       </w:r>
       <w:r>
-        <w:t xml:space="preserve">E sobre esta representação do plantio foi implementado um sistema de irrigação com Arduino e que é controlada a partir de um aplicativo de celular denominado IPOTH. </w:t>
+        <w:t>Sobre</w:t>
+      </w:r>
+      <w:r>
+        <w:t xml:space="preserve"> esta representação do plantio foi implementado um sistema de irrigação com Arduino e que é controlada a partir de um aplicativo de celular</w:t>
+      </w:r>
+      <w:r>
+        <w:t xml:space="preserve"> denominado IPOTH, o qual foi</w:t>
+      </w:r>
+      <w:r>
+        <w:t xml:space="preserve"> </w:t>
+      </w:r>
+      <w:r>
+        <w:t>desenvolvido exclusivamente para interagir com este sistema</w:t>
+      </w:r>
+      <w:r>
+        <w:t xml:space="preserve">. </w:t>
       </w:r>
       <w:r>
         <w:t xml:space="preserve">O clima predominante na região </w:t>
@@ -1868,6 +1913,14 @@
         </w:rPr>
         <w:t>).</w:t>
       </w:r>
+      <w:r>
+        <w:rPr>
+          <w:sz w:val="24"/>
+          <w:szCs w:val="24"/>
+          <w:lang w:val="pt-BR"/>
+        </w:rPr>
+        <w:t xml:space="preserve"> Outra vantagem de se utilizar este banco é a sua alta compatibilidade com os mais variados sistemas.</w:t>
+      </w:r>
     </w:p>
     <w:p>
       <w:pPr>
@@ -1886,7 +1939,23 @@
           <w:lang w:val="pt-BR"/>
         </w:rPr>
         <w:tab/>
-        <w:t xml:space="preserve">Os dados armazenados no banco de dados permitiram realizar comparações em relação ao que foi estabelecido na programação, sendo possível mensurar a eficiência e os atrasos temporais devido </w:t>
+        <w:t>Os dados armazenados no banco de dados permitiram realizar comparações em relação ao que foi estabelecido na programação</w:t>
+      </w:r>
+      <w:r>
+        <w:rPr>
+          <w:sz w:val="24"/>
+          <w:szCs w:val="24"/>
+          <w:lang w:val="pt-BR"/>
+        </w:rPr>
+        <w:t xml:space="preserve"> e os resultados reais</w:t>
+      </w:r>
+      <w:r>
+        <w:rPr>
+          <w:sz w:val="24"/>
+          <w:szCs w:val="24"/>
+          <w:lang w:val="pt-BR"/>
+        </w:rPr>
+        <w:t xml:space="preserve">, sendo possível mensurar a eficiência e os atrasos temporais devido </w:t>
       </w:r>
       <w:r>
         <w:rPr>
@@ -2019,6 +2088,7 @@
         </w:rPr>
         <w:t xml:space="preserve">aos protocolos de conexão entre dispositivo e o servidor, </w:t>
       </w:r>
+      <w:proofErr w:type="spellStart"/>
       <w:r>
         <w:rPr>
           <w:sz w:val="24"/>
@@ -2027,6 +2097,7 @@
         </w:rPr>
         <w:t>Fietkiewicz</w:t>
       </w:r>
+      <w:proofErr w:type="spellEnd"/>
       <w:r>
         <w:rPr>
           <w:sz w:val="24"/>
@@ -2073,7 +2144,25 @@
           <w:szCs w:val="24"/>
           <w:lang w:val="pt-BR"/>
         </w:rPr>
-        <w:t>que “As técnicas baseadas em HTTP tendem a consumir muito mais recursos nos servidores, enquanto os WebSockets ocupam um espaço extremamente leve nos servidores”.</w:t>
+        <w:t xml:space="preserve">que “As técnicas baseadas em HTTP tendem a consumir muito mais recursos nos servidores, enquanto os </w:t>
+      </w:r>
+      <w:proofErr w:type="spellStart"/>
+      <w:r>
+        <w:rPr>
+          <w:sz w:val="24"/>
+          <w:szCs w:val="24"/>
+          <w:lang w:val="pt-BR"/>
+        </w:rPr>
+        <w:t>WebSockets</w:t>
+      </w:r>
+      <w:proofErr w:type="spellEnd"/>
+      <w:r>
+        <w:rPr>
+          <w:sz w:val="24"/>
+          <w:szCs w:val="24"/>
+          <w:lang w:val="pt-BR"/>
+        </w:rPr>
+        <w:t xml:space="preserve"> ocupam um espaço extremamente leve nos servidores”.</w:t>
       </w:r>
       <w:r>
         <w:rPr>
@@ -2131,6 +2220,7 @@
         </w:rPr>
         <w:t xml:space="preserve">Hypertext </w:t>
       </w:r>
+      <w:proofErr w:type="spellStart"/>
       <w:r>
         <w:rPr>
           <w:color w:val="222222"/>
@@ -2139,8 +2229,9 @@
           <w:shd w:val="clear" w:color="auto" w:fill="FFFFFF"/>
           <w:lang w:val="pt-BR"/>
         </w:rPr>
-        <w:t>Transfer Protocol</w:t>
-      </w:r>
+        <w:t>Transfer</w:t>
+      </w:r>
+      <w:proofErr w:type="spellEnd"/>
       <w:r>
         <w:rPr>
           <w:color w:val="222222"/>
@@ -2149,6 +2240,28 @@
           <w:shd w:val="clear" w:color="auto" w:fill="FFFFFF"/>
           <w:lang w:val="pt-BR"/>
         </w:rPr>
+        <w:t xml:space="preserve"> </w:t>
+      </w:r>
+      <w:proofErr w:type="spellStart"/>
+      <w:r>
+        <w:rPr>
+          <w:color w:val="222222"/>
+          <w:sz w:val="24"/>
+          <w:szCs w:val="24"/>
+          <w:shd w:val="clear" w:color="auto" w:fill="FFFFFF"/>
+          <w:lang w:val="pt-BR"/>
+        </w:rPr>
+        <w:t>Protocol</w:t>
+      </w:r>
+      <w:proofErr w:type="spellEnd"/>
+      <w:r>
+        <w:rPr>
+          <w:color w:val="222222"/>
+          <w:sz w:val="24"/>
+          <w:szCs w:val="24"/>
+          <w:shd w:val="clear" w:color="auto" w:fill="FFFFFF"/>
+          <w:lang w:val="pt-BR"/>
+        </w:rPr>
         <w:t xml:space="preserve"> (HTTP)</w:t>
       </w:r>
       <w:r>
@@ -2207,8 +2320,18 @@
           <w:szCs w:val="24"/>
           <w:lang w:val="pt-BR"/>
         </w:rPr>
-        <w:t>, e o protocolo do WebSocket</w:t>
-      </w:r>
+        <w:t xml:space="preserve">, e o protocolo do </w:t>
+      </w:r>
+      <w:proofErr w:type="spellStart"/>
+      <w:r>
+        <w:rPr>
+          <w:sz w:val="24"/>
+          <w:szCs w:val="24"/>
+          <w:lang w:val="pt-BR"/>
+        </w:rPr>
+        <w:t>WebSocket</w:t>
+      </w:r>
+      <w:proofErr w:type="spellEnd"/>
       <w:r>
         <w:rPr>
           <w:rStyle w:val="Refdenotaderodap"/>
@@ -2275,25 +2398,89 @@
           <w:szCs w:val="24"/>
           <w:lang w:val="pt-BR"/>
         </w:rPr>
+        <w:lastRenderedPageBreak/>
         <w:tab/>
-        <w:t xml:space="preserve">Durante a confecção da maquete e a programação do circuito </w:t>
-      </w:r>
-      <w:r>
-        <w:rPr>
-          <w:sz w:val="24"/>
-          <w:szCs w:val="24"/>
-          <w:lang w:val="pt-BR"/>
-        </w:rPr>
-        <w:t xml:space="preserve">foi possível enfrentar diversas situações que dificultaram o desenvolvimento. Esses pontos foram postos de forma </w:t>
-      </w:r>
-      <w:r>
-        <w:rPr>
-          <w:sz w:val="24"/>
-          <w:szCs w:val="24"/>
-          <w:lang w:val="pt-BR"/>
-        </w:rPr>
-        <w:lastRenderedPageBreak/>
-        <w:t>descritiva</w:t>
+        <w:t>Durante a confecção da maquete</w:t>
+      </w:r>
+      <w:r>
+        <w:rPr>
+          <w:sz w:val="24"/>
+          <w:szCs w:val="24"/>
+          <w:lang w:val="pt-BR"/>
+        </w:rPr>
+        <w:t>, programação do aplicativo</w:t>
+      </w:r>
+      <w:r>
+        <w:rPr>
+          <w:sz w:val="24"/>
+          <w:szCs w:val="24"/>
+          <w:lang w:val="pt-BR"/>
+        </w:rPr>
+        <w:t xml:space="preserve"> e </w:t>
+      </w:r>
+      <w:r>
+        <w:rPr>
+          <w:sz w:val="24"/>
+          <w:szCs w:val="24"/>
+          <w:lang w:val="pt-BR"/>
+        </w:rPr>
+        <w:t>do</w:t>
+      </w:r>
+      <w:r>
+        <w:rPr>
+          <w:sz w:val="24"/>
+          <w:szCs w:val="24"/>
+          <w:lang w:val="pt-BR"/>
+        </w:rPr>
+        <w:t xml:space="preserve"> </w:t>
+      </w:r>
+      <w:r>
+        <w:rPr>
+          <w:sz w:val="24"/>
+          <w:szCs w:val="24"/>
+          <w:lang w:val="pt-BR"/>
+        </w:rPr>
+        <w:t>desenvolvimento</w:t>
+      </w:r>
+      <w:r>
+        <w:rPr>
+          <w:sz w:val="24"/>
+          <w:szCs w:val="24"/>
+          <w:lang w:val="pt-BR"/>
+        </w:rPr>
+        <w:t xml:space="preserve"> do circuito </w:t>
+      </w:r>
+      <w:r>
+        <w:rPr>
+          <w:sz w:val="24"/>
+          <w:szCs w:val="24"/>
+          <w:lang w:val="pt-BR"/>
+        </w:rPr>
+        <w:t>Arduino</w:t>
+      </w:r>
+      <w:r>
+        <w:rPr>
+          <w:sz w:val="24"/>
+          <w:szCs w:val="24"/>
+          <w:lang w:val="pt-BR"/>
+        </w:rPr>
+        <w:t>,</w:t>
+      </w:r>
+      <w:r>
+        <w:rPr>
+          <w:sz w:val="24"/>
+          <w:szCs w:val="24"/>
+          <w:lang w:val="pt-BR"/>
+        </w:rPr>
+        <w:t xml:space="preserve"> </w:t>
+      </w:r>
+      <w:r>
+        <w:rPr>
+          <w:sz w:val="24"/>
+          <w:szCs w:val="24"/>
+          <w:lang w:val="pt-BR"/>
+        </w:rPr>
+        <w:t>foi possível enfrentar diversas situações que dificultaram o desenvolvimento. Esses pontos foram postos de forma descritiva</w:t>
       </w:r>
       <w:r>
         <w:rPr>
@@ -2635,7 +2822,7 @@
           <w:szCs w:val="24"/>
           <w:lang w:val="pt-BR"/>
         </w:rPr>
-        <w:t xml:space="preserve">é uma técnica que busca simular uma chuva artificial, o aspersor é o mecanismo responsável por água para o ar para que com a resistência aerodinâmica se transforme em pequenas gotículas e caiam. Uma das vantagens desse sistema é o fato de ser útil em diversas culturas, já que irriga tudo que se encontra no solo, podendo atuar também com a fertirrigação. Como desvantagem se apresenta como um sistema de alto custo hídrico e elétrico, e devido ao </w:t>
+        <w:t xml:space="preserve">é uma técnica que busca simular uma chuva artificial, o aspersor é o mecanismo responsável por água para o ar para que com a resistência aerodinâmica se transforme em pequenas gotículas e caiam. Uma das vantagens desse sistema é o fato de ser útil em diversas culturas, já que irriga tudo que se encontra no solo, podendo atuar também com a fertirrigação. </w:t>
       </w:r>
       <w:r>
         <w:rPr>
@@ -2645,7 +2832,7 @@
           <w:lang w:val="pt-BR"/>
         </w:rPr>
         <w:lastRenderedPageBreak/>
-        <w:t>alto nível de umidade obtida com essa técnica, deixa as plantas propícias às doenças (AGROPÓS, 2020).</w:t>
+        <w:t>Como desvantagem se apresenta como um sistema de alto custo hídrico e elétrico, e devido ao alto nível de umidade obtida com essa técnica, deixa as plantas propícias às doenças (AGROPÓS, 2020).</w:t>
       </w:r>
     </w:p>
     <w:p>
@@ -2666,16 +2853,52 @@
           <w:szCs w:val="24"/>
           <w:lang w:val="pt-BR"/>
         </w:rPr>
-        <w:t>O p</w:t>
-      </w:r>
-      <w:r>
-        <w:rPr>
-          <w:color w:val="000000"/>
-          <w:sz w:val="24"/>
-          <w:szCs w:val="24"/>
-          <w:lang w:val="pt-BR"/>
-        </w:rPr>
-        <w:t>ivô central compreende um sistema composto por uma linha lateral suspensa por torres que giram em torno de um ponto central denominado pivô. O pivô fornece água e energia elétrica, a linha lateral jorra água sobre a lavoura enquanto se gira. Devido à toda mecanização, este sistema acaba por ser muito eficiente e baixo custo de mão de obra, além de auxiliar na fertirrigação. E novamente, por conta de toda a tecnologia envolvida neste sistema, acaba tendo um custo de implantação relativamente alto e apresentar um consumo elevado de água e energia. O pivô central apresenta o mesmo problema gerado pela irrigação por aspersão, que pelo algo nível de umidade nas folhas favorece o desenvolvimento de doenças (FERNANDES; LIMA, 2013).</w:t>
+        <w:t>O</w:t>
+      </w:r>
+      <w:r>
+        <w:rPr>
+          <w:color w:val="000000"/>
+          <w:sz w:val="24"/>
+          <w:szCs w:val="24"/>
+          <w:lang w:val="pt-BR"/>
+        </w:rPr>
+        <w:t>utra técnica de irrigação é o</w:t>
+      </w:r>
+      <w:r>
+        <w:rPr>
+          <w:color w:val="000000"/>
+          <w:sz w:val="24"/>
+          <w:szCs w:val="24"/>
+          <w:lang w:val="pt-BR"/>
+        </w:rPr>
+        <w:t xml:space="preserve"> p</w:t>
+      </w:r>
+      <w:r>
+        <w:rPr>
+          <w:color w:val="000000"/>
+          <w:sz w:val="24"/>
+          <w:szCs w:val="24"/>
+          <w:lang w:val="pt-BR"/>
+        </w:rPr>
+        <w:t>ivô central</w:t>
+      </w:r>
+      <w:r>
+        <w:rPr>
+          <w:color w:val="000000"/>
+          <w:sz w:val="24"/>
+          <w:szCs w:val="24"/>
+          <w:lang w:val="pt-BR"/>
+        </w:rPr>
+        <w:t>, que</w:t>
+      </w:r>
+      <w:r>
+        <w:rPr>
+          <w:color w:val="000000"/>
+          <w:sz w:val="24"/>
+          <w:szCs w:val="24"/>
+          <w:lang w:val="pt-BR"/>
+        </w:rPr>
+        <w:t xml:space="preserve"> compreende um sistema composto por uma linha lateral suspensa por torres que giram em torno de um ponto central denominado pivô. O pivô fornece água e energia elétrica, a linha lateral jorra água sobre a lavoura enquanto se gira. Devido à toda mecanização, este sistema acaba por ser muito eficiente e baixo custo de mão de obra, além de auxiliar na fertirrigação. E novamente, por conta de toda a tecnologia envolvida neste sistema, acaba tendo um custo de implantação relativamente alto e apresentar um consumo elevado de água e energia. O pivô central apresenta o mesmo problema gerado pela irrigação por aspersão, que pelo algo nível de umidade nas folhas favorece o desenvolvimento de doenças (FERNANDES; LIMA, 2013).</w:t>
       </w:r>
     </w:p>
     <w:p>
@@ -2899,7 +3122,63 @@
         </w:rPr>
         <w:lastRenderedPageBreak/>
         <w:tab/>
-        <w:t>O surgimento do Android se deu em 2003, a partir de um consórcio de desenvolvedores, sendo o seu maior colaborador o Google. Desde a sua criação, a plataforma Android vem se popularizando cada vez mais, já se encontrando na maioria dos celulares atualmente. Uma forma simples de visualizar a presença do Android no Brasil e no mundo é por meio da plataforma do Google Trends, onde se vê nitidamente quão esmagadora é a sua presença diante dos concorrentes, até mesmo do seu maior concorrente, o iOS.</w:t>
+        <w:t xml:space="preserve">O surgimento do Android se deu em 2003, a partir de um consórcio de desenvolvedores, sendo o seu maior colaborador </w:t>
+      </w:r>
+      <w:r>
+        <w:rPr>
+          <w:color w:val="000000"/>
+          <w:sz w:val="24"/>
+          <w:szCs w:val="24"/>
+          <w:lang w:val="pt-BR"/>
+        </w:rPr>
+        <w:t>a</w:t>
+      </w:r>
+      <w:r>
+        <w:rPr>
+          <w:color w:val="000000"/>
+          <w:sz w:val="24"/>
+          <w:szCs w:val="24"/>
+          <w:lang w:val="pt-BR"/>
+        </w:rPr>
+        <w:t xml:space="preserve"> Google. Desde a sua criação, a plataforma Android vem se popularizando cada vez mais, já se encontrando na maioria dos celulares atualmente. Uma forma simples de visualizar a presença do Android no Brasil e no mundo é por meio da plataforma do Google </w:t>
+      </w:r>
+      <w:proofErr w:type="spellStart"/>
+      <w:r>
+        <w:rPr>
+          <w:color w:val="000000"/>
+          <w:sz w:val="24"/>
+          <w:szCs w:val="24"/>
+          <w:lang w:val="pt-BR"/>
+        </w:rPr>
+        <w:t>Trends</w:t>
+      </w:r>
+      <w:proofErr w:type="spellEnd"/>
+      <w:r>
+        <w:rPr>
+          <w:color w:val="000000"/>
+          <w:sz w:val="24"/>
+          <w:szCs w:val="24"/>
+          <w:lang w:val="pt-BR"/>
+        </w:rPr>
+        <w:t xml:space="preserve">, onde se vê nitidamente quão esmagadora é a sua presença diante dos </w:t>
+      </w:r>
+      <w:r>
+        <w:rPr>
+          <w:color w:val="000000"/>
+          <w:sz w:val="24"/>
+          <w:szCs w:val="24"/>
+          <w:lang w:val="pt-BR"/>
+        </w:rPr>
+        <w:t>demais</w:t>
+      </w:r>
+      <w:r>
+        <w:rPr>
+          <w:color w:val="000000"/>
+          <w:sz w:val="24"/>
+          <w:szCs w:val="24"/>
+          <w:lang w:val="pt-BR"/>
+        </w:rPr>
+        <w:t>, até mesmo do seu maior concorrente, o iOS.</w:t>
       </w:r>
     </w:p>
     <w:p>
@@ -3097,7 +3376,47 @@
           <w:lang w:val="pt-BR"/>
         </w:rPr>
         <w:tab/>
-        <w:t>O Arduino surgiu no início de 2005, em Ivrea, Itália. Um professor chamado Massimo Banzi tinha como objetivo ensinar programação de computadores e eletrônica a seus alunos, de forma que fosse possível trabalhar a interatividade e robótica dispondo de custos menores do que as plataformas de prototipagem da época.</w:t>
+        <w:t xml:space="preserve">O Arduino surgiu no início de 2005, em </w:t>
+      </w:r>
+      <w:proofErr w:type="spellStart"/>
+      <w:r>
+        <w:rPr>
+          <w:color w:val="000000"/>
+          <w:sz w:val="24"/>
+          <w:szCs w:val="24"/>
+          <w:lang w:val="pt-BR"/>
+        </w:rPr>
+        <w:t>Ivrea</w:t>
+      </w:r>
+      <w:proofErr w:type="spellEnd"/>
+      <w:r>
+        <w:rPr>
+          <w:color w:val="000000"/>
+          <w:sz w:val="24"/>
+          <w:szCs w:val="24"/>
+          <w:lang w:val="pt-BR"/>
+        </w:rPr>
+        <w:t xml:space="preserve">, Itália. Um professor chamado Massimo </w:t>
+      </w:r>
+      <w:proofErr w:type="spellStart"/>
+      <w:r>
+        <w:rPr>
+          <w:color w:val="000000"/>
+          <w:sz w:val="24"/>
+          <w:szCs w:val="24"/>
+          <w:lang w:val="pt-BR"/>
+        </w:rPr>
+        <w:t>Banzi</w:t>
+      </w:r>
+      <w:proofErr w:type="spellEnd"/>
+      <w:r>
+        <w:rPr>
+          <w:color w:val="000000"/>
+          <w:sz w:val="24"/>
+          <w:szCs w:val="24"/>
+          <w:lang w:val="pt-BR"/>
+        </w:rPr>
+        <w:t xml:space="preserve"> tinha como objetivo ensinar programação de computadores e eletrônica a seus alunos, de forma que fosse possível trabalhar a interatividade e robótica dispondo de custos menores do que as plataformas de prototipagem da época.</w:t>
       </w:r>
     </w:p>
     <w:p>
@@ -3209,8 +3528,29 @@
           <w:lang w:val="pt-BR"/>
         </w:rPr>
         <w:tab/>
-        <w:t xml:space="preserve">Com a ajuda de seu aluno David Mellis, decidiram criar uma placa eletrônica independente. E por fim disponibilizaram para outras pessoas utilizarem e desenvolverem seus projetos. A partir do uso comunitário da plataforma, o Arduino passou a ser um dos grandes percursores da </w:t>
-      </w:r>
+        <w:t xml:space="preserve">Com a ajuda de seu aluno David </w:t>
+      </w:r>
+      <w:proofErr w:type="spellStart"/>
+      <w:r>
+        <w:rPr>
+          <w:color w:val="000000"/>
+          <w:sz w:val="24"/>
+          <w:szCs w:val="24"/>
+          <w:lang w:val="pt-BR"/>
+        </w:rPr>
+        <w:t>Mellis</w:t>
+      </w:r>
+      <w:proofErr w:type="spellEnd"/>
+      <w:r>
+        <w:rPr>
+          <w:color w:val="000000"/>
+          <w:sz w:val="24"/>
+          <w:szCs w:val="24"/>
+          <w:lang w:val="pt-BR"/>
+        </w:rPr>
+        <w:t xml:space="preserve">, decidiram criar uma placa eletrônica independente. E por fim disponibilizaram para outras pessoas utilizarem e desenvolverem seus projetos. A partir do uso comunitário da plataforma, o Arduino passou a ser um dos grandes percursores da </w:t>
+      </w:r>
+      <w:proofErr w:type="spellStart"/>
       <w:r>
         <w:rPr>
           <w:color w:val="000000"/>
@@ -3220,6 +3560,7 @@
         </w:rPr>
         <w:t>IoT</w:t>
       </w:r>
+      <w:proofErr w:type="spellEnd"/>
       <w:r>
         <w:rPr>
           <w:rStyle w:val="Refdenotaderodap"/>
@@ -3409,7 +3750,27 @@
           <w:lang w:val="pt-BR"/>
         </w:rPr>
         <w:tab/>
-        <w:t xml:space="preserve">Para complementar Amorin, Aguirre afirma que sensores são considerados elementos primários, pois estão em contato direto com a variável controlada e geram outra </w:t>
+        <w:t xml:space="preserve">Para complementar </w:t>
+      </w:r>
+      <w:proofErr w:type="spellStart"/>
+      <w:r>
+        <w:rPr>
+          <w:color w:val="000000"/>
+          <w:sz w:val="24"/>
+          <w:szCs w:val="24"/>
+          <w:lang w:val="pt-BR"/>
+        </w:rPr>
+        <w:t>Amorin</w:t>
+      </w:r>
+      <w:proofErr w:type="spellEnd"/>
+      <w:r>
+        <w:rPr>
+          <w:color w:val="000000"/>
+          <w:sz w:val="24"/>
+          <w:szCs w:val="24"/>
+          <w:lang w:val="pt-BR"/>
+        </w:rPr>
+        <w:t xml:space="preserve">, Aguirre afirma que sensores são considerados elementos primários, pois estão em contato direto com a variável controlada e geram outra </w:t>
       </w:r>
       <w:r>
         <w:rPr>
@@ -3892,7 +4253,25 @@
           <w:szCs w:val="24"/>
           <w:lang w:val="pt-BR"/>
         </w:rPr>
-        <w:t xml:space="preserve"> por exemplo, energia elétrica, água potável e suprimentos alimentícios. Para suprir tais necessidades utilizam-se das mais variadas matérias-primas encontradas na natureza e que geralmente acaba acarretando impactos ambientais das mais variáveis magnitudes.</w:t>
+        <w:t xml:space="preserve"> por exemplo, energia elétrica, água potável e suprimentos alimentícios. Para suprir tais necessidades utilizam-se das mais variadas matérias-primas encontradas na natureza</w:t>
+      </w:r>
+      <w:r>
+        <w:rPr>
+          <w:color w:val="000000"/>
+          <w:sz w:val="24"/>
+          <w:szCs w:val="24"/>
+          <w:lang w:val="pt-BR"/>
+        </w:rPr>
+        <w:t>, o</w:t>
+      </w:r>
+      <w:r>
+        <w:rPr>
+          <w:color w:val="000000"/>
+          <w:sz w:val="24"/>
+          <w:szCs w:val="24"/>
+          <w:lang w:val="pt-BR"/>
+        </w:rPr>
+        <w:t xml:space="preserve"> que geralmente acaba acarretando impactos ambientais das mais variáveis magnitudes.</w:t>
       </w:r>
     </w:p>
     <w:p>
@@ -3912,7 +4291,25 @@
           <w:lang w:val="pt-BR"/>
         </w:rPr>
         <w:tab/>
-        <w:t xml:space="preserve">É de conhecimento geral que o consumo desmedido traz sérios problemas sociais e ambientais. A sociedade moderna é constantemente induzida ao consumismo, tanto pelas mídias quanto pelo modo de vida social. Atualmente o valor e a importância de uma pessoa são </w:t>
+        <w:t>É de conhecimento geral que o consumo desmedido</w:t>
+      </w:r>
+      <w:r>
+        <w:rPr>
+          <w:color w:val="000000"/>
+          <w:sz w:val="24"/>
+          <w:szCs w:val="24"/>
+          <w:lang w:val="pt-BR"/>
+        </w:rPr>
+        <w:t xml:space="preserve"> dos recursos naturais</w:t>
+      </w:r>
+      <w:r>
+        <w:rPr>
+          <w:color w:val="000000"/>
+          <w:sz w:val="24"/>
+          <w:szCs w:val="24"/>
+          <w:lang w:val="pt-BR"/>
+        </w:rPr>
+        <w:t xml:space="preserve"> traz sérios problemas sociais e ambientais. A sociedade moderna é constantemente induzida ao consumismo, tanto pelas mídias quanto pelo modo de vida social. Atualmente o valor e a importância de uma pessoa são </w:t>
       </w:r>
       <w:r>
         <w:rPr>
@@ -4098,6 +4495,15 @@
       </w:r>
       <w:r>
         <w:rPr>
+          <w:color w:val="000000"/>
+          <w:sz w:val="24"/>
+          <w:szCs w:val="24"/>
+          <w:lang w:val="pt-BR"/>
+        </w:rPr>
+        <w:t xml:space="preserve">novas </w:t>
+      </w:r>
+      <w:r>
+        <w:rPr>
           <w:rFonts w:cs="DejaVu Sans"/>
           <w:color w:val="000000"/>
           <w:sz w:val="24"/>
@@ -4113,7 +4519,25 @@
           <w:szCs w:val="24"/>
           <w:lang w:val="pt-BR"/>
         </w:rPr>
-        <w:t xml:space="preserve"> de utilizar os recursos, buscando evita</w:t>
+        <w:t xml:space="preserve"> de utiliza</w:t>
+      </w:r>
+      <w:r>
+        <w:rPr>
+          <w:color w:val="000000"/>
+          <w:sz w:val="24"/>
+          <w:szCs w:val="24"/>
+          <w:lang w:val="pt-BR"/>
+        </w:rPr>
+        <w:t>-lo</w:t>
+      </w:r>
+      <w:r>
+        <w:rPr>
+          <w:color w:val="000000"/>
+          <w:sz w:val="24"/>
+          <w:szCs w:val="24"/>
+          <w:lang w:val="pt-BR"/>
+        </w:rPr>
+        <w:t>, buscando evita</w:t>
       </w:r>
       <w:r>
         <w:rPr>
@@ -4342,7 +4766,25 @@
           <w:szCs w:val="24"/>
           <w:lang w:val="pt-BR"/>
         </w:rPr>
-        <w:t>Estados Unidos. Em 1836 o grão chegou a superar a produção açucareira, fazendo do grão o principal produto de exportação do império.</w:t>
+        <w:t>Estados Unidos. Em 1836 o grão chegou a superar a produção açucareira</w:t>
+      </w:r>
+      <w:r>
+        <w:rPr>
+          <w:color w:val="000000"/>
+          <w:sz w:val="24"/>
+          <w:szCs w:val="24"/>
+          <w:lang w:val="pt-BR"/>
+        </w:rPr>
+        <w:t xml:space="preserve"> no país</w:t>
+      </w:r>
+      <w:r>
+        <w:rPr>
+          <w:color w:val="000000"/>
+          <w:sz w:val="24"/>
+          <w:szCs w:val="24"/>
+          <w:lang w:val="pt-BR"/>
+        </w:rPr>
+        <w:t>, fazendo do grão o principal produto de exportação do império.</w:t>
       </w:r>
     </w:p>
     <w:p>
@@ -4437,16 +4879,25 @@
           <w:szCs w:val="24"/>
           <w:lang w:val="pt-BR"/>
         </w:rPr>
-        <w:t xml:space="preserve">visando </w:t>
-      </w:r>
-      <w:r>
-        <w:rPr>
-          <w:color w:val="000000"/>
-          <w:sz w:val="24"/>
-          <w:szCs w:val="24"/>
-          <w:lang w:val="pt-BR"/>
-        </w:rPr>
-        <w:t>intensificar a produção.</w:t>
+        <w:t>visando</w:t>
+      </w:r>
+      <w:r>
+        <w:rPr>
+          <w:color w:val="000000"/>
+          <w:sz w:val="24"/>
+          <w:szCs w:val="24"/>
+          <w:lang w:val="pt-BR"/>
+        </w:rPr>
+        <w:t xml:space="preserve"> sempre deixar o plantio em condições favoráveis para o seu desenvolvimento e produção</w:t>
+      </w:r>
+      <w:r>
+        <w:rPr>
+          <w:color w:val="000000"/>
+          <w:sz w:val="24"/>
+          <w:szCs w:val="24"/>
+          <w:lang w:val="pt-BR"/>
+        </w:rPr>
+        <w:t>.</w:t>
       </w:r>
     </w:p>
     <w:p>
@@ -4519,23 +4970,71 @@
           <w:szCs w:val="24"/>
           <w:lang w:val="pt-BR"/>
         </w:rPr>
-        <w:t>Como o universo de pesquisa se procedeu de forma prática, a produção de dados se sucedeu por meio d</w:t>
-      </w:r>
-      <w:r>
-        <w:rPr>
-          <w:sz w:val="24"/>
-          <w:szCs w:val="24"/>
-          <w:lang w:val="pt-BR"/>
-        </w:rPr>
-        <w:t>o desenvolvimento do aplicativo e da</w:t>
-      </w:r>
-      <w:r>
-        <w:rPr>
-          <w:sz w:val="24"/>
-          <w:szCs w:val="24"/>
-          <w:lang w:val="pt-BR"/>
-        </w:rPr>
-        <w:t xml:space="preserve"> confecção da maquete em escala reduzida e os demais sensores acoplados que geraram dados mensuráveis de eficiência em relação ao tempo e consumo, bem como a infraestrutura necessária para o funcionamento do sistema em um âmbito real.</w:t>
+        <w:t>Como o universo de pesquisa procedeu de forma prática, a produção de dados se sucedeu por meio d</w:t>
+      </w:r>
+      <w:r>
+        <w:rPr>
+          <w:sz w:val="24"/>
+          <w:szCs w:val="24"/>
+          <w:lang w:val="pt-BR"/>
+        </w:rPr>
+        <w:t>o desenvolvimento d</w:t>
+      </w:r>
+      <w:r>
+        <w:rPr>
+          <w:sz w:val="24"/>
+          <w:szCs w:val="24"/>
+          <w:lang w:val="pt-BR"/>
+        </w:rPr>
+        <w:t>e um</w:t>
+      </w:r>
+      <w:r>
+        <w:rPr>
+          <w:sz w:val="24"/>
+          <w:szCs w:val="24"/>
+          <w:lang w:val="pt-BR"/>
+        </w:rPr>
+        <w:t xml:space="preserve"> aplicativo</w:t>
+      </w:r>
+      <w:r>
+        <w:rPr>
+          <w:sz w:val="24"/>
+          <w:szCs w:val="24"/>
+          <w:lang w:val="pt-BR"/>
+        </w:rPr>
+        <w:t xml:space="preserve"> móvel</w:t>
+      </w:r>
+      <w:r>
+        <w:rPr>
+          <w:sz w:val="24"/>
+          <w:szCs w:val="24"/>
+          <w:lang w:val="pt-BR"/>
+        </w:rPr>
+        <w:t xml:space="preserve"> e da</w:t>
+      </w:r>
+      <w:r>
+        <w:rPr>
+          <w:sz w:val="24"/>
+          <w:szCs w:val="24"/>
+          <w:lang w:val="pt-BR"/>
+        </w:rPr>
+        <w:t xml:space="preserve"> confecção da maquete em escala reduzida</w:t>
+      </w:r>
+      <w:r>
+        <w:rPr>
+          <w:sz w:val="24"/>
+          <w:szCs w:val="24"/>
+          <w:lang w:val="pt-BR"/>
+        </w:rPr>
+        <w:t xml:space="preserve">, sendo que os </w:t>
+      </w:r>
+      <w:r>
+        <w:rPr>
+          <w:sz w:val="24"/>
+          <w:szCs w:val="24"/>
+          <w:lang w:val="pt-BR"/>
+        </w:rPr>
+        <w:t>sensores acoplados geraram dados mensuráveis de eficiência em relação ao tempo e consumo, bem como a infraestrutura necessária para o funcionamento do sistema em um âmbito real.</w:t>
       </w:r>
     </w:p>
     <w:p>
@@ -4637,7 +5136,23 @@
           <w:szCs w:val="24"/>
           <w:lang w:val="pt-BR"/>
         </w:rPr>
-        <w:t xml:space="preserve">, pois as lavouras quase sempre se localizam na zona rural, fazendo necessário para a implantação a adesão de uma rede </w:t>
+        <w:t>, pois as lavouras quase sempre se localizam na zona rural, fazendo necessário para a implantação</w:t>
+      </w:r>
+      <w:r>
+        <w:rPr>
+          <w:sz w:val="24"/>
+          <w:szCs w:val="24"/>
+          <w:lang w:val="pt-BR"/>
+        </w:rPr>
+        <w:t xml:space="preserve"> do sistema</w:t>
+      </w:r>
+      <w:r>
+        <w:rPr>
+          <w:sz w:val="24"/>
+          <w:szCs w:val="24"/>
+          <w:lang w:val="pt-BR"/>
+        </w:rPr>
+        <w:t xml:space="preserve"> a adesão de uma rede </w:t>
       </w:r>
       <w:r>
         <w:rPr>
@@ -4661,7 +5176,23 @@
           <w:szCs w:val="24"/>
           <w:lang w:val="pt-BR"/>
         </w:rPr>
-        <w:t xml:space="preserve"> Dependendo da localidade a instalação de uma rede pode gerar altos custos, além do fato de conexões antenadas serem relativamente mais lentas que uma fibra óptica, o que pode gerar atrasos nas requisições.</w:t>
+        <w:t xml:space="preserve"> Dependendo da localidade a instalação de uma rede pode gerar altos custos, além do fato de </w:t>
+      </w:r>
+      <w:r>
+        <w:rPr>
+          <w:sz w:val="24"/>
+          <w:szCs w:val="24"/>
+          <w:lang w:val="pt-BR"/>
+        </w:rPr>
+        <w:t xml:space="preserve">que </w:t>
+      </w:r>
+      <w:r>
+        <w:rPr>
+          <w:sz w:val="24"/>
+          <w:szCs w:val="24"/>
+          <w:lang w:val="pt-BR"/>
+        </w:rPr>
+        <w:t>conexões antenadas serem relativamente mais lentas que uma fibra óptica, o que pode gerar atrasos nas requisições.</w:t>
       </w:r>
     </w:p>
     <w:p>
@@ -4683,16 +5214,43 @@
           <w:szCs w:val="24"/>
           <w:lang w:val="pt-BR"/>
         </w:rPr>
-        <w:t xml:space="preserve">O gráfico a seguir apresenta o quão avassalador é a ausência de internet nas zonas rurais brasileiras, </w:t>
-      </w:r>
-      <w:r>
-        <w:rPr>
-          <w:color w:val="000000" w:themeColor="text1"/>
-          <w:sz w:val="24"/>
-          <w:szCs w:val="24"/>
-          <w:lang w:val="pt-BR"/>
-        </w:rPr>
-        <w:t>segundo</w:t>
+        <w:t>O gráfico a seguir apresenta o quão avassalador é a ausência de internet nas zonas rurais brasileiras</w:t>
+      </w:r>
+      <w:r>
+        <w:rPr>
+          <w:color w:val="000000" w:themeColor="text1"/>
+          <w:sz w:val="24"/>
+          <w:szCs w:val="24"/>
+          <w:lang w:val="pt-BR"/>
+        </w:rPr>
+        <w:t>.</w:t>
+      </w:r>
+      <w:r>
+        <w:rPr>
+          <w:color w:val="000000" w:themeColor="text1"/>
+          <w:sz w:val="24"/>
+          <w:szCs w:val="24"/>
+          <w:lang w:val="pt-BR"/>
+        </w:rPr>
+        <w:t xml:space="preserve"> </w:t>
+      </w:r>
+      <w:r>
+        <w:rPr>
+          <w:color w:val="000000" w:themeColor="text1"/>
+          <w:sz w:val="24"/>
+          <w:szCs w:val="24"/>
+          <w:lang w:val="pt-BR"/>
+        </w:rPr>
+        <w:t>S</w:t>
+      </w:r>
+      <w:r>
+        <w:rPr>
+          <w:color w:val="000000" w:themeColor="text1"/>
+          <w:sz w:val="24"/>
+          <w:szCs w:val="24"/>
+          <w:lang w:val="pt-BR"/>
+        </w:rPr>
+        <w:t>egundo</w:t>
       </w:r>
       <w:r>
         <w:rPr>
@@ -4728,7 +5286,7 @@
           <w:szCs w:val="24"/>
           <w:lang w:val="pt-BR"/>
         </w:rPr>
-        <w:t>e</w:t>
+        <w:t>esta situação</w:t>
       </w:r>
       <w:r>
         <w:rPr>
@@ -5058,7 +5616,41 @@
           <w:szCs w:val="24"/>
           <w:lang w:val="pt-BR"/>
         </w:rPr>
-        <w:t xml:space="preserve">Uma alternativa para sanar essa dificuldade é a utilização de energia solar, sendo esta uma fonte energética sustentável que pode ser facilmente implementada em lugares remotos. Porém, um dos maiores empecilhos na sua adesão é o seu alto custo, que de acordo com a Energia Total (2021), o orçamento necessário para o funcionamento de uma bomba trifásica de 5 cavalos com tensão 220V gira em torno de 24 mil reais, o que para pequenos produtores pode sair mais caro do que a instalação de uma rede elétrica. </w:t>
+        <w:t xml:space="preserve">Uma alternativa para sanar essa dificuldade é a utilização de energia solar, sendo </w:t>
+      </w:r>
+      <w:proofErr w:type="spellStart"/>
+      <w:r>
+        <w:rPr>
+          <w:sz w:val="24"/>
+          <w:szCs w:val="24"/>
+          <w:lang w:val="pt-BR"/>
+        </w:rPr>
+        <w:t>esta</w:t>
+      </w:r>
+      <w:proofErr w:type="spellEnd"/>
+      <w:r>
+        <w:rPr>
+          <w:sz w:val="24"/>
+          <w:szCs w:val="24"/>
+          <w:lang w:val="pt-BR"/>
+        </w:rPr>
+        <w:t xml:space="preserve"> uma fonte energética sustentável que pode ser facilmente implementada em lugares remotos. Porém, um dos maiores empecilhos na sua adesão é o seu alto custo, que de acordo com a </w:t>
+      </w:r>
+      <w:r>
+        <w:rPr>
+          <w:sz w:val="24"/>
+          <w:szCs w:val="24"/>
+          <w:lang w:val="pt-BR"/>
+        </w:rPr>
+        <w:t xml:space="preserve">revista </w:t>
+      </w:r>
+      <w:r>
+        <w:rPr>
+          <w:sz w:val="24"/>
+          <w:szCs w:val="24"/>
+          <w:lang w:val="pt-BR"/>
+        </w:rPr>
+        <w:t xml:space="preserve">Energia Total (2021), o orçamento necessário para o funcionamento de uma bomba trifásica de 5 cavalos com tensão 220V gira em torno de 24 mil reais, o que para pequenos produtores pode sair mais caro do que a instalação de uma rede elétrica. </w:t>
       </w:r>
     </w:p>
     <w:p>
@@ -5142,7 +5734,23 @@
           <w:szCs w:val="24"/>
           <w:lang w:val="pt-BR"/>
         </w:rPr>
-        <w:t>a busca por sustentabilidade vem sendo adotada com mais frequência, como aconteceu em 2019, onde somente no primeiro semestre cresceu</w:t>
+        <w:t xml:space="preserve">a busca por sustentabilidade vem sendo adotada com mais frequência, como aconteceu em 2019, onde somente no primeiro semestre </w:t>
+      </w:r>
+      <w:r>
+        <w:rPr>
+          <w:sz w:val="24"/>
+          <w:szCs w:val="24"/>
+          <w:lang w:val="pt-BR"/>
+        </w:rPr>
+        <w:t xml:space="preserve">seu uso </w:t>
+      </w:r>
+      <w:r>
+        <w:rPr>
+          <w:sz w:val="24"/>
+          <w:szCs w:val="24"/>
+          <w:lang w:val="pt-BR"/>
+        </w:rPr>
+        <w:t>cresceu</w:t>
       </w:r>
       <w:r>
         <w:rPr>
@@ -5544,15 +6152,39 @@
           <w:szCs w:val="24"/>
           <w:lang w:val="pt-BR"/>
         </w:rPr>
-        <w:t xml:space="preserve">. A escala utilizada para trabalhar sob escala reduzida foi de 1:50, resultando assim em dois setores de 25 pés. </w:t>
-      </w:r>
-      <w:r>
-        <w:rPr>
-          <w:sz w:val="24"/>
-          <w:szCs w:val="24"/>
-          <w:lang w:val="pt-BR"/>
-        </w:rPr>
-        <w:t xml:space="preserve">Seguindo a escala para se basear a distâncias pé a pé e entre as carreiras. </w:t>
+        <w:t>. A escala utilizada para trabalhar sob escala reduzida foi de 1:50, resultando assim em dois setores de 25 pés</w:t>
+      </w:r>
+      <w:r>
+        <w:rPr>
+          <w:sz w:val="24"/>
+          <w:szCs w:val="24"/>
+          <w:lang w:val="pt-BR"/>
+        </w:rPr>
+        <w:t>, s</w:t>
+      </w:r>
+      <w:r>
+        <w:rPr>
+          <w:sz w:val="24"/>
+          <w:szCs w:val="24"/>
+          <w:lang w:val="pt-BR"/>
+        </w:rPr>
+        <w:t xml:space="preserve">eguindo a </w:t>
+      </w:r>
+      <w:r>
+        <w:rPr>
+          <w:sz w:val="24"/>
+          <w:szCs w:val="24"/>
+          <w:lang w:val="pt-BR"/>
+        </w:rPr>
+        <w:t xml:space="preserve">mesma </w:t>
+      </w:r>
+      <w:r>
+        <w:rPr>
+          <w:sz w:val="24"/>
+          <w:szCs w:val="24"/>
+          <w:lang w:val="pt-BR"/>
+        </w:rPr>
+        <w:t xml:space="preserve">escala para se basear a distâncias pé a pé e entre as carreiras. </w:t>
       </w:r>
       <w:r>
         <w:rPr>
@@ -5704,50 +6336,6 @@
         </w:rPr>
         <w:t xml:space="preserve"> – Maquete de lavoura cafeeira com irrigação controlada por Arduino</w:t>
       </w:r>
-      <w:r>
-        <w:rPr>
-          <w:i w:val="0"/>
-          <w:iCs w:val="0"/>
-          <w:color w:val="auto"/>
-          <w:sz w:val="20"/>
-          <w:szCs w:val="20"/>
-          <w:lang w:val="pt-BR"/>
-        </w:rPr>
-        <w:t xml:space="preserve"> </w:t>
-      </w:r>
-      <w:r>
-        <w:rPr>
-          <w:i w:val="0"/>
-          <w:iCs w:val="0"/>
-          <w:color w:val="FF0000"/>
-          <w:sz w:val="20"/>
-          <w:szCs w:val="20"/>
-          <w:lang w:val="pt-BR"/>
-        </w:rPr>
-        <w:t>(</w:t>
-      </w:r>
-      <w:r>
-        <w:rPr>
-          <w:i w:val="0"/>
-          <w:iCs w:val="0"/>
-          <w:color w:val="FF0000"/>
-          <w:sz w:val="20"/>
-          <w:szCs w:val="20"/>
-          <w:lang w:val="pt-BR"/>
-        </w:rPr>
-        <w:t>FOTO COM INDICAÇÕES</w:t>
-      </w:r>
-      <w:r>
-        <w:rPr>
-          <w:i w:val="0"/>
-          <w:iCs w:val="0"/>
-          <w:color w:val="FF0000"/>
-          <w:sz w:val="20"/>
-          <w:szCs w:val="20"/>
-          <w:lang w:val="pt-BR"/>
-        </w:rPr>
-        <w:t>)</w:t>
-      </w:r>
     </w:p>
     <w:p>
       <w:pPr>
@@ -5775,6 +6363,7 @@
       <w:r>
         <w:rPr>
           <w:rFonts w:eastAsia="Arial"/>
+          <w:noProof/>
           <w:sz w:val="24"/>
           <w:szCs w:val="24"/>
           <w:lang w:val="pt-BR"/>
@@ -5934,6 +6523,7 @@
       <w:r>
         <w:rPr>
           <w:rFonts w:eastAsia="Arial"/>
+          <w:noProof/>
           <w:sz w:val="24"/>
           <w:szCs w:val="24"/>
           <w:lang w:val="pt-BR"/>
@@ -6009,6 +6599,7 @@
       <w:r>
         <w:rPr>
           <w:rFonts w:eastAsia="Arial"/>
+          <w:noProof/>
           <w:sz w:val="24"/>
           <w:szCs w:val="24"/>
           <w:lang w:val="pt-BR"/>
@@ -6129,6 +6720,7 @@
       <w:r>
         <w:rPr>
           <w:rFonts w:eastAsia="Arial"/>
+          <w:noProof/>
           <w:sz w:val="24"/>
           <w:szCs w:val="24"/>
           <w:lang w:val="pt-BR"/>
@@ -6204,6 +6796,7 @@
       <w:r>
         <w:rPr>
           <w:rFonts w:eastAsia="Arial"/>
+          <w:noProof/>
           <w:sz w:val="24"/>
           <w:szCs w:val="24"/>
           <w:lang w:val="pt-BR"/>
@@ -6457,6 +7050,7 @@
       <w:r>
         <w:rPr>
           <w:rFonts w:eastAsia="Arial"/>
+          <w:noProof/>
           <w:sz w:val="24"/>
           <w:szCs w:val="24"/>
           <w:lang w:val="pt-BR"/>
@@ -6593,6 +7187,7 @@
       <w:r>
         <w:rPr>
           <w:rFonts w:eastAsia="Arial"/>
+          <w:noProof/>
           <w:sz w:val="24"/>
           <w:szCs w:val="24"/>
           <w:lang w:val="pt-BR"/>
@@ -6709,6 +7304,7 @@
       <w:r>
         <w:rPr>
           <w:rFonts w:eastAsia="Arial"/>
+          <w:noProof/>
           <w:sz w:val="24"/>
           <w:szCs w:val="24"/>
           <w:lang w:val="pt-BR"/>
@@ -6845,6 +7441,7 @@
       <w:r>
         <w:rPr>
           <w:rFonts w:eastAsia="Arial"/>
+          <w:noProof/>
           <w:sz w:val="24"/>
           <w:szCs w:val="24"/>
           <w:lang w:val="pt-BR"/>
@@ -6981,6 +7578,7 @@
       <w:r>
         <w:rPr>
           <w:rFonts w:eastAsia="Arial"/>
+          <w:noProof/>
           <w:sz w:val="24"/>
           <w:szCs w:val="24"/>
           <w:lang w:val="pt-BR"/>
@@ -7097,6 +7695,7 @@
       <w:r>
         <w:rPr>
           <w:rFonts w:eastAsia="Arial"/>
+          <w:noProof/>
           <w:sz w:val="24"/>
           <w:szCs w:val="24"/>
           <w:lang w:val="pt-BR"/>
@@ -7172,6 +7771,7 @@
       <w:r>
         <w:rPr>
           <w:rFonts w:eastAsia="Arial"/>
+          <w:noProof/>
           <w:sz w:val="24"/>
           <w:szCs w:val="24"/>
           <w:lang w:val="pt-BR"/>
@@ -7247,6 +7847,7 @@
       <w:r>
         <w:rPr>
           <w:rFonts w:eastAsia="Arial"/>
+          <w:noProof/>
           <w:sz w:val="24"/>
           <w:szCs w:val="24"/>
           <w:lang w:val="pt-BR"/>
@@ -7322,6 +7923,7 @@
       <w:r>
         <w:rPr>
           <w:rFonts w:eastAsia="Arial"/>
+          <w:noProof/>
           <w:sz w:val="24"/>
           <w:szCs w:val="24"/>
           <w:lang w:val="pt-BR"/>
@@ -7438,6 +8040,7 @@
       <w:r>
         <w:rPr>
           <w:rFonts w:eastAsia="Arial"/>
+          <w:noProof/>
           <w:sz w:val="24"/>
           <w:szCs w:val="24"/>
           <w:lang w:val="pt-BR"/>
@@ -7554,6 +8157,7 @@
       <w:r>
         <w:rPr>
           <w:rFonts w:eastAsia="Arial"/>
+          <w:noProof/>
           <w:sz w:val="24"/>
           <w:szCs w:val="24"/>
           <w:lang w:val="pt-BR"/>
@@ -7629,6 +8233,7 @@
       <w:r>
         <w:rPr>
           <w:rFonts w:eastAsia="Arial"/>
+          <w:noProof/>
           <w:sz w:val="24"/>
           <w:szCs w:val="24"/>
           <w:lang w:val="pt-BR"/>
@@ -7704,6 +8309,7 @@
       <w:r>
         <w:rPr>
           <w:rFonts w:eastAsia="Arial"/>
+          <w:noProof/>
           <w:sz w:val="24"/>
           <w:szCs w:val="24"/>
           <w:lang w:val="pt-BR"/>
@@ -7820,6 +8426,7 @@
       <w:r>
         <w:rPr>
           <w:rFonts w:eastAsia="Arial"/>
+          <w:noProof/>
           <w:sz w:val="24"/>
           <w:szCs w:val="24"/>
           <w:lang w:val="pt-BR"/>
@@ -7895,6 +8502,7 @@
       <w:r>
         <w:rPr>
           <w:rFonts w:eastAsia="Arial"/>
+          <w:noProof/>
           <w:sz w:val="24"/>
           <w:szCs w:val="24"/>
           <w:lang w:val="pt-BR"/>
@@ -8011,6 +8619,7 @@
       <w:r>
         <w:rPr>
           <w:rFonts w:eastAsia="Arial"/>
+          <w:noProof/>
           <w:sz w:val="24"/>
           <w:szCs w:val="24"/>
           <w:lang w:val="pt-BR"/>
@@ -8086,6 +8695,7 @@
       <w:r>
         <w:rPr>
           <w:rFonts w:eastAsia="Arial"/>
+          <w:noProof/>
           <w:sz w:val="24"/>
           <w:szCs w:val="24"/>
           <w:lang w:val="pt-BR"/>
@@ -8161,6 +8771,7 @@
       <w:r>
         <w:rPr>
           <w:rFonts w:eastAsia="Arial"/>
+          <w:noProof/>
           <w:sz w:val="24"/>
           <w:szCs w:val="24"/>
           <w:lang w:val="pt-BR"/>
@@ -8277,6 +8888,7 @@
       <w:r>
         <w:rPr>
           <w:rFonts w:eastAsia="Arial"/>
+          <w:noProof/>
           <w:sz w:val="24"/>
           <w:szCs w:val="24"/>
           <w:lang w:val="pt-BR"/>
@@ -8352,6 +8964,7 @@
       <w:r>
         <w:rPr>
           <w:rFonts w:eastAsia="Arial"/>
+          <w:noProof/>
           <w:sz w:val="24"/>
           <w:szCs w:val="24"/>
           <w:lang w:val="pt-BR"/>
@@ -8468,6 +9081,7 @@
       <w:r>
         <w:rPr>
           <w:rFonts w:eastAsia="Arial"/>
+          <w:noProof/>
           <w:sz w:val="24"/>
           <w:szCs w:val="24"/>
           <w:lang w:val="pt-BR"/>
@@ -8543,6 +9157,7 @@
       <w:r>
         <w:rPr>
           <w:rFonts w:eastAsia="Arial"/>
+          <w:noProof/>
           <w:sz w:val="24"/>
           <w:szCs w:val="24"/>
           <w:lang w:val="pt-BR"/>
@@ -8618,6 +9233,7 @@
       <w:r>
         <w:rPr>
           <w:rFonts w:eastAsia="Arial"/>
+          <w:noProof/>
           <w:sz w:val="24"/>
           <w:szCs w:val="24"/>
           <w:lang w:val="pt-BR"/>
@@ -8734,6 +9350,7 @@
       <w:r>
         <w:rPr>
           <w:rFonts w:eastAsia="Arial"/>
+          <w:noProof/>
           <w:sz w:val="24"/>
           <w:szCs w:val="24"/>
           <w:lang w:val="pt-BR"/>
@@ -9042,7 +9659,7 @@
                                     <pic:cNvPicPr/>
                                   </pic:nvPicPr>
                                   <pic:blipFill rotWithShape="1">
-                                    <a:blip r:embed="rId10">
+                                    <a:blip r:embed="rId11">
                                       <a:extLst>
                                         <a:ext uri="{28A0092B-C50C-407E-A947-70E740481C1C}">
                                           <a14:useLocalDpi xmlns:a14="http://schemas.microsoft.com/office/drawing/2010/main" val="0"/>
@@ -10374,7 +10991,7 @@
                     <pic:cNvPicPr/>
                   </pic:nvPicPr>
                   <pic:blipFill rotWithShape="1">
-                    <a:blip r:embed="rId11">
+                    <a:blip r:embed="rId12">
                       <a:extLst>
                         <a:ext uri="{28A0092B-C50C-407E-A947-70E740481C1C}">
                           <a14:useLocalDpi xmlns:a14="http://schemas.microsoft.com/office/drawing/2010/main" val="0"/>
@@ -10464,7 +11081,27 @@
           <w:szCs w:val="24"/>
           <w:lang w:val="pt-BR"/>
         </w:rPr>
-        <w:t>Arduino MEGA 2560 + ESP8266 é uma plataforma de prototipagem criada pela Espressif Systems, usada em larga escala no ensino de robótica, devido a sua estrutura didática, sendo alimentada por energia elétrica de 5V a 17V de corrente contínua. Essa placa permite a programação de tarefas para que sejam executadas automaticamente ou a partir de algum estímulo externo, seja ele por meio de sensores conectados a ela, b</w:t>
+        <w:t xml:space="preserve">Arduino MEGA 2560 + ESP8266 é uma plataforma de prototipagem criada pela </w:t>
+      </w:r>
+      <w:proofErr w:type="spellStart"/>
+      <w:r>
+        <w:rPr>
+          <w:color w:val="000000" w:themeColor="text1"/>
+          <w:sz w:val="24"/>
+          <w:szCs w:val="24"/>
+          <w:lang w:val="pt-BR"/>
+        </w:rPr>
+        <w:t>Espressif</w:t>
+      </w:r>
+      <w:proofErr w:type="spellEnd"/>
+      <w:r>
+        <w:rPr>
+          <w:color w:val="000000" w:themeColor="text1"/>
+          <w:sz w:val="24"/>
+          <w:szCs w:val="24"/>
+          <w:lang w:val="pt-BR"/>
+        </w:rPr>
+        <w:t xml:space="preserve"> Systems, usada em larga escala no ensino de robótica, devido a sua estrutura didática, sendo alimentada por energia elétrica de 5V a 17V de corrente contínua. Essa placa permite a programação de tarefas para que sejam executadas automaticamente ou a partir de algum estímulo externo, seja ele por meio de sensores conectados a ela, b</w:t>
       </w:r>
       <w:r>
         <w:rPr>
@@ -10526,16 +11163,27 @@
           <w:szCs w:val="24"/>
           <w:lang w:val="pt-BR"/>
         </w:rPr>
-        <w:t>pela Espressif Systems, possui a característica de ser programável e executar rotinas assim como o Arduino, podendo também estabelecer conexões com redes Wi-Fi e Bluetooth, porém, não se apresenta de forma didática. O microcontrolador conta também com várias portas para o acoplamento de sensores e atuadores (USINAINFO, 2021)</w:t>
-      </w:r>
-      <w:r>
-        <w:rPr>
-          <w:color w:val="000000" w:themeColor="text1"/>
-          <w:sz w:val="24"/>
-          <w:szCs w:val="24"/>
-          <w:lang w:val="pt-BR"/>
-        </w:rPr>
-        <w:t>.</w:t>
+        <w:t xml:space="preserve">pela </w:t>
+      </w:r>
+      <w:proofErr w:type="spellStart"/>
+      <w:r>
+        <w:rPr>
+          <w:color w:val="000000" w:themeColor="text1"/>
+          <w:sz w:val="24"/>
+          <w:szCs w:val="24"/>
+          <w:lang w:val="pt-BR"/>
+        </w:rPr>
+        <w:t>Espressif</w:t>
+      </w:r>
+      <w:proofErr w:type="spellEnd"/>
+      <w:r>
+        <w:rPr>
+          <w:color w:val="000000" w:themeColor="text1"/>
+          <w:sz w:val="24"/>
+          <w:szCs w:val="24"/>
+          <w:lang w:val="pt-BR"/>
+        </w:rPr>
+        <w:t xml:space="preserve"> Systems, possui a característica de ser programável e executar rotinas assim como o Arduino, podendo também estabelecer conexões com redes Wi-Fi e Bluetooth, porém, não se apresenta de forma didática. O microcontrolador conta também com várias portas para o acoplamento de sensores e atuadores (USINAINFO, 2021).</w:t>
       </w:r>
     </w:p>
     <w:p>
@@ -10561,7 +11209,6 @@
           <w:szCs w:val="24"/>
           <w:lang w:val="pt-BR"/>
         </w:rPr>
-        <w:lastRenderedPageBreak/>
         <w:t>Protoboard</w:t>
       </w:r>
       <w:r>
@@ -10684,6 +11331,7 @@
           <w:szCs w:val="24"/>
           <w:lang w:val="pt-BR"/>
         </w:rPr>
+        <w:lastRenderedPageBreak/>
         <w:t>DHT11 é um sensor que monitora a temperatura e a umidade do ar. Ele é capaz de medir temperaturas de 0ºC a 50ºC e umidade entre 20% a 90%. Vale lembrar que este dispositivo conta com uma margem de erro de 2ºC para a temperatura e de 5% para a umidade (VIDA DE SILICIO, 2021).</w:t>
       </w:r>
     </w:p>
@@ -10896,7 +11544,25 @@
           <w:szCs w:val="24"/>
           <w:lang w:val="pt-BR"/>
         </w:rPr>
-        <w:t>Alimentação do Arduino, dos microcontroladores, Mini Bomba e das válvulas solenoide.</w:t>
+        <w:t xml:space="preserve">Alimentação </w:t>
+      </w:r>
+      <w:r>
+        <w:rPr>
+          <w:color w:val="000000" w:themeColor="text1"/>
+          <w:sz w:val="24"/>
+          <w:szCs w:val="24"/>
+          <w:lang w:val="pt-BR"/>
+        </w:rPr>
+        <w:t xml:space="preserve">elétrica </w:t>
+      </w:r>
+      <w:r>
+        <w:rPr>
+          <w:color w:val="000000" w:themeColor="text1"/>
+          <w:sz w:val="24"/>
+          <w:szCs w:val="24"/>
+          <w:lang w:val="pt-BR"/>
+        </w:rPr>
+        <w:t>do Arduino, dos microcontroladores, Mini Bomba e das válvulas solenoide.</w:t>
       </w:r>
     </w:p>
     <w:p>
@@ -10940,17 +11606,7 @@
           <w:szCs w:val="24"/>
           <w:lang w:val="pt-BR"/>
         </w:rPr>
-        <w:t xml:space="preserve"> para o </w:t>
-      </w:r>
-      <w:r>
-        <w:rPr>
-          <w:color w:val="000000" w:themeColor="text1"/>
-          <w:sz w:val="24"/>
-          <w:szCs w:val="24"/>
-          <w:lang w:val="pt-BR"/>
-        </w:rPr>
-        <w:lastRenderedPageBreak/>
-        <w:t>Arduino que está conectado à rede</w:t>
+        <w:t xml:space="preserve"> para o Arduino que está conectado à rede</w:t>
       </w:r>
       <w:r>
         <w:rPr>
@@ -11064,6 +11720,7 @@
           <w:szCs w:val="24"/>
           <w:lang w:val="pt-BR"/>
         </w:rPr>
+        <w:lastRenderedPageBreak/>
         <w:t>Setores são as áreas que serão irrigadas uma por vez.</w:t>
       </w:r>
     </w:p>
@@ -11232,7 +11889,7 @@
                     <pic:cNvPicPr/>
                   </pic:nvPicPr>
                   <pic:blipFill>
-                    <a:blip r:embed="rId12">
+                    <a:blip r:embed="rId13">
                       <a:extLst>
                         <a:ext uri="{28A0092B-C50C-407E-A947-70E740481C1C}">
                           <a14:useLocalDpi xmlns:a14="http://schemas.microsoft.com/office/drawing/2010/main" val="0"/>
@@ -11342,7 +11999,41 @@
           <w:lang w:val="pt-BR"/>
         </w:rPr>
         <w:tab/>
-        <w:t>Para se estimar os custos de implementação de uma irrigação automatizada com Arduino em um âmbito real foi realizado uma pesquisa no site da AliExpress. Inicialmente foi tomado como base o seguinte cenário; a lavoura em questão já deve possuir acesso à energia e a internet, bem como uma bomba à energia e um sistema de irrigação convencional já instalado. A elaboração do orçamento não agregou custos com fiação, já que a distância da bomba e dos setores pode variar muito de um caso para outro. Diante desta situação, estimou-se um orçamento de aproximadamente R$ 2400,00 para uma lavoura contendo uma bomba e dois setores, sendo que cada setor adicional acarretará em um acréscimo de R$ 1350,00.</w:t>
+        <w:t xml:space="preserve">Para se estimar os custos de implementação de uma irrigação automatizada com Arduino em um âmbito real foi realizado uma pesquisa no site da </w:t>
+      </w:r>
+      <w:proofErr w:type="spellStart"/>
+      <w:r>
+        <w:rPr>
+          <w:sz w:val="24"/>
+          <w:szCs w:val="24"/>
+          <w:lang w:val="pt-BR"/>
+        </w:rPr>
+        <w:t>AliExpress</w:t>
+      </w:r>
+      <w:proofErr w:type="spellEnd"/>
+      <w:r>
+        <w:rPr>
+          <w:sz w:val="24"/>
+          <w:szCs w:val="24"/>
+          <w:lang w:val="pt-BR"/>
+        </w:rPr>
+        <w:t>. Inicialmente foi tomado como base o seguinte cenário; a lavoura em questão já deve possuir acesso à energia e a internet, bem como uma bomba à energia e um sistema de irrigação convencional já instalado. A elaboração do orçamento não agregou custos com fiação, já que a distância da bomba e dos setores pode variar muito de um caso para outro. Diante desta situação, estimou-se um orçamento de aproximadamente R$ 2400,00 para uma lavoura contendo uma bomba e dois setores, sendo que cada setor adicional acarretará em um acréscimo de R$ 1</w:t>
+      </w:r>
+      <w:r>
+        <w:rPr>
+          <w:sz w:val="24"/>
+          <w:szCs w:val="24"/>
+          <w:lang w:val="pt-BR"/>
+        </w:rPr>
+        <w:t>0</w:t>
+      </w:r>
+      <w:r>
+        <w:rPr>
+          <w:sz w:val="24"/>
+          <w:szCs w:val="24"/>
+          <w:lang w:val="pt-BR"/>
+        </w:rPr>
+        <w:t>50,00.</w:t>
       </w:r>
     </w:p>
     <w:p>
@@ -11362,7 +12053,6 @@
           <w:szCs w:val="24"/>
           <w:lang w:val="pt-BR"/>
         </w:rPr>
-        <w:lastRenderedPageBreak/>
         <w:t>O processo de confecção da maquete auxiliou na produção de dados, pois possibilitou a interação direta com diversos aspectos que dificultam a implementação e a adaptação de uma irrigação convencional para uma irrigação controlada, como é o caso da alimentação energética e a constante conexão wireless em lavouras mais amplas.</w:t>
       </w:r>
     </w:p>
@@ -11383,6 +12073,7 @@
           <w:szCs w:val="24"/>
           <w:lang w:val="pt-BR"/>
         </w:rPr>
+        <w:lastRenderedPageBreak/>
         <w:t>Vale ressaltar que a plataforma escolhida para receber e controlar a irrigação foi o celular devido ao seu alto grau de popularização, que segundo o Instituto Brasileiro de Geografia e Estatística (IBGE), em 2015</w:t>
       </w:r>
       <w:r>
@@ -11525,6 +12216,7 @@
         </w:rPr>
         <w:t xml:space="preserve"> de dados durante a irrigação, apesar de se utilizar o tipo de conexão constante e frenética do </w:t>
       </w:r>
+      <w:proofErr w:type="spellStart"/>
       <w:r>
         <w:rPr>
           <w:sz w:val="24"/>
@@ -11549,6 +12241,7 @@
         </w:rPr>
         <w:t>ocket</w:t>
       </w:r>
+      <w:proofErr w:type="spellEnd"/>
       <w:r>
         <w:rPr>
           <w:sz w:val="24"/>
@@ -11822,7 +12515,7 @@
             <wp:cNvGraphicFramePr/>
             <a:graphic xmlns:a="http://schemas.openxmlformats.org/drawingml/2006/main">
               <a:graphicData uri="http://schemas.openxmlformats.org/drawingml/2006/chart">
-                <c:chart xmlns:c="http://schemas.openxmlformats.org/drawingml/2006/chart" xmlns:r="http://schemas.openxmlformats.org/officeDocument/2006/relationships" r:id="rId13"/>
+                <c:chart xmlns:c="http://schemas.openxmlformats.org/drawingml/2006/chart" xmlns:r="http://schemas.openxmlformats.org/officeDocument/2006/relationships" r:id="rId14"/>
               </a:graphicData>
             </a:graphic>
           </wp:inline>
@@ -12128,7 +12821,7 @@
             <wp:cNvGraphicFramePr/>
             <a:graphic xmlns:a="http://schemas.openxmlformats.org/drawingml/2006/main">
               <a:graphicData uri="http://schemas.openxmlformats.org/drawingml/2006/chart">
-                <c:chart xmlns:c="http://schemas.openxmlformats.org/drawingml/2006/chart" xmlns:r="http://schemas.openxmlformats.org/officeDocument/2006/relationships" r:id="rId14"/>
+                <c:chart xmlns:c="http://schemas.openxmlformats.org/drawingml/2006/chart" xmlns:r="http://schemas.openxmlformats.org/officeDocument/2006/relationships" r:id="rId15"/>
               </a:graphicData>
             </a:graphic>
           </wp:inline>
@@ -12219,7 +12912,25 @@
           <w:szCs w:val="24"/>
           <w:lang w:val="pt-BR"/>
         </w:rPr>
-        <w:t>Apesar de que o sistema monitore o consumo hídrico, a revista Agrolink (2015) ressalta que isso não é o suficiente, já que há métodos de irrigação que possuem uma taxa de desperdício de água relativamente maior, como é o caso da irrigação por aspersão, que possui um percentual de desperdício 33% maior do que a técnica de gotejamento.</w:t>
+        <w:t xml:space="preserve">Apesar de que o sistema monitore o consumo hídrico, a revista </w:t>
+      </w:r>
+      <w:proofErr w:type="spellStart"/>
+      <w:r>
+        <w:rPr>
+          <w:sz w:val="24"/>
+          <w:szCs w:val="24"/>
+          <w:lang w:val="pt-BR"/>
+        </w:rPr>
+        <w:t>Agrolink</w:t>
+      </w:r>
+      <w:proofErr w:type="spellEnd"/>
+      <w:r>
+        <w:rPr>
+          <w:sz w:val="24"/>
+          <w:szCs w:val="24"/>
+          <w:lang w:val="pt-BR"/>
+        </w:rPr>
+        <w:t xml:space="preserve"> (2015) ressalta que isso não é o suficiente, já que há métodos de irrigação que possuem uma taxa de desperdício de água relativamente maior, como é o caso da irrigação por aspersão, que possui um percentual de desperdício 33% maior do que a técnica de gotejamento.</w:t>
       </w:r>
     </w:p>
     <w:p>
@@ -12239,7 +12950,25 @@
           <w:lang w:val="pt-BR"/>
         </w:rPr>
         <w:tab/>
-        <w:t>Segundo a Agrolink (2015), a planta do café necessita em média cerca de 5 litros de água por dia</w:t>
+        <w:t xml:space="preserve">Segundo a </w:t>
+      </w:r>
+      <w:proofErr w:type="spellStart"/>
+      <w:r>
+        <w:rPr>
+          <w:sz w:val="24"/>
+          <w:szCs w:val="24"/>
+          <w:lang w:val="pt-BR"/>
+        </w:rPr>
+        <w:t>Agrolink</w:t>
+      </w:r>
+      <w:proofErr w:type="spellEnd"/>
+      <w:r>
+        <w:rPr>
+          <w:sz w:val="24"/>
+          <w:szCs w:val="24"/>
+          <w:lang w:val="pt-BR"/>
+        </w:rPr>
+        <w:t xml:space="preserve"> (2015), a planta do café necessita em média cerca de 5 litros de água por dia</w:t>
       </w:r>
       <w:r>
         <w:rPr>
@@ -12401,6 +13130,14 @@
           <w:lang w:val="pt-BR"/>
         </w:rPr>
         <w:t>, o qual tendo as informações fornecidas pelo sistema e o seu conhecimento em mãos, pode atuar de modo a deixar o plantio nas melhores condições possíveis para o seu desenvolvimento</w:t>
+      </w:r>
+      <w:r>
+        <w:rPr>
+          <w:sz w:val="24"/>
+          <w:szCs w:val="24"/>
+          <w:lang w:val="pt-BR"/>
+        </w:rPr>
+        <w:t xml:space="preserve"> e produção</w:t>
       </w:r>
       <w:r>
         <w:rPr>
@@ -13200,7 +13937,7 @@
       <w:pPr>
         <w:spacing w:line="360" w:lineRule="auto"/>
         <w:ind w:right="70"/>
-        <w:jc w:val="center"/>
+        <w:jc w:val="both"/>
         <w:rPr>
           <w:b/>
           <w:sz w:val="24"/>
@@ -13208,15 +13945,136 @@
           <w:lang w:val="pt-BR"/>
         </w:rPr>
       </w:pPr>
-      <w:r>
+    </w:p>
+    <w:p>
+      <w:pPr>
+        <w:spacing w:line="360" w:lineRule="auto"/>
+        <w:ind w:right="70"/>
+        <w:jc w:val="both"/>
         <w:rPr>
           <w:b/>
           <w:sz w:val="24"/>
           <w:szCs w:val="24"/>
           <w:lang w:val="pt-BR"/>
         </w:rPr>
-        <w:t>REFERÊNCIAS</w:t>
-      </w:r>
+      </w:pPr>
+    </w:p>
+    <w:p>
+      <w:pPr>
+        <w:spacing w:line="360" w:lineRule="auto"/>
+        <w:ind w:right="70"/>
+        <w:jc w:val="both"/>
+        <w:rPr>
+          <w:b/>
+          <w:sz w:val="24"/>
+          <w:szCs w:val="24"/>
+          <w:lang w:val="pt-BR"/>
+        </w:rPr>
+      </w:pPr>
+    </w:p>
+    <w:p>
+      <w:pPr>
+        <w:spacing w:line="360" w:lineRule="auto"/>
+        <w:ind w:right="70"/>
+        <w:jc w:val="both"/>
+        <w:rPr>
+          <w:b/>
+          <w:sz w:val="24"/>
+          <w:szCs w:val="24"/>
+          <w:lang w:val="pt-BR"/>
+        </w:rPr>
+      </w:pPr>
+    </w:p>
+    <w:p>
+      <w:pPr>
+        <w:spacing w:line="360" w:lineRule="auto"/>
+        <w:ind w:right="70"/>
+        <w:jc w:val="both"/>
+        <w:rPr>
+          <w:b/>
+          <w:sz w:val="24"/>
+          <w:szCs w:val="24"/>
+          <w:lang w:val="pt-BR"/>
+        </w:rPr>
+      </w:pPr>
+    </w:p>
+    <w:p>
+      <w:pPr>
+        <w:spacing w:line="360" w:lineRule="auto"/>
+        <w:ind w:right="70"/>
+        <w:jc w:val="both"/>
+        <w:rPr>
+          <w:b/>
+          <w:sz w:val="24"/>
+          <w:szCs w:val="24"/>
+          <w:lang w:val="pt-BR"/>
+        </w:rPr>
+      </w:pPr>
+    </w:p>
+    <w:p>
+      <w:pPr>
+        <w:spacing w:line="360" w:lineRule="auto"/>
+        <w:ind w:right="70"/>
+        <w:jc w:val="both"/>
+        <w:rPr>
+          <w:b/>
+          <w:sz w:val="24"/>
+          <w:szCs w:val="24"/>
+          <w:lang w:val="pt-BR"/>
+        </w:rPr>
+      </w:pPr>
+    </w:p>
+    <w:p>
+      <w:pPr>
+        <w:spacing w:line="360" w:lineRule="auto"/>
+        <w:ind w:right="70"/>
+        <w:jc w:val="both"/>
+        <w:rPr>
+          <w:b/>
+          <w:sz w:val="24"/>
+          <w:szCs w:val="24"/>
+          <w:lang w:val="pt-BR"/>
+        </w:rPr>
+      </w:pPr>
+    </w:p>
+    <w:p>
+      <w:pPr>
+        <w:spacing w:line="360" w:lineRule="auto"/>
+        <w:ind w:right="70"/>
+        <w:jc w:val="both"/>
+        <w:rPr>
+          <w:b/>
+          <w:sz w:val="24"/>
+          <w:szCs w:val="24"/>
+          <w:lang w:val="pt-BR"/>
+        </w:rPr>
+      </w:pPr>
+    </w:p>
+    <w:p>
+      <w:pPr>
+        <w:spacing w:line="360" w:lineRule="auto"/>
+        <w:ind w:right="70"/>
+        <w:jc w:val="both"/>
+        <w:rPr>
+          <w:b/>
+          <w:sz w:val="24"/>
+          <w:szCs w:val="24"/>
+          <w:lang w:val="pt-BR"/>
+        </w:rPr>
+      </w:pPr>
+    </w:p>
+    <w:p>
+      <w:pPr>
+        <w:spacing w:line="360" w:lineRule="auto"/>
+        <w:ind w:right="70"/>
+        <w:jc w:val="both"/>
+        <w:rPr>
+          <w:b/>
+          <w:sz w:val="24"/>
+          <w:szCs w:val="24"/>
+          <w:lang w:val="pt-BR"/>
+        </w:rPr>
+      </w:pPr>
     </w:p>
     <w:p>
       <w:pPr>
@@ -13230,6 +14088,29 @@
           <w:lang w:val="pt-BR"/>
         </w:rPr>
       </w:pPr>
+      <w:r>
+        <w:rPr>
+          <w:b/>
+          <w:sz w:val="24"/>
+          <w:szCs w:val="24"/>
+          <w:lang w:val="pt-BR"/>
+        </w:rPr>
+        <w:lastRenderedPageBreak/>
+        <w:t>REFERÊNCIAS</w:t>
+      </w:r>
+    </w:p>
+    <w:p>
+      <w:pPr>
+        <w:spacing w:line="360" w:lineRule="auto"/>
+        <w:ind w:right="70"/>
+        <w:jc w:val="center"/>
+        <w:rPr>
+          <w:b/>
+          <w:sz w:val="24"/>
+          <w:szCs w:val="24"/>
+          <w:lang w:val="pt-BR"/>
+        </w:rPr>
+      </w:pPr>
     </w:p>
     <w:p>
       <w:pPr>
@@ -13360,18 +14241,9 @@
           <w:szCs w:val="24"/>
           <w:lang w:val="pt-BR" w:eastAsia="pt-BR"/>
         </w:rPr>
-        <w:t xml:space="preserve">AGUIRRE, Luis Antonio. </w:t>
-      </w:r>
-      <w:r>
-        <w:rPr>
-          <w:rStyle w:val="Forte"/>
-          <w:color w:val="000000"/>
-          <w:sz w:val="24"/>
-          <w:szCs w:val="24"/>
-          <w:lang w:val="pt-BR" w:eastAsia="pt-BR"/>
-        </w:rPr>
-        <w:t>Fundamentos de Instrumentação.</w:t>
-      </w:r>
+        <w:t xml:space="preserve">AGUIRRE, </w:t>
+      </w:r>
+      <w:proofErr w:type="spellStart"/>
       <w:r>
         <w:rPr>
           <w:rStyle w:val="Forte"/>
@@ -13382,11 +14254,10 @@
           <w:szCs w:val="24"/>
           <w:lang w:val="pt-BR" w:eastAsia="pt-BR"/>
         </w:rPr>
-        <w:t xml:space="preserve"> São Paulo: Pearson, 2013. </w:t>
-      </w:r>
-    </w:p>
-    <w:p>
-      <w:pPr>
+        <w:t>Luis</w:t>
+      </w:r>
+      <w:proofErr w:type="spellEnd"/>
+      <w:r>
         <w:rPr>
           <w:rStyle w:val="Forte"/>
           <w:b w:val="0"/>
@@ -13396,69 +14267,131 @@
           <w:szCs w:val="24"/>
           <w:lang w:val="pt-BR" w:eastAsia="pt-BR"/>
         </w:rPr>
-      </w:pPr>
-    </w:p>
-    <w:p>
-      <w:pPr>
+        <w:t xml:space="preserve"> </w:t>
+      </w:r>
+      <w:proofErr w:type="spellStart"/>
+      <w:r>
         <w:rPr>
           <w:rStyle w:val="Forte"/>
           <w:b w:val="0"/>
           <w:bCs w:val="0"/>
-          <w:color w:val="000000" w:themeColor="text1"/>
-          <w:sz w:val="24"/>
-          <w:szCs w:val="24"/>
-          <w:lang w:val="pt-BR"/>
-        </w:rPr>
-      </w:pPr>
+          <w:color w:val="000000"/>
+          <w:sz w:val="24"/>
+          <w:szCs w:val="24"/>
+          <w:lang w:val="pt-BR" w:eastAsia="pt-BR"/>
+        </w:rPr>
+        <w:t>Antonio</w:t>
+      </w:r>
+      <w:proofErr w:type="spellEnd"/>
       <w:r>
         <w:rPr>
           <w:rStyle w:val="Forte"/>
           <w:b w:val="0"/>
           <w:bCs w:val="0"/>
-          <w:color w:val="000000" w:themeColor="text1"/>
-          <w:sz w:val="24"/>
-          <w:szCs w:val="24"/>
-          <w:lang w:val="pt-BR"/>
-        </w:rPr>
-        <w:t>AKATU</w:t>
+          <w:color w:val="000000"/>
+          <w:sz w:val="24"/>
+          <w:szCs w:val="24"/>
+          <w:lang w:val="pt-BR" w:eastAsia="pt-BR"/>
+        </w:rPr>
+        <w:t xml:space="preserve">. </w:t>
+      </w:r>
+      <w:r>
+        <w:rPr>
+          <w:rStyle w:val="Forte"/>
+          <w:color w:val="000000"/>
+          <w:sz w:val="24"/>
+          <w:szCs w:val="24"/>
+          <w:lang w:val="pt-BR" w:eastAsia="pt-BR"/>
+        </w:rPr>
+        <w:t>Fundamentos de Instrumentação.</w:t>
       </w:r>
       <w:r>
         <w:rPr>
           <w:rStyle w:val="Forte"/>
           <w:b w:val="0"/>
           <w:bCs w:val="0"/>
-          <w:color w:val="000000" w:themeColor="text1"/>
-          <w:sz w:val="24"/>
-          <w:szCs w:val="24"/>
-          <w:lang w:val="pt-BR"/>
-        </w:rPr>
-        <w:t>.</w:t>
-      </w:r>
-      <w:r>
-        <w:rPr>
-          <w:rStyle w:val="Forte"/>
-          <w:color w:val="000000" w:themeColor="text1"/>
-          <w:sz w:val="24"/>
-          <w:szCs w:val="24"/>
-          <w:lang w:val="pt-BR"/>
-        </w:rPr>
-        <w:t xml:space="preserve"> Dia</w:t>
-      </w:r>
-      <w:r>
-        <w:rPr>
-          <w:rStyle w:val="Forte"/>
-          <w:color w:val="000000" w:themeColor="text1"/>
-          <w:sz w:val="24"/>
-          <w:szCs w:val="24"/>
-          <w:lang w:val="pt-BR"/>
-        </w:rPr>
-        <w:t xml:space="preserve"> do Consumo Consciente foi instituído em 2009</w:t>
-      </w:r>
-      <w:r>
+          <w:color w:val="000000"/>
+          <w:sz w:val="24"/>
+          <w:szCs w:val="24"/>
+          <w:lang w:val="pt-BR" w:eastAsia="pt-BR"/>
+        </w:rPr>
+        <w:t xml:space="preserve"> São Paulo: Pearson, 2013. </w:t>
+      </w:r>
+    </w:p>
+    <w:p>
+      <w:pPr>
         <w:rPr>
           <w:rStyle w:val="Forte"/>
           <w:b w:val="0"/>
           <w:bCs w:val="0"/>
+          <w:color w:val="000000"/>
+          <w:sz w:val="24"/>
+          <w:szCs w:val="24"/>
+          <w:lang w:val="pt-BR" w:eastAsia="pt-BR"/>
+        </w:rPr>
+      </w:pPr>
+    </w:p>
+    <w:p>
+      <w:pPr>
+        <w:rPr>
+          <w:rStyle w:val="Forte"/>
+          <w:b w:val="0"/>
+          <w:bCs w:val="0"/>
+          <w:color w:val="000000" w:themeColor="text1"/>
+          <w:sz w:val="24"/>
+          <w:szCs w:val="24"/>
+          <w:lang w:val="pt-BR"/>
+        </w:rPr>
+      </w:pPr>
+      <w:r>
+        <w:rPr>
+          <w:rStyle w:val="Forte"/>
+          <w:b w:val="0"/>
+          <w:bCs w:val="0"/>
+          <w:color w:val="000000" w:themeColor="text1"/>
+          <w:sz w:val="24"/>
+          <w:szCs w:val="24"/>
+          <w:lang w:val="pt-BR"/>
+        </w:rPr>
+        <w:t>AKATU</w:t>
+      </w:r>
+      <w:r>
+        <w:rPr>
+          <w:rStyle w:val="Forte"/>
+          <w:b w:val="0"/>
+          <w:bCs w:val="0"/>
+          <w:color w:val="000000" w:themeColor="text1"/>
+          <w:sz w:val="24"/>
+          <w:szCs w:val="24"/>
+          <w:lang w:val="pt-BR"/>
+        </w:rPr>
+        <w:t>.</w:t>
+      </w:r>
+      <w:r>
+        <w:rPr>
+          <w:rStyle w:val="Forte"/>
+          <w:color w:val="000000" w:themeColor="text1"/>
+          <w:sz w:val="24"/>
+          <w:szCs w:val="24"/>
+          <w:lang w:val="pt-BR"/>
+        </w:rPr>
+        <w:t xml:space="preserve"> Dia</w:t>
+      </w:r>
+      <w:r>
+        <w:rPr>
+          <w:rStyle w:val="Forte"/>
+          <w:color w:val="000000" w:themeColor="text1"/>
+          <w:sz w:val="24"/>
+          <w:szCs w:val="24"/>
+          <w:lang w:val="pt-BR"/>
+        </w:rPr>
+        <w:t xml:space="preserve"> do Consumo Consciente foi instituído em 2009</w:t>
+      </w:r>
+      <w:r>
+        <w:rPr>
+          <w:rStyle w:val="Forte"/>
+          <w:b w:val="0"/>
+          <w:bCs w:val="0"/>
           <w:color w:val="000000" w:themeColor="text1"/>
           <w:sz w:val="24"/>
           <w:szCs w:val="24"/>
@@ -13466,7 +14399,7 @@
         </w:rPr>
         <w:t xml:space="preserve">. São Paulo, 2011. Disponível em: </w:t>
       </w:r>
-      <w:hyperlink r:id="rId15">
+      <w:hyperlink r:id="rId16">
         <w:r>
           <w:rPr>
             <w:rStyle w:val="LinkdaInternet"/>
@@ -13521,7 +14454,6 @@
           <w:szCs w:val="24"/>
           <w:lang w:val="pt-BR" w:eastAsia="pt-BR"/>
         </w:rPr>
-        <w:lastRenderedPageBreak/>
         <w:t xml:space="preserve">AMORIN, Carlos Augusto Patrício. </w:t>
       </w:r>
       <w:r>
@@ -13602,16 +14534,84 @@
           <w:szCs w:val="24"/>
           <w:lang w:val="pt-BR"/>
         </w:rPr>
-        <w:t>O que é React Native.</w:t>
-      </w:r>
-      <w:r>
-        <w:rPr>
-          <w:color w:val="000000"/>
-          <w:sz w:val="24"/>
-          <w:szCs w:val="24"/>
-          <w:lang w:val="pt-BR"/>
-        </w:rPr>
-        <w:t xml:space="preserve"> Treinaweb, 2020. Disponível em: https://www.treinaweb.com.br/blog/o-que-e-o-react-native. Acesso em: 22 jun. 2021.</w:t>
+        <w:t xml:space="preserve">O que é </w:t>
+      </w:r>
+      <w:proofErr w:type="spellStart"/>
+      <w:r>
+        <w:rPr>
+          <w:b/>
+          <w:bCs/>
+          <w:color w:val="000000"/>
+          <w:sz w:val="24"/>
+          <w:szCs w:val="24"/>
+          <w:lang w:val="pt-BR"/>
+        </w:rPr>
+        <w:t>React</w:t>
+      </w:r>
+      <w:proofErr w:type="spellEnd"/>
+      <w:r>
+        <w:rPr>
+          <w:b/>
+          <w:bCs/>
+          <w:color w:val="000000"/>
+          <w:sz w:val="24"/>
+          <w:szCs w:val="24"/>
+          <w:lang w:val="pt-BR"/>
+        </w:rPr>
+        <w:t xml:space="preserve"> </w:t>
+      </w:r>
+      <w:proofErr w:type="spellStart"/>
+      <w:r>
+        <w:rPr>
+          <w:b/>
+          <w:bCs/>
+          <w:color w:val="000000"/>
+          <w:sz w:val="24"/>
+          <w:szCs w:val="24"/>
+          <w:lang w:val="pt-BR"/>
+        </w:rPr>
+        <w:t>Native</w:t>
+      </w:r>
+      <w:proofErr w:type="spellEnd"/>
+      <w:r>
+        <w:rPr>
+          <w:b/>
+          <w:bCs/>
+          <w:color w:val="000000"/>
+          <w:sz w:val="24"/>
+          <w:szCs w:val="24"/>
+          <w:lang w:val="pt-BR"/>
+        </w:rPr>
+        <w:t>.</w:t>
+      </w:r>
+      <w:r>
+        <w:rPr>
+          <w:color w:val="000000"/>
+          <w:sz w:val="24"/>
+          <w:szCs w:val="24"/>
+          <w:lang w:val="pt-BR"/>
+        </w:rPr>
+        <w:t xml:space="preserve"> </w:t>
+      </w:r>
+      <w:proofErr w:type="spellStart"/>
+      <w:r>
+        <w:rPr>
+          <w:color w:val="000000"/>
+          <w:sz w:val="24"/>
+          <w:szCs w:val="24"/>
+          <w:lang w:val="pt-BR"/>
+        </w:rPr>
+        <w:t>Treinaweb</w:t>
+      </w:r>
+      <w:proofErr w:type="spellEnd"/>
+      <w:r>
+        <w:rPr>
+          <w:color w:val="000000"/>
+          <w:sz w:val="24"/>
+          <w:szCs w:val="24"/>
+          <w:lang w:val="pt-BR"/>
+        </w:rPr>
+        <w:t>, 2020. Disponível em: https://www.treinaweb.com.br/blog/o-que-e-o-react-native. Acesso em: 22 jun. 2021.</w:t>
       </w:r>
     </w:p>
     <w:p>
@@ -13657,6 +14657,7 @@
         </w:rPr>
         <w:t xml:space="preserve">. </w:t>
       </w:r>
+      <w:proofErr w:type="spellStart"/>
       <w:r>
         <w:rPr>
           <w:rStyle w:val="LinkdaInternet"/>
@@ -13668,7 +14669,21 @@
           <w:u w:val="none"/>
           <w:lang w:val="pt-BR"/>
         </w:rPr>
-        <w:t>What is Arduino</w:t>
+        <w:t>What</w:t>
+      </w:r>
+      <w:proofErr w:type="spellEnd"/>
+      <w:r>
+        <w:rPr>
+          <w:rStyle w:val="LinkdaInternet"/>
+          <w:b/>
+          <w:bCs/>
+          <w:color w:val="000000" w:themeColor="text1"/>
+          <w:sz w:val="24"/>
+          <w:szCs w:val="24"/>
+          <w:u w:val="none"/>
+          <w:lang w:val="pt-BR"/>
+        </w:rPr>
+        <w:t xml:space="preserve"> is Arduino</w:t>
       </w:r>
       <w:r>
         <w:rPr>
@@ -14031,7 +15046,33 @@
           <w:szCs w:val="24"/>
           <w:lang w:val="pt-BR"/>
         </w:rPr>
-        <w:t>O que é IoT – Como melhorar rotinas empresariais, industriais e pessoais com a internet das coisas.</w:t>
+        <w:t xml:space="preserve">O que é </w:t>
+      </w:r>
+      <w:proofErr w:type="spellStart"/>
+      <w:r>
+        <w:rPr>
+          <w:rFonts w:ascii="Times New Roman" w:hAnsi="Times New Roman" w:cs="Times New Roman"/>
+          <w:b/>
+          <w:bCs/>
+          <w:color w:val="000000" w:themeColor="text1"/>
+          <w:sz w:val="24"/>
+          <w:szCs w:val="24"/>
+          <w:lang w:val="pt-BR"/>
+        </w:rPr>
+        <w:t>IoT</w:t>
+      </w:r>
+      <w:proofErr w:type="spellEnd"/>
+      <w:r>
+        <w:rPr>
+          <w:rFonts w:ascii="Times New Roman" w:hAnsi="Times New Roman" w:cs="Times New Roman"/>
+          <w:b/>
+          <w:bCs/>
+          <w:color w:val="000000" w:themeColor="text1"/>
+          <w:sz w:val="24"/>
+          <w:szCs w:val="24"/>
+          <w:lang w:val="pt-BR"/>
+        </w:rPr>
+        <w:t xml:space="preserve"> – Como melhorar rotinas empresariais, industriais e pessoais com a internet das coisas.</w:t>
       </w:r>
       <w:r>
         <w:rPr>
@@ -14359,6 +15400,7 @@
         </w:rPr>
         <w:t xml:space="preserve">. São Paulo, </w:t>
       </w:r>
+      <w:proofErr w:type="spellStart"/>
       <w:r>
         <w:rPr>
           <w:b w:val="0"/>
@@ -14366,7 +15408,17 @@
           <w:szCs w:val="24"/>
           <w:shd w:val="clear" w:color="auto" w:fill="FFFFFF"/>
         </w:rPr>
-        <w:t>Cocapec, 2019</w:t>
+        <w:t>Cocapec</w:t>
+      </w:r>
+      <w:proofErr w:type="spellEnd"/>
+      <w:r>
+        <w:rPr>
+          <w:b w:val="0"/>
+          <w:color w:val="000000" w:themeColor="text1"/>
+          <w:szCs w:val="24"/>
+          <w:shd w:val="clear" w:color="auto" w:fill="FFFFFF"/>
+        </w:rPr>
+        <w:t>, 2019</w:t>
       </w:r>
       <w:r>
         <w:rPr>
@@ -14575,7 +15627,29 @@
           <w:shd w:val="clear" w:color="auto" w:fill="FFFFFF"/>
           <w:lang w:val="pt-BR"/>
         </w:rPr>
-        <w:t xml:space="preserve">Ars Veterinaria, 2019. </w:t>
+        <w:t xml:space="preserve">Ars </w:t>
+      </w:r>
+      <w:proofErr w:type="spellStart"/>
+      <w:r>
+        <w:rPr>
+          <w:color w:val="000000" w:themeColor="text1"/>
+          <w:sz w:val="24"/>
+          <w:szCs w:val="24"/>
+          <w:shd w:val="clear" w:color="auto" w:fill="FFFFFF"/>
+          <w:lang w:val="pt-BR"/>
+        </w:rPr>
+        <w:t>Veterinaria</w:t>
+      </w:r>
+      <w:proofErr w:type="spellEnd"/>
+      <w:r>
+        <w:rPr>
+          <w:color w:val="000000" w:themeColor="text1"/>
+          <w:sz w:val="24"/>
+          <w:szCs w:val="24"/>
+          <w:shd w:val="clear" w:color="auto" w:fill="FFFFFF"/>
+          <w:lang w:val="pt-BR"/>
+        </w:rPr>
+        <w:t xml:space="preserve">, 2019. </w:t>
       </w:r>
       <w:r>
         <w:rPr>
@@ -14645,7 +15719,6 @@
           <w:szCs w:val="24"/>
           <w:lang w:val="pt-BR"/>
         </w:rPr>
-        <w:lastRenderedPageBreak/>
         <w:t xml:space="preserve">CISCO. </w:t>
       </w:r>
       <w:r>
@@ -14725,7 +15798,27 @@
           <w:szCs w:val="24"/>
           <w:lang w:val="pt-BR"/>
         </w:rPr>
-        <w:t xml:space="preserve">CORTEZ, Ana Tereza Caceres et al (org.). </w:t>
+        <w:t xml:space="preserve">CORTEZ, Ana Tereza </w:t>
+      </w:r>
+      <w:proofErr w:type="spellStart"/>
+      <w:r>
+        <w:rPr>
+          <w:color w:val="000000" w:themeColor="text1"/>
+          <w:sz w:val="24"/>
+          <w:szCs w:val="24"/>
+          <w:lang w:val="pt-BR"/>
+        </w:rPr>
+        <w:t>Caceres</w:t>
+      </w:r>
+      <w:proofErr w:type="spellEnd"/>
+      <w:r>
+        <w:rPr>
+          <w:color w:val="000000" w:themeColor="text1"/>
+          <w:sz w:val="24"/>
+          <w:szCs w:val="24"/>
+          <w:lang w:val="pt-BR"/>
+        </w:rPr>
+        <w:t xml:space="preserve"> et al (org.). </w:t>
       </w:r>
       <w:r>
         <w:rPr>
@@ -14900,7 +15993,29 @@
           <w:szCs w:val="24"/>
           <w:lang w:val="pt-BR"/>
         </w:rPr>
-        <w:t xml:space="preserve">COSTA, Matheus Bigogno. </w:t>
+        <w:t xml:space="preserve">COSTA, Matheus </w:t>
+      </w:r>
+      <w:proofErr w:type="spellStart"/>
+      <w:r>
+        <w:rPr>
+          <w:bCs/>
+          <w:color w:val="000000" w:themeColor="text1"/>
+          <w:sz w:val="24"/>
+          <w:szCs w:val="24"/>
+          <w:lang w:val="pt-BR"/>
+        </w:rPr>
+        <w:t>Bigogno</w:t>
+      </w:r>
+      <w:proofErr w:type="spellEnd"/>
+      <w:r>
+        <w:rPr>
+          <w:bCs/>
+          <w:color w:val="000000" w:themeColor="text1"/>
+          <w:sz w:val="24"/>
+          <w:szCs w:val="24"/>
+          <w:lang w:val="pt-BR"/>
+        </w:rPr>
+        <w:t xml:space="preserve">. </w:t>
       </w:r>
       <w:r>
         <w:rPr>
@@ -14922,6 +16037,7 @@
         </w:rPr>
         <w:t xml:space="preserve">HTTP. </w:t>
       </w:r>
+      <w:proofErr w:type="spellStart"/>
       <w:r>
         <w:rPr>
           <w:bCs/>
@@ -14930,7 +16046,18 @@
           <w:szCs w:val="24"/>
           <w:lang w:val="pt-BR"/>
         </w:rPr>
-        <w:t xml:space="preserve">Canaltech, 2021. Disponível em: </w:t>
+        <w:t>Canaltech</w:t>
+      </w:r>
+      <w:proofErr w:type="spellEnd"/>
+      <w:r>
+        <w:rPr>
+          <w:bCs/>
+          <w:color w:val="000000" w:themeColor="text1"/>
+          <w:sz w:val="24"/>
+          <w:szCs w:val="24"/>
+          <w:lang w:val="pt-BR"/>
+        </w:rPr>
+        <w:t xml:space="preserve">, 2021. Disponível em: </w:t>
       </w:r>
       <w:r>
         <w:rPr>
@@ -15232,7 +16359,28 @@
           <w:szCs w:val="24"/>
           <w:lang w:val="pt-BR"/>
         </w:rPr>
-        <w:t xml:space="preserve">FERNANDES, André Luís Teixeira. LIMA, Luiz Antonio. </w:t>
+        <w:lastRenderedPageBreak/>
+        <w:t xml:space="preserve">FERNANDES, André Luís Teixeira. LIMA, Luiz </w:t>
+      </w:r>
+      <w:proofErr w:type="spellStart"/>
+      <w:r>
+        <w:rPr>
+          <w:color w:val="000000" w:themeColor="text1"/>
+          <w:sz w:val="24"/>
+          <w:szCs w:val="24"/>
+          <w:lang w:val="pt-BR"/>
+        </w:rPr>
+        <w:t>Antonio</w:t>
+      </w:r>
+      <w:proofErr w:type="spellEnd"/>
+      <w:r>
+        <w:rPr>
+          <w:color w:val="000000" w:themeColor="text1"/>
+          <w:sz w:val="24"/>
+          <w:szCs w:val="24"/>
+          <w:lang w:val="pt-BR"/>
+        </w:rPr>
+        <w:t xml:space="preserve">. </w:t>
       </w:r>
       <w:r>
         <w:rPr>
@@ -15254,7 +16402,7 @@
         </w:rPr>
         <w:t xml:space="preserve"> Revista do Café, 2013. Disponível em: </w:t>
       </w:r>
-      <w:hyperlink r:id="rId16">
+      <w:hyperlink r:id="rId17">
         <w:r>
           <w:rPr>
             <w:rStyle w:val="LinkdaInternet"/>
@@ -15305,6 +16453,7 @@
         </w:rPr>
         <w:t xml:space="preserve">FIETKIEWICZ, Martin. </w:t>
       </w:r>
+      <w:proofErr w:type="spellStart"/>
       <w:r>
         <w:rPr>
           <w:rFonts w:eastAsia="Calibri"/>
@@ -15313,7 +16462,18 @@
           <w:szCs w:val="24"/>
           <w:lang w:val="en-CA"/>
         </w:rPr>
-        <w:t>WebSockets vs HTTP</w:t>
+        <w:t>WebSockets</w:t>
+      </w:r>
+      <w:proofErr w:type="spellEnd"/>
+      <w:r>
+        <w:rPr>
+          <w:rFonts w:eastAsia="Calibri"/>
+          <w:color w:val="000000" w:themeColor="text1"/>
+          <w:sz w:val="24"/>
+          <w:szCs w:val="24"/>
+          <w:lang w:val="en-CA"/>
+        </w:rPr>
+        <w:t xml:space="preserve"> vs HTTP</w:t>
       </w:r>
       <w:r>
         <w:rPr>
@@ -15324,6 +16484,7 @@
         </w:rPr>
         <w:t xml:space="preserve">. </w:t>
       </w:r>
+      <w:proofErr w:type="spellStart"/>
       <w:r>
         <w:rPr>
           <w:color w:val="000000" w:themeColor="text1"/>
@@ -15332,7 +16493,18 @@
           <w:shd w:val="clear" w:color="auto" w:fill="FFFFFF"/>
           <w:lang w:val="pt-BR"/>
         </w:rPr>
-        <w:t>Ably, 2020</w:t>
+        <w:t>Ably</w:t>
+      </w:r>
+      <w:proofErr w:type="spellEnd"/>
+      <w:r>
+        <w:rPr>
+          <w:color w:val="000000" w:themeColor="text1"/>
+          <w:sz w:val="24"/>
+          <w:szCs w:val="24"/>
+          <w:shd w:val="clear" w:color="auto" w:fill="FFFFFF"/>
+          <w:lang w:val="pt-BR"/>
+        </w:rPr>
+        <w:t>, 2020</w:t>
       </w:r>
       <w:r>
         <w:rPr>
@@ -15446,7 +16618,7 @@
         </w:rPr>
         <w:t xml:space="preserve"> e Robótica, 2012. Disponível em: </w:t>
       </w:r>
-      <w:hyperlink r:id="rId17" w:anchor=":~:text=Atuadores-,Os atuadores são componentes que realizam a conversão da energia,que os mesmos movimentem" w:history="1">
+      <w:hyperlink r:id="rId18" w:anchor=":~:text=Atuadores-,Os atuadores são componentes que realizam a conversão da energia,que os mesmos movimentem" w:history="1">
         <w:r>
           <w:rPr>
             <w:rStyle w:val="LinkdaInternet"/>
@@ -15659,7 +16831,6 @@
           <w:szCs w:val="24"/>
           <w:lang w:val="pt-BR"/>
         </w:rPr>
-        <w:lastRenderedPageBreak/>
         <w:t>G1</w:t>
       </w:r>
       <w:r>
@@ -15855,7 +17026,31 @@
           <w:u w:val="none"/>
           <w:lang w:val="pt-BR"/>
         </w:rPr>
-        <w:t xml:space="preserve">GIL, Antonio Carlos. </w:t>
+        <w:t xml:space="preserve">GIL, </w:t>
+      </w:r>
+      <w:proofErr w:type="spellStart"/>
+      <w:r>
+        <w:rPr>
+          <w:rStyle w:val="LinkdaInternet"/>
+          <w:color w:val="000000" w:themeColor="text1"/>
+          <w:sz w:val="24"/>
+          <w:szCs w:val="24"/>
+          <w:u w:val="none"/>
+          <w:lang w:val="pt-BR"/>
+        </w:rPr>
+        <w:t>Antonio</w:t>
+      </w:r>
+      <w:proofErr w:type="spellEnd"/>
+      <w:r>
+        <w:rPr>
+          <w:rStyle w:val="LinkdaInternet"/>
+          <w:color w:val="000000" w:themeColor="text1"/>
+          <w:sz w:val="24"/>
+          <w:szCs w:val="24"/>
+          <w:u w:val="none"/>
+          <w:lang w:val="pt-BR"/>
+        </w:rPr>
+        <w:t xml:space="preserve"> Carlos. </w:t>
       </w:r>
       <w:r>
         <w:rPr>
@@ -16050,8 +17245,23 @@
           <w:u w:val="none"/>
           <w:lang w:val="pt-BR"/>
         </w:rPr>
-        <w:t xml:space="preserve"> Trends</w:t>
-      </w:r>
+        <w:t xml:space="preserve"> </w:t>
+      </w:r>
+      <w:proofErr w:type="spellStart"/>
+      <w:r>
+        <w:rPr>
+          <w:rStyle w:val="LinkdaInternet"/>
+          <w:b/>
+          <w:bCs/>
+          <w:color w:val="000000" w:themeColor="text1"/>
+          <w:sz w:val="24"/>
+          <w:szCs w:val="24"/>
+          <w:u w:val="none"/>
+          <w:lang w:val="pt-BR"/>
+        </w:rPr>
+        <w:t>Trends</w:t>
+      </w:r>
+      <w:proofErr w:type="spellEnd"/>
       <w:r>
         <w:rPr>
           <w:rStyle w:val="LinkdaInternet"/>
@@ -16135,6 +17345,7 @@
           <w:shd w:val="clear" w:color="auto" w:fill="FFFFFF"/>
           <w:lang w:val="pt-BR"/>
         </w:rPr>
+        <w:lastRenderedPageBreak/>
         <w:t xml:space="preserve">GOUVEIA, Diogo Monteiro et al. </w:t>
       </w:r>
       <w:r>
@@ -16493,8 +17704,9 @@
           <w:szCs w:val="24"/>
           <w:lang w:val="pt-BR" w:eastAsia="pt-BR"/>
         </w:rPr>
-        <w:t>LIMA, Jorge Enoch Furquim</w:t>
-      </w:r>
+        <w:t xml:space="preserve">LIMA, Jorge </w:t>
+      </w:r>
+      <w:proofErr w:type="spellStart"/>
       <w:r>
         <w:rPr>
           <w:color w:val="000000" w:themeColor="text1"/>
@@ -16502,6 +17714,25 @@
           <w:szCs w:val="24"/>
           <w:lang w:val="pt-BR" w:eastAsia="pt-BR"/>
         </w:rPr>
+        <w:t>Enoch</w:t>
+      </w:r>
+      <w:proofErr w:type="spellEnd"/>
+      <w:r>
+        <w:rPr>
+          <w:color w:val="000000" w:themeColor="text1"/>
+          <w:sz w:val="24"/>
+          <w:szCs w:val="24"/>
+          <w:lang w:val="pt-BR" w:eastAsia="pt-BR"/>
+        </w:rPr>
+        <w:t xml:space="preserve"> Furquim</w:t>
+      </w:r>
+      <w:r>
+        <w:rPr>
+          <w:color w:val="000000" w:themeColor="text1"/>
+          <w:sz w:val="24"/>
+          <w:szCs w:val="24"/>
+          <w:lang w:val="pt-BR" w:eastAsia="pt-BR"/>
+        </w:rPr>
         <w:t>.</w:t>
       </w:r>
       <w:r>
@@ -16511,8 +17742,9 @@
           <w:szCs w:val="24"/>
           <w:lang w:val="pt-BR" w:eastAsia="pt-BR"/>
         </w:rPr>
-        <w:t xml:space="preserve"> FERREIRA, Raquel Scalia Alves</w:t>
-      </w:r>
+        <w:t xml:space="preserve"> FERREIRA, Raquel </w:t>
+      </w:r>
+      <w:proofErr w:type="spellStart"/>
       <w:r>
         <w:rPr>
           <w:color w:val="000000" w:themeColor="text1"/>
@@ -16520,6 +17752,25 @@
           <w:szCs w:val="24"/>
           <w:lang w:val="pt-BR" w:eastAsia="pt-BR"/>
         </w:rPr>
+        <w:t>Scalia</w:t>
+      </w:r>
+      <w:proofErr w:type="spellEnd"/>
+      <w:r>
+        <w:rPr>
+          <w:color w:val="000000" w:themeColor="text1"/>
+          <w:sz w:val="24"/>
+          <w:szCs w:val="24"/>
+          <w:lang w:val="pt-BR" w:eastAsia="pt-BR"/>
+        </w:rPr>
+        <w:t xml:space="preserve"> Alves</w:t>
+      </w:r>
+      <w:r>
+        <w:rPr>
+          <w:color w:val="000000" w:themeColor="text1"/>
+          <w:sz w:val="24"/>
+          <w:szCs w:val="24"/>
+          <w:lang w:val="pt-BR" w:eastAsia="pt-BR"/>
+        </w:rPr>
         <w:t>.</w:t>
       </w:r>
       <w:r>
@@ -16547,16 +17798,56 @@
           <w:szCs w:val="24"/>
           <w:lang w:val="pt-BR" w:eastAsia="pt-BR"/>
         </w:rPr>
-        <w:t xml:space="preserve"> Demetrios. </w:t>
-      </w:r>
-      <w:r>
-        <w:rPr>
-          <w:color w:val="000000" w:themeColor="text1"/>
-          <w:sz w:val="24"/>
-          <w:szCs w:val="24"/>
-          <w:lang w:val="pt-BR"/>
-        </w:rPr>
-        <w:t xml:space="preserve">MORAES, Michelly. </w:t>
+        <w:t xml:space="preserve"> </w:t>
+      </w:r>
+      <w:proofErr w:type="spellStart"/>
+      <w:r>
+        <w:rPr>
+          <w:color w:val="000000" w:themeColor="text1"/>
+          <w:sz w:val="24"/>
+          <w:szCs w:val="24"/>
+          <w:lang w:val="pt-BR" w:eastAsia="pt-BR"/>
+        </w:rPr>
+        <w:t>Demetrios</w:t>
+      </w:r>
+      <w:proofErr w:type="spellEnd"/>
+      <w:r>
+        <w:rPr>
+          <w:color w:val="000000" w:themeColor="text1"/>
+          <w:sz w:val="24"/>
+          <w:szCs w:val="24"/>
+          <w:lang w:val="pt-BR" w:eastAsia="pt-BR"/>
+        </w:rPr>
+        <w:t xml:space="preserve">. </w:t>
+      </w:r>
+      <w:r>
+        <w:rPr>
+          <w:color w:val="000000" w:themeColor="text1"/>
+          <w:sz w:val="24"/>
+          <w:szCs w:val="24"/>
+          <w:lang w:val="pt-BR"/>
+        </w:rPr>
+        <w:t xml:space="preserve">MORAES, </w:t>
+      </w:r>
+      <w:proofErr w:type="spellStart"/>
+      <w:r>
+        <w:rPr>
+          <w:color w:val="000000" w:themeColor="text1"/>
+          <w:sz w:val="24"/>
+          <w:szCs w:val="24"/>
+          <w:lang w:val="pt-BR"/>
+        </w:rPr>
+        <w:t>Michelly</w:t>
+      </w:r>
+      <w:proofErr w:type="spellEnd"/>
+      <w:r>
+        <w:rPr>
+          <w:color w:val="000000" w:themeColor="text1"/>
+          <w:sz w:val="24"/>
+          <w:szCs w:val="24"/>
+          <w:lang w:val="pt-BR"/>
+        </w:rPr>
+        <w:t xml:space="preserve">. </w:t>
       </w:r>
       <w:r>
         <w:rPr>
@@ -16596,10 +17887,9 @@
           <w:szCs w:val="24"/>
           <w:lang w:val="pt-BR"/>
         </w:rPr>
-        <w:lastRenderedPageBreak/>
         <w:t xml:space="preserve">AGROPÓS, 2020. Disponível em: </w:t>
       </w:r>
-      <w:hyperlink r:id="rId18" w:anchor=":~:text=O sistema de aspersão convencional,próxima área a ser irrigada" w:history="1">
+      <w:hyperlink r:id="rId19" w:anchor=":~:text=O sistema de aspersão convencional,próxima área a ser irrigada" w:history="1">
         <w:r>
           <w:rPr>
             <w:rStyle w:val="LinkdaInternet"/>
@@ -16670,7 +17960,31 @@
           <w:szCs w:val="24"/>
           <w:lang w:val="pt-BR"/>
         </w:rPr>
-        <w:t>O que é JavaScript.</w:t>
+        <w:t xml:space="preserve">O que é </w:t>
+      </w:r>
+      <w:proofErr w:type="spellStart"/>
+      <w:r>
+        <w:rPr>
+          <w:b/>
+          <w:bCs/>
+          <w:color w:val="000000" w:themeColor="text1"/>
+          <w:sz w:val="24"/>
+          <w:szCs w:val="24"/>
+          <w:lang w:val="pt-BR"/>
+        </w:rPr>
+        <w:t>JavaScript</w:t>
+      </w:r>
+      <w:proofErr w:type="spellEnd"/>
+      <w:r>
+        <w:rPr>
+          <w:b/>
+          <w:bCs/>
+          <w:color w:val="000000" w:themeColor="text1"/>
+          <w:sz w:val="24"/>
+          <w:szCs w:val="24"/>
+          <w:lang w:val="pt-BR"/>
+        </w:rPr>
+        <w:t>.</w:t>
       </w:r>
       <w:r>
         <w:rPr>
@@ -16728,6 +18042,7 @@
         </w:rPr>
         <w:t xml:space="preserve">. </w:t>
       </w:r>
+      <w:proofErr w:type="spellStart"/>
       <w:r>
         <w:rPr>
           <w:b/>
@@ -16741,6 +18056,7 @@
         </w:rPr>
         <w:t>Websockes</w:t>
       </w:r>
+      <w:proofErr w:type="spellEnd"/>
       <w:r>
         <w:rPr>
           <w:color w:val="1B1B1B"/>
@@ -17031,7 +18347,27 @@
           <w:szCs w:val="24"/>
           <w:lang w:val="pt-BR" w:eastAsia="pt-BR"/>
         </w:rPr>
-        <w:t xml:space="preserve"> Rio de Janeiro: Brasport, 2009.</w:t>
+        <w:t xml:space="preserve"> Rio de Janeiro: </w:t>
+      </w:r>
+      <w:proofErr w:type="spellStart"/>
+      <w:r>
+        <w:rPr>
+          <w:color w:val="000000" w:themeColor="text1"/>
+          <w:sz w:val="24"/>
+          <w:szCs w:val="24"/>
+          <w:lang w:val="pt-BR" w:eastAsia="pt-BR"/>
+        </w:rPr>
+        <w:t>Brasport</w:t>
+      </w:r>
+      <w:proofErr w:type="spellEnd"/>
+      <w:r>
+        <w:rPr>
+          <w:color w:val="000000" w:themeColor="text1"/>
+          <w:sz w:val="24"/>
+          <w:szCs w:val="24"/>
+          <w:lang w:val="pt-BR" w:eastAsia="pt-BR"/>
+        </w:rPr>
+        <w:t>, 2009.</w:t>
       </w:r>
     </w:p>
     <w:p>
@@ -17451,19 +18787,7 @@
           <w:u w:val="none"/>
           <w:lang w:val="pt-BR"/>
         </w:rPr>
-        <w:t>https://www.safrairrigacao.com.br/materia/principais-tipos-de-irrigacao-vantagens-e-desvantagens#:~:text=Vantagens%3A%20Baixo%20custo%20de%20m%C3%A3o%2Dde%2</w:t>
-      </w:r>
-      <w:r>
-        <w:rPr>
-          <w:rStyle w:val="LinkdaInternet"/>
-          <w:color w:val="000000" w:themeColor="text1"/>
-          <w:sz w:val="24"/>
-          <w:szCs w:val="24"/>
-          <w:u w:val="none"/>
-          <w:lang w:val="pt-BR"/>
-        </w:rPr>
-        <w:lastRenderedPageBreak/>
-        <w:t>Dobra%3B%20elevada,e%20pela%20declividade%20do%20terreno. Acesso em: 26 maio 2021.</w:t>
+        <w:t>https://www.safrairrigacao.com.br/materia/principais-tipos-de-irrigacao-vantagens-e-desvantagens#:~:text=Vantagens%3A%20Baixo%20custo%20de%20m%C3%A3o%2Dde%2Dobra%3B%20elevada,e%20pela%20declividade%20do%20terreno. Acesso em: 26 maio 2021.</w:t>
       </w:r>
     </w:p>
     <w:p>
@@ -17715,7 +19039,55 @@
           <w:u w:val="none"/>
           <w:lang w:val="pt-BR"/>
         </w:rPr>
-        <w:t xml:space="preserve">SILVA, Antonio Neilton da. </w:t>
+        <w:t xml:space="preserve">SILVA, </w:t>
+      </w:r>
+      <w:proofErr w:type="spellStart"/>
+      <w:r>
+        <w:rPr>
+          <w:rStyle w:val="LinkdaInternet"/>
+          <w:color w:val="000000" w:themeColor="text1"/>
+          <w:sz w:val="24"/>
+          <w:szCs w:val="24"/>
+          <w:u w:val="none"/>
+          <w:lang w:val="pt-BR"/>
+        </w:rPr>
+        <w:t>Antonio</w:t>
+      </w:r>
+      <w:proofErr w:type="spellEnd"/>
+      <w:r>
+        <w:rPr>
+          <w:rStyle w:val="LinkdaInternet"/>
+          <w:color w:val="000000" w:themeColor="text1"/>
+          <w:sz w:val="24"/>
+          <w:szCs w:val="24"/>
+          <w:u w:val="none"/>
+          <w:lang w:val="pt-BR"/>
+        </w:rPr>
+        <w:t xml:space="preserve"> </w:t>
+      </w:r>
+      <w:proofErr w:type="spellStart"/>
+      <w:r>
+        <w:rPr>
+          <w:rStyle w:val="LinkdaInternet"/>
+          <w:color w:val="000000" w:themeColor="text1"/>
+          <w:sz w:val="24"/>
+          <w:szCs w:val="24"/>
+          <w:u w:val="none"/>
+          <w:lang w:val="pt-BR"/>
+        </w:rPr>
+        <w:t>Neilton</w:t>
+      </w:r>
+      <w:proofErr w:type="spellEnd"/>
+      <w:r>
+        <w:rPr>
+          <w:rStyle w:val="LinkdaInternet"/>
+          <w:color w:val="000000" w:themeColor="text1"/>
+          <w:sz w:val="24"/>
+          <w:szCs w:val="24"/>
+          <w:u w:val="none"/>
+          <w:lang w:val="pt-BR"/>
+        </w:rPr>
+        <w:t xml:space="preserve"> da. </w:t>
       </w:r>
       <w:r>
         <w:rPr>
@@ -18034,8 +19406,22 @@
           <w:shd w:val="clear" w:color="auto" w:fill="FFFFFF"/>
           <w:lang w:val="pt-BR"/>
         </w:rPr>
-        <w:t>STRAUB, Matheus Gebert</w:t>
-      </w:r>
+        <w:lastRenderedPageBreak/>
+        <w:t xml:space="preserve">STRAUB, Matheus </w:t>
+      </w:r>
+      <w:proofErr w:type="spellStart"/>
+      <w:r>
+        <w:rPr>
+          <w:color w:val="000000" w:themeColor="text1"/>
+          <w:sz w:val="24"/>
+          <w:szCs w:val="24"/>
+          <w:bdr w:val="none" w:sz="0" w:space="0" w:color="auto" w:frame="1"/>
+          <w:shd w:val="clear" w:color="auto" w:fill="FFFFFF"/>
+          <w:lang w:val="pt-BR"/>
+        </w:rPr>
+        <w:t>Gebert</w:t>
+      </w:r>
+      <w:proofErr w:type="spellEnd"/>
       <w:r>
         <w:rPr>
           <w:rStyle w:val="nfase"/>
@@ -18166,7 +19552,7 @@
         </w:rPr>
         <w:t xml:space="preserve">. Pernambuco, 2018. Disponível em: </w:t>
       </w:r>
-      <w:hyperlink r:id="rId23">
+      <w:hyperlink r:id="rId24">
         <w:r>
           <w:rPr>
             <w:rStyle w:val="LinkdaInternet"/>
@@ -18681,7 +20067,6 @@
     <w:p>
       <w:pPr>
         <w:spacing w:before="5" w:line="360" w:lineRule="auto"/>
-        <w:jc w:val="center"/>
         <w:rPr>
           <w:rFonts w:eastAsia="Arial"/>
           <w:b/>
@@ -18690,7 +20075,10 @@
           <w:lang w:val="pt-BR"/>
         </w:rPr>
       </w:pPr>
-      <w:r>
+    </w:p>
+    <w:p>
+      <w:pPr>
+        <w:spacing w:before="5" w:line="360" w:lineRule="auto"/>
         <w:rPr>
           <w:rFonts w:eastAsia="Arial"/>
           <w:b/>
@@ -18698,6 +20086,196 @@
           <w:szCs w:val="24"/>
           <w:lang w:val="pt-BR"/>
         </w:rPr>
+      </w:pPr>
+    </w:p>
+    <w:p>
+      <w:pPr>
+        <w:spacing w:before="5" w:line="360" w:lineRule="auto"/>
+        <w:rPr>
+          <w:rFonts w:eastAsia="Arial"/>
+          <w:b/>
+          <w:sz w:val="24"/>
+          <w:szCs w:val="24"/>
+          <w:lang w:val="pt-BR"/>
+        </w:rPr>
+      </w:pPr>
+    </w:p>
+    <w:p>
+      <w:pPr>
+        <w:spacing w:before="5" w:line="360" w:lineRule="auto"/>
+        <w:rPr>
+          <w:rFonts w:eastAsia="Arial"/>
+          <w:b/>
+          <w:sz w:val="24"/>
+          <w:szCs w:val="24"/>
+          <w:lang w:val="pt-BR"/>
+        </w:rPr>
+      </w:pPr>
+    </w:p>
+    <w:p>
+      <w:pPr>
+        <w:spacing w:before="5" w:line="360" w:lineRule="auto"/>
+        <w:rPr>
+          <w:rFonts w:eastAsia="Arial"/>
+          <w:b/>
+          <w:sz w:val="24"/>
+          <w:szCs w:val="24"/>
+          <w:lang w:val="pt-BR"/>
+        </w:rPr>
+      </w:pPr>
+    </w:p>
+    <w:p>
+      <w:pPr>
+        <w:spacing w:before="5" w:line="360" w:lineRule="auto"/>
+        <w:rPr>
+          <w:rFonts w:eastAsia="Arial"/>
+          <w:b/>
+          <w:sz w:val="24"/>
+          <w:szCs w:val="24"/>
+          <w:lang w:val="pt-BR"/>
+        </w:rPr>
+      </w:pPr>
+    </w:p>
+    <w:p>
+      <w:pPr>
+        <w:spacing w:before="5" w:line="360" w:lineRule="auto"/>
+        <w:rPr>
+          <w:rFonts w:eastAsia="Arial"/>
+          <w:b/>
+          <w:sz w:val="24"/>
+          <w:szCs w:val="24"/>
+          <w:lang w:val="pt-BR"/>
+        </w:rPr>
+      </w:pPr>
+    </w:p>
+    <w:p>
+      <w:pPr>
+        <w:spacing w:before="5" w:line="360" w:lineRule="auto"/>
+        <w:rPr>
+          <w:rFonts w:eastAsia="Arial"/>
+          <w:b/>
+          <w:sz w:val="24"/>
+          <w:szCs w:val="24"/>
+          <w:lang w:val="pt-BR"/>
+        </w:rPr>
+      </w:pPr>
+    </w:p>
+    <w:p>
+      <w:pPr>
+        <w:spacing w:before="5" w:line="360" w:lineRule="auto"/>
+        <w:rPr>
+          <w:rFonts w:eastAsia="Arial"/>
+          <w:b/>
+          <w:sz w:val="24"/>
+          <w:szCs w:val="24"/>
+          <w:lang w:val="pt-BR"/>
+        </w:rPr>
+      </w:pPr>
+    </w:p>
+    <w:p>
+      <w:pPr>
+        <w:spacing w:before="5" w:line="360" w:lineRule="auto"/>
+        <w:rPr>
+          <w:rFonts w:eastAsia="Arial"/>
+          <w:b/>
+          <w:sz w:val="24"/>
+          <w:szCs w:val="24"/>
+          <w:lang w:val="pt-BR"/>
+        </w:rPr>
+      </w:pPr>
+    </w:p>
+    <w:p>
+      <w:pPr>
+        <w:spacing w:before="5" w:line="360" w:lineRule="auto"/>
+        <w:rPr>
+          <w:rFonts w:eastAsia="Arial"/>
+          <w:b/>
+          <w:sz w:val="24"/>
+          <w:szCs w:val="24"/>
+          <w:lang w:val="pt-BR"/>
+        </w:rPr>
+      </w:pPr>
+    </w:p>
+    <w:p>
+      <w:pPr>
+        <w:spacing w:before="5" w:line="360" w:lineRule="auto"/>
+        <w:rPr>
+          <w:rFonts w:eastAsia="Arial"/>
+          <w:b/>
+          <w:sz w:val="24"/>
+          <w:szCs w:val="24"/>
+          <w:lang w:val="pt-BR"/>
+        </w:rPr>
+      </w:pPr>
+    </w:p>
+    <w:p>
+      <w:pPr>
+        <w:spacing w:before="5" w:line="360" w:lineRule="auto"/>
+        <w:rPr>
+          <w:rFonts w:eastAsia="Arial"/>
+          <w:b/>
+          <w:sz w:val="24"/>
+          <w:szCs w:val="24"/>
+          <w:lang w:val="pt-BR"/>
+        </w:rPr>
+      </w:pPr>
+    </w:p>
+    <w:p>
+      <w:pPr>
+        <w:spacing w:before="5" w:line="360" w:lineRule="auto"/>
+        <w:rPr>
+          <w:rFonts w:eastAsia="Arial"/>
+          <w:b/>
+          <w:sz w:val="24"/>
+          <w:szCs w:val="24"/>
+          <w:lang w:val="pt-BR"/>
+        </w:rPr>
+      </w:pPr>
+    </w:p>
+    <w:p>
+      <w:pPr>
+        <w:spacing w:before="5" w:line="360" w:lineRule="auto"/>
+        <w:rPr>
+          <w:rFonts w:eastAsia="Arial"/>
+          <w:b/>
+          <w:sz w:val="24"/>
+          <w:szCs w:val="24"/>
+          <w:lang w:val="pt-BR"/>
+        </w:rPr>
+      </w:pPr>
+    </w:p>
+    <w:p>
+      <w:pPr>
+        <w:spacing w:before="5" w:line="360" w:lineRule="auto"/>
+        <w:rPr>
+          <w:rFonts w:eastAsia="Arial"/>
+          <w:b/>
+          <w:sz w:val="24"/>
+          <w:szCs w:val="24"/>
+          <w:lang w:val="pt-BR"/>
+        </w:rPr>
+      </w:pPr>
+    </w:p>
+    <w:p>
+      <w:pPr>
+        <w:spacing w:before="5" w:line="360" w:lineRule="auto"/>
+        <w:jc w:val="center"/>
+        <w:rPr>
+          <w:rFonts w:eastAsia="Arial"/>
+          <w:b/>
+          <w:sz w:val="24"/>
+          <w:szCs w:val="24"/>
+          <w:lang w:val="pt-BR"/>
+        </w:rPr>
+      </w:pPr>
+      <w:r>
+        <w:rPr>
+          <w:rFonts w:eastAsia="Arial"/>
+          <w:b/>
+          <w:sz w:val="24"/>
+          <w:szCs w:val="24"/>
+          <w:lang w:val="pt-BR"/>
+        </w:rPr>
         <w:t>ANEXOS</w:t>
       </w:r>
     </w:p>
@@ -18936,7 +20514,6 @@
           <w:noProof/>
           <w:lang w:val="pt-BR"/>
         </w:rPr>
-        <w:lastRenderedPageBreak/>
         <w:drawing>
           <wp:inline distT="0" distB="0" distL="0" distR="0" wp14:anchorId="05FC7CF1" wp14:editId="74D23A3A">
             <wp:extent cx="5760085" cy="8141970"/>
@@ -18953,7 +20530,7 @@
                     <pic:cNvPicPr/>
                   </pic:nvPicPr>
                   <pic:blipFill>
-                    <a:blip r:embed="rId24"/>
+                    <a:blip r:embed="rId25"/>
                     <a:stretch>
                       <a:fillRect/>
                     </a:stretch>
@@ -19277,6 +20854,7 @@
         </w:rPr>
         <w:t xml:space="preserve"> um dos principais a World </w:t>
       </w:r>
+      <w:proofErr w:type="spellStart"/>
       <w:r>
         <w:rPr>
           <w:color w:val="000000" w:themeColor="text1"/>
@@ -19285,6 +20863,7 @@
         </w:rPr>
         <w:t>Wide</w:t>
       </w:r>
+      <w:proofErr w:type="spellEnd"/>
       <w:r>
         <w:rPr>
           <w:color w:val="000000" w:themeColor="text1"/>
@@ -19394,7 +20973,7 @@
           <w:shd w:val="clear" w:color="auto" w:fill="FFFFFF"/>
           <w:lang w:val="pt-BR"/>
         </w:rPr>
-        <w:t>MDN WEB DOCS</w:t>
+        <w:t>MDN</w:t>
       </w:r>
       <w:r>
         <w:rPr>
@@ -19490,11 +21069,13 @@
       <w:r>
         <w:rPr>
           <w:rStyle w:val="Refdenotaderodap"/>
+          <w:color w:val="000000" w:themeColor="text1"/>
         </w:rPr>
         <w:footnoteRef/>
       </w:r>
       <w:r>
         <w:rPr>
+          <w:color w:val="000000" w:themeColor="text1"/>
           <w:lang w:val="pt-BR"/>
         </w:rPr>
         <w:t xml:space="preserve"> </w:t>
@@ -19502,27 +21083,89 @@
       <w:r>
         <w:rPr>
           <w:i/>
+          <w:color w:val="000000" w:themeColor="text1"/>
           <w:lang w:val="pt-BR"/>
         </w:rPr>
         <w:t>“</w:t>
       </w:r>
+      <w:proofErr w:type="spellStart"/>
       <w:r>
         <w:rPr>
           <w:rStyle w:val="nfase"/>
           <w:rFonts w:eastAsia="Calibri"/>
           <w:i w:val="0"/>
-          <w:color w:val="444444"/>
+          <w:color w:val="000000" w:themeColor="text1"/>
           <w:shd w:val="clear" w:color="auto" w:fill="FFFFFF"/>
           <w:lang w:val="pt-BR"/>
         </w:rPr>
-        <w:t>IoT é o termo referente a Internet of Things, ou Internet das Coisas. A tecnologia que possibilita objetos inanimados se conectarem, armazenarem e executarem funções dos mais diversos tipos</w:t>
+        <w:t>IoT</w:t>
+      </w:r>
+      <w:proofErr w:type="spellEnd"/>
+      <w:r>
+        <w:rPr>
+          <w:rStyle w:val="nfase"/>
+          <w:rFonts w:eastAsia="Calibri"/>
+          <w:i w:val="0"/>
+          <w:color w:val="000000" w:themeColor="text1"/>
+          <w:shd w:val="clear" w:color="auto" w:fill="FFFFFF"/>
+          <w:lang w:val="pt-BR"/>
+        </w:rPr>
+        <w:t xml:space="preserve"> é o termo referente a Internet </w:t>
+      </w:r>
+      <w:proofErr w:type="spellStart"/>
+      <w:r>
+        <w:rPr>
+          <w:rStyle w:val="nfase"/>
+          <w:rFonts w:eastAsia="Calibri"/>
+          <w:i w:val="0"/>
+          <w:color w:val="000000" w:themeColor="text1"/>
+          <w:shd w:val="clear" w:color="auto" w:fill="FFFFFF"/>
+          <w:lang w:val="pt-BR"/>
+        </w:rPr>
+        <w:t>of</w:t>
+      </w:r>
+      <w:proofErr w:type="spellEnd"/>
+      <w:r>
+        <w:rPr>
+          <w:rStyle w:val="nfase"/>
+          <w:rFonts w:eastAsia="Calibri"/>
+          <w:i w:val="0"/>
+          <w:color w:val="000000" w:themeColor="text1"/>
+          <w:shd w:val="clear" w:color="auto" w:fill="FFFFFF"/>
+          <w:lang w:val="pt-BR"/>
+        </w:rPr>
+        <w:t xml:space="preserve"> </w:t>
+      </w:r>
+      <w:proofErr w:type="spellStart"/>
+      <w:r>
+        <w:rPr>
+          <w:rStyle w:val="nfase"/>
+          <w:rFonts w:eastAsia="Calibri"/>
+          <w:i w:val="0"/>
+          <w:color w:val="000000" w:themeColor="text1"/>
+          <w:shd w:val="clear" w:color="auto" w:fill="FFFFFF"/>
+          <w:lang w:val="pt-BR"/>
+        </w:rPr>
+        <w:t>Things</w:t>
+      </w:r>
+      <w:proofErr w:type="spellEnd"/>
+      <w:r>
+        <w:rPr>
+          <w:rStyle w:val="nfase"/>
+          <w:rFonts w:eastAsia="Calibri"/>
+          <w:i w:val="0"/>
+          <w:color w:val="000000" w:themeColor="text1"/>
+          <w:shd w:val="clear" w:color="auto" w:fill="FFFFFF"/>
+          <w:lang w:val="pt-BR"/>
+        </w:rPr>
+        <w:t>, ou Internet das Coisas. A tecnologia que possibilita objetos inanimados se conectarem, armazenarem e executarem funções dos mais diversos tipos</w:t>
       </w:r>
       <w:r>
         <w:rPr>
           <w:rStyle w:val="nfase"/>
           <w:rFonts w:eastAsia="Calibri"/>
           <w:iCs w:val="0"/>
-          <w:color w:val="444444"/>
+          <w:color w:val="000000" w:themeColor="text1"/>
           <w:shd w:val="clear" w:color="auto" w:fill="FFFFFF"/>
           <w:lang w:val="pt-BR"/>
         </w:rPr>
@@ -19533,7 +21176,7 @@
           <w:rStyle w:val="nfase"/>
           <w:rFonts w:ascii="Montserrat" w:eastAsia="Calibri" w:hAnsi="Montserrat"/>
           <w:iCs w:val="0"/>
-          <w:color w:val="444444"/>
+          <w:color w:val="000000" w:themeColor="text1"/>
           <w:shd w:val="clear" w:color="auto" w:fill="FFFFFF"/>
           <w:lang w:val="pt-BR"/>
         </w:rPr>
@@ -19542,6 +21185,7 @@
       <w:r>
         <w:rPr>
           <w:iCs/>
+          <w:color w:val="000000" w:themeColor="text1"/>
           <w:lang w:val="pt-BR"/>
         </w:rPr>
         <w:t>(BRANDÃO, 2020)</w:t>
@@ -19568,12 +21212,37 @@
         </w:rPr>
         <w:t xml:space="preserve"> </w:t>
       </w:r>
+      <w:proofErr w:type="spellStart"/>
       <w:r>
         <w:rPr>
           <w:color w:val="000000"/>
           <w:lang w:val="pt-BR" w:eastAsia="pt-BR"/>
         </w:rPr>
-        <w:t xml:space="preserve">Application Programming </w:t>
+        <w:t>Application</w:t>
+      </w:r>
+      <w:proofErr w:type="spellEnd"/>
+      <w:r>
+        <w:rPr>
+          <w:color w:val="000000"/>
+          <w:lang w:val="pt-BR" w:eastAsia="pt-BR"/>
+        </w:rPr>
+        <w:t xml:space="preserve"> </w:t>
+      </w:r>
+      <w:proofErr w:type="spellStart"/>
+      <w:r>
+        <w:rPr>
+          <w:color w:val="000000"/>
+          <w:lang w:val="pt-BR" w:eastAsia="pt-BR"/>
+        </w:rPr>
+        <w:t>Programming</w:t>
+      </w:r>
+      <w:proofErr w:type="spellEnd"/>
+      <w:r>
+        <w:rPr>
+          <w:color w:val="000000"/>
+          <w:lang w:val="pt-BR" w:eastAsia="pt-BR"/>
+        </w:rPr>
+        <w:t xml:space="preserve"> </w:t>
       </w:r>
       <w:r>
         <w:rPr>
@@ -19616,8 +21285,17 @@
           <w:color w:val="000000" w:themeColor="text1"/>
           <w:lang w:val="pt-BR"/>
         </w:rPr>
-        <w:t>plicação móvel ou aplicativo mobile é um software desenvolvido para ser instalado em smartphones e iPads</w:t>
-      </w:r>
+        <w:t xml:space="preserve">plicação móvel ou aplicativo mobile é um software desenvolvido para ser instalado em smartphones e </w:t>
+      </w:r>
+      <w:proofErr w:type="spellStart"/>
+      <w:r>
+        <w:rPr>
+          <w:color w:val="000000" w:themeColor="text1"/>
+          <w:lang w:val="pt-BR"/>
+        </w:rPr>
+        <w:t>iPads</w:t>
+      </w:r>
+      <w:proofErr w:type="spellEnd"/>
       <w:r>
         <w:rPr>
           <w:color w:val="000000" w:themeColor="text1"/>

</xml_diff>

<commit_message>
Correções da professora de PT aplicadas
</commit_message>
<xml_diff>
--- a/Artigo - TCC - Current.docx
+++ b/Artigo - TCC - Current.docx
@@ -549,7 +549,21 @@
           <w:color w:val="000000" w:themeColor="text1"/>
           <w:lang w:val="pt-BR"/>
         </w:rPr>
-        <w:t xml:space="preserve"> as tecnologias Arduino e Android atreladas à irrigação convencional </w:t>
+        <w:t xml:space="preserve"> as tecnologias Arduino e Android atreladas à irrigação convencional</w:t>
+      </w:r>
+      <w:r>
+        <w:rPr>
+          <w:color w:val="000000" w:themeColor="text1"/>
+          <w:lang w:val="pt-BR"/>
+        </w:rPr>
+        <w:t>,</w:t>
+      </w:r>
+      <w:r>
+        <w:rPr>
+          <w:color w:val="000000" w:themeColor="text1"/>
+          <w:lang w:val="pt-BR"/>
+        </w:rPr>
+        <w:t xml:space="preserve"> </w:t>
       </w:r>
       <w:r>
         <w:rPr>
@@ -1096,17 +1110,7 @@
           <w:szCs w:val="24"/>
           <w:lang w:val="pt-BR"/>
         </w:rPr>
-        <w:t xml:space="preserve">um consumo elevado de </w:t>
-      </w:r>
-      <w:r>
-        <w:rPr>
-          <w:rFonts w:eastAsia="Arial"/>
-          <w:bCs/>
-          <w:sz w:val="24"/>
-          <w:szCs w:val="24"/>
-          <w:lang w:val="pt-BR"/>
-        </w:rPr>
-        <w:t>água</w:t>
+        <w:t>um consumo elevado</w:t>
       </w:r>
       <w:r>
         <w:rPr>
@@ -1158,7 +1162,27 @@
           <w:szCs w:val="24"/>
           <w:lang w:val="pt-BR"/>
         </w:rPr>
-        <w:t xml:space="preserve"> embarcados e sistemas informatizados, bem como sensores e atuadores tem crescido significativamente e dá suporte ao contínuo desenvolvimento e aumento da agricultura (PEREIRA</w:t>
+        <w:t xml:space="preserve"> embarcados e sistemas informatizados, bem como sensores e atuadores</w:t>
+      </w:r>
+      <w:r>
+        <w:rPr>
+          <w:rFonts w:eastAsia="Arial"/>
+          <w:bCs/>
+          <w:sz w:val="24"/>
+          <w:szCs w:val="24"/>
+          <w:lang w:val="pt-BR"/>
+        </w:rPr>
+        <w:t>,</w:t>
+      </w:r>
+      <w:r>
+        <w:rPr>
+          <w:rFonts w:eastAsia="Arial"/>
+          <w:bCs/>
+          <w:sz w:val="24"/>
+          <w:szCs w:val="24"/>
+          <w:lang w:val="pt-BR"/>
+        </w:rPr>
+        <w:t xml:space="preserve"> tem crescido significativamente e dá suporte ao contínuo desenvolvimento e aumento da agricultura (PEREIRA</w:t>
       </w:r>
       <w:r>
         <w:rPr>
@@ -1205,7 +1229,7 @@
           <w:lang w:val="pt-BR"/>
         </w:rPr>
         <w:lastRenderedPageBreak/>
-        <w:t>É importante considerar que a agricultura é necessária para a sociedade, pois a maioria dos alimentos e produtos primários vêm da agricultura</w:t>
+        <w:t xml:space="preserve">É importante considerar que a agricultura é necessária para a sociedade, </w:t>
       </w:r>
       <w:r>
         <w:rPr>
@@ -1216,7 +1240,7 @@
           <w:szCs w:val="24"/>
           <w:lang w:val="pt-BR"/>
         </w:rPr>
-        <w:t xml:space="preserve">. </w:t>
+        <w:t>por ser a origem da</w:t>
       </w:r>
       <w:r>
         <w:rPr>
@@ -1227,7 +1251,7 @@
           <w:szCs w:val="24"/>
           <w:lang w:val="pt-BR"/>
         </w:rPr>
-        <w:t>Porém</w:t>
+        <w:t xml:space="preserve"> maioria dos alimentos e produtos </w:t>
       </w:r>
       <w:r>
         <w:rPr>
@@ -1238,7 +1262,7 @@
           <w:szCs w:val="24"/>
           <w:lang w:val="pt-BR"/>
         </w:rPr>
-        <w:t>,</w:t>
+        <w:t>primários</w:t>
       </w:r>
       <w:r>
         <w:rPr>
@@ -1249,7 +1273,62 @@
           <w:szCs w:val="24"/>
           <w:lang w:val="pt-BR"/>
         </w:rPr>
-        <w:t xml:space="preserve"> alguns fatores afetam e dificultam que novas tecnologias permeiem as lavouras, principalmente para pequenos e médios agricultores</w:t>
+        <w:t xml:space="preserve">. </w:t>
+      </w:r>
+      <w:r>
+        <w:rPr>
+          <w:rFonts w:eastAsia="Arial"/>
+          <w:bCs/>
+          <w:color w:val="000000" w:themeColor="text1"/>
+          <w:sz w:val="24"/>
+          <w:szCs w:val="24"/>
+          <w:lang w:val="pt-BR"/>
+        </w:rPr>
+        <w:t>Portanto</w:t>
+      </w:r>
+      <w:r>
+        <w:rPr>
+          <w:rFonts w:eastAsia="Arial"/>
+          <w:bCs/>
+          <w:color w:val="000000" w:themeColor="text1"/>
+          <w:sz w:val="24"/>
+          <w:szCs w:val="24"/>
+          <w:lang w:val="pt-BR"/>
+        </w:rPr>
+        <w:t>,</w:t>
+      </w:r>
+      <w:r>
+        <w:rPr>
+          <w:rFonts w:eastAsia="Arial"/>
+          <w:bCs/>
+          <w:color w:val="000000" w:themeColor="text1"/>
+          <w:sz w:val="24"/>
+          <w:szCs w:val="24"/>
+          <w:lang w:val="pt-BR"/>
+        </w:rPr>
+        <w:t xml:space="preserve"> alguns fatores afetam e dificultam que novas tecnologias permeiem </w:t>
+      </w:r>
+      <w:r>
+        <w:rPr>
+          <w:rFonts w:eastAsia="Arial"/>
+          <w:bCs/>
+          <w:color w:val="000000" w:themeColor="text1"/>
+          <w:sz w:val="24"/>
+          <w:szCs w:val="24"/>
+          <w:lang w:val="pt-BR"/>
+        </w:rPr>
+        <w:t>n</w:t>
+      </w:r>
+      <w:r>
+        <w:rPr>
+          <w:rFonts w:eastAsia="Arial"/>
+          <w:bCs/>
+          <w:color w:val="000000" w:themeColor="text1"/>
+          <w:sz w:val="24"/>
+          <w:szCs w:val="24"/>
+          <w:lang w:val="pt-BR"/>
+        </w:rPr>
+        <w:t>as lavouras, principalmente para pequenos e médios agricultores</w:t>
       </w:r>
       <w:r>
         <w:rPr>
@@ -1308,7 +1387,7 @@
           <w:szCs w:val="24"/>
           <w:lang w:val="pt-BR"/>
         </w:rPr>
-        <w:t xml:space="preserve">Atualmente a irrigação convencional já utiliza de artifícios para evitar o desperdício hídrico na irrigação, e as novas tecnologias auxiliam nesse processo ainda mais, pois o monitoramento contínuo da lavoura </w:t>
+        <w:t xml:space="preserve">Atualmente a irrigação convencional já utiliza de artifícios para evitar o desperdício hídrico, e as novas tecnologias auxiliam nesse processo ainda mais, pois o monitoramento contínuo da lavoura </w:t>
       </w:r>
       <w:r>
         <w:rPr>
@@ -1367,12 +1446,7 @@
         </w:rPr>
         <w:t xml:space="preserve"> se mantenha por mais tempo em condições adequadas, o que é inviável e custoso para ser realizado manualmente.</w:t>
       </w:r>
-    </w:p>
-    <w:p>
-      <w:pPr>
-        <w:spacing w:line="360" w:lineRule="auto"/>
-        <w:ind w:right="71" w:firstLine="708"/>
-        <w:jc w:val="both"/>
+      <w:r>
         <w:rPr>
           <w:rFonts w:eastAsia="Arial"/>
           <w:bCs/>
@@ -1381,7 +1455,8 @@
           <w:szCs w:val="24"/>
           <w:lang w:val="pt-BR"/>
         </w:rPr>
-      </w:pPr>
+        <w:t xml:space="preserve"> </w:t>
+      </w:r>
       <w:r>
         <w:rPr>
           <w:rFonts w:eastAsia="Arial"/>
@@ -1413,7 +1488,51 @@
           <w:szCs w:val="24"/>
           <w:lang w:val="pt-BR"/>
         </w:rPr>
-        <w:t xml:space="preserve"> que a sustentabilidade possa ocorrer no meio agrícola. Uma delas é a automação, monitoramento e controle utilizando a tecnologia Arduino e a internet. Na comunidade há controvérsias entre o uso da tecnologia em prol da sustentabilidade, alguns censuram a sua utilização devido ao aumento do desemprego e outros alegam que as máquinas vieram para auxiliar fazendo o que o ser humano não é capaz.</w:t>
+        <w:t xml:space="preserve"> que a sustentabilidade possa ocorrer no meio agrícola. Uma delas é a automação, monitoramento e controle utilizando a tecnologia Arduino e a internet. Na comunidade</w:t>
+      </w:r>
+      <w:r>
+        <w:rPr>
+          <w:rFonts w:eastAsia="Arial"/>
+          <w:bCs/>
+          <w:color w:val="000000" w:themeColor="text1"/>
+          <w:sz w:val="24"/>
+          <w:szCs w:val="24"/>
+          <w:lang w:val="pt-BR"/>
+        </w:rPr>
+        <w:t>,</w:t>
+      </w:r>
+      <w:r>
+        <w:rPr>
+          <w:rFonts w:eastAsia="Arial"/>
+          <w:bCs/>
+          <w:color w:val="000000" w:themeColor="text1"/>
+          <w:sz w:val="24"/>
+          <w:szCs w:val="24"/>
+          <w:lang w:val="pt-BR"/>
+        </w:rPr>
+        <w:t xml:space="preserve"> há controvérsias entre o uso da tecnologia em prol da sustentabilidade, alguns censuram a sua utilização devido ao aumento do desemprego e outros alegam que as máquinas vieram para auxiliar</w:t>
+      </w:r>
+      <w:r>
+        <w:rPr>
+          <w:rFonts w:eastAsia="Arial"/>
+          <w:bCs/>
+          <w:color w:val="000000" w:themeColor="text1"/>
+          <w:sz w:val="24"/>
+          <w:szCs w:val="24"/>
+          <w:lang w:val="pt-BR"/>
+        </w:rPr>
+        <w:t>,</w:t>
+      </w:r>
+      <w:r>
+        <w:rPr>
+          <w:rFonts w:eastAsia="Arial"/>
+          <w:bCs/>
+          <w:color w:val="000000" w:themeColor="text1"/>
+          <w:sz w:val="24"/>
+          <w:szCs w:val="24"/>
+          <w:lang w:val="pt-BR"/>
+        </w:rPr>
+        <w:t xml:space="preserve"> fazendo o que o ser humano não é capaz.</w:t>
       </w:r>
     </w:p>
     <w:p>
@@ -1430,6 +1549,7 @@
           <w:lang w:val="pt-BR"/>
         </w:rPr>
       </w:pPr>
+      <w:commentRangeStart w:id="0"/>
       <w:r>
         <w:rPr>
           <w:rFonts w:eastAsia="Arial"/>
@@ -1439,7 +1559,69 @@
           <w:szCs w:val="24"/>
           <w:lang w:val="pt-BR"/>
         </w:rPr>
-        <w:t>Por meio da confecção de uma maquete em escala reduzida de uma lavoura cafeeira situada na linha 160, município de Novo Horizonte do Oeste, Rondônia, integrando-a à tecnologia Arduino ao seu método de irrigação, foi possível obter dados mensuráveis em relação às vantagens, desvantagens e dificuldades encontradas no processo de implementação desta tecnologia na irrigação convencional. Os resultados obtidos estão prostrados no presente artigo, a fim de que se possa fornecer conhecimento sobre o uso da tecnologia na agricultura.</w:t>
+        <w:t xml:space="preserve">Por meio da confecção de uma maquete em escala reduzida de uma lavoura cafeeira </w:t>
+      </w:r>
+      <w:r>
+        <w:rPr>
+          <w:rFonts w:eastAsia="Arial"/>
+          <w:bCs/>
+          <w:color w:val="000000" w:themeColor="text1"/>
+          <w:sz w:val="24"/>
+          <w:szCs w:val="24"/>
+          <w:lang w:val="pt-BR"/>
+        </w:rPr>
+        <w:t>encontrada na Zona da Mata,</w:t>
+      </w:r>
+      <w:r>
+        <w:rPr>
+          <w:rFonts w:eastAsia="Arial"/>
+          <w:bCs/>
+          <w:color w:val="000000" w:themeColor="text1"/>
+          <w:sz w:val="24"/>
+          <w:szCs w:val="24"/>
+          <w:lang w:val="pt-BR"/>
+        </w:rPr>
+        <w:t xml:space="preserve"> </w:t>
+      </w:r>
+      <w:r>
+        <w:rPr>
+          <w:rFonts w:eastAsia="Arial"/>
+          <w:bCs/>
+          <w:color w:val="000000" w:themeColor="text1"/>
+          <w:sz w:val="24"/>
+          <w:szCs w:val="24"/>
+          <w:lang w:val="pt-BR"/>
+        </w:rPr>
+        <w:t>integrada</w:t>
+      </w:r>
+      <w:r>
+        <w:rPr>
+          <w:rFonts w:eastAsia="Arial"/>
+          <w:bCs/>
+          <w:color w:val="000000" w:themeColor="text1"/>
+          <w:sz w:val="24"/>
+          <w:szCs w:val="24"/>
+          <w:lang w:val="pt-BR"/>
+        </w:rPr>
+        <w:t xml:space="preserve"> à tecnologia Arduino ao seu método de irrigação, foi possível obter dados mensuráveis em relação às vantagens, desvantagens e dificuldades </w:t>
+      </w:r>
+      <w:commentRangeEnd w:id="0"/>
+      <w:r>
+        <w:rPr>
+          <w:rStyle w:val="Refdecomentrio"/>
+        </w:rPr>
+        <w:commentReference w:id="0"/>
+      </w:r>
+      <w:r>
+        <w:rPr>
+          <w:rFonts w:eastAsia="Arial"/>
+          <w:bCs/>
+          <w:color w:val="000000" w:themeColor="text1"/>
+          <w:sz w:val="24"/>
+          <w:szCs w:val="24"/>
+          <w:lang w:val="pt-BR"/>
+        </w:rPr>
+        <w:t>encontradas no processo de implementação desta tecnologia na irrigação convencional. Os resultados obtidos estão prostrados no presente artigo, a fim de que se possa fornecer conhecimento sobre o uso da tecnologia na agricultura.</w:t>
       </w:r>
     </w:p>
     <w:p>
@@ -1502,7 +1684,7 @@
         </w:rPr>
       </w:pPr>
       <w:r>
-        <w:t>A pesquisa</w:t>
+        <w:t>O estudo</w:t>
       </w:r>
       <w:r>
         <w:rPr>
@@ -1544,7 +1726,19 @@
         <w:rPr>
           <w:color w:val="000000"/>
         </w:rPr>
-        <w:t xml:space="preserve"> um leque para auxiliar na implementação de sensores e atuadores </w:t>
+        <w:t xml:space="preserve"> um leque para auxiliar na implementação de sensores</w:t>
+      </w:r>
+      <w:r>
+        <w:rPr>
+          <w:color w:val="000000"/>
+        </w:rPr>
+        <w:t>,</w:t>
+      </w:r>
+      <w:r>
+        <w:rPr>
+          <w:color w:val="000000"/>
+        </w:rPr>
+        <w:t xml:space="preserve"> atuadores </w:t>
       </w:r>
       <w:r>
         <w:rPr>
@@ -1556,25 +1750,25 @@
         <w:rPr>
           <w:color w:val="000000"/>
         </w:rPr>
-        <w:t>na confecção da maquete em escala reduzida</w:t>
-      </w:r>
-      <w:r>
-        <w:rPr>
-          <w:color w:val="000000"/>
-        </w:rPr>
-        <w:t xml:space="preserve"> de uma lavoura cafeeira</w:t>
-      </w:r>
-      <w:r>
-        <w:rPr>
-          <w:color w:val="000000"/>
-        </w:rPr>
-        <w:t xml:space="preserve">. </w:t>
-      </w:r>
-      <w:r>
-        <w:rPr>
-          <w:color w:val="000000"/>
-        </w:rPr>
-        <w:t>Nesse cenário Marconi e Lakatos</w:t>
+        <w:t xml:space="preserve">na confecção da maquete. </w:t>
+      </w:r>
+      <w:r>
+        <w:rPr>
+          <w:color w:val="000000"/>
+        </w:rPr>
+        <w:t>Nesse cenário</w:t>
+      </w:r>
+      <w:r>
+        <w:rPr>
+          <w:color w:val="000000"/>
+        </w:rPr>
+        <w:t>,</w:t>
+      </w:r>
+      <w:r>
+        <w:rPr>
+          <w:color w:val="000000"/>
+        </w:rPr>
+        <w:t xml:space="preserve"> Marconi e Lakatos</w:t>
       </w:r>
       <w:r>
         <w:rPr>
@@ -1592,7 +1786,25 @@
         <w:rPr>
           <w:color w:val="000000"/>
         </w:rPr>
-        <w:t xml:space="preserve"> enfatiza que um experimento deve ser tratado como um processo da formulação ou verificação de uma teoria, a fim de que ofereça os resultados válidos, ele deve ser propriamente organizado e controlado ou, pelo menos, </w:t>
+        <w:t>,</w:t>
+      </w:r>
+      <w:r>
+        <w:rPr>
+          <w:color w:val="000000"/>
+        </w:rPr>
+        <w:t xml:space="preserve"> enfatiza</w:t>
+      </w:r>
+      <w:r>
+        <w:rPr>
+          <w:color w:val="000000"/>
+        </w:rPr>
+        <w:t>m</w:t>
+      </w:r>
+      <w:r>
+        <w:rPr>
+          <w:color w:val="000000"/>
+        </w:rPr>
+        <w:t xml:space="preserve"> que um experimento deve ser tratado como um processo da formulação ou verificação de uma teoria, a fim de que ofereça os resultados válidos, ele deve ser propriamente organizado e controlado ou, pelo menos, </w:t>
       </w:r>
       <w:r>
         <w:rPr>
@@ -1683,61 +1895,127 @@
         <w:spacing w:before="0" w:beforeAutospacing="0" w:after="0" w:afterAutospacing="0" w:line="360" w:lineRule="auto"/>
         <w:ind w:firstLine="709"/>
         <w:jc w:val="both"/>
-      </w:pPr>
-      <w:r>
+        <w:rPr>
+          <w:color w:val="000000" w:themeColor="text1"/>
+        </w:rPr>
+      </w:pPr>
+      <w:commentRangeStart w:id="1"/>
+      <w:r>
+        <w:rPr>
+          <w:color w:val="000000" w:themeColor="text1"/>
+        </w:rPr>
+        <w:t xml:space="preserve">A produção de dados </w:t>
+      </w:r>
+      <w:r>
+        <w:rPr>
+          <w:color w:val="000000" w:themeColor="text1"/>
+        </w:rPr>
+        <w:t xml:space="preserve">se iniciou a partir </w:t>
+      </w:r>
+      <w:r>
+        <w:rPr>
+          <w:color w:val="000000" w:themeColor="text1"/>
+        </w:rPr>
+        <w:t>dessa</w:t>
+      </w:r>
+      <w:r>
+        <w:rPr>
+          <w:color w:val="000000" w:themeColor="text1"/>
+        </w:rPr>
+        <w:t xml:space="preserve"> maquete em escala reduzida de uma lavoura cafeeira localizada na linha 160, município de Novo Horizonte do Oeste, Rondônia</w:t>
+      </w:r>
+      <w:r>
+        <w:rPr>
+          <w:color w:val="000000" w:themeColor="text1"/>
+        </w:rPr>
+        <w:t xml:space="preserve">. </w:t>
+      </w:r>
+      <w:r>
+        <w:rPr>
+          <w:color w:val="000000" w:themeColor="text1"/>
+        </w:rPr>
         <w:lastRenderedPageBreak/>
-        <w:t xml:space="preserve">A produção de dados </w:t>
-      </w:r>
-      <w:r>
-        <w:t xml:space="preserve">se iniciou a partir </w:t>
-      </w:r>
-      <w:r>
-        <w:t xml:space="preserve">da construção de uma maquete em escala reduzida de uma lavoura cafeeira localizada na linha 160, município de Novo Horizonte do Oeste, </w:t>
-      </w:r>
-      <w:r>
-        <w:t>Rondônia</w:t>
-      </w:r>
-      <w:r>
+        <w:t>Sobre</w:t>
+      </w:r>
+      <w:r>
+        <w:rPr>
+          <w:color w:val="000000" w:themeColor="text1"/>
+        </w:rPr>
+        <w:t xml:space="preserve"> esta representação do plantio foi implementado um sistema de irrigação com Arduino e que é controlada a partir de um aplicativo de celular</w:t>
+      </w:r>
+      <w:r>
+        <w:rPr>
+          <w:color w:val="000000" w:themeColor="text1"/>
+        </w:rPr>
+        <w:t xml:space="preserve"> denominado IPOTH, o qual foi</w:t>
+      </w:r>
+      <w:r>
+        <w:rPr>
+          <w:color w:val="000000" w:themeColor="text1"/>
+        </w:rPr>
+        <w:t xml:space="preserve"> </w:t>
+      </w:r>
+      <w:r>
+        <w:rPr>
+          <w:color w:val="000000" w:themeColor="text1"/>
+        </w:rPr>
+        <w:t>desenvolvido exclusivamente para interagir com este sistema</w:t>
+      </w:r>
+      <w:r>
+        <w:rPr>
+          <w:color w:val="000000" w:themeColor="text1"/>
+        </w:rPr>
         <w:t xml:space="preserve">. </w:t>
       </w:r>
       <w:r>
-        <w:t>Sobre</w:t>
-      </w:r>
-      <w:r>
-        <w:t xml:space="preserve"> esta representação do plantio foi implementado um sistema de irrigação com Arduino e que é controlada a partir de um aplicativo de celular</w:t>
-      </w:r>
-      <w:r>
-        <w:t xml:space="preserve"> denominado IPOTH, o qual foi</w:t>
-      </w:r>
-      <w:r>
-        <w:t xml:space="preserve"> </w:t>
-      </w:r>
-      <w:r>
-        <w:t>desenvolvido exclusivamente para interagir com este sistema</w:t>
-      </w:r>
-      <w:r>
-        <w:t xml:space="preserve">. </w:t>
-      </w:r>
-      <w:r>
+        <w:rPr>
+          <w:color w:val="000000" w:themeColor="text1"/>
+        </w:rPr>
         <w:t xml:space="preserve">O clima predominante na região </w:t>
       </w:r>
       <w:r>
+        <w:rPr>
+          <w:color w:val="000000" w:themeColor="text1"/>
+        </w:rPr>
         <w:t xml:space="preserve">estudada </w:t>
       </w:r>
       <w:r>
+        <w:rPr>
+          <w:color w:val="000000" w:themeColor="text1"/>
+        </w:rPr>
         <w:t>é equatorial quente e úmido, contan</w:t>
       </w:r>
       <w:r>
+        <w:rPr>
+          <w:color w:val="000000" w:themeColor="text1"/>
+        </w:rPr>
         <w:t>d</w:t>
       </w:r>
       <w:r>
+        <w:rPr>
+          <w:color w:val="000000" w:themeColor="text1"/>
+        </w:rPr>
         <w:t>o com estações d</w:t>
       </w:r>
       <w:r>
+        <w:rPr>
+          <w:color w:val="000000" w:themeColor="text1"/>
+        </w:rPr>
         <w:t>o ano bem delineadas entre chuvas e seca</w:t>
       </w:r>
       <w:r>
+        <w:rPr>
+          <w:color w:val="000000" w:themeColor="text1"/>
+        </w:rPr>
         <w:t>.</w:t>
+      </w:r>
+      <w:commentRangeEnd w:id="1"/>
+      <w:r>
+        <w:rPr>
+          <w:rStyle w:val="Refdecomentrio"/>
+          <w:lang w:val="en-US" w:eastAsia="en-US"/>
+        </w:rPr>
+        <w:commentReference w:id="1"/>
       </w:r>
     </w:p>
     <w:p>
@@ -1760,13 +2038,22 @@
         </w:rPr>
         <w:tab/>
       </w:r>
-      <w:r>
-        <w:rPr>
-          <w:sz w:val="24"/>
-          <w:szCs w:val="24"/>
-          <w:lang w:val="pt-BR"/>
-        </w:rPr>
-        <w:t>A obtenção dos dados produzidos pela maquete</w:t>
+      <w:commentRangeStart w:id="2"/>
+      <w:r>
+        <w:rPr>
+          <w:sz w:val="24"/>
+          <w:szCs w:val="24"/>
+          <w:lang w:val="pt-BR"/>
+        </w:rPr>
+        <w:t>A obtenção dos dados produzidos pel</w:t>
+      </w:r>
+      <w:r>
+        <w:rPr>
+          <w:sz w:val="24"/>
+          <w:szCs w:val="24"/>
+          <w:lang w:val="pt-BR"/>
+        </w:rPr>
+        <w:t>o protótipo</w:t>
       </w:r>
       <w:r>
         <w:rPr>
@@ -1782,7 +2069,47 @@
           <w:szCs w:val="24"/>
           <w:lang w:val="pt-BR"/>
         </w:rPr>
-        <w:t xml:space="preserve"> seus sensores e atuadores se deram de maneira manual, realizando a execução da irrigação automatizada várias vezes, sendo que cada dado da irrigação </w:t>
+        <w:t xml:space="preserve"> seus sensores e atuadores se deram de maneira manual, realizando a execução da irrigação automatizada várias vezes, sendo que</w:t>
+      </w:r>
+      <w:r>
+        <w:rPr>
+          <w:sz w:val="24"/>
+          <w:szCs w:val="24"/>
+          <w:lang w:val="pt-BR"/>
+        </w:rPr>
+        <w:t xml:space="preserve"> as informações pertinentes a</w:t>
+      </w:r>
+      <w:r>
+        <w:rPr>
+          <w:sz w:val="24"/>
+          <w:szCs w:val="24"/>
+          <w:lang w:val="pt-BR"/>
+        </w:rPr>
+        <w:t xml:space="preserve"> cada </w:t>
+      </w:r>
+      <w:r>
+        <w:rPr>
+          <w:sz w:val="24"/>
+          <w:szCs w:val="24"/>
+          <w:lang w:val="pt-BR"/>
+        </w:rPr>
+        <w:t>um</w:t>
+      </w:r>
+      <w:r>
+        <w:rPr>
+          <w:sz w:val="24"/>
+          <w:szCs w:val="24"/>
+          <w:lang w:val="pt-BR"/>
+        </w:rPr>
+        <w:t>a</w:t>
+      </w:r>
+      <w:r>
+        <w:rPr>
+          <w:sz w:val="24"/>
+          <w:szCs w:val="24"/>
+          <w:lang w:val="pt-BR"/>
+        </w:rPr>
+        <w:t xml:space="preserve"> </w:t>
       </w:r>
       <w:r>
         <w:rPr>
@@ -1798,7 +2125,31 @@
           <w:szCs w:val="24"/>
           <w:lang w:val="pt-BR"/>
         </w:rPr>
-        <w:t xml:space="preserve"> armazenado no banco de dados </w:t>
+        <w:t>m</w:t>
+      </w:r>
+      <w:r>
+        <w:rPr>
+          <w:sz w:val="24"/>
+          <w:szCs w:val="24"/>
+          <w:lang w:val="pt-BR"/>
+        </w:rPr>
+        <w:t xml:space="preserve"> </w:t>
+      </w:r>
+      <w:r>
+        <w:rPr>
+          <w:sz w:val="24"/>
+          <w:szCs w:val="24"/>
+          <w:lang w:val="pt-BR"/>
+        </w:rPr>
+        <w:t>armazenadas</w:t>
+      </w:r>
+      <w:r>
+        <w:rPr>
+          <w:sz w:val="24"/>
+          <w:szCs w:val="24"/>
+          <w:lang w:val="pt-BR"/>
+        </w:rPr>
+        <w:t xml:space="preserve"> no banco de dados </w:t>
       </w:r>
       <w:r>
         <w:rPr>
@@ -1841,6 +2192,13 @@
         </w:rPr>
         <w:t xml:space="preserve">durante </w:t>
       </w:r>
+      <w:commentRangeEnd w:id="2"/>
+      <w:r>
+        <w:rPr>
+          <w:rStyle w:val="Refdecomentrio"/>
+        </w:rPr>
+        <w:commentReference w:id="2"/>
+      </w:r>
       <w:r>
         <w:rPr>
           <w:sz w:val="24"/>
@@ -1863,7 +2221,39 @@
           <w:szCs w:val="24"/>
           <w:lang w:val="pt-BR"/>
         </w:rPr>
-        <w:t xml:space="preserve">A escolha do banco de dados se deu devido a fácil manutenção e simplicidade de implementação. </w:t>
+        <w:t xml:space="preserve">A </w:t>
+      </w:r>
+      <w:r>
+        <w:rPr>
+          <w:sz w:val="24"/>
+          <w:szCs w:val="24"/>
+          <w:lang w:val="pt-BR"/>
+        </w:rPr>
+        <w:t>escolha dest</w:t>
+      </w:r>
+      <w:r>
+        <w:rPr>
+          <w:sz w:val="24"/>
+          <w:szCs w:val="24"/>
+          <w:lang w:val="pt-BR"/>
+        </w:rPr>
+        <w:t>a plataforma</w:t>
+      </w:r>
+      <w:r>
+        <w:rPr>
+          <w:sz w:val="24"/>
+          <w:szCs w:val="24"/>
+          <w:lang w:val="pt-BR"/>
+        </w:rPr>
+        <w:t xml:space="preserve"> de armazenamento</w:t>
+      </w:r>
+      <w:r>
+        <w:rPr>
+          <w:sz w:val="24"/>
+          <w:szCs w:val="24"/>
+          <w:lang w:val="pt-BR"/>
+        </w:rPr>
+        <w:t xml:space="preserve"> se deu devido a fácil manutenção e simplicidade de implementação. </w:t>
       </w:r>
       <w:r>
         <w:rPr>
@@ -1939,7 +2329,7 @@
           <w:lang w:val="pt-BR"/>
         </w:rPr>
         <w:tab/>
-        <w:t>Os dados armazenados no banco de dados permitiram realizar comparações em relação ao que foi estabelecido na programação</w:t>
+        <w:t>Os dados armazenados permitiram realizar comparações em relação ao que foi estabelecido na programação</w:t>
       </w:r>
       <w:r>
         <w:rPr>
@@ -2606,8 +2996,8 @@
           <w:color w:val="000000"/>
         </w:rPr>
       </w:pPr>
-      <w:bookmarkStart w:id="0" w:name="_Toc499833351"/>
-      <w:bookmarkStart w:id="1" w:name="_Toc75454872"/>
+      <w:bookmarkStart w:id="3" w:name="_Toc499833351"/>
+      <w:bookmarkStart w:id="4" w:name="_Toc75454872"/>
       <w:r>
         <w:rPr>
           <w:color w:val="000000"/>
@@ -2622,7 +3012,7 @@
         </w:rPr>
         <w:t xml:space="preserve">.1 </w:t>
       </w:r>
-      <w:bookmarkEnd w:id="0"/>
+      <w:bookmarkEnd w:id="3"/>
       <w:r>
         <w:rPr>
           <w:color w:val="000000"/>
@@ -2630,7 +3020,7 @@
         </w:rPr>
         <w:t>Irrigação</w:t>
       </w:r>
-      <w:bookmarkEnd w:id="1"/>
+      <w:bookmarkEnd w:id="4"/>
     </w:p>
     <w:p>
       <w:pPr>
@@ -2648,7 +3038,6 @@
         <w:ind w:firstLine="708"/>
         <w:rPr>
           <w:color w:val="000000"/>
-          <w:szCs w:val="24"/>
         </w:rPr>
       </w:pPr>
       <w:r>
@@ -2693,97 +3082,246 @@
         </w:rPr>
         <w:t xml:space="preserve"> (LIMA; FERREIRA; CHRISTOFIDIS, 2014, p. 4)</w:t>
       </w:r>
-    </w:p>
-    <w:p>
-      <w:pPr>
-        <w:spacing w:line="360" w:lineRule="auto"/>
-        <w:jc w:val="both"/>
-        <w:rPr>
-          <w:rFonts w:ascii="Calibri" w:hAnsi="Calibri"/>
-          <w:color w:val="000000"/>
-          <w:sz w:val="22"/>
-          <w:szCs w:val="22"/>
-          <w:lang w:val="pt-BR"/>
-        </w:rPr>
-      </w:pPr>
-      <w:r>
-        <w:rPr>
-          <w:color w:val="000000"/>
-          <w:sz w:val="24"/>
-          <w:szCs w:val="24"/>
-          <w:lang w:val="pt-BR"/>
-        </w:rPr>
-        <w:tab/>
-        <w:t xml:space="preserve">O </w:t>
-      </w:r>
-      <w:r>
-        <w:rPr>
-          <w:color w:val="000000"/>
-          <w:sz w:val="24"/>
-          <w:szCs w:val="24"/>
-          <w:lang w:val="pt-BR"/>
-        </w:rPr>
-        <w:t>surgimento</w:t>
-      </w:r>
-      <w:r>
-        <w:rPr>
-          <w:color w:val="000000"/>
-          <w:sz w:val="24"/>
-          <w:szCs w:val="24"/>
-          <w:lang w:val="pt-BR"/>
-        </w:rPr>
-        <w:t xml:space="preserve"> e a ascensão da irrigação no Brasil se deram por uma série de fatores que se prostraram em um efeito </w:t>
+      <w:r>
+        <w:rPr>
+          <w:color w:val="000000"/>
+          <w:szCs w:val="24"/>
+        </w:rPr>
+        <w:t>. A</w:t>
+      </w:r>
+      <w:r>
+        <w:rPr>
+          <w:color w:val="000000"/>
+          <w:szCs w:val="24"/>
+        </w:rPr>
+        <w:t xml:space="preserve"> ascensão da </w:t>
+      </w:r>
+      <w:r>
+        <w:rPr>
+          <w:color w:val="000000"/>
+          <w:szCs w:val="24"/>
+        </w:rPr>
+        <w:t>mesma</w:t>
+      </w:r>
+      <w:r>
+        <w:rPr>
+          <w:color w:val="000000"/>
+          <w:szCs w:val="24"/>
+        </w:rPr>
+        <w:t xml:space="preserve"> no Brasil se </w:t>
+      </w:r>
+      <w:r>
+        <w:rPr>
+          <w:color w:val="000000"/>
+          <w:szCs w:val="24"/>
+        </w:rPr>
+        <w:t>deu</w:t>
+      </w:r>
+      <w:r>
+        <w:rPr>
+          <w:color w:val="000000"/>
+          <w:szCs w:val="24"/>
+        </w:rPr>
+        <w:t xml:space="preserve"> por uma série de fatores que se prostraram em um efeito </w:t>
       </w:r>
       <w:r>
         <w:rPr>
           <w:rFonts w:cs="DejaVu Sans"/>
           <w:color w:val="000000"/>
-          <w:sz w:val="24"/>
-          <w:szCs w:val="24"/>
-          <w:lang w:val="pt-BR"/>
-        </w:rPr>
-        <w:t xml:space="preserve">dominó. Tudo se iniciou pelo crescimento demográfico juntamente com as mudanças econômicas da época, que se deram à migração da população da zona rural para a urbana e a iminente industrialização. Com mais pessoas habitando a cidade fez-se necessária uma maior produção elétrica, usando principalmente de hidrelétricas. Junto ao aumento da população consequentemente exigiu uma maior demanda de alimentos, foi onde a irrigação encontrou um meio </w:t>
+          <w:szCs w:val="24"/>
+        </w:rPr>
+        <w:t xml:space="preserve">dominó. Tudo se iniciou pelo crescimento demográfico juntamente com as mudanças econômicas da época, que se deram à migração da população da zona rural para a urbana e a iminente industrialização. Com mais pessoas habitando a cidade fez-se necessária uma maior produção elétrica, </w:t>
       </w:r>
       <w:r>
         <w:rPr>
           <w:rFonts w:cs="DejaVu Sans"/>
           <w:color w:val="000000"/>
-          <w:sz w:val="24"/>
-          <w:szCs w:val="24"/>
-          <w:lang w:val="pt-BR"/>
-        </w:rPr>
-        <w:t>em que</w:t>
+          <w:szCs w:val="24"/>
+        </w:rPr>
+        <w:t>através</w:t>
       </w:r>
       <w:r>
         <w:rPr>
           <w:rFonts w:cs="DejaVu Sans"/>
           <w:color w:val="000000"/>
-          <w:sz w:val="24"/>
-          <w:szCs w:val="24"/>
-          <w:lang w:val="pt-BR"/>
-        </w:rPr>
-        <w:t xml:space="preserve"> pudesse ser de grande utilidade, tendo em vista que a agricultura irrigada tem como objetivo principal garantir uma produção mais farta. </w:t>
-      </w:r>
-    </w:p>
-    <w:p>
-      <w:pPr>
-        <w:spacing w:line="360" w:lineRule="auto"/>
-        <w:jc w:val="both"/>
-        <w:rPr>
-          <w:color w:val="000000"/>
-          <w:lang w:val="pt-BR"/>
-        </w:rPr>
-      </w:pPr>
+          <w:szCs w:val="24"/>
+        </w:rPr>
+        <w:t xml:space="preserve"> de hidrelétricas</w:t>
+      </w:r>
       <w:r>
         <w:rPr>
           <w:rFonts w:cs="DejaVu Sans"/>
           <w:color w:val="000000"/>
-          <w:sz w:val="24"/>
-          <w:szCs w:val="24"/>
-          <w:lang w:val="pt-BR"/>
-        </w:rPr>
-        <w:tab/>
-        <w:t>Devido ao aumento do preço dos terrenos e aos elevados custos para realizar as práticas agrícolas, os produtores foram levados a adotar um meio de intensificar a colheita sem depender somente das chuvas nos períodos convenientes. Por estes fatores, os produtores encontraram na irrigação um meio mais seguro de que a produção não seja perdida devido à falta de água.</w:t>
+          <w:szCs w:val="24"/>
+        </w:rPr>
+        <w:t xml:space="preserve"> e</w:t>
+      </w:r>
+      <w:r>
+        <w:rPr>
+          <w:rFonts w:cs="DejaVu Sans"/>
+          <w:color w:val="000000"/>
+          <w:szCs w:val="24"/>
+        </w:rPr>
+        <w:t xml:space="preserve"> </w:t>
+      </w:r>
+      <w:r>
+        <w:rPr>
+          <w:rFonts w:cs="DejaVu Sans"/>
+          <w:color w:val="000000"/>
+          <w:szCs w:val="24"/>
+        </w:rPr>
+        <w:t>juntamente</w:t>
+      </w:r>
+      <w:r>
+        <w:rPr>
+          <w:rFonts w:cs="DejaVu Sans"/>
+          <w:color w:val="000000"/>
+          <w:szCs w:val="24"/>
+        </w:rPr>
+        <w:t xml:space="preserve"> </w:t>
+      </w:r>
+      <w:r>
+        <w:rPr>
+          <w:rFonts w:cs="DejaVu Sans"/>
+          <w:color w:val="000000"/>
+          <w:szCs w:val="24"/>
+        </w:rPr>
+        <w:t>com o</w:t>
+      </w:r>
+      <w:r>
+        <w:rPr>
+          <w:rFonts w:cs="DejaVu Sans"/>
+          <w:color w:val="000000"/>
+          <w:szCs w:val="24"/>
+        </w:rPr>
+        <w:t xml:space="preserve"> aumento da população</w:t>
+      </w:r>
+      <w:r>
+        <w:rPr>
+          <w:rFonts w:cs="DejaVu Sans"/>
+          <w:color w:val="000000"/>
+          <w:szCs w:val="24"/>
+        </w:rPr>
+        <w:t>,</w:t>
+      </w:r>
+      <w:r>
+        <w:rPr>
+          <w:rFonts w:cs="DejaVu Sans"/>
+          <w:color w:val="000000"/>
+          <w:szCs w:val="24"/>
+        </w:rPr>
+        <w:t xml:space="preserve"> maior </w:t>
+      </w:r>
+      <w:r>
+        <w:rPr>
+          <w:rFonts w:cs="DejaVu Sans"/>
+          <w:color w:val="000000"/>
+          <w:szCs w:val="24"/>
+        </w:rPr>
+        <w:t xml:space="preserve">foi a </w:t>
+      </w:r>
+      <w:r>
+        <w:rPr>
+          <w:rFonts w:cs="DejaVu Sans"/>
+          <w:color w:val="000000"/>
+          <w:szCs w:val="24"/>
+        </w:rPr>
+        <w:t>demanda de alimentos</w:t>
+      </w:r>
+      <w:r>
+        <w:rPr>
+          <w:rFonts w:cs="DejaVu Sans"/>
+          <w:color w:val="000000"/>
+          <w:szCs w:val="24"/>
+        </w:rPr>
+        <w:t>.</w:t>
+      </w:r>
+      <w:r>
+        <w:rPr>
+          <w:rFonts w:cs="DejaVu Sans"/>
+          <w:color w:val="000000"/>
+          <w:szCs w:val="24"/>
+        </w:rPr>
+        <w:t xml:space="preserve"> </w:t>
+      </w:r>
+      <w:r>
+        <w:rPr>
+          <w:rFonts w:cs="DejaVu Sans"/>
+          <w:color w:val="000000"/>
+          <w:szCs w:val="24"/>
+        </w:rPr>
+        <w:t>Logo, fez-se necessária e de grande utilidade a irrigação</w:t>
+      </w:r>
+      <w:r>
+        <w:rPr>
+          <w:rFonts w:cs="DejaVu Sans"/>
+          <w:color w:val="000000"/>
+          <w:szCs w:val="24"/>
+        </w:rPr>
+        <w:t>, tendo em vista que a agricultura irrigada tem como objetivo principal garantir uma produção mais farta.</w:t>
+      </w:r>
+      <w:r>
+        <w:rPr>
+          <w:rStyle w:val="Refdecomentrio"/>
+          <w:lang w:eastAsia="en-US"/>
+        </w:rPr>
+        <w:t xml:space="preserve"> </w:t>
+      </w:r>
+      <w:r>
+        <w:rPr>
+          <w:rFonts w:cs="DejaVu Sans"/>
+          <w:color w:val="000000"/>
+          <w:szCs w:val="24"/>
+        </w:rPr>
+        <w:t xml:space="preserve"> </w:t>
+      </w:r>
+      <w:r>
+        <w:rPr>
+          <w:rFonts w:cs="DejaVu Sans"/>
+          <w:color w:val="000000"/>
+          <w:szCs w:val="24"/>
+        </w:rPr>
+        <w:t>D</w:t>
+      </w:r>
+      <w:r>
+        <w:rPr>
+          <w:rFonts w:cs="DejaVu Sans"/>
+          <w:color w:val="000000"/>
+          <w:szCs w:val="24"/>
+        </w:rPr>
+        <w:t>evido ao aumento do preço dos terrenos e aos elevados custos para realizar as práticas agrícolas, os produtores foram levados a adotar um meio de intensificar a colheita</w:t>
+      </w:r>
+      <w:r>
+        <w:rPr>
+          <w:rFonts w:cs="DejaVu Sans"/>
+          <w:color w:val="000000"/>
+          <w:szCs w:val="24"/>
+        </w:rPr>
+        <w:t>,</w:t>
+      </w:r>
+      <w:r>
+        <w:rPr>
+          <w:rFonts w:cs="DejaVu Sans"/>
+          <w:color w:val="000000"/>
+          <w:szCs w:val="24"/>
+        </w:rPr>
+        <w:t xml:space="preserve"> sem depender somente das chuvas nos períodos convenientes. Por estes fatores, os produtores encontraram na </w:t>
+      </w:r>
+      <w:r>
+        <w:rPr>
+          <w:rFonts w:cs="DejaVu Sans"/>
+          <w:color w:val="000000"/>
+          <w:szCs w:val="24"/>
+        </w:rPr>
+        <w:t>nesta técnica</w:t>
+      </w:r>
+      <w:r>
+        <w:rPr>
+          <w:rFonts w:cs="DejaVu Sans"/>
+          <w:color w:val="000000"/>
+          <w:szCs w:val="24"/>
+        </w:rPr>
+        <w:t xml:space="preserve"> um meio mais seguro de que a produção não seja perdida devido à falta de água.</w:t>
       </w:r>
     </w:p>
     <w:p>
@@ -2822,7 +3360,25 @@
           <w:szCs w:val="24"/>
           <w:lang w:val="pt-BR"/>
         </w:rPr>
-        <w:t xml:space="preserve">é uma técnica que busca simular uma chuva artificial, o aspersor é o mecanismo responsável por água para o ar para que com a resistência aerodinâmica se transforme em pequenas gotículas e caiam. Uma das vantagens desse sistema é o fato de ser útil em diversas culturas, já que irriga tudo que se encontra no solo, podendo atuar também com a fertirrigação. </w:t>
+        <w:t>é uma técnica que busca simular uma chuva artificial, o aspersor é o mecanismo responsável por água para o ar</w:t>
+      </w:r>
+      <w:r>
+        <w:rPr>
+          <w:color w:val="000000"/>
+          <w:sz w:val="24"/>
+          <w:szCs w:val="24"/>
+          <w:lang w:val="pt-BR"/>
+        </w:rPr>
+        <w:t>,</w:t>
+      </w:r>
+      <w:r>
+        <w:rPr>
+          <w:color w:val="000000"/>
+          <w:sz w:val="24"/>
+          <w:szCs w:val="24"/>
+          <w:lang w:val="pt-BR"/>
+        </w:rPr>
+        <w:t xml:space="preserve"> para que com a resistência aerodinâmica se transforme em pequenas gotículas e caiam. Uma das vantagens desse sistema é o fato de ser útil em diversas culturas, já que irriga tudo que se encontra no solo, podendo atuar também com a fertirrigação. Como desvantagem se apresenta como um sistema de alto custo hídrico e elétrico, e devido ao </w:t>
       </w:r>
       <w:r>
         <w:rPr>
@@ -2832,7 +3388,7 @@
           <w:lang w:val="pt-BR"/>
         </w:rPr>
         <w:lastRenderedPageBreak/>
-        <w:t>Como desvantagem se apresenta como um sistema de alto custo hídrico e elétrico, e devido ao alto nível de umidade obtida com essa técnica, deixa as plantas propícias às doenças (AGROPÓS, 2020).</w:t>
+        <w:t>alto nível de umidade obtida com essa técnica, deixa as plantas propícias às doenças (AGROPÓS, 2020).</w:t>
       </w:r>
     </w:p>
     <w:p>
@@ -2880,7 +3436,7 @@
           <w:szCs w:val="24"/>
           <w:lang w:val="pt-BR"/>
         </w:rPr>
-        <w:t>ivô central</w:t>
+        <w:t>ivô</w:t>
       </w:r>
       <w:r>
         <w:rPr>
@@ -2898,7 +3454,97 @@
           <w:szCs w:val="24"/>
           <w:lang w:val="pt-BR"/>
         </w:rPr>
-        <w:t xml:space="preserve"> compreende um sistema composto por uma linha lateral suspensa por torres que giram em torno de um ponto central denominado pivô. O pivô fornece água e energia elétrica, a linha lateral jorra água sobre a lavoura enquanto se gira. Devido à toda mecanização, este sistema acaba por ser muito eficiente e baixo custo de mão de obra, além de auxiliar na fertirrigação. E novamente, por conta de toda a tecnologia envolvida neste sistema, acaba tendo um custo de implantação relativamente alto e apresentar um consumo elevado de água e energia. O pivô central apresenta o mesmo problema gerado pela irrigação por aspersão, que pelo algo nível de umidade nas folhas favorece o desenvolvimento de doenças (FERNANDES; LIMA, 2013).</w:t>
+        <w:t xml:space="preserve"> compreende um sistema composto por uma linha lateral suspensa por torres que giram em torno de um ponto central denominado pivô. </w:t>
+      </w:r>
+      <w:r>
+        <w:rPr>
+          <w:color w:val="000000"/>
+          <w:sz w:val="24"/>
+          <w:szCs w:val="24"/>
+          <w:lang w:val="pt-BR"/>
+        </w:rPr>
+        <w:t>O mesmo</w:t>
+      </w:r>
+      <w:r>
+        <w:rPr>
+          <w:color w:val="000000"/>
+          <w:sz w:val="24"/>
+          <w:szCs w:val="24"/>
+          <w:lang w:val="pt-BR"/>
+        </w:rPr>
+        <w:t xml:space="preserve"> fornece água e energia elétrica, a linha lateral jorra água sobre a lavoura enquanto gira. Devido </w:t>
+      </w:r>
+      <w:r>
+        <w:rPr>
+          <w:color w:val="000000"/>
+          <w:sz w:val="24"/>
+          <w:szCs w:val="24"/>
+          <w:lang w:val="pt-BR"/>
+        </w:rPr>
+        <w:t>a</w:t>
+      </w:r>
+      <w:r>
+        <w:rPr>
+          <w:color w:val="000000"/>
+          <w:sz w:val="24"/>
+          <w:szCs w:val="24"/>
+          <w:lang w:val="pt-BR"/>
+        </w:rPr>
+        <w:t xml:space="preserve"> toda mecanização, este sistema acaba por ser muito eficiente e baixo custo de mão de obra, além de auxiliar na fertirrigação. E novamente, por conta </w:t>
+      </w:r>
+      <w:r>
+        <w:rPr>
+          <w:color w:val="000000"/>
+          <w:sz w:val="24"/>
+          <w:szCs w:val="24"/>
+          <w:lang w:val="pt-BR"/>
+        </w:rPr>
+        <w:t>da</w:t>
+      </w:r>
+      <w:r>
+        <w:rPr>
+          <w:color w:val="000000"/>
+          <w:sz w:val="24"/>
+          <w:szCs w:val="24"/>
+          <w:lang w:val="pt-BR"/>
+        </w:rPr>
+        <w:t xml:space="preserve"> tecnologia envolvida neste sistema, acaba tendo um custo de implantação relativamente alto e apresenta</w:t>
+      </w:r>
+      <w:r>
+        <w:rPr>
+          <w:color w:val="000000"/>
+          <w:sz w:val="24"/>
+          <w:szCs w:val="24"/>
+          <w:lang w:val="pt-BR"/>
+        </w:rPr>
+        <w:t xml:space="preserve"> </w:t>
+      </w:r>
+      <w:r>
+        <w:rPr>
+          <w:color w:val="000000"/>
+          <w:sz w:val="24"/>
+          <w:szCs w:val="24"/>
+          <w:lang w:val="pt-BR"/>
+        </w:rPr>
+        <w:t>um consumo elevado de água e energia. O pivô central apresenta o mesmo problema gerado pela irrigação por aspersão, que pelo al</w:t>
+      </w:r>
+      <w:r>
+        <w:rPr>
+          <w:color w:val="000000"/>
+          <w:sz w:val="24"/>
+          <w:szCs w:val="24"/>
+          <w:lang w:val="pt-BR"/>
+        </w:rPr>
+        <w:t>t</w:t>
+      </w:r>
+      <w:r>
+        <w:rPr>
+          <w:color w:val="000000"/>
+          <w:sz w:val="24"/>
+          <w:szCs w:val="24"/>
+          <w:lang w:val="pt-BR"/>
+        </w:rPr>
+        <w:t>o nível de umidade nas folhas favorece o desenvolvimento de doenças (FERNANDES; LIMA, 2013).</w:t>
       </w:r>
     </w:p>
     <w:p>
@@ -2946,7 +3592,25 @@
           <w:szCs w:val="24"/>
           <w:lang w:val="pt-BR"/>
         </w:rPr>
-        <w:t xml:space="preserve">consiste na irrigação do solo diretamente sobre à área de maior absorção da planta, trabalhando com uma vazão de até 10 litros/hora. Esse sistema necessita de filtragem da água para que funcione corretamente. Essa técnica garante uma uniformidade de aplicação de até 95%, reduz gastos hídricos, elétricos e de mão de obra, sendo um sistema propício à automação. Como desvantagens, apresenta um alto custo de implantação, riscos de danos as mangueiras causadas por trabalhadores ou animais e o entupimento de gotejadores, seja por resíduos vindos pela água ou pela formação do bulbo molhado (FERNANDES; LIMA, 2013). </w:t>
+        <w:t xml:space="preserve">consiste na irrigação do solo diretamente sobre à área de maior absorção da planta, trabalhando com uma vazão de até 10 litros/hora. Esse sistema necessita de filtragem da água para que funcione corretamente. Essa técnica garante uma uniformidade de aplicação de até 95%, reduz gastos hídricos, elétricos e de mão de obra, sendo um sistema propício à automação. Como desvantagens, apresenta um alto custo de implantação, riscos de danos </w:t>
+      </w:r>
+      <w:r>
+        <w:rPr>
+          <w:color w:val="000000"/>
+          <w:sz w:val="24"/>
+          <w:szCs w:val="24"/>
+          <w:lang w:val="pt-BR"/>
+        </w:rPr>
+        <w:t>nas</w:t>
+      </w:r>
+      <w:r>
+        <w:rPr>
+          <w:color w:val="000000"/>
+          <w:sz w:val="24"/>
+          <w:szCs w:val="24"/>
+          <w:lang w:val="pt-BR"/>
+        </w:rPr>
+        <w:t xml:space="preserve"> mangueiras causadas por trabalhadores ou animais e o entupimento de gotejadores, seja por resíduos vindos pela água ou pela formação do bulbo molhado (FERNANDES; LIMA, 2013). </w:t>
       </w:r>
     </w:p>
     <w:p>
@@ -2968,8 +3632,8 @@
           <w:color w:val="000000"/>
         </w:rPr>
       </w:pPr>
-      <w:bookmarkStart w:id="2" w:name="_Toc4998333511"/>
-      <w:bookmarkStart w:id="3" w:name="_Toc75454873"/>
+      <w:bookmarkStart w:id="5" w:name="_Toc4998333511"/>
+      <w:bookmarkStart w:id="6" w:name="_Toc75454873"/>
       <w:r>
         <w:rPr>
           <w:color w:val="000000"/>
@@ -2986,7 +3650,7 @@
         </w:rPr>
         <w:t xml:space="preserve">.2 </w:t>
       </w:r>
-      <w:bookmarkEnd w:id="2"/>
+      <w:bookmarkEnd w:id="5"/>
       <w:r>
         <w:rPr>
           <w:color w:val="000000"/>
@@ -2994,7 +3658,7 @@
         </w:rPr>
         <w:t>Android</w:t>
       </w:r>
-      <w:bookmarkEnd w:id="3"/>
+      <w:bookmarkEnd w:id="6"/>
     </w:p>
     <w:p>
       <w:pPr>
@@ -3200,8 +3864,8 @@
           <w:spacing w:val="0"/>
         </w:rPr>
       </w:pPr>
-      <w:bookmarkStart w:id="4" w:name="_Toc49983335111"/>
-      <w:bookmarkStart w:id="5" w:name="_Toc75454875"/>
+      <w:bookmarkStart w:id="7" w:name="_Toc49983335111"/>
+      <w:bookmarkStart w:id="8" w:name="_Toc75454875"/>
       <w:r>
         <w:rPr>
           <w:color w:val="000000"/>
@@ -3216,7 +3880,7 @@
         </w:rPr>
         <w:t>.3</w:t>
       </w:r>
-      <w:bookmarkEnd w:id="4"/>
+      <w:bookmarkEnd w:id="7"/>
       <w:r>
         <w:rPr>
           <w:color w:val="000000"/>
@@ -3224,7 +3888,7 @@
         </w:rPr>
         <w:t xml:space="preserve"> Arduino</w:t>
       </w:r>
-      <w:bookmarkEnd w:id="5"/>
+      <w:bookmarkEnd w:id="8"/>
     </w:p>
     <w:p>
       <w:pPr>
@@ -3361,10 +4025,7 @@
         <w:spacing w:line="360" w:lineRule="auto"/>
         <w:jc w:val="both"/>
         <w:rPr>
-          <w:rFonts w:ascii="Calibri" w:hAnsi="Calibri"/>
-          <w:color w:val="000000"/>
-          <w:sz w:val="22"/>
-          <w:szCs w:val="22"/>
+          <w:color w:val="000000"/>
           <w:lang w:val="pt-BR"/>
         </w:rPr>
       </w:pPr>
@@ -3418,64 +4079,86 @@
         </w:rPr>
         <w:t xml:space="preserve"> tinha como objetivo ensinar programação de computadores e eletrônica a seus alunos, de forma que fosse possível trabalhar a interatividade e robótica dispondo de custos menores do que as plataformas de prototipagem da época.</w:t>
       </w:r>
+      <w:r>
+        <w:rPr>
+          <w:color w:val="000000"/>
+          <w:sz w:val="24"/>
+          <w:szCs w:val="24"/>
+          <w:lang w:val="pt-BR"/>
+        </w:rPr>
+        <w:t xml:space="preserve"> </w:t>
+      </w:r>
+      <w:r>
+        <w:rPr>
+          <w:color w:val="000000"/>
+          <w:sz w:val="24"/>
+          <w:szCs w:val="24"/>
+          <w:lang w:val="pt-BR"/>
+        </w:rPr>
+        <w:t xml:space="preserve">Antes </w:t>
+      </w:r>
+      <w:r>
+        <w:rPr>
+          <w:color w:val="000000"/>
+          <w:sz w:val="24"/>
+          <w:szCs w:val="24"/>
+          <w:lang w:val="pt-BR"/>
+        </w:rPr>
+        <w:t>de seu surgimento</w:t>
+      </w:r>
+      <w:r>
+        <w:rPr>
+          <w:color w:val="000000"/>
+          <w:sz w:val="24"/>
+          <w:szCs w:val="24"/>
+          <w:lang w:val="pt-BR"/>
+        </w:rPr>
+        <w:t xml:space="preserve">, o acesso </w:t>
+      </w:r>
+      <w:r>
+        <w:rPr>
+          <w:color w:val="000000"/>
+          <w:sz w:val="24"/>
+          <w:szCs w:val="24"/>
+          <w:lang w:val="pt-BR"/>
+        </w:rPr>
+        <w:t>a</w:t>
+      </w:r>
+      <w:r>
+        <w:rPr>
+          <w:color w:val="000000"/>
+          <w:sz w:val="24"/>
+          <w:szCs w:val="24"/>
+          <w:lang w:val="pt-BR"/>
+        </w:rPr>
+        <w:t xml:space="preserve"> uma tecnologia deste patamar era um desafio tanto para adquirir quanto para a parte disciplinar, já que os circuitos da época eram demasiado complexos. “Ensinar eletrônica e programação para pessoas que não são da área não era uma tarefa tão simples, além da inexistência de placas com poder suficiente e baratas no mercado”. (BANZI, 2012, p. 17-18 </w:t>
+      </w:r>
+      <w:r>
+        <w:rPr>
+          <w:i/>
+          <w:iCs/>
+          <w:color w:val="000000"/>
+          <w:sz w:val="24"/>
+          <w:szCs w:val="24"/>
+          <w:lang w:val="pt-BR"/>
+        </w:rPr>
+        <w:t>apud</w:t>
+      </w:r>
+      <w:r>
+        <w:rPr>
+          <w:color w:val="000000"/>
+          <w:sz w:val="24"/>
+          <w:szCs w:val="24"/>
+          <w:lang w:val="pt-BR"/>
+        </w:rPr>
+        <w:t xml:space="preserve"> SILVA, 2012, p. 04).</w:t>
+      </w:r>
     </w:p>
     <w:p>
       <w:pPr>
         <w:spacing w:line="360" w:lineRule="auto"/>
         <w:jc w:val="both"/>
         <w:rPr>
-          <w:color w:val="000000"/>
-          <w:lang w:val="pt-BR"/>
-        </w:rPr>
-      </w:pPr>
-      <w:r>
-        <w:rPr>
-          <w:color w:val="000000"/>
-          <w:sz w:val="24"/>
-          <w:szCs w:val="24"/>
-          <w:lang w:val="pt-BR"/>
-        </w:rPr>
-        <w:tab/>
-        <w:t xml:space="preserve">Antes do </w:t>
-      </w:r>
-      <w:r>
-        <w:rPr>
-          <w:color w:val="000000"/>
-          <w:sz w:val="24"/>
-          <w:szCs w:val="24"/>
-          <w:lang w:val="pt-BR"/>
-        </w:rPr>
-        <w:t xml:space="preserve">surgimento do </w:t>
-      </w:r>
-      <w:r>
-        <w:rPr>
-          <w:color w:val="000000"/>
-          <w:sz w:val="24"/>
-          <w:szCs w:val="24"/>
-          <w:lang w:val="pt-BR"/>
-        </w:rPr>
-        <w:t xml:space="preserve">Arduino, o acesso </w:t>
-      </w:r>
-      <w:r>
-        <w:rPr>
-          <w:color w:val="000000"/>
-          <w:sz w:val="24"/>
-          <w:szCs w:val="24"/>
-          <w:lang w:val="pt-BR"/>
-        </w:rPr>
-        <w:t>a</w:t>
-      </w:r>
-      <w:r>
-        <w:rPr>
-          <w:color w:val="000000"/>
-          <w:sz w:val="24"/>
-          <w:szCs w:val="24"/>
-          <w:lang w:val="pt-BR"/>
-        </w:rPr>
-        <w:t xml:space="preserve"> uma tecnologia deste patamar era um desafio tanto para adquirir quanto para a parte disciplinar, já que os circuitos da época eram demasiado complexos. “Ensinar eletrônica e programação para pessoas que não são da área não era uma tarefa tão simples, além da inexistência de placas com poder suficiente e baratas no mercado”. (BANZI, 2012, p. 17-18 </w:t>
-      </w:r>
-      <w:r>
-        <w:rPr>
           <w:i/>
           <w:iCs/>
           <w:color w:val="000000"/>
@@ -3483,32 +4166,8 @@
           <w:szCs w:val="24"/>
           <w:lang w:val="pt-BR"/>
         </w:rPr>
-        <w:t>apud</w:t>
-      </w:r>
-      <w:r>
-        <w:rPr>
-          <w:color w:val="000000"/>
-          <w:sz w:val="24"/>
-          <w:szCs w:val="24"/>
-          <w:lang w:val="pt-BR"/>
-        </w:rPr>
-        <w:t xml:space="preserve"> SILVA, 2012, p. 04).</w:t>
-      </w:r>
-    </w:p>
-    <w:p>
-      <w:pPr>
-        <w:spacing w:line="360" w:lineRule="auto"/>
-        <w:jc w:val="both"/>
-        <w:rPr>
-          <w:i/>
-          <w:iCs/>
-          <w:color w:val="000000"/>
-          <w:sz w:val="24"/>
-          <w:szCs w:val="24"/>
-          <w:lang w:val="pt-BR"/>
-        </w:rPr>
         <w:sectPr>
-          <w:headerReference w:type="default" r:id="rId8"/>
+          <w:headerReference w:type="default" r:id="rId12"/>
           <w:footnotePr>
             <w:numStart w:val="4"/>
           </w:footnotePr>
@@ -3608,8 +4267,8 @@
           <w:spacing w:val="0"/>
         </w:rPr>
       </w:pPr>
-      <w:bookmarkStart w:id="6" w:name="_Toc499833351111"/>
-      <w:bookmarkStart w:id="7" w:name="_Toc75454876"/>
+      <w:bookmarkStart w:id="9" w:name="_Toc499833351111"/>
+      <w:bookmarkStart w:id="10" w:name="_Toc75454876"/>
       <w:r>
         <w:rPr>
           <w:color w:val="000000"/>
@@ -3624,7 +4283,7 @@
         </w:rPr>
         <w:t>.</w:t>
       </w:r>
-      <w:bookmarkEnd w:id="6"/>
+      <w:bookmarkEnd w:id="9"/>
       <w:r>
         <w:rPr>
           <w:color w:val="000000"/>
@@ -3632,12 +4291,94 @@
         </w:rPr>
         <w:t>4 Sensores</w:t>
       </w:r>
-      <w:bookmarkEnd w:id="7"/>
+      <w:bookmarkEnd w:id="10"/>
     </w:p>
     <w:p>
       <w:pPr>
         <w:spacing w:line="360" w:lineRule="auto"/>
         <w:rPr>
+          <w:lang w:val="pt-BR"/>
+        </w:rPr>
+      </w:pPr>
+    </w:p>
+    <w:p>
+      <w:pPr>
+        <w:spacing w:line="360" w:lineRule="auto"/>
+        <w:ind w:firstLine="708"/>
+        <w:jc w:val="both"/>
+        <w:rPr>
+          <w:color w:val="000000"/>
+          <w:sz w:val="24"/>
+          <w:szCs w:val="24"/>
+          <w:lang w:val="pt-BR"/>
+        </w:rPr>
+      </w:pPr>
+      <w:r>
+        <w:rPr>
+          <w:color w:val="000000"/>
+          <w:sz w:val="24"/>
+          <w:szCs w:val="24"/>
+          <w:lang w:val="pt-BR"/>
+        </w:rPr>
+        <w:lastRenderedPageBreak/>
+        <w:t xml:space="preserve">Assim como o ser humano é sensível ao ambiente por meio dos sentidos, no meio tecnológico essa representação é conhecida como sensores, com a finalidade de programar comportamentos que se acionam </w:t>
+      </w:r>
+      <w:r>
+        <w:rPr>
+          <w:color w:val="000000"/>
+          <w:sz w:val="24"/>
+          <w:szCs w:val="24"/>
+          <w:lang w:val="pt-BR"/>
+        </w:rPr>
+        <w:t>conforme</w:t>
+      </w:r>
+      <w:r>
+        <w:rPr>
+          <w:color w:val="000000"/>
+          <w:sz w:val="24"/>
+          <w:szCs w:val="24"/>
+          <w:lang w:val="pt-BR"/>
+        </w:rPr>
+        <w:t xml:space="preserve"> as interações com o meio.</w:t>
+      </w:r>
+    </w:p>
+    <w:p>
+      <w:pPr>
+        <w:ind w:left="2268"/>
+        <w:jc w:val="both"/>
+        <w:rPr>
+          <w:color w:val="000000"/>
+          <w:szCs w:val="24"/>
+          <w:lang w:val="pt-BR"/>
+        </w:rPr>
+      </w:pPr>
+    </w:p>
+    <w:p>
+      <w:pPr>
+        <w:ind w:left="2268"/>
+        <w:jc w:val="both"/>
+        <w:rPr>
+          <w:color w:val="000000"/>
+          <w:szCs w:val="24"/>
+          <w:lang w:val="pt-BR"/>
+        </w:rPr>
+      </w:pPr>
+      <w:r>
+        <w:rPr>
+          <w:color w:val="000000"/>
+          <w:szCs w:val="24"/>
+          <w:lang w:val="pt-BR"/>
+        </w:rPr>
+        <w:t>Termo empregado para designar dispositivos sensíveis à alguma forma de energia do ambiente que pode ser luminosa, térmica, cinética, relacionando informações sobre uma grandeza física que precisa ser mensurada (medida), como: temperatura, pressão, velocidade, corrente, aceleração, posição, etc. (AMORIN, 2010, p. 4).</w:t>
+      </w:r>
+    </w:p>
+    <w:p>
+      <w:pPr>
+        <w:ind w:left="2835"/>
+        <w:jc w:val="both"/>
+        <w:rPr>
+          <w:color w:val="000000"/>
+          <w:szCs w:val="24"/>
           <w:lang w:val="pt-BR"/>
         </w:rPr>
       </w:pPr>
@@ -3647,98 +4388,57 @@
         <w:spacing w:line="360" w:lineRule="auto"/>
         <w:jc w:val="both"/>
         <w:rPr>
-          <w:color w:val="000000"/>
-          <w:sz w:val="24"/>
-          <w:szCs w:val="24"/>
-          <w:lang w:val="pt-BR"/>
-        </w:rPr>
-      </w:pPr>
-      <w:r>
-        <w:rPr>
-          <w:color w:val="000000"/>
-          <w:lang w:val="pt-BR"/>
-        </w:rPr>
-        <w:lastRenderedPageBreak/>
+          <w:rFonts w:ascii="Calibri" w:hAnsi="Calibri"/>
+          <w:color w:val="000000"/>
+          <w:sz w:val="22"/>
+          <w:szCs w:val="22"/>
+          <w:lang w:val="pt-BR"/>
+        </w:rPr>
+      </w:pPr>
+      <w:r>
+        <w:rPr>
+          <w:color w:val="000000"/>
+          <w:sz w:val="24"/>
+          <w:szCs w:val="24"/>
+          <w:lang w:val="pt-BR"/>
+        </w:rPr>
         <w:tab/>
-      </w:r>
-      <w:r>
-        <w:rPr>
-          <w:color w:val="000000"/>
-          <w:sz w:val="24"/>
-          <w:szCs w:val="24"/>
-          <w:lang w:val="pt-BR"/>
-        </w:rPr>
-        <w:t xml:space="preserve">Assim como o ser humano é sensível ao ambiente por meio dos sentidos, no meio tecnológico essa representação é conhecida como sensores, com a finalidade de programar comportamentos que se acionam </w:t>
-      </w:r>
-      <w:r>
-        <w:rPr>
-          <w:color w:val="000000"/>
-          <w:sz w:val="24"/>
-          <w:szCs w:val="24"/>
-          <w:lang w:val="pt-BR"/>
-        </w:rPr>
-        <w:t>conforme</w:t>
-      </w:r>
-      <w:r>
-        <w:rPr>
-          <w:color w:val="000000"/>
-          <w:sz w:val="24"/>
-          <w:szCs w:val="24"/>
-          <w:lang w:val="pt-BR"/>
-        </w:rPr>
-        <w:t xml:space="preserve"> as interações com o meio.</w:t>
-      </w:r>
-    </w:p>
-    <w:p>
-      <w:pPr>
-        <w:ind w:left="2268"/>
-        <w:jc w:val="both"/>
-        <w:rPr>
-          <w:color w:val="000000"/>
-          <w:szCs w:val="24"/>
-          <w:lang w:val="pt-BR"/>
-        </w:rPr>
-      </w:pPr>
-    </w:p>
-    <w:p>
-      <w:pPr>
-        <w:ind w:left="2268"/>
-        <w:jc w:val="both"/>
-        <w:rPr>
-          <w:color w:val="000000"/>
-          <w:szCs w:val="24"/>
-          <w:lang w:val="pt-BR"/>
-        </w:rPr>
-      </w:pPr>
-      <w:r>
-        <w:rPr>
-          <w:color w:val="000000"/>
-          <w:szCs w:val="24"/>
-          <w:lang w:val="pt-BR"/>
-        </w:rPr>
-        <w:t>Termo empregado para designar dispositivos sensíveis à alguma forma de energia do ambiente que pode ser luminosa, térmica, cinética, relacionando informações sobre uma grandeza física que precisa ser mensurada (medida), como: temperatura, pressão, velocidade, corrente, aceleração, posição, etc. (AMORIN, 2010, p. 4).</w:t>
-      </w:r>
-    </w:p>
-    <w:p>
-      <w:pPr>
-        <w:ind w:left="2835"/>
-        <w:jc w:val="both"/>
-        <w:rPr>
-          <w:color w:val="000000"/>
-          <w:szCs w:val="24"/>
-          <w:lang w:val="pt-BR"/>
-        </w:rPr>
-      </w:pPr>
+        <w:t xml:space="preserve">Para complementar, Aguirre afirma que sensores são considerados elementos primários, pois estão em contato direto com a variável controlada e geram outra </w:t>
+      </w:r>
+      <w:r>
+        <w:rPr>
+          <w:color w:val="000000"/>
+          <w:sz w:val="24"/>
+          <w:szCs w:val="24"/>
+          <w:lang w:val="pt-BR"/>
+        </w:rPr>
+        <w:t xml:space="preserve">métrica </w:t>
+      </w:r>
+      <w:r>
+        <w:rPr>
+          <w:color w:val="000000"/>
+          <w:sz w:val="24"/>
+          <w:szCs w:val="24"/>
+          <w:lang w:val="pt-BR"/>
+        </w:rPr>
+        <w:t xml:space="preserve">que pode ser enviada para um sistema de medição ou transdutor, isto é, o elemento primário apenas converte a grandeza que se deseja medir em outra grandeza que será repassada aos outros subsistemas do </w:t>
+      </w:r>
+      <w:r>
+        <w:rPr>
+          <w:color w:val="000000" w:themeColor="text1"/>
+          <w:sz w:val="24"/>
+          <w:szCs w:val="24"/>
+          <w:lang w:val="pt-BR"/>
+        </w:rPr>
+        <w:t>sistema. (AGUIRRE, 2013 apud BRITO, 2017).</w:t>
+      </w:r>
     </w:p>
     <w:p>
       <w:pPr>
         <w:spacing w:line="360" w:lineRule="auto"/>
         <w:jc w:val="both"/>
         <w:rPr>
-          <w:rFonts w:ascii="Calibri" w:hAnsi="Calibri"/>
-          <w:color w:val="000000"/>
-          <w:sz w:val="22"/>
-          <w:szCs w:val="22"/>
+          <w:color w:val="000000"/>
           <w:lang w:val="pt-BR"/>
         </w:rPr>
       </w:pPr>
@@ -3750,54 +4450,61 @@
           <w:lang w:val="pt-BR"/>
         </w:rPr>
         <w:tab/>
-        <w:t xml:space="preserve">Para complementar </w:t>
-      </w:r>
-      <w:proofErr w:type="spellStart"/>
-      <w:r>
-        <w:rPr>
-          <w:color w:val="000000"/>
-          <w:sz w:val="24"/>
-          <w:szCs w:val="24"/>
-          <w:lang w:val="pt-BR"/>
-        </w:rPr>
-        <w:t>Amorin</w:t>
-      </w:r>
-      <w:proofErr w:type="spellEnd"/>
-      <w:r>
-        <w:rPr>
-          <w:color w:val="000000"/>
-          <w:sz w:val="24"/>
-          <w:szCs w:val="24"/>
-          <w:lang w:val="pt-BR"/>
-        </w:rPr>
-        <w:t xml:space="preserve">, Aguirre afirma que sensores são considerados elementos primários, pois estão em contato direto com a variável controlada e geram outra </w:t>
-      </w:r>
-      <w:r>
-        <w:rPr>
-          <w:color w:val="000000"/>
-          <w:sz w:val="24"/>
-          <w:szCs w:val="24"/>
-          <w:lang w:val="pt-BR"/>
-        </w:rPr>
-        <w:t xml:space="preserve">métrica </w:t>
-      </w:r>
-      <w:r>
-        <w:rPr>
-          <w:color w:val="000000"/>
-          <w:sz w:val="24"/>
-          <w:szCs w:val="24"/>
-          <w:lang w:val="pt-BR"/>
-        </w:rPr>
-        <w:t xml:space="preserve">que pode ser enviada para um sistema de medição ou transdutor, isto é, o elemento primário apenas converte a grandeza que se deseja medir em outra grandeza que será repassada aos outros subsistemas do </w:t>
-      </w:r>
-      <w:r>
-        <w:rPr>
-          <w:color w:val="000000" w:themeColor="text1"/>
-          <w:sz w:val="24"/>
-          <w:szCs w:val="24"/>
-          <w:lang w:val="pt-BR"/>
-        </w:rPr>
-        <w:t>sistema. (AGUIRRE, 2013 apud BRITO, 2017).</w:t>
+        <w:t>Sensores são amplamente utilizados em todos os sistemas que necessitam de controle ou monitoramento, pois com eles são possíveis obter dados sobre algo por meio da leitura das variáveis de ambiente, que, por conseguinte são analisados e interpretados. Após o seu processamento</w:t>
+      </w:r>
+      <w:r>
+        <w:rPr>
+          <w:color w:val="000000"/>
+          <w:sz w:val="24"/>
+          <w:szCs w:val="24"/>
+          <w:lang w:val="pt-BR"/>
+        </w:rPr>
+        <w:t>,</w:t>
+      </w:r>
+      <w:r>
+        <w:rPr>
+          <w:color w:val="000000"/>
+          <w:sz w:val="24"/>
+          <w:szCs w:val="24"/>
+          <w:lang w:val="pt-BR"/>
+        </w:rPr>
+        <w:t xml:space="preserve"> o sistema de controle pode </w:t>
+      </w:r>
+      <w:r>
+        <w:rPr>
+          <w:color w:val="000000"/>
+          <w:sz w:val="24"/>
+          <w:szCs w:val="24"/>
+          <w:lang w:val="pt-BR"/>
+        </w:rPr>
+        <w:t>escolher</w:t>
+      </w:r>
+      <w:r>
+        <w:rPr>
+          <w:color w:val="000000"/>
+          <w:sz w:val="24"/>
+          <w:szCs w:val="24"/>
+          <w:lang w:val="pt-BR"/>
+        </w:rPr>
+        <w:t xml:space="preserve"> a melhor decisão para a situação, tomando como base o que foi coletado p</w:t>
+      </w:r>
+      <w:r>
+        <w:rPr>
+          <w:color w:val="000000"/>
+          <w:sz w:val="24"/>
+          <w:szCs w:val="24"/>
+          <w:lang w:val="pt-BR"/>
+        </w:rPr>
+        <w:t>or eles</w:t>
+      </w:r>
+      <w:r>
+        <w:rPr>
+          <w:color w:val="000000"/>
+          <w:sz w:val="24"/>
+          <w:szCs w:val="24"/>
+          <w:lang w:val="pt-BR"/>
+        </w:rPr>
+        <w:t>.</w:t>
       </w:r>
     </w:p>
     <w:p>
@@ -3817,27 +4524,43 @@
           <w:lang w:val="pt-BR"/>
         </w:rPr>
         <w:tab/>
-        <w:t>Sensores são amplamente utilizados em todos os sistemas que necessitam de controle ou monitoramento, pois com eles são possíveis obter dados sobre algo por meio da leitura das variáveis de ambiente, que, por conseguinte são analisados e interpretados. Após o seu processamento o sistema de controle pode tomar a melhor decisão para a situação, tomando como base o que foi coletado pelos sensores.</w:t>
-      </w:r>
-    </w:p>
-    <w:p>
-      <w:pPr>
-        <w:spacing w:line="360" w:lineRule="auto"/>
-        <w:jc w:val="both"/>
-        <w:rPr>
-          <w:color w:val="000000"/>
-          <w:lang w:val="pt-BR"/>
-        </w:rPr>
-      </w:pPr>
-      <w:r>
-        <w:rPr>
-          <w:color w:val="000000"/>
-          <w:sz w:val="24"/>
-          <w:szCs w:val="24"/>
-          <w:lang w:val="pt-BR"/>
-        </w:rPr>
-        <w:tab/>
-        <w:t>Existem dois tipos de sensores, os sensores analógicos e os sensores digitais. Sensores analógicos podem assumir qualquer valor de saída após a leitura, desde que esteja dentro e seus limites de operação, o que lhe garante um alto nível de precisão e flexibilidade. Já se tratando dos sensores digitais, estes</w:t>
+        <w:t xml:space="preserve">Existem dois tipos de sensores, os analógicos e os digitais. </w:t>
+      </w:r>
+      <w:r>
+        <w:rPr>
+          <w:color w:val="000000"/>
+          <w:sz w:val="24"/>
+          <w:szCs w:val="24"/>
+          <w:lang w:val="pt-BR"/>
+        </w:rPr>
+        <w:t>Os</w:t>
+      </w:r>
+      <w:r>
+        <w:rPr>
+          <w:color w:val="000000"/>
+          <w:sz w:val="24"/>
+          <w:szCs w:val="24"/>
+          <w:lang w:val="pt-BR"/>
+        </w:rPr>
+        <w:t xml:space="preserve"> analógicos podem assumir qualquer valor de saída após a leitura, desde que esteja dentro </w:t>
+      </w:r>
+      <w:r>
+        <w:rPr>
+          <w:color w:val="000000"/>
+          <w:sz w:val="24"/>
+          <w:szCs w:val="24"/>
+          <w:lang w:val="pt-BR"/>
+        </w:rPr>
+        <w:t>d</w:t>
+      </w:r>
+      <w:r>
+        <w:rPr>
+          <w:color w:val="000000"/>
+          <w:sz w:val="24"/>
+          <w:szCs w:val="24"/>
+          <w:lang w:val="pt-BR"/>
+        </w:rPr>
+        <w:t>e seus limites de operação, o que lhe garante um alto nível de precisão e flexibilidade. Já se tratando dos digitais, estes</w:t>
       </w:r>
       <w:r>
         <w:rPr>
@@ -3896,8 +4619,8 @@
           <w:spacing w:val="0"/>
         </w:rPr>
       </w:pPr>
-      <w:bookmarkStart w:id="8" w:name="_Toc4998333511111"/>
-      <w:bookmarkStart w:id="9" w:name="_Toc75454877"/>
+      <w:bookmarkStart w:id="11" w:name="_Toc4998333511111"/>
+      <w:bookmarkStart w:id="12" w:name="_Toc75454877"/>
       <w:r>
         <w:rPr>
           <w:color w:val="000000"/>
@@ -3912,7 +4635,7 @@
         </w:rPr>
         <w:t>.</w:t>
       </w:r>
-      <w:bookmarkEnd w:id="8"/>
+      <w:bookmarkEnd w:id="11"/>
       <w:r>
         <w:rPr>
           <w:color w:val="000000"/>
@@ -3920,7 +4643,7 @@
         </w:rPr>
         <w:t>5 Atuadores</w:t>
       </w:r>
-      <w:bookmarkEnd w:id="9"/>
+      <w:bookmarkEnd w:id="12"/>
     </w:p>
     <w:p>
       <w:pPr>
@@ -3975,18 +4698,134 @@
           <w:lang w:val="pt-BR"/>
         </w:rPr>
         <w:tab/>
-        <w:t>Em geral, os atuadores têm como função converter energia proveniente de um sinal, na maioria dos casos a transformação ocorre entre energia elétrica e mecânica. No caso das válvulas solenoides, a carga elétrica faz com que a bobina gire, permitindo assim que a válvula exerça o seu papel.</w:t>
-      </w:r>
-    </w:p>
-    <w:p>
-      <w:pPr>
-        <w:spacing w:line="360" w:lineRule="auto"/>
-        <w:jc w:val="both"/>
-        <w:rPr>
-          <w:color w:val="000000"/>
-          <w:lang w:val="pt-BR"/>
-        </w:rPr>
-      </w:pPr>
+        <w:t xml:space="preserve">Em geral, </w:t>
+      </w:r>
+      <w:r>
+        <w:rPr>
+          <w:color w:val="000000"/>
+          <w:sz w:val="24"/>
+          <w:szCs w:val="24"/>
+          <w:lang w:val="pt-BR"/>
+        </w:rPr>
+        <w:t>eles</w:t>
+      </w:r>
+      <w:r>
+        <w:rPr>
+          <w:color w:val="000000"/>
+          <w:sz w:val="24"/>
+          <w:szCs w:val="24"/>
+          <w:lang w:val="pt-BR"/>
+        </w:rPr>
+        <w:t xml:space="preserve"> têm como função</w:t>
+      </w:r>
+      <w:r>
+        <w:rPr>
+          <w:color w:val="000000"/>
+          <w:sz w:val="24"/>
+          <w:szCs w:val="24"/>
+          <w:lang w:val="pt-BR"/>
+        </w:rPr>
+        <w:t>,</w:t>
+      </w:r>
+      <w:r>
+        <w:rPr>
+          <w:color w:val="000000"/>
+          <w:sz w:val="24"/>
+          <w:szCs w:val="24"/>
+          <w:lang w:val="pt-BR"/>
+        </w:rPr>
+        <w:t xml:space="preserve"> converter energia proveniente de um sinal, na maioria dos casos a transformação ocorre entre energia elétrica e mecânica. No caso das válvulas </w:t>
+      </w:r>
+      <w:r>
+        <w:rPr>
+          <w:color w:val="000000"/>
+          <w:sz w:val="24"/>
+          <w:szCs w:val="24"/>
+          <w:lang w:val="pt-BR"/>
+        </w:rPr>
+        <w:t>solenoides, a carga elétrica faz com que a bobina gire, permitindo assim que a válvula exerça o seu papel.</w:t>
+      </w:r>
+      <w:r>
+        <w:rPr>
+          <w:color w:val="000000"/>
+          <w:sz w:val="24"/>
+          <w:szCs w:val="24"/>
+          <w:lang w:val="pt-BR"/>
+        </w:rPr>
+        <w:t xml:space="preserve"> Podem</w:t>
+      </w:r>
+      <w:r>
+        <w:rPr>
+          <w:color w:val="000000"/>
+          <w:sz w:val="24"/>
+          <w:szCs w:val="24"/>
+          <w:lang w:val="pt-BR"/>
+        </w:rPr>
+        <w:t xml:space="preserve"> ser</w:t>
+      </w:r>
+      <w:r>
+        <w:rPr>
+          <w:color w:val="000000"/>
+          <w:sz w:val="24"/>
+          <w:szCs w:val="24"/>
+          <w:lang w:val="pt-BR"/>
+        </w:rPr>
+        <w:t xml:space="preserve"> classificados de acordo com o tipo de energia que ele utiliza</w:t>
+      </w:r>
+      <w:r>
+        <w:rPr>
+          <w:color w:val="000000"/>
+          <w:sz w:val="24"/>
+          <w:szCs w:val="24"/>
+          <w:lang w:val="pt-BR"/>
+        </w:rPr>
+        <w:t xml:space="preserve">. </w:t>
+      </w:r>
+      <w:r>
+        <w:rPr>
+          <w:color w:val="000000"/>
+          <w:sz w:val="24"/>
+          <w:szCs w:val="24"/>
+          <w:lang w:val="pt-BR"/>
+        </w:rPr>
+        <w:t>Atuadores eletromagnéticos</w:t>
+      </w:r>
+      <w:r>
+        <w:rPr>
+          <w:color w:val="000000"/>
+          <w:sz w:val="24"/>
+          <w:szCs w:val="24"/>
+          <w:lang w:val="pt-BR"/>
+        </w:rPr>
+        <w:t xml:space="preserve"> são</w:t>
+      </w:r>
+      <w:r>
+        <w:rPr>
+          <w:color w:val="000000"/>
+          <w:sz w:val="24"/>
+          <w:szCs w:val="24"/>
+          <w:lang w:val="pt-BR"/>
+        </w:rPr>
+        <w:t xml:space="preserve"> alimentados por energia elétrica, compreende grande parte </w:t>
+      </w:r>
+      <w:r>
+        <w:rPr>
+          <w:color w:val="000000"/>
+          <w:sz w:val="24"/>
+          <w:szCs w:val="24"/>
+          <w:lang w:val="pt-BR"/>
+        </w:rPr>
+        <w:t>do mercado</w:t>
+      </w:r>
+      <w:r>
+        <w:rPr>
+          <w:color w:val="000000"/>
+          <w:sz w:val="24"/>
+          <w:szCs w:val="24"/>
+          <w:lang w:val="pt-BR"/>
+        </w:rPr>
+        <w:t xml:space="preserve"> </w:t>
+      </w:r>
       <w:r>
         <w:rPr>
           <w:color w:val="000000"/>
@@ -3995,8 +4834,106 @@
           <w:lang w:val="pt-BR"/>
         </w:rPr>
         <w:lastRenderedPageBreak/>
-        <w:tab/>
-        <w:t>Os atuadores podem ser classificados de acordo com o tipo de energia que ele utiliza</w:t>
+        <w:t>por serem de baixo custo (</w:t>
+      </w:r>
+      <w:r>
+        <w:rPr>
+          <w:color w:val="000000"/>
+          <w:sz w:val="24"/>
+          <w:szCs w:val="24"/>
+          <w:lang w:val="pt-BR"/>
+        </w:rPr>
+        <w:t>FREITAS</w:t>
+      </w:r>
+      <w:r>
+        <w:rPr>
+          <w:color w:val="000000"/>
+          <w:sz w:val="24"/>
+          <w:szCs w:val="24"/>
+          <w:lang w:val="pt-BR"/>
+        </w:rPr>
+        <w:t>, 201</w:t>
+      </w:r>
+      <w:r>
+        <w:rPr>
+          <w:color w:val="000000"/>
+          <w:sz w:val="24"/>
+          <w:szCs w:val="24"/>
+          <w:lang w:val="pt-BR"/>
+        </w:rPr>
+        <w:t>2).</w:t>
+      </w:r>
+      <w:r>
+        <w:rPr>
+          <w:color w:val="000000"/>
+          <w:sz w:val="24"/>
+          <w:szCs w:val="24"/>
+          <w:lang w:val="pt-BR"/>
+        </w:rPr>
+        <w:t xml:space="preserve"> Já os</w:t>
+      </w:r>
+      <w:r>
+        <w:rPr>
+          <w:color w:val="000000"/>
+          <w:sz w:val="24"/>
+          <w:szCs w:val="24"/>
+          <w:lang w:val="pt-BR"/>
+        </w:rPr>
+        <w:t xml:space="preserve"> </w:t>
+      </w:r>
+      <w:r>
+        <w:rPr>
+          <w:color w:val="000000"/>
+          <w:sz w:val="24"/>
+          <w:szCs w:val="24"/>
+          <w:lang w:val="pt-BR"/>
+        </w:rPr>
+        <w:t>hidráulicos</w:t>
+      </w:r>
+      <w:r>
+        <w:rPr>
+          <w:color w:val="000000"/>
+          <w:sz w:val="24"/>
+          <w:szCs w:val="24"/>
+          <w:lang w:val="pt-BR"/>
+        </w:rPr>
+        <w:t xml:space="preserve"> funcionam à base de fluído e pressão</w:t>
+      </w:r>
+      <w:r>
+        <w:rPr>
+          <w:color w:val="000000"/>
+          <w:sz w:val="24"/>
+          <w:szCs w:val="24"/>
+          <w:lang w:val="pt-BR"/>
+        </w:rPr>
+        <w:t xml:space="preserve"> e</w:t>
+      </w:r>
+      <w:r>
+        <w:rPr>
+          <w:color w:val="000000"/>
+          <w:sz w:val="24"/>
+          <w:szCs w:val="24"/>
+          <w:lang w:val="pt-BR"/>
+        </w:rPr>
+        <w:t xml:space="preserve"> </w:t>
+      </w:r>
+      <w:r>
+        <w:rPr>
+          <w:color w:val="000000"/>
+          <w:sz w:val="24"/>
+          <w:szCs w:val="24"/>
+          <w:lang w:val="pt-BR"/>
+        </w:rPr>
+        <w:t>p</w:t>
+      </w:r>
+      <w:r>
+        <w:rPr>
+          <w:color w:val="000000"/>
+          <w:sz w:val="24"/>
+          <w:szCs w:val="24"/>
+          <w:lang w:val="pt-BR"/>
+        </w:rPr>
+        <w:t>odem exercer uma grande força mecânica e velocidade, porém se apresenta como um atuador de baixa precisão</w:t>
       </w:r>
       <w:r>
         <w:rPr>
@@ -4014,91 +4951,16 @@
           <w:szCs w:val="24"/>
           <w:lang w:val="pt-BR"/>
         </w:rPr>
-        <w:t>Atuadores eletromagnéticos</w:t>
-      </w:r>
-      <w:r>
-        <w:rPr>
-          <w:color w:val="000000"/>
-          <w:sz w:val="24"/>
-          <w:szCs w:val="24"/>
-          <w:lang w:val="pt-BR"/>
-        </w:rPr>
-        <w:t xml:space="preserve"> são</w:t>
-      </w:r>
-      <w:r>
-        <w:rPr>
-          <w:color w:val="000000"/>
-          <w:sz w:val="24"/>
-          <w:szCs w:val="24"/>
-          <w:lang w:val="pt-BR"/>
-        </w:rPr>
-        <w:t xml:space="preserve"> alimentados por energia elétrica, compreende grande parte dos atuadores por serem de baixo custo (</w:t>
-      </w:r>
-      <w:r>
-        <w:rPr>
-          <w:color w:val="000000"/>
-          <w:sz w:val="24"/>
-          <w:szCs w:val="24"/>
-          <w:lang w:val="pt-BR"/>
-        </w:rPr>
-        <w:t>FREITAS</w:t>
-      </w:r>
-      <w:r>
-        <w:rPr>
-          <w:color w:val="000000"/>
-          <w:sz w:val="24"/>
-          <w:szCs w:val="24"/>
-          <w:lang w:val="pt-BR"/>
-        </w:rPr>
-        <w:t>, 2012).</w:t>
-      </w:r>
-    </w:p>
-    <w:p>
-      <w:pPr>
-        <w:suppressAutoHyphens/>
-        <w:spacing w:line="360" w:lineRule="auto"/>
-        <w:ind w:firstLine="708"/>
-        <w:jc w:val="both"/>
-        <w:rPr>
-          <w:color w:val="000000"/>
-          <w:lang w:val="pt-BR"/>
-        </w:rPr>
-      </w:pPr>
-      <w:r>
-        <w:rPr>
-          <w:color w:val="000000"/>
-          <w:sz w:val="24"/>
-          <w:szCs w:val="24"/>
-          <w:lang w:val="pt-BR"/>
-        </w:rPr>
-        <w:t>Atuadores hidráulicos funcionam à base de fluído e pressão. Podem exercer uma grande força mecânica e velocidade, porém se apresenta como um atuador de baixa precisão</w:t>
-      </w:r>
-      <w:r>
-        <w:rPr>
-          <w:color w:val="000000"/>
-          <w:sz w:val="24"/>
-          <w:szCs w:val="24"/>
-          <w:lang w:val="pt-BR"/>
-        </w:rPr>
-        <w:t xml:space="preserve">. </w:t>
-      </w:r>
-      <w:r>
-        <w:rPr>
-          <w:color w:val="000000"/>
-          <w:sz w:val="24"/>
-          <w:szCs w:val="24"/>
-          <w:lang w:val="pt-BR"/>
-        </w:rPr>
-        <w:t>Já os a</w:t>
-      </w:r>
-      <w:r>
-        <w:rPr>
-          <w:color w:val="000000"/>
-          <w:sz w:val="24"/>
-          <w:szCs w:val="24"/>
-          <w:lang w:val="pt-BR"/>
-        </w:rPr>
-        <w:t xml:space="preserve">tuadores </w:t>
+        <w:t>Existem também os</w:t>
+      </w:r>
+      <w:r>
+        <w:rPr>
+          <w:color w:val="000000"/>
+          <w:sz w:val="24"/>
+          <w:szCs w:val="24"/>
+          <w:lang w:val="pt-BR"/>
+        </w:rPr>
+        <w:t xml:space="preserve"> </w:t>
       </w:r>
       <w:r>
         <w:rPr>
@@ -4117,6 +4979,15 @@
           <w:lang w:val="pt-BR"/>
         </w:rPr>
         <w:t>neumáticos</w:t>
+      </w:r>
+      <w:r>
+        <w:rPr>
+          <w:color w:val="000000"/>
+          <w:sz w:val="24"/>
+          <w:szCs w:val="24"/>
+          <w:lang w:val="pt-BR"/>
+        </w:rPr>
+        <w:t>, os quais</w:t>
       </w:r>
       <w:r>
         <w:rPr>
@@ -4175,8 +5046,8 @@
           <w:spacing w:val="0"/>
         </w:rPr>
       </w:pPr>
-      <w:bookmarkStart w:id="10" w:name="_Toc49983335111111"/>
-      <w:bookmarkStart w:id="11" w:name="_Toc75454878"/>
+      <w:bookmarkStart w:id="13" w:name="_Toc49983335111111"/>
+      <w:bookmarkStart w:id="14" w:name="_Toc75454878"/>
       <w:r>
         <w:rPr>
           <w:color w:val="000000"/>
@@ -4191,7 +5062,7 @@
         </w:rPr>
         <w:t>.</w:t>
       </w:r>
-      <w:bookmarkEnd w:id="10"/>
+      <w:bookmarkEnd w:id="13"/>
       <w:r>
         <w:rPr>
           <w:color w:val="000000"/>
@@ -4199,7 +5070,7 @@
         </w:rPr>
         <w:t>6 Consumo sustentável</w:t>
       </w:r>
-      <w:bookmarkEnd w:id="11"/>
+      <w:bookmarkEnd w:id="14"/>
     </w:p>
     <w:p>
       <w:pPr>
@@ -4491,7 +5362,25 @@
           <w:lang w:val="pt-BR"/>
         </w:rPr>
         <w:tab/>
-        <w:t xml:space="preserve">Desta forma, o consumo sustentável ou consciente não implica na abstinência da utilização de determinado recurso natural, mas sim no ato de repensar </w:t>
+        <w:t>Desta forma, o consumo sustentável ou consciente não implica na abstinência da utilização de determinado recurso natural, mas sim</w:t>
+      </w:r>
+      <w:r>
+        <w:rPr>
+          <w:color w:val="000000"/>
+          <w:sz w:val="24"/>
+          <w:szCs w:val="24"/>
+          <w:lang w:val="pt-BR"/>
+        </w:rPr>
+        <w:t>,</w:t>
+      </w:r>
+      <w:r>
+        <w:rPr>
+          <w:color w:val="000000"/>
+          <w:sz w:val="24"/>
+          <w:szCs w:val="24"/>
+          <w:lang w:val="pt-BR"/>
+        </w:rPr>
+        <w:t xml:space="preserve"> no ato de repensar </w:t>
       </w:r>
       <w:r>
         <w:rPr>
@@ -4519,7 +5408,16 @@
           <w:szCs w:val="24"/>
           <w:lang w:val="pt-BR"/>
         </w:rPr>
-        <w:t xml:space="preserve"> de utiliza</w:t>
+        <w:t xml:space="preserve"> de utiliz</w:t>
+      </w:r>
+      <w:r>
+        <w:rPr>
+          <w:color w:val="000000"/>
+          <w:sz w:val="24"/>
+          <w:szCs w:val="24"/>
+          <w:lang w:val="pt-BR"/>
+        </w:rPr>
+        <w:t>á</w:t>
       </w:r>
       <w:r>
         <w:rPr>
@@ -4558,48 +5456,49 @@
         </w:rPr>
         <w:t xml:space="preserve"> o desperdício e prezando sempre pela reutilização quando possível.</w:t>
       </w:r>
-    </w:p>
-    <w:p>
-      <w:pPr>
-        <w:spacing w:line="360" w:lineRule="auto"/>
-        <w:jc w:val="both"/>
-        <w:rPr>
-          <w:color w:val="000000"/>
-          <w:sz w:val="24"/>
-          <w:szCs w:val="24"/>
-          <w:lang w:val="pt-BR"/>
-        </w:rPr>
-      </w:pPr>
-      <w:r>
-        <w:rPr>
-          <w:b/>
-          <w:bCs/>
-          <w:i/>
-          <w:color w:val="000000"/>
-          <w:sz w:val="24"/>
-          <w:szCs w:val="24"/>
-          <w:lang w:val="pt-BR"/>
-        </w:rPr>
-        <w:tab/>
-      </w:r>
-      <w:r>
-        <w:rPr>
-          <w:color w:val="000000"/>
-          <w:sz w:val="24"/>
-          <w:szCs w:val="24"/>
-          <w:lang w:val="pt-BR"/>
-        </w:rPr>
-        <w:t xml:space="preserve">Apesar do conceito de consumo consciente parecer relativamente novo, o assunto já vem sendo discutido há muitos anos ao redor do mundo, o que levou a concepção que temos hoje. Na Europa, publicações que datam o ano de 1972, já se encontravam matérias que </w:t>
-      </w:r>
-      <w:r>
-        <w:rPr>
-          <w:color w:val="000000"/>
-          <w:sz w:val="24"/>
-          <w:szCs w:val="24"/>
-          <w:lang w:val="pt-BR"/>
-        </w:rPr>
-        <w:lastRenderedPageBreak/>
-        <w:t xml:space="preserve">expressavam preocupações com o consumismo e seus impactos na sociedade e no planeta, se espalhando pelo resto do mundo ao fim do século XX. </w:t>
+      <w:r>
+        <w:rPr>
+          <w:color w:val="000000"/>
+          <w:sz w:val="24"/>
+          <w:szCs w:val="24"/>
+          <w:lang w:val="pt-BR"/>
+        </w:rPr>
+        <w:t xml:space="preserve"> </w:t>
+      </w:r>
+      <w:r>
+        <w:rPr>
+          <w:color w:val="000000"/>
+          <w:sz w:val="24"/>
+          <w:szCs w:val="24"/>
+          <w:lang w:val="pt-BR"/>
+        </w:rPr>
+        <w:t xml:space="preserve">Apesar do conceito </w:t>
+      </w:r>
+      <w:commentRangeStart w:id="15"/>
+      <w:r>
+        <w:rPr>
+          <w:color w:val="000000"/>
+          <w:sz w:val="24"/>
+          <w:szCs w:val="24"/>
+          <w:lang w:val="pt-BR"/>
+        </w:rPr>
+        <w:t>de consumo consciente</w:t>
+      </w:r>
+      <w:commentRangeEnd w:id="15"/>
+      <w:r>
+        <w:rPr>
+          <w:rStyle w:val="Refdecomentrio"/>
+        </w:rPr>
+        <w:commentReference w:id="15"/>
+      </w:r>
+      <w:r>
+        <w:rPr>
+          <w:color w:val="000000"/>
+          <w:sz w:val="24"/>
+          <w:szCs w:val="24"/>
+          <w:lang w:val="pt-BR"/>
+        </w:rPr>
+        <w:t xml:space="preserve"> parecer relativamente novo, o assunto já vem sendo discutido há muitos anos ao redor do mundo, o que levou a concepção que temos hoje. Na Europa, publicações que datam o ano de 1972, já se encontravam matérias que expressavam preocupações com o consumismo e seus impactos na sociedade e no planeta, se espalhando pelo resto do mundo ao fim do século XX. </w:t>
       </w:r>
     </w:p>
     <w:p>
@@ -4621,7 +5520,35 @@
           <w:szCs w:val="24"/>
           <w:lang w:val="pt-BR"/>
         </w:rPr>
-        <w:t>Outro fato histórico foram as listas brancas do século XIX, onde um grupo de donas de casa nova-iorquinas cujos maridos eram submetidos às condições de trabalho desumanas. Elas escreveram em cadernos o nome das empresas que respeitavam os funcionários, dessa forma, inúmeras pessoas deixaram de adquirir produtos das demais instituições que não prestavam o devido respeito. Apesar do movimento não dar indícios de um consumo sustentável, foi de suma importância, pois impulsionou a visibilidade dos clientes diante das empresas, sendo a base para o conceito de consumo verde.</w:t>
+        <w:t>Outro fato histórico foram as listas brancas do século XIX, onde um grupo de donas de casa nova-iorquinas</w:t>
+      </w:r>
+      <w:r>
+        <w:rPr>
+          <w:color w:val="000000"/>
+          <w:sz w:val="24"/>
+          <w:szCs w:val="24"/>
+          <w:lang w:val="pt-BR"/>
+        </w:rPr>
+        <w:t>,</w:t>
+      </w:r>
+      <w:r>
+        <w:rPr>
+          <w:color w:val="000000"/>
+          <w:sz w:val="24"/>
+          <w:szCs w:val="24"/>
+          <w:lang w:val="pt-BR"/>
+        </w:rPr>
+        <w:t xml:space="preserve"> cujos maridos eram submetidos às condições de trabalho desumanas. Elas </w:t>
+      </w:r>
+      <w:r>
+        <w:rPr>
+          <w:color w:val="000000"/>
+          <w:sz w:val="24"/>
+          <w:szCs w:val="24"/>
+          <w:lang w:val="pt-BR"/>
+        </w:rPr>
+        <w:lastRenderedPageBreak/>
+        <w:t>escreveram em cadernos o nome das empresas que respeitavam os funcionários, dessa forma, inúmeras pessoas deixaram de adquirir produtos das demais instituições que não prestavam o devido respeito. Apesar do movimento não dar indícios de um consumo sustentável, foi de suma importância, pois impulsionou a visibilidade dos clientes diante das empresas, sendo a base para o conceito de consumo verde.</w:t>
       </w:r>
     </w:p>
     <w:p>
@@ -4647,8 +5574,8 @@
           <w:spacing w:val="0"/>
         </w:rPr>
       </w:pPr>
-      <w:bookmarkStart w:id="12" w:name="_Toc499833351111111"/>
-      <w:bookmarkStart w:id="13" w:name="_Toc75454879"/>
+      <w:bookmarkStart w:id="16" w:name="_Toc499833351111111"/>
+      <w:bookmarkStart w:id="17" w:name="_Toc75454879"/>
       <w:r>
         <w:rPr>
           <w:color w:val="000000"/>
@@ -4663,7 +5590,7 @@
         </w:rPr>
         <w:t>.</w:t>
       </w:r>
-      <w:bookmarkEnd w:id="12"/>
+      <w:bookmarkEnd w:id="16"/>
       <w:r>
         <w:rPr>
           <w:color w:val="000000"/>
@@ -4678,7 +5605,7 @@
         </w:rPr>
         <w:t xml:space="preserve"> Cultura cafeeira</w:t>
       </w:r>
-      <w:bookmarkEnd w:id="13"/>
+      <w:bookmarkEnd w:id="17"/>
     </w:p>
     <w:p>
       <w:pPr>
@@ -4712,6 +5639,79 @@
         <w:tab/>
         <w:t>O café é uma planta oriunda da Etiópia, no continente africano. Diz a lenda que um pastor de ovelhas começou a observar que suas cabras ficavam diferentes e agitadas ao comer suas folhas, foi o primeiro indício do surgimento do café e de suas propriedades energéticas. Partindo da África, a cultura se estendeu para diversos outros povos, Arábia, Egito, Turquia, até que o Sargento Francisco de Mello Palheta transportou uma muda de café da Guiana Francesa para o Brasil em 1727.</w:t>
       </w:r>
+      <w:r>
+        <w:rPr>
+          <w:rFonts w:ascii="Calibri" w:hAnsi="Calibri"/>
+          <w:color w:val="000000"/>
+          <w:sz w:val="22"/>
+          <w:szCs w:val="22"/>
+          <w:lang w:val="pt-BR"/>
+        </w:rPr>
+        <w:t xml:space="preserve"> </w:t>
+      </w:r>
+      <w:r>
+        <w:rPr>
+          <w:color w:val="000000"/>
+          <w:sz w:val="24"/>
+          <w:szCs w:val="24"/>
+          <w:lang w:val="pt-BR"/>
+        </w:rPr>
+        <w:t xml:space="preserve">Apesar de sua entrada </w:t>
+      </w:r>
+      <w:r>
+        <w:rPr>
+          <w:color w:val="000000"/>
+          <w:sz w:val="24"/>
+          <w:szCs w:val="24"/>
+          <w:lang w:val="pt-BR"/>
+        </w:rPr>
+        <w:t xml:space="preserve">precoce </w:t>
+      </w:r>
+      <w:r>
+        <w:rPr>
+          <w:color w:val="000000"/>
+          <w:sz w:val="24"/>
+          <w:szCs w:val="24"/>
+          <w:lang w:val="pt-BR"/>
+        </w:rPr>
+        <w:t xml:space="preserve">no </w:t>
+      </w:r>
+      <w:r>
+        <w:rPr>
+          <w:color w:val="000000"/>
+          <w:sz w:val="24"/>
+          <w:szCs w:val="24"/>
+          <w:lang w:val="pt-BR"/>
+        </w:rPr>
+        <w:t>país</w:t>
+      </w:r>
+      <w:r>
+        <w:rPr>
+          <w:color w:val="000000"/>
+          <w:sz w:val="24"/>
+          <w:szCs w:val="24"/>
+          <w:lang w:val="pt-BR"/>
+        </w:rPr>
+        <w:t xml:space="preserve">, o café só passou a ser o principal produto da economia a partir do século XIX. Tal alavancamento na produção cafeeira se deve ao aumento da procura pelos mercados consumidores da Europa e </w:t>
+      </w:r>
+      <w:r>
+        <w:rPr>
+          <w:color w:val="000000"/>
+          <w:sz w:val="24"/>
+          <w:szCs w:val="24"/>
+          <w:lang w:val="pt-BR"/>
+        </w:rPr>
+        <w:t xml:space="preserve">dos </w:t>
+      </w:r>
+      <w:r>
+        <w:rPr>
+          <w:color w:val="000000"/>
+          <w:sz w:val="24"/>
+          <w:szCs w:val="24"/>
+          <w:lang w:val="pt-BR"/>
+        </w:rPr>
+        <w:t>Estados Unidos. Em 1836 o grão chegou a superar a produção açucareira, fazendo do grão o principal produto de exportação do império.</w:t>
+      </w:r>
     </w:p>
     <w:p>
       <w:pPr>
@@ -4730,61 +5730,43 @@
           <w:lang w:val="pt-BR"/>
         </w:rPr>
         <w:tab/>
-        <w:t xml:space="preserve">Apesar de sua entrada </w:t>
-      </w:r>
-      <w:r>
-        <w:rPr>
-          <w:color w:val="000000"/>
-          <w:sz w:val="24"/>
-          <w:szCs w:val="24"/>
-          <w:lang w:val="pt-BR"/>
-        </w:rPr>
-        <w:t xml:space="preserve">precoce </w:t>
-      </w:r>
-      <w:r>
-        <w:rPr>
-          <w:color w:val="000000"/>
-          <w:sz w:val="24"/>
-          <w:szCs w:val="24"/>
-          <w:lang w:val="pt-BR"/>
-        </w:rPr>
-        <w:t xml:space="preserve">no Brasil, o café só passou a ser o principal produto da economia brasileira a partir do século XIX. Tal alavancamento na produção cafeeira se deve ao aumento da procura pelos mercados consumidores da Europa e </w:t>
-      </w:r>
-      <w:r>
-        <w:rPr>
-          <w:color w:val="000000"/>
-          <w:sz w:val="24"/>
-          <w:szCs w:val="24"/>
-          <w:lang w:val="pt-BR"/>
-        </w:rPr>
-        <w:t xml:space="preserve">dos </w:t>
-      </w:r>
-      <w:r>
-        <w:rPr>
-          <w:color w:val="000000"/>
-          <w:sz w:val="24"/>
-          <w:szCs w:val="24"/>
-          <w:lang w:val="pt-BR"/>
-        </w:rPr>
-        <w:t>Estados Unidos. Em 1836 o grão chegou a superar a produção açucareira</w:t>
-      </w:r>
-      <w:r>
-        <w:rPr>
-          <w:color w:val="000000"/>
-          <w:sz w:val="24"/>
-          <w:szCs w:val="24"/>
-          <w:lang w:val="pt-BR"/>
-        </w:rPr>
-        <w:t xml:space="preserve"> no país</w:t>
-      </w:r>
-      <w:r>
-        <w:rPr>
-          <w:color w:val="000000"/>
-          <w:sz w:val="24"/>
-          <w:szCs w:val="24"/>
-          <w:lang w:val="pt-BR"/>
-        </w:rPr>
-        <w:t>, fazendo do grão o principal produto de exportação do império.</w:t>
+        <w:t>No período de ascensão do império as técnicas de produção eram bem simples. Primeiro desmatavam a área para plantarem as mudas, as quais demoravam por volta de cinco anos para produzir. Para zelar as plantas eram utilizados somente enxadas e foices. A colheita era realizada manualmente pelos escravos, posteriormente</w:t>
+      </w:r>
+      <w:r>
+        <w:rPr>
+          <w:color w:val="000000"/>
+          <w:sz w:val="24"/>
+          <w:szCs w:val="24"/>
+          <w:lang w:val="pt-BR"/>
+        </w:rPr>
+        <w:t>,</w:t>
+      </w:r>
+      <w:r>
+        <w:rPr>
+          <w:color w:val="000000"/>
+          <w:sz w:val="24"/>
+          <w:szCs w:val="24"/>
+          <w:lang w:val="pt-BR"/>
+        </w:rPr>
+        <w:t xml:space="preserve"> secado ao sol em terreiros e por fim eram pilados (processo </w:t>
+      </w:r>
+      <w:r>
+        <w:rPr>
+          <w:color w:val="000000"/>
+          <w:sz w:val="24"/>
+          <w:szCs w:val="24"/>
+          <w:lang w:val="pt-BR"/>
+        </w:rPr>
+        <w:t>onde são</w:t>
+      </w:r>
+      <w:r>
+        <w:rPr>
+          <w:color w:val="000000"/>
+          <w:sz w:val="24"/>
+          <w:szCs w:val="24"/>
+          <w:lang w:val="pt-BR"/>
+        </w:rPr>
+        <w:t xml:space="preserve"> retirados o revestimento dos grãos), geralmente utilizando monjolos. Ao fim de tudo, os grãos eram ensacados e carregados no lombo de animais para o porto do Rio de Janeiro.</w:t>
       </w:r>
     </w:p>
     <w:p>
@@ -4804,55 +5786,7 @@
           <w:lang w:val="pt-BR"/>
         </w:rPr>
         <w:tab/>
-        <w:t xml:space="preserve">No período de ascensão do império as técnicas de produção eram bem simples. Primeiro desmatavam a área para plantarem as mudas, as quais demoravam por volta de cinco anos para produzir. Para zelar as plantas eram utilizados somente enxadas e foices. A colheita era realizada manualmente pelos escravos, posteriormente secado ao sol em terreiros e por fim eram pilados (processo </w:t>
-      </w:r>
-      <w:r>
-        <w:rPr>
-          <w:color w:val="000000"/>
-          <w:sz w:val="24"/>
-          <w:szCs w:val="24"/>
-          <w:lang w:val="pt-BR"/>
-        </w:rPr>
-        <w:t>onde são</w:t>
-      </w:r>
-      <w:r>
-        <w:rPr>
-          <w:color w:val="000000"/>
-          <w:sz w:val="24"/>
-          <w:szCs w:val="24"/>
-          <w:lang w:val="pt-BR"/>
-        </w:rPr>
-        <w:t xml:space="preserve"> retirados o revestimento dos grãos), geralmente utilizando monjolos. Ao fim de tudo, os grãos eram ensacados e carregados no lombo de animais para o porto do Rio de Janeiro.</w:t>
-      </w:r>
-    </w:p>
-    <w:p>
-      <w:pPr>
-        <w:spacing w:line="360" w:lineRule="auto"/>
-        <w:jc w:val="both"/>
-        <w:rPr>
-          <w:color w:val="000000"/>
-          <w:lang w:val="pt-BR"/>
-        </w:rPr>
-      </w:pPr>
-      <w:r>
-        <w:rPr>
-          <w:color w:val="000000"/>
-          <w:sz w:val="24"/>
-          <w:szCs w:val="24"/>
-          <w:lang w:val="pt-BR"/>
-        </w:rPr>
-        <w:tab/>
-        <w:t xml:space="preserve">Com o passar do tempo, a modernização também alcançou os produtores cafeeiros, métodos antes utilizados estão cada vez mais ausentes nas lavouras. Surgiram na cultura cafeeira, novas práticas, técnicas e ferramentas, como por exemplo, os agrotóxicos, roçadeiras, </w:t>
-      </w:r>
-      <w:r>
-        <w:rPr>
-          <w:color w:val="000000"/>
-          <w:sz w:val="24"/>
-          <w:szCs w:val="24"/>
-          <w:lang w:val="pt-BR"/>
-        </w:rPr>
-        <w:lastRenderedPageBreak/>
-        <w:t>adubos especializados, colheita mecanizada, poda, desbrota, irrigação e monitoramento remoto de plantio</w:t>
+        <w:t>Com o passar do tempo, a modernização também alcançou os produtores cafeeiros, métodos antes utilizados</w:t>
       </w:r>
       <w:r>
         <w:rPr>
@@ -4870,6 +5804,60 @@
           <w:szCs w:val="24"/>
           <w:lang w:val="pt-BR"/>
         </w:rPr>
+        <w:t xml:space="preserve"> estão cada vez mais ausentes nas lavouras</w:t>
+      </w:r>
+      <w:r>
+        <w:rPr>
+          <w:color w:val="000000"/>
+          <w:sz w:val="24"/>
+          <w:szCs w:val="24"/>
+          <w:lang w:val="pt-BR"/>
+        </w:rPr>
+        <w:t xml:space="preserve">, surgindo assim </w:t>
+      </w:r>
+      <w:r>
+        <w:rPr>
+          <w:color w:val="000000"/>
+          <w:sz w:val="24"/>
+          <w:szCs w:val="24"/>
+          <w:lang w:val="pt-BR"/>
+        </w:rPr>
+        <w:t>na cultura, novas práticas, técnicas e ferramentas, como por exemplo</w:t>
+      </w:r>
+      <w:r>
+        <w:rPr>
+          <w:color w:val="000000"/>
+          <w:sz w:val="24"/>
+          <w:szCs w:val="24"/>
+          <w:lang w:val="pt-BR"/>
+        </w:rPr>
+        <w:t>:</w:t>
+      </w:r>
+      <w:r>
+        <w:rPr>
+          <w:color w:val="000000"/>
+          <w:sz w:val="24"/>
+          <w:szCs w:val="24"/>
+          <w:lang w:val="pt-BR"/>
+        </w:rPr>
+        <w:t xml:space="preserve"> os agrotóxicos, roçadeiras, adubos especializados, colheita mecanizada, poda, desbrota, irrigação e monitoramento remoto de plantio</w:t>
+      </w:r>
+      <w:r>
+        <w:rPr>
+          <w:color w:val="000000"/>
+          <w:sz w:val="24"/>
+          <w:szCs w:val="24"/>
+          <w:lang w:val="pt-BR"/>
+        </w:rPr>
+        <w:t>,</w:t>
+      </w:r>
+      <w:r>
+        <w:rPr>
+          <w:color w:val="000000"/>
+          <w:sz w:val="24"/>
+          <w:szCs w:val="24"/>
+          <w:lang w:val="pt-BR"/>
+        </w:rPr>
         <w:t xml:space="preserve"> </w:t>
       </w:r>
       <w:r>
@@ -4888,7 +5876,25 @@
           <w:szCs w:val="24"/>
           <w:lang w:val="pt-BR"/>
         </w:rPr>
-        <w:t xml:space="preserve"> sempre deixar o plantio em condições favoráveis para o seu desenvolvimento e produção</w:t>
+        <w:t xml:space="preserve"> sempre deixa</w:t>
+      </w:r>
+      <w:r>
+        <w:rPr>
+          <w:color w:val="000000"/>
+          <w:sz w:val="24"/>
+          <w:szCs w:val="24"/>
+          <w:lang w:val="pt-BR"/>
+        </w:rPr>
+        <w:t xml:space="preserve">-lo </w:t>
+      </w:r>
+      <w:r>
+        <w:rPr>
+          <w:color w:val="000000"/>
+          <w:sz w:val="24"/>
+          <w:szCs w:val="24"/>
+          <w:lang w:val="pt-BR"/>
+        </w:rPr>
+        <w:t>em condições favoráveis para o seu desenvolvimento e produção</w:t>
       </w:r>
       <w:r>
         <w:rPr>
@@ -5112,7 +6118,31 @@
           <w:szCs w:val="24"/>
           <w:lang w:val="pt-BR"/>
         </w:rPr>
-        <w:t>Uma das dificuldades encontradas na implementação de um sistema automatizado utilizando Arduino e Android no meio agrícola</w:t>
+        <w:t>Uma das dificuldades encontradas na implementação de um sistema automatizado</w:t>
+      </w:r>
+      <w:r>
+        <w:rPr>
+          <w:sz w:val="24"/>
+          <w:szCs w:val="24"/>
+          <w:lang w:val="pt-BR"/>
+        </w:rPr>
+        <w:t>,</w:t>
+      </w:r>
+      <w:r>
+        <w:rPr>
+          <w:sz w:val="24"/>
+          <w:szCs w:val="24"/>
+          <w:lang w:val="pt-BR"/>
+        </w:rPr>
+        <w:t xml:space="preserve"> utilizando Arduino e Android no meio agrícola</w:t>
+      </w:r>
+      <w:r>
+        <w:rPr>
+          <w:sz w:val="24"/>
+          <w:szCs w:val="24"/>
+          <w:lang w:val="pt-BR"/>
+        </w:rPr>
+        <w:t>,</w:t>
       </w:r>
       <w:r>
         <w:rPr>
@@ -5152,6 +6182,14 @@
           <w:szCs w:val="24"/>
           <w:lang w:val="pt-BR"/>
         </w:rPr>
+        <w:t>,</w:t>
+      </w:r>
+      <w:r>
+        <w:rPr>
+          <w:sz w:val="24"/>
+          <w:szCs w:val="24"/>
+          <w:lang w:val="pt-BR"/>
+        </w:rPr>
         <w:t xml:space="preserve"> a adesão de uma rede </w:t>
       </w:r>
       <w:r>
@@ -5176,23 +6214,71 @@
           <w:szCs w:val="24"/>
           <w:lang w:val="pt-BR"/>
         </w:rPr>
-        <w:t xml:space="preserve"> Dependendo da localidade a instalação de uma rede pode gerar altos custos, além do fato de </w:t>
-      </w:r>
-      <w:r>
-        <w:rPr>
-          <w:sz w:val="24"/>
-          <w:szCs w:val="24"/>
-          <w:lang w:val="pt-BR"/>
-        </w:rPr>
-        <w:t xml:space="preserve">que </w:t>
-      </w:r>
-      <w:r>
-        <w:rPr>
-          <w:sz w:val="24"/>
-          <w:szCs w:val="24"/>
-          <w:lang w:val="pt-BR"/>
-        </w:rPr>
-        <w:t>conexões antenadas serem relativamente mais lentas que uma fibra óptica, o que pode gerar atrasos nas requisições.</w:t>
+        <w:t xml:space="preserve"> Dependendo da localidade</w:t>
+      </w:r>
+      <w:r>
+        <w:rPr>
+          <w:sz w:val="24"/>
+          <w:szCs w:val="24"/>
+          <w:lang w:val="pt-BR"/>
+        </w:rPr>
+        <w:t>,</w:t>
+      </w:r>
+      <w:r>
+        <w:rPr>
+          <w:sz w:val="24"/>
+          <w:szCs w:val="24"/>
+          <w:lang w:val="pt-BR"/>
+        </w:rPr>
+        <w:t xml:space="preserve"> a instalação de uma rede pode gerar altos custos, além do fato de </w:t>
+      </w:r>
+      <w:r>
+        <w:rPr>
+          <w:sz w:val="24"/>
+          <w:szCs w:val="24"/>
+          <w:lang w:val="pt-BR"/>
+        </w:rPr>
+        <w:t>que</w:t>
+      </w:r>
+      <w:r>
+        <w:rPr>
+          <w:sz w:val="24"/>
+          <w:szCs w:val="24"/>
+          <w:lang w:val="pt-BR"/>
+        </w:rPr>
+        <w:t xml:space="preserve"> as</w:t>
+      </w:r>
+      <w:r>
+        <w:rPr>
+          <w:sz w:val="24"/>
+          <w:szCs w:val="24"/>
+          <w:lang w:val="pt-BR"/>
+        </w:rPr>
+        <w:t xml:space="preserve"> </w:t>
+      </w:r>
+      <w:r>
+        <w:rPr>
+          <w:sz w:val="24"/>
+          <w:szCs w:val="24"/>
+          <w:lang w:val="pt-BR"/>
+        </w:rPr>
+        <w:t xml:space="preserve">conexões antenadas </w:t>
+      </w:r>
+      <w:r>
+        <w:rPr>
+          <w:sz w:val="24"/>
+          <w:szCs w:val="24"/>
+          <w:lang w:val="pt-BR"/>
+        </w:rPr>
+        <w:t>são</w:t>
+      </w:r>
+      <w:r>
+        <w:rPr>
+          <w:sz w:val="24"/>
+          <w:szCs w:val="24"/>
+          <w:lang w:val="pt-BR"/>
+        </w:rPr>
+        <w:t xml:space="preserve"> relativamente mais lentas que uma fibra óptica, o que pode gerar atrasos nas requisições.</w:t>
       </w:r>
     </w:p>
     <w:p>
@@ -5214,7 +6300,25 @@
           <w:szCs w:val="24"/>
           <w:lang w:val="pt-BR"/>
         </w:rPr>
-        <w:t>O gráfico a seguir apresenta o quão avassalador é a ausência de internet nas zonas rurais brasileiras</w:t>
+        <w:t>O gráfico a seguir apresenta o quão avassalador</w:t>
+      </w:r>
+      <w:r>
+        <w:rPr>
+          <w:color w:val="000000" w:themeColor="text1"/>
+          <w:sz w:val="24"/>
+          <w:szCs w:val="24"/>
+          <w:lang w:val="pt-BR"/>
+        </w:rPr>
+        <w:t>a</w:t>
+      </w:r>
+      <w:r>
+        <w:rPr>
+          <w:color w:val="000000" w:themeColor="text1"/>
+          <w:sz w:val="24"/>
+          <w:szCs w:val="24"/>
+          <w:lang w:val="pt-BR"/>
+        </w:rPr>
+        <w:t xml:space="preserve"> é a ausência de internet nas zonas rurais brasileiras</w:t>
       </w:r>
       <w:r>
         <w:rPr>
@@ -5446,7 +6550,6 @@
           <w:szCs w:val="24"/>
           <w:lang w:val="pt-BR"/>
         </w:rPr>
-        <w:lastRenderedPageBreak/>
         <w:drawing>
           <wp:inline distT="0" distB="0" distL="0" distR="0" wp14:anchorId="13A43793" wp14:editId="21BD36AF">
             <wp:extent cx="5760000" cy="2576830"/>
@@ -5455,7 +6558,7 @@
             <wp:cNvGraphicFramePr/>
             <a:graphic xmlns:a="http://schemas.openxmlformats.org/drawingml/2006/main">
               <a:graphicData uri="http://schemas.openxmlformats.org/drawingml/2006/chart">
-                <c:chart xmlns:c="http://schemas.openxmlformats.org/drawingml/2006/chart" xmlns:r="http://schemas.openxmlformats.org/officeDocument/2006/relationships" r:id="rId9"/>
+                <c:chart xmlns:c="http://schemas.openxmlformats.org/drawingml/2006/chart" xmlns:r="http://schemas.openxmlformats.org/officeDocument/2006/relationships" r:id="rId13"/>
               </a:graphicData>
             </a:graphic>
           </wp:inline>
@@ -5560,7 +6663,23 @@
           <w:szCs w:val="24"/>
           <w:lang w:val="pt-BR"/>
         </w:rPr>
-        <w:t>, para se adaptar à irrigação automatizada faz-se necessári</w:t>
+        <w:t>, para se adaptar à irrigação automatizada</w:t>
+      </w:r>
+      <w:r>
+        <w:rPr>
+          <w:sz w:val="24"/>
+          <w:szCs w:val="24"/>
+          <w:lang w:val="pt-BR"/>
+        </w:rPr>
+        <w:t>,</w:t>
+      </w:r>
+      <w:r>
+        <w:rPr>
+          <w:sz w:val="24"/>
+          <w:szCs w:val="24"/>
+          <w:lang w:val="pt-BR"/>
+        </w:rPr>
+        <w:t xml:space="preserve"> faz-se necessári</w:t>
       </w:r>
       <w:r>
         <w:rPr>
@@ -5577,6 +6696,94 @@
           <w:lang w:val="pt-BR"/>
         </w:rPr>
         <w:t xml:space="preserve"> a adesão tanto de uma bomba à energia quanto obviamente a própria rede elétrica.</w:t>
+      </w:r>
+      <w:r>
+        <w:rPr>
+          <w:sz w:val="24"/>
+          <w:szCs w:val="24"/>
+          <w:lang w:val="pt-BR"/>
+        </w:rPr>
+        <w:t xml:space="preserve"> </w:t>
+      </w:r>
+      <w:r>
+        <w:rPr>
+          <w:sz w:val="24"/>
+          <w:szCs w:val="24"/>
+          <w:lang w:val="pt-BR"/>
+        </w:rPr>
+        <w:t xml:space="preserve">Apesar </w:t>
+      </w:r>
+      <w:r>
+        <w:rPr>
+          <w:sz w:val="24"/>
+          <w:szCs w:val="24"/>
+          <w:lang w:val="pt-BR"/>
+        </w:rPr>
+        <w:t>d</w:t>
+      </w:r>
+      <w:r>
+        <w:rPr>
+          <w:sz w:val="24"/>
+          <w:szCs w:val="24"/>
+          <w:lang w:val="pt-BR"/>
+        </w:rPr>
+        <w:t>e ele funcionar</w:t>
+      </w:r>
+      <w:r>
+        <w:rPr>
+          <w:sz w:val="24"/>
+          <w:szCs w:val="24"/>
+          <w:lang w:val="pt-BR"/>
+        </w:rPr>
+        <w:t xml:space="preserve"> à base de baterias, se torna inviável devido ao alto custo de capital e de tempo de manutenção, já que um simples </w:t>
+      </w:r>
+      <w:commentRangeStart w:id="18"/>
+      <w:r>
+        <w:rPr>
+          <w:sz w:val="24"/>
+          <w:szCs w:val="24"/>
+          <w:lang w:val="pt-BR"/>
+        </w:rPr>
+        <w:t>rel</w:t>
+      </w:r>
+      <w:r>
+        <w:rPr>
+          <w:sz w:val="24"/>
+          <w:szCs w:val="24"/>
+          <w:lang w:val="pt-BR"/>
+        </w:rPr>
+        <w:t>é</w:t>
+      </w:r>
+      <w:commentRangeEnd w:id="18"/>
+      <w:r>
+        <w:rPr>
+          <w:rStyle w:val="Refdecomentrio"/>
+        </w:rPr>
+        <w:commentReference w:id="18"/>
+      </w:r>
+      <w:r>
+        <w:rPr>
+          <w:sz w:val="24"/>
+          <w:szCs w:val="24"/>
+          <w:lang w:val="pt-BR"/>
+        </w:rPr>
+        <w:t xml:space="preserve"> de baixo nível</w:t>
+      </w:r>
+      <w:r>
+        <w:rPr>
+          <w:sz w:val="24"/>
+          <w:szCs w:val="24"/>
+          <w:lang w:val="pt-BR"/>
+        </w:rPr>
+        <w:t>,</w:t>
+      </w:r>
+      <w:r>
+        <w:rPr>
+          <w:sz w:val="24"/>
+          <w:szCs w:val="24"/>
+          <w:lang w:val="pt-BR"/>
+        </w:rPr>
+        <w:t xml:space="preserve"> consome em média uma bateria de 9V em três dias. Ainda que o circuito opere por meio de baterias, ainda se faz insuficiente, pois a maioria das bombas de água operam em tensão 220V.</w:t>
       </w:r>
     </w:p>
     <w:p>
@@ -5596,26 +6803,6 @@
           <w:szCs w:val="24"/>
           <w:lang w:val="pt-BR"/>
         </w:rPr>
-        <w:t>Apesar do Arduino funcionar à base de baterias, se torna inviável devido ao alto custo de capital e de tempo de manutenção, já que um simples rele de baixo nível consome em média uma bateria de 9V em três dias. Ainda que o circuito opere por meio de baterias, ainda se faz insuficiente, pois a maioria das bombas de água operam em tensão 220V.</w:t>
-      </w:r>
-    </w:p>
-    <w:p>
-      <w:pPr>
-        <w:spacing w:line="360" w:lineRule="auto"/>
-        <w:ind w:firstLine="851"/>
-        <w:jc w:val="both"/>
-        <w:rPr>
-          <w:sz w:val="24"/>
-          <w:szCs w:val="24"/>
-          <w:lang w:val="pt-BR"/>
-        </w:rPr>
-      </w:pPr>
-      <w:r>
-        <w:rPr>
-          <w:sz w:val="24"/>
-          <w:szCs w:val="24"/>
-          <w:lang w:val="pt-BR"/>
-        </w:rPr>
         <w:t xml:space="preserve">Uma alternativa para sanar essa dificuldade é a utilização de energia solar, sendo </w:t>
       </w:r>
       <w:proofErr w:type="spellStart"/>
@@ -5650,27 +6837,55 @@
           <w:szCs w:val="24"/>
           <w:lang w:val="pt-BR"/>
         </w:rPr>
-        <w:t xml:space="preserve">Energia Total (2021), o orçamento necessário para o funcionamento de uma bomba trifásica de 5 cavalos com tensão 220V gira em torno de 24 mil reais, o que para pequenos produtores pode sair mais caro do que a instalação de uma rede elétrica. </w:t>
-      </w:r>
-    </w:p>
-    <w:p>
-      <w:pPr>
-        <w:spacing w:line="360" w:lineRule="auto"/>
-        <w:jc w:val="both"/>
-        <w:rPr>
-          <w:sz w:val="24"/>
-          <w:szCs w:val="24"/>
-          <w:lang w:val="pt-BR"/>
-        </w:rPr>
-      </w:pPr>
-      <w:r>
-        <w:rPr>
-          <w:sz w:val="24"/>
-          <w:szCs w:val="24"/>
-          <w:lang w:val="pt-BR"/>
-        </w:rPr>
-        <w:tab/>
-        <w:t>Apesar de seu alto custo</w:t>
+        <w:t>Energia Total (2021), o orçamento necessário para o funcionamento de uma bomba trifásica de 5</w:t>
+      </w:r>
+      <w:r>
+        <w:rPr>
+          <w:sz w:val="24"/>
+          <w:szCs w:val="24"/>
+          <w:lang w:val="pt-BR"/>
+        </w:rPr>
+        <w:t xml:space="preserve">CV </w:t>
+      </w:r>
+      <w:r>
+        <w:rPr>
+          <w:sz w:val="24"/>
+          <w:szCs w:val="24"/>
+          <w:lang w:val="pt-BR"/>
+        </w:rPr>
+        <w:t xml:space="preserve">com tensão 220V gira em torno de 24 mil reais, o que para pequenos produtores pode sair mais caro do que a instalação de uma rede elétrica. </w:t>
+      </w:r>
+      <w:r>
+        <w:rPr>
+          <w:sz w:val="24"/>
+          <w:szCs w:val="24"/>
+          <w:lang w:val="pt-BR"/>
+        </w:rPr>
+        <w:t>Porém, a</w:t>
+      </w:r>
+      <w:r>
+        <w:rPr>
+          <w:sz w:val="24"/>
+          <w:szCs w:val="24"/>
+          <w:lang w:val="pt-BR"/>
+        </w:rPr>
+        <w:t xml:space="preserve">pesar </w:t>
+      </w:r>
+      <w:r>
+        <w:rPr>
+          <w:sz w:val="24"/>
+          <w:szCs w:val="24"/>
+          <w:lang w:val="pt-BR"/>
+        </w:rPr>
+        <w:t>do</w:t>
+      </w:r>
+      <w:r>
+        <w:rPr>
+          <w:sz w:val="24"/>
+          <w:szCs w:val="24"/>
+          <w:lang w:val="pt-BR"/>
+        </w:rPr>
+        <w:t xml:space="preserve"> alto custo</w:t>
       </w:r>
       <w:r>
         <w:rPr>
@@ -5794,7 +7009,6 @@
           <w:szCs w:val="24"/>
           <w:lang w:val="pt-BR"/>
         </w:rPr>
-        <w:lastRenderedPageBreak/>
         <w:t>A instalação de energia solar “[...]n</w:t>
       </w:r>
       <w:r>
@@ -5976,7 +7190,23 @@
           <w:szCs w:val="24"/>
           <w:lang w:val="pt-BR"/>
         </w:rPr>
-        <w:t xml:space="preserve"> um longo tempo de pesquisas, leitura de documentações, e testes. Apesar de existirem muitas bibliotecas desde ramo no mercado, poucas delas contam com uma previsão de tempo constante, completa e confiável, e dados como probabilidade de chuva baseados em latitude e longitude.</w:t>
+        <w:t xml:space="preserve"> um longo tempo de pesquisas, leitura de documentações, e testes. Apesar de existirem muitas bibliotecas des</w:t>
+      </w:r>
+      <w:r>
+        <w:rPr>
+          <w:sz w:val="24"/>
+          <w:szCs w:val="24"/>
+          <w:lang w:val="pt-BR"/>
+        </w:rPr>
+        <w:t>t</w:t>
+      </w:r>
+      <w:r>
+        <w:rPr>
+          <w:sz w:val="24"/>
+          <w:szCs w:val="24"/>
+          <w:lang w:val="pt-BR"/>
+        </w:rPr>
+        <w:t>e ramo no mercado, poucas delas contam com uma previsão de tempo constante, completa e confiável, e dados como probabilidade de chuva baseados em latitude e longitude.</w:t>
       </w:r>
     </w:p>
     <w:p>
@@ -6052,15 +7282,15 @@
           <w:szCs w:val="24"/>
           <w:lang w:val="pt-BR"/>
         </w:rPr>
-        <w:t xml:space="preserve">A maquete em questão representa um sítio localizado na linha 160, município de Novo Horizonte do Oeste, </w:t>
-      </w:r>
-      <w:r>
-        <w:rPr>
-          <w:sz w:val="24"/>
-          <w:szCs w:val="24"/>
-          <w:lang w:val="pt-BR"/>
-        </w:rPr>
-        <w:t xml:space="preserve">onde o clima predominante </w:t>
+        <w:t xml:space="preserve">O local escolhido e representado pela maquete encontra-se no município de Novo Horizonte do Oeste - RO, onde o </w:t>
+      </w:r>
+      <w:r>
+        <w:rPr>
+          <w:sz w:val="24"/>
+          <w:szCs w:val="24"/>
+          <w:lang w:val="pt-BR"/>
+        </w:rPr>
+        <w:t xml:space="preserve">predominante </w:t>
       </w:r>
       <w:r>
         <w:rPr>
@@ -6128,7 +7358,39 @@
           <w:szCs w:val="24"/>
           <w:lang w:val="pt-BR"/>
         </w:rPr>
-        <w:t>A propriedade representada conta com uma represa e dois setores, sendo que cada um destes possui 1250 pés de café</w:t>
+        <w:t xml:space="preserve">A propriedade </w:t>
+      </w:r>
+      <w:r>
+        <w:rPr>
+          <w:sz w:val="24"/>
+          <w:szCs w:val="24"/>
+          <w:lang w:val="pt-BR"/>
+        </w:rPr>
+        <w:t>situada</w:t>
+      </w:r>
+      <w:r>
+        <w:rPr>
+          <w:sz w:val="24"/>
+          <w:szCs w:val="24"/>
+          <w:lang w:val="pt-BR"/>
+        </w:rPr>
+        <w:t xml:space="preserve"> </w:t>
+      </w:r>
+      <w:r>
+        <w:rPr>
+          <w:sz w:val="24"/>
+          <w:szCs w:val="24"/>
+          <w:lang w:val="pt-BR"/>
+        </w:rPr>
+        <w:t xml:space="preserve">na linha 160 Norte </w:t>
+      </w:r>
+      <w:r>
+        <w:rPr>
+          <w:sz w:val="24"/>
+          <w:szCs w:val="24"/>
+          <w:lang w:val="pt-BR"/>
+        </w:rPr>
+        <w:t>conta com uma represa e dois setores, sendo que cada um destes possui 1250 pés de café</w:t>
       </w:r>
       <w:r>
         <w:rPr>
@@ -6266,7 +7528,6 @@
           <w:szCs w:val="24"/>
           <w:lang w:val="pt-BR"/>
         </w:rPr>
-        <w:lastRenderedPageBreak/>
         <w:t xml:space="preserve">Figura </w:t>
       </w:r>
       <w:r>
@@ -6368,6 +7629,7 @@
           <w:szCs w:val="24"/>
           <w:lang w:val="pt-BR"/>
         </w:rPr>
+        <w:lastRenderedPageBreak/>
         <mc:AlternateContent>
           <mc:Choice Requires="wps">
             <w:drawing>
@@ -9575,7 +10837,7 @@
                                           <pic:cNvPicPr/>
                                         </pic:nvPicPr>
                                         <pic:blipFill rotWithShape="1">
-                                          <a:blip r:embed="rId10">
+                                          <a:blip r:embed="rId14">
                                             <a:extLst>
                                               <a:ext uri="{28A0092B-C50C-407E-A947-70E740481C1C}">
                                                 <a14:useLocalDpi xmlns:a14="http://schemas.microsoft.com/office/drawing/2010/main" val="0"/>
@@ -9659,7 +10921,7 @@
                                     <pic:cNvPicPr/>
                                   </pic:nvPicPr>
                                   <pic:blipFill rotWithShape="1">
-                                    <a:blip r:embed="rId11">
+                                    <a:blip r:embed="rId14">
                                       <a:extLst>
                                         <a:ext uri="{28A0092B-C50C-407E-A947-70E740481C1C}">
                                           <a14:useLocalDpi xmlns:a14="http://schemas.microsoft.com/office/drawing/2010/main" val="0"/>
@@ -10991,7 +12253,7 @@
                     <pic:cNvPicPr/>
                   </pic:nvPicPr>
                   <pic:blipFill rotWithShape="1">
-                    <a:blip r:embed="rId12">
+                    <a:blip r:embed="rId15">
                       <a:extLst>
                         <a:ext uri="{28A0092B-C50C-407E-A947-70E740481C1C}">
                           <a14:useLocalDpi xmlns:a14="http://schemas.microsoft.com/office/drawing/2010/main" val="0"/>
@@ -11331,8 +12593,17 @@
           <w:szCs w:val="24"/>
           <w:lang w:val="pt-BR"/>
         </w:rPr>
+        <w:t xml:space="preserve">DHT11 é um sensor que monitora a temperatura e a umidade do ar. Ele é capaz de medir temperaturas de 0ºC a 50ºC e umidade entre 20% a 90%. Vale lembrar que este </w:t>
+      </w:r>
+      <w:r>
+        <w:rPr>
+          <w:color w:val="000000" w:themeColor="text1"/>
+          <w:sz w:val="24"/>
+          <w:szCs w:val="24"/>
+          <w:lang w:val="pt-BR"/>
+        </w:rPr>
         <w:lastRenderedPageBreak/>
-        <w:t>DHT11 é um sensor que monitora a temperatura e a umidade do ar. Ele é capaz de medir temperaturas de 0ºC a 50ºC e umidade entre 20% a 90%. Vale lembrar que este dispositivo conta com uma margem de erro de 2ºC para a temperatura e de 5% para a umidade (VIDA DE SILICIO, 2021).</w:t>
+        <w:t>dispositivo conta com uma margem de erro de 2ºC para a temperatura e de 5% para a umidade (VIDA DE SILICIO, 2021).</w:t>
       </w:r>
     </w:p>
     <w:p>
@@ -11720,7 +12991,6 @@
           <w:szCs w:val="24"/>
           <w:lang w:val="pt-BR"/>
         </w:rPr>
-        <w:lastRenderedPageBreak/>
         <w:t>Setores são as áreas que serão irrigadas uma por vez.</w:t>
       </w:r>
     </w:p>
@@ -11752,6 +13022,7 @@
           <w:szCs w:val="24"/>
           <w:lang w:val="pt-BR"/>
         </w:rPr>
+        <w:lastRenderedPageBreak/>
         <w:t>O gráfico a seguir apresenta o custo médio em relação a implementação de um sistema de rega convencional por hectare, evidenciando os valores tanto em reais quanto em dólares, sendo que no período em que foi produzido este gráfico o dólar girava em torno de R$ 3,80.</w:t>
       </w:r>
     </w:p>
@@ -11889,7 +13160,7 @@
                     <pic:cNvPicPr/>
                   </pic:nvPicPr>
                   <pic:blipFill>
-                    <a:blip r:embed="rId13">
+                    <a:blip r:embed="rId16">
                       <a:extLst>
                         <a:ext uri="{28A0092B-C50C-407E-A947-70E740481C1C}">
                           <a14:useLocalDpi xmlns:a14="http://schemas.microsoft.com/office/drawing/2010/main" val="0"/>
@@ -12017,7 +13288,23 @@
           <w:szCs w:val="24"/>
           <w:lang w:val="pt-BR"/>
         </w:rPr>
-        <w:t>. Inicialmente foi tomado como base o seguinte cenário; a lavoura em questão já deve possuir acesso à energia e a internet, bem como uma bomba à energia e um sistema de irrigação convencional já instalado. A elaboração do orçamento não agregou custos com fiação, já que a distância da bomba e dos setores pode variar muito de um caso para outro. Diante desta situação, estimou-se um orçamento de aproximadamente R$ 2400,00 para uma lavoura contendo uma bomba e dois setores, sendo que cada setor adicional acarretará em um acréscimo de R$ 1</w:t>
+        <w:t>. Inicialmente foi tomado como base o seguinte cenário; a lavoura em questão já deve possuir acesso à energia e a internet, bem como uma bomba à energia e um sistema de irrigação convencional já instalado. A elaboração do orçamento não agreg</w:t>
+      </w:r>
+      <w:r>
+        <w:rPr>
+          <w:sz w:val="24"/>
+          <w:szCs w:val="24"/>
+          <w:lang w:val="pt-BR"/>
+        </w:rPr>
+        <w:t>a</w:t>
+      </w:r>
+      <w:r>
+        <w:rPr>
+          <w:sz w:val="24"/>
+          <w:szCs w:val="24"/>
+          <w:lang w:val="pt-BR"/>
+        </w:rPr>
+        <w:t xml:space="preserve"> custos com fiação, já que a distância da bomba e dos setores pode variar muito de um caso para outro. Diante desta situação, estimou-se um orçamento de aproximadamente R$ 2400,00 para uma lavoura contendo uma bomba e dois setores, sendo que cada setor adicional acarretará em um acréscimo de R$ 1</w:t>
       </w:r>
       <w:r>
         <w:rPr>
@@ -12073,32 +13360,40 @@
           <w:szCs w:val="24"/>
           <w:lang w:val="pt-BR"/>
         </w:rPr>
+        <w:t>Vale ressaltar que a plataforma escolhida para receber e controlar a irrigação foi o celular devido ao seu alto grau de popularização, que segundo o Instituto Brasileiro de Geografia e Estatística (IBGE), em 2015</w:t>
+      </w:r>
+      <w:r>
+        <w:rPr>
+          <w:sz w:val="24"/>
+          <w:szCs w:val="24"/>
+          <w:lang w:val="pt-BR"/>
+        </w:rPr>
+        <w:t>,</w:t>
+      </w:r>
+      <w:r>
+        <w:rPr>
+          <w:sz w:val="24"/>
+          <w:szCs w:val="24"/>
+          <w:lang w:val="pt-BR"/>
+        </w:rPr>
+        <w:t xml:space="preserve"> </w:t>
+      </w:r>
+      <w:r>
+        <w:rPr>
+          <w:sz w:val="24"/>
+          <w:szCs w:val="24"/>
+          <w:lang w:val="pt-BR"/>
+        </w:rPr>
+        <w:t xml:space="preserve">cerca de 92,1% de todo o acesso a rede de internet </w:t>
+      </w:r>
+      <w:r>
+        <w:rPr>
+          <w:sz w:val="24"/>
+          <w:szCs w:val="24"/>
+          <w:lang w:val="pt-BR"/>
+        </w:rPr>
         <w:lastRenderedPageBreak/>
-        <w:t>Vale ressaltar que a plataforma escolhida para receber e controlar a irrigação foi o celular devido ao seu alto grau de popularização, que segundo o Instituto Brasileiro de Geografia e Estatística (IBGE), em 2015</w:t>
-      </w:r>
-      <w:r>
-        <w:rPr>
-          <w:sz w:val="24"/>
-          <w:szCs w:val="24"/>
-          <w:lang w:val="pt-BR"/>
-        </w:rPr>
-        <w:t>,</w:t>
-      </w:r>
-      <w:r>
-        <w:rPr>
-          <w:sz w:val="24"/>
-          <w:szCs w:val="24"/>
-          <w:lang w:val="pt-BR"/>
-        </w:rPr>
-        <w:t xml:space="preserve"> </w:t>
-      </w:r>
-      <w:r>
-        <w:rPr>
-          <w:sz w:val="24"/>
-          <w:szCs w:val="24"/>
-          <w:lang w:val="pt-BR"/>
-        </w:rPr>
-        <w:t>cerca de 92,1% de todo o acesso a rede de internet era feito por meio dos dispositivos móveis.</w:t>
+        <w:t>era feito por meio dos dispositivos móveis.</w:t>
       </w:r>
       <w:r>
         <w:rPr>
@@ -12192,14 +13487,16 @@
         </w:rPr>
         <w:t xml:space="preserve">Devido </w:t>
       </w:r>
-      <w:r>
-        <w:rPr>
-          <w:sz w:val="24"/>
-          <w:szCs w:val="24"/>
-          <w:lang w:val="pt-BR"/>
-        </w:rPr>
-        <w:t>à</w:t>
-      </w:r>
+      <w:proofErr w:type="spellStart"/>
+      <w:r>
+        <w:rPr>
+          <w:sz w:val="24"/>
+          <w:szCs w:val="24"/>
+          <w:lang w:val="pt-BR"/>
+        </w:rPr>
+        <w:t>a</w:t>
+      </w:r>
+      <w:proofErr w:type="spellEnd"/>
       <w:r>
         <w:rPr>
           <w:sz w:val="24"/>
@@ -12423,7 +13720,6 @@
           <w:szCs w:val="24"/>
           <w:lang w:val="pt-BR"/>
         </w:rPr>
-        <w:lastRenderedPageBreak/>
         <w:t xml:space="preserve">Gráfico </w:t>
       </w:r>
       <w:r>
@@ -12515,7 +13811,7 @@
             <wp:cNvGraphicFramePr/>
             <a:graphic xmlns:a="http://schemas.openxmlformats.org/drawingml/2006/main">
               <a:graphicData uri="http://schemas.openxmlformats.org/drawingml/2006/chart">
-                <c:chart xmlns:c="http://schemas.openxmlformats.org/drawingml/2006/chart" xmlns:r="http://schemas.openxmlformats.org/officeDocument/2006/relationships" r:id="rId14"/>
+                <c:chart xmlns:c="http://schemas.openxmlformats.org/drawingml/2006/chart" xmlns:r="http://schemas.openxmlformats.org/officeDocument/2006/relationships" r:id="rId17"/>
               </a:graphicData>
             </a:graphic>
           </wp:inline>
@@ -12536,6 +13832,7 @@
           <w:color w:val="000000" w:themeColor="text1"/>
           <w:lang w:val="pt-BR"/>
         </w:rPr>
+        <w:lastRenderedPageBreak/>
         <w:t>Fonte</w:t>
       </w:r>
       <w:r>
@@ -12691,7 +13988,7 @@
           <w:szCs w:val="24"/>
           <w:lang w:val="pt-BR"/>
         </w:rPr>
-        <w:t>em relação ao consumo real de água.</w:t>
+        <w:t>em relação ao consumo real.</w:t>
       </w:r>
     </w:p>
     <w:p>
@@ -12726,7 +14023,6 @@
           <w:szCs w:val="24"/>
           <w:lang w:val="pt-BR"/>
         </w:rPr>
-        <w:lastRenderedPageBreak/>
         <w:t xml:space="preserve">Gráfico </w:t>
       </w:r>
       <w:r>
@@ -12821,7 +14117,7 @@
             <wp:cNvGraphicFramePr/>
             <a:graphic xmlns:a="http://schemas.openxmlformats.org/drawingml/2006/main">
               <a:graphicData uri="http://schemas.openxmlformats.org/drawingml/2006/chart">
-                <c:chart xmlns:c="http://schemas.openxmlformats.org/drawingml/2006/chart" xmlns:r="http://schemas.openxmlformats.org/officeDocument/2006/relationships" r:id="rId15"/>
+                <c:chart xmlns:c="http://schemas.openxmlformats.org/drawingml/2006/chart" xmlns:r="http://schemas.openxmlformats.org/officeDocument/2006/relationships" r:id="rId18"/>
               </a:graphicData>
             </a:graphic>
           </wp:inline>
@@ -12885,7 +14181,7 @@
           <w:szCs w:val="24"/>
           <w:lang w:val="pt-BR"/>
         </w:rPr>
-        <w:t>Como se pode observar, cada litro de água que passa pelo sensor de fluxo possui uma margem de erro de 40 a 100 mililitros, situação essa que corresponde a uma diferença de 4 a 10 litros para cada mil litros de água.</w:t>
+        <w:t>Como se pode observar, cada litro que passa pelo sensor de fluxo possui uma margem de erro de 40 a 100 mililitros, situação essa que corresponde a uma diferença de 4 a 10 litros para cada mil litros de água.</w:t>
       </w:r>
     </w:p>
     <w:p>
@@ -12930,7 +14226,32 @@
           <w:szCs w:val="24"/>
           <w:lang w:val="pt-BR"/>
         </w:rPr>
-        <w:t xml:space="preserve"> (2015) ressalta que isso não é o suficiente, já que há métodos de irrigação que possuem uma taxa de desperdício de água relativamente maior, como é o caso da irrigação por aspersão, que possui um percentual de desperdício 33% maior do que a técnica de gotejamento.</w:t>
+        <w:t xml:space="preserve"> (2015) ressalta que isso não é o suficiente, já que há métodos de irrigação que possuem uma taxa de desperdício </w:t>
+      </w:r>
+      <w:r>
+        <w:rPr>
+          <w:sz w:val="24"/>
+          <w:szCs w:val="24"/>
+          <w:lang w:val="pt-BR"/>
+        </w:rPr>
+        <w:lastRenderedPageBreak/>
+        <w:t>de água relativamente maior, como é o caso da</w:t>
+      </w:r>
+      <w:r>
+        <w:rPr>
+          <w:sz w:val="24"/>
+          <w:szCs w:val="24"/>
+          <w:lang w:val="pt-BR"/>
+        </w:rPr>
+        <w:t xml:space="preserve"> </w:t>
+      </w:r>
+      <w:r>
+        <w:rPr>
+          <w:sz w:val="24"/>
+          <w:szCs w:val="24"/>
+          <w:lang w:val="pt-BR"/>
+        </w:rPr>
+        <w:t>aspersão, que possui um percentual de desperdício 33% maior do que a técnica de gotejamento.</w:t>
       </w:r>
     </w:p>
     <w:p>
@@ -12984,7 +14305,39 @@
           <w:szCs w:val="24"/>
           <w:lang w:val="pt-BR"/>
         </w:rPr>
-        <w:t xml:space="preserve">, necessitando haver uma análise detalhada do solo antes de estimar exatamente a taxa de vazão do solo.  </w:t>
+        <w:t>, necessitando haver uma análise detalhada do solo antes de estimar exatamente a</w:t>
+      </w:r>
+      <w:r>
+        <w:rPr>
+          <w:sz w:val="24"/>
+          <w:szCs w:val="24"/>
+          <w:lang w:val="pt-BR"/>
+        </w:rPr>
+        <w:t xml:space="preserve"> sua</w:t>
+      </w:r>
+      <w:r>
+        <w:rPr>
+          <w:sz w:val="24"/>
+          <w:szCs w:val="24"/>
+          <w:lang w:val="pt-BR"/>
+        </w:rPr>
+        <w:t xml:space="preserve"> taxa de vazã</w:t>
+      </w:r>
+      <w:r>
+        <w:rPr>
+          <w:sz w:val="24"/>
+          <w:szCs w:val="24"/>
+          <w:lang w:val="pt-BR"/>
+        </w:rPr>
+        <w:t>o</w:t>
+      </w:r>
+      <w:r>
+        <w:rPr>
+          <w:sz w:val="24"/>
+          <w:szCs w:val="24"/>
+          <w:lang w:val="pt-BR"/>
+        </w:rPr>
+        <w:t xml:space="preserve">.  </w:t>
       </w:r>
       <w:r>
         <w:rPr>
@@ -13012,16 +14365,7 @@
           <w:lang w:val="pt-BR"/>
         </w:rPr>
         <w:tab/>
-        <w:t xml:space="preserve">Para se evitar danos a longo prazo, a utilização da irrigação automatizada em prol da eficiência e da sustentabilidade tem sido estimulada fortemente nos últimos anos, tanto pela Agência Nacional de Águas (ANA), quanto pela Agência Nacional de Energia Elétrica (ANEEL), sendo que a economia de água e energia é uma das maiores vantagens desse tipo de </w:t>
-      </w:r>
-      <w:r>
-        <w:rPr>
-          <w:sz w:val="24"/>
-          <w:szCs w:val="24"/>
-          <w:lang w:val="pt-BR"/>
-        </w:rPr>
-        <w:lastRenderedPageBreak/>
-        <w:t xml:space="preserve">sistema.  </w:t>
+        <w:t xml:space="preserve">Para se evitar danos a longo prazo, a utilização da irrigação automatizada em prol da eficiência e da sustentabilidade tem sido estimulada fortemente nos últimos anos, tanto pela Agência Nacional de Águas (ANA), quanto pela Agência Nacional de Energia Elétrica (ANEEL), sendo que a economia de água e energia é uma das maiores vantagens desse tipo de sistema.  </w:t>
       </w:r>
       <w:r>
         <w:rPr>
@@ -13250,7 +14594,7 @@
           <w:szCs w:val="24"/>
           <w:lang w:val="pt-BR"/>
         </w:rPr>
-        <w:t xml:space="preserve"> um sistema de irrigação convencional em prol de evitar o consumo excessivo de água,</w:t>
+        <w:t xml:space="preserve"> um sistema de irrigação convencional</w:t>
       </w:r>
       <w:r>
         <w:rPr>
@@ -13259,7 +14603,7 @@
           <w:szCs w:val="24"/>
           <w:lang w:val="pt-BR"/>
         </w:rPr>
-        <w:t xml:space="preserve"> foi possível verificar a eficácia e desafios encontrados na implementação deste sistema. </w:t>
+        <w:t>,</w:t>
       </w:r>
       <w:r>
         <w:rPr>
@@ -13268,6 +14612,42 @@
           <w:szCs w:val="24"/>
           <w:lang w:val="pt-BR"/>
         </w:rPr>
+        <w:t xml:space="preserve"> em prol de evitar o consumo excessivo de água,</w:t>
+      </w:r>
+      <w:r>
+        <w:rPr>
+          <w:bCs/>
+          <w:sz w:val="24"/>
+          <w:szCs w:val="24"/>
+          <w:lang w:val="pt-BR"/>
+        </w:rPr>
+        <w:t xml:space="preserve"> foi possível verificar a eficácia e desafios encontrados na</w:t>
+      </w:r>
+      <w:r>
+        <w:rPr>
+          <w:bCs/>
+          <w:sz w:val="24"/>
+          <w:szCs w:val="24"/>
+          <w:lang w:val="pt-BR"/>
+        </w:rPr>
+        <w:t xml:space="preserve"> sua</w:t>
+      </w:r>
+      <w:r>
+        <w:rPr>
+          <w:bCs/>
+          <w:sz w:val="24"/>
+          <w:szCs w:val="24"/>
+          <w:lang w:val="pt-BR"/>
+        </w:rPr>
+        <w:t xml:space="preserve"> implementação. </w:t>
+      </w:r>
+      <w:r>
+        <w:rPr>
+          <w:bCs/>
+          <w:sz w:val="24"/>
+          <w:szCs w:val="24"/>
+          <w:lang w:val="pt-BR"/>
+        </w:rPr>
         <w:t>Ao fim do desenvolvimento do protótipo</w:t>
       </w:r>
       <w:r>
@@ -13286,7 +14666,25 @@
           <w:szCs w:val="24"/>
           <w:lang w:val="pt-BR"/>
         </w:rPr>
-        <w:t>uma eficiência aceitável em um sistema de irrigação, com a coleta e tempos de respostas do sistema tendo variações</w:t>
+        <w:t xml:space="preserve">uma eficiência aceitável em um sistema de irrigação, com a coleta e tempos de respostas do </w:t>
+      </w:r>
+      <w:r>
+        <w:rPr>
+          <w:bCs/>
+          <w:sz w:val="24"/>
+          <w:szCs w:val="24"/>
+          <w:lang w:val="pt-BR"/>
+        </w:rPr>
+        <w:t>mesmo</w:t>
+      </w:r>
+      <w:r>
+        <w:rPr>
+          <w:bCs/>
+          <w:sz w:val="24"/>
+          <w:szCs w:val="24"/>
+          <w:lang w:val="pt-BR"/>
+        </w:rPr>
+        <w:t xml:space="preserve"> tendo variações</w:t>
       </w:r>
       <w:r>
         <w:rPr>
@@ -13326,7 +14724,7 @@
           <w:szCs w:val="24"/>
           <w:lang w:val="pt-BR"/>
         </w:rPr>
-        <w:t>Com base nos dados obtidos</w:t>
+        <w:t>Analisando os</w:t>
       </w:r>
       <w:r>
         <w:rPr>
@@ -13335,6 +14733,15 @@
           <w:szCs w:val="24"/>
           <w:lang w:val="pt-BR"/>
         </w:rPr>
+        <w:t xml:space="preserve"> dados obtidos</w:t>
+      </w:r>
+      <w:r>
+        <w:rPr>
+          <w:bCs/>
+          <w:sz w:val="24"/>
+          <w:szCs w:val="24"/>
+          <w:lang w:val="pt-BR"/>
+        </w:rPr>
         <w:t xml:space="preserve">, nota-se que </w:t>
       </w:r>
       <w:r>
@@ -13344,7 +14751,7 @@
           <w:szCs w:val="24"/>
           <w:lang w:val="pt-BR"/>
         </w:rPr>
-        <w:t xml:space="preserve">o custo em relação </w:t>
+        <w:t xml:space="preserve">o custo em </w:t>
       </w:r>
       <w:r>
         <w:rPr>
@@ -13353,7 +14760,7 @@
           <w:szCs w:val="24"/>
           <w:lang w:val="pt-BR"/>
         </w:rPr>
-        <w:t>à</w:t>
+        <w:t>da</w:t>
       </w:r>
       <w:r>
         <w:rPr>
@@ -13362,7 +14769,7 @@
           <w:szCs w:val="24"/>
           <w:lang w:val="pt-BR"/>
         </w:rPr>
-        <w:t xml:space="preserve"> implementação de um sistema de irrigação controlada utilizando Arduino e Android é relativamente baixo em relação </w:t>
+        <w:t xml:space="preserve"> implementação de um sistema de irrigação controlada utilizando Arduino e Android</w:t>
       </w:r>
       <w:r>
         <w:rPr>
@@ -13371,7 +14778,7 @@
           <w:szCs w:val="24"/>
           <w:lang w:val="pt-BR"/>
         </w:rPr>
-        <w:t>à</w:t>
+        <w:t>,</w:t>
       </w:r>
       <w:r>
         <w:rPr>
@@ -13380,6 +14787,24 @@
           <w:szCs w:val="24"/>
           <w:lang w:val="pt-BR"/>
         </w:rPr>
+        <w:t xml:space="preserve"> é relativamente baixo em relação </w:t>
+      </w:r>
+      <w:r>
+        <w:rPr>
+          <w:bCs/>
+          <w:sz w:val="24"/>
+          <w:szCs w:val="24"/>
+          <w:lang w:val="pt-BR"/>
+        </w:rPr>
+        <w:t>a</w:t>
+      </w:r>
+      <w:r>
+        <w:rPr>
+          <w:bCs/>
+          <w:sz w:val="24"/>
+          <w:szCs w:val="24"/>
+          <w:lang w:val="pt-BR"/>
+        </w:rPr>
         <w:t xml:space="preserve">s comodidades e os </w:t>
       </w:r>
       <w:r>
@@ -13416,7 +14841,7 @@
           <w:szCs w:val="24"/>
           <w:lang w:val="pt-BR"/>
         </w:rPr>
-        <w:t>. Porém, grande parte da população rural ainda não possui acesso à internet e alguns nem sequer contam com energia elétrica. Com isso</w:t>
+        <w:t>. Porém, grande parte da população rural ainda não possui acesso à internet e alguns sequer contam com energia elétrica. Com isso</w:t>
       </w:r>
       <w:r>
         <w:rPr>
@@ -13425,7 +14850,7 @@
           <w:szCs w:val="24"/>
           <w:lang w:val="pt-BR"/>
         </w:rPr>
-        <w:t xml:space="preserve"> temos </w:t>
+        <w:t xml:space="preserve">, percebe-se </w:t>
       </w:r>
       <w:r>
         <w:rPr>
@@ -13434,7 +14859,7 @@
           <w:szCs w:val="24"/>
           <w:lang w:val="pt-BR"/>
         </w:rPr>
-        <w:t xml:space="preserve">que um dos maiores problemas em </w:t>
+        <w:t>que</w:t>
       </w:r>
       <w:r>
         <w:rPr>
@@ -13443,7 +14868,35 @@
           <w:szCs w:val="24"/>
           <w:lang w:val="pt-BR"/>
         </w:rPr>
-        <w:t xml:space="preserve">se implementar a irrigação controlada não é o sistema em si, mas sim a localidade e a disponibilidade de redes de internet </w:t>
+        <w:t>,</w:t>
+      </w:r>
+      <w:r>
+        <w:rPr>
+          <w:bCs/>
+          <w:sz w:val="24"/>
+          <w:szCs w:val="24"/>
+          <w:lang w:val="pt-BR"/>
+        </w:rPr>
+        <w:t xml:space="preserve"> um dos maiores problemas em </w:t>
+      </w:r>
+      <w:r>
+        <w:rPr>
+          <w:bCs/>
+          <w:sz w:val="24"/>
+          <w:szCs w:val="24"/>
+          <w:lang w:val="pt-BR"/>
+        </w:rPr>
+        <w:t xml:space="preserve">se implementar a irrigação controlada não é o </w:t>
+      </w:r>
+      <w:r>
+        <w:rPr>
+          <w:bCs/>
+          <w:sz w:val="24"/>
+          <w:szCs w:val="24"/>
+          <w:lang w:val="pt-BR"/>
+        </w:rPr>
+        <w:lastRenderedPageBreak/>
+        <w:t xml:space="preserve">sistema em si, mas sim a localidade e a disponibilidade de redes de internet </w:t>
       </w:r>
       <w:r>
         <w:rPr>
@@ -13484,7 +14937,7 @@
           <w:lang w:val="pt-BR"/>
         </w:rPr>
         <w:tab/>
-        <w:t>O sistema de irrigação em questão possui a possibilidade de funcionar tanto em rede local utilizando somente um roteador, como remota, sendo hospedado em algum servidor</w:t>
+        <w:t>O sistema</w:t>
       </w:r>
       <w:r>
         <w:rPr>
@@ -13493,6 +14946,78 @@
           <w:szCs w:val="24"/>
           <w:lang w:val="pt-BR"/>
         </w:rPr>
+        <w:t xml:space="preserve"> </w:t>
+      </w:r>
+      <w:r>
+        <w:rPr>
+          <w:bCs/>
+          <w:sz w:val="24"/>
+          <w:szCs w:val="24"/>
+          <w:lang w:val="pt-BR"/>
+        </w:rPr>
+        <w:t>em questão</w:t>
+      </w:r>
+      <w:r>
+        <w:rPr>
+          <w:bCs/>
+          <w:sz w:val="24"/>
+          <w:szCs w:val="24"/>
+          <w:lang w:val="pt-BR"/>
+        </w:rPr>
+        <w:t>,</w:t>
+      </w:r>
+      <w:r>
+        <w:rPr>
+          <w:bCs/>
+          <w:sz w:val="24"/>
+          <w:szCs w:val="24"/>
+          <w:lang w:val="pt-BR"/>
+        </w:rPr>
+        <w:t xml:space="preserve"> </w:t>
+      </w:r>
+      <w:r>
+        <w:rPr>
+          <w:bCs/>
+          <w:sz w:val="24"/>
+          <w:szCs w:val="24"/>
+          <w:lang w:val="pt-BR"/>
+        </w:rPr>
+        <w:t>possibilita o funcionamento</w:t>
+      </w:r>
+      <w:r>
+        <w:rPr>
+          <w:bCs/>
+          <w:sz w:val="24"/>
+          <w:szCs w:val="24"/>
+          <w:lang w:val="pt-BR"/>
+        </w:rPr>
+        <w:t xml:space="preserve"> tanto em rede local utilizando somente um roteador, como </w:t>
+      </w:r>
+      <w:r>
+        <w:rPr>
+          <w:bCs/>
+          <w:sz w:val="24"/>
+          <w:szCs w:val="24"/>
+          <w:lang w:val="pt-BR"/>
+        </w:rPr>
+        <w:t xml:space="preserve">por meio de conexão </w:t>
+      </w:r>
+      <w:r>
+        <w:rPr>
+          <w:bCs/>
+          <w:sz w:val="24"/>
+          <w:szCs w:val="24"/>
+          <w:lang w:val="pt-BR"/>
+        </w:rPr>
+        <w:t>remota, sendo hospedado em algum servidor</w:t>
+      </w:r>
+      <w:r>
+        <w:rPr>
+          <w:bCs/>
+          <w:sz w:val="24"/>
+          <w:szCs w:val="24"/>
+          <w:lang w:val="pt-BR"/>
+        </w:rPr>
         <w:t xml:space="preserve"> na nuvem</w:t>
       </w:r>
       <w:r>
@@ -13502,7 +15027,7 @@
           <w:szCs w:val="24"/>
           <w:lang w:val="pt-BR"/>
         </w:rPr>
-        <w:t xml:space="preserve">. Porém, vale lembrar que ao </w:t>
+        <w:t xml:space="preserve">. </w:t>
       </w:r>
       <w:r>
         <w:rPr>
@@ -13511,6 +15036,24 @@
           <w:szCs w:val="24"/>
           <w:lang w:val="pt-BR"/>
         </w:rPr>
+        <w:t>No entanto</w:t>
+      </w:r>
+      <w:r>
+        <w:rPr>
+          <w:bCs/>
+          <w:sz w:val="24"/>
+          <w:szCs w:val="24"/>
+          <w:lang w:val="pt-BR"/>
+        </w:rPr>
+        <w:t xml:space="preserve">, ao </w:t>
+      </w:r>
+      <w:r>
+        <w:rPr>
+          <w:bCs/>
+          <w:sz w:val="24"/>
+          <w:szCs w:val="24"/>
+          <w:lang w:val="pt-BR"/>
+        </w:rPr>
         <w:t>instalar a</w:t>
       </w:r>
       <w:r>
@@ -13538,7 +15081,7 @@
           <w:szCs w:val="24"/>
           <w:lang w:val="pt-BR"/>
         </w:rPr>
-        <w:t xml:space="preserve"> à longas distâncias, diferente do método remoto que pode ser acessado de qualquer lugar que haja internet.</w:t>
+        <w:t xml:space="preserve"> </w:t>
       </w:r>
       <w:r>
         <w:rPr>
@@ -13547,7 +15090,133 @@
           <w:szCs w:val="24"/>
           <w:lang w:val="pt-BR"/>
         </w:rPr>
-        <w:t xml:space="preserve"> Trabalhar com a rede local também se faz necessário uma máquina física para rodar os serviços que realizam o processamento dos dados recebidos pelo Arduino.</w:t>
+        <w:t>a</w:t>
+      </w:r>
+      <w:r>
+        <w:rPr>
+          <w:bCs/>
+          <w:sz w:val="24"/>
+          <w:szCs w:val="24"/>
+          <w:lang w:val="pt-BR"/>
+        </w:rPr>
+        <w:t xml:space="preserve"> longas distâncias, diferente do método remoto</w:t>
+      </w:r>
+      <w:r>
+        <w:rPr>
+          <w:bCs/>
+          <w:sz w:val="24"/>
+          <w:szCs w:val="24"/>
+          <w:lang w:val="pt-BR"/>
+        </w:rPr>
+        <w:t xml:space="preserve">, o qual </w:t>
+      </w:r>
+      <w:r>
+        <w:rPr>
+          <w:bCs/>
+          <w:sz w:val="24"/>
+          <w:szCs w:val="24"/>
+          <w:lang w:val="pt-BR"/>
+        </w:rPr>
+        <w:t>pode ser acessado de qualquer lugar que haja internet.</w:t>
+      </w:r>
+      <w:r>
+        <w:rPr>
+          <w:bCs/>
+          <w:sz w:val="24"/>
+          <w:szCs w:val="24"/>
+          <w:lang w:val="pt-BR"/>
+        </w:rPr>
+        <w:t xml:space="preserve"> </w:t>
+      </w:r>
+      <w:r>
+        <w:rPr>
+          <w:bCs/>
+          <w:sz w:val="24"/>
+          <w:szCs w:val="24"/>
+          <w:lang w:val="pt-BR"/>
+        </w:rPr>
+        <w:t xml:space="preserve">Logo, </w:t>
+      </w:r>
+      <w:r>
+        <w:rPr>
+          <w:bCs/>
+          <w:sz w:val="24"/>
+          <w:szCs w:val="24"/>
+          <w:lang w:val="pt-BR"/>
+        </w:rPr>
+        <w:t xml:space="preserve">para se </w:t>
+      </w:r>
+      <w:r>
+        <w:rPr>
+          <w:bCs/>
+          <w:sz w:val="24"/>
+          <w:szCs w:val="24"/>
+          <w:lang w:val="pt-BR"/>
+        </w:rPr>
+        <w:t>t</w:t>
+      </w:r>
+      <w:r>
+        <w:rPr>
+          <w:bCs/>
+          <w:sz w:val="24"/>
+          <w:szCs w:val="24"/>
+          <w:lang w:val="pt-BR"/>
+        </w:rPr>
+        <w:t>rabalhar com a rede local</w:t>
+      </w:r>
+      <w:r>
+        <w:rPr>
+          <w:bCs/>
+          <w:sz w:val="24"/>
+          <w:szCs w:val="24"/>
+          <w:lang w:val="pt-BR"/>
+        </w:rPr>
+        <w:t>,</w:t>
+      </w:r>
+      <w:r>
+        <w:rPr>
+          <w:bCs/>
+          <w:sz w:val="24"/>
+          <w:szCs w:val="24"/>
+          <w:lang w:val="pt-BR"/>
+        </w:rPr>
+        <w:t xml:space="preserve"> </w:t>
+      </w:r>
+      <w:r>
+        <w:rPr>
+          <w:bCs/>
+          <w:sz w:val="24"/>
+          <w:szCs w:val="24"/>
+          <w:lang w:val="pt-BR"/>
+        </w:rPr>
+        <w:t>é indispensável</w:t>
+      </w:r>
+      <w:r>
+        <w:rPr>
+          <w:bCs/>
+          <w:sz w:val="24"/>
+          <w:szCs w:val="24"/>
+          <w:lang w:val="pt-BR"/>
+        </w:rPr>
+        <w:t xml:space="preserve"> </w:t>
+      </w:r>
+      <w:r>
+        <w:rPr>
+          <w:bCs/>
+          <w:sz w:val="24"/>
+          <w:szCs w:val="24"/>
+          <w:lang w:val="pt-BR"/>
+        </w:rPr>
+        <w:t>a utilização de</w:t>
+      </w:r>
+      <w:r>
+        <w:rPr>
+          <w:bCs/>
+          <w:sz w:val="24"/>
+          <w:szCs w:val="24"/>
+          <w:lang w:val="pt-BR"/>
+        </w:rPr>
+        <w:t xml:space="preserve"> uma máquina física para rodar os serviços que realizam o processamento dos dados recebidos pelo Arduino.</w:t>
       </w:r>
     </w:p>
     <w:p>
@@ -13578,7 +15247,7 @@
           <w:szCs w:val="24"/>
           <w:lang w:val="pt-BR"/>
         </w:rPr>
-        <w:t xml:space="preserve">Diante dos resultados da </w:t>
+        <w:t>Com a análise</w:t>
       </w:r>
       <w:r>
         <w:rPr>
@@ -13587,7 +15256,7 @@
           <w:szCs w:val="24"/>
           <w:lang w:val="pt-BR"/>
         </w:rPr>
-        <w:t>pesquisa, foi possível con</w:t>
+        <w:t xml:space="preserve"> dos resultados</w:t>
       </w:r>
       <w:r>
         <w:rPr>
@@ -13596,6 +15265,15 @@
           <w:szCs w:val="24"/>
           <w:lang w:val="pt-BR"/>
         </w:rPr>
+        <w:t>, foi possível con</w:t>
+      </w:r>
+      <w:r>
+        <w:rPr>
+          <w:bCs/>
+          <w:sz w:val="24"/>
+          <w:szCs w:val="24"/>
+          <w:lang w:val="pt-BR"/>
+        </w:rPr>
         <w:t>s</w:t>
       </w:r>
       <w:r>
@@ -13641,7 +15319,6 @@
           <w:szCs w:val="24"/>
           <w:lang w:val="pt-BR"/>
         </w:rPr>
-        <w:lastRenderedPageBreak/>
         <w:t>Assim como a instalação de energia solar no campo, esse tipo de irrigação automatizada também é apenas uma questão de investimento, que a longo prazo gerará retorno, seja pelo aumento da produtividade</w:t>
       </w:r>
       <w:r>
@@ -14095,7 +15772,6 @@
           <w:szCs w:val="24"/>
           <w:lang w:val="pt-BR"/>
         </w:rPr>
-        <w:lastRenderedPageBreak/>
         <w:t>REFERÊNCIAS</w:t>
       </w:r>
     </w:p>
@@ -14399,7 +16075,7 @@
         </w:rPr>
         <w:t xml:space="preserve">. São Paulo, 2011. Disponível em: </w:t>
       </w:r>
-      <w:hyperlink r:id="rId16">
+      <w:hyperlink r:id="rId19">
         <w:r>
           <w:rPr>
             <w:rStyle w:val="LinkdaInternet"/>
@@ -15993,6 +17669,7 @@
           <w:szCs w:val="24"/>
           <w:lang w:val="pt-BR"/>
         </w:rPr>
+        <w:lastRenderedPageBreak/>
         <w:t xml:space="preserve">COSTA, Matheus </w:t>
       </w:r>
       <w:proofErr w:type="spellStart"/>
@@ -16359,7 +18036,6 @@
           <w:szCs w:val="24"/>
           <w:lang w:val="pt-BR"/>
         </w:rPr>
-        <w:lastRenderedPageBreak/>
         <w:t xml:space="preserve">FERNANDES, André Luís Teixeira. LIMA, Luiz </w:t>
       </w:r>
       <w:proofErr w:type="spellStart"/>
@@ -16402,7 +18078,7 @@
         </w:rPr>
         <w:t xml:space="preserve"> Revista do Café, 2013. Disponível em: </w:t>
       </w:r>
-      <w:hyperlink r:id="rId17">
+      <w:hyperlink r:id="rId20">
         <w:r>
           <w:rPr>
             <w:rStyle w:val="LinkdaInternet"/>
@@ -16618,7 +18294,7 @@
         </w:rPr>
         <w:t xml:space="preserve"> e Robótica, 2012. Disponível em: </w:t>
       </w:r>
-      <w:hyperlink r:id="rId18" w:anchor=":~:text=Atuadores-,Os atuadores são componentes que realizam a conversão da energia,que os mesmos movimentem" w:history="1">
+      <w:hyperlink r:id="rId21" w:anchor=":~:text=Atuadores-,Os atuadores são componentes que realizam a conversão da energia,que os mesmos movimentem" w:history="1">
         <w:r>
           <w:rPr>
             <w:rStyle w:val="LinkdaInternet"/>
@@ -17345,7 +19021,6 @@
           <w:shd w:val="clear" w:color="auto" w:fill="FFFFFF"/>
           <w:lang w:val="pt-BR"/>
         </w:rPr>
-        <w:lastRenderedPageBreak/>
         <w:t xml:space="preserve">GOUVEIA, Diogo Monteiro et al. </w:t>
       </w:r>
       <w:r>
@@ -17889,7 +19564,7 @@
         </w:rPr>
         <w:t xml:space="preserve">AGROPÓS, 2020. Disponível em: </w:t>
       </w:r>
-      <w:hyperlink r:id="rId19" w:anchor=":~:text=O sistema de aspersão convencional,próxima área a ser irrigada" w:history="1">
+      <w:hyperlink r:id="rId22" w:anchor=":~:text=O sistema de aspersão convencional,próxima área a ser irrigada" w:history="1">
         <w:r>
           <w:rPr>
             <w:rStyle w:val="LinkdaInternet"/>
@@ -18119,7 +19794,7 @@
           <w:lang w:val="pt-BR"/>
         </w:rPr>
       </w:pPr>
-      <w:commentRangeStart w:id="14"/>
+      <w:commentRangeStart w:id="19"/>
       <w:r>
         <w:rPr>
           <w:color w:val="000000" w:themeColor="text1"/>
@@ -18129,12 +19804,12 @@
         </w:rPr>
         <w:t>OPUS SOFTWARE</w:t>
       </w:r>
-      <w:commentRangeEnd w:id="14"/>
+      <w:commentRangeEnd w:id="19"/>
       <w:r>
         <w:rPr>
           <w:rStyle w:val="Refdecomentrio"/>
         </w:rPr>
-        <w:commentReference w:id="14"/>
+        <w:commentReference w:id="19"/>
       </w:r>
       <w:r>
         <w:rPr>
@@ -18194,6 +19869,7 @@
           <w:szCs w:val="24"/>
           <w:lang w:val="pt-BR"/>
         </w:rPr>
+        <w:lastRenderedPageBreak/>
         <w:t xml:space="preserve">PENA, Rodolfo F. Alves. </w:t>
       </w:r>
       <w:r>
@@ -19166,6 +20842,7 @@
           <w:szCs w:val="24"/>
           <w:lang w:val="pt-BR"/>
         </w:rPr>
+        <w:lastRenderedPageBreak/>
         <w:t>SIMPLES</w:t>
       </w:r>
       <w:r>
@@ -19406,7 +21083,6 @@
           <w:shd w:val="clear" w:color="auto" w:fill="FFFFFF"/>
           <w:lang w:val="pt-BR"/>
         </w:rPr>
-        <w:lastRenderedPageBreak/>
         <w:t xml:space="preserve">STRAUB, Matheus </w:t>
       </w:r>
       <w:proofErr w:type="spellStart"/>
@@ -19552,7 +21228,7 @@
         </w:rPr>
         <w:t xml:space="preserve">. Pernambuco, 2018. Disponível em: </w:t>
       </w:r>
-      <w:hyperlink r:id="rId24">
+      <w:hyperlink r:id="rId23">
         <w:r>
           <w:rPr>
             <w:rStyle w:val="LinkdaInternet"/>
@@ -20514,6 +22190,7 @@
           <w:noProof/>
           <w:lang w:val="pt-BR"/>
         </w:rPr>
+        <w:lastRenderedPageBreak/>
         <w:drawing>
           <wp:inline distT="0" distB="0" distL="0" distR="0" wp14:anchorId="05FC7CF1" wp14:editId="74D23A3A">
             <wp:extent cx="5760085" cy="8141970"/>
@@ -20530,7 +22207,7 @@
                     <pic:cNvPicPr/>
                   </pic:nvPicPr>
                   <pic:blipFill>
-                    <a:blip r:embed="rId25"/>
+                    <a:blip r:embed="rId24"/>
                     <a:stretch>
                       <a:fillRect/>
                     </a:stretch>
@@ -20565,7 +22242,226 @@
 
 <file path=word/comments.xml><?xml version="1.0" encoding="utf-8"?>
 <w:comments xmlns:wpc="http://schemas.microsoft.com/office/word/2010/wordprocessingCanvas" xmlns:cx="http://schemas.microsoft.com/office/drawing/2014/chartex" xmlns:cx1="http://schemas.microsoft.com/office/drawing/2015/9/8/chartex" xmlns:cx2="http://schemas.microsoft.com/office/drawing/2015/10/21/chartex" xmlns:cx3="http://schemas.microsoft.com/office/drawing/2016/5/9/chartex" xmlns:cx4="http://schemas.microsoft.com/office/drawing/2016/5/10/chartex" xmlns:cx5="http://schemas.microsoft.com/office/drawing/2016/5/11/chartex" xmlns:cx6="http://schemas.microsoft.com/office/drawing/2016/5/12/chartex" xmlns:cx7="http://schemas.microsoft.com/office/drawing/2016/5/13/chartex" xmlns:cx8="http://schemas.microsoft.com/office/drawing/2016/5/14/chartex" xmlns:mc="http://schemas.openxmlformats.org/markup-compatibility/2006" xmlns:aink="http://schemas.microsoft.com/office/drawing/2016/ink" xmlns:am3d="http://schemas.microsoft.com/office/drawing/2017/model3d" xmlns:o="urn:schemas-microsoft-com:office:office" xmlns:r="http://schemas.openxmlformats.org/officeDocument/2006/relationships" xmlns:m="http://schemas.openxmlformats.org/officeDocument/2006/math" xmlns:v="urn:schemas-microsoft-com:vml" xmlns:wp14="http://schemas.microsoft.com/office/word/2010/wordprocessingDrawing" xmlns:wp="http://schemas.openxmlformats.org/drawingml/2006/wordprocessingDrawing" xmlns:w10="urn:schemas-microsoft-com:office:word" xmlns:w="http://schemas.openxmlformats.org/wordprocessingml/2006/main" xmlns:w14="http://schemas.microsoft.com/office/word/2010/wordml" xmlns:w15="http://schemas.microsoft.com/office/word/2012/wordml" xmlns:w16cex="http://schemas.microsoft.com/office/word/2018/wordml/cex" xmlns:w16cid="http://schemas.microsoft.com/office/word/2016/wordml/cid" xmlns:w16="http://schemas.microsoft.com/office/word/2018/wordml" xmlns:w16sdtdh="http://schemas.microsoft.com/office/word/2020/wordml/sdtdatahash" xmlns:w16se="http://schemas.microsoft.com/office/word/2015/wordml/symex" xmlns:wpg="http://schemas.microsoft.com/office/word/2010/wordprocessingGroup" xmlns:wpi="http://schemas.microsoft.com/office/word/2010/wordprocessingInk" xmlns:wne="http://schemas.microsoft.com/office/word/2006/wordml" xmlns:wps="http://schemas.microsoft.com/office/word/2010/wordprocessingShape" mc:Ignorable="w14 w15 w16se w16cid w16 w16cex w16sdtdh wp14">
-  <w:comment w:id="14" w:author="Wellington Souza Abreu" w:date="2021-11-01T07:16:00Z" w:initials="WSA">
+  <w:comment w:id="0" w:author="Wellington Souza Abreu" w:date="2021-11-08T15:32:00Z" w:initials="WSA">
+    <w:p>
+      <w:pPr>
+        <w:pStyle w:val="Textodecomentrio"/>
+        <w:rPr>
+          <w:lang w:val="pt-BR"/>
+        </w:rPr>
+      </w:pPr>
+      <w:r>
+        <w:rPr>
+          <w:rStyle w:val="Refdecomentrio"/>
+        </w:rPr>
+        <w:annotationRef/>
+      </w:r>
+      <w:r>
+        <w:rPr>
+          <w:lang w:val="pt-BR"/>
+        </w:rPr>
+        <w:t>Checar</w:t>
+      </w:r>
+    </w:p>
+  </w:comment>
+  <w:comment w:id="1" w:author="Wellington Souza Abreu" w:date="2021-11-08T15:32:00Z" w:initials="WSA">
+    <w:p>
+      <w:pPr>
+        <w:pStyle w:val="Textodecomentrio"/>
+        <w:rPr>
+          <w:lang w:val="pt-BR"/>
+        </w:rPr>
+      </w:pPr>
+      <w:r>
+        <w:rPr>
+          <w:rStyle w:val="Refdecomentrio"/>
+        </w:rPr>
+        <w:annotationRef/>
+      </w:r>
+      <w:r>
+        <w:rPr>
+          <w:lang w:val="pt-BR"/>
+        </w:rPr>
+        <w:t>Checar</w:t>
+      </w:r>
+    </w:p>
+  </w:comment>
+  <w:comment w:id="2" w:author="Wellington Souza Abreu" w:date="2021-11-08T15:44:00Z" w:initials="WSA">
+    <w:p>
+      <w:pPr>
+        <w:pStyle w:val="Textodecomentrio"/>
+        <w:rPr>
+          <w:lang w:val="pt-BR"/>
+        </w:rPr>
+      </w:pPr>
+      <w:r>
+        <w:rPr>
+          <w:rStyle w:val="Refdecomentrio"/>
+        </w:rPr>
+        <w:annotationRef/>
+      </w:r>
+      <w:r>
+        <w:rPr>
+          <w:lang w:val="pt-BR"/>
+        </w:rPr>
+        <w:t>Antes</w:t>
+      </w:r>
+      <w:r>
+        <w:rPr>
+          <w:lang w:val="pt-BR"/>
+        </w:rPr>
+        <w:t xml:space="preserve">: </w:t>
+      </w:r>
+      <w:r>
+        <w:rPr>
+          <w:sz w:val="24"/>
+          <w:szCs w:val="24"/>
+          <w:lang w:val="pt-BR"/>
+        </w:rPr>
+        <w:t>A obtenção dos dados produzidos pel</w:t>
+      </w:r>
+      <w:r>
+        <w:rPr>
+          <w:sz w:val="24"/>
+          <w:szCs w:val="24"/>
+          <w:lang w:val="pt-BR"/>
+        </w:rPr>
+        <w:t>o protótipo,</w:t>
+      </w:r>
+      <w:r>
+        <w:rPr>
+          <w:sz w:val="24"/>
+          <w:szCs w:val="24"/>
+          <w:lang w:val="pt-BR"/>
+        </w:rPr>
+        <w:t xml:space="preserve"> seus sensores e atuadores se deram de maneira manual, realizando a execução da irrigação automatizada várias vezes, sendo que cada </w:t>
+      </w:r>
+      <w:r>
+        <w:rPr>
+          <w:sz w:val="24"/>
+          <w:szCs w:val="24"/>
+          <w:lang w:val="pt-BR"/>
+        </w:rPr>
+        <w:t>um</w:t>
+      </w:r>
+      <w:r>
+        <w:rPr>
+          <w:sz w:val="24"/>
+          <w:szCs w:val="24"/>
+          <w:lang w:val="pt-BR"/>
+        </w:rPr>
+        <w:t xml:space="preserve"> </w:t>
+      </w:r>
+      <w:r>
+        <w:rPr>
+          <w:sz w:val="24"/>
+          <w:szCs w:val="24"/>
+          <w:lang w:val="pt-BR"/>
+        </w:rPr>
+        <w:t>era</w:t>
+      </w:r>
+      <w:r>
+        <w:rPr>
+          <w:sz w:val="24"/>
+          <w:szCs w:val="24"/>
+          <w:lang w:val="pt-BR"/>
+        </w:rPr>
+        <w:t xml:space="preserve"> armazenado no banco de dados </w:t>
+      </w:r>
+      <w:r>
+        <w:rPr>
+          <w:sz w:val="24"/>
+          <w:szCs w:val="24"/>
+          <w:lang w:val="pt-BR"/>
+        </w:rPr>
+        <w:t>MyS</w:t>
+      </w:r>
+      <w:r>
+        <w:rPr>
+          <w:sz w:val="24"/>
+          <w:szCs w:val="24"/>
+          <w:lang w:val="pt-BR"/>
+        </w:rPr>
+        <w:t>QL</w:t>
+      </w:r>
+      <w:r>
+        <w:rPr>
+          <w:rStyle w:val="Refdenotaderodap"/>
+          <w:sz w:val="24"/>
+          <w:szCs w:val="24"/>
+          <w:lang w:val="en-CA"/>
+        </w:rPr>
+        <w:footnoteRef/>
+      </w:r>
+      <w:r>
+        <w:rPr>
+          <w:sz w:val="24"/>
+          <w:szCs w:val="24"/>
+          <w:lang w:val="pt-BR"/>
+        </w:rPr>
+        <w:t xml:space="preserve"> </w:t>
+      </w:r>
+      <w:r>
+        <w:rPr>
+          <w:sz w:val="24"/>
+          <w:szCs w:val="24"/>
+          <w:lang w:val="pt-BR"/>
+        </w:rPr>
+        <w:t>durante toda a execução.</w:t>
+      </w:r>
+    </w:p>
+  </w:comment>
+  <w:comment w:id="15" w:author="Wellington Souza Abreu" w:date="2021-11-08T17:30:00Z" w:initials="WSA">
+    <w:p>
+      <w:pPr>
+        <w:pStyle w:val="Textodecomentrio"/>
+        <w:rPr>
+          <w:lang w:val="pt-BR"/>
+        </w:rPr>
+      </w:pPr>
+      <w:r>
+        <w:rPr>
+          <w:rStyle w:val="Refdecomentrio"/>
+        </w:rPr>
+        <w:annotationRef/>
+      </w:r>
+      <w:r>
+        <w:rPr>
+          <w:lang w:val="pt-BR"/>
+        </w:rPr>
+        <w:t>Retirar?</w:t>
+      </w:r>
+    </w:p>
+  </w:comment>
+  <w:comment w:id="18" w:author="Wellington Souza Abreu" w:date="2021-11-08T17:43:00Z" w:initials="WSA">
+    <w:p>
+      <w:pPr>
+        <w:pStyle w:val="Textodecomentrio"/>
+        <w:rPr>
+          <w:lang w:val="pt-BR"/>
+        </w:rPr>
+      </w:pPr>
+      <w:r>
+        <w:rPr>
+          <w:rStyle w:val="Refdecomentrio"/>
+        </w:rPr>
+        <w:annotationRef/>
+      </w:r>
+      <w:r>
+        <w:rPr>
+          <w:lang w:val="pt-BR"/>
+        </w:rPr>
+        <w:t>Rele, Relé ou R</w:t>
+      </w:r>
+      <w:r>
+        <w:rPr>
+          <w:lang w:val="pt-BR"/>
+        </w:rPr>
+        <w:t>elê?</w:t>
+      </w:r>
+    </w:p>
+  </w:comment>
+  <w:comment w:id="19" w:author="Wellington Souza Abreu" w:date="2021-11-01T07:16:00Z" w:initials="WSA">
     <w:p>
       <w:pPr>
         <w:pStyle w:val="Textodecomentrio"/>
@@ -20598,18 +22494,33 @@
 
 <file path=word/commentsExtended.xml><?xml version="1.0" encoding="utf-8"?>
 <w15:commentsEx xmlns:wpc="http://schemas.microsoft.com/office/word/2010/wordprocessingCanvas" xmlns:cx="http://schemas.microsoft.com/office/drawing/2014/chartex" xmlns:cx1="http://schemas.microsoft.com/office/drawing/2015/9/8/chartex" xmlns:cx2="http://schemas.microsoft.com/office/drawing/2015/10/21/chartex" xmlns:cx3="http://schemas.microsoft.com/office/drawing/2016/5/9/chartex" xmlns:cx4="http://schemas.microsoft.com/office/drawing/2016/5/10/chartex" xmlns:cx5="http://schemas.microsoft.com/office/drawing/2016/5/11/chartex" xmlns:cx6="http://schemas.microsoft.com/office/drawing/2016/5/12/chartex" xmlns:cx7="http://schemas.microsoft.com/office/drawing/2016/5/13/chartex" xmlns:cx8="http://schemas.microsoft.com/office/drawing/2016/5/14/chartex" xmlns:mc="http://schemas.openxmlformats.org/markup-compatibility/2006" xmlns:aink="http://schemas.microsoft.com/office/drawing/2016/ink" xmlns:am3d="http://schemas.microsoft.com/office/drawing/2017/model3d" xmlns:o="urn:schemas-microsoft-com:office:office" xmlns:r="http://schemas.openxmlformats.org/officeDocument/2006/relationships" xmlns:m="http://schemas.openxmlformats.org/officeDocument/2006/math" xmlns:v="urn:schemas-microsoft-com:vml" xmlns:wp14="http://schemas.microsoft.com/office/word/2010/wordprocessingDrawing" xmlns:wp="http://schemas.openxmlformats.org/drawingml/2006/wordprocessingDrawing" xmlns:w10="urn:schemas-microsoft-com:office:word" xmlns:w="http://schemas.openxmlformats.org/wordprocessingml/2006/main" xmlns:w14="http://schemas.microsoft.com/office/word/2010/wordml" xmlns:w15="http://schemas.microsoft.com/office/word/2012/wordml" xmlns:w16cex="http://schemas.microsoft.com/office/word/2018/wordml/cex" xmlns:w16cid="http://schemas.microsoft.com/office/word/2016/wordml/cid" xmlns:w16="http://schemas.microsoft.com/office/word/2018/wordml" xmlns:w16sdtdh="http://schemas.microsoft.com/office/word/2020/wordml/sdtdatahash" xmlns:w16se="http://schemas.microsoft.com/office/word/2015/wordml/symex" xmlns:wpg="http://schemas.microsoft.com/office/word/2010/wordprocessingGroup" xmlns:wpi="http://schemas.microsoft.com/office/word/2010/wordprocessingInk" xmlns:wne="http://schemas.microsoft.com/office/word/2006/wordml" xmlns:wps="http://schemas.microsoft.com/office/word/2010/wordprocessingShape" mc:Ignorable="w14 w15 w16se w16cid w16 w16cex w16sdtdh wp14">
+  <w15:commentEx w15:paraId="6B9B6769" w15:done="0"/>
+  <w15:commentEx w15:paraId="59FDE39B" w15:done="0"/>
+  <w15:commentEx w15:paraId="03F86F8B" w15:done="0"/>
+  <w15:commentEx w15:paraId="568D3545" w15:done="0"/>
+  <w15:commentEx w15:paraId="426A939C" w15:done="0"/>
   <w15:commentEx w15:paraId="76186A50" w15:done="0"/>
 </w15:commentsEx>
 </file>
 
 <file path=word/commentsExtensible.xml><?xml version="1.0" encoding="utf-8"?>
 <w16cex:commentsExtensible xmlns:wpc="http://schemas.microsoft.com/office/word/2010/wordprocessingCanvas" xmlns:cx="http://schemas.microsoft.com/office/drawing/2014/chartex" xmlns:cx1="http://schemas.microsoft.com/office/drawing/2015/9/8/chartex" xmlns:cx2="http://schemas.microsoft.com/office/drawing/2015/10/21/chartex" xmlns:cx3="http://schemas.microsoft.com/office/drawing/2016/5/9/chartex" xmlns:cx4="http://schemas.microsoft.com/office/drawing/2016/5/10/chartex" xmlns:cx5="http://schemas.microsoft.com/office/drawing/2016/5/11/chartex" xmlns:cx6="http://schemas.microsoft.com/office/drawing/2016/5/12/chartex" xmlns:cx7="http://schemas.microsoft.com/office/drawing/2016/5/13/chartex" xmlns:cx8="http://schemas.microsoft.com/office/drawing/2016/5/14/chartex" xmlns:mc="http://schemas.openxmlformats.org/markup-compatibility/2006" xmlns:aink="http://schemas.microsoft.com/office/drawing/2016/ink" xmlns:am3d="http://schemas.microsoft.com/office/drawing/2017/model3d" xmlns:o="urn:schemas-microsoft-com:office:office" xmlns:r="http://schemas.openxmlformats.org/officeDocument/2006/relationships" xmlns:m="http://schemas.openxmlformats.org/officeDocument/2006/math" xmlns:v="urn:schemas-microsoft-com:vml" xmlns:wp14="http://schemas.microsoft.com/office/word/2010/wordprocessingDrawing" xmlns:wp="http://schemas.openxmlformats.org/drawingml/2006/wordprocessingDrawing" xmlns:w10="urn:schemas-microsoft-com:office:word" xmlns:w="http://schemas.openxmlformats.org/wordprocessingml/2006/main" xmlns:w14="http://schemas.microsoft.com/office/word/2010/wordml" xmlns:w15="http://schemas.microsoft.com/office/word/2012/wordml" xmlns:w16cex="http://schemas.microsoft.com/office/word/2018/wordml/cex" xmlns:w16cid="http://schemas.microsoft.com/office/word/2016/wordml/cid" xmlns:w16="http://schemas.microsoft.com/office/word/2018/wordml" xmlns:w16sdtdh="http://schemas.microsoft.com/office/word/2020/wordml/sdtdatahash" xmlns:w16se="http://schemas.microsoft.com/office/word/2015/wordml/symex" xmlns:wpg="http://schemas.microsoft.com/office/word/2010/wordprocessingGroup" xmlns:wpi="http://schemas.microsoft.com/office/word/2010/wordprocessingInk" xmlns:wne="http://schemas.microsoft.com/office/word/2006/wordml" xmlns:wps="http://schemas.microsoft.com/office/word/2010/wordprocessingShape" mc:Ignorable="w14 w15 w16se w16cid w16 w16cex w16sdtdh wp14">
+  <w16cex:commentExtensible w16cex:durableId="2533C17F" w16cex:dateUtc="2021-11-08T19:32:00Z"/>
+  <w16cex:commentExtensible w16cex:durableId="2533C196" w16cex:dateUtc="2021-11-08T19:32:00Z"/>
+  <w16cex:commentExtensible w16cex:durableId="2533C464" w16cex:dateUtc="2021-11-08T19:44:00Z"/>
+  <w16cex:commentExtensible w16cex:durableId="2533DD1E" w16cex:dateUtc="2021-11-08T21:30:00Z"/>
+  <w16cex:commentExtensible w16cex:durableId="2533E02D" w16cex:dateUtc="2021-11-08T21:43:00Z"/>
   <w16cex:commentExtensible w16cex:durableId="252A1915" w16cex:dateUtc="2021-11-01T11:16:00Z"/>
 </w16cex:commentsExtensible>
 </file>
 
 <file path=word/commentsIds.xml><?xml version="1.0" encoding="utf-8"?>
 <w16cid:commentsIds xmlns:wpc="http://schemas.microsoft.com/office/word/2010/wordprocessingCanvas" xmlns:cx="http://schemas.microsoft.com/office/drawing/2014/chartex" xmlns:cx1="http://schemas.microsoft.com/office/drawing/2015/9/8/chartex" xmlns:cx2="http://schemas.microsoft.com/office/drawing/2015/10/21/chartex" xmlns:cx3="http://schemas.microsoft.com/office/drawing/2016/5/9/chartex" xmlns:cx4="http://schemas.microsoft.com/office/drawing/2016/5/10/chartex" xmlns:cx5="http://schemas.microsoft.com/office/drawing/2016/5/11/chartex" xmlns:cx6="http://schemas.microsoft.com/office/drawing/2016/5/12/chartex" xmlns:cx7="http://schemas.microsoft.com/office/drawing/2016/5/13/chartex" xmlns:cx8="http://schemas.microsoft.com/office/drawing/2016/5/14/chartex" xmlns:mc="http://schemas.openxmlformats.org/markup-compatibility/2006" xmlns:aink="http://schemas.microsoft.com/office/drawing/2016/ink" xmlns:am3d="http://schemas.microsoft.com/office/drawing/2017/model3d" xmlns:o="urn:schemas-microsoft-com:office:office" xmlns:r="http://schemas.openxmlformats.org/officeDocument/2006/relationships" xmlns:m="http://schemas.openxmlformats.org/officeDocument/2006/math" xmlns:v="urn:schemas-microsoft-com:vml" xmlns:wp14="http://schemas.microsoft.com/office/word/2010/wordprocessingDrawing" xmlns:wp="http://schemas.openxmlformats.org/drawingml/2006/wordprocessingDrawing" xmlns:w10="urn:schemas-microsoft-com:office:word" xmlns:w="http://schemas.openxmlformats.org/wordprocessingml/2006/main" xmlns:w14="http://schemas.microsoft.com/office/word/2010/wordml" xmlns:w15="http://schemas.microsoft.com/office/word/2012/wordml" xmlns:w16cex="http://schemas.microsoft.com/office/word/2018/wordml/cex" xmlns:w16cid="http://schemas.microsoft.com/office/word/2016/wordml/cid" xmlns:w16="http://schemas.microsoft.com/office/word/2018/wordml" xmlns:w16sdtdh="http://schemas.microsoft.com/office/word/2020/wordml/sdtdatahash" xmlns:w16se="http://schemas.microsoft.com/office/word/2015/wordml/symex" xmlns:wpg="http://schemas.microsoft.com/office/word/2010/wordprocessingGroup" xmlns:wpi="http://schemas.microsoft.com/office/word/2010/wordprocessingInk" xmlns:wne="http://schemas.microsoft.com/office/word/2006/wordml" xmlns:wps="http://schemas.microsoft.com/office/word/2010/wordprocessingShape" mc:Ignorable="w14 w15 w16se w16cid w16 w16cex w16sdtdh wp14">
+  <w16cid:commentId w16cid:paraId="6B9B6769" w16cid:durableId="2533C17F"/>
+  <w16cid:commentId w16cid:paraId="59FDE39B" w16cid:durableId="2533C196"/>
+  <w16cid:commentId w16cid:paraId="03F86F8B" w16cid:durableId="2533C464"/>
+  <w16cid:commentId w16cid:paraId="568D3545" w16cid:durableId="2533DD1E"/>
+  <w16cid:commentId w16cid:paraId="426A939C" w16cid:durableId="2533E02D"/>
   <w16cid:commentId w16cid:paraId="76186A50" w16cid:durableId="252A1915"/>
 </w16cid:commentsIds>
 </file>

</xml_diff>

<commit_message>
Correções do orientador 08/11
</commit_message>
<xml_diff>
--- a/Artigo - TCC - Current.docx
+++ b/Artigo - TCC - Current.docx
@@ -1273,7 +1273,7 @@
           <w:szCs w:val="24"/>
           <w:lang w:val="pt-BR"/>
         </w:rPr>
-        <w:t xml:space="preserve">. </w:t>
+        <w:t>.</w:t>
       </w:r>
       <w:r>
         <w:rPr>
@@ -1284,7 +1284,7 @@
           <w:szCs w:val="24"/>
           <w:lang w:val="pt-BR"/>
         </w:rPr>
-        <w:t>Portanto</w:t>
+        <w:t xml:space="preserve"> A</w:t>
       </w:r>
       <w:r>
         <w:rPr>
@@ -1295,7 +1295,7 @@
           <w:szCs w:val="24"/>
           <w:lang w:val="pt-BR"/>
         </w:rPr>
-        <w:t>,</w:t>
+        <w:t xml:space="preserve">lguns fatores afetam e dificultam que novas tecnologias permeiem </w:t>
       </w:r>
       <w:r>
         <w:rPr>
@@ -1306,7 +1306,7 @@
           <w:szCs w:val="24"/>
           <w:lang w:val="pt-BR"/>
         </w:rPr>
-        <w:t xml:space="preserve"> alguns fatores afetam e dificultam que novas tecnologias permeiem </w:t>
+        <w:t>n</w:t>
       </w:r>
       <w:r>
         <w:rPr>
@@ -1317,7 +1317,7 @@
           <w:szCs w:val="24"/>
           <w:lang w:val="pt-BR"/>
         </w:rPr>
-        <w:t>n</w:t>
+        <w:t>as lavouras, principalmente para pequenos e médios agricultores</w:t>
       </w:r>
       <w:r>
         <w:rPr>
@@ -1328,29 +1328,37 @@
           <w:szCs w:val="24"/>
           <w:lang w:val="pt-BR"/>
         </w:rPr>
-        <w:t>as lavouras, principalmente para pequenos e médios agricultores</w:t>
-      </w:r>
-      <w:r>
-        <w:rPr>
-          <w:rFonts w:eastAsia="Arial"/>
-          <w:bCs/>
-          <w:color w:val="000000" w:themeColor="text1"/>
-          <w:sz w:val="24"/>
-          <w:szCs w:val="24"/>
-          <w:lang w:val="pt-BR"/>
-        </w:rPr>
-        <w:t xml:space="preserve"> que habitam em locais remotos</w:t>
-      </w:r>
-      <w:r>
-        <w:rPr>
-          <w:rFonts w:eastAsia="Arial"/>
-          <w:bCs/>
-          <w:color w:val="000000" w:themeColor="text1"/>
-          <w:sz w:val="24"/>
-          <w:szCs w:val="24"/>
-          <w:lang w:val="pt-BR"/>
-        </w:rPr>
-        <w:t>.</w:t>
+        <w:t>, então, c</w:t>
+      </w:r>
+      <w:r>
+        <w:rPr>
+          <w:color w:val="000000"/>
+          <w:sz w:val="24"/>
+          <w:szCs w:val="24"/>
+          <w:highlight w:val="white"/>
+          <w:lang w:val="pt-BR"/>
+        </w:rPr>
+        <w:t xml:space="preserve">omo assegurar uma colheita farta no ramo </w:t>
+      </w:r>
+      <w:r>
+        <w:rPr>
+          <w:color w:val="000000"/>
+          <w:sz w:val="24"/>
+          <w:szCs w:val="24"/>
+          <w:highlight w:val="white"/>
+          <w:lang w:val="pt-BR"/>
+        </w:rPr>
+        <w:t>de cafeicultura</w:t>
+      </w:r>
+      <w:r>
+        <w:rPr>
+          <w:color w:val="000000"/>
+          <w:sz w:val="24"/>
+          <w:szCs w:val="24"/>
+          <w:highlight w:val="white"/>
+          <w:lang w:val="pt-BR"/>
+        </w:rPr>
+        <w:t xml:space="preserve"> sem consumir uma quantidade excessiva de água?</w:t>
       </w:r>
     </w:p>
     <w:p>
@@ -1411,7 +1419,6 @@
         </w:rPr>
         <w:t xml:space="preserve"> de sensores permite que </w:t>
       </w:r>
-      <w:proofErr w:type="spellStart"/>
       <w:r>
         <w:rPr>
           <w:rFonts w:eastAsia="Arial"/>
@@ -1432,9 +1439,8 @@
           <w:szCs w:val="24"/>
           <w:lang w:val="pt-BR"/>
         </w:rPr>
-        <w:t>a</w:t>
-      </w:r>
-      <w:proofErr w:type="spellEnd"/>
+        <w:t>á</w:t>
+      </w:r>
       <w:r>
         <w:rPr>
           <w:rFonts w:eastAsia="Arial"/>
@@ -1456,83 +1462,6 @@
           <w:lang w:val="pt-BR"/>
         </w:rPr>
         <w:t xml:space="preserve"> </w:t>
-      </w:r>
-      <w:r>
-        <w:rPr>
-          <w:rFonts w:eastAsia="Arial"/>
-          <w:bCs/>
-          <w:color w:val="000000" w:themeColor="text1"/>
-          <w:sz w:val="24"/>
-          <w:szCs w:val="24"/>
-          <w:lang w:val="pt-BR"/>
-        </w:rPr>
-        <w:t>Diante do dilema entre o consumo hídrico e a utilização de água na irrigação, temos algumas alternativas que permite</w:t>
-      </w:r>
-      <w:r>
-        <w:rPr>
-          <w:rFonts w:eastAsia="Arial"/>
-          <w:bCs/>
-          <w:color w:val="000000" w:themeColor="text1"/>
-          <w:sz w:val="24"/>
-          <w:szCs w:val="24"/>
-          <w:lang w:val="pt-BR"/>
-        </w:rPr>
-        <w:t>m</w:t>
-      </w:r>
-      <w:r>
-        <w:rPr>
-          <w:rFonts w:eastAsia="Arial"/>
-          <w:bCs/>
-          <w:color w:val="000000" w:themeColor="text1"/>
-          <w:sz w:val="24"/>
-          <w:szCs w:val="24"/>
-          <w:lang w:val="pt-BR"/>
-        </w:rPr>
-        <w:t xml:space="preserve"> que a sustentabilidade possa ocorrer no meio agrícola. Uma delas é a automação, monitoramento e controle utilizando a tecnologia Arduino e a internet. Na comunidade</w:t>
-      </w:r>
-      <w:r>
-        <w:rPr>
-          <w:rFonts w:eastAsia="Arial"/>
-          <w:bCs/>
-          <w:color w:val="000000" w:themeColor="text1"/>
-          <w:sz w:val="24"/>
-          <w:szCs w:val="24"/>
-          <w:lang w:val="pt-BR"/>
-        </w:rPr>
-        <w:t>,</w:t>
-      </w:r>
-      <w:r>
-        <w:rPr>
-          <w:rFonts w:eastAsia="Arial"/>
-          <w:bCs/>
-          <w:color w:val="000000" w:themeColor="text1"/>
-          <w:sz w:val="24"/>
-          <w:szCs w:val="24"/>
-          <w:lang w:val="pt-BR"/>
-        </w:rPr>
-        <w:t xml:space="preserve"> há controvérsias entre o uso da tecnologia em prol da sustentabilidade, alguns censuram a sua utilização devido ao aumento do desemprego e outros alegam que as máquinas vieram para auxiliar</w:t>
-      </w:r>
-      <w:r>
-        <w:rPr>
-          <w:rFonts w:eastAsia="Arial"/>
-          <w:bCs/>
-          <w:color w:val="000000" w:themeColor="text1"/>
-          <w:sz w:val="24"/>
-          <w:szCs w:val="24"/>
-          <w:lang w:val="pt-BR"/>
-        </w:rPr>
-        <w:t>,</w:t>
-      </w:r>
-      <w:r>
-        <w:rPr>
-          <w:rFonts w:eastAsia="Arial"/>
-          <w:bCs/>
-          <w:color w:val="000000" w:themeColor="text1"/>
-          <w:sz w:val="24"/>
-          <w:szCs w:val="24"/>
-          <w:lang w:val="pt-BR"/>
-        </w:rPr>
-        <w:t xml:space="preserve"> fazendo o que o ser humano não é capaz.</w:t>
       </w:r>
     </w:p>
     <w:p>
@@ -1543,17 +1472,130 @@
         <w:rPr>
           <w:rFonts w:eastAsia="Arial"/>
           <w:bCs/>
+          <w:color w:val="000000" w:themeColor="text1"/>
+          <w:sz w:val="24"/>
+          <w:szCs w:val="24"/>
+          <w:lang w:val="pt-BR"/>
+        </w:rPr>
+      </w:pPr>
+      <w:r>
+        <w:rPr>
+          <w:rFonts w:eastAsia="Arial"/>
+          <w:bCs/>
+          <w:color w:val="000000" w:themeColor="text1"/>
+          <w:sz w:val="24"/>
+          <w:szCs w:val="24"/>
+          <w:lang w:val="pt-BR"/>
+        </w:rPr>
+        <w:t>Diante do dilema entre o consumo hídrico e a utilização de água na irrigação, temos algumas alternativas que permite</w:t>
+      </w:r>
+      <w:r>
+        <w:rPr>
+          <w:rFonts w:eastAsia="Arial"/>
+          <w:bCs/>
+          <w:color w:val="000000" w:themeColor="text1"/>
+          <w:sz w:val="24"/>
+          <w:szCs w:val="24"/>
+          <w:lang w:val="pt-BR"/>
+        </w:rPr>
+        <w:t>m</w:t>
+      </w:r>
+      <w:r>
+        <w:rPr>
+          <w:rFonts w:eastAsia="Arial"/>
+          <w:bCs/>
+          <w:color w:val="000000" w:themeColor="text1"/>
+          <w:sz w:val="24"/>
+          <w:szCs w:val="24"/>
+          <w:lang w:val="pt-BR"/>
+        </w:rPr>
+        <w:t xml:space="preserve"> que a sustentabilidade possa ocorrer no meio agrícola. Uma delas é a automação, monitoramento e controle utilizando a tecnologia Arduino e a internet. Na comunidade</w:t>
+      </w:r>
+      <w:r>
+        <w:rPr>
+          <w:rFonts w:eastAsia="Arial"/>
+          <w:bCs/>
+          <w:color w:val="000000" w:themeColor="text1"/>
+          <w:sz w:val="24"/>
+          <w:szCs w:val="24"/>
+          <w:lang w:val="pt-BR"/>
+        </w:rPr>
+        <w:t>,</w:t>
+      </w:r>
+      <w:r>
+        <w:rPr>
+          <w:rFonts w:eastAsia="Arial"/>
+          <w:bCs/>
+          <w:color w:val="000000" w:themeColor="text1"/>
+          <w:sz w:val="24"/>
+          <w:szCs w:val="24"/>
+          <w:lang w:val="pt-BR"/>
+        </w:rPr>
+        <w:t xml:space="preserve"> há controvérsias entre o uso da tecnologia em prol da sustentabilidade, alguns censuram a sua utilização devido ao aumento do desemprego e outros alegam que as máquinas vieram para auxiliar</w:t>
+      </w:r>
+      <w:r>
+        <w:rPr>
+          <w:rFonts w:eastAsia="Arial"/>
+          <w:bCs/>
+          <w:color w:val="000000" w:themeColor="text1"/>
+          <w:sz w:val="24"/>
+          <w:szCs w:val="24"/>
+          <w:lang w:val="pt-BR"/>
+        </w:rPr>
+        <w:t>,</w:t>
+      </w:r>
+      <w:r>
+        <w:rPr>
+          <w:rFonts w:eastAsia="Arial"/>
+          <w:bCs/>
+          <w:color w:val="000000" w:themeColor="text1"/>
+          <w:sz w:val="24"/>
+          <w:szCs w:val="24"/>
+          <w:lang w:val="pt-BR"/>
+        </w:rPr>
+        <w:t xml:space="preserve"> fazendo o que o ser humano não é capaz.</w:t>
+      </w:r>
+      <w:r>
+        <w:rPr>
+          <w:rFonts w:eastAsia="Arial"/>
+          <w:bCs/>
+          <w:color w:val="000000" w:themeColor="text1"/>
+          <w:sz w:val="24"/>
+          <w:szCs w:val="24"/>
+          <w:lang w:val="pt-BR"/>
+        </w:rPr>
+        <w:t xml:space="preserve"> </w:t>
+      </w:r>
+      <w:r>
+        <w:rPr>
+          <w:rFonts w:eastAsia="Arial"/>
+          <w:bCs/>
           <w:color w:val="FF0000"/>
           <w:sz w:val="24"/>
           <w:szCs w:val="24"/>
           <w:lang w:val="pt-BR"/>
         </w:rPr>
-      </w:pPr>
-      <w:commentRangeStart w:id="0"/>
-      <w:r>
+        <w:t>(Referência)</w:t>
+      </w:r>
+    </w:p>
+    <w:p>
+      <w:pPr>
+        <w:spacing w:line="360" w:lineRule="auto"/>
+        <w:ind w:right="71" w:firstLine="606"/>
+        <w:jc w:val="both"/>
         <w:rPr>
           <w:rFonts w:eastAsia="Arial"/>
           <w:bCs/>
+          <w:color w:val="FF0000"/>
+          <w:sz w:val="24"/>
+          <w:szCs w:val="24"/>
+          <w:lang w:val="pt-BR"/>
+        </w:rPr>
+      </w:pPr>
+      <w:r>
+        <w:rPr>
+          <w:rFonts w:eastAsia="Arial"/>
+          <w:bCs/>
           <w:color w:val="000000" w:themeColor="text1"/>
           <w:sz w:val="24"/>
           <w:szCs w:val="24"/>
@@ -1570,7 +1612,7 @@
           <w:szCs w:val="24"/>
           <w:lang w:val="pt-BR"/>
         </w:rPr>
-        <w:t>encontrada na Zona da Mata,</w:t>
+        <w:t>que se encontra localizada na</w:t>
       </w:r>
       <w:r>
         <w:rPr>
@@ -1581,6 +1623,63 @@
           <w:szCs w:val="24"/>
           <w:lang w:val="pt-BR"/>
         </w:rPr>
+        <w:t xml:space="preserve"> Zona da </w:t>
+      </w:r>
+      <w:proofErr w:type="gramStart"/>
+      <w:r>
+        <w:rPr>
+          <w:rFonts w:eastAsia="Arial"/>
+          <w:bCs/>
+          <w:color w:val="000000" w:themeColor="text1"/>
+          <w:sz w:val="24"/>
+          <w:szCs w:val="24"/>
+          <w:lang w:val="pt-BR"/>
+        </w:rPr>
+        <w:t>Mata</w:t>
+      </w:r>
+      <w:r>
+        <w:rPr>
+          <w:rFonts w:eastAsia="Arial"/>
+          <w:bCs/>
+          <w:color w:val="FF0000"/>
+          <w:sz w:val="24"/>
+          <w:szCs w:val="24"/>
+          <w:lang w:val="pt-BR"/>
+        </w:rPr>
+        <w:t>(</w:t>
+      </w:r>
+      <w:proofErr w:type="gramEnd"/>
+      <w:r>
+        <w:rPr>
+          <w:rFonts w:eastAsia="Arial"/>
+          <w:bCs/>
+          <w:color w:val="FF0000"/>
+          <w:sz w:val="24"/>
+          <w:szCs w:val="24"/>
+          <w:lang w:val="pt-BR"/>
+        </w:rPr>
+        <w:t>Nota)</w:t>
+      </w:r>
+      <w:r>
+        <w:rPr>
+          <w:rFonts w:eastAsia="Arial"/>
+          <w:bCs/>
+          <w:color w:val="000000" w:themeColor="text1"/>
+          <w:sz w:val="24"/>
+          <w:szCs w:val="24"/>
+          <w:lang w:val="pt-BR"/>
+        </w:rPr>
+        <w:t>,</w:t>
+      </w:r>
+      <w:r>
+        <w:rPr>
+          <w:rFonts w:eastAsia="Arial"/>
+          <w:bCs/>
+          <w:color w:val="000000" w:themeColor="text1"/>
+          <w:sz w:val="24"/>
+          <w:szCs w:val="24"/>
+          <w:lang w:val="pt-BR"/>
+        </w:rPr>
         <w:t xml:space="preserve"> </w:t>
       </w:r>
       <w:r>
@@ -1592,7 +1691,7 @@
           <w:szCs w:val="24"/>
           <w:lang w:val="pt-BR"/>
         </w:rPr>
-        <w:t>integrada</w:t>
+        <w:t>integra</w:t>
       </w:r>
       <w:r>
         <w:rPr>
@@ -1603,14 +1702,7 @@
           <w:szCs w:val="24"/>
           <w:lang w:val="pt-BR"/>
         </w:rPr>
-        <w:t xml:space="preserve"> à tecnologia Arduino ao seu método de irrigação, foi possível obter dados mensuráveis em relação às vantagens, desvantagens e dificuldades </w:t>
-      </w:r>
-      <w:commentRangeEnd w:id="0"/>
-      <w:r>
-        <w:rPr>
-          <w:rStyle w:val="Refdecomentrio"/>
-        </w:rPr>
-        <w:commentReference w:id="0"/>
+        <w:t>-se</w:t>
       </w:r>
       <w:r>
         <w:rPr>
@@ -1621,7 +1713,95 @@
           <w:szCs w:val="24"/>
           <w:lang w:val="pt-BR"/>
         </w:rPr>
-        <w:t>encontradas no processo de implementação desta tecnologia na irrigação convencional. Os resultados obtidos estão prostrados no presente artigo, a fim de que se possa fornecer conhecimento sobre o uso da tecnologia na agricultura.</w:t>
+        <w:t xml:space="preserve"> à tecnologia Arduino ao seu método de irrigação</w:t>
+      </w:r>
+      <w:r>
+        <w:rPr>
+          <w:rFonts w:eastAsia="Arial"/>
+          <w:bCs/>
+          <w:color w:val="000000" w:themeColor="text1"/>
+          <w:sz w:val="24"/>
+          <w:szCs w:val="24"/>
+          <w:lang w:val="pt-BR"/>
+        </w:rPr>
+        <w:t>. F</w:t>
+      </w:r>
+      <w:r>
+        <w:rPr>
+          <w:rFonts w:eastAsia="Arial"/>
+          <w:bCs/>
+          <w:color w:val="000000" w:themeColor="text1"/>
+          <w:sz w:val="24"/>
+          <w:szCs w:val="24"/>
+          <w:lang w:val="pt-BR"/>
+        </w:rPr>
+        <w:t xml:space="preserve">oi possível obter dados mensuráveis em relação </w:t>
+      </w:r>
+      <w:r>
+        <w:rPr>
+          <w:rFonts w:eastAsia="Arial"/>
+          <w:bCs/>
+          <w:color w:val="000000" w:themeColor="text1"/>
+          <w:sz w:val="24"/>
+          <w:szCs w:val="24"/>
+          <w:lang w:val="pt-BR"/>
+        </w:rPr>
+        <w:t xml:space="preserve">aos processos de </w:t>
+      </w:r>
+      <w:r>
+        <w:rPr>
+          <w:rFonts w:eastAsia="Arial"/>
+          <w:bCs/>
+          <w:color w:val="000000" w:themeColor="text1"/>
+          <w:sz w:val="24"/>
+          <w:szCs w:val="24"/>
+          <w:lang w:val="pt-BR"/>
+        </w:rPr>
+        <w:t>implementação desta tecnologia na irrigação convencional. Os resultados obtidos estão prostrados no presente artigo, a fim de que se possa fornecer conhecimento sobre o uso da</w:t>
+      </w:r>
+      <w:r>
+        <w:rPr>
+          <w:rFonts w:eastAsia="Arial"/>
+          <w:bCs/>
+          <w:color w:val="000000" w:themeColor="text1"/>
+          <w:sz w:val="24"/>
+          <w:szCs w:val="24"/>
+          <w:lang w:val="pt-BR"/>
+        </w:rPr>
+        <w:t>s</w:t>
+      </w:r>
+      <w:r>
+        <w:rPr>
+          <w:rFonts w:eastAsia="Arial"/>
+          <w:bCs/>
+          <w:color w:val="000000" w:themeColor="text1"/>
+          <w:sz w:val="24"/>
+          <w:szCs w:val="24"/>
+          <w:lang w:val="pt-BR"/>
+        </w:rPr>
+        <w:t xml:space="preserve"> tecnologia</w:t>
+      </w:r>
+      <w:r>
+        <w:rPr>
+          <w:rFonts w:eastAsia="Arial"/>
+          <w:bCs/>
+          <w:color w:val="000000" w:themeColor="text1"/>
+          <w:sz w:val="24"/>
+          <w:szCs w:val="24"/>
+          <w:lang w:val="pt-BR"/>
+        </w:rPr>
+        <w:t>s de monitoramento de consumo hídrico</w:t>
+      </w:r>
+      <w:r>
+        <w:rPr>
+          <w:rFonts w:eastAsia="Arial"/>
+          <w:bCs/>
+          <w:color w:val="000000" w:themeColor="text1"/>
+          <w:sz w:val="24"/>
+          <w:szCs w:val="24"/>
+          <w:lang w:val="pt-BR"/>
+        </w:rPr>
+        <w:t xml:space="preserve"> na agricultura.</w:t>
       </w:r>
     </w:p>
     <w:p>
@@ -1899,11 +2079,12 @@
           <w:color w:val="000000" w:themeColor="text1"/>
         </w:rPr>
       </w:pPr>
-      <w:commentRangeStart w:id="1"/>
-      <w:r>
-        <w:rPr>
-          <w:color w:val="000000" w:themeColor="text1"/>
-        </w:rPr>
+      <w:commentRangeStart w:id="0"/>
+      <w:r>
+        <w:rPr>
+          <w:color w:val="000000" w:themeColor="text1"/>
+        </w:rPr>
+        <w:lastRenderedPageBreak/>
         <w:t xml:space="preserve">A produção de dados </w:t>
       </w:r>
       <w:r>
@@ -1922,7 +2103,19 @@
         <w:rPr>
           <w:color w:val="000000" w:themeColor="text1"/>
         </w:rPr>
-        <w:t xml:space="preserve"> maquete em escala reduzida de uma lavoura cafeeira localizada na linha 160, município de Novo Horizonte do Oeste, Rondônia</w:t>
+        <w:t xml:space="preserve"> maquete em escala reduzida de uma lavoura cafeeira localizada na linha 160</w:t>
+      </w:r>
+      <w:r>
+        <w:rPr>
+          <w:color w:val="000000" w:themeColor="text1"/>
+        </w:rPr>
+        <w:t xml:space="preserve"> km 6</w:t>
+      </w:r>
+      <w:r>
+        <w:rPr>
+          <w:color w:val="000000" w:themeColor="text1"/>
+        </w:rPr>
+        <w:t>, município de Novo Horizonte do Oeste, Rondônia</w:t>
       </w:r>
       <w:r>
         <w:rPr>
@@ -1934,7 +2127,6 @@
         <w:rPr>
           <w:color w:val="000000" w:themeColor="text1"/>
         </w:rPr>
-        <w:lastRenderedPageBreak/>
         <w:t>Sobre</w:t>
       </w:r>
       <w:r>
@@ -2009,13 +2201,13 @@
         </w:rPr>
         <w:t>.</w:t>
       </w:r>
-      <w:commentRangeEnd w:id="1"/>
+      <w:commentRangeEnd w:id="0"/>
       <w:r>
         <w:rPr>
           <w:rStyle w:val="Refdecomentrio"/>
           <w:lang w:val="en-US" w:eastAsia="en-US"/>
         </w:rPr>
-        <w:commentReference w:id="1"/>
+        <w:commentReference w:id="0"/>
       </w:r>
     </w:p>
     <w:p>
@@ -2038,7 +2230,7 @@
         </w:rPr>
         <w:tab/>
       </w:r>
-      <w:commentRangeStart w:id="2"/>
+      <w:commentRangeStart w:id="1"/>
       <w:r>
         <w:rPr>
           <w:sz w:val="24"/>
@@ -2192,12 +2384,12 @@
         </w:rPr>
         <w:t xml:space="preserve">durante </w:t>
       </w:r>
-      <w:commentRangeEnd w:id="2"/>
+      <w:commentRangeEnd w:id="1"/>
       <w:r>
         <w:rPr>
           <w:rStyle w:val="Refdecomentrio"/>
         </w:rPr>
-        <w:commentReference w:id="2"/>
+        <w:commentReference w:id="1"/>
       </w:r>
       <w:r>
         <w:rPr>
@@ -2745,7 +2937,16 @@
           <w:szCs w:val="24"/>
           <w:lang w:val="pt-BR"/>
         </w:rPr>
-        <w:t xml:space="preserve">foi utilizado para transferência de dados provenientes dos sensores e </w:t>
+        <w:t xml:space="preserve">foi utilizado para transferência de </w:t>
+      </w:r>
+      <w:r>
+        <w:rPr>
+          <w:sz w:val="24"/>
+          <w:szCs w:val="24"/>
+          <w:lang w:val="pt-BR"/>
+        </w:rPr>
+        <w:lastRenderedPageBreak/>
+        <w:t xml:space="preserve">dados provenientes dos sensores e </w:t>
       </w:r>
       <w:r>
         <w:rPr>
@@ -2788,7 +2989,6 @@
           <w:szCs w:val="24"/>
           <w:lang w:val="pt-BR"/>
         </w:rPr>
-        <w:lastRenderedPageBreak/>
         <w:tab/>
         <w:t>Durante a confecção da maquete</w:t>
       </w:r>
@@ -2996,8 +3196,8 @@
           <w:color w:val="000000"/>
         </w:rPr>
       </w:pPr>
-      <w:bookmarkStart w:id="3" w:name="_Toc499833351"/>
-      <w:bookmarkStart w:id="4" w:name="_Toc75454872"/>
+      <w:bookmarkStart w:id="2" w:name="_Toc499833351"/>
+      <w:bookmarkStart w:id="3" w:name="_Toc75454872"/>
       <w:r>
         <w:rPr>
           <w:color w:val="000000"/>
@@ -3012,15 +3212,15 @@
         </w:rPr>
         <w:t xml:space="preserve">.1 </w:t>
       </w:r>
+      <w:bookmarkEnd w:id="2"/>
+      <w:r>
+        <w:rPr>
+          <w:color w:val="000000"/>
+          <w:spacing w:val="0"/>
+        </w:rPr>
+        <w:t>Irrigação</w:t>
+      </w:r>
       <w:bookmarkEnd w:id="3"/>
-      <w:r>
-        <w:rPr>
-          <w:color w:val="000000"/>
-          <w:spacing w:val="0"/>
-        </w:rPr>
-        <w:t>Irrigação</w:t>
-      </w:r>
-      <w:bookmarkEnd w:id="4"/>
     </w:p>
     <w:p>
       <w:pPr>
@@ -3038,6 +3238,7 @@
         <w:ind w:firstLine="708"/>
         <w:rPr>
           <w:color w:val="000000"/>
+          <w:szCs w:val="24"/>
         </w:rPr>
       </w:pPr>
       <w:r>
@@ -3087,184 +3288,99 @@
           <w:color w:val="000000"/>
           <w:szCs w:val="24"/>
         </w:rPr>
-        <w:t>. A</w:t>
-      </w:r>
-      <w:r>
-        <w:rPr>
-          <w:color w:val="000000"/>
-          <w:szCs w:val="24"/>
-        </w:rPr>
-        <w:t xml:space="preserve"> ascensão da </w:t>
-      </w:r>
-      <w:r>
-        <w:rPr>
-          <w:color w:val="000000"/>
-          <w:szCs w:val="24"/>
-        </w:rPr>
-        <w:t>mesma</w:t>
-      </w:r>
-      <w:r>
-        <w:rPr>
-          <w:color w:val="000000"/>
-          <w:szCs w:val="24"/>
-        </w:rPr>
-        <w:t xml:space="preserve"> no Brasil se </w:t>
-      </w:r>
-      <w:r>
-        <w:rPr>
-          <w:color w:val="000000"/>
-          <w:szCs w:val="24"/>
-        </w:rPr>
-        <w:t>deu</w:t>
-      </w:r>
-      <w:r>
-        <w:rPr>
-          <w:color w:val="000000"/>
-          <w:szCs w:val="24"/>
-        </w:rPr>
-        <w:t xml:space="preserve"> por uma série de fatores que se prostraram em um efeito </w:t>
-      </w:r>
-      <w:r>
-        <w:rPr>
-          <w:rFonts w:cs="DejaVu Sans"/>
-          <w:color w:val="000000"/>
-          <w:szCs w:val="24"/>
-        </w:rPr>
-        <w:t xml:space="preserve">dominó. Tudo se iniciou pelo crescimento demográfico juntamente com as mudanças econômicas da época, que se deram à migração da população da zona rural para a urbana e a iminente industrialização. Com mais pessoas habitando a cidade fez-se necessária uma maior produção elétrica, </w:t>
-      </w:r>
-      <w:r>
-        <w:rPr>
-          <w:rFonts w:cs="DejaVu Sans"/>
-          <w:color w:val="000000"/>
-          <w:szCs w:val="24"/>
-        </w:rPr>
-        <w:t>através</w:t>
-      </w:r>
-      <w:r>
-        <w:rPr>
-          <w:rFonts w:cs="DejaVu Sans"/>
-          <w:color w:val="000000"/>
-          <w:szCs w:val="24"/>
-        </w:rPr>
-        <w:t xml:space="preserve"> de hidrelétricas</w:t>
-      </w:r>
-      <w:r>
-        <w:rPr>
-          <w:rFonts w:cs="DejaVu Sans"/>
-          <w:color w:val="000000"/>
-          <w:szCs w:val="24"/>
-        </w:rPr>
-        <w:t xml:space="preserve"> e</w:t>
-      </w:r>
-      <w:r>
-        <w:rPr>
-          <w:rFonts w:cs="DejaVu Sans"/>
-          <w:color w:val="000000"/>
-          <w:szCs w:val="24"/>
-        </w:rPr>
-        <w:t xml:space="preserve"> </w:t>
-      </w:r>
-      <w:r>
-        <w:rPr>
-          <w:rFonts w:cs="DejaVu Sans"/>
-          <w:color w:val="000000"/>
-          <w:szCs w:val="24"/>
-        </w:rPr>
-        <w:t>juntamente</w:t>
-      </w:r>
-      <w:r>
-        <w:rPr>
-          <w:rFonts w:cs="DejaVu Sans"/>
-          <w:color w:val="000000"/>
-          <w:szCs w:val="24"/>
-        </w:rPr>
-        <w:t xml:space="preserve"> </w:t>
-      </w:r>
-      <w:r>
-        <w:rPr>
-          <w:rFonts w:cs="DejaVu Sans"/>
-          <w:color w:val="000000"/>
-          <w:szCs w:val="24"/>
-        </w:rPr>
-        <w:t>com o</w:t>
-      </w:r>
-      <w:r>
-        <w:rPr>
-          <w:rFonts w:cs="DejaVu Sans"/>
-          <w:color w:val="000000"/>
-          <w:szCs w:val="24"/>
-        </w:rPr>
-        <w:t xml:space="preserve"> aumento da população</w:t>
-      </w:r>
-      <w:r>
-        <w:rPr>
-          <w:rFonts w:cs="DejaVu Sans"/>
-          <w:color w:val="000000"/>
-          <w:szCs w:val="24"/>
-        </w:rPr>
-        <w:t>,</w:t>
-      </w:r>
-      <w:r>
-        <w:rPr>
-          <w:rFonts w:cs="DejaVu Sans"/>
-          <w:color w:val="000000"/>
-          <w:szCs w:val="24"/>
-        </w:rPr>
-        <w:t xml:space="preserve"> maior </w:t>
-      </w:r>
-      <w:r>
-        <w:rPr>
-          <w:rFonts w:cs="DejaVu Sans"/>
-          <w:color w:val="000000"/>
-          <w:szCs w:val="24"/>
-        </w:rPr>
-        <w:t xml:space="preserve">foi a </w:t>
-      </w:r>
-      <w:r>
-        <w:rPr>
-          <w:rFonts w:cs="DejaVu Sans"/>
-          <w:color w:val="000000"/>
-          <w:szCs w:val="24"/>
-        </w:rPr>
-        <w:t>demanda de alimentos</w:t>
-      </w:r>
-      <w:r>
-        <w:rPr>
-          <w:rFonts w:cs="DejaVu Sans"/>
-          <w:color w:val="000000"/>
-          <w:szCs w:val="24"/>
-        </w:rPr>
-        <w:t>.</w:t>
-      </w:r>
-      <w:r>
-        <w:rPr>
-          <w:rFonts w:cs="DejaVu Sans"/>
-          <w:color w:val="000000"/>
-          <w:szCs w:val="24"/>
-        </w:rPr>
-        <w:t xml:space="preserve"> </w:t>
-      </w:r>
-      <w:r>
-        <w:rPr>
-          <w:rFonts w:cs="DejaVu Sans"/>
-          <w:color w:val="000000"/>
-          <w:szCs w:val="24"/>
-        </w:rPr>
-        <w:t>Logo, fez-se necessária e de grande utilidade a irrigação</w:t>
-      </w:r>
-      <w:r>
-        <w:rPr>
-          <w:rFonts w:cs="DejaVu Sans"/>
-          <w:color w:val="000000"/>
-          <w:szCs w:val="24"/>
-        </w:rPr>
-        <w:t>, tendo em vista que a agricultura irrigada tem como objetivo principal garantir uma produção mais farta.</w:t>
-      </w:r>
-      <w:r>
+        <w:t xml:space="preserve">. </w:t>
+      </w:r>
+    </w:p>
+    <w:p>
+      <w:pPr>
+        <w:pStyle w:val="01-Texto"/>
+        <w:spacing w:line="360" w:lineRule="auto"/>
+        <w:ind w:firstLine="708"/>
         <w:rPr>
           <w:rStyle w:val="Refdecomentrio"/>
           <w:lang w:eastAsia="en-US"/>
         </w:rPr>
+      </w:pPr>
+      <w:r>
+        <w:rPr>
+          <w:color w:val="000000"/>
+          <w:szCs w:val="24"/>
+        </w:rPr>
+        <w:t>A</w:t>
+      </w:r>
+      <w:r>
+        <w:rPr>
+          <w:color w:val="000000"/>
+          <w:szCs w:val="24"/>
+        </w:rPr>
+        <w:t xml:space="preserve"> ascensão da </w:t>
+      </w:r>
+      <w:r>
+        <w:rPr>
+          <w:color w:val="000000"/>
+          <w:szCs w:val="24"/>
+        </w:rPr>
+        <w:t>mesma</w:t>
+      </w:r>
+      <w:r>
+        <w:rPr>
+          <w:color w:val="000000"/>
+          <w:szCs w:val="24"/>
+        </w:rPr>
+        <w:t xml:space="preserve"> no Brasil se </w:t>
+      </w:r>
+      <w:r>
+        <w:rPr>
+          <w:color w:val="000000"/>
+          <w:szCs w:val="24"/>
+        </w:rPr>
+        <w:t>deu</w:t>
+      </w:r>
+      <w:r>
+        <w:rPr>
+          <w:color w:val="000000"/>
+          <w:szCs w:val="24"/>
+        </w:rPr>
+        <w:t xml:space="preserve"> por uma série de fatores que se prostraram em um efeito </w:t>
+      </w:r>
+      <w:r>
+        <w:rPr>
+          <w:rFonts w:cs="DejaVu Sans"/>
+          <w:color w:val="000000"/>
+          <w:szCs w:val="24"/>
+        </w:rPr>
+        <w:t xml:space="preserve">dominó. Tudo se iniciou pelo crescimento demográfico juntamente com as mudanças econômicas da época, que se deram à migração da população da zona rural para a urbana e a iminente industrialização. Com mais pessoas habitando a cidade fez-se necessária uma maior produção elétrica, </w:t>
+      </w:r>
+      <w:r>
+        <w:rPr>
+          <w:rFonts w:cs="DejaVu Sans"/>
+          <w:color w:val="000000"/>
+          <w:szCs w:val="24"/>
+        </w:rPr>
+        <w:t>através</w:t>
+      </w:r>
+      <w:r>
+        <w:rPr>
+          <w:rFonts w:cs="DejaVu Sans"/>
+          <w:color w:val="000000"/>
+          <w:szCs w:val="24"/>
+        </w:rPr>
+        <w:t xml:space="preserve"> de hidrelétricas</w:t>
+      </w:r>
+      <w:r>
+        <w:rPr>
+          <w:rFonts w:cs="DejaVu Sans"/>
+          <w:color w:val="000000"/>
+          <w:szCs w:val="24"/>
+        </w:rPr>
+        <w:t xml:space="preserve"> e</w:t>
+      </w:r>
+      <w:r>
+        <w:rPr>
+          <w:rFonts w:cs="DejaVu Sans"/>
+          <w:color w:val="000000"/>
+          <w:szCs w:val="24"/>
+        </w:rPr>
         <w:t xml:space="preserve"> </w:t>
       </w:r>
       <w:r>
@@ -3273,6 +3389,14 @@
           <w:color w:val="000000"/>
           <w:szCs w:val="24"/>
         </w:rPr>
+        <w:t>juntamente</w:t>
+      </w:r>
+      <w:r>
+        <w:rPr>
+          <w:rFonts w:cs="DejaVu Sans"/>
+          <w:color w:val="000000"/>
+          <w:szCs w:val="24"/>
+        </w:rPr>
         <w:t xml:space="preserve"> </w:t>
       </w:r>
       <w:r>
@@ -3281,6 +3405,115 @@
           <w:color w:val="000000"/>
           <w:szCs w:val="24"/>
         </w:rPr>
+        <w:t>com o</w:t>
+      </w:r>
+      <w:r>
+        <w:rPr>
+          <w:rFonts w:cs="DejaVu Sans"/>
+          <w:color w:val="000000"/>
+          <w:szCs w:val="24"/>
+        </w:rPr>
+        <w:t xml:space="preserve"> aumento da população</w:t>
+      </w:r>
+      <w:r>
+        <w:rPr>
+          <w:rFonts w:cs="DejaVu Sans"/>
+          <w:color w:val="000000"/>
+          <w:szCs w:val="24"/>
+        </w:rPr>
+        <w:t>,</w:t>
+      </w:r>
+      <w:r>
+        <w:rPr>
+          <w:rFonts w:cs="DejaVu Sans"/>
+          <w:color w:val="000000"/>
+          <w:szCs w:val="24"/>
+        </w:rPr>
+        <w:t xml:space="preserve"> maior </w:t>
+      </w:r>
+      <w:r>
+        <w:rPr>
+          <w:rFonts w:cs="DejaVu Sans"/>
+          <w:color w:val="000000"/>
+          <w:szCs w:val="24"/>
+        </w:rPr>
+        <w:t xml:space="preserve">foi a </w:t>
+      </w:r>
+      <w:r>
+        <w:rPr>
+          <w:rFonts w:cs="DejaVu Sans"/>
+          <w:color w:val="000000"/>
+          <w:szCs w:val="24"/>
+        </w:rPr>
+        <w:t>demanda de alimentos</w:t>
+      </w:r>
+      <w:r>
+        <w:rPr>
+          <w:rFonts w:cs="DejaVu Sans"/>
+          <w:color w:val="000000"/>
+          <w:szCs w:val="24"/>
+        </w:rPr>
+        <w:t>.</w:t>
+      </w:r>
+      <w:r>
+        <w:rPr>
+          <w:rFonts w:cs="DejaVu Sans"/>
+          <w:color w:val="000000"/>
+          <w:szCs w:val="24"/>
+        </w:rPr>
+        <w:t xml:space="preserve"> </w:t>
+      </w:r>
+      <w:r>
+        <w:rPr>
+          <w:rFonts w:cs="DejaVu Sans"/>
+          <w:color w:val="000000"/>
+          <w:szCs w:val="24"/>
+        </w:rPr>
+        <w:t>Logo, fez-se necessária e de grande utilidade a irrigação</w:t>
+      </w:r>
+      <w:r>
+        <w:rPr>
+          <w:rFonts w:cs="DejaVu Sans"/>
+          <w:color w:val="000000"/>
+          <w:szCs w:val="24"/>
+        </w:rPr>
+        <w:t>, tendo em vista que a agricultura irrigada tem como objetivo principal garantir uma produção mais farta.</w:t>
+      </w:r>
+      <w:r>
+        <w:rPr>
+          <w:rFonts w:cs="DejaVu Sans"/>
+          <w:color w:val="000000"/>
+          <w:szCs w:val="24"/>
+        </w:rPr>
+        <w:t xml:space="preserve"> </w:t>
+      </w:r>
+      <w:r>
+        <w:rPr>
+          <w:rFonts w:cs="DejaVu Sans"/>
+          <w:color w:val="FF0000"/>
+          <w:szCs w:val="24"/>
+        </w:rPr>
+        <w:t>(Referência)</w:t>
+      </w:r>
+    </w:p>
+    <w:p>
+      <w:pPr>
+        <w:pStyle w:val="01-Texto"/>
+        <w:spacing w:line="360" w:lineRule="auto"/>
+        <w:ind w:firstLine="708"/>
+        <w:rPr>
+          <w:sz w:val="16"/>
+          <w:szCs w:val="16"/>
+          <w:lang w:eastAsia="en-US"/>
+        </w:rPr>
+      </w:pPr>
+      <w:r>
+        <w:rPr>
+          <w:rStyle w:val="Refdecomentrio"/>
+          <w:sz w:val="24"/>
+          <w:szCs w:val="24"/>
+          <w:lang w:eastAsia="en-US"/>
+        </w:rPr>
         <w:t>D</w:t>
       </w:r>
       <w:r>
@@ -3322,6 +3555,22 @@
           <w:szCs w:val="24"/>
         </w:rPr>
         <w:t xml:space="preserve"> um meio mais seguro de que a produção não seja perdida devido à falta de água.</w:t>
+      </w:r>
+      <w:r>
+        <w:rPr>
+          <w:rFonts w:cs="DejaVu Sans"/>
+          <w:color w:val="000000"/>
+          <w:szCs w:val="24"/>
+        </w:rPr>
+        <w:t xml:space="preserve"> </w:t>
+      </w:r>
+      <w:r>
+        <w:rPr>
+          <w:rFonts w:cs="DejaVu Sans"/>
+          <w:color w:val="FF0000"/>
+          <w:szCs w:val="24"/>
+        </w:rPr>
+        <w:t>(Referência)</w:t>
       </w:r>
     </w:p>
     <w:p>
@@ -3360,7 +3609,17 @@
           <w:szCs w:val="24"/>
           <w:lang w:val="pt-BR"/>
         </w:rPr>
-        <w:t>é uma técnica que busca simular uma chuva artificial, o aspersor é o mecanismo responsável por água para o ar</w:t>
+        <w:t xml:space="preserve">é uma técnica que busca simular uma chuva artificial, o aspersor é o mecanismo </w:t>
+      </w:r>
+      <w:r>
+        <w:rPr>
+          <w:color w:val="000000"/>
+          <w:sz w:val="24"/>
+          <w:szCs w:val="24"/>
+          <w:lang w:val="pt-BR"/>
+        </w:rPr>
+        <w:lastRenderedPageBreak/>
+        <w:t>responsável por água para o ar</w:t>
       </w:r>
       <w:r>
         <w:rPr>
@@ -3378,17 +3637,7 @@
           <w:szCs w:val="24"/>
           <w:lang w:val="pt-BR"/>
         </w:rPr>
-        <w:t xml:space="preserve"> para que com a resistência aerodinâmica se transforme em pequenas gotículas e caiam. Uma das vantagens desse sistema é o fato de ser útil em diversas culturas, já que irriga tudo que se encontra no solo, podendo atuar também com a fertirrigação. Como desvantagem se apresenta como um sistema de alto custo hídrico e elétrico, e devido ao </w:t>
-      </w:r>
-      <w:r>
-        <w:rPr>
-          <w:color w:val="000000"/>
-          <w:sz w:val="24"/>
-          <w:szCs w:val="24"/>
-          <w:lang w:val="pt-BR"/>
-        </w:rPr>
-        <w:lastRenderedPageBreak/>
-        <w:t>alto nível de umidade obtida com essa técnica, deixa as plantas propícias às doenças (AGROPÓS, 2020).</w:t>
+        <w:t xml:space="preserve"> para que com a resistência aerodinâmica se transforme em pequenas gotículas e caiam. Uma das vantagens desse sistema é o fato de ser útil em diversas culturas, já que irriga tudo que se encontra no solo, podendo atuar também com a fertirrigação. Como desvantagem se apresenta como um sistema de alto custo hídrico e elétrico, e devido ao alto nível de umidade obtida com essa técnica, deixa as plantas propícias às doenças (AGROPÓS, 2020).</w:t>
       </w:r>
     </w:p>
     <w:p>
@@ -3454,7 +3703,7 @@
           <w:szCs w:val="24"/>
           <w:lang w:val="pt-BR"/>
         </w:rPr>
-        <w:t xml:space="preserve"> compreende um sistema composto por uma linha lateral suspensa por torres que giram em torno de um ponto central denominado pivô. </w:t>
+        <w:t xml:space="preserve"> compreende um sistema composto por uma linha lateral suspensa por torres que giram em torno de um ponto central. </w:t>
       </w:r>
       <w:r>
         <w:rPr>
@@ -3555,6 +3804,8 @@
         <w:jc w:val="both"/>
         <w:rPr>
           <w:color w:val="000000"/>
+          <w:sz w:val="24"/>
+          <w:szCs w:val="24"/>
           <w:lang w:val="pt-BR"/>
         </w:rPr>
       </w:pPr>
@@ -3612,6 +3863,90 @@
         </w:rPr>
         <w:t xml:space="preserve"> mangueiras causadas por trabalhadores ou animais e o entupimento de gotejadores, seja por resíduos vindos pela água ou pela formação do bulbo molhado (FERNANDES; LIMA, 2013). </w:t>
       </w:r>
+    </w:p>
+    <w:p>
+      <w:pPr>
+        <w:suppressAutoHyphens/>
+        <w:spacing w:line="360" w:lineRule="auto"/>
+        <w:ind w:firstLine="708"/>
+        <w:jc w:val="both"/>
+        <w:rPr>
+          <w:color w:val="000000"/>
+          <w:lang w:val="pt-BR"/>
+        </w:rPr>
+      </w:pPr>
+      <w:r>
+        <w:rPr>
+          <w:rFonts w:cs="DejaVu Sans"/>
+          <w:color w:val="FF0000"/>
+          <w:szCs w:val="24"/>
+        </w:rPr>
+        <w:t>(</w:t>
+      </w:r>
+      <w:proofErr w:type="spellStart"/>
+      <w:r>
+        <w:rPr>
+          <w:rFonts w:cs="DejaVu Sans"/>
+          <w:color w:val="FF0000"/>
+          <w:szCs w:val="24"/>
+        </w:rPr>
+        <w:t>Texto</w:t>
+      </w:r>
+      <w:proofErr w:type="spellEnd"/>
+      <w:r>
+        <w:rPr>
+          <w:rFonts w:cs="DejaVu Sans"/>
+          <w:color w:val="FF0000"/>
+          <w:szCs w:val="24"/>
+        </w:rPr>
+        <w:t xml:space="preserve"> de </w:t>
+      </w:r>
+      <w:proofErr w:type="spellStart"/>
+      <w:r>
+        <w:rPr>
+          <w:rFonts w:cs="DejaVu Sans"/>
+          <w:color w:val="FF0000"/>
+          <w:szCs w:val="24"/>
+        </w:rPr>
+        <w:t>finalização</w:t>
+      </w:r>
+      <w:proofErr w:type="spellEnd"/>
+      <w:r>
+        <w:rPr>
+          <w:rFonts w:cs="DejaVu Sans"/>
+          <w:color w:val="FF0000"/>
+          <w:szCs w:val="24"/>
+        </w:rPr>
+        <w:t xml:space="preserve"> </w:t>
+      </w:r>
+      <w:proofErr w:type="spellStart"/>
+      <w:proofErr w:type="gramStart"/>
+      <w:r>
+        <w:rPr>
+          <w:rFonts w:cs="DejaVu Sans"/>
+          <w:color w:val="FF0000"/>
+          <w:szCs w:val="24"/>
+        </w:rPr>
+        <w:t>ou</w:t>
+      </w:r>
+      <w:proofErr w:type="spellEnd"/>
+      <w:r>
+        <w:rPr>
+          <w:rFonts w:cs="DejaVu Sans"/>
+          <w:color w:val="FF0000"/>
+          <w:szCs w:val="24"/>
+        </w:rPr>
+        <w:t xml:space="preserve"> </w:t>
+      </w:r>
+      <w:r>
+        <w:rPr>
+          <w:rFonts w:cs="DejaVu Sans"/>
+          <w:color w:val="FF0000"/>
+          <w:szCs w:val="24"/>
+        </w:rPr>
+        <w:t>)</w:t>
+      </w:r>
+      <w:proofErr w:type="gramEnd"/>
     </w:p>
     <w:p>
       <w:pPr>
@@ -3632,8 +3967,8 @@
           <w:color w:val="000000"/>
         </w:rPr>
       </w:pPr>
-      <w:bookmarkStart w:id="5" w:name="_Toc4998333511"/>
-      <w:bookmarkStart w:id="6" w:name="_Toc75454873"/>
+      <w:bookmarkStart w:id="4" w:name="_Toc4998333511"/>
+      <w:bookmarkStart w:id="5" w:name="_Toc75454873"/>
       <w:r>
         <w:rPr>
           <w:color w:val="000000"/>
@@ -3650,15 +3985,15 @@
         </w:rPr>
         <w:t xml:space="preserve">.2 </w:t>
       </w:r>
+      <w:bookmarkEnd w:id="4"/>
+      <w:r>
+        <w:rPr>
+          <w:color w:val="000000"/>
+          <w:spacing w:val="0"/>
+        </w:rPr>
+        <w:t>Android</w:t>
+      </w:r>
       <w:bookmarkEnd w:id="5"/>
-      <w:r>
-        <w:rPr>
-          <w:color w:val="000000"/>
-          <w:spacing w:val="0"/>
-        </w:rPr>
-        <w:t>Android</w:t>
-      </w:r>
-      <w:bookmarkEnd w:id="6"/>
     </w:p>
     <w:p>
       <w:pPr>
@@ -3751,6 +4086,7 @@
           <w:szCs w:val="24"/>
           <w:lang w:val="pt-BR"/>
         </w:rPr>
+        <w:lastRenderedPageBreak/>
         <w:t>Android™ foi construído com a intenção de permitir aos desenvolvedores criar aplicações móveis que possam tirar total proveito do que um aparelho portátil possa oferecer. Foi construído para ser verdadeiramente aberto. Por exemplo, uma aplicação pode apelar a qualquer uma das funcionalidades de núcleo do telefone, tais como efetuar chamadas, enviar mensagens de texto ou utilizar a câmera, que permite aos desenvolvedores adaptarem e evoluírem cada vez mais estas funcionalidades.  (PEREIRA; SILVA, 2009, p.3).</w:t>
       </w:r>
     </w:p>
@@ -3770,6 +4106,84 @@
         <w:spacing w:line="360" w:lineRule="auto"/>
         <w:jc w:val="both"/>
         <w:rPr>
+          <w:color w:val="000000"/>
+          <w:sz w:val="24"/>
+          <w:szCs w:val="24"/>
+          <w:lang w:val="pt-BR"/>
+        </w:rPr>
+      </w:pPr>
+      <w:r>
+        <w:rPr>
+          <w:color w:val="000000"/>
+          <w:sz w:val="24"/>
+          <w:szCs w:val="24"/>
+          <w:lang w:val="pt-BR"/>
+        </w:rPr>
+        <w:tab/>
+        <w:t xml:space="preserve">O surgimento do Android se deu em 2003, a partir de um consórcio de desenvolvedores, sendo o seu maior colaborador </w:t>
+      </w:r>
+      <w:r>
+        <w:rPr>
+          <w:color w:val="000000"/>
+          <w:sz w:val="24"/>
+          <w:szCs w:val="24"/>
+          <w:lang w:val="pt-BR"/>
+        </w:rPr>
+        <w:t>a</w:t>
+      </w:r>
+      <w:r>
+        <w:rPr>
+          <w:color w:val="000000"/>
+          <w:sz w:val="24"/>
+          <w:szCs w:val="24"/>
+          <w:lang w:val="pt-BR"/>
+        </w:rPr>
+        <w:t xml:space="preserve"> Google. Desde a sua criação, a plataforma Android vem se popularizando cada vez mais, já se encontrando na maioria dos celulares atualmente. Uma forma simples de visualizar a presença do Android no Brasil e no mundo é por meio da plataforma do Google </w:t>
+      </w:r>
+      <w:proofErr w:type="spellStart"/>
+      <w:r>
+        <w:rPr>
+          <w:color w:val="000000"/>
+          <w:sz w:val="24"/>
+          <w:szCs w:val="24"/>
+          <w:lang w:val="pt-BR"/>
+        </w:rPr>
+        <w:t>Trends</w:t>
+      </w:r>
+      <w:proofErr w:type="spellEnd"/>
+      <w:r>
+        <w:rPr>
+          <w:color w:val="000000"/>
+          <w:sz w:val="24"/>
+          <w:szCs w:val="24"/>
+          <w:lang w:val="pt-BR"/>
+        </w:rPr>
+        <w:t xml:space="preserve">, onde se vê nitidamente quão esmagadora é a sua presença diante dos </w:t>
+      </w:r>
+      <w:r>
+        <w:rPr>
+          <w:color w:val="000000"/>
+          <w:sz w:val="24"/>
+          <w:szCs w:val="24"/>
+          <w:lang w:val="pt-BR"/>
+        </w:rPr>
+        <w:t>demais</w:t>
+      </w:r>
+      <w:r>
+        <w:rPr>
+          <w:color w:val="000000"/>
+          <w:sz w:val="24"/>
+          <w:szCs w:val="24"/>
+          <w:lang w:val="pt-BR"/>
+        </w:rPr>
+        <w:t>, até mesmo do seu maior concorrente, o iOS.</w:t>
+      </w:r>
+    </w:p>
+    <w:p>
+      <w:pPr>
+        <w:spacing w:line="360" w:lineRule="auto"/>
+        <w:jc w:val="both"/>
+        <w:rPr>
           <w:rFonts w:ascii="Calibri" w:hAnsi="Calibri"/>
           <w:color w:val="000000"/>
           <w:sz w:val="22"/>
@@ -3779,70 +4193,29 @@
       </w:pPr>
       <w:r>
         <w:rPr>
-          <w:color w:val="000000"/>
-          <w:sz w:val="24"/>
-          <w:szCs w:val="24"/>
-          <w:lang w:val="pt-BR"/>
-        </w:rPr>
-        <w:lastRenderedPageBreak/>
-        <w:tab/>
-        <w:t xml:space="preserve">O surgimento do Android se deu em 2003, a partir de um consórcio de desenvolvedores, sendo o seu maior colaborador </w:t>
-      </w:r>
-      <w:r>
-        <w:rPr>
-          <w:color w:val="000000"/>
-          <w:sz w:val="24"/>
-          <w:szCs w:val="24"/>
-          <w:lang w:val="pt-BR"/>
-        </w:rPr>
-        <w:t>a</w:t>
-      </w:r>
-      <w:r>
-        <w:rPr>
-          <w:color w:val="000000"/>
-          <w:sz w:val="24"/>
-          <w:szCs w:val="24"/>
-          <w:lang w:val="pt-BR"/>
-        </w:rPr>
-        <w:t xml:space="preserve"> Google. Desde a sua criação, a plataforma Android vem se popularizando cada vez mais, já se encontrando na maioria dos celulares atualmente. Uma forma simples de visualizar a presença do Android no Brasil e no mundo é por meio da plataforma do Google </w:t>
+          <w:rFonts w:cs="DejaVu Sans"/>
+          <w:color w:val="FF0000"/>
+          <w:szCs w:val="24"/>
+        </w:rPr>
+        <w:t>(</w:t>
       </w:r>
       <w:proofErr w:type="spellStart"/>
       <w:r>
         <w:rPr>
-          <w:color w:val="000000"/>
-          <w:sz w:val="24"/>
-          <w:szCs w:val="24"/>
-          <w:lang w:val="pt-BR"/>
-        </w:rPr>
-        <w:t>Trends</w:t>
+          <w:rFonts w:cs="DejaVu Sans"/>
+          <w:color w:val="FF0000"/>
+          <w:szCs w:val="24"/>
+        </w:rPr>
+        <w:t>Complementar</w:t>
       </w:r>
       <w:proofErr w:type="spellEnd"/>
       <w:r>
         <w:rPr>
-          <w:color w:val="000000"/>
-          <w:sz w:val="24"/>
-          <w:szCs w:val="24"/>
-          <w:lang w:val="pt-BR"/>
-        </w:rPr>
-        <w:t xml:space="preserve">, onde se vê nitidamente quão esmagadora é a sua presença diante dos </w:t>
-      </w:r>
-      <w:r>
-        <w:rPr>
-          <w:color w:val="000000"/>
-          <w:sz w:val="24"/>
-          <w:szCs w:val="24"/>
-          <w:lang w:val="pt-BR"/>
-        </w:rPr>
-        <w:t>demais</w:t>
-      </w:r>
-      <w:r>
-        <w:rPr>
-          <w:color w:val="000000"/>
-          <w:sz w:val="24"/>
-          <w:szCs w:val="24"/>
-          <w:lang w:val="pt-BR"/>
-        </w:rPr>
-        <w:t>, até mesmo do seu maior concorrente, o iOS.</w:t>
+          <w:rFonts w:cs="DejaVu Sans"/>
+          <w:color w:val="FF0000"/>
+          <w:szCs w:val="24"/>
+        </w:rPr>
+        <w:t>)</w:t>
       </w:r>
     </w:p>
     <w:p>
@@ -3864,8 +4237,8 @@
           <w:spacing w:val="0"/>
         </w:rPr>
       </w:pPr>
-      <w:bookmarkStart w:id="7" w:name="_Toc49983335111"/>
-      <w:bookmarkStart w:id="8" w:name="_Toc75454875"/>
+      <w:bookmarkStart w:id="6" w:name="_Toc49983335111"/>
+      <w:bookmarkStart w:id="7" w:name="_Toc75454875"/>
       <w:r>
         <w:rPr>
           <w:color w:val="000000"/>
@@ -3880,15 +4253,15 @@
         </w:rPr>
         <w:t>.3</w:t>
       </w:r>
+      <w:bookmarkEnd w:id="6"/>
+      <w:r>
+        <w:rPr>
+          <w:color w:val="000000"/>
+          <w:spacing w:val="0"/>
+        </w:rPr>
+        <w:t xml:space="preserve"> Arduino</w:t>
+      </w:r>
       <w:bookmarkEnd w:id="7"/>
-      <w:r>
-        <w:rPr>
-          <w:color w:val="000000"/>
-          <w:spacing w:val="0"/>
-        </w:rPr>
-        <w:t xml:space="preserve"> Arduino</w:t>
-      </w:r>
-      <w:bookmarkEnd w:id="8"/>
     </w:p>
     <w:p>
       <w:pPr>
@@ -4207,7 +4580,17 @@
           <w:szCs w:val="24"/>
           <w:lang w:val="pt-BR"/>
         </w:rPr>
-        <w:t xml:space="preserve">, decidiram criar uma placa eletrônica independente. E por fim disponibilizaram para outras pessoas utilizarem e desenvolverem seus projetos. A partir do uso comunitário da plataforma, o Arduino passou a ser um dos grandes percursores da </w:t>
+        <w:t xml:space="preserve">, decidiram criar uma placa eletrônica independente. E por fim disponibilizaram para outras pessoas utilizarem e desenvolverem seus </w:t>
+      </w:r>
+      <w:r>
+        <w:rPr>
+          <w:color w:val="000000"/>
+          <w:sz w:val="24"/>
+          <w:szCs w:val="24"/>
+          <w:lang w:val="pt-BR"/>
+        </w:rPr>
+        <w:lastRenderedPageBreak/>
+        <w:t xml:space="preserve">projetos. A partir do uso comunitário da plataforma, o Arduino passou a ser um dos grandes percursores da </w:t>
       </w:r>
       <w:proofErr w:type="spellStart"/>
       <w:r>
@@ -4256,6 +4639,32 @@
           <w:lang w:val="pt-BR"/>
         </w:rPr>
       </w:pPr>
+      <w:r>
+        <w:rPr>
+          <w:rFonts w:cs="DejaVu Sans"/>
+          <w:color w:val="FF0000"/>
+          <w:szCs w:val="24"/>
+        </w:rPr>
+        <w:t>(</w:t>
+      </w:r>
+      <w:proofErr w:type="spellStart"/>
+      <w:r>
+        <w:rPr>
+          <w:rFonts w:cs="DejaVu Sans"/>
+          <w:color w:val="FF0000"/>
+          <w:szCs w:val="24"/>
+        </w:rPr>
+        <w:t>Complementar</w:t>
+      </w:r>
+      <w:proofErr w:type="spellEnd"/>
+      <w:r>
+        <w:rPr>
+          <w:rFonts w:cs="DejaVu Sans"/>
+          <w:color w:val="FF0000"/>
+          <w:szCs w:val="24"/>
+        </w:rPr>
+        <w:t>)</w:t>
+      </w:r>
     </w:p>
     <w:p>
       <w:pPr>
@@ -4267,8 +4676,8 @@
           <w:spacing w:val="0"/>
         </w:rPr>
       </w:pPr>
-      <w:bookmarkStart w:id="9" w:name="_Toc499833351111"/>
-      <w:bookmarkStart w:id="10" w:name="_Toc75454876"/>
+      <w:bookmarkStart w:id="8" w:name="_Toc499833351111"/>
+      <w:bookmarkStart w:id="9" w:name="_Toc75454876"/>
       <w:r>
         <w:rPr>
           <w:color w:val="000000"/>
@@ -4283,15 +4692,15 @@
         </w:rPr>
         <w:t>.</w:t>
       </w:r>
+      <w:bookmarkEnd w:id="8"/>
+      <w:r>
+        <w:rPr>
+          <w:color w:val="000000"/>
+          <w:spacing w:val="0"/>
+        </w:rPr>
+        <w:t>4 Sensores</w:t>
+      </w:r>
       <w:bookmarkEnd w:id="9"/>
-      <w:r>
-        <w:rPr>
-          <w:color w:val="000000"/>
-          <w:spacing w:val="0"/>
-        </w:rPr>
-        <w:t>4 Sensores</w:t>
-      </w:r>
-      <w:bookmarkEnd w:id="10"/>
     </w:p>
     <w:p>
       <w:pPr>
@@ -4320,7 +4729,6 @@
           <w:szCs w:val="24"/>
           <w:lang w:val="pt-BR"/>
         </w:rPr>
-        <w:lastRenderedPageBreak/>
         <w:t xml:space="preserve">Assim como o ser humano é sensível ao ambiente por meio dos sentidos, no meio tecnológico essa representação é conhecida como sensores, com a finalidade de programar comportamentos que se acionam </w:t>
       </w:r>
       <w:r>
@@ -4608,6 +5016,33 @@
           <w:lang w:val="pt-BR"/>
         </w:rPr>
       </w:pPr>
+      <w:r>
+        <w:rPr>
+          <w:rFonts w:cs="DejaVu Sans"/>
+          <w:color w:val="FF0000"/>
+          <w:szCs w:val="24"/>
+          <w:lang w:val="pt-BR"/>
+        </w:rPr>
+        <w:t>(</w:t>
+      </w:r>
+      <w:r>
+        <w:rPr>
+          <w:rFonts w:cs="DejaVu Sans"/>
+          <w:color w:val="FF0000"/>
+          <w:szCs w:val="24"/>
+          <w:lang w:val="pt-BR"/>
+        </w:rPr>
+        <w:t>Texto de finalização, Referência antiga</w:t>
+      </w:r>
+      <w:r>
+        <w:rPr>
+          <w:rFonts w:cs="DejaVu Sans"/>
+          <w:color w:val="FF0000"/>
+          <w:szCs w:val="24"/>
+          <w:lang w:val="pt-BR"/>
+        </w:rPr>
+        <w:t>)</w:t>
+      </w:r>
     </w:p>
     <w:p>
       <w:pPr>
@@ -4619,8 +5054,8 @@
           <w:spacing w:val="0"/>
         </w:rPr>
       </w:pPr>
-      <w:bookmarkStart w:id="11" w:name="_Toc4998333511111"/>
-      <w:bookmarkStart w:id="12" w:name="_Toc75454877"/>
+      <w:bookmarkStart w:id="10" w:name="_Toc4998333511111"/>
+      <w:bookmarkStart w:id="11" w:name="_Toc75454877"/>
       <w:r>
         <w:rPr>
           <w:color w:val="000000"/>
@@ -4635,15 +5070,15 @@
         </w:rPr>
         <w:t>.</w:t>
       </w:r>
+      <w:bookmarkEnd w:id="10"/>
+      <w:r>
+        <w:rPr>
+          <w:color w:val="000000"/>
+          <w:spacing w:val="0"/>
+        </w:rPr>
+        <w:t>5 Atuadores</w:t>
+      </w:r>
       <w:bookmarkEnd w:id="11"/>
-      <w:r>
-        <w:rPr>
-          <w:color w:val="000000"/>
-          <w:spacing w:val="0"/>
-        </w:rPr>
-        <w:t>5 Atuadores</w:t>
-      </w:r>
-      <w:bookmarkEnd w:id="12"/>
     </w:p>
     <w:p>
       <w:pPr>
@@ -4678,7 +5113,17 @@
           <w:szCs w:val="24"/>
           <w:lang w:val="pt-BR"/>
         </w:rPr>
-        <w:t>São dispositivos que são capazes de modificar uma variável de ambiente controlada. Atuadores sempre estão presentes em sistemas de controle, tendo em vista que são eles que recebem comandos vindos do controlador e atuam sobre o sistema controlado, alterando alguma variável de ambiente, como por exemplo, válvulas e motores.</w:t>
+        <w:t xml:space="preserve">São dispositivos que são capazes de modificar uma variável de ambiente controlada. Atuadores sempre estão presentes em sistemas de controle, tendo em vista que são eles que </w:t>
+      </w:r>
+      <w:r>
+        <w:rPr>
+          <w:color w:val="000000"/>
+          <w:sz w:val="24"/>
+          <w:szCs w:val="24"/>
+          <w:lang w:val="pt-BR"/>
+        </w:rPr>
+        <w:lastRenderedPageBreak/>
+        <w:t>recebem comandos vindos do controlador e atuam sobre o sistema controlado, alterando alguma variável de ambiente, como por exemplo, válvulas e motores.</w:t>
       </w:r>
     </w:p>
     <w:p>
@@ -4687,6 +5132,8 @@
         <w:jc w:val="both"/>
         <w:rPr>
           <w:color w:val="000000"/>
+          <w:sz w:val="24"/>
+          <w:szCs w:val="24"/>
           <w:lang w:val="pt-BR"/>
         </w:rPr>
       </w:pPr>
@@ -4824,6 +5271,51 @@
           <w:szCs w:val="24"/>
           <w:lang w:val="pt-BR"/>
         </w:rPr>
+        <w:t xml:space="preserve"> por serem de baixo custo (</w:t>
+      </w:r>
+      <w:r>
+        <w:rPr>
+          <w:color w:val="000000"/>
+          <w:sz w:val="24"/>
+          <w:szCs w:val="24"/>
+          <w:lang w:val="pt-BR"/>
+        </w:rPr>
+        <w:t>FREITAS</w:t>
+      </w:r>
+      <w:r>
+        <w:rPr>
+          <w:color w:val="000000"/>
+          <w:sz w:val="24"/>
+          <w:szCs w:val="24"/>
+          <w:lang w:val="pt-BR"/>
+        </w:rPr>
+        <w:t>, 201</w:t>
+      </w:r>
+      <w:r>
+        <w:rPr>
+          <w:color w:val="000000"/>
+          <w:sz w:val="24"/>
+          <w:szCs w:val="24"/>
+          <w:lang w:val="pt-BR"/>
+        </w:rPr>
+        <w:t>2).</w:t>
+      </w:r>
+      <w:r>
+        <w:rPr>
+          <w:color w:val="000000"/>
+          <w:sz w:val="24"/>
+          <w:szCs w:val="24"/>
+          <w:lang w:val="pt-BR"/>
+        </w:rPr>
+        <w:t xml:space="preserve"> Já os</w:t>
+      </w:r>
+      <w:r>
+        <w:rPr>
+          <w:color w:val="000000"/>
+          <w:sz w:val="24"/>
+          <w:szCs w:val="24"/>
+          <w:lang w:val="pt-BR"/>
+        </w:rPr>
         <w:t xml:space="preserve"> </w:t>
       </w:r>
       <w:r>
@@ -4833,8 +5325,124 @@
           <w:szCs w:val="24"/>
           <w:lang w:val="pt-BR"/>
         </w:rPr>
-        <w:lastRenderedPageBreak/>
-        <w:t>por serem de baixo custo (</w:t>
+        <w:t>hidráulicos</w:t>
+      </w:r>
+      <w:r>
+        <w:rPr>
+          <w:color w:val="000000"/>
+          <w:sz w:val="24"/>
+          <w:szCs w:val="24"/>
+          <w:lang w:val="pt-BR"/>
+        </w:rPr>
+        <w:t xml:space="preserve"> funcionam à base de fluído e pressão</w:t>
+      </w:r>
+      <w:r>
+        <w:rPr>
+          <w:color w:val="000000"/>
+          <w:sz w:val="24"/>
+          <w:szCs w:val="24"/>
+          <w:lang w:val="pt-BR"/>
+        </w:rPr>
+        <w:t xml:space="preserve"> e</w:t>
+      </w:r>
+      <w:r>
+        <w:rPr>
+          <w:color w:val="000000"/>
+          <w:sz w:val="24"/>
+          <w:szCs w:val="24"/>
+          <w:lang w:val="pt-BR"/>
+        </w:rPr>
+        <w:t xml:space="preserve"> </w:t>
+      </w:r>
+      <w:r>
+        <w:rPr>
+          <w:color w:val="000000"/>
+          <w:sz w:val="24"/>
+          <w:szCs w:val="24"/>
+          <w:lang w:val="pt-BR"/>
+        </w:rPr>
+        <w:t>p</w:t>
+      </w:r>
+      <w:r>
+        <w:rPr>
+          <w:color w:val="000000"/>
+          <w:sz w:val="24"/>
+          <w:szCs w:val="24"/>
+          <w:lang w:val="pt-BR"/>
+        </w:rPr>
+        <w:t>odem exercer uma grande força mecânica e velocidade, porém se apresenta como um atuador de baixa precisão</w:t>
+      </w:r>
+      <w:r>
+        <w:rPr>
+          <w:color w:val="000000"/>
+          <w:sz w:val="24"/>
+          <w:szCs w:val="24"/>
+          <w:lang w:val="pt-BR"/>
+        </w:rPr>
+        <w:t xml:space="preserve">. </w:t>
+      </w:r>
+      <w:r>
+        <w:rPr>
+          <w:color w:val="000000"/>
+          <w:sz w:val="24"/>
+          <w:szCs w:val="24"/>
+          <w:lang w:val="pt-BR"/>
+        </w:rPr>
+        <w:t>Existem também os</w:t>
+      </w:r>
+      <w:r>
+        <w:rPr>
+          <w:color w:val="000000"/>
+          <w:sz w:val="24"/>
+          <w:szCs w:val="24"/>
+          <w:lang w:val="pt-BR"/>
+        </w:rPr>
+        <w:t xml:space="preserve"> </w:t>
+      </w:r>
+      <w:r>
+        <w:rPr>
+          <w:color w:val="000000"/>
+          <w:sz w:val="24"/>
+          <w:szCs w:val="24"/>
+          <w:lang w:val="pt-BR"/>
+        </w:rPr>
+        <w:t>p</w:t>
+      </w:r>
+      <w:r>
+        <w:rPr>
+          <w:color w:val="000000"/>
+          <w:sz w:val="24"/>
+          <w:szCs w:val="24"/>
+          <w:lang w:val="pt-BR"/>
+        </w:rPr>
+        <w:t>neumáticos</w:t>
+      </w:r>
+      <w:r>
+        <w:rPr>
+          <w:color w:val="000000"/>
+          <w:sz w:val="24"/>
+          <w:szCs w:val="24"/>
+          <w:lang w:val="pt-BR"/>
+        </w:rPr>
+        <w:t>, os quais</w:t>
+      </w:r>
+      <w:r>
+        <w:rPr>
+          <w:color w:val="000000"/>
+          <w:sz w:val="24"/>
+          <w:szCs w:val="24"/>
+          <w:lang w:val="pt-BR"/>
+        </w:rPr>
+        <w:t xml:space="preserve"> </w:t>
+      </w:r>
+      <w:r>
+        <w:rPr>
+          <w:color w:val="000000"/>
+          <w:sz w:val="24"/>
+          <w:szCs w:val="24"/>
+          <w:lang w:val="pt-BR"/>
+        </w:rPr>
+        <w:t>utilizam gás e pressão para funcionarem e também apresentam baixa precisão (</w:t>
       </w:r>
       <w:r>
         <w:rPr>
@@ -4852,178 +5460,79 @@
           <w:szCs w:val="24"/>
           <w:lang w:val="pt-BR"/>
         </w:rPr>
-        <w:t>, 201</w:t>
-      </w:r>
-      <w:r>
-        <w:rPr>
-          <w:color w:val="000000"/>
-          <w:sz w:val="24"/>
-          <w:szCs w:val="24"/>
-          <w:lang w:val="pt-BR"/>
-        </w:rPr>
-        <w:t>2).</w:t>
-      </w:r>
-      <w:r>
-        <w:rPr>
-          <w:color w:val="000000"/>
-          <w:sz w:val="24"/>
-          <w:szCs w:val="24"/>
-          <w:lang w:val="pt-BR"/>
-        </w:rPr>
-        <w:t xml:space="preserve"> Já os</w:t>
-      </w:r>
-      <w:r>
-        <w:rPr>
-          <w:color w:val="000000"/>
-          <w:sz w:val="24"/>
-          <w:szCs w:val="24"/>
-          <w:lang w:val="pt-BR"/>
-        </w:rPr>
-        <w:t xml:space="preserve"> </w:t>
-      </w:r>
-      <w:r>
-        <w:rPr>
-          <w:color w:val="000000"/>
-          <w:sz w:val="24"/>
-          <w:szCs w:val="24"/>
-          <w:lang w:val="pt-BR"/>
-        </w:rPr>
-        <w:t>hidráulicos</w:t>
-      </w:r>
-      <w:r>
-        <w:rPr>
-          <w:color w:val="000000"/>
-          <w:sz w:val="24"/>
-          <w:szCs w:val="24"/>
-          <w:lang w:val="pt-BR"/>
-        </w:rPr>
-        <w:t xml:space="preserve"> funcionam à base de fluído e pressão</w:t>
-      </w:r>
-      <w:r>
-        <w:rPr>
-          <w:color w:val="000000"/>
-          <w:sz w:val="24"/>
-          <w:szCs w:val="24"/>
-          <w:lang w:val="pt-BR"/>
-        </w:rPr>
-        <w:t xml:space="preserve"> e</w:t>
-      </w:r>
-      <w:r>
-        <w:rPr>
-          <w:color w:val="000000"/>
-          <w:sz w:val="24"/>
-          <w:szCs w:val="24"/>
-          <w:lang w:val="pt-BR"/>
-        </w:rPr>
-        <w:t xml:space="preserve"> </w:t>
-      </w:r>
-      <w:r>
-        <w:rPr>
-          <w:color w:val="000000"/>
-          <w:sz w:val="24"/>
-          <w:szCs w:val="24"/>
-          <w:lang w:val="pt-BR"/>
-        </w:rPr>
-        <w:t>p</w:t>
-      </w:r>
-      <w:r>
-        <w:rPr>
-          <w:color w:val="000000"/>
-          <w:sz w:val="24"/>
-          <w:szCs w:val="24"/>
-          <w:lang w:val="pt-BR"/>
-        </w:rPr>
-        <w:t>odem exercer uma grande força mecânica e velocidade, porém se apresenta como um atuador de baixa precisão</w:t>
-      </w:r>
-      <w:r>
-        <w:rPr>
-          <w:color w:val="000000"/>
-          <w:sz w:val="24"/>
-          <w:szCs w:val="24"/>
-          <w:lang w:val="pt-BR"/>
-        </w:rPr>
-        <w:t xml:space="preserve">. </w:t>
-      </w:r>
-      <w:r>
-        <w:rPr>
-          <w:color w:val="000000"/>
-          <w:sz w:val="24"/>
-          <w:szCs w:val="24"/>
-          <w:lang w:val="pt-BR"/>
-        </w:rPr>
-        <w:t>Existem também os</w:t>
-      </w:r>
-      <w:r>
-        <w:rPr>
-          <w:color w:val="000000"/>
-          <w:sz w:val="24"/>
-          <w:szCs w:val="24"/>
-          <w:lang w:val="pt-BR"/>
-        </w:rPr>
-        <w:t xml:space="preserve"> </w:t>
-      </w:r>
-      <w:r>
-        <w:rPr>
-          <w:color w:val="000000"/>
-          <w:sz w:val="24"/>
-          <w:szCs w:val="24"/>
-          <w:lang w:val="pt-BR"/>
-        </w:rPr>
-        <w:t>p</w:t>
-      </w:r>
-      <w:r>
-        <w:rPr>
-          <w:color w:val="000000"/>
-          <w:sz w:val="24"/>
-          <w:szCs w:val="24"/>
-          <w:lang w:val="pt-BR"/>
-        </w:rPr>
-        <w:t>neumáticos</w:t>
-      </w:r>
-      <w:r>
-        <w:rPr>
-          <w:color w:val="000000"/>
-          <w:sz w:val="24"/>
-          <w:szCs w:val="24"/>
-          <w:lang w:val="pt-BR"/>
-        </w:rPr>
-        <w:t>, os quais</w:t>
-      </w:r>
-      <w:r>
-        <w:rPr>
-          <w:color w:val="000000"/>
-          <w:sz w:val="24"/>
-          <w:szCs w:val="24"/>
-          <w:lang w:val="pt-BR"/>
-        </w:rPr>
-        <w:t xml:space="preserve"> </w:t>
-      </w:r>
-      <w:r>
-        <w:rPr>
-          <w:color w:val="000000"/>
-          <w:sz w:val="24"/>
-          <w:szCs w:val="24"/>
-          <w:lang w:val="pt-BR"/>
-        </w:rPr>
-        <w:t>utilizam gás e pressão para funcionarem e também apresentam baixa precisão (</w:t>
-      </w:r>
-      <w:r>
-        <w:rPr>
-          <w:color w:val="000000"/>
-          <w:sz w:val="24"/>
-          <w:szCs w:val="24"/>
-          <w:lang w:val="pt-BR"/>
-        </w:rPr>
-        <w:t>FREITAS</w:t>
-      </w:r>
-      <w:r>
-        <w:rPr>
-          <w:color w:val="000000"/>
-          <w:sz w:val="24"/>
-          <w:szCs w:val="24"/>
-          <w:lang w:val="pt-BR"/>
-        </w:rPr>
         <w:t>, 2012).</w:t>
+      </w:r>
+    </w:p>
+    <w:p>
+      <w:pPr>
+        <w:spacing w:line="360" w:lineRule="auto"/>
+        <w:jc w:val="both"/>
+        <w:rPr>
+          <w:color w:val="000000"/>
+          <w:lang w:val="pt-BR"/>
+        </w:rPr>
+      </w:pPr>
+      <w:r>
+        <w:rPr>
+          <w:rFonts w:cs="DejaVu Sans"/>
+          <w:color w:val="FF0000"/>
+          <w:szCs w:val="24"/>
+        </w:rPr>
+        <w:t>(</w:t>
+      </w:r>
+      <w:proofErr w:type="spellStart"/>
+      <w:r>
+        <w:rPr>
+          <w:rFonts w:cs="DejaVu Sans"/>
+          <w:color w:val="FF0000"/>
+          <w:szCs w:val="24"/>
+        </w:rPr>
+        <w:t>Exemplos</w:t>
+      </w:r>
+      <w:proofErr w:type="spellEnd"/>
+      <w:r>
+        <w:rPr>
+          <w:rFonts w:cs="DejaVu Sans"/>
+          <w:color w:val="FF0000"/>
+          <w:szCs w:val="24"/>
+        </w:rPr>
+        <w:t xml:space="preserve">, </w:t>
+      </w:r>
+      <w:proofErr w:type="spellStart"/>
+      <w:r>
+        <w:rPr>
+          <w:rFonts w:cs="DejaVu Sans"/>
+          <w:color w:val="FF0000"/>
+          <w:szCs w:val="24"/>
+        </w:rPr>
+        <w:t>texto</w:t>
+      </w:r>
+      <w:proofErr w:type="spellEnd"/>
+      <w:r>
+        <w:rPr>
+          <w:rFonts w:cs="DejaVu Sans"/>
+          <w:color w:val="FF0000"/>
+          <w:szCs w:val="24"/>
+        </w:rPr>
+        <w:t xml:space="preserve"> de </w:t>
+      </w:r>
+      <w:proofErr w:type="spellStart"/>
+      <w:r>
+        <w:rPr>
+          <w:rFonts w:cs="DejaVu Sans"/>
+          <w:color w:val="FF0000"/>
+          <w:szCs w:val="24"/>
+        </w:rPr>
+        <w:t>finalização</w:t>
+      </w:r>
+      <w:proofErr w:type="spellEnd"/>
+      <w:r>
+        <w:rPr>
+          <w:rFonts w:cs="DejaVu Sans"/>
+          <w:color w:val="FF0000"/>
+          <w:szCs w:val="24"/>
+        </w:rPr>
+        <w:t>)</w:t>
       </w:r>
     </w:p>
     <w:p>
@@ -5046,8 +5555,8 @@
           <w:spacing w:val="0"/>
         </w:rPr>
       </w:pPr>
-      <w:bookmarkStart w:id="13" w:name="_Toc49983335111111"/>
-      <w:bookmarkStart w:id="14" w:name="_Toc75454878"/>
+      <w:bookmarkStart w:id="12" w:name="_Toc49983335111111"/>
+      <w:bookmarkStart w:id="13" w:name="_Toc75454878"/>
       <w:r>
         <w:rPr>
           <w:color w:val="000000"/>
@@ -5062,15 +5571,15 @@
         </w:rPr>
         <w:t>.</w:t>
       </w:r>
+      <w:bookmarkEnd w:id="12"/>
+      <w:r>
+        <w:rPr>
+          <w:color w:val="000000"/>
+          <w:spacing w:val="0"/>
+        </w:rPr>
+        <w:t>6 Consumo sustentável</w:t>
+      </w:r>
       <w:bookmarkEnd w:id="13"/>
-      <w:r>
-        <w:rPr>
-          <w:color w:val="000000"/>
-          <w:spacing w:val="0"/>
-        </w:rPr>
-        <w:t>6 Consumo sustentável</w:t>
-      </w:r>
-      <w:bookmarkEnd w:id="14"/>
     </w:p>
     <w:p>
       <w:pPr>
@@ -5349,8 +5858,8 @@
         <w:rPr>
           <w:rFonts w:ascii="Calibri" w:hAnsi="Calibri"/>
           <w:color w:val="000000"/>
-          <w:sz w:val="22"/>
-          <w:szCs w:val="22"/>
+          <w:sz w:val="24"/>
+          <w:szCs w:val="24"/>
           <w:lang w:val="pt-BR"/>
         </w:rPr>
       </w:pPr>
@@ -5408,7 +5917,17 @@
           <w:szCs w:val="24"/>
           <w:lang w:val="pt-BR"/>
         </w:rPr>
-        <w:t xml:space="preserve"> de utiliz</w:t>
+        <w:t xml:space="preserve"> de </w:t>
+      </w:r>
+      <w:r>
+        <w:rPr>
+          <w:color w:val="000000"/>
+          <w:sz w:val="24"/>
+          <w:szCs w:val="24"/>
+          <w:lang w:val="pt-BR"/>
+        </w:rPr>
+        <w:lastRenderedPageBreak/>
+        <w:t>utiliz</w:t>
       </w:r>
       <w:r>
         <w:rPr>
@@ -5474,7 +5993,7 @@
         </w:rPr>
         <w:t xml:space="preserve">Apesar do conceito </w:t>
       </w:r>
-      <w:commentRangeStart w:id="15"/>
+      <w:commentRangeStart w:id="14"/>
       <w:r>
         <w:rPr>
           <w:color w:val="000000"/>
@@ -5484,12 +6003,12 @@
         </w:rPr>
         <w:t>de consumo consciente</w:t>
       </w:r>
-      <w:commentRangeEnd w:id="15"/>
+      <w:commentRangeEnd w:id="14"/>
       <w:r>
         <w:rPr>
           <w:rStyle w:val="Refdecomentrio"/>
         </w:rPr>
-        <w:commentReference w:id="15"/>
+        <w:commentReference w:id="14"/>
       </w:r>
       <w:r>
         <w:rPr>
@@ -5499,6 +6018,35 @@
           <w:lang w:val="pt-BR"/>
         </w:rPr>
         <w:t xml:space="preserve"> parecer relativamente novo, o assunto já vem sendo discutido há muitos anos ao redor do mundo, o que levou a concepção que temos hoje. Na Europa, publicações que datam o ano de 1972, já se encontravam matérias que expressavam preocupações com o consumismo e seus impactos na sociedade e no planeta, se espalhando pelo resto do mundo ao fim do século XX. </w:t>
+      </w:r>
+      <w:r>
+        <w:rPr>
+          <w:rFonts w:cs="DejaVu Sans"/>
+          <w:color w:val="FF0000"/>
+          <w:sz w:val="24"/>
+          <w:szCs w:val="24"/>
+        </w:rPr>
+        <w:t>(</w:t>
+      </w:r>
+      <w:proofErr w:type="spellStart"/>
+      <w:r>
+        <w:rPr>
+          <w:rFonts w:cs="DejaVu Sans"/>
+          <w:color w:val="FF0000"/>
+          <w:sz w:val="24"/>
+          <w:szCs w:val="24"/>
+        </w:rPr>
+        <w:t>Referência</w:t>
+      </w:r>
+      <w:proofErr w:type="spellEnd"/>
+      <w:r>
+        <w:rPr>
+          <w:rFonts w:cs="DejaVu Sans"/>
+          <w:color w:val="FF0000"/>
+          <w:sz w:val="24"/>
+          <w:szCs w:val="24"/>
+        </w:rPr>
+        <w:t>)</w:t>
       </w:r>
     </w:p>
     <w:p>
@@ -5538,17 +6086,112 @@
           <w:szCs w:val="24"/>
           <w:lang w:val="pt-BR"/>
         </w:rPr>
-        <w:t xml:space="preserve"> cujos maridos eram submetidos às condições de trabalho desumanas. Elas </w:t>
-      </w:r>
-      <w:r>
-        <w:rPr>
-          <w:color w:val="000000"/>
-          <w:sz w:val="24"/>
-          <w:szCs w:val="24"/>
-          <w:lang w:val="pt-BR"/>
-        </w:rPr>
-        <w:lastRenderedPageBreak/>
-        <w:t>escreveram em cadernos o nome das empresas que respeitavam os funcionários, dessa forma, inúmeras pessoas deixaram de adquirir produtos das demais instituições que não prestavam o devido respeito. Apesar do movimento não dar indícios de um consumo sustentável, foi de suma importância, pois impulsionou a visibilidade dos clientes diante das empresas, sendo a base para o conceito de consumo verde.</w:t>
+        <w:t xml:space="preserve"> cujos maridos eram submetidos às condições de trabalho desumanas. Elas escreveram em cadernos o nome das empresas que respeitavam os funcionários, dessa forma, inúmeras pessoas deixaram de adquirir produtos das demais instituições que não prestavam o devido respeito. Apesar do movimento não dar indícios de um consumo sustentável, foi de suma importância, pois impulsionou a visibilidade dos clientes diante das empresas, sendo a base para o conceito de consumo verde</w:t>
+      </w:r>
+      <w:r>
+        <w:rPr>
+          <w:color w:val="000000"/>
+          <w:sz w:val="24"/>
+          <w:szCs w:val="24"/>
+          <w:lang w:val="pt-BR"/>
+        </w:rPr>
+        <w:t>.</w:t>
+      </w:r>
+      <w:r>
+        <w:rPr>
+          <w:rFonts w:cs="DejaVu Sans"/>
+          <w:color w:val="FF0000"/>
+          <w:sz w:val="24"/>
+          <w:szCs w:val="24"/>
+          <w:lang w:val="pt-BR"/>
+        </w:rPr>
+        <w:t xml:space="preserve"> </w:t>
+      </w:r>
+      <w:r>
+        <w:rPr>
+          <w:rFonts w:cs="DejaVu Sans"/>
+          <w:color w:val="FF0000"/>
+          <w:sz w:val="24"/>
+          <w:szCs w:val="24"/>
+        </w:rPr>
+        <w:t>(</w:t>
+      </w:r>
+      <w:proofErr w:type="spellStart"/>
+      <w:r>
+        <w:rPr>
+          <w:rFonts w:cs="DejaVu Sans"/>
+          <w:color w:val="FF0000"/>
+          <w:sz w:val="24"/>
+          <w:szCs w:val="24"/>
+        </w:rPr>
+        <w:t>Referência</w:t>
+      </w:r>
+      <w:proofErr w:type="spellEnd"/>
+      <w:r>
+        <w:rPr>
+          <w:rFonts w:cs="DejaVu Sans"/>
+          <w:color w:val="FF0000"/>
+          <w:sz w:val="24"/>
+          <w:szCs w:val="24"/>
+        </w:rPr>
+        <w:t xml:space="preserve">, </w:t>
+      </w:r>
+      <w:proofErr w:type="spellStart"/>
+      <w:r>
+        <w:rPr>
+          <w:rFonts w:cs="DejaVu Sans"/>
+          <w:color w:val="FF0000"/>
+          <w:sz w:val="24"/>
+          <w:szCs w:val="24"/>
+        </w:rPr>
+        <w:t>complemen</w:t>
+      </w:r>
+      <w:r>
+        <w:rPr>
+          <w:rFonts w:cs="DejaVu Sans"/>
+          <w:color w:val="FF0000"/>
+          <w:sz w:val="24"/>
+          <w:szCs w:val="24"/>
+        </w:rPr>
+        <w:t>tar</w:t>
+      </w:r>
+      <w:proofErr w:type="spellEnd"/>
+      <w:r>
+        <w:rPr>
+          <w:rFonts w:cs="DejaVu Sans"/>
+          <w:color w:val="FF0000"/>
+          <w:sz w:val="24"/>
+          <w:szCs w:val="24"/>
+        </w:rPr>
+        <w:t xml:space="preserve"> com local de </w:t>
+      </w:r>
+      <w:proofErr w:type="spellStart"/>
+      <w:r>
+        <w:rPr>
+          <w:rFonts w:cs="DejaVu Sans"/>
+          <w:color w:val="FF0000"/>
+          <w:sz w:val="24"/>
+          <w:szCs w:val="24"/>
+        </w:rPr>
+        <w:t>pesquisa</w:t>
+      </w:r>
+      <w:proofErr w:type="spellEnd"/>
+      <w:r>
+        <w:rPr>
+          <w:rFonts w:cs="DejaVu Sans"/>
+          <w:color w:val="FF0000"/>
+          <w:sz w:val="24"/>
+          <w:szCs w:val="24"/>
+        </w:rPr>
+        <w:t>)</w:t>
+      </w:r>
+      <w:r>
+        <w:rPr>
+          <w:rFonts w:cs="DejaVu Sans"/>
+          <w:color w:val="FF0000"/>
+          <w:szCs w:val="24"/>
+        </w:rPr>
+        <w:t xml:space="preserve"> </w:t>
       </w:r>
     </w:p>
     <w:p>
@@ -5574,8 +6217,8 @@
           <w:spacing w:val="0"/>
         </w:rPr>
       </w:pPr>
-      <w:bookmarkStart w:id="16" w:name="_Toc499833351111111"/>
-      <w:bookmarkStart w:id="17" w:name="_Toc75454879"/>
+      <w:bookmarkStart w:id="15" w:name="_Toc499833351111111"/>
+      <w:bookmarkStart w:id="16" w:name="_Toc75454879"/>
       <w:r>
         <w:rPr>
           <w:color w:val="000000"/>
@@ -5590,22 +6233,22 @@
         </w:rPr>
         <w:t>.</w:t>
       </w:r>
+      <w:bookmarkEnd w:id="15"/>
+      <w:r>
+        <w:rPr>
+          <w:color w:val="000000"/>
+          <w:spacing w:val="0"/>
+        </w:rPr>
+        <w:t>7</w:t>
+      </w:r>
+      <w:r>
+        <w:rPr>
+          <w:color w:val="000000"/>
+          <w:spacing w:val="0"/>
+        </w:rPr>
+        <w:t xml:space="preserve"> Cultura cafeeira</w:t>
+      </w:r>
       <w:bookmarkEnd w:id="16"/>
-      <w:r>
-        <w:rPr>
-          <w:color w:val="000000"/>
-          <w:spacing w:val="0"/>
-        </w:rPr>
-        <w:t>7</w:t>
-      </w:r>
-      <w:r>
-        <w:rPr>
-          <w:color w:val="000000"/>
-          <w:spacing w:val="0"/>
-        </w:rPr>
-        <w:t xml:space="preserve"> Cultura cafeeira</w:t>
-      </w:r>
-      <w:bookmarkEnd w:id="17"/>
     </w:p>
     <w:p>
       <w:pPr>
@@ -5651,6 +6294,49 @@
       </w:r>
       <w:r>
         <w:rPr>
+          <w:rFonts w:cs="DejaVu Sans"/>
+          <w:color w:val="FF0000"/>
+          <w:sz w:val="24"/>
+          <w:szCs w:val="24"/>
+        </w:rPr>
+        <w:t>(</w:t>
+      </w:r>
+      <w:proofErr w:type="spellStart"/>
+      <w:r>
+        <w:rPr>
+          <w:rFonts w:cs="DejaVu Sans"/>
+          <w:color w:val="FF0000"/>
+          <w:sz w:val="24"/>
+          <w:szCs w:val="24"/>
+        </w:rPr>
+        <w:t>Referência</w:t>
+      </w:r>
+      <w:proofErr w:type="spellEnd"/>
+      <w:r>
+        <w:rPr>
+          <w:rFonts w:cs="DejaVu Sans"/>
+          <w:color w:val="FF0000"/>
+          <w:sz w:val="24"/>
+          <w:szCs w:val="24"/>
+        </w:rPr>
+        <w:t>)</w:t>
+      </w:r>
+    </w:p>
+    <w:p>
+      <w:pPr>
+        <w:spacing w:line="360" w:lineRule="auto"/>
+        <w:ind w:firstLine="708"/>
+        <w:jc w:val="both"/>
+        <w:rPr>
+          <w:rFonts w:ascii="Calibri" w:hAnsi="Calibri"/>
+          <w:color w:val="000000"/>
+          <w:sz w:val="22"/>
+          <w:szCs w:val="22"/>
+          <w:lang w:val="pt-BR"/>
+        </w:rPr>
+      </w:pPr>
+      <w:r>
+        <w:rPr>
           <w:color w:val="000000"/>
           <w:sz w:val="24"/>
           <w:szCs w:val="24"/>
@@ -5711,6 +6397,44 @@
           <w:lang w:val="pt-BR"/>
         </w:rPr>
         <w:t>Estados Unidos. Em 1836 o grão chegou a superar a produção açucareira, fazendo do grão o principal produto de exportação do império.</w:t>
+      </w:r>
+      <w:r>
+        <w:rPr>
+          <w:rFonts w:cs="DejaVu Sans"/>
+          <w:color w:val="FF0000"/>
+          <w:szCs w:val="24"/>
+          <w:lang w:val="pt-BR"/>
+        </w:rPr>
+        <w:t xml:space="preserve"> </w:t>
+      </w:r>
+      <w:r>
+        <w:rPr>
+          <w:rFonts w:cs="DejaVu Sans"/>
+          <w:color w:val="FF0000"/>
+          <w:sz w:val="24"/>
+          <w:szCs w:val="24"/>
+        </w:rPr>
+        <w:t>(</w:t>
+      </w:r>
+      <w:proofErr w:type="spellStart"/>
+      <w:r>
+        <w:rPr>
+          <w:rFonts w:cs="DejaVu Sans"/>
+          <w:color w:val="FF0000"/>
+          <w:sz w:val="24"/>
+          <w:szCs w:val="24"/>
+        </w:rPr>
+        <w:t>Referência</w:t>
+      </w:r>
+      <w:proofErr w:type="spellEnd"/>
+      <w:r>
+        <w:rPr>
+          <w:rFonts w:cs="DejaVu Sans"/>
+          <w:color w:val="FF0000"/>
+          <w:sz w:val="24"/>
+          <w:szCs w:val="24"/>
+        </w:rPr>
+        <w:t>)</w:t>
       </w:r>
     </w:p>
     <w:p>
@@ -5766,7 +6490,36 @@
           <w:szCs w:val="24"/>
           <w:lang w:val="pt-BR"/>
         </w:rPr>
-        <w:t xml:space="preserve"> retirados o revestimento dos grãos), geralmente utilizando monjolos. Ao fim de tudo, os grãos eram ensacados e carregados no lombo de animais para o porto do Rio de Janeiro.</w:t>
+        <w:t xml:space="preserve"> retirados o revestimento dos grãos), geralmente utilizando </w:t>
+      </w:r>
+      <w:r>
+        <w:rPr>
+          <w:color w:val="000000"/>
+          <w:sz w:val="24"/>
+          <w:szCs w:val="24"/>
+          <w:lang w:val="pt-BR"/>
+        </w:rPr>
+        <w:lastRenderedPageBreak/>
+        <w:t>monjolos. Ao fim de tudo, os grãos eram ensacados e carregados no lombo de animais para o porto do Rio de Janeiro.</w:t>
+      </w:r>
+      <w:r>
+        <w:rPr>
+          <w:color w:val="000000"/>
+          <w:sz w:val="24"/>
+          <w:szCs w:val="24"/>
+          <w:lang w:val="pt-BR"/>
+        </w:rPr>
+        <w:t xml:space="preserve"> </w:t>
+      </w:r>
+      <w:r>
+        <w:rPr>
+          <w:rFonts w:cs="DejaVu Sans"/>
+          <w:color w:val="FF0000"/>
+          <w:sz w:val="24"/>
+          <w:szCs w:val="24"/>
+          <w:lang w:val="pt-BR"/>
+        </w:rPr>
+        <w:t>(Referência)</w:t>
       </w:r>
     </w:p>
     <w:p>
@@ -5876,16 +6629,36 @@
           <w:szCs w:val="24"/>
           <w:lang w:val="pt-BR"/>
         </w:rPr>
-        <w:t xml:space="preserve"> sempre deixa</w:t>
-      </w:r>
-      <w:r>
-        <w:rPr>
-          <w:color w:val="000000"/>
-          <w:sz w:val="24"/>
-          <w:szCs w:val="24"/>
-          <w:lang w:val="pt-BR"/>
-        </w:rPr>
-        <w:t xml:space="preserve">-lo </w:t>
+        <w:t xml:space="preserve"> sempre </w:t>
+      </w:r>
+      <w:proofErr w:type="gramStart"/>
+      <w:r>
+        <w:rPr>
+          <w:color w:val="000000"/>
+          <w:sz w:val="24"/>
+          <w:szCs w:val="24"/>
+          <w:lang w:val="pt-BR"/>
+        </w:rPr>
+        <w:t>deixa</w:t>
+      </w:r>
+      <w:r>
+        <w:rPr>
+          <w:color w:val="000000"/>
+          <w:sz w:val="24"/>
+          <w:szCs w:val="24"/>
+          <w:lang w:val="pt-BR"/>
+        </w:rPr>
+        <w:t>-lo</w:t>
+      </w:r>
+      <w:proofErr w:type="gramEnd"/>
+      <w:r>
+        <w:rPr>
+          <w:color w:val="000000"/>
+          <w:sz w:val="24"/>
+          <w:szCs w:val="24"/>
+          <w:lang w:val="pt-BR"/>
+        </w:rPr>
+        <w:t xml:space="preserve"> </w:t>
       </w:r>
       <w:r>
         <w:rPr>
@@ -5904,6 +6677,44 @@
           <w:lang w:val="pt-BR"/>
         </w:rPr>
         <w:t>.</w:t>
+      </w:r>
+      <w:r>
+        <w:rPr>
+          <w:color w:val="000000"/>
+          <w:sz w:val="24"/>
+          <w:szCs w:val="24"/>
+          <w:lang w:val="pt-BR"/>
+        </w:rPr>
+        <w:t xml:space="preserve"> </w:t>
+      </w:r>
+      <w:r>
+        <w:rPr>
+          <w:rFonts w:cs="DejaVu Sans"/>
+          <w:color w:val="FF0000"/>
+          <w:sz w:val="24"/>
+          <w:szCs w:val="24"/>
+        </w:rPr>
+        <w:t>(</w:t>
+      </w:r>
+      <w:proofErr w:type="spellStart"/>
+      <w:r>
+        <w:rPr>
+          <w:rFonts w:cs="DejaVu Sans"/>
+          <w:color w:val="FF0000"/>
+          <w:sz w:val="24"/>
+          <w:szCs w:val="24"/>
+        </w:rPr>
+        <w:t>Referência</w:t>
+      </w:r>
+      <w:proofErr w:type="spellEnd"/>
+      <w:r>
+        <w:rPr>
+          <w:rFonts w:cs="DejaVu Sans"/>
+          <w:color w:val="FF0000"/>
+          <w:sz w:val="24"/>
+          <w:szCs w:val="24"/>
+        </w:rPr>
+        <w:t>)</w:t>
       </w:r>
     </w:p>
     <w:p>
@@ -6300,16 +7111,16 @@
           <w:szCs w:val="24"/>
           <w:lang w:val="pt-BR"/>
         </w:rPr>
-        <w:t>O gráfico a seguir apresenta o quão avassalador</w:t>
-      </w:r>
-      <w:r>
-        <w:rPr>
-          <w:color w:val="000000" w:themeColor="text1"/>
-          <w:sz w:val="24"/>
-          <w:szCs w:val="24"/>
-          <w:lang w:val="pt-BR"/>
-        </w:rPr>
-        <w:t>a</w:t>
+        <w:t xml:space="preserve">O gráfico a seguir apresenta </w:t>
+      </w:r>
+      <w:r>
+        <w:rPr>
+          <w:color w:val="000000" w:themeColor="text1"/>
+          <w:sz w:val="24"/>
+          <w:szCs w:val="24"/>
+          <w:lang w:val="pt-BR"/>
+        </w:rPr>
+        <w:t>a quão avassaladora</w:t>
       </w:r>
       <w:r>
         <w:rPr>
@@ -6550,6 +7361,7 @@
           <w:szCs w:val="24"/>
           <w:lang w:val="pt-BR"/>
         </w:rPr>
+        <w:lastRenderedPageBreak/>
         <w:drawing>
           <wp:inline distT="0" distB="0" distL="0" distR="0" wp14:anchorId="13A43793" wp14:editId="21BD36AF">
             <wp:extent cx="5760000" cy="2576830"/>
@@ -6737,7 +7549,7 @@
         </w:rPr>
         <w:t xml:space="preserve"> à base de baterias, se torna inviável devido ao alto custo de capital e de tempo de manutenção, já que um simples </w:t>
       </w:r>
-      <w:commentRangeStart w:id="18"/>
+      <w:commentRangeStart w:id="17"/>
       <w:r>
         <w:rPr>
           <w:sz w:val="24"/>
@@ -6754,12 +7566,12 @@
         </w:rPr>
         <w:t>é</w:t>
       </w:r>
-      <w:commentRangeEnd w:id="18"/>
+      <w:commentRangeEnd w:id="17"/>
       <w:r>
         <w:rPr>
           <w:rStyle w:val="Refdecomentrio"/>
         </w:rPr>
-        <w:commentReference w:id="18"/>
+        <w:commentReference w:id="17"/>
       </w:r>
       <w:r>
         <w:rPr>
@@ -7017,7 +7829,16 @@
           <w:szCs w:val="24"/>
           <w:lang w:val="pt-BR"/>
         </w:rPr>
-        <w:t>ão se trata de um investimento barato, porém, devido à economia proporcionada e a abundância de raios solares no Brasil, esse custo acaba se pagando em um período que pode variar de quatro a oito anos</w:t>
+        <w:t xml:space="preserve">ão se trata de um investimento barato, porém, devido à economia proporcionada e a abundância de raios solares no Brasil, esse custo acaba se </w:t>
+      </w:r>
+      <w:r>
+        <w:rPr>
+          <w:sz w:val="24"/>
+          <w:szCs w:val="24"/>
+          <w:lang w:val="pt-BR"/>
+        </w:rPr>
+        <w:lastRenderedPageBreak/>
+        <w:t>pagando em um período que pode variar de quatro a oito anos</w:t>
       </w:r>
       <w:r>
         <w:rPr>
@@ -7482,7 +8303,51 @@
           <w:szCs w:val="24"/>
           <w:lang w:val="pt-BR"/>
         </w:rPr>
-        <w:t xml:space="preserve">Vale lembrar que todos os sensores e atuadores se encontram acoplados de alguma forma ao Arduino MEGA 2560 ou ao ESP32, </w:t>
+        <w:t xml:space="preserve">Vale lembrar que todos os sensores e atuadores se encontram acoplados de alguma forma ao Arduino MEGA 2560 </w:t>
+      </w:r>
+      <w:r>
+        <w:rPr>
+          <w:color w:val="FF0000"/>
+          <w:sz w:val="24"/>
+          <w:szCs w:val="24"/>
+          <w:lang w:val="pt-BR"/>
+        </w:rPr>
+        <w:t>(</w:t>
+      </w:r>
+      <w:r>
+        <w:rPr>
+          <w:color w:val="FF0000"/>
+          <w:sz w:val="24"/>
+          <w:szCs w:val="24"/>
+          <w:lang w:val="pt-BR"/>
+        </w:rPr>
+        <w:t>Nota</w:t>
+      </w:r>
+      <w:r>
+        <w:rPr>
+          <w:color w:val="FF0000"/>
+          <w:sz w:val="24"/>
+          <w:szCs w:val="24"/>
+          <w:lang w:val="pt-BR"/>
+        </w:rPr>
+        <w:t>)</w:t>
+      </w:r>
+      <w:r>
+        <w:rPr>
+          <w:color w:val="FF0000"/>
+          <w:sz w:val="24"/>
+          <w:szCs w:val="24"/>
+          <w:lang w:val="pt-BR"/>
+        </w:rPr>
+        <w:t xml:space="preserve"> </w:t>
+      </w:r>
+      <w:r>
+        <w:rPr>
+          <w:sz w:val="24"/>
+          <w:szCs w:val="24"/>
+          <w:lang w:val="pt-BR"/>
+        </w:rPr>
+        <w:t xml:space="preserve">ou ao ESP32, </w:t>
       </w:r>
       <w:r>
         <w:rPr>
@@ -7491,6 +8356,14 @@
           <w:lang w:val="pt-BR"/>
         </w:rPr>
         <w:t>já que estes são responsáveis pelo processamento dos dados vindos dos sensores e por acionar os atuadores.</w:t>
+      </w:r>
+      <w:r>
+        <w:rPr>
+          <w:sz w:val="24"/>
+          <w:szCs w:val="24"/>
+          <w:lang w:val="pt-BR"/>
+        </w:rPr>
+        <w:t xml:space="preserve"> </w:t>
       </w:r>
     </w:p>
     <w:p>
@@ -13273,6 +14146,7 @@
         <w:t xml:space="preserve">Para se estimar os custos de implementação de uma irrigação automatizada com Arduino em um âmbito real foi realizado uma pesquisa no site da </w:t>
       </w:r>
       <w:proofErr w:type="spellStart"/>
+      <w:proofErr w:type="gramStart"/>
       <w:r>
         <w:rPr>
           <w:sz w:val="24"/>
@@ -13282,6 +14156,34 @@
         <w:t>AliExpress</w:t>
       </w:r>
       <w:proofErr w:type="spellEnd"/>
+      <w:r>
+        <w:rPr>
+          <w:color w:val="FF0000"/>
+          <w:sz w:val="24"/>
+          <w:szCs w:val="24"/>
+          <w:lang w:val="pt-BR"/>
+        </w:rPr>
+        <w:t>(</w:t>
+      </w:r>
+      <w:proofErr w:type="gramEnd"/>
+      <w:r>
+        <w:rPr>
+          <w:color w:val="FF0000"/>
+          <w:sz w:val="24"/>
+          <w:szCs w:val="24"/>
+          <w:lang w:val="pt-BR"/>
+        </w:rPr>
+        <w:t>Nota</w:t>
+      </w:r>
+      <w:r>
+        <w:rPr>
+          <w:color w:val="FF0000"/>
+          <w:sz w:val="24"/>
+          <w:szCs w:val="24"/>
+          <w:lang w:val="pt-BR"/>
+        </w:rPr>
+        <w:t>)</w:t>
+      </w:r>
       <w:r>
         <w:rPr>
           <w:sz w:val="24"/>
@@ -13360,7 +14262,16 @@
           <w:szCs w:val="24"/>
           <w:lang w:val="pt-BR"/>
         </w:rPr>
-        <w:t>Vale ressaltar que a plataforma escolhida para receber e controlar a irrigação foi o celular devido ao seu alto grau de popularização, que segundo o Instituto Brasileiro de Geografia e Estatística (IBGE), em 2015</w:t>
+        <w:t xml:space="preserve">Vale ressaltar que a plataforma escolhida para receber e controlar a irrigação foi o celular devido ao seu alto grau de popularização, que segundo o Instituto Brasileiro de </w:t>
+      </w:r>
+      <w:r>
+        <w:rPr>
+          <w:sz w:val="24"/>
+          <w:szCs w:val="24"/>
+          <w:lang w:val="pt-BR"/>
+        </w:rPr>
+        <w:lastRenderedPageBreak/>
+        <w:t>Geografia e Estatística (IBGE), em 2015</w:t>
       </w:r>
       <w:r>
         <w:rPr>
@@ -13384,16 +14295,7 @@
           <w:szCs w:val="24"/>
           <w:lang w:val="pt-BR"/>
         </w:rPr>
-        <w:t xml:space="preserve">cerca de 92,1% de todo o acesso a rede de internet </w:t>
-      </w:r>
-      <w:r>
-        <w:rPr>
-          <w:sz w:val="24"/>
-          <w:szCs w:val="24"/>
-          <w:lang w:val="pt-BR"/>
-        </w:rPr>
-        <w:lastRenderedPageBreak/>
-        <w:t>era feito por meio dos dispositivos móveis.</w:t>
+        <w:t>cerca de 92,1% de todo o acesso a rede de internet era feito por meio dos dispositivos móveis.</w:t>
       </w:r>
       <w:r>
         <w:rPr>
@@ -13720,6 +14622,7 @@
           <w:szCs w:val="24"/>
           <w:lang w:val="pt-BR"/>
         </w:rPr>
+        <w:lastRenderedPageBreak/>
         <w:t xml:space="preserve">Gráfico </w:t>
       </w:r>
       <w:r>
@@ -13832,7 +14735,6 @@
           <w:color w:val="000000" w:themeColor="text1"/>
           <w:lang w:val="pt-BR"/>
         </w:rPr>
-        <w:lastRenderedPageBreak/>
         <w:t>Fonte</w:t>
       </w:r>
       <w:r>
@@ -13907,6 +14809,43 @@
         </w:rPr>
         <w:t xml:space="preserve"> de atualização intensa. O cenário se repetiu também na coleta de umidade e temperatura do ar, o qual também não necessita de atualização frenética.</w:t>
       </w:r>
+      <w:r>
+        <w:rPr>
+          <w:sz w:val="24"/>
+          <w:szCs w:val="24"/>
+          <w:lang w:val="pt-BR"/>
+        </w:rPr>
+        <w:t xml:space="preserve"> </w:t>
+      </w:r>
+      <w:r>
+        <w:rPr>
+          <w:rFonts w:cs="DejaVu Sans"/>
+          <w:color w:val="FF0000"/>
+          <w:sz w:val="24"/>
+          <w:szCs w:val="24"/>
+        </w:rPr>
+        <w:t>(</w:t>
+      </w:r>
+      <w:proofErr w:type="spellStart"/>
+      <w:r>
+        <w:rPr>
+          <w:rFonts w:cs="DejaVu Sans"/>
+          <w:color w:val="FF0000"/>
+          <w:sz w:val="24"/>
+          <w:szCs w:val="24"/>
+        </w:rPr>
+        <w:t>Embasmento</w:t>
+      </w:r>
+      <w:proofErr w:type="spellEnd"/>
+      <w:r>
+        <w:rPr>
+          <w:rFonts w:cs="DejaVu Sans"/>
+          <w:color w:val="FF0000"/>
+          <w:sz w:val="24"/>
+          <w:szCs w:val="24"/>
+        </w:rPr>
+        <w:t>)</w:t>
+      </w:r>
     </w:p>
     <w:p>
       <w:pPr>
@@ -13964,7 +14903,15 @@
           <w:szCs w:val="24"/>
           <w:lang w:val="pt-BR"/>
         </w:rPr>
-        <w:t xml:space="preserve"> ser consumida pela irrigação, a</w:t>
+        <w:t xml:space="preserve"> ser consumida pela irrigação</w:t>
+      </w:r>
+      <w:r>
+        <w:rPr>
+          <w:sz w:val="24"/>
+          <w:szCs w:val="24"/>
+          <w:lang w:val="pt-BR"/>
+        </w:rPr>
+        <w:t>. A</w:t>
       </w:r>
       <w:r>
         <w:rPr>
@@ -14023,6 +14970,7 @@
           <w:szCs w:val="24"/>
           <w:lang w:val="pt-BR"/>
         </w:rPr>
+        <w:lastRenderedPageBreak/>
         <w:t xml:space="preserve">Gráfico </w:t>
       </w:r>
       <w:r>
@@ -14226,16 +15174,7 @@
           <w:szCs w:val="24"/>
           <w:lang w:val="pt-BR"/>
         </w:rPr>
-        <w:t xml:space="preserve"> (2015) ressalta que isso não é o suficiente, já que há métodos de irrigação que possuem uma taxa de desperdício </w:t>
-      </w:r>
-      <w:r>
-        <w:rPr>
-          <w:sz w:val="24"/>
-          <w:szCs w:val="24"/>
-          <w:lang w:val="pt-BR"/>
-        </w:rPr>
-        <w:lastRenderedPageBreak/>
-        <w:t>de água relativamente maior, como é o caso da</w:t>
+        <w:t xml:space="preserve"> (2015) ressalta que isso não é o suficiente, já que há métodos de irrigação que possuem uma taxa de desperdício de água relativamente maior, como é o caso da</w:t>
       </w:r>
       <w:r>
         <w:rPr>
@@ -14365,7 +15304,16 @@
           <w:lang w:val="pt-BR"/>
         </w:rPr>
         <w:tab/>
-        <w:t xml:space="preserve">Para se evitar danos a longo prazo, a utilização da irrigação automatizada em prol da eficiência e da sustentabilidade tem sido estimulada fortemente nos últimos anos, tanto pela Agência Nacional de Águas (ANA), quanto pela Agência Nacional de Energia Elétrica (ANEEL), sendo que a economia de água e energia é uma das maiores vantagens desse tipo de sistema.  </w:t>
+        <w:t xml:space="preserve">Para se evitar danos a longo prazo, a utilização da irrigação automatizada em prol da eficiência e da sustentabilidade tem sido estimulada fortemente nos últimos anos, tanto pela Agência Nacional de Águas (ANA), quanto pela Agência Nacional de Energia Elétrica (ANEEL), sendo que a economia de água e energia é uma das maiores vantagens desse tipo de </w:t>
+      </w:r>
+      <w:r>
+        <w:rPr>
+          <w:sz w:val="24"/>
+          <w:szCs w:val="24"/>
+          <w:lang w:val="pt-BR"/>
+        </w:rPr>
+        <w:lastRenderedPageBreak/>
+        <w:t xml:space="preserve">sistema.  </w:t>
       </w:r>
       <w:r>
         <w:rPr>
@@ -14886,17 +15834,7 @@
           <w:szCs w:val="24"/>
           <w:lang w:val="pt-BR"/>
         </w:rPr>
-        <w:t xml:space="preserve">se implementar a irrigação controlada não é o </w:t>
-      </w:r>
-      <w:r>
-        <w:rPr>
-          <w:bCs/>
-          <w:sz w:val="24"/>
-          <w:szCs w:val="24"/>
-          <w:lang w:val="pt-BR"/>
-        </w:rPr>
-        <w:lastRenderedPageBreak/>
-        <w:t xml:space="preserve">sistema em si, mas sim a localidade e a disponibilidade de redes de internet </w:t>
+        <w:t xml:space="preserve">se implementar a irrigação controlada não é o sistema em si, mas sim a localidade e a disponibilidade de redes de internet </w:t>
       </w:r>
       <w:r>
         <w:rPr>
@@ -15319,6 +16257,7 @@
           <w:szCs w:val="24"/>
           <w:lang w:val="pt-BR"/>
         </w:rPr>
+        <w:lastRenderedPageBreak/>
         <w:t>Assim como a instalação de energia solar no campo, esse tipo de irrigação automatizada também é apenas uma questão de investimento, que a longo prazo gerará retorno, seja pelo aumento da produtividade</w:t>
       </w:r>
       <w:r>
@@ -15772,6 +16711,7 @@
           <w:szCs w:val="24"/>
           <w:lang w:val="pt-BR"/>
         </w:rPr>
+        <w:lastRenderedPageBreak/>
         <w:t>REFERÊNCIAS</w:t>
       </w:r>
     </w:p>
@@ -16359,7 +17299,35 @@
           <w:u w:val="none"/>
           <w:lang w:val="pt-BR"/>
         </w:rPr>
-        <w:t xml:space="preserve"> is Arduino</w:t>
+        <w:t xml:space="preserve"> </w:t>
+      </w:r>
+      <w:proofErr w:type="spellStart"/>
+      <w:r>
+        <w:rPr>
+          <w:rStyle w:val="LinkdaInternet"/>
+          <w:b/>
+          <w:bCs/>
+          <w:color w:val="000000" w:themeColor="text1"/>
+          <w:sz w:val="24"/>
+          <w:szCs w:val="24"/>
+          <w:u w:val="none"/>
+          <w:lang w:val="pt-BR"/>
+        </w:rPr>
+        <w:t>is</w:t>
+      </w:r>
+      <w:proofErr w:type="spellEnd"/>
+      <w:r>
+        <w:rPr>
+          <w:rStyle w:val="LinkdaInternet"/>
+          <w:b/>
+          <w:bCs/>
+          <w:color w:val="000000" w:themeColor="text1"/>
+          <w:sz w:val="24"/>
+          <w:szCs w:val="24"/>
+          <w:u w:val="none"/>
+          <w:lang w:val="pt-BR"/>
+        </w:rPr>
+        <w:t xml:space="preserve"> Arduino</w:t>
       </w:r>
       <w:r>
         <w:rPr>
@@ -17669,7 +18637,6 @@
           <w:szCs w:val="24"/>
           <w:lang w:val="pt-BR"/>
         </w:rPr>
-        <w:lastRenderedPageBreak/>
         <w:t xml:space="preserve">COSTA, Matheus </w:t>
       </w:r>
       <w:proofErr w:type="spellStart"/>
@@ -18036,6 +19003,7 @@
           <w:szCs w:val="24"/>
           <w:lang w:val="pt-BR"/>
         </w:rPr>
+        <w:lastRenderedPageBreak/>
         <w:t xml:space="preserve">FERNANDES, André Luís Teixeira. LIMA, Luiz </w:t>
       </w:r>
       <w:proofErr w:type="spellStart"/>
@@ -19021,6 +19989,7 @@
           <w:shd w:val="clear" w:color="auto" w:fill="FFFFFF"/>
           <w:lang w:val="pt-BR"/>
         </w:rPr>
+        <w:lastRenderedPageBreak/>
         <w:t xml:space="preserve">GOUVEIA, Diogo Monteiro et al. </w:t>
       </w:r>
       <w:r>
@@ -19794,7 +20763,7 @@
           <w:lang w:val="pt-BR"/>
         </w:rPr>
       </w:pPr>
-      <w:commentRangeStart w:id="19"/>
+      <w:commentRangeStart w:id="18"/>
       <w:r>
         <w:rPr>
           <w:color w:val="000000" w:themeColor="text1"/>
@@ -19804,12 +20773,12 @@
         </w:rPr>
         <w:t>OPUS SOFTWARE</w:t>
       </w:r>
-      <w:commentRangeEnd w:id="19"/>
+      <w:commentRangeEnd w:id="18"/>
       <w:r>
         <w:rPr>
           <w:rStyle w:val="Refdecomentrio"/>
         </w:rPr>
-        <w:commentReference w:id="19"/>
+        <w:commentReference w:id="18"/>
       </w:r>
       <w:r>
         <w:rPr>
@@ -19869,7 +20838,6 @@
           <w:szCs w:val="24"/>
           <w:lang w:val="pt-BR"/>
         </w:rPr>
-        <w:lastRenderedPageBreak/>
         <w:t xml:space="preserve">PENA, Rodolfo F. Alves. </w:t>
       </w:r>
       <w:r>
@@ -20842,7 +21810,6 @@
           <w:szCs w:val="24"/>
           <w:lang w:val="pt-BR"/>
         </w:rPr>
-        <w:lastRenderedPageBreak/>
         <w:t>SIMPLES</w:t>
       </w:r>
       <w:r>
@@ -21083,6 +22050,7 @@
           <w:shd w:val="clear" w:color="auto" w:fill="FFFFFF"/>
           <w:lang w:val="pt-BR"/>
         </w:rPr>
+        <w:lastRenderedPageBreak/>
         <w:t xml:space="preserve">STRAUB, Matheus </w:t>
       </w:r>
       <w:proofErr w:type="spellStart"/>
@@ -22190,7 +23158,6 @@
           <w:noProof/>
           <w:lang w:val="pt-BR"/>
         </w:rPr>
-        <w:lastRenderedPageBreak/>
         <w:drawing>
           <wp:inline distT="0" distB="0" distL="0" distR="0" wp14:anchorId="05FC7CF1" wp14:editId="74D23A3A">
             <wp:extent cx="5760085" cy="8141970"/>
@@ -22264,7 +23231,7 @@
       </w:r>
     </w:p>
   </w:comment>
-  <w:comment w:id="1" w:author="Wellington Souza Abreu" w:date="2021-11-08T15:32:00Z" w:initials="WSA">
+  <w:comment w:id="1" w:author="Wellington Souza Abreu" w:date="2021-11-08T15:44:00Z" w:initials="WSA">
     <w:p>
       <w:pPr>
         <w:pStyle w:val="Textodecomentrio"/>
@@ -22282,11 +23249,114 @@
         <w:rPr>
           <w:lang w:val="pt-BR"/>
         </w:rPr>
-        <w:t>Checar</w:t>
+        <w:t>Antes</w:t>
+      </w:r>
+      <w:r>
+        <w:rPr>
+          <w:lang w:val="pt-BR"/>
+        </w:rPr>
+        <w:t xml:space="preserve">: </w:t>
+      </w:r>
+      <w:r>
+        <w:rPr>
+          <w:sz w:val="24"/>
+          <w:szCs w:val="24"/>
+          <w:lang w:val="pt-BR"/>
+        </w:rPr>
+        <w:t>A obtenção dos dados produzidos pel</w:t>
+      </w:r>
+      <w:r>
+        <w:rPr>
+          <w:sz w:val="24"/>
+          <w:szCs w:val="24"/>
+          <w:lang w:val="pt-BR"/>
+        </w:rPr>
+        <w:t>o protótipo,</w:t>
+      </w:r>
+      <w:r>
+        <w:rPr>
+          <w:sz w:val="24"/>
+          <w:szCs w:val="24"/>
+          <w:lang w:val="pt-BR"/>
+        </w:rPr>
+        <w:t xml:space="preserve"> seus sensores e atuadores se deram de maneira manual, realizando a execução da irrigação automatizada várias vezes, sendo que cada </w:t>
+      </w:r>
+      <w:r>
+        <w:rPr>
+          <w:sz w:val="24"/>
+          <w:szCs w:val="24"/>
+          <w:lang w:val="pt-BR"/>
+        </w:rPr>
+        <w:t>um</w:t>
+      </w:r>
+      <w:r>
+        <w:rPr>
+          <w:sz w:val="24"/>
+          <w:szCs w:val="24"/>
+          <w:lang w:val="pt-BR"/>
+        </w:rPr>
+        <w:t xml:space="preserve"> </w:t>
+      </w:r>
+      <w:r>
+        <w:rPr>
+          <w:sz w:val="24"/>
+          <w:szCs w:val="24"/>
+          <w:lang w:val="pt-BR"/>
+        </w:rPr>
+        <w:t>era</w:t>
+      </w:r>
+      <w:r>
+        <w:rPr>
+          <w:sz w:val="24"/>
+          <w:szCs w:val="24"/>
+          <w:lang w:val="pt-BR"/>
+        </w:rPr>
+        <w:t xml:space="preserve"> armazenado no banco de dados </w:t>
+      </w:r>
+      <w:r>
+        <w:rPr>
+          <w:sz w:val="24"/>
+          <w:szCs w:val="24"/>
+          <w:lang w:val="pt-BR"/>
+        </w:rPr>
+        <w:t>MyS</w:t>
+      </w:r>
+      <w:r>
+        <w:rPr>
+          <w:sz w:val="24"/>
+          <w:szCs w:val="24"/>
+          <w:lang w:val="pt-BR"/>
+        </w:rPr>
+        <w:t>QL</w:t>
+      </w:r>
+      <w:r>
+        <w:rPr>
+          <w:rStyle w:val="Refdenotaderodap"/>
+          <w:sz w:val="24"/>
+          <w:szCs w:val="24"/>
+          <w:lang w:val="en-CA"/>
+        </w:rPr>
+        <w:footnoteRef/>
+      </w:r>
+      <w:r>
+        <w:rPr>
+          <w:sz w:val="24"/>
+          <w:szCs w:val="24"/>
+          <w:lang w:val="pt-BR"/>
+        </w:rPr>
+        <w:t xml:space="preserve"> </w:t>
+      </w:r>
+      <w:r>
+        <w:rPr>
+          <w:sz w:val="24"/>
+          <w:szCs w:val="24"/>
+          <w:lang w:val="pt-BR"/>
+        </w:rPr>
+        <w:t>durante toda a execução.</w:t>
       </w:r>
     </w:p>
   </w:comment>
-  <w:comment w:id="2" w:author="Wellington Souza Abreu" w:date="2021-11-08T15:44:00Z" w:initials="WSA">
+  <w:comment w:id="14" w:author="Wellington Souza Abreu" w:date="2021-11-08T17:30:00Z" w:initials="WSA">
     <w:p>
       <w:pPr>
         <w:pStyle w:val="Textodecomentrio"/>
@@ -22304,114 +23374,11 @@
         <w:rPr>
           <w:lang w:val="pt-BR"/>
         </w:rPr>
-        <w:t>Antes</w:t>
-      </w:r>
-      <w:r>
-        <w:rPr>
-          <w:lang w:val="pt-BR"/>
-        </w:rPr>
-        <w:t xml:space="preserve">: </w:t>
-      </w:r>
-      <w:r>
-        <w:rPr>
-          <w:sz w:val="24"/>
-          <w:szCs w:val="24"/>
-          <w:lang w:val="pt-BR"/>
-        </w:rPr>
-        <w:t>A obtenção dos dados produzidos pel</w:t>
-      </w:r>
-      <w:r>
-        <w:rPr>
-          <w:sz w:val="24"/>
-          <w:szCs w:val="24"/>
-          <w:lang w:val="pt-BR"/>
-        </w:rPr>
-        <w:t>o protótipo,</w:t>
-      </w:r>
-      <w:r>
-        <w:rPr>
-          <w:sz w:val="24"/>
-          <w:szCs w:val="24"/>
-          <w:lang w:val="pt-BR"/>
-        </w:rPr>
-        <w:t xml:space="preserve"> seus sensores e atuadores se deram de maneira manual, realizando a execução da irrigação automatizada várias vezes, sendo que cada </w:t>
-      </w:r>
-      <w:r>
-        <w:rPr>
-          <w:sz w:val="24"/>
-          <w:szCs w:val="24"/>
-          <w:lang w:val="pt-BR"/>
-        </w:rPr>
-        <w:t>um</w:t>
-      </w:r>
-      <w:r>
-        <w:rPr>
-          <w:sz w:val="24"/>
-          <w:szCs w:val="24"/>
-          <w:lang w:val="pt-BR"/>
-        </w:rPr>
-        <w:t xml:space="preserve"> </w:t>
-      </w:r>
-      <w:r>
-        <w:rPr>
-          <w:sz w:val="24"/>
-          <w:szCs w:val="24"/>
-          <w:lang w:val="pt-BR"/>
-        </w:rPr>
-        <w:t>era</w:t>
-      </w:r>
-      <w:r>
-        <w:rPr>
-          <w:sz w:val="24"/>
-          <w:szCs w:val="24"/>
-          <w:lang w:val="pt-BR"/>
-        </w:rPr>
-        <w:t xml:space="preserve"> armazenado no banco de dados </w:t>
-      </w:r>
-      <w:r>
-        <w:rPr>
-          <w:sz w:val="24"/>
-          <w:szCs w:val="24"/>
-          <w:lang w:val="pt-BR"/>
-        </w:rPr>
-        <w:t>MyS</w:t>
-      </w:r>
-      <w:r>
-        <w:rPr>
-          <w:sz w:val="24"/>
-          <w:szCs w:val="24"/>
-          <w:lang w:val="pt-BR"/>
-        </w:rPr>
-        <w:t>QL</w:t>
-      </w:r>
-      <w:r>
-        <w:rPr>
-          <w:rStyle w:val="Refdenotaderodap"/>
-          <w:sz w:val="24"/>
-          <w:szCs w:val="24"/>
-          <w:lang w:val="en-CA"/>
-        </w:rPr>
-        <w:footnoteRef/>
-      </w:r>
-      <w:r>
-        <w:rPr>
-          <w:sz w:val="24"/>
-          <w:szCs w:val="24"/>
-          <w:lang w:val="pt-BR"/>
-        </w:rPr>
-        <w:t xml:space="preserve"> </w:t>
-      </w:r>
-      <w:r>
-        <w:rPr>
-          <w:sz w:val="24"/>
-          <w:szCs w:val="24"/>
-          <w:lang w:val="pt-BR"/>
-        </w:rPr>
-        <w:t>durante toda a execução.</w:t>
+        <w:t>Retirar?</w:t>
       </w:r>
     </w:p>
   </w:comment>
-  <w:comment w:id="15" w:author="Wellington Souza Abreu" w:date="2021-11-08T17:30:00Z" w:initials="WSA">
+  <w:comment w:id="17" w:author="Wellington Souza Abreu" w:date="2021-11-08T17:43:00Z" w:initials="WSA">
     <w:p>
       <w:pPr>
         <w:pStyle w:val="Textodecomentrio"/>
@@ -22429,39 +23396,17 @@
         <w:rPr>
           <w:lang w:val="pt-BR"/>
         </w:rPr>
-        <w:t>Retirar?</w:t>
+        <w:t>Rele, Relé ou R</w:t>
+      </w:r>
+      <w:r>
+        <w:rPr>
+          <w:lang w:val="pt-BR"/>
+        </w:rPr>
+        <w:t>elê?</w:t>
       </w:r>
     </w:p>
   </w:comment>
-  <w:comment w:id="18" w:author="Wellington Souza Abreu" w:date="2021-11-08T17:43:00Z" w:initials="WSA">
-    <w:p>
-      <w:pPr>
-        <w:pStyle w:val="Textodecomentrio"/>
-        <w:rPr>
-          <w:lang w:val="pt-BR"/>
-        </w:rPr>
-      </w:pPr>
-      <w:r>
-        <w:rPr>
-          <w:rStyle w:val="Refdecomentrio"/>
-        </w:rPr>
-        <w:annotationRef/>
-      </w:r>
-      <w:r>
-        <w:rPr>
-          <w:lang w:val="pt-BR"/>
-        </w:rPr>
-        <w:t>Rele, Relé ou R</w:t>
-      </w:r>
-      <w:r>
-        <w:rPr>
-          <w:lang w:val="pt-BR"/>
-        </w:rPr>
-        <w:t>elê?</w:t>
-      </w:r>
-    </w:p>
-  </w:comment>
-  <w:comment w:id="19" w:author="Wellington Souza Abreu" w:date="2021-11-01T07:16:00Z" w:initials="WSA">
+  <w:comment w:id="18" w:author="Wellington Souza Abreu" w:date="2021-11-01T07:16:00Z" w:initials="WSA">
     <w:p>
       <w:pPr>
         <w:pStyle w:val="Textodecomentrio"/>
@@ -22494,7 +23439,6 @@
 
 <file path=word/commentsExtended.xml><?xml version="1.0" encoding="utf-8"?>
 <w15:commentsEx xmlns:wpc="http://schemas.microsoft.com/office/word/2010/wordprocessingCanvas" xmlns:cx="http://schemas.microsoft.com/office/drawing/2014/chartex" xmlns:cx1="http://schemas.microsoft.com/office/drawing/2015/9/8/chartex" xmlns:cx2="http://schemas.microsoft.com/office/drawing/2015/10/21/chartex" xmlns:cx3="http://schemas.microsoft.com/office/drawing/2016/5/9/chartex" xmlns:cx4="http://schemas.microsoft.com/office/drawing/2016/5/10/chartex" xmlns:cx5="http://schemas.microsoft.com/office/drawing/2016/5/11/chartex" xmlns:cx6="http://schemas.microsoft.com/office/drawing/2016/5/12/chartex" xmlns:cx7="http://schemas.microsoft.com/office/drawing/2016/5/13/chartex" xmlns:cx8="http://schemas.microsoft.com/office/drawing/2016/5/14/chartex" xmlns:mc="http://schemas.openxmlformats.org/markup-compatibility/2006" xmlns:aink="http://schemas.microsoft.com/office/drawing/2016/ink" xmlns:am3d="http://schemas.microsoft.com/office/drawing/2017/model3d" xmlns:o="urn:schemas-microsoft-com:office:office" xmlns:r="http://schemas.openxmlformats.org/officeDocument/2006/relationships" xmlns:m="http://schemas.openxmlformats.org/officeDocument/2006/math" xmlns:v="urn:schemas-microsoft-com:vml" xmlns:wp14="http://schemas.microsoft.com/office/word/2010/wordprocessingDrawing" xmlns:wp="http://schemas.openxmlformats.org/drawingml/2006/wordprocessingDrawing" xmlns:w10="urn:schemas-microsoft-com:office:word" xmlns:w="http://schemas.openxmlformats.org/wordprocessingml/2006/main" xmlns:w14="http://schemas.microsoft.com/office/word/2010/wordml" xmlns:w15="http://schemas.microsoft.com/office/word/2012/wordml" xmlns:w16cex="http://schemas.microsoft.com/office/word/2018/wordml/cex" xmlns:w16cid="http://schemas.microsoft.com/office/word/2016/wordml/cid" xmlns:w16="http://schemas.microsoft.com/office/word/2018/wordml" xmlns:w16sdtdh="http://schemas.microsoft.com/office/word/2020/wordml/sdtdatahash" xmlns:w16se="http://schemas.microsoft.com/office/word/2015/wordml/symex" xmlns:wpg="http://schemas.microsoft.com/office/word/2010/wordprocessingGroup" xmlns:wpi="http://schemas.microsoft.com/office/word/2010/wordprocessingInk" xmlns:wne="http://schemas.microsoft.com/office/word/2006/wordml" xmlns:wps="http://schemas.microsoft.com/office/word/2010/wordprocessingShape" mc:Ignorable="w14 w15 w16se w16cid w16 w16cex w16sdtdh wp14">
-  <w15:commentEx w15:paraId="6B9B6769" w15:done="0"/>
   <w15:commentEx w15:paraId="59FDE39B" w15:done="0"/>
   <w15:commentEx w15:paraId="03F86F8B" w15:done="0"/>
   <w15:commentEx w15:paraId="568D3545" w15:done="0"/>
@@ -22505,7 +23449,6 @@
 
 <file path=word/commentsExtensible.xml><?xml version="1.0" encoding="utf-8"?>
 <w16cex:commentsExtensible xmlns:wpc="http://schemas.microsoft.com/office/word/2010/wordprocessingCanvas" xmlns:cx="http://schemas.microsoft.com/office/drawing/2014/chartex" xmlns:cx1="http://schemas.microsoft.com/office/drawing/2015/9/8/chartex" xmlns:cx2="http://schemas.microsoft.com/office/drawing/2015/10/21/chartex" xmlns:cx3="http://schemas.microsoft.com/office/drawing/2016/5/9/chartex" xmlns:cx4="http://schemas.microsoft.com/office/drawing/2016/5/10/chartex" xmlns:cx5="http://schemas.microsoft.com/office/drawing/2016/5/11/chartex" xmlns:cx6="http://schemas.microsoft.com/office/drawing/2016/5/12/chartex" xmlns:cx7="http://schemas.microsoft.com/office/drawing/2016/5/13/chartex" xmlns:cx8="http://schemas.microsoft.com/office/drawing/2016/5/14/chartex" xmlns:mc="http://schemas.openxmlformats.org/markup-compatibility/2006" xmlns:aink="http://schemas.microsoft.com/office/drawing/2016/ink" xmlns:am3d="http://schemas.microsoft.com/office/drawing/2017/model3d" xmlns:o="urn:schemas-microsoft-com:office:office" xmlns:r="http://schemas.openxmlformats.org/officeDocument/2006/relationships" xmlns:m="http://schemas.openxmlformats.org/officeDocument/2006/math" xmlns:v="urn:schemas-microsoft-com:vml" xmlns:wp14="http://schemas.microsoft.com/office/word/2010/wordprocessingDrawing" xmlns:wp="http://schemas.openxmlformats.org/drawingml/2006/wordprocessingDrawing" xmlns:w10="urn:schemas-microsoft-com:office:word" xmlns:w="http://schemas.openxmlformats.org/wordprocessingml/2006/main" xmlns:w14="http://schemas.microsoft.com/office/word/2010/wordml" xmlns:w15="http://schemas.microsoft.com/office/word/2012/wordml" xmlns:w16cex="http://schemas.microsoft.com/office/word/2018/wordml/cex" xmlns:w16cid="http://schemas.microsoft.com/office/word/2016/wordml/cid" xmlns:w16="http://schemas.microsoft.com/office/word/2018/wordml" xmlns:w16sdtdh="http://schemas.microsoft.com/office/word/2020/wordml/sdtdatahash" xmlns:w16se="http://schemas.microsoft.com/office/word/2015/wordml/symex" xmlns:wpg="http://schemas.microsoft.com/office/word/2010/wordprocessingGroup" xmlns:wpi="http://schemas.microsoft.com/office/word/2010/wordprocessingInk" xmlns:wne="http://schemas.microsoft.com/office/word/2006/wordml" xmlns:wps="http://schemas.microsoft.com/office/word/2010/wordprocessingShape" mc:Ignorable="w14 w15 w16se w16cid w16 w16cex w16sdtdh wp14">
-  <w16cex:commentExtensible w16cex:durableId="2533C17F" w16cex:dateUtc="2021-11-08T19:32:00Z"/>
   <w16cex:commentExtensible w16cex:durableId="2533C196" w16cex:dateUtc="2021-11-08T19:32:00Z"/>
   <w16cex:commentExtensible w16cex:durableId="2533C464" w16cex:dateUtc="2021-11-08T19:44:00Z"/>
   <w16cex:commentExtensible w16cex:durableId="2533DD1E" w16cex:dateUtc="2021-11-08T21:30:00Z"/>
@@ -22516,7 +23459,6 @@
 
 <file path=word/commentsIds.xml><?xml version="1.0" encoding="utf-8"?>
 <w16cid:commentsIds xmlns:wpc="http://schemas.microsoft.com/office/word/2010/wordprocessingCanvas" xmlns:cx="http://schemas.microsoft.com/office/drawing/2014/chartex" xmlns:cx1="http://schemas.microsoft.com/office/drawing/2015/9/8/chartex" xmlns:cx2="http://schemas.microsoft.com/office/drawing/2015/10/21/chartex" xmlns:cx3="http://schemas.microsoft.com/office/drawing/2016/5/9/chartex" xmlns:cx4="http://schemas.microsoft.com/office/drawing/2016/5/10/chartex" xmlns:cx5="http://schemas.microsoft.com/office/drawing/2016/5/11/chartex" xmlns:cx6="http://schemas.microsoft.com/office/drawing/2016/5/12/chartex" xmlns:cx7="http://schemas.microsoft.com/office/drawing/2016/5/13/chartex" xmlns:cx8="http://schemas.microsoft.com/office/drawing/2016/5/14/chartex" xmlns:mc="http://schemas.openxmlformats.org/markup-compatibility/2006" xmlns:aink="http://schemas.microsoft.com/office/drawing/2016/ink" xmlns:am3d="http://schemas.microsoft.com/office/drawing/2017/model3d" xmlns:o="urn:schemas-microsoft-com:office:office" xmlns:r="http://schemas.openxmlformats.org/officeDocument/2006/relationships" xmlns:m="http://schemas.openxmlformats.org/officeDocument/2006/math" xmlns:v="urn:schemas-microsoft-com:vml" xmlns:wp14="http://schemas.microsoft.com/office/word/2010/wordprocessingDrawing" xmlns:wp="http://schemas.openxmlformats.org/drawingml/2006/wordprocessingDrawing" xmlns:w10="urn:schemas-microsoft-com:office:word" xmlns:w="http://schemas.openxmlformats.org/wordprocessingml/2006/main" xmlns:w14="http://schemas.microsoft.com/office/word/2010/wordml" xmlns:w15="http://schemas.microsoft.com/office/word/2012/wordml" xmlns:w16cex="http://schemas.microsoft.com/office/word/2018/wordml/cex" xmlns:w16cid="http://schemas.microsoft.com/office/word/2016/wordml/cid" xmlns:w16="http://schemas.microsoft.com/office/word/2018/wordml" xmlns:w16sdtdh="http://schemas.microsoft.com/office/word/2020/wordml/sdtdatahash" xmlns:w16se="http://schemas.microsoft.com/office/word/2015/wordml/symex" xmlns:wpg="http://schemas.microsoft.com/office/word/2010/wordprocessingGroup" xmlns:wpi="http://schemas.microsoft.com/office/word/2010/wordprocessingInk" xmlns:wne="http://schemas.microsoft.com/office/word/2006/wordml" xmlns:wps="http://schemas.microsoft.com/office/word/2010/wordprocessingShape" mc:Ignorable="w14 w15 w16se w16cid w16 w16cex w16sdtdh wp14">
-  <w16cid:commentId w16cid:paraId="6B9B6769" w16cid:durableId="2533C17F"/>
   <w16cid:commentId w16cid:paraId="59FDE39B" w16cid:durableId="2533C196"/>
   <w16cid:commentId w16cid:paraId="03F86F8B" w16cid:durableId="2533C464"/>
   <w16cid:commentId w16cid:paraId="568D3545" w16cid:durableId="2533DD1E"/>

</xml_diff>

<commit_message>
Adicionado conteúdo novo, falta revisão
</commit_message>
<xml_diff>
--- a/Artigo - TCC - Current.docx
+++ b/Artigo - TCC - Current.docx
@@ -391,7 +391,7 @@
           <w:shd w:val="clear" w:color="auto" w:fill="FFFFFF"/>
           <w:lang w:val="pt-BR"/>
         </w:rPr>
-        <w:t xml:space="preserve">, possui </w:t>
+        <w:t xml:space="preserve">, </w:t>
       </w:r>
       <w:r>
         <w:rPr>
@@ -399,7 +399,7 @@
           <w:shd w:val="clear" w:color="auto" w:fill="FFFFFF"/>
           <w:lang w:val="pt-BR"/>
         </w:rPr>
-        <w:t>graduação em Análise e Desenvolvimento de Sistemas pela Universidade do Tocantins (2010)</w:t>
+        <w:t>graduado</w:t>
       </w:r>
       <w:r>
         <w:rPr>
@@ -407,6 +407,14 @@
           <w:shd w:val="clear" w:color="auto" w:fill="FFFFFF"/>
           <w:lang w:val="pt-BR"/>
         </w:rPr>
+        <w:t xml:space="preserve"> em Análise e Desenvolvimento de Sistemas pela Universidade do Tocantins (2010)</w:t>
+      </w:r>
+      <w:r>
+        <w:rPr>
+          <w:color w:val="000000" w:themeColor="text1"/>
+          <w:shd w:val="clear" w:color="auto" w:fill="FFFFFF"/>
+          <w:lang w:val="pt-BR"/>
+        </w:rPr>
         <w:t xml:space="preserve"> e </w:t>
       </w:r>
       <w:r>
@@ -415,23 +423,7 @@
           <w:color w:val="000000" w:themeColor="text1"/>
           <w:lang w:val="pt-BR"/>
         </w:rPr>
-        <w:t>p</w:t>
-      </w:r>
-      <w:r>
-        <w:rPr>
-          <w:rStyle w:val="fontstyle01"/>
-          <w:color w:val="000000" w:themeColor="text1"/>
-          <w:lang w:val="pt-BR"/>
-        </w:rPr>
-        <w:t>ós-gradua</w:t>
-      </w:r>
-      <w:r>
-        <w:rPr>
-          <w:rStyle w:val="fontstyle01"/>
-          <w:color w:val="000000" w:themeColor="text1"/>
-          <w:lang w:val="pt-BR"/>
-        </w:rPr>
-        <w:t>ção</w:t>
+        <w:t>especialista</w:t>
       </w:r>
       <w:r>
         <w:rPr>
@@ -2270,13 +2262,27 @@
         <w:rPr>
           <w:color w:val="000000" w:themeColor="text1"/>
         </w:rPr>
-        <w:t>dessa</w:t>
-      </w:r>
-      <w:r>
-        <w:rPr>
-          <w:color w:val="000000" w:themeColor="text1"/>
-        </w:rPr>
-        <w:t xml:space="preserve"> maquete em escala reduzida de uma lavoura cafeeira localizada na linha 160</w:t>
+        <w:t xml:space="preserve">da construção de </w:t>
+      </w:r>
+      <w:proofErr w:type="gramStart"/>
+      <w:r>
+        <w:rPr>
+          <w:color w:val="000000" w:themeColor="text1"/>
+        </w:rPr>
+        <w:t>um</w:t>
+      </w:r>
+      <w:r>
+        <w:rPr>
+          <w:color w:val="000000" w:themeColor="text1"/>
+        </w:rPr>
+        <w:t xml:space="preserve"> maquete</w:t>
+      </w:r>
+      <w:proofErr w:type="gramEnd"/>
+      <w:r>
+        <w:rPr>
+          <w:color w:val="000000" w:themeColor="text1"/>
+        </w:rPr>
+        <w:t xml:space="preserve"> em escala reduzida de uma lavoura cafeeira localizada na linha 160</w:t>
       </w:r>
       <w:r>
         <w:rPr>
@@ -5342,6 +5348,8 @@
         <w:spacing w:line="360" w:lineRule="auto"/>
         <w:jc w:val="both"/>
         <w:rPr>
+          <w:i/>
+          <w:iCs/>
           <w:color w:val="000000"/>
           <w:sz w:val="24"/>
           <w:szCs w:val="24"/>
@@ -5376,7 +5384,25 @@
           <w:szCs w:val="24"/>
           <w:lang w:val="pt-BR"/>
         </w:rPr>
-        <w:t xml:space="preserve">, decidiram criar uma placa eletrônica independente. E por fim disponibilizaram para outras pessoas utilizarem e desenvolverem seus projetos. A partir do uso comunitário da plataforma, </w:t>
+        <w:t xml:space="preserve">, decidiram criar uma placa eletrônica independente. E por fim disponibilizaram para outras pessoas utilizarem e desenvolverem </w:t>
+      </w:r>
+      <w:r>
+        <w:rPr>
+          <w:color w:val="000000"/>
+          <w:sz w:val="24"/>
+          <w:szCs w:val="24"/>
+          <w:lang w:val="pt-BR"/>
+        </w:rPr>
+        <w:t xml:space="preserve">facilmente </w:t>
+      </w:r>
+      <w:r>
+        <w:rPr>
+          <w:color w:val="000000"/>
+          <w:sz w:val="24"/>
+          <w:szCs w:val="24"/>
+          <w:lang w:val="pt-BR"/>
+        </w:rPr>
+        <w:t xml:space="preserve">seus projetos. A partir do uso comunitário da plataforma, </w:t>
       </w:r>
       <w:r>
         <w:rPr>
@@ -5524,6 +5550,57 @@
     <w:p>
       <w:pPr>
         <w:spacing w:line="360" w:lineRule="auto"/>
+        <w:ind w:firstLine="708"/>
+        <w:jc w:val="both"/>
+        <w:rPr>
+          <w:color w:val="000000"/>
+          <w:sz w:val="24"/>
+          <w:szCs w:val="24"/>
+          <w:lang w:val="pt-BR"/>
+        </w:rPr>
+      </w:pPr>
+      <w:r>
+        <w:rPr>
+          <w:color w:val="000000"/>
+          <w:sz w:val="24"/>
+          <w:szCs w:val="24"/>
+          <w:lang w:val="pt-BR"/>
+        </w:rPr>
+        <w:t xml:space="preserve">Por conta da facilidade de acesso e utilização, bem como da gama de recursos disponíveis, este dispositivo permite que muitas </w:t>
+      </w:r>
+      <w:proofErr w:type="spellStart"/>
+      <w:r>
+        <w:rPr>
+          <w:color w:val="000000"/>
+          <w:sz w:val="24"/>
+          <w:szCs w:val="24"/>
+          <w:lang w:val="pt-BR"/>
+        </w:rPr>
+        <w:t>idéias</w:t>
+      </w:r>
+      <w:proofErr w:type="spellEnd"/>
+      <w:r>
+        <w:rPr>
+          <w:color w:val="000000"/>
+          <w:sz w:val="24"/>
+          <w:szCs w:val="24"/>
+          <w:lang w:val="pt-BR"/>
+        </w:rPr>
+        <w:t xml:space="preserve"> possam ser colocaras em prática rapidamente, sendo uma ótima alternativa para quem busca a automação residencial.</w:t>
+      </w:r>
+      <w:r>
+        <w:rPr>
+          <w:color w:val="000000"/>
+          <w:sz w:val="24"/>
+          <w:szCs w:val="24"/>
+          <w:lang w:val="pt-BR"/>
+        </w:rPr>
+        <w:t xml:space="preserve"> Neste contexto, o Arduino trabalharia como o cérebro da casa, processando os dados provenientes dos sensores e acionando os atuadores quando necessário (SOUZA, 2019).</w:t>
+      </w:r>
+    </w:p>
+    <w:p>
+      <w:pPr>
+        <w:spacing w:line="360" w:lineRule="auto"/>
         <w:jc w:val="both"/>
         <w:rPr>
           <w:color w:val="000000"/>
@@ -5569,7 +5646,25 @@
           <w:szCs w:val="24"/>
           <w:lang w:val="pt-BR"/>
         </w:rPr>
-        <w:t xml:space="preserve"> reside nos vários sensores que podem ser anexados a ela, basta alguns fios e poucas linhas de código, para que se tenha em mão uma configuração que obtenha alguma informação relevante </w:t>
+        <w:t xml:space="preserve"> reside nos vários sensores que podem ser anexados a ela, basta alguns fios e poucas linhas de código, para que se tenha em mão</w:t>
+      </w:r>
+      <w:r>
+        <w:rPr>
+          <w:color w:val="000000"/>
+          <w:sz w:val="24"/>
+          <w:szCs w:val="24"/>
+          <w:lang w:val="pt-BR"/>
+        </w:rPr>
+        <w:t>s</w:t>
+      </w:r>
+      <w:r>
+        <w:rPr>
+          <w:color w:val="000000"/>
+          <w:sz w:val="24"/>
+          <w:szCs w:val="24"/>
+          <w:lang w:val="pt-BR"/>
+        </w:rPr>
+        <w:t xml:space="preserve"> uma configuração que obtenha alguma informação relevante </w:t>
       </w:r>
       <w:r>
         <w:rPr>
@@ -5606,27 +5701,6 @@
           <w:lang w:val="pt-BR"/>
         </w:rPr>
         <w:t>.</w:t>
-      </w:r>
-    </w:p>
-    <w:p>
-      <w:pPr>
-        <w:spacing w:line="360" w:lineRule="auto"/>
-        <w:jc w:val="both"/>
-        <w:rPr>
-          <w:color w:val="000000"/>
-          <w:sz w:val="24"/>
-          <w:szCs w:val="24"/>
-          <w:lang w:val="pt-BR"/>
-        </w:rPr>
-      </w:pPr>
-      <w:r>
-        <w:rPr>
-          <w:color w:val="000000"/>
-          <w:sz w:val="24"/>
-          <w:szCs w:val="24"/>
-          <w:lang w:val="pt-BR"/>
-        </w:rPr>
-        <w:tab/>
       </w:r>
     </w:p>
     <w:p>
@@ -5682,6 +5756,7 @@
           <w:color w:val="000000"/>
           <w:spacing w:val="0"/>
         </w:rPr>
+        <w:lastRenderedPageBreak/>
         <w:t>3</w:t>
       </w:r>
       <w:r>
@@ -5773,17 +5848,7 @@
           <w:szCs w:val="24"/>
           <w:lang w:val="pt-BR"/>
         </w:rPr>
-        <w:t xml:space="preserve">receber </w:t>
-      </w:r>
-      <w:r>
-        <w:rPr>
-          <w:color w:val="000000"/>
-          <w:sz w:val="24"/>
-          <w:szCs w:val="24"/>
-          <w:lang w:val="pt-BR"/>
-        </w:rPr>
-        <w:lastRenderedPageBreak/>
-        <w:t xml:space="preserve">estímulos do meio, os quais podem ser </w:t>
+        <w:t xml:space="preserve">receber estímulos do meio, os quais podem ser </w:t>
       </w:r>
       <w:r>
         <w:rPr>
@@ -6188,6 +6253,60 @@
           <w:szCs w:val="24"/>
           <w:lang w:val="pt-BR"/>
         </w:rPr>
+        <w:t xml:space="preserve"> câmera</w:t>
+      </w:r>
+      <w:r>
+        <w:rPr>
+          <w:color w:val="000000"/>
+          <w:sz w:val="24"/>
+          <w:szCs w:val="24"/>
+          <w:lang w:val="pt-BR"/>
+        </w:rPr>
+        <w:t>s, alarmes</w:t>
+      </w:r>
+      <w:r>
+        <w:rPr>
+          <w:color w:val="000000"/>
+          <w:sz w:val="24"/>
+          <w:szCs w:val="24"/>
+          <w:lang w:val="pt-BR"/>
+        </w:rPr>
+        <w:t xml:space="preserve">, </w:t>
+      </w:r>
+      <w:r>
+        <w:rPr>
+          <w:color w:val="000000"/>
+          <w:sz w:val="24"/>
+          <w:szCs w:val="24"/>
+          <w:lang w:val="pt-BR"/>
+        </w:rPr>
+        <w:t>dispositivo</w:t>
+      </w:r>
+      <w:r>
+        <w:rPr>
+          <w:color w:val="000000"/>
+          <w:sz w:val="24"/>
+          <w:szCs w:val="24"/>
+          <w:lang w:val="pt-BR"/>
+        </w:rPr>
+        <w:t>s</w:t>
+      </w:r>
+      <w:r>
+        <w:rPr>
+          <w:color w:val="000000"/>
+          <w:sz w:val="24"/>
+          <w:szCs w:val="24"/>
+          <w:lang w:val="pt-BR"/>
+        </w:rPr>
+        <w:t xml:space="preserve"> de estacionamento do carro</w:t>
+      </w:r>
+      <w:r>
+        <w:rPr>
+          <w:color w:val="000000"/>
+          <w:sz w:val="24"/>
+          <w:szCs w:val="24"/>
+          <w:lang w:val="pt-BR"/>
+        </w:rPr>
         <w:t xml:space="preserve"> </w:t>
       </w:r>
       <w:r>
@@ -6197,43 +6316,34 @@
           <w:szCs w:val="24"/>
           <w:lang w:val="pt-BR"/>
         </w:rPr>
-        <w:t>câmera</w:t>
-      </w:r>
-      <w:r>
-        <w:rPr>
-          <w:color w:val="000000"/>
-          <w:sz w:val="24"/>
-          <w:szCs w:val="24"/>
-          <w:lang w:val="pt-BR"/>
-        </w:rPr>
-        <w:t xml:space="preserve">, </w:t>
-      </w:r>
-      <w:r>
-        <w:rPr>
-          <w:color w:val="000000"/>
-          <w:sz w:val="24"/>
-          <w:szCs w:val="24"/>
-          <w:lang w:val="pt-BR"/>
-        </w:rPr>
-        <w:t>dispositivo</w:t>
-      </w:r>
-      <w:r>
-        <w:rPr>
-          <w:color w:val="000000"/>
-          <w:sz w:val="24"/>
-          <w:szCs w:val="24"/>
-          <w:lang w:val="pt-BR"/>
-        </w:rPr>
-        <w:t>s</w:t>
-      </w:r>
-      <w:r>
-        <w:rPr>
-          <w:color w:val="000000"/>
-          <w:sz w:val="24"/>
-          <w:szCs w:val="24"/>
-          <w:lang w:val="pt-BR"/>
-        </w:rPr>
-        <w:t xml:space="preserve"> de estacionamento do carro</w:t>
+        <w:t>(FONTE JR, 2018). Atualmente, um dos automóveis qu</w:t>
+      </w:r>
+      <w:r>
+        <w:rPr>
+          <w:color w:val="000000"/>
+          <w:sz w:val="24"/>
+          <w:szCs w:val="24"/>
+          <w:lang w:val="pt-BR"/>
+        </w:rPr>
+        <w:t>e</w:t>
+      </w:r>
+      <w:r>
+        <w:rPr>
+          <w:color w:val="000000"/>
+          <w:sz w:val="24"/>
+          <w:szCs w:val="24"/>
+          <w:lang w:val="pt-BR"/>
+        </w:rPr>
+        <w:t xml:space="preserve"> tem se destacado muito no mercado é </w:t>
+      </w:r>
+      <w:r>
+        <w:rPr>
+          <w:color w:val="000000"/>
+          <w:sz w:val="24"/>
+          <w:szCs w:val="24"/>
+          <w:lang w:val="pt-BR"/>
+        </w:rPr>
+        <w:t>o da empresa</w:t>
       </w:r>
       <w:r>
         <w:rPr>
@@ -6251,34 +6361,146 @@
           <w:szCs w:val="24"/>
           <w:lang w:val="pt-BR"/>
         </w:rPr>
-        <w:t>(FONTE JR, 2018). Atualmente, um dos automóveis qu</w:t>
-      </w:r>
-      <w:r>
-        <w:rPr>
-          <w:color w:val="000000"/>
-          <w:sz w:val="24"/>
-          <w:szCs w:val="24"/>
-          <w:lang w:val="pt-BR"/>
-        </w:rPr>
-        <w:t>e</w:t>
-      </w:r>
-      <w:r>
-        <w:rPr>
-          <w:color w:val="000000"/>
-          <w:sz w:val="24"/>
-          <w:szCs w:val="24"/>
-          <w:lang w:val="pt-BR"/>
-        </w:rPr>
-        <w:t xml:space="preserve"> tem se destacado muito no mercado é </w:t>
-      </w:r>
-      <w:r>
-        <w:rPr>
-          <w:color w:val="000000"/>
-          <w:sz w:val="24"/>
-          <w:szCs w:val="24"/>
-          <w:lang w:val="pt-BR"/>
-        </w:rPr>
-        <w:t>o da empresa</w:t>
+        <w:t xml:space="preserve">automotiva </w:t>
+      </w:r>
+      <w:r>
+        <w:rPr>
+          <w:color w:val="000000"/>
+          <w:sz w:val="24"/>
+          <w:szCs w:val="24"/>
+          <w:lang w:val="pt-BR"/>
+        </w:rPr>
+        <w:t>Tesl</w:t>
+      </w:r>
+      <w:r>
+        <w:rPr>
+          <w:color w:val="000000"/>
+          <w:sz w:val="24"/>
+          <w:szCs w:val="24"/>
+          <w:lang w:val="pt-BR"/>
+        </w:rPr>
+        <w:t>a, o qual</w:t>
+      </w:r>
+      <w:r>
+        <w:rPr>
+          <w:color w:val="000000"/>
+          <w:sz w:val="24"/>
+          <w:szCs w:val="24"/>
+          <w:lang w:val="pt-BR"/>
+        </w:rPr>
+        <w:t xml:space="preserve"> segundo o própria Tesla (2021),</w:t>
+      </w:r>
+      <w:r>
+        <w:rPr>
+          <w:color w:val="000000"/>
+          <w:sz w:val="24"/>
+          <w:szCs w:val="24"/>
+          <w:lang w:val="pt-BR"/>
+        </w:rPr>
+        <w:t xml:space="preserve"> conta com 8 câmeras e 12 sensores ultrassônicos espalhados ao redor do carro, garantindo uma visão de 250 metros </w:t>
+      </w:r>
+      <w:r>
+        <w:rPr>
+          <w:color w:val="000000"/>
+          <w:sz w:val="24"/>
+          <w:szCs w:val="24"/>
+          <w:lang w:val="pt-BR"/>
+        </w:rPr>
+        <w:t xml:space="preserve">de distância </w:t>
+      </w:r>
+      <w:r>
+        <w:rPr>
+          <w:color w:val="000000"/>
+          <w:sz w:val="24"/>
+          <w:szCs w:val="24"/>
+          <w:lang w:val="pt-BR"/>
+        </w:rPr>
+        <w:t xml:space="preserve">e um ângulo de 360 graus. </w:t>
+      </w:r>
+      <w:r>
+        <w:rPr>
+          <w:color w:val="000000"/>
+          <w:sz w:val="24"/>
+          <w:szCs w:val="24"/>
+          <w:lang w:val="pt-BR"/>
+        </w:rPr>
+        <w:t xml:space="preserve">O amontoado destes sensores permite que não só carros, como outras máquinas possam trabalhar de forma </w:t>
+      </w:r>
+      <w:r>
+        <w:rPr>
+          <w:color w:val="000000"/>
+          <w:sz w:val="24"/>
+          <w:szCs w:val="24"/>
+          <w:lang w:val="pt-BR"/>
+        </w:rPr>
+        <w:t>autônoma</w:t>
+      </w:r>
+      <w:r>
+        <w:rPr>
+          <w:color w:val="000000"/>
+          <w:sz w:val="24"/>
+          <w:szCs w:val="24"/>
+          <w:lang w:val="pt-BR"/>
+        </w:rPr>
+        <w:t>, algo muito explorado na linha industrial</w:t>
+      </w:r>
+      <w:r>
+        <w:rPr>
+          <w:color w:val="000000"/>
+          <w:sz w:val="24"/>
+          <w:szCs w:val="24"/>
+          <w:lang w:val="pt-BR"/>
+        </w:rPr>
+        <w:t>.</w:t>
+      </w:r>
+    </w:p>
+    <w:p>
+      <w:pPr>
+        <w:spacing w:line="360" w:lineRule="auto"/>
+        <w:jc w:val="both"/>
+        <w:rPr>
+          <w:color w:val="000000"/>
+          <w:sz w:val="24"/>
+          <w:szCs w:val="24"/>
+          <w:lang w:val="pt-BR"/>
+        </w:rPr>
+      </w:pPr>
+      <w:r>
+        <w:rPr>
+          <w:color w:val="000000"/>
+          <w:sz w:val="24"/>
+          <w:szCs w:val="24"/>
+          <w:lang w:val="pt-BR"/>
+        </w:rPr>
+        <w:lastRenderedPageBreak/>
+        <w:tab/>
+      </w:r>
+      <w:r>
+        <w:rPr>
+          <w:color w:val="000000"/>
+          <w:sz w:val="24"/>
+          <w:szCs w:val="24"/>
+          <w:lang w:val="pt-BR"/>
+        </w:rPr>
+        <w:t xml:space="preserve">De acordo com o G1(2021), a oferta de novas tecnologias no agronegócio é grande, sendo os sensores uma das maiores tendências, por serem capazes de </w:t>
+      </w:r>
+      <w:r>
+        <w:rPr>
+          <w:color w:val="000000"/>
+          <w:sz w:val="24"/>
+          <w:szCs w:val="24"/>
+          <w:lang w:val="pt-BR"/>
+        </w:rPr>
+        <w:t>detectar, ler e registrar informações importantes sobre o clima, solo e toda a plantação, podendo ser interpretada por seres humanos ou computadores de maneira fácil e rápida. Neste ramo, os sensores mais utilizados são os pluviômetros que medem o índice de chuva</w:t>
+      </w:r>
+      <w:r>
+        <w:rPr>
+          <w:color w:val="000000"/>
+          <w:sz w:val="24"/>
+          <w:szCs w:val="24"/>
+          <w:lang w:val="pt-BR"/>
+        </w:rPr>
+        <w:t xml:space="preserve"> e os que medem temperaturas e umidade do ar e do solo.</w:t>
       </w:r>
       <w:r>
         <w:rPr>
@@ -6288,96 +6510,6 @@
           <w:lang w:val="pt-BR"/>
         </w:rPr>
         <w:t xml:space="preserve"> </w:t>
-      </w:r>
-      <w:r>
-        <w:rPr>
-          <w:color w:val="000000"/>
-          <w:sz w:val="24"/>
-          <w:szCs w:val="24"/>
-          <w:lang w:val="pt-BR"/>
-        </w:rPr>
-        <w:t xml:space="preserve">automotiva </w:t>
-      </w:r>
-      <w:r>
-        <w:rPr>
-          <w:color w:val="000000"/>
-          <w:sz w:val="24"/>
-          <w:szCs w:val="24"/>
-          <w:lang w:val="pt-BR"/>
-        </w:rPr>
-        <w:t>Tesl</w:t>
-      </w:r>
-      <w:r>
-        <w:rPr>
-          <w:color w:val="000000"/>
-          <w:sz w:val="24"/>
-          <w:szCs w:val="24"/>
-          <w:lang w:val="pt-BR"/>
-        </w:rPr>
-        <w:t>a, o qual</w:t>
-      </w:r>
-      <w:r>
-        <w:rPr>
-          <w:color w:val="000000"/>
-          <w:sz w:val="24"/>
-          <w:szCs w:val="24"/>
-          <w:lang w:val="pt-BR"/>
-        </w:rPr>
-        <w:t xml:space="preserve"> segundo o própria Tesla (2021),</w:t>
-      </w:r>
-      <w:r>
-        <w:rPr>
-          <w:color w:val="000000"/>
-          <w:sz w:val="24"/>
-          <w:szCs w:val="24"/>
-          <w:lang w:val="pt-BR"/>
-        </w:rPr>
-        <w:t xml:space="preserve"> conta com 8 câmeras e 12 sensores ultrassônicos espalhados ao redor do carro, garantindo uma visão de 250 metros </w:t>
-      </w:r>
-      <w:r>
-        <w:rPr>
-          <w:color w:val="000000"/>
-          <w:sz w:val="24"/>
-          <w:szCs w:val="24"/>
-          <w:lang w:val="pt-BR"/>
-        </w:rPr>
-        <w:t xml:space="preserve">de distância </w:t>
-      </w:r>
-      <w:r>
-        <w:rPr>
-          <w:color w:val="000000"/>
-          <w:sz w:val="24"/>
-          <w:szCs w:val="24"/>
-          <w:lang w:val="pt-BR"/>
-        </w:rPr>
-        <w:t xml:space="preserve">e um ângulo de 360 graus. </w:t>
-      </w:r>
-      <w:r>
-        <w:rPr>
-          <w:color w:val="000000"/>
-          <w:sz w:val="24"/>
-          <w:szCs w:val="24"/>
-          <w:lang w:val="pt-BR"/>
-        </w:rPr>
-        <w:t xml:space="preserve">O amontoado destes sensores permite que não só carros, como outras máquinas possam trabalhar de forma </w:t>
-      </w:r>
-      <w:r>
-        <w:rPr>
-          <w:color w:val="000000"/>
-          <w:sz w:val="24"/>
-          <w:szCs w:val="24"/>
-          <w:lang w:val="pt-BR"/>
-        </w:rPr>
-        <w:t>autônoma</w:t>
-      </w:r>
-      <w:r>
-        <w:rPr>
-          <w:color w:val="000000"/>
-          <w:sz w:val="24"/>
-          <w:szCs w:val="24"/>
-          <w:lang w:val="pt-BR"/>
-        </w:rPr>
-        <w:t>.</w:t>
       </w:r>
     </w:p>
     <w:p>
@@ -6459,17 +6591,70 @@
           <w:szCs w:val="24"/>
           <w:lang w:val="pt-BR"/>
         </w:rPr>
-        <w:t xml:space="preserve">São dispositivos que são capazes de modificar uma variável de ambiente controlada. Atuadores sempre estão presentes em sistemas de controle, tendo em vista que são eles que </w:t>
-      </w:r>
-      <w:r>
-        <w:rPr>
-          <w:color w:val="000000"/>
-          <w:sz w:val="24"/>
-          <w:szCs w:val="24"/>
-          <w:lang w:val="pt-BR"/>
-        </w:rPr>
-        <w:lastRenderedPageBreak/>
-        <w:t>recebem comandos vindos do controlador e atuam sobre o sistema controlado, alterando alguma variável de ambiente, como por exemplo, válvulas e motores.</w:t>
+        <w:t>São dispositivos que são capazes de modificar uma variável de ambiente controlada. Atuadores sempre estão presentes em sistemas de controle, tendo em vista que são eles que recebem comandos vindos do controlador e atuam sobre o sistema controlado, alterando alguma variável de ambiente, como</w:t>
+      </w:r>
+      <w:r>
+        <w:rPr>
+          <w:color w:val="000000"/>
+          <w:sz w:val="24"/>
+          <w:szCs w:val="24"/>
+          <w:lang w:val="pt-BR"/>
+        </w:rPr>
+        <w:t>,</w:t>
+      </w:r>
+      <w:r>
+        <w:rPr>
+          <w:color w:val="000000"/>
+          <w:sz w:val="24"/>
+          <w:szCs w:val="24"/>
+          <w:lang w:val="pt-BR"/>
+        </w:rPr>
+        <w:t xml:space="preserve"> por exemplo, válvulas</w:t>
+      </w:r>
+      <w:r>
+        <w:rPr>
+          <w:color w:val="000000"/>
+          <w:sz w:val="24"/>
+          <w:szCs w:val="24"/>
+          <w:lang w:val="pt-BR"/>
+        </w:rPr>
+        <w:t>,</w:t>
+      </w:r>
+      <w:r>
+        <w:rPr>
+          <w:color w:val="000000"/>
+          <w:sz w:val="24"/>
+          <w:szCs w:val="24"/>
+          <w:lang w:val="pt-BR"/>
+        </w:rPr>
+        <w:t xml:space="preserve"> motores</w:t>
+      </w:r>
+      <w:r>
+        <w:rPr>
+          <w:color w:val="000000"/>
+          <w:sz w:val="24"/>
+          <w:szCs w:val="24"/>
+          <w:lang w:val="pt-BR"/>
+        </w:rPr>
+        <w:t xml:space="preserve"> ou qualquer coisa que produza movimento</w:t>
+      </w:r>
+      <w:r>
+        <w:rPr>
+          <w:color w:val="000000"/>
+          <w:sz w:val="24"/>
+          <w:szCs w:val="24"/>
+          <w:lang w:val="pt-BR"/>
+        </w:rPr>
+        <w:t xml:space="preserve"> (BRITO, 2017)</w:t>
+      </w:r>
+      <w:r>
+        <w:rPr>
+          <w:color w:val="000000"/>
+          <w:sz w:val="24"/>
+          <w:szCs w:val="24"/>
+          <w:lang w:val="pt-BR"/>
+        </w:rPr>
+        <w:t>.</w:t>
       </w:r>
     </w:p>
     <w:p>
@@ -6536,16 +6721,74 @@
           <w:szCs w:val="24"/>
           <w:lang w:val="pt-BR"/>
         </w:rPr>
-        <w:t>solenoides, a carga elétrica faz com que a bobina gire, permitindo assim que a válvula exerça o seu papel.</w:t>
-      </w:r>
-      <w:r>
-        <w:rPr>
-          <w:color w:val="000000"/>
-          <w:sz w:val="24"/>
-          <w:szCs w:val="24"/>
-          <w:lang w:val="pt-BR"/>
-        </w:rPr>
-        <w:t xml:space="preserve"> Podem</w:t>
+        <w:t>solenoides, a carga elétrica faz com que a bobina gire, permitindo assim que a válvula exerça o seu papel</w:t>
+      </w:r>
+      <w:r>
+        <w:rPr>
+          <w:color w:val="000000"/>
+          <w:sz w:val="24"/>
+          <w:szCs w:val="24"/>
+          <w:lang w:val="pt-BR"/>
+        </w:rPr>
+        <w:t xml:space="preserve"> de controlar o fluxo</w:t>
+      </w:r>
+      <w:r>
+        <w:rPr>
+          <w:color w:val="000000"/>
+          <w:sz w:val="24"/>
+          <w:szCs w:val="24"/>
+          <w:lang w:val="pt-BR"/>
+        </w:rPr>
+        <w:t xml:space="preserve"> </w:t>
+      </w:r>
+      <w:r>
+        <w:rPr>
+          <w:color w:val="000000"/>
+          <w:sz w:val="24"/>
+          <w:szCs w:val="24"/>
+          <w:lang w:val="pt-BR"/>
+        </w:rPr>
+        <w:t>(BRITO, 2017)</w:t>
+      </w:r>
+      <w:r>
+        <w:rPr>
+          <w:color w:val="000000"/>
+          <w:sz w:val="24"/>
+          <w:szCs w:val="24"/>
+          <w:lang w:val="pt-BR"/>
+        </w:rPr>
+        <w:t>.</w:t>
+      </w:r>
+      <w:r>
+        <w:rPr>
+          <w:color w:val="000000"/>
+          <w:sz w:val="24"/>
+          <w:szCs w:val="24"/>
+          <w:lang w:val="pt-BR"/>
+        </w:rPr>
+        <w:t xml:space="preserve"> </w:t>
+      </w:r>
+    </w:p>
+    <w:p>
+      <w:pPr>
+        <w:spacing w:line="360" w:lineRule="auto"/>
+        <w:ind w:firstLine="708"/>
+        <w:jc w:val="both"/>
+        <w:rPr>
+          <w:color w:val="000000"/>
+          <w:sz w:val="24"/>
+          <w:szCs w:val="24"/>
+          <w:lang w:val="pt-BR"/>
+        </w:rPr>
+      </w:pPr>
+      <w:r>
+        <w:rPr>
+          <w:color w:val="000000"/>
+          <w:sz w:val="24"/>
+          <w:szCs w:val="24"/>
+          <w:lang w:val="pt-BR"/>
+        </w:rPr>
+        <w:t>Podem</w:t>
       </w:r>
       <w:r>
         <w:rPr>
@@ -6824,6 +7067,77 @@
           <w:rStyle w:val="Refdecomentrio"/>
         </w:rPr>
         <w:commentReference w:id="17"/>
+      </w:r>
+    </w:p>
+    <w:p>
+      <w:pPr>
+        <w:spacing w:line="360" w:lineRule="auto"/>
+        <w:ind w:firstLine="708"/>
+        <w:jc w:val="both"/>
+        <w:rPr>
+          <w:color w:val="000000"/>
+          <w:sz w:val="24"/>
+          <w:szCs w:val="24"/>
+          <w:lang w:val="pt-BR"/>
+        </w:rPr>
+      </w:pPr>
+      <w:r>
+        <w:rPr>
+          <w:color w:val="000000"/>
+          <w:sz w:val="24"/>
+          <w:szCs w:val="24"/>
+          <w:lang w:val="pt-BR"/>
+        </w:rPr>
+        <w:t xml:space="preserve">A </w:t>
+      </w:r>
+      <w:proofErr w:type="spellStart"/>
+      <w:r>
+        <w:rPr>
+          <w:color w:val="000000"/>
+          <w:sz w:val="24"/>
+          <w:szCs w:val="24"/>
+          <w:lang w:val="pt-BR"/>
+        </w:rPr>
+        <w:t>Progressive</w:t>
+      </w:r>
+      <w:proofErr w:type="spellEnd"/>
+      <w:r>
+        <w:rPr>
+          <w:color w:val="000000"/>
+          <w:sz w:val="24"/>
+          <w:szCs w:val="24"/>
+          <w:lang w:val="pt-BR"/>
+        </w:rPr>
+        <w:t xml:space="preserve"> </w:t>
+      </w:r>
+      <w:proofErr w:type="spellStart"/>
+      <w:r>
+        <w:rPr>
+          <w:color w:val="000000"/>
+          <w:sz w:val="24"/>
+          <w:szCs w:val="24"/>
+          <w:lang w:val="pt-BR"/>
+        </w:rPr>
+        <w:t>Automations</w:t>
+      </w:r>
+      <w:proofErr w:type="spellEnd"/>
+      <w:r>
+        <w:rPr>
+          <w:color w:val="000000"/>
+          <w:sz w:val="24"/>
+          <w:szCs w:val="24"/>
+          <w:lang w:val="pt-BR"/>
+        </w:rPr>
+        <w:t xml:space="preserve"> (2021) enfatiza que o uso de atuadores está muito presente nas fábricas, manipulando matéria prima, cortando, movimentando com esteiras controladas ou braços robóticos, e controlando o seu fluxo. </w:t>
+      </w:r>
+      <w:r>
+        <w:rPr>
+          <w:color w:val="000000"/>
+          <w:sz w:val="24"/>
+          <w:szCs w:val="24"/>
+          <w:lang w:val="pt-BR"/>
+        </w:rPr>
+        <w:t>É possível compará-los com os músculos do corpo humano, enquanto os sensores são os nossos sentidos, os atuadores são os nossos músculos, os que agem de forma física, manifestando algum movimento.</w:t>
       </w:r>
     </w:p>
     <w:p>
@@ -6924,7 +7238,17 @@
           <w:szCs w:val="24"/>
           <w:lang w:val="pt-BR"/>
         </w:rPr>
-        <w:t xml:space="preserve"> por exemplo, energia elétrica, água potável e suprimentos alimentícios. Para suprir tais necessidades utilizam-se das mais variadas matérias-primas encontradas na natureza</w:t>
+        <w:t xml:space="preserve"> por exemplo, energia elétrica, água potável e suprimentos alimentícios. Para suprir tais </w:t>
+      </w:r>
+      <w:r>
+        <w:rPr>
+          <w:color w:val="000000"/>
+          <w:sz w:val="24"/>
+          <w:szCs w:val="24"/>
+          <w:lang w:val="pt-BR"/>
+        </w:rPr>
+        <w:lastRenderedPageBreak/>
+        <w:t>necessidades utilizam-se das mais variadas matérias-primas encontradas na natureza</w:t>
       </w:r>
       <w:r>
         <w:rPr>
@@ -6942,7 +7266,34 @@
           <w:szCs w:val="24"/>
           <w:lang w:val="pt-BR"/>
         </w:rPr>
-        <w:t xml:space="preserve"> que geralmente acaba acarretando impactos ambientais das mais variáveis magnitudes.</w:t>
+        <w:t xml:space="preserve"> que geralmente acaba acarretando impactos ambientais das mais variáveis magnitudes</w:t>
+      </w:r>
+      <w:r>
+        <w:rPr>
+          <w:color w:val="000000"/>
+          <w:sz w:val="24"/>
+          <w:szCs w:val="24"/>
+          <w:lang w:val="pt-BR"/>
+        </w:rPr>
+        <w:t xml:space="preserve"> </w:t>
+      </w:r>
+      <w:r>
+        <w:rPr>
+          <w:color w:val="000000" w:themeColor="text1"/>
+          <w:sz w:val="24"/>
+          <w:szCs w:val="24"/>
+          <w:lang w:val="pt-BR"/>
+        </w:rPr>
+        <w:t>(BAUDRILLARD, 1995, p.19 apud CORTEZ, 2007, p. 97)</w:t>
+      </w:r>
+      <w:r>
+        <w:rPr>
+          <w:color w:val="000000"/>
+          <w:sz w:val="24"/>
+          <w:szCs w:val="24"/>
+          <w:lang w:val="pt-BR"/>
+        </w:rPr>
+        <w:t>.</w:t>
       </w:r>
     </w:p>
     <w:p>
@@ -7064,235 +7415,6 @@
           <w:lang w:val="pt-BR"/>
         </w:rPr>
       </w:pPr>
-    </w:p>
-    <w:p>
-      <w:pPr>
-        <w:ind w:left="2268"/>
-        <w:jc w:val="both"/>
-        <w:rPr>
-          <w:color w:val="000000"/>
-          <w:lang w:val="pt-BR"/>
-        </w:rPr>
-      </w:pPr>
-      <w:r>
-        <w:rPr>
-          <w:bCs/>
-          <w:color w:val="000000"/>
-          <w:lang w:val="pt-BR"/>
-        </w:rPr>
-        <w:t xml:space="preserve">De acordo com o </w:t>
-      </w:r>
-      <w:r>
-        <w:rPr>
-          <w:rStyle w:val="LinkdaInternet"/>
-          <w:bCs/>
-          <w:color w:val="000000"/>
-          <w:u w:val="none"/>
-          <w:lang w:val="pt-BR"/>
-        </w:rPr>
-        <w:t>Ministério do Meio Ambiente</w:t>
-      </w:r>
-      <w:r>
-        <w:rPr>
-          <w:bCs/>
-          <w:color w:val="000000"/>
-          <w:lang w:val="pt-BR"/>
-        </w:rPr>
-        <w:t>, o consumo sustentável é aquele que envolve a escolha de produtos que utilizaram menos recursos naturais em sua produção, que garantiram emprego decente aos que os produziram e que serão facilmente reaproveitados ou reciclados.</w:t>
-      </w:r>
-      <w:r>
-        <w:rPr>
-          <w:bCs/>
-          <w:color w:val="000000"/>
-          <w:lang w:val="pt-BR"/>
-        </w:rPr>
-        <w:t xml:space="preserve"> </w:t>
-      </w:r>
-      <w:r>
-        <w:rPr>
-          <w:color w:val="000000"/>
-          <w:lang w:val="pt-BR"/>
-        </w:rPr>
-        <w:t>(</w:t>
-      </w:r>
-      <w:r>
-        <w:rPr>
-          <w:rStyle w:val="Forte"/>
-          <w:b w:val="0"/>
-          <w:color w:val="000000"/>
-          <w:lang w:val="pt-BR"/>
-        </w:rPr>
-        <w:t>UNIVASF, 2018, p. 2</w:t>
-      </w:r>
-      <w:r>
-        <w:rPr>
-          <w:color w:val="000000"/>
-          <w:lang w:val="pt-BR"/>
-        </w:rPr>
-        <w:t>)</w:t>
-      </w:r>
-    </w:p>
-    <w:p>
-      <w:pPr>
-        <w:ind w:left="2835"/>
-        <w:jc w:val="both"/>
-        <w:rPr>
-          <w:color w:val="000000"/>
-          <w:lang w:val="pt-BR"/>
-        </w:rPr>
-      </w:pPr>
-    </w:p>
-    <w:p>
-      <w:pPr>
-        <w:spacing w:line="360" w:lineRule="auto"/>
-        <w:jc w:val="both"/>
-        <w:rPr>
-          <w:rFonts w:ascii="Calibri" w:hAnsi="Calibri"/>
-          <w:color w:val="000000"/>
-          <w:sz w:val="24"/>
-          <w:szCs w:val="24"/>
-          <w:lang w:val="pt-BR"/>
-        </w:rPr>
-      </w:pPr>
-      <w:r>
-        <w:rPr>
-          <w:color w:val="000000"/>
-          <w:sz w:val="24"/>
-          <w:szCs w:val="24"/>
-          <w:lang w:val="pt-BR"/>
-        </w:rPr>
-        <w:tab/>
-        <w:t>Desta forma, o consumo sustentável ou consciente não implica na abstinência da utilização de determinado recurso natural, mas sim</w:t>
-      </w:r>
-      <w:r>
-        <w:rPr>
-          <w:color w:val="000000"/>
-          <w:sz w:val="24"/>
-          <w:szCs w:val="24"/>
-          <w:lang w:val="pt-BR"/>
-        </w:rPr>
-        <w:t>,</w:t>
-      </w:r>
-      <w:r>
-        <w:rPr>
-          <w:color w:val="000000"/>
-          <w:sz w:val="24"/>
-          <w:szCs w:val="24"/>
-          <w:lang w:val="pt-BR"/>
-        </w:rPr>
-        <w:t xml:space="preserve"> no ato de repensar </w:t>
-      </w:r>
-      <w:r>
-        <w:rPr>
-          <w:color w:val="000000"/>
-          <w:sz w:val="24"/>
-          <w:szCs w:val="24"/>
-          <w:lang w:val="pt-BR"/>
-        </w:rPr>
-        <w:t xml:space="preserve">novas </w:t>
-      </w:r>
-      <w:r>
-        <w:rPr>
-          <w:rFonts w:cs="DejaVu Sans"/>
-          <w:color w:val="000000"/>
-          <w:sz w:val="24"/>
-          <w:szCs w:val="24"/>
-          <w:lang w:val="pt-BR"/>
-        </w:rPr>
-        <w:t>maneiras</w:t>
-      </w:r>
-      <w:r>
-        <w:rPr>
-          <w:color w:val="000000"/>
-          <w:sz w:val="24"/>
-          <w:szCs w:val="24"/>
-          <w:lang w:val="pt-BR"/>
-        </w:rPr>
-        <w:t xml:space="preserve"> de utiliz</w:t>
-      </w:r>
-      <w:r>
-        <w:rPr>
-          <w:color w:val="000000"/>
-          <w:sz w:val="24"/>
-          <w:szCs w:val="24"/>
-          <w:lang w:val="pt-BR"/>
-        </w:rPr>
-        <w:t>á</w:t>
-      </w:r>
-      <w:r>
-        <w:rPr>
-          <w:color w:val="000000"/>
-          <w:sz w:val="24"/>
-          <w:szCs w:val="24"/>
-          <w:lang w:val="pt-BR"/>
-        </w:rPr>
-        <w:t>-lo</w:t>
-      </w:r>
-      <w:r>
-        <w:rPr>
-          <w:color w:val="000000"/>
-          <w:sz w:val="24"/>
-          <w:szCs w:val="24"/>
-          <w:lang w:val="pt-BR"/>
-        </w:rPr>
-        <w:t>, buscando evita</w:t>
-      </w:r>
-      <w:r>
-        <w:rPr>
-          <w:rFonts w:cs="DejaVu Sans"/>
-          <w:color w:val="000000"/>
-          <w:sz w:val="24"/>
-          <w:szCs w:val="24"/>
-          <w:lang w:val="pt-BR"/>
-        </w:rPr>
-        <w:t>r</w:t>
-      </w:r>
-      <w:r>
-        <w:rPr>
-          <w:color w:val="000000"/>
-          <w:sz w:val="24"/>
-          <w:szCs w:val="24"/>
-          <w:lang w:val="pt-BR"/>
-        </w:rPr>
-        <w:t xml:space="preserve"> o desperdício e prezando sempre pela reutilização quando possível.</w:t>
-      </w:r>
-      <w:r>
-        <w:rPr>
-          <w:color w:val="000000"/>
-          <w:sz w:val="24"/>
-          <w:szCs w:val="24"/>
-          <w:lang w:val="pt-BR"/>
-        </w:rPr>
-        <w:t xml:space="preserve"> </w:t>
-      </w:r>
-      <w:r>
-        <w:rPr>
-          <w:color w:val="000000"/>
-          <w:sz w:val="24"/>
-          <w:szCs w:val="24"/>
-          <w:lang w:val="pt-BR"/>
-        </w:rPr>
-        <w:lastRenderedPageBreak/>
-        <w:t>Apesar do conceito de consumo consciente parecer relativamente novo, o assunto já vem sendo discutido há muitos anos ao redor do mundo, o que levou a concepção que temos hoje. Na Europa, publicações que datam o ano de 1972, já se encontravam matérias que expressavam preocupações com o consumismo e seus impactos na sociedade e no planeta, se espalhando pelo resto do mundo ao fim do século XX</w:t>
-      </w:r>
-      <w:r>
-        <w:rPr>
-          <w:color w:val="000000"/>
-          <w:sz w:val="24"/>
-          <w:szCs w:val="24"/>
-          <w:lang w:val="pt-BR"/>
-        </w:rPr>
-        <w:t xml:space="preserve"> (AKATU, 2011)</w:t>
-      </w:r>
-      <w:r>
-        <w:rPr>
-          <w:color w:val="000000"/>
-          <w:sz w:val="24"/>
-          <w:szCs w:val="24"/>
-          <w:lang w:val="pt-BR"/>
-        </w:rPr>
-        <w:t>.</w:t>
-      </w:r>
     </w:p>
     <w:p>
       <w:pPr>
@@ -7313,6 +7435,311 @@
           <w:szCs w:val="24"/>
           <w:lang w:val="pt-BR"/>
         </w:rPr>
+        <w:t xml:space="preserve">É possível notar que não apenas </w:t>
+      </w:r>
+      <w:r>
+        <w:rPr>
+          <w:color w:val="000000"/>
+          <w:sz w:val="24"/>
+          <w:szCs w:val="24"/>
+          <w:lang w:val="pt-BR"/>
+        </w:rPr>
+        <w:t>a gestão dos recursos é</w:t>
+      </w:r>
+      <w:r>
+        <w:rPr>
+          <w:color w:val="000000"/>
+          <w:sz w:val="24"/>
+          <w:szCs w:val="24"/>
+          <w:lang w:val="pt-BR"/>
+        </w:rPr>
+        <w:t xml:space="preserve"> </w:t>
+      </w:r>
+      <w:r>
+        <w:rPr>
+          <w:color w:val="000000"/>
+          <w:sz w:val="24"/>
+          <w:szCs w:val="24"/>
+          <w:lang w:val="pt-BR"/>
+        </w:rPr>
+        <w:t>levada</w:t>
+      </w:r>
+      <w:r>
+        <w:rPr>
+          <w:color w:val="000000"/>
+          <w:sz w:val="24"/>
+          <w:szCs w:val="24"/>
+          <w:lang w:val="pt-BR"/>
+        </w:rPr>
+        <w:t xml:space="preserve"> em conta em seu conceito, mas também a qualidade </w:t>
+      </w:r>
+      <w:r>
+        <w:rPr>
+          <w:color w:val="000000"/>
+          <w:sz w:val="24"/>
+          <w:szCs w:val="24"/>
+          <w:lang w:val="pt-BR"/>
+        </w:rPr>
+        <w:t>de vida e a preocupação com a futura sociedade.</w:t>
+      </w:r>
+    </w:p>
+    <w:p>
+      <w:pPr>
+        <w:ind w:left="2268"/>
+        <w:jc w:val="both"/>
+        <w:rPr>
+          <w:color w:val="000000"/>
+          <w:lang w:val="pt-BR"/>
+        </w:rPr>
+      </w:pPr>
+    </w:p>
+    <w:p>
+      <w:pPr>
+        <w:ind w:left="2268"/>
+        <w:jc w:val="both"/>
+        <w:rPr>
+          <w:color w:val="000000"/>
+          <w:lang w:val="pt-BR"/>
+        </w:rPr>
+      </w:pPr>
+      <w:r>
+        <w:rPr>
+          <w:bCs/>
+          <w:color w:val="000000"/>
+          <w:lang w:val="pt-BR"/>
+        </w:rPr>
+        <w:t xml:space="preserve">De acordo com o </w:t>
+      </w:r>
+      <w:r>
+        <w:rPr>
+          <w:rStyle w:val="LinkdaInternet"/>
+          <w:bCs/>
+          <w:color w:val="000000"/>
+          <w:u w:val="none"/>
+          <w:lang w:val="pt-BR"/>
+        </w:rPr>
+        <w:t>Ministério do Meio Ambiente</w:t>
+      </w:r>
+      <w:r>
+        <w:rPr>
+          <w:bCs/>
+          <w:color w:val="000000"/>
+          <w:lang w:val="pt-BR"/>
+        </w:rPr>
+        <w:t>, o consumo sustentável é aquele que envolve a escolha de produtos que utilizaram menos recursos naturais em sua produção, que garantiram emprego decente aos que os produziram e que serão facilmente reaproveitados ou reciclados.</w:t>
+      </w:r>
+      <w:r>
+        <w:rPr>
+          <w:bCs/>
+          <w:color w:val="000000"/>
+          <w:lang w:val="pt-BR"/>
+        </w:rPr>
+        <w:t xml:space="preserve"> </w:t>
+      </w:r>
+      <w:r>
+        <w:rPr>
+          <w:color w:val="000000"/>
+          <w:lang w:val="pt-BR"/>
+        </w:rPr>
+        <w:t>(</w:t>
+      </w:r>
+      <w:r>
+        <w:rPr>
+          <w:rStyle w:val="Forte"/>
+          <w:b w:val="0"/>
+          <w:color w:val="000000"/>
+          <w:lang w:val="pt-BR"/>
+        </w:rPr>
+        <w:t>UNIVASF, 2018, p. 2</w:t>
+      </w:r>
+      <w:r>
+        <w:rPr>
+          <w:color w:val="000000"/>
+          <w:lang w:val="pt-BR"/>
+        </w:rPr>
+        <w:t>)</w:t>
+      </w:r>
+    </w:p>
+    <w:p>
+      <w:pPr>
+        <w:ind w:left="2835"/>
+        <w:jc w:val="both"/>
+        <w:rPr>
+          <w:color w:val="000000"/>
+          <w:lang w:val="pt-BR"/>
+        </w:rPr>
+      </w:pPr>
+    </w:p>
+    <w:p>
+      <w:pPr>
+        <w:spacing w:line="360" w:lineRule="auto"/>
+        <w:jc w:val="both"/>
+        <w:rPr>
+          <w:rFonts w:ascii="Calibri" w:hAnsi="Calibri"/>
+          <w:color w:val="000000"/>
+          <w:sz w:val="24"/>
+          <w:szCs w:val="24"/>
+          <w:lang w:val="pt-BR"/>
+        </w:rPr>
+      </w:pPr>
+      <w:r>
+        <w:rPr>
+          <w:color w:val="000000"/>
+          <w:sz w:val="24"/>
+          <w:szCs w:val="24"/>
+          <w:lang w:val="pt-BR"/>
+        </w:rPr>
+        <w:tab/>
+        <w:t>Desta forma, o consumo sustentável ou consciente não implica na abstinência da utilização de determinado recurso natural, mas sim</w:t>
+      </w:r>
+      <w:r>
+        <w:rPr>
+          <w:color w:val="000000"/>
+          <w:sz w:val="24"/>
+          <w:szCs w:val="24"/>
+          <w:lang w:val="pt-BR"/>
+        </w:rPr>
+        <w:t>,</w:t>
+      </w:r>
+      <w:r>
+        <w:rPr>
+          <w:color w:val="000000"/>
+          <w:sz w:val="24"/>
+          <w:szCs w:val="24"/>
+          <w:lang w:val="pt-BR"/>
+        </w:rPr>
+        <w:t xml:space="preserve"> no ato de repensar </w:t>
+      </w:r>
+      <w:r>
+        <w:rPr>
+          <w:color w:val="000000"/>
+          <w:sz w:val="24"/>
+          <w:szCs w:val="24"/>
+          <w:lang w:val="pt-BR"/>
+        </w:rPr>
+        <w:t xml:space="preserve">novas </w:t>
+      </w:r>
+      <w:r>
+        <w:rPr>
+          <w:rFonts w:cs="DejaVu Sans"/>
+          <w:color w:val="000000"/>
+          <w:sz w:val="24"/>
+          <w:szCs w:val="24"/>
+          <w:lang w:val="pt-BR"/>
+        </w:rPr>
+        <w:t>maneiras</w:t>
+      </w:r>
+      <w:r>
+        <w:rPr>
+          <w:color w:val="000000"/>
+          <w:sz w:val="24"/>
+          <w:szCs w:val="24"/>
+          <w:lang w:val="pt-BR"/>
+        </w:rPr>
+        <w:t xml:space="preserve"> de utiliz</w:t>
+      </w:r>
+      <w:r>
+        <w:rPr>
+          <w:color w:val="000000"/>
+          <w:sz w:val="24"/>
+          <w:szCs w:val="24"/>
+          <w:lang w:val="pt-BR"/>
+        </w:rPr>
+        <w:t>á</w:t>
+      </w:r>
+      <w:r>
+        <w:rPr>
+          <w:color w:val="000000"/>
+          <w:sz w:val="24"/>
+          <w:szCs w:val="24"/>
+          <w:lang w:val="pt-BR"/>
+        </w:rPr>
+        <w:t>-lo</w:t>
+      </w:r>
+      <w:r>
+        <w:rPr>
+          <w:color w:val="000000"/>
+          <w:sz w:val="24"/>
+          <w:szCs w:val="24"/>
+          <w:lang w:val="pt-BR"/>
+        </w:rPr>
+        <w:t>, buscando evita</w:t>
+      </w:r>
+      <w:r>
+        <w:rPr>
+          <w:rFonts w:cs="DejaVu Sans"/>
+          <w:color w:val="000000"/>
+          <w:sz w:val="24"/>
+          <w:szCs w:val="24"/>
+          <w:lang w:val="pt-BR"/>
+        </w:rPr>
+        <w:t>r</w:t>
+      </w:r>
+      <w:r>
+        <w:rPr>
+          <w:color w:val="000000"/>
+          <w:sz w:val="24"/>
+          <w:szCs w:val="24"/>
+          <w:lang w:val="pt-BR"/>
+        </w:rPr>
+        <w:t xml:space="preserve"> o desperdício e prezando sempre pela reutilização quando possível.</w:t>
+      </w:r>
+      <w:r>
+        <w:rPr>
+          <w:color w:val="000000"/>
+          <w:sz w:val="24"/>
+          <w:szCs w:val="24"/>
+          <w:lang w:val="pt-BR"/>
+        </w:rPr>
+        <w:t xml:space="preserve"> </w:t>
+      </w:r>
+      <w:r>
+        <w:rPr>
+          <w:color w:val="000000"/>
+          <w:sz w:val="24"/>
+          <w:szCs w:val="24"/>
+          <w:lang w:val="pt-BR"/>
+        </w:rPr>
+        <w:t>Apesar do conceito de consumo consciente parecer relativamente novo, o assunto já vem sendo discutido há muitos anos ao redor do mundo, o que levou a concepção que temos hoje. Na Europa, publicações que datam o ano de 1972, já se encontravam matérias que expressavam preocupações com o consumismo e seus impactos na sociedade e no planeta, se espalhando pelo resto do mundo ao fim do século XX</w:t>
+      </w:r>
+      <w:r>
+        <w:rPr>
+          <w:color w:val="000000"/>
+          <w:sz w:val="24"/>
+          <w:szCs w:val="24"/>
+          <w:lang w:val="pt-BR"/>
+        </w:rPr>
+        <w:t xml:space="preserve"> (AKATU, 2011)</w:t>
+      </w:r>
+      <w:r>
+        <w:rPr>
+          <w:color w:val="000000"/>
+          <w:sz w:val="24"/>
+          <w:szCs w:val="24"/>
+          <w:lang w:val="pt-BR"/>
+        </w:rPr>
+        <w:t>.</w:t>
+      </w:r>
+    </w:p>
+    <w:p>
+      <w:pPr>
+        <w:spacing w:line="360" w:lineRule="auto"/>
+        <w:ind w:firstLine="709"/>
+        <w:jc w:val="both"/>
+        <w:rPr>
+          <w:color w:val="000000"/>
+          <w:sz w:val="24"/>
+          <w:szCs w:val="24"/>
+          <w:lang w:val="pt-BR"/>
+        </w:rPr>
+      </w:pPr>
+      <w:r>
+        <w:rPr>
+          <w:color w:val="000000"/>
+          <w:sz w:val="24"/>
+          <w:szCs w:val="24"/>
+          <w:lang w:val="pt-BR"/>
+        </w:rPr>
         <w:t>Outro fato histórico foram as listas brancas do século XIX, onde um grupo de donas de casa nova-iorquinas</w:t>
       </w:r>
       <w:r>
@@ -7358,6 +7785,116 @@
           <w:rStyle w:val="Refdecomentrio"/>
         </w:rPr>
         <w:commentReference w:id="20"/>
+      </w:r>
+    </w:p>
+    <w:p>
+      <w:pPr>
+        <w:spacing w:line="360" w:lineRule="auto"/>
+        <w:ind w:firstLine="709"/>
+        <w:jc w:val="both"/>
+        <w:rPr>
+          <w:color w:val="000000"/>
+          <w:sz w:val="24"/>
+          <w:szCs w:val="24"/>
+          <w:lang w:val="pt-BR"/>
+        </w:rPr>
+      </w:pPr>
+      <w:r>
+        <w:rPr>
+          <w:color w:val="000000"/>
+          <w:sz w:val="24"/>
+          <w:szCs w:val="24"/>
+          <w:lang w:val="pt-BR"/>
+        </w:rPr>
+        <w:lastRenderedPageBreak/>
+        <w:t>Segundo a SEPOG (????), o Governo do Estado de Rondônia apresenta o Plano de Desenvolvimento Estadual Sustentável de Rondônia (PDES</w:t>
+      </w:r>
+      <w:r>
+        <w:rPr>
+          <w:color w:val="000000"/>
+          <w:sz w:val="24"/>
+          <w:szCs w:val="24"/>
+          <w:lang w:val="pt-BR"/>
+        </w:rPr>
+        <w:t>/RO</w:t>
+      </w:r>
+      <w:r>
+        <w:rPr>
+          <w:color w:val="000000"/>
+          <w:sz w:val="24"/>
+          <w:szCs w:val="24"/>
+          <w:lang w:val="pt-BR"/>
+        </w:rPr>
+        <w:t xml:space="preserve"> 2015-2030), o qual estabelece o planejamento sustentável do desenvolvimento do estado, atuando sobre os pilares da prosperidade econômica</w:t>
+      </w:r>
+      <w:r>
+        <w:rPr>
+          <w:color w:val="000000"/>
+          <w:sz w:val="24"/>
+          <w:szCs w:val="24"/>
+          <w:lang w:val="pt-BR"/>
+        </w:rPr>
+        <w:t>, justiça social e qualidade ambiental.</w:t>
+      </w:r>
+      <w:r>
+        <w:rPr>
+          <w:color w:val="000000"/>
+          <w:sz w:val="24"/>
+          <w:szCs w:val="24"/>
+          <w:lang w:val="pt-BR"/>
+        </w:rPr>
+        <w:t xml:space="preserve"> Estão dispostos neste planejamento diversas ações em prol d</w:t>
+      </w:r>
+      <w:r>
+        <w:rPr>
+          <w:color w:val="000000"/>
+          <w:sz w:val="24"/>
+          <w:szCs w:val="24"/>
+          <w:lang w:val="pt-BR"/>
+        </w:rPr>
+        <w:t>a gestão dos recursos naturais, promovendo o desenvolvimento de práticas sustentáveis e a cultura orgânica</w:t>
+      </w:r>
+      <w:r>
+        <w:rPr>
+          <w:color w:val="000000"/>
+          <w:sz w:val="24"/>
+          <w:szCs w:val="24"/>
+          <w:lang w:val="pt-BR"/>
+        </w:rPr>
+        <w:t xml:space="preserve">, onde grande parte está destinada ao apoio dos produtores rurais, com destaque para </w:t>
+      </w:r>
+      <w:r>
+        <w:rPr>
+          <w:color w:val="000000"/>
+          <w:sz w:val="24"/>
+          <w:szCs w:val="24"/>
+          <w:lang w:val="pt-BR"/>
+        </w:rPr>
+        <w:t>o cultivo de soja, cacau e café</w:t>
+      </w:r>
+      <w:r>
+        <w:rPr>
+          <w:color w:val="000000"/>
+          <w:sz w:val="24"/>
+          <w:szCs w:val="24"/>
+          <w:lang w:val="pt-BR"/>
+        </w:rPr>
+        <w:t>.</w:t>
+      </w:r>
+      <w:r>
+        <w:rPr>
+          <w:lang w:val="pt-BR"/>
+        </w:rPr>
+        <w:t xml:space="preserve"> </w:t>
+      </w:r>
+      <w:r>
+        <w:rPr>
+          <w:color w:val="000000"/>
+          <w:sz w:val="24"/>
+          <w:szCs w:val="24"/>
+          <w:lang w:val="pt-BR"/>
+        </w:rPr>
+        <w:t>O que é</w:t>
       </w:r>
     </w:p>
     <w:p>
@@ -7689,127 +8226,137 @@
           <w:szCs w:val="24"/>
           <w:lang w:val="pt-BR"/>
         </w:rPr>
+        <w:tab/>
+      </w:r>
+      <w:commentRangeStart w:id="24"/>
+      <w:r>
+        <w:rPr>
+          <w:color w:val="000000"/>
+          <w:sz w:val="24"/>
+          <w:szCs w:val="24"/>
+          <w:lang w:val="pt-BR"/>
+        </w:rPr>
+        <w:t>Com o passar do tempo, a modernização também alcançou os produtores cafeeiros, métodos antes utilizados</w:t>
+      </w:r>
+      <w:r>
+        <w:rPr>
+          <w:color w:val="000000"/>
+          <w:sz w:val="24"/>
+          <w:szCs w:val="24"/>
+          <w:lang w:val="pt-BR"/>
+        </w:rPr>
+        <w:t>,</w:t>
+      </w:r>
+      <w:r>
+        <w:rPr>
+          <w:color w:val="000000"/>
+          <w:sz w:val="24"/>
+          <w:szCs w:val="24"/>
+          <w:lang w:val="pt-BR"/>
+        </w:rPr>
+        <w:t xml:space="preserve"> estão cada vez mais ausentes nas lavouras</w:t>
+      </w:r>
+      <w:r>
+        <w:rPr>
+          <w:color w:val="000000"/>
+          <w:sz w:val="24"/>
+          <w:szCs w:val="24"/>
+          <w:lang w:val="pt-BR"/>
+        </w:rPr>
+        <w:t xml:space="preserve">, surgindo assim </w:t>
+      </w:r>
+      <w:r>
+        <w:rPr>
+          <w:color w:val="000000"/>
+          <w:sz w:val="24"/>
+          <w:szCs w:val="24"/>
+          <w:lang w:val="pt-BR"/>
+        </w:rPr>
+        <w:t>na cultura, novas práticas, técnicas e ferramentas</w:t>
+      </w:r>
+      <w:r>
+        <w:rPr>
+          <w:color w:val="000000"/>
+          <w:sz w:val="24"/>
+          <w:szCs w:val="24"/>
+          <w:lang w:val="pt-BR"/>
+        </w:rPr>
+        <w:t xml:space="preserve">. De acordo com a revista Monitora (2021, p. 2), </w:t>
+      </w:r>
+      <w:r>
+        <w:rPr>
+          <w:color w:val="000000"/>
+          <w:sz w:val="24"/>
+          <w:szCs w:val="24"/>
+          <w:lang w:val="pt-BR"/>
+        </w:rPr>
+        <w:t xml:space="preserve">a </w:t>
+      </w:r>
+      <w:r>
+        <w:rPr>
+          <w:color w:val="000000" w:themeColor="text1"/>
+          <w:sz w:val="24"/>
+          <w:szCs w:val="24"/>
+          <w:lang w:val="pt-BR"/>
+        </w:rPr>
+        <w:t>agricultura 2.0</w:t>
+      </w:r>
+      <w:r>
+        <w:rPr>
+          <w:color w:val="000000" w:themeColor="text1"/>
+          <w:sz w:val="24"/>
+          <w:szCs w:val="24"/>
+          <w:lang w:val="pt-BR"/>
+        </w:rPr>
+        <w:t xml:space="preserve"> </w:t>
+      </w:r>
+      <w:r>
+        <w:rPr>
+          <w:color w:val="000000" w:themeColor="text1"/>
+          <w:sz w:val="24"/>
+          <w:szCs w:val="24"/>
+          <w:lang w:val="pt-BR"/>
+        </w:rPr>
+        <w:t xml:space="preserve">se iniciou </w:t>
+      </w:r>
+      <w:r>
+        <w:rPr>
+          <w:color w:val="000000" w:themeColor="text1"/>
+          <w:sz w:val="24"/>
+          <w:szCs w:val="24"/>
+          <w:lang w:val="pt-BR"/>
+        </w:rPr>
+        <w:t>“[...]</w:t>
+      </w:r>
+      <w:r>
+        <w:rPr>
+          <w:color w:val="000000" w:themeColor="text1"/>
+          <w:sz w:val="24"/>
+          <w:szCs w:val="24"/>
+          <w:lang w:val="pt-BR"/>
+        </w:rPr>
+        <w:t xml:space="preserve"> </w:t>
+      </w:r>
+      <w:r>
+        <w:rPr>
+          <w:color w:val="000000" w:themeColor="text1"/>
+          <w:sz w:val="24"/>
+          <w:szCs w:val="24"/>
+          <w:shd w:val="clear" w:color="auto" w:fill="FFFFFF"/>
+          <w:lang w:val="pt-BR"/>
+        </w:rPr>
+        <w:t xml:space="preserve">a partir da década de 50, a produção em escala foi impulsionada pelo motor a combustão, primeiras máquinas agrícolas e aplicação de conhecimentos científicos </w:t>
+      </w:r>
+      <w:r>
+        <w:rPr>
+          <w:color w:val="000000" w:themeColor="text1"/>
+          <w:sz w:val="24"/>
+          <w:szCs w:val="24"/>
+          <w:shd w:val="clear" w:color="auto" w:fill="FFFFFF"/>
+          <w:lang w:val="pt-BR"/>
+        </w:rPr>
         <w:lastRenderedPageBreak/>
-        <w:tab/>
-      </w:r>
-      <w:commentRangeStart w:id="24"/>
-      <w:r>
-        <w:rPr>
-          <w:color w:val="000000"/>
-          <w:sz w:val="24"/>
-          <w:szCs w:val="24"/>
-          <w:lang w:val="pt-BR"/>
-        </w:rPr>
-        <w:t>Com o passar do tempo, a modernização também alcançou os produtores cafeeiros, métodos antes utilizados</w:t>
-      </w:r>
-      <w:r>
-        <w:rPr>
-          <w:color w:val="000000"/>
-          <w:sz w:val="24"/>
-          <w:szCs w:val="24"/>
-          <w:lang w:val="pt-BR"/>
-        </w:rPr>
-        <w:t>,</w:t>
-      </w:r>
-      <w:r>
-        <w:rPr>
-          <w:color w:val="000000"/>
-          <w:sz w:val="24"/>
-          <w:szCs w:val="24"/>
-          <w:lang w:val="pt-BR"/>
-        </w:rPr>
-        <w:t xml:space="preserve"> estão cada vez mais ausentes nas lavouras</w:t>
-      </w:r>
-      <w:r>
-        <w:rPr>
-          <w:color w:val="000000"/>
-          <w:sz w:val="24"/>
-          <w:szCs w:val="24"/>
-          <w:lang w:val="pt-BR"/>
-        </w:rPr>
-        <w:t xml:space="preserve">, surgindo assim </w:t>
-      </w:r>
-      <w:r>
-        <w:rPr>
-          <w:color w:val="000000"/>
-          <w:sz w:val="24"/>
-          <w:szCs w:val="24"/>
-          <w:lang w:val="pt-BR"/>
-        </w:rPr>
-        <w:t>na cultura, novas práticas, técnicas e ferramentas</w:t>
-      </w:r>
-      <w:r>
-        <w:rPr>
-          <w:color w:val="000000"/>
-          <w:sz w:val="24"/>
-          <w:szCs w:val="24"/>
-          <w:lang w:val="pt-BR"/>
-        </w:rPr>
-        <w:t xml:space="preserve">. De acordo com a revista Monitora (2021, p. 2), </w:t>
-      </w:r>
-      <w:r>
-        <w:rPr>
-          <w:color w:val="000000"/>
-          <w:sz w:val="24"/>
-          <w:szCs w:val="24"/>
-          <w:lang w:val="pt-BR"/>
-        </w:rPr>
-        <w:t xml:space="preserve">a </w:t>
-      </w:r>
-      <w:r>
-        <w:rPr>
-          <w:color w:val="000000" w:themeColor="text1"/>
-          <w:sz w:val="24"/>
-          <w:szCs w:val="24"/>
-          <w:lang w:val="pt-BR"/>
-        </w:rPr>
-        <w:t>agricultura 2.0</w:t>
-      </w:r>
-      <w:r>
-        <w:rPr>
-          <w:color w:val="000000" w:themeColor="text1"/>
-          <w:sz w:val="24"/>
-          <w:szCs w:val="24"/>
-          <w:lang w:val="pt-BR"/>
-        </w:rPr>
-        <w:t xml:space="preserve"> </w:t>
-      </w:r>
-      <w:r>
-        <w:rPr>
-          <w:color w:val="000000" w:themeColor="text1"/>
-          <w:sz w:val="24"/>
-          <w:szCs w:val="24"/>
-          <w:lang w:val="pt-BR"/>
-        </w:rPr>
-        <w:t xml:space="preserve">se iniciou </w:t>
-      </w:r>
-      <w:r>
-        <w:rPr>
-          <w:color w:val="000000" w:themeColor="text1"/>
-          <w:sz w:val="24"/>
-          <w:szCs w:val="24"/>
-          <w:lang w:val="pt-BR"/>
-        </w:rPr>
-        <w:t>“[...]</w:t>
-      </w:r>
-      <w:r>
-        <w:rPr>
-          <w:color w:val="000000" w:themeColor="text1"/>
-          <w:sz w:val="24"/>
-          <w:szCs w:val="24"/>
-          <w:lang w:val="pt-BR"/>
-        </w:rPr>
-        <w:t xml:space="preserve"> </w:t>
-      </w:r>
-      <w:r>
-        <w:rPr>
-          <w:color w:val="000000" w:themeColor="text1"/>
-          <w:sz w:val="24"/>
-          <w:szCs w:val="24"/>
-          <w:shd w:val="clear" w:color="auto" w:fill="FFFFFF"/>
-          <w:lang w:val="pt-BR"/>
-        </w:rPr>
-        <w:t>a partir da década de 50, a produção em escala foi impulsionada pelo motor a combustão, primeiras máquinas agrícolas e aplicação de conhecimentos científicos no campo</w:t>
+        <w:t>no campo</w:t>
       </w:r>
       <w:r>
         <w:rPr>
@@ -7998,19 +8545,17 @@
           <w:szCs w:val="24"/>
           <w:lang w:val="pt-BR"/>
         </w:rPr>
-        <w:t xml:space="preserve"> de 2022 as lavouras sejam operadas de forma inteligente, sendo cultivadas por máquinas </w:t>
-      </w:r>
-      <w:proofErr w:type="spellStart"/>
-      <w:r>
-        <w:rPr>
-          <w:color w:val="000000"/>
-          <w:sz w:val="24"/>
-          <w:szCs w:val="24"/>
-          <w:lang w:val="pt-BR"/>
-        </w:rPr>
-        <w:t>autômanas</w:t>
-      </w:r>
-      <w:proofErr w:type="spellEnd"/>
+        <w:t xml:space="preserve"> de 2022 as lavouras sejam operadas de forma inteligente, sendo cultivadas por máquinas autô</w:t>
+      </w:r>
+      <w:r>
+        <w:rPr>
+          <w:color w:val="000000"/>
+          <w:sz w:val="24"/>
+          <w:szCs w:val="24"/>
+          <w:lang w:val="pt-BR"/>
+        </w:rPr>
+        <w:t>nomas</w:t>
+      </w:r>
       <w:r>
         <w:rPr>
           <w:color w:val="000000"/>
@@ -8393,7 +8938,39 @@
           <w:szCs w:val="24"/>
           <w:lang w:val="pt-BR"/>
         </w:rPr>
-        <w:t xml:space="preserve"> relativamente mais lentas que uma fibra óptica, o que pode gerar atrasos nas requisições.</w:t>
+        <w:t xml:space="preserve"> relativamente mais lentas que uma fibra óptica, o que pode gerar atrasos nas requisições</w:t>
+      </w:r>
+      <w:r>
+        <w:rPr>
+          <w:sz w:val="24"/>
+          <w:szCs w:val="24"/>
+          <w:lang w:val="pt-BR"/>
+        </w:rPr>
+        <w:t xml:space="preserve"> (</w:t>
+      </w:r>
+      <w:r>
+        <w:rPr>
+          <w:sz w:val="24"/>
+          <w:szCs w:val="24"/>
+          <w:lang w:val="pt-BR"/>
+        </w:rPr>
+        <w:t>TECHTUDO</w:t>
+      </w:r>
+      <w:r>
+        <w:rPr>
+          <w:sz w:val="24"/>
+          <w:szCs w:val="24"/>
+          <w:lang w:val="pt-BR"/>
+        </w:rPr>
+        <w:t>, 2020)</w:t>
+      </w:r>
+      <w:r>
+        <w:rPr>
+          <w:sz w:val="24"/>
+          <w:szCs w:val="24"/>
+          <w:lang w:val="pt-BR"/>
+        </w:rPr>
+        <w:t>.</w:t>
       </w:r>
     </w:p>
     <w:p>
@@ -8415,7 +8992,6 @@
           <w:szCs w:val="24"/>
           <w:lang w:val="pt-BR"/>
         </w:rPr>
-        <w:lastRenderedPageBreak/>
         <w:t xml:space="preserve">O gráfico a seguir apresenta </w:t>
       </w:r>
       <w:r>
@@ -8666,6 +9242,7 @@
           <w:szCs w:val="24"/>
           <w:lang w:val="pt-BR"/>
         </w:rPr>
+        <w:lastRenderedPageBreak/>
         <w:drawing>
           <wp:inline distT="0" distB="0" distL="0" distR="0" wp14:anchorId="13A43793" wp14:editId="21BD36AF">
             <wp:extent cx="5760000" cy="2576830"/>
@@ -8725,7 +9302,7 @@
           <w:color w:val="000000" w:themeColor="text1"/>
           <w:lang w:val="pt-BR"/>
         </w:rPr>
-        <w:t>, 2020.</w:t>
+        <w:t xml:space="preserve"> (2020)</w:t>
       </w:r>
     </w:p>
     <w:p>
@@ -9009,16 +9586,7 @@
           <w:szCs w:val="24"/>
           <w:lang w:val="pt-BR"/>
         </w:rPr>
-        <w:t xml:space="preserve">(ESSOLAR, 2020, p. </w:t>
-      </w:r>
-      <w:r>
-        <w:rPr>
-          <w:sz w:val="24"/>
-          <w:szCs w:val="24"/>
-          <w:lang w:val="pt-BR"/>
-        </w:rPr>
-        <w:lastRenderedPageBreak/>
-        <w:t>3)</w:t>
+        <w:t>(ESSOLAR, 2020, p. 3)</w:t>
       </w:r>
       <w:r>
         <w:rPr>
@@ -9126,7 +9694,16 @@
           <w:szCs w:val="24"/>
           <w:lang w:val="pt-BR"/>
         </w:rPr>
-        <w:t>ão se trata de um investimento barato, porém, devido à economia proporcionada e a abundância de raios solares no Brasil, esse custo acaba se pagando em um período que pode variar de quatro a oito anos</w:t>
+        <w:t xml:space="preserve">ão se trata de um investimento barato, porém, devido à economia proporcionada e a abundância de raios solares no Brasil, esse custo acaba se </w:t>
+      </w:r>
+      <w:r>
+        <w:rPr>
+          <w:sz w:val="24"/>
+          <w:szCs w:val="24"/>
+          <w:lang w:val="pt-BR"/>
+        </w:rPr>
+        <w:lastRenderedPageBreak/>
+        <w:t>pagando em um período que pode variar de quatro a oito anos</w:t>
       </w:r>
       <w:r>
         <w:rPr>
@@ -9591,7 +10168,6 @@
           <w:szCs w:val="24"/>
           <w:lang w:val="pt-BR"/>
         </w:rPr>
-        <w:lastRenderedPageBreak/>
         <w:t>Vale lembrar que todos os sensores e atuadores se encontram acoplados de alguma forma ao Arduino MEGA 2560 ou ao ESP32</w:t>
       </w:r>
       <w:r>
@@ -9633,6 +10209,21 @@
         <w:ind w:firstLine="708"/>
         <w:jc w:val="both"/>
         <w:rPr>
+          <w:sz w:val="24"/>
+          <w:szCs w:val="24"/>
+          <w:lang w:val="pt-BR"/>
+        </w:rPr>
+      </w:pPr>
+    </w:p>
+    <w:p>
+      <w:pPr>
+        <w:pStyle w:val="Legenda"/>
+        <w:keepNext/>
+        <w:jc w:val="both"/>
+        <w:rPr>
+          <w:i w:val="0"/>
+          <w:iCs w:val="0"/>
+          <w:color w:val="auto"/>
           <w:sz w:val="24"/>
           <w:szCs w:val="24"/>
           <w:lang w:val="pt-BR"/>
@@ -14440,7 +15031,13 @@
         <w:rPr>
           <w:lang w:val="pt-BR"/>
         </w:rPr>
-        <w:t>: Próprio autor, 2021.</w:t>
+        <w:t>: Próprio autor</w:t>
+      </w:r>
+      <w:r>
+        <w:rPr>
+          <w:lang w:val="pt-BR"/>
+        </w:rPr>
+        <w:t xml:space="preserve"> (2021)</w:t>
       </w:r>
     </w:p>
     <w:p>
@@ -14578,17 +15175,7 @@
           <w:szCs w:val="24"/>
           <w:lang w:val="pt-BR"/>
         </w:rPr>
-        <w:t xml:space="preserve"> Systems, possui a característica de ser programável e executar rotinas assim como o Arduino, podendo também estabelecer conexões com redes Wi-Fi e Bluetooth, porém, não se </w:t>
-      </w:r>
-      <w:r>
-        <w:rPr>
-          <w:color w:val="000000" w:themeColor="text1"/>
-          <w:sz w:val="24"/>
-          <w:szCs w:val="24"/>
-          <w:lang w:val="pt-BR"/>
-        </w:rPr>
-        <w:lastRenderedPageBreak/>
-        <w:t>apresenta de forma didática. O microcontrolador conta também com várias portas para o acoplamento de sensores e atuadores (USINAINFO, 2021).</w:t>
+        <w:t xml:space="preserve"> Systems, possui a característica de ser programável e executar rotinas assim como o Arduino, podendo também estabelecer conexões com redes Wi-Fi e Bluetooth, porém, não se apresenta de forma didática. O microcontrolador conta também com várias portas para o acoplamento de sensores e atuadores (USINAINFO, 2021).</w:t>
       </w:r>
     </w:p>
     <w:p>
@@ -14614,6 +15201,7 @@
           <w:szCs w:val="24"/>
           <w:lang w:val="pt-BR"/>
         </w:rPr>
+        <w:lastRenderedPageBreak/>
         <w:t>Protoboard</w:t>
       </w:r>
       <w:r>
@@ -15061,26 +15649,35 @@
           <w:szCs w:val="24"/>
           <w:lang w:val="pt-BR"/>
         </w:rPr>
+        <w:t>Aplicação rodando no celular, o qual foi desenvolvido para interagir diretamente com um servidor centralizado que faz o processamento e repassa os comando</w:t>
+      </w:r>
+      <w:r>
+        <w:rPr>
+          <w:color w:val="000000" w:themeColor="text1"/>
+          <w:sz w:val="24"/>
+          <w:szCs w:val="24"/>
+          <w:lang w:val="pt-BR"/>
+        </w:rPr>
+        <w:t>s</w:t>
+      </w:r>
+      <w:r>
+        <w:rPr>
+          <w:color w:val="000000" w:themeColor="text1"/>
+          <w:sz w:val="24"/>
+          <w:szCs w:val="24"/>
+          <w:lang w:val="pt-BR"/>
+        </w:rPr>
+        <w:t xml:space="preserve"> para o </w:t>
+      </w:r>
+      <w:r>
+        <w:rPr>
+          <w:color w:val="000000" w:themeColor="text1"/>
+          <w:sz w:val="24"/>
+          <w:szCs w:val="24"/>
+          <w:lang w:val="pt-BR"/>
+        </w:rPr>
         <w:lastRenderedPageBreak/>
-        <w:t>Aplicação rodando no celular, o qual foi desenvolvido para interagir diretamente com um servidor centralizado que faz o processamento e repassa os comando</w:t>
-      </w:r>
-      <w:r>
-        <w:rPr>
-          <w:color w:val="000000" w:themeColor="text1"/>
-          <w:sz w:val="24"/>
-          <w:szCs w:val="24"/>
-          <w:lang w:val="pt-BR"/>
-        </w:rPr>
-        <w:t>s</w:t>
-      </w:r>
-      <w:r>
-        <w:rPr>
-          <w:color w:val="000000" w:themeColor="text1"/>
-          <w:sz w:val="24"/>
-          <w:szCs w:val="24"/>
-          <w:lang w:val="pt-BR"/>
-        </w:rPr>
-        <w:t xml:space="preserve"> para o Arduino que está conectado à rede</w:t>
+        <w:t>Arduino que está conectado à rede</w:t>
       </w:r>
       <w:r>
         <w:rPr>
@@ -15415,25 +16012,13 @@
         <w:rPr>
           <w:lang w:val="pt-BR"/>
         </w:rPr>
-        <w:t>COCAPEC</w:t>
-      </w:r>
-      <w:r>
-        <w:rPr>
-          <w:lang w:val="pt-BR"/>
-        </w:rPr>
-        <w:t xml:space="preserve">, </w:t>
-      </w:r>
-      <w:r>
-        <w:rPr>
-          <w:lang w:val="pt-BR"/>
-        </w:rPr>
-        <w:t>2019</w:t>
-      </w:r>
-      <w:r>
-        <w:rPr>
-          <w:lang w:val="pt-BR"/>
-        </w:rPr>
-        <w:t>.</w:t>
+        <w:t>COCAPE</w:t>
+      </w:r>
+      <w:r>
+        <w:rPr>
+          <w:lang w:val="pt-BR"/>
+        </w:rPr>
+        <w:t>C (2020)</w:t>
       </w:r>
     </w:p>
     <w:p>
@@ -15515,7 +16100,7 @@
           <w:szCs w:val="24"/>
           <w:lang w:val="pt-BR"/>
         </w:rPr>
-        <w:t xml:space="preserve"> custos com fiação, já que a distância da bomba e dos </w:t>
+        <w:t xml:space="preserve"> custos com fiação, já que a distância da bomba e dos setores pode variar muito de um caso para outro. Diante desta situação, estimou-se um </w:t>
       </w:r>
       <w:r>
         <w:rPr>
@@ -15524,7 +16109,7 @@
           <w:lang w:val="pt-BR"/>
         </w:rPr>
         <w:lastRenderedPageBreak/>
-        <w:t>setores pode variar muito de um caso para outro. Diante desta situação, estimou-se um orçamento de aproximadamente R$ 2400,00 para uma lavoura contendo uma bomba e dois setores, sendo que cada setor adicional acarretará em um acréscimo de R$ 1</w:t>
+        <w:t>orçamento de aproximadamente R$ 2400,00 para uma lavoura contendo uma bomba e dois setores, sendo que cada setor adicional acarretará em um acréscimo de R$ 1</w:t>
       </w:r>
       <w:r>
         <w:rPr>
@@ -16016,9 +16601,9 @@
           <w:lang w:val="pt-BR"/>
         </w:rPr>
         <w:drawing>
-          <wp:inline distT="0" distB="0" distL="0" distR="0" wp14:anchorId="19E69D3D" wp14:editId="7D92A747">
-            <wp:extent cx="5760000" cy="2340000"/>
-            <wp:effectExtent l="0" t="0" r="12700" b="3175"/>
+          <wp:inline distT="0" distB="0" distL="0" distR="0" wp14:anchorId="19E69D3D" wp14:editId="2D03AE28">
+            <wp:extent cx="5759450" cy="2667521"/>
+            <wp:effectExtent l="0" t="0" r="12700" b="0"/>
             <wp:docPr id="7" name="Gráfico 7"/>
             <wp:cNvGraphicFramePr/>
             <a:graphic xmlns:a="http://schemas.openxmlformats.org/drawingml/2006/main">
@@ -16050,13 +16635,13 @@
         <w:rPr>
           <w:lang w:val="pt-BR"/>
         </w:rPr>
-        <w:t xml:space="preserve">: Próprio autor, </w:t>
-      </w:r>
-      <w:r>
-        <w:rPr>
-          <w:lang w:val="pt-BR"/>
-        </w:rPr>
-        <w:t>2021.</w:t>
+        <w:t>: Próprio autor</w:t>
+      </w:r>
+      <w:r>
+        <w:rPr>
+          <w:lang w:val="pt-BR"/>
+        </w:rPr>
+        <w:t xml:space="preserve"> (2021)</w:t>
       </w:r>
     </w:p>
     <w:p>
@@ -16428,7 +17013,13 @@
         <w:rPr>
           <w:lang w:val="pt-BR"/>
         </w:rPr>
-        <w:t>: Próprio autor, 2021.</w:t>
+        <w:t>: Próprio autor</w:t>
+      </w:r>
+      <w:r>
+        <w:rPr>
+          <w:lang w:val="pt-BR"/>
+        </w:rPr>
+        <w:t xml:space="preserve"> (2021)</w:t>
       </w:r>
     </w:p>
     <w:p>
@@ -17824,7 +18415,7 @@
       <w:pPr>
         <w:spacing w:line="360" w:lineRule="auto"/>
         <w:ind w:right="70"/>
-        <w:jc w:val="both"/>
+        <w:jc w:val="center"/>
         <w:rPr>
           <w:b/>
           <w:sz w:val="24"/>
@@ -17832,222 +18423,13 @@
           <w:lang w:val="pt-BR"/>
         </w:rPr>
       </w:pPr>
-    </w:p>
-    <w:p>
-      <w:pPr>
-        <w:spacing w:line="360" w:lineRule="auto"/>
-        <w:ind w:right="70"/>
-        <w:jc w:val="both"/>
+      <w:r>
         <w:rPr>
           <w:b/>
           <w:sz w:val="24"/>
           <w:szCs w:val="24"/>
           <w:lang w:val="pt-BR"/>
         </w:rPr>
-      </w:pPr>
-    </w:p>
-    <w:p>
-      <w:pPr>
-        <w:spacing w:line="360" w:lineRule="auto"/>
-        <w:ind w:right="70"/>
-        <w:jc w:val="both"/>
-        <w:rPr>
-          <w:b/>
-          <w:sz w:val="24"/>
-          <w:szCs w:val="24"/>
-          <w:lang w:val="pt-BR"/>
-        </w:rPr>
-      </w:pPr>
-    </w:p>
-    <w:p>
-      <w:pPr>
-        <w:spacing w:line="360" w:lineRule="auto"/>
-        <w:ind w:right="70"/>
-        <w:jc w:val="both"/>
-        <w:rPr>
-          <w:b/>
-          <w:sz w:val="24"/>
-          <w:szCs w:val="24"/>
-          <w:lang w:val="pt-BR"/>
-        </w:rPr>
-      </w:pPr>
-    </w:p>
-    <w:p>
-      <w:pPr>
-        <w:spacing w:line="360" w:lineRule="auto"/>
-        <w:ind w:right="70"/>
-        <w:jc w:val="both"/>
-        <w:rPr>
-          <w:b/>
-          <w:sz w:val="24"/>
-          <w:szCs w:val="24"/>
-          <w:lang w:val="pt-BR"/>
-        </w:rPr>
-      </w:pPr>
-    </w:p>
-    <w:p>
-      <w:pPr>
-        <w:spacing w:line="360" w:lineRule="auto"/>
-        <w:ind w:right="70"/>
-        <w:jc w:val="both"/>
-        <w:rPr>
-          <w:b/>
-          <w:sz w:val="24"/>
-          <w:szCs w:val="24"/>
-          <w:lang w:val="pt-BR"/>
-        </w:rPr>
-      </w:pPr>
-    </w:p>
-    <w:p>
-      <w:pPr>
-        <w:spacing w:line="360" w:lineRule="auto"/>
-        <w:ind w:right="70"/>
-        <w:jc w:val="both"/>
-        <w:rPr>
-          <w:b/>
-          <w:sz w:val="24"/>
-          <w:szCs w:val="24"/>
-          <w:lang w:val="pt-BR"/>
-        </w:rPr>
-      </w:pPr>
-    </w:p>
-    <w:p>
-      <w:pPr>
-        <w:spacing w:line="360" w:lineRule="auto"/>
-        <w:ind w:right="70"/>
-        <w:jc w:val="both"/>
-        <w:rPr>
-          <w:b/>
-          <w:sz w:val="24"/>
-          <w:szCs w:val="24"/>
-          <w:lang w:val="pt-BR"/>
-        </w:rPr>
-      </w:pPr>
-    </w:p>
-    <w:p>
-      <w:pPr>
-        <w:spacing w:line="360" w:lineRule="auto"/>
-        <w:ind w:right="70"/>
-        <w:jc w:val="both"/>
-        <w:rPr>
-          <w:b/>
-          <w:sz w:val="24"/>
-          <w:szCs w:val="24"/>
-          <w:lang w:val="pt-BR"/>
-        </w:rPr>
-      </w:pPr>
-    </w:p>
-    <w:p>
-      <w:pPr>
-        <w:spacing w:line="360" w:lineRule="auto"/>
-        <w:ind w:right="70"/>
-        <w:jc w:val="both"/>
-        <w:rPr>
-          <w:b/>
-          <w:sz w:val="24"/>
-          <w:szCs w:val="24"/>
-          <w:lang w:val="pt-BR"/>
-        </w:rPr>
-      </w:pPr>
-    </w:p>
-    <w:p>
-      <w:pPr>
-        <w:spacing w:line="360" w:lineRule="auto"/>
-        <w:ind w:right="70"/>
-        <w:jc w:val="both"/>
-        <w:rPr>
-          <w:b/>
-          <w:sz w:val="24"/>
-          <w:szCs w:val="24"/>
-          <w:lang w:val="pt-BR"/>
-        </w:rPr>
-      </w:pPr>
-    </w:p>
-    <w:p>
-      <w:pPr>
-        <w:spacing w:line="360" w:lineRule="auto"/>
-        <w:ind w:right="70"/>
-        <w:jc w:val="both"/>
-        <w:rPr>
-          <w:b/>
-          <w:sz w:val="24"/>
-          <w:szCs w:val="24"/>
-          <w:lang w:val="pt-BR"/>
-        </w:rPr>
-      </w:pPr>
-    </w:p>
-    <w:p>
-      <w:pPr>
-        <w:spacing w:line="360" w:lineRule="auto"/>
-        <w:ind w:right="70"/>
-        <w:jc w:val="both"/>
-        <w:rPr>
-          <w:b/>
-          <w:sz w:val="24"/>
-          <w:szCs w:val="24"/>
-          <w:lang w:val="pt-BR"/>
-        </w:rPr>
-      </w:pPr>
-    </w:p>
-    <w:p>
-      <w:pPr>
-        <w:spacing w:line="360" w:lineRule="auto"/>
-        <w:ind w:right="70"/>
-        <w:jc w:val="both"/>
-        <w:rPr>
-          <w:b/>
-          <w:sz w:val="24"/>
-          <w:szCs w:val="24"/>
-          <w:lang w:val="pt-BR"/>
-        </w:rPr>
-      </w:pPr>
-    </w:p>
-    <w:p>
-      <w:pPr>
-        <w:spacing w:line="360" w:lineRule="auto"/>
-        <w:ind w:right="70"/>
-        <w:jc w:val="both"/>
-        <w:rPr>
-          <w:b/>
-          <w:sz w:val="24"/>
-          <w:szCs w:val="24"/>
-          <w:lang w:val="pt-BR"/>
-        </w:rPr>
-      </w:pPr>
-    </w:p>
-    <w:p>
-      <w:pPr>
-        <w:spacing w:line="360" w:lineRule="auto"/>
-        <w:ind w:right="70"/>
-        <w:jc w:val="both"/>
-        <w:rPr>
-          <w:b/>
-          <w:sz w:val="24"/>
-          <w:szCs w:val="24"/>
-          <w:lang w:val="pt-BR"/>
-        </w:rPr>
-      </w:pPr>
-    </w:p>
-    <w:p>
-      <w:pPr>
-        <w:spacing w:line="360" w:lineRule="auto"/>
-        <w:ind w:right="70"/>
-        <w:jc w:val="center"/>
-        <w:rPr>
-          <w:b/>
-          <w:sz w:val="24"/>
-          <w:szCs w:val="24"/>
-          <w:lang w:val="pt-BR"/>
-        </w:rPr>
-      </w:pPr>
-      <w:r>
-        <w:rPr>
-          <w:b/>
-          <w:sz w:val="24"/>
-          <w:szCs w:val="24"/>
-          <w:lang w:val="pt-BR"/>
-        </w:rPr>
-        <w:lastRenderedPageBreak/>
         <w:t>REFERÊNCIAS</w:t>
       </w:r>
     </w:p>
@@ -18594,6 +18976,7 @@
           <w:u w:val="none"/>
           <w:lang w:val="pt-BR"/>
         </w:rPr>
+        <w:lastRenderedPageBreak/>
         <w:t>ARDUINO</w:t>
       </w:r>
       <w:r>
@@ -19847,6 +20230,7 @@
           <w:szCs w:val="24"/>
           <w:lang w:val="pt-BR" w:eastAsia="pt-BR"/>
         </w:rPr>
+        <w:lastRenderedPageBreak/>
         <w:t xml:space="preserve">COSTA, </w:t>
       </w:r>
       <w:r>
@@ -20339,7 +20723,6 @@
           <w:szCs w:val="24"/>
           <w:lang w:val="pt-BR"/>
         </w:rPr>
-        <w:lastRenderedPageBreak/>
         <w:t xml:space="preserve">FERNANDES, André Luís Teixeira. LIMA, Luiz </w:t>
       </w:r>
       <w:proofErr w:type="spellStart"/>
@@ -20878,6 +21261,7 @@
         </w:rPr>
       </w:pPr>
       <w:r>
+        <w:lastRenderedPageBreak/>
         <w:t>GEP/SEPLAN-RO</w:t>
       </w:r>
       <w:r>
@@ -21325,7 +21709,6 @@
           <w:shd w:val="clear" w:color="auto" w:fill="FFFFFF"/>
           <w:lang w:val="pt-BR"/>
         </w:rPr>
-        <w:lastRenderedPageBreak/>
         <w:t xml:space="preserve">GOUVEIA, Diogo Monteiro et al. </w:t>
       </w:r>
       <w:r>
@@ -22007,6 +22390,7 @@
           <w:shd w:val="clear" w:color="auto" w:fill="FFFFFF"/>
           <w:lang w:val="pt-BR"/>
         </w:rPr>
+        <w:lastRenderedPageBreak/>
         <w:t>MDN</w:t>
       </w:r>
       <w:r>
@@ -22999,6 +23383,7 @@
           <w:shd w:val="clear" w:color="auto" w:fill="FFFFFF"/>
           <w:lang w:val="pt-BR"/>
         </w:rPr>
+        <w:lastRenderedPageBreak/>
         <w:t>SIGMA SENSORS</w:t>
       </w:r>
       <w:r>
@@ -23485,7 +23870,6 @@
           <w:shd w:val="clear" w:color="auto" w:fill="FFFFFF"/>
           <w:lang w:val="pt-BR"/>
         </w:rPr>
-        <w:lastRenderedPageBreak/>
         <w:t xml:space="preserve">STRAUB, Matheus </w:t>
       </w:r>
       <w:proofErr w:type="spellStart"/>
@@ -24593,6 +24977,7 @@
           <w:noProof/>
           <w:lang w:val="pt-BR"/>
         </w:rPr>
+        <w:lastRenderedPageBreak/>
         <w:drawing>
           <wp:inline distT="0" distB="0" distL="0" distR="0" wp14:anchorId="05FC7CF1" wp14:editId="74D23A3A">
             <wp:extent cx="5760085" cy="8141970"/>
@@ -25000,9 +25385,9 @@
   <w15:commentEx w15:paraId="3F2BC2BE" w15:done="1"/>
   <w15:commentEx w15:paraId="0271C8DE" w15:done="1"/>
   <w15:commentEx w15:paraId="38C7B5CA" w15:done="1"/>
-  <w15:commentEx w15:paraId="58316D97" w15:done="0"/>
-  <w15:commentEx w15:paraId="08B73C91" w15:done="0"/>
-  <w15:commentEx w15:paraId="7B97E9B8" w15:done="0"/>
+  <w15:commentEx w15:paraId="58316D97" w15:done="1"/>
+  <w15:commentEx w15:paraId="08B73C91" w15:done="1"/>
+  <w15:commentEx w15:paraId="7B97E9B8" w15:done="1"/>
   <w15:commentEx w15:paraId="07EA922A" w15:done="1"/>
   <w15:commentEx w15:paraId="4AF3A0E8" w15:done="1"/>
   <w15:commentEx w15:paraId="21823C74" w15:done="1"/>

</xml_diff>

<commit_message>
Corrigido, professora de TCC
</commit_message>
<xml_diff>
--- a/Artigo - TCC - Current.docx
+++ b/Artigo - TCC - Current.docx
@@ -562,15 +562,7 @@
           <w:bCs/>
           <w:lang w:val="pt-BR"/>
         </w:rPr>
-        <w:t>-quantitativo.</w:t>
-      </w:r>
-      <w:r>
-        <w:rPr>
-          <w:rFonts w:eastAsia="Arial"/>
-          <w:bCs/>
-          <w:lang w:val="pt-BR"/>
-        </w:rPr>
-        <w:t xml:space="preserve"> </w:t>
+        <w:t xml:space="preserve">-quantitativo. </w:t>
       </w:r>
       <w:r>
         <w:rPr>
@@ -932,7 +924,7 @@
     <w:p>
       <w:pPr>
         <w:spacing w:line="360" w:lineRule="auto"/>
-        <w:ind w:left="102" w:right="71" w:firstLine="708"/>
+        <w:ind w:right="71" w:firstLine="709"/>
         <w:jc w:val="both"/>
         <w:rPr>
           <w:rFonts w:eastAsia="Arial"/>
@@ -1112,7 +1104,7 @@
           <w:szCs w:val="24"/>
           <w:lang w:val="pt-BR"/>
         </w:rPr>
-        <w:t xml:space="preserve"> tem crescido significativamente e dá suporte </w:t>
+        <w:t xml:space="preserve"> tem crescido significativamente e dá suporte ao contínuo desenvolvimento e aumento da agricultura (PEREIRA</w:t>
       </w:r>
       <w:r>
         <w:rPr>
@@ -1122,34 +1114,179 @@
           <w:szCs w:val="24"/>
           <w:lang w:val="pt-BR"/>
         </w:rPr>
+        <w:t>, 2014</w:t>
+      </w:r>
+      <w:r>
+        <w:rPr>
+          <w:rFonts w:eastAsia="Arial"/>
+          <w:bCs/>
+          <w:sz w:val="24"/>
+          <w:szCs w:val="24"/>
+          <w:lang w:val="pt-BR"/>
+        </w:rPr>
+        <w:t xml:space="preserve"> et al, Apud GOMES, 2018). </w:t>
+      </w:r>
+    </w:p>
+    <w:p>
+      <w:pPr>
+        <w:spacing w:line="360" w:lineRule="auto"/>
+        <w:ind w:right="71" w:firstLine="709"/>
+        <w:jc w:val="both"/>
+        <w:rPr>
+          <w:rFonts w:eastAsia="Arial"/>
+          <w:bCs/>
+          <w:color w:val="000000" w:themeColor="text1"/>
+          <w:sz w:val="24"/>
+          <w:szCs w:val="24"/>
+          <w:lang w:val="pt-BR"/>
+        </w:rPr>
+      </w:pPr>
+      <w:r>
+        <w:rPr>
+          <w:rFonts w:eastAsia="Arial"/>
+          <w:bCs/>
+          <w:color w:val="000000" w:themeColor="text1"/>
+          <w:sz w:val="24"/>
+          <w:szCs w:val="24"/>
+          <w:lang w:val="pt-BR"/>
+        </w:rPr>
         <w:lastRenderedPageBreak/>
-        <w:t>ao contínuo desenvolvimento e aumento da agricultura (PEREIRA</w:t>
+        <w:t xml:space="preserve">É importante considerar que a agricultura é necessária para a sociedade, </w:t>
       </w:r>
       <w:r>
         <w:rPr>
           <w:rFonts w:eastAsia="Arial"/>
           <w:bCs/>
-          <w:sz w:val="24"/>
-          <w:szCs w:val="24"/>
-          <w:lang w:val="pt-BR"/>
-        </w:rPr>
-        <w:t>, 2014</w:t>
+          <w:color w:val="000000" w:themeColor="text1"/>
+          <w:sz w:val="24"/>
+          <w:szCs w:val="24"/>
+          <w:lang w:val="pt-BR"/>
+        </w:rPr>
+        <w:t>por ser a origem da</w:t>
       </w:r>
       <w:r>
         <w:rPr>
           <w:rFonts w:eastAsia="Arial"/>
           <w:bCs/>
-          <w:sz w:val="24"/>
-          <w:szCs w:val="24"/>
-          <w:lang w:val="pt-BR"/>
-        </w:rPr>
-        <w:t xml:space="preserve"> et al, Apud GOMES, 2018). </w:t>
+          <w:color w:val="000000" w:themeColor="text1"/>
+          <w:sz w:val="24"/>
+          <w:szCs w:val="24"/>
+          <w:lang w:val="pt-BR"/>
+        </w:rPr>
+        <w:t xml:space="preserve"> maioria dos alimentos e produtos </w:t>
+      </w:r>
+      <w:r>
+        <w:rPr>
+          <w:rFonts w:eastAsia="Arial"/>
+          <w:bCs/>
+          <w:color w:val="000000" w:themeColor="text1"/>
+          <w:sz w:val="24"/>
+          <w:szCs w:val="24"/>
+          <w:lang w:val="pt-BR"/>
+        </w:rPr>
+        <w:t>primários</w:t>
+      </w:r>
+      <w:r>
+        <w:rPr>
+          <w:rFonts w:eastAsia="Arial"/>
+          <w:bCs/>
+          <w:color w:val="000000" w:themeColor="text1"/>
+          <w:sz w:val="24"/>
+          <w:szCs w:val="24"/>
+          <w:lang w:val="pt-BR"/>
+        </w:rPr>
+        <w:t>.</w:t>
+      </w:r>
+      <w:r>
+        <w:rPr>
+          <w:rFonts w:eastAsia="Arial"/>
+          <w:bCs/>
+          <w:color w:val="000000" w:themeColor="text1"/>
+          <w:sz w:val="24"/>
+          <w:szCs w:val="24"/>
+          <w:lang w:val="pt-BR"/>
+        </w:rPr>
+        <w:t xml:space="preserve"> A</w:t>
+      </w:r>
+      <w:r>
+        <w:rPr>
+          <w:rFonts w:eastAsia="Arial"/>
+          <w:bCs/>
+          <w:color w:val="000000" w:themeColor="text1"/>
+          <w:sz w:val="24"/>
+          <w:szCs w:val="24"/>
+          <w:lang w:val="pt-BR"/>
+        </w:rPr>
+        <w:t xml:space="preserve">lguns fatores afetam e dificultam que novas tecnologias permeiem </w:t>
+      </w:r>
+      <w:r>
+        <w:rPr>
+          <w:rFonts w:eastAsia="Arial"/>
+          <w:bCs/>
+          <w:color w:val="000000" w:themeColor="text1"/>
+          <w:sz w:val="24"/>
+          <w:szCs w:val="24"/>
+          <w:lang w:val="pt-BR"/>
+        </w:rPr>
+        <w:t>n</w:t>
+      </w:r>
+      <w:r>
+        <w:rPr>
+          <w:rFonts w:eastAsia="Arial"/>
+          <w:bCs/>
+          <w:color w:val="000000" w:themeColor="text1"/>
+          <w:sz w:val="24"/>
+          <w:szCs w:val="24"/>
+          <w:lang w:val="pt-BR"/>
+        </w:rPr>
+        <w:t>as lavouras, principalmente para pequenos e médios agricultores</w:t>
+      </w:r>
+      <w:r>
+        <w:rPr>
+          <w:rFonts w:eastAsia="Arial"/>
+          <w:bCs/>
+          <w:color w:val="000000" w:themeColor="text1"/>
+          <w:sz w:val="24"/>
+          <w:szCs w:val="24"/>
+          <w:lang w:val="pt-BR"/>
+        </w:rPr>
+        <w:t>, então, c</w:t>
+      </w:r>
+      <w:r>
+        <w:rPr>
+          <w:color w:val="000000"/>
+          <w:sz w:val="24"/>
+          <w:szCs w:val="24"/>
+          <w:highlight w:val="white"/>
+          <w:lang w:val="pt-BR"/>
+        </w:rPr>
+        <w:t xml:space="preserve">omo assegurar uma colheita farta no ramo </w:t>
+      </w:r>
+      <w:r>
+        <w:rPr>
+          <w:color w:val="000000"/>
+          <w:sz w:val="24"/>
+          <w:szCs w:val="24"/>
+          <w:highlight w:val="white"/>
+          <w:lang w:val="pt-BR"/>
+        </w:rPr>
+        <w:t>de cafeicultura</w:t>
+      </w:r>
+      <w:r>
+        <w:rPr>
+          <w:color w:val="000000"/>
+          <w:sz w:val="24"/>
+          <w:szCs w:val="24"/>
+          <w:highlight w:val="white"/>
+          <w:lang w:val="pt-BR"/>
+        </w:rPr>
+        <w:t xml:space="preserve"> sem consumir uma quantidade excessiva de água?</w:t>
       </w:r>
     </w:p>
     <w:p>
       <w:pPr>
         <w:spacing w:line="360" w:lineRule="auto"/>
-        <w:ind w:left="102" w:right="71" w:firstLine="708"/>
+        <w:ind w:right="71" w:firstLine="709"/>
         <w:jc w:val="both"/>
         <w:rPr>
           <w:rFonts w:eastAsia="Arial"/>
@@ -1169,7 +1306,7 @@
           <w:szCs w:val="24"/>
           <w:lang w:val="pt-BR"/>
         </w:rPr>
-        <w:t xml:space="preserve">É importante considerar que a agricultura é necessária para a sociedade, </w:t>
+        <w:t xml:space="preserve">Atualmente a irrigação convencional já utiliza de artifícios para evitar o desperdício hídrico, e as novas tecnologias auxiliam nesse processo ainda mais, pois o monitoramento contínuo da lavoura </w:t>
       </w:r>
       <w:r>
         <w:rPr>
@@ -1180,7 +1317,7 @@
           <w:szCs w:val="24"/>
           <w:lang w:val="pt-BR"/>
         </w:rPr>
-        <w:t>por ser a origem da</w:t>
+        <w:t>através</w:t>
       </w:r>
       <w:r>
         <w:rPr>
@@ -1191,7 +1328,7 @@
           <w:szCs w:val="24"/>
           <w:lang w:val="pt-BR"/>
         </w:rPr>
-        <w:t xml:space="preserve"> maioria dos alimentos e produtos </w:t>
+        <w:t xml:space="preserve"> de sensores permite que </w:t>
       </w:r>
       <w:r>
         <w:rPr>
@@ -1202,7 +1339,7 @@
           <w:szCs w:val="24"/>
           <w:lang w:val="pt-BR"/>
         </w:rPr>
-        <w:t>primários</w:t>
+        <w:t>est</w:t>
       </w:r>
       <w:r>
         <w:rPr>
@@ -1213,506 +1350,340 @@
           <w:szCs w:val="24"/>
           <w:lang w:val="pt-BR"/>
         </w:rPr>
+        <w:t>á</w:t>
+      </w:r>
+      <w:r>
+        <w:rPr>
+          <w:rFonts w:eastAsia="Arial"/>
+          <w:bCs/>
+          <w:color w:val="000000" w:themeColor="text1"/>
+          <w:sz w:val="24"/>
+          <w:szCs w:val="24"/>
+          <w:lang w:val="pt-BR"/>
+        </w:rPr>
+        <w:t xml:space="preserve"> se mantenha por mais tempo em condições adequadas, o que é inviável e custoso para ser realizado manualmente.</w:t>
+      </w:r>
+      <w:r>
+        <w:rPr>
+          <w:rFonts w:eastAsia="Arial"/>
+          <w:bCs/>
+          <w:color w:val="000000" w:themeColor="text1"/>
+          <w:sz w:val="24"/>
+          <w:szCs w:val="24"/>
+          <w:lang w:val="pt-BR"/>
+        </w:rPr>
+        <w:t xml:space="preserve"> </w:t>
+      </w:r>
+    </w:p>
+    <w:p>
+      <w:pPr>
+        <w:spacing w:line="360" w:lineRule="auto"/>
+        <w:ind w:right="71" w:firstLine="709"/>
+        <w:jc w:val="both"/>
+        <w:rPr>
+          <w:rFonts w:eastAsia="Arial"/>
+          <w:bCs/>
+          <w:color w:val="000000" w:themeColor="text1"/>
+          <w:sz w:val="24"/>
+          <w:szCs w:val="24"/>
+          <w:lang w:val="pt-BR"/>
+        </w:rPr>
+      </w:pPr>
+      <w:r>
+        <w:rPr>
+          <w:rFonts w:eastAsia="Arial"/>
+          <w:bCs/>
+          <w:color w:val="000000" w:themeColor="text1"/>
+          <w:sz w:val="24"/>
+          <w:szCs w:val="24"/>
+          <w:lang w:val="pt-BR"/>
+        </w:rPr>
+        <w:t>Diante do dilema entre o consumo hídrico e a utilização de água na irrigação, temos algumas alternativas que permite</w:t>
+      </w:r>
+      <w:r>
+        <w:rPr>
+          <w:rFonts w:eastAsia="Arial"/>
+          <w:bCs/>
+          <w:color w:val="000000" w:themeColor="text1"/>
+          <w:sz w:val="24"/>
+          <w:szCs w:val="24"/>
+          <w:lang w:val="pt-BR"/>
+        </w:rPr>
+        <w:t>m</w:t>
+      </w:r>
+      <w:r>
+        <w:rPr>
+          <w:rFonts w:eastAsia="Arial"/>
+          <w:bCs/>
+          <w:color w:val="000000" w:themeColor="text1"/>
+          <w:sz w:val="24"/>
+          <w:szCs w:val="24"/>
+          <w:lang w:val="pt-BR"/>
+        </w:rPr>
+        <w:t xml:space="preserve"> que a sustentabilidade possa ocorrer no meio agrícola. Uma delas é a automação, monitoramento e controle utilizando a tecnologia Arduino e a internet.</w:t>
+      </w:r>
+    </w:p>
+    <w:p>
+      <w:pPr>
+        <w:spacing w:line="360" w:lineRule="auto"/>
+        <w:ind w:right="71" w:firstLine="709"/>
+        <w:jc w:val="both"/>
+        <w:rPr>
+          <w:rFonts w:eastAsia="Arial"/>
+          <w:bCs/>
+          <w:color w:val="000000" w:themeColor="text1"/>
+          <w:sz w:val="24"/>
+          <w:szCs w:val="24"/>
+          <w:lang w:val="pt-BR"/>
+        </w:rPr>
+      </w:pPr>
+      <w:commentRangeStart w:id="0"/>
+      <w:r>
+        <w:rPr>
+          <w:rFonts w:eastAsia="Arial"/>
+          <w:bCs/>
+          <w:color w:val="000000" w:themeColor="text1"/>
+          <w:sz w:val="24"/>
+          <w:szCs w:val="24"/>
+          <w:lang w:val="pt-BR"/>
+        </w:rPr>
+        <w:t>Na comunidade</w:t>
+      </w:r>
+      <w:r>
+        <w:rPr>
+          <w:rFonts w:eastAsia="Arial"/>
+          <w:bCs/>
+          <w:color w:val="000000" w:themeColor="text1"/>
+          <w:sz w:val="24"/>
+          <w:szCs w:val="24"/>
+          <w:lang w:val="pt-BR"/>
+        </w:rPr>
+        <w:t>,</w:t>
+      </w:r>
+      <w:r>
+        <w:rPr>
+          <w:rFonts w:eastAsia="Arial"/>
+          <w:bCs/>
+          <w:color w:val="000000" w:themeColor="text1"/>
+          <w:sz w:val="24"/>
+          <w:szCs w:val="24"/>
+          <w:lang w:val="pt-BR"/>
+        </w:rPr>
+        <w:t xml:space="preserve"> há controvérsias entre o uso da tecnologia em prol da sustentabilidade</w:t>
+      </w:r>
+      <w:r>
+        <w:rPr>
+          <w:rFonts w:eastAsia="Arial"/>
+          <w:bCs/>
+          <w:color w:val="000000" w:themeColor="text1"/>
+          <w:sz w:val="24"/>
+          <w:szCs w:val="24"/>
+          <w:lang w:val="pt-BR"/>
+        </w:rPr>
+        <w:t xml:space="preserve"> na agricultura</w:t>
+      </w:r>
+      <w:r>
+        <w:rPr>
+          <w:rFonts w:eastAsia="Arial"/>
+          <w:bCs/>
+          <w:color w:val="000000" w:themeColor="text1"/>
+          <w:sz w:val="24"/>
+          <w:szCs w:val="24"/>
+          <w:lang w:val="pt-BR"/>
+        </w:rPr>
+        <w:t xml:space="preserve"> (RIYO, 2019)</w:t>
+      </w:r>
+      <w:r>
+        <w:rPr>
+          <w:rFonts w:eastAsia="Arial"/>
+          <w:bCs/>
+          <w:color w:val="000000" w:themeColor="text1"/>
+          <w:sz w:val="24"/>
+          <w:szCs w:val="24"/>
+          <w:lang w:val="pt-BR"/>
+        </w:rPr>
+        <w:t>, alguns censuram a sua utilização devido ao aumento do desemprego</w:t>
+      </w:r>
+      <w:r>
+        <w:rPr>
+          <w:rFonts w:eastAsia="Arial"/>
+          <w:bCs/>
+          <w:color w:val="000000" w:themeColor="text1"/>
+          <w:sz w:val="24"/>
+          <w:szCs w:val="24"/>
+          <w:lang w:val="pt-BR"/>
+        </w:rPr>
+        <w:t xml:space="preserve"> (</w:t>
+      </w:r>
+      <w:r>
+        <w:rPr>
+          <w:color w:val="000000" w:themeColor="text1"/>
+          <w:sz w:val="24"/>
+          <w:szCs w:val="24"/>
+          <w:lang w:val="pt-BR"/>
+        </w:rPr>
+        <w:t>CASEY</w:t>
+      </w:r>
+      <w:r>
+        <w:rPr>
+          <w:color w:val="000000" w:themeColor="text1"/>
+          <w:sz w:val="24"/>
+          <w:szCs w:val="24"/>
+          <w:lang w:val="pt-BR"/>
+        </w:rPr>
+        <w:t xml:space="preserve">; </w:t>
+      </w:r>
+      <w:r>
+        <w:rPr>
+          <w:color w:val="000000" w:themeColor="text1"/>
+          <w:sz w:val="24"/>
+          <w:szCs w:val="24"/>
+          <w:lang w:val="pt-BR"/>
+        </w:rPr>
+        <w:t>SMITH</w:t>
+      </w:r>
+      <w:r>
+        <w:rPr>
+          <w:color w:val="000000" w:themeColor="text1"/>
+          <w:sz w:val="24"/>
+          <w:szCs w:val="24"/>
+          <w:lang w:val="pt-BR"/>
+        </w:rPr>
+        <w:t>, 2020</w:t>
+      </w:r>
+      <w:r>
+        <w:rPr>
+          <w:rFonts w:eastAsia="Arial"/>
+          <w:bCs/>
+          <w:color w:val="000000" w:themeColor="text1"/>
+          <w:sz w:val="24"/>
+          <w:szCs w:val="24"/>
+          <w:lang w:val="pt-BR"/>
+        </w:rPr>
+        <w:t>) e</w:t>
+      </w:r>
+      <w:r>
+        <w:rPr>
+          <w:rFonts w:eastAsia="Arial"/>
+          <w:bCs/>
+          <w:color w:val="000000" w:themeColor="text1"/>
+          <w:sz w:val="24"/>
+          <w:szCs w:val="24"/>
+          <w:lang w:val="pt-BR"/>
+        </w:rPr>
+        <w:t xml:space="preserve"> outros alegam que as máquinas vieram para auxiliar</w:t>
+      </w:r>
+      <w:r>
+        <w:rPr>
+          <w:rFonts w:eastAsia="Arial"/>
+          <w:bCs/>
+          <w:color w:val="000000" w:themeColor="text1"/>
+          <w:sz w:val="24"/>
+          <w:szCs w:val="24"/>
+          <w:lang w:val="pt-BR"/>
+        </w:rPr>
+        <w:t>,</w:t>
+      </w:r>
+      <w:r>
+        <w:rPr>
+          <w:rFonts w:eastAsia="Arial"/>
+          <w:bCs/>
+          <w:color w:val="000000" w:themeColor="text1"/>
+          <w:sz w:val="24"/>
+          <w:szCs w:val="24"/>
+          <w:lang w:val="pt-BR"/>
+        </w:rPr>
+        <w:t xml:space="preserve"> permitindo que os produtores possam tomar as melhores decisões </w:t>
+      </w:r>
+      <w:r>
+        <w:rPr>
+          <w:rFonts w:eastAsia="Arial"/>
+          <w:bCs/>
+          <w:color w:val="000000" w:themeColor="text1"/>
+          <w:sz w:val="24"/>
+          <w:szCs w:val="24"/>
+          <w:lang w:val="pt-BR"/>
+        </w:rPr>
+        <w:t xml:space="preserve">sobre </w:t>
+      </w:r>
+      <w:r>
+        <w:rPr>
+          <w:rFonts w:eastAsia="Arial"/>
+          <w:bCs/>
+          <w:color w:val="000000" w:themeColor="text1"/>
+          <w:sz w:val="24"/>
+          <w:szCs w:val="24"/>
+          <w:lang w:val="pt-BR"/>
+        </w:rPr>
+        <w:t>a utilização d</w:t>
+      </w:r>
+      <w:r>
+        <w:rPr>
+          <w:rFonts w:eastAsia="Arial"/>
+          <w:bCs/>
+          <w:color w:val="000000" w:themeColor="text1"/>
+          <w:sz w:val="24"/>
+          <w:szCs w:val="24"/>
+          <w:lang w:val="pt-BR"/>
+        </w:rPr>
+        <w:t>a</w:t>
+      </w:r>
+      <w:r>
+        <w:rPr>
+          <w:rFonts w:eastAsia="Arial"/>
+          <w:bCs/>
+          <w:color w:val="000000" w:themeColor="text1"/>
+          <w:sz w:val="24"/>
+          <w:szCs w:val="24"/>
+          <w:lang w:val="pt-BR"/>
+        </w:rPr>
+        <w:t xml:space="preserve"> água (MOORE, </w:t>
+      </w:r>
+      <w:r>
+        <w:rPr>
+          <w:rFonts w:eastAsia="Arial"/>
+          <w:bCs/>
+          <w:color w:val="000000" w:themeColor="text1"/>
+          <w:sz w:val="24"/>
+          <w:szCs w:val="24"/>
+          <w:lang w:val="pt-BR"/>
+        </w:rPr>
+        <w:t>2020</w:t>
+      </w:r>
+      <w:r>
+        <w:rPr>
+          <w:rFonts w:eastAsia="Arial"/>
+          <w:bCs/>
+          <w:color w:val="000000" w:themeColor="text1"/>
+          <w:sz w:val="24"/>
+          <w:szCs w:val="24"/>
+          <w:lang w:val="pt-BR"/>
+        </w:rPr>
+        <w:t>)</w:t>
+      </w:r>
+      <w:r>
+        <w:rPr>
+          <w:rFonts w:eastAsia="Arial"/>
+          <w:bCs/>
+          <w:color w:val="000000" w:themeColor="text1"/>
+          <w:sz w:val="24"/>
+          <w:szCs w:val="24"/>
+          <w:lang w:val="pt-BR"/>
+        </w:rPr>
         <w:t>.</w:t>
       </w:r>
-      <w:r>
-        <w:rPr>
-          <w:rFonts w:eastAsia="Arial"/>
-          <w:bCs/>
-          <w:color w:val="000000" w:themeColor="text1"/>
-          <w:sz w:val="24"/>
-          <w:szCs w:val="24"/>
-          <w:lang w:val="pt-BR"/>
-        </w:rPr>
-        <w:t xml:space="preserve"> A</w:t>
-      </w:r>
-      <w:r>
-        <w:rPr>
-          <w:rFonts w:eastAsia="Arial"/>
-          <w:bCs/>
-          <w:color w:val="000000" w:themeColor="text1"/>
-          <w:sz w:val="24"/>
-          <w:szCs w:val="24"/>
-          <w:lang w:val="pt-BR"/>
-        </w:rPr>
-        <w:t xml:space="preserve">lguns fatores afetam e dificultam que novas tecnologias permeiem </w:t>
-      </w:r>
-      <w:r>
-        <w:rPr>
-          <w:rFonts w:eastAsia="Arial"/>
-          <w:bCs/>
-          <w:color w:val="000000" w:themeColor="text1"/>
-          <w:sz w:val="24"/>
-          <w:szCs w:val="24"/>
-          <w:lang w:val="pt-BR"/>
-        </w:rPr>
-        <w:t>n</w:t>
-      </w:r>
-      <w:r>
-        <w:rPr>
-          <w:rFonts w:eastAsia="Arial"/>
-          <w:bCs/>
-          <w:color w:val="000000" w:themeColor="text1"/>
-          <w:sz w:val="24"/>
-          <w:szCs w:val="24"/>
-          <w:lang w:val="pt-BR"/>
-        </w:rPr>
-        <w:t>as lavouras, principalmente para pequenos e médios agricultores</w:t>
-      </w:r>
-      <w:r>
-        <w:rPr>
-          <w:rFonts w:eastAsia="Arial"/>
-          <w:bCs/>
-          <w:color w:val="000000" w:themeColor="text1"/>
-          <w:sz w:val="24"/>
-          <w:szCs w:val="24"/>
-          <w:lang w:val="pt-BR"/>
-        </w:rPr>
-        <w:t>, então, c</w:t>
-      </w:r>
-      <w:r>
-        <w:rPr>
-          <w:color w:val="000000"/>
-          <w:sz w:val="24"/>
-          <w:szCs w:val="24"/>
-          <w:highlight w:val="white"/>
-          <w:lang w:val="pt-BR"/>
-        </w:rPr>
-        <w:t xml:space="preserve">omo assegurar uma colheita farta no ramo </w:t>
-      </w:r>
-      <w:r>
-        <w:rPr>
-          <w:color w:val="000000"/>
-          <w:sz w:val="24"/>
-          <w:szCs w:val="24"/>
-          <w:highlight w:val="white"/>
-          <w:lang w:val="pt-BR"/>
-        </w:rPr>
-        <w:t>de cafeicultura</w:t>
-      </w:r>
-      <w:r>
-        <w:rPr>
-          <w:color w:val="000000"/>
-          <w:sz w:val="24"/>
-          <w:szCs w:val="24"/>
-          <w:highlight w:val="white"/>
-          <w:lang w:val="pt-BR"/>
-        </w:rPr>
-        <w:t xml:space="preserve"> sem consumir uma quantidade excessiva de água?</w:t>
+      <w:commentRangeEnd w:id="0"/>
+      <w:r>
+        <w:rPr>
+          <w:rStyle w:val="Refdecomentrio"/>
+        </w:rPr>
+        <w:commentReference w:id="0"/>
       </w:r>
     </w:p>
     <w:p>
       <w:pPr>
         <w:spacing w:line="360" w:lineRule="auto"/>
-        <w:ind w:right="71"/>
-        <w:jc w:val="both"/>
-        <w:rPr>
-          <w:rFonts w:eastAsia="Arial"/>
-          <w:bCs/>
-          <w:color w:val="000000" w:themeColor="text1"/>
-          <w:sz w:val="24"/>
-          <w:szCs w:val="24"/>
-          <w:lang w:val="pt-BR"/>
-        </w:rPr>
-      </w:pPr>
-      <w:r>
-        <w:rPr>
-          <w:rFonts w:eastAsia="Arial"/>
-          <w:bCs/>
-          <w:color w:val="000000" w:themeColor="text1"/>
-          <w:sz w:val="24"/>
-          <w:szCs w:val="24"/>
-          <w:lang w:val="pt-BR"/>
-        </w:rPr>
-        <w:tab/>
-      </w:r>
-      <w:r>
-        <w:rPr>
-          <w:rFonts w:eastAsia="Arial"/>
-          <w:bCs/>
-          <w:color w:val="000000" w:themeColor="text1"/>
-          <w:sz w:val="24"/>
-          <w:szCs w:val="24"/>
-          <w:lang w:val="pt-BR"/>
-        </w:rPr>
-        <w:t xml:space="preserve">Atualmente a irrigação convencional já utiliza de artifícios para evitar o desperdício hídrico, e as novas tecnologias auxiliam nesse processo ainda mais, pois o monitoramento contínuo da lavoura </w:t>
-      </w:r>
-      <w:r>
-        <w:rPr>
-          <w:rFonts w:eastAsia="Arial"/>
-          <w:bCs/>
-          <w:color w:val="000000" w:themeColor="text1"/>
-          <w:sz w:val="24"/>
-          <w:szCs w:val="24"/>
-          <w:lang w:val="pt-BR"/>
-        </w:rPr>
-        <w:t>através</w:t>
-      </w:r>
-      <w:r>
-        <w:rPr>
-          <w:rFonts w:eastAsia="Arial"/>
-          <w:bCs/>
-          <w:color w:val="000000" w:themeColor="text1"/>
-          <w:sz w:val="24"/>
-          <w:szCs w:val="24"/>
-          <w:lang w:val="pt-BR"/>
-        </w:rPr>
-        <w:t xml:space="preserve"> de sensores permite que </w:t>
-      </w:r>
-      <w:r>
-        <w:rPr>
-          <w:rFonts w:eastAsia="Arial"/>
-          <w:bCs/>
-          <w:color w:val="000000" w:themeColor="text1"/>
-          <w:sz w:val="24"/>
-          <w:szCs w:val="24"/>
-          <w:lang w:val="pt-BR"/>
-        </w:rPr>
-        <w:t>est</w:t>
-      </w:r>
-      <w:r>
-        <w:rPr>
-          <w:rFonts w:eastAsia="Arial"/>
-          <w:bCs/>
-          <w:color w:val="000000" w:themeColor="text1"/>
-          <w:sz w:val="24"/>
-          <w:szCs w:val="24"/>
-          <w:lang w:val="pt-BR"/>
-        </w:rPr>
-        <w:t>á</w:t>
-      </w:r>
-      <w:r>
-        <w:rPr>
-          <w:rFonts w:eastAsia="Arial"/>
-          <w:bCs/>
-          <w:color w:val="000000" w:themeColor="text1"/>
-          <w:sz w:val="24"/>
-          <w:szCs w:val="24"/>
-          <w:lang w:val="pt-BR"/>
-        </w:rPr>
-        <w:t xml:space="preserve"> se mantenha por mais tempo em condições adequadas, o que é inviável e custoso para ser realizado manualmente.</w:t>
-      </w:r>
-      <w:r>
-        <w:rPr>
-          <w:rFonts w:eastAsia="Arial"/>
-          <w:bCs/>
-          <w:color w:val="000000" w:themeColor="text1"/>
-          <w:sz w:val="24"/>
-          <w:szCs w:val="24"/>
-          <w:lang w:val="pt-BR"/>
-        </w:rPr>
-        <w:t xml:space="preserve"> </w:t>
-      </w:r>
-    </w:p>
-    <w:p>
-      <w:pPr>
-        <w:spacing w:line="360" w:lineRule="auto"/>
-        <w:ind w:right="71" w:firstLine="606"/>
-        <w:jc w:val="both"/>
-        <w:rPr>
-          <w:rFonts w:eastAsia="Arial"/>
-          <w:bCs/>
-          <w:color w:val="000000" w:themeColor="text1"/>
-          <w:sz w:val="24"/>
-          <w:szCs w:val="24"/>
-          <w:lang w:val="pt-BR"/>
-        </w:rPr>
-      </w:pPr>
-      <w:r>
-        <w:rPr>
-          <w:rFonts w:eastAsia="Arial"/>
-          <w:bCs/>
-          <w:color w:val="000000" w:themeColor="text1"/>
-          <w:sz w:val="24"/>
-          <w:szCs w:val="24"/>
-          <w:lang w:val="pt-BR"/>
-        </w:rPr>
-        <w:t>Diante do dilema entre o consumo hídrico e a utilização de água na irrigação, temos algumas alternativas que permite</w:t>
-      </w:r>
-      <w:r>
-        <w:rPr>
-          <w:rFonts w:eastAsia="Arial"/>
-          <w:bCs/>
-          <w:color w:val="000000" w:themeColor="text1"/>
-          <w:sz w:val="24"/>
-          <w:szCs w:val="24"/>
-          <w:lang w:val="pt-BR"/>
-        </w:rPr>
-        <w:t>m</w:t>
-      </w:r>
-      <w:r>
-        <w:rPr>
-          <w:rFonts w:eastAsia="Arial"/>
-          <w:bCs/>
-          <w:color w:val="000000" w:themeColor="text1"/>
-          <w:sz w:val="24"/>
-          <w:szCs w:val="24"/>
-          <w:lang w:val="pt-BR"/>
-        </w:rPr>
-        <w:t xml:space="preserve"> que a sustentabilidade possa ocorrer no meio agrícola. Uma delas é a automação, monitoramento e controle utilizando a tecnologia Arduino e a internet.</w:t>
-      </w:r>
-    </w:p>
-    <w:p>
-      <w:pPr>
-        <w:spacing w:line="360" w:lineRule="auto"/>
-        <w:ind w:right="71" w:firstLine="606"/>
-        <w:jc w:val="both"/>
-        <w:rPr>
-          <w:rFonts w:eastAsia="Arial"/>
-          <w:bCs/>
-          <w:color w:val="000000" w:themeColor="text1"/>
-          <w:sz w:val="24"/>
-          <w:szCs w:val="24"/>
-          <w:lang w:val="pt-BR"/>
-        </w:rPr>
-      </w:pPr>
-      <w:commentRangeStart w:id="0"/>
-      <w:r>
-        <w:rPr>
-          <w:rFonts w:eastAsia="Arial"/>
-          <w:bCs/>
-          <w:color w:val="000000" w:themeColor="text1"/>
-          <w:sz w:val="24"/>
-          <w:szCs w:val="24"/>
-          <w:lang w:val="pt-BR"/>
-        </w:rPr>
-        <w:t>Na comunidade</w:t>
-      </w:r>
-      <w:r>
-        <w:rPr>
-          <w:rFonts w:eastAsia="Arial"/>
-          <w:bCs/>
-          <w:color w:val="000000" w:themeColor="text1"/>
-          <w:sz w:val="24"/>
-          <w:szCs w:val="24"/>
-          <w:lang w:val="pt-BR"/>
-        </w:rPr>
-        <w:t>,</w:t>
-      </w:r>
-      <w:r>
-        <w:rPr>
-          <w:rFonts w:eastAsia="Arial"/>
-          <w:bCs/>
-          <w:color w:val="000000" w:themeColor="text1"/>
-          <w:sz w:val="24"/>
-          <w:szCs w:val="24"/>
-          <w:lang w:val="pt-BR"/>
-        </w:rPr>
-        <w:t xml:space="preserve"> há controvérsias entre o uso da tecnologia em prol da sustentabilidade</w:t>
-      </w:r>
-      <w:r>
-        <w:rPr>
-          <w:rFonts w:eastAsia="Arial"/>
-          <w:bCs/>
-          <w:color w:val="000000" w:themeColor="text1"/>
-          <w:sz w:val="24"/>
-          <w:szCs w:val="24"/>
-          <w:lang w:val="pt-BR"/>
-        </w:rPr>
-        <w:t xml:space="preserve"> na agricultura</w:t>
-      </w:r>
-      <w:r>
-        <w:rPr>
-          <w:rFonts w:eastAsia="Arial"/>
-          <w:bCs/>
-          <w:color w:val="000000" w:themeColor="text1"/>
-          <w:sz w:val="24"/>
-          <w:szCs w:val="24"/>
-          <w:lang w:val="pt-BR"/>
-        </w:rPr>
-        <w:t xml:space="preserve"> (RIYO, 2019)</w:t>
-      </w:r>
-      <w:r>
-        <w:rPr>
-          <w:rFonts w:eastAsia="Arial"/>
-          <w:bCs/>
-          <w:color w:val="000000" w:themeColor="text1"/>
-          <w:sz w:val="24"/>
-          <w:szCs w:val="24"/>
-          <w:lang w:val="pt-BR"/>
-        </w:rPr>
-        <w:t>, alguns censuram a sua utilização devido ao aumento do desemprego</w:t>
-      </w:r>
-      <w:r>
-        <w:rPr>
-          <w:rFonts w:eastAsia="Arial"/>
-          <w:bCs/>
-          <w:color w:val="000000" w:themeColor="text1"/>
-          <w:sz w:val="24"/>
-          <w:szCs w:val="24"/>
-          <w:lang w:val="pt-BR"/>
-        </w:rPr>
-        <w:t xml:space="preserve"> (</w:t>
-      </w:r>
-      <w:r>
-        <w:rPr>
-          <w:color w:val="000000" w:themeColor="text1"/>
-          <w:sz w:val="24"/>
-          <w:szCs w:val="24"/>
-          <w:lang w:val="pt-BR"/>
-        </w:rPr>
-        <w:t>CASEY</w:t>
-      </w:r>
-      <w:r>
-        <w:rPr>
-          <w:color w:val="000000" w:themeColor="text1"/>
-          <w:sz w:val="24"/>
-          <w:szCs w:val="24"/>
-          <w:lang w:val="pt-BR"/>
-        </w:rPr>
-        <w:t xml:space="preserve">; </w:t>
-      </w:r>
-      <w:r>
-        <w:rPr>
-          <w:color w:val="000000" w:themeColor="text1"/>
-          <w:sz w:val="24"/>
-          <w:szCs w:val="24"/>
-          <w:lang w:val="pt-BR"/>
-        </w:rPr>
-        <w:t>SMITH</w:t>
-      </w:r>
-      <w:r>
-        <w:rPr>
-          <w:color w:val="000000" w:themeColor="text1"/>
-          <w:sz w:val="24"/>
-          <w:szCs w:val="24"/>
-          <w:lang w:val="pt-BR"/>
-        </w:rPr>
-        <w:t>, 2020</w:t>
-      </w:r>
-      <w:r>
-        <w:rPr>
-          <w:rFonts w:eastAsia="Arial"/>
-          <w:bCs/>
-          <w:color w:val="000000" w:themeColor="text1"/>
-          <w:sz w:val="24"/>
-          <w:szCs w:val="24"/>
-          <w:lang w:val="pt-BR"/>
-        </w:rPr>
-        <w:t>) e</w:t>
-      </w:r>
-      <w:r>
-        <w:rPr>
-          <w:rFonts w:eastAsia="Arial"/>
-          <w:bCs/>
-          <w:color w:val="000000" w:themeColor="text1"/>
-          <w:sz w:val="24"/>
-          <w:szCs w:val="24"/>
-          <w:lang w:val="pt-BR"/>
-        </w:rPr>
-        <w:t xml:space="preserve"> outros alegam que as máquinas vieram para auxiliar</w:t>
-      </w:r>
-      <w:r>
-        <w:rPr>
-          <w:rFonts w:eastAsia="Arial"/>
-          <w:bCs/>
-          <w:color w:val="000000" w:themeColor="text1"/>
-          <w:sz w:val="24"/>
-          <w:szCs w:val="24"/>
-          <w:lang w:val="pt-BR"/>
-        </w:rPr>
-        <w:t>,</w:t>
-      </w:r>
-      <w:r>
-        <w:rPr>
-          <w:rFonts w:eastAsia="Arial"/>
-          <w:bCs/>
-          <w:color w:val="000000" w:themeColor="text1"/>
-          <w:sz w:val="24"/>
-          <w:szCs w:val="24"/>
-          <w:lang w:val="pt-BR"/>
-        </w:rPr>
-        <w:t xml:space="preserve"> permitindo que os produtores possam tomar as melhores decisões </w:t>
-      </w:r>
-      <w:r>
-        <w:rPr>
-          <w:rFonts w:eastAsia="Arial"/>
-          <w:bCs/>
-          <w:color w:val="000000" w:themeColor="text1"/>
-          <w:sz w:val="24"/>
-          <w:szCs w:val="24"/>
-          <w:lang w:val="pt-BR"/>
-        </w:rPr>
-        <w:t xml:space="preserve">sobre </w:t>
-      </w:r>
-      <w:r>
-        <w:rPr>
-          <w:rFonts w:eastAsia="Arial"/>
-          <w:bCs/>
-          <w:color w:val="000000" w:themeColor="text1"/>
-          <w:sz w:val="24"/>
-          <w:szCs w:val="24"/>
-          <w:lang w:val="pt-BR"/>
-        </w:rPr>
-        <w:t>a utilização d</w:t>
-      </w:r>
-      <w:r>
-        <w:rPr>
-          <w:rFonts w:eastAsia="Arial"/>
-          <w:bCs/>
-          <w:color w:val="000000" w:themeColor="text1"/>
-          <w:sz w:val="24"/>
-          <w:szCs w:val="24"/>
-          <w:lang w:val="pt-BR"/>
-        </w:rPr>
-        <w:t>a</w:t>
-      </w:r>
-      <w:r>
-        <w:rPr>
-          <w:rFonts w:eastAsia="Arial"/>
-          <w:bCs/>
-          <w:color w:val="000000" w:themeColor="text1"/>
-          <w:sz w:val="24"/>
-          <w:szCs w:val="24"/>
-          <w:lang w:val="pt-BR"/>
-        </w:rPr>
-        <w:t xml:space="preserve"> água (MOORE, </w:t>
-      </w:r>
-      <w:r>
-        <w:rPr>
-          <w:rFonts w:eastAsia="Arial"/>
-          <w:bCs/>
-          <w:color w:val="000000" w:themeColor="text1"/>
-          <w:sz w:val="24"/>
-          <w:szCs w:val="24"/>
-          <w:lang w:val="pt-BR"/>
-        </w:rPr>
-        <w:t>2020</w:t>
-      </w:r>
-      <w:r>
-        <w:rPr>
-          <w:rFonts w:eastAsia="Arial"/>
-          <w:bCs/>
-          <w:color w:val="000000" w:themeColor="text1"/>
-          <w:sz w:val="24"/>
-          <w:szCs w:val="24"/>
-          <w:lang w:val="pt-BR"/>
-        </w:rPr>
-        <w:t>)</w:t>
-      </w:r>
-      <w:r>
-        <w:rPr>
-          <w:rFonts w:eastAsia="Arial"/>
-          <w:bCs/>
-          <w:color w:val="000000" w:themeColor="text1"/>
-          <w:sz w:val="24"/>
-          <w:szCs w:val="24"/>
-          <w:lang w:val="pt-BR"/>
-        </w:rPr>
-        <w:t>.</w:t>
-      </w:r>
-      <w:commentRangeEnd w:id="0"/>
-      <w:r>
-        <w:rPr>
-          <w:rStyle w:val="Refdecomentrio"/>
-        </w:rPr>
-        <w:commentReference w:id="0"/>
-      </w:r>
-    </w:p>
-    <w:p>
-      <w:pPr>
-        <w:spacing w:line="360" w:lineRule="auto"/>
-        <w:ind w:right="71" w:firstLine="606"/>
+        <w:ind w:right="71" w:firstLine="709"/>
         <w:jc w:val="both"/>
         <w:rPr>
           <w:rFonts w:eastAsia="Arial"/>
@@ -2038,68 +2009,68 @@
         <w:rPr>
           <w:color w:val="000000"/>
         </w:rPr>
-        <w:t xml:space="preserve">na </w:t>
+        <w:t xml:space="preserve">na confecção da maquete. </w:t>
+      </w:r>
+      <w:r>
+        <w:rPr>
+          <w:color w:val="000000"/>
+        </w:rPr>
+        <w:t>Nesse cenário</w:t>
+      </w:r>
+      <w:r>
+        <w:rPr>
+          <w:color w:val="000000"/>
+        </w:rPr>
+        <w:t>,</w:t>
+      </w:r>
+      <w:r>
+        <w:rPr>
+          <w:color w:val="000000"/>
+        </w:rPr>
+        <w:t xml:space="preserve"> Marconi e Lakatos</w:t>
+      </w:r>
+      <w:r>
+        <w:rPr>
+          <w:color w:val="000000"/>
+        </w:rPr>
+        <w:t xml:space="preserve"> </w:t>
+      </w:r>
+      <w:r>
+        <w:rPr>
+          <w:color w:val="000000"/>
+        </w:rPr>
+        <w:t>(2017)</w:t>
+      </w:r>
+      <w:r>
+        <w:rPr>
+          <w:color w:val="000000"/>
+        </w:rPr>
+        <w:t>,</w:t>
+      </w:r>
+      <w:r>
+        <w:rPr>
+          <w:color w:val="000000"/>
+        </w:rPr>
+        <w:t xml:space="preserve"> enfatiza</w:t>
+      </w:r>
+      <w:r>
+        <w:rPr>
+          <w:color w:val="000000"/>
+        </w:rPr>
+        <w:t>m</w:t>
+      </w:r>
+      <w:r>
+        <w:rPr>
+          <w:color w:val="000000"/>
+        </w:rPr>
+        <w:t xml:space="preserve"> que um experimento deve ser tratado como um processo da formulação ou verificação de uma teoria, a </w:t>
       </w:r>
       <w:r>
         <w:rPr>
           <w:color w:val="000000"/>
         </w:rPr>
         <w:lastRenderedPageBreak/>
-        <w:t xml:space="preserve">confecção da maquete. </w:t>
-      </w:r>
-      <w:r>
-        <w:rPr>
-          <w:color w:val="000000"/>
-        </w:rPr>
-        <w:t>Nesse cenário</w:t>
-      </w:r>
-      <w:r>
-        <w:rPr>
-          <w:color w:val="000000"/>
-        </w:rPr>
-        <w:t>,</w:t>
-      </w:r>
-      <w:r>
-        <w:rPr>
-          <w:color w:val="000000"/>
-        </w:rPr>
-        <w:t xml:space="preserve"> Marconi e Lakatos</w:t>
-      </w:r>
-      <w:r>
-        <w:rPr>
-          <w:color w:val="000000"/>
-        </w:rPr>
-        <w:t xml:space="preserve"> </w:t>
-      </w:r>
-      <w:r>
-        <w:rPr>
-          <w:color w:val="000000"/>
-        </w:rPr>
-        <w:t>(2017)</w:t>
-      </w:r>
-      <w:r>
-        <w:rPr>
-          <w:color w:val="000000"/>
-        </w:rPr>
-        <w:t>,</w:t>
-      </w:r>
-      <w:r>
-        <w:rPr>
-          <w:color w:val="000000"/>
-        </w:rPr>
-        <w:t xml:space="preserve"> enfatiza</w:t>
-      </w:r>
-      <w:r>
-        <w:rPr>
-          <w:color w:val="000000"/>
-        </w:rPr>
-        <w:t>m</w:t>
-      </w:r>
-      <w:r>
-        <w:rPr>
-          <w:color w:val="000000"/>
-        </w:rPr>
-        <w:t xml:space="preserve"> que um experimento deve ser tratado como um processo da formulação ou verificação de uma teoria, a fim de que ofereça os resultados válidos, ele deve ser propriamente organizado e controlado ou, pelo menos, </w:t>
+        <w:t xml:space="preserve">fim de que ofereça os resultados válidos, ele deve ser propriamente organizado e controlado ou, pelo menos, </w:t>
       </w:r>
       <w:r>
         <w:rPr>
@@ -2956,68 +2927,66 @@
           <w:shd w:val="clear" w:color="auto" w:fill="FFFFFF"/>
           <w:lang w:val="pt-BR"/>
         </w:rPr>
+        <w:t xml:space="preserve"> (HTTP)</w:t>
+      </w:r>
+      <w:r>
+        <w:rPr>
+          <w:rStyle w:val="Refdenotaderodap"/>
+          <w:sz w:val="24"/>
+          <w:szCs w:val="24"/>
+          <w:lang w:val="pt-BR"/>
+        </w:rPr>
         <w:t xml:space="preserve"> </w:t>
       </w:r>
       <w:r>
         <w:rPr>
-          <w:color w:val="222222"/>
-          <w:sz w:val="24"/>
-          <w:szCs w:val="24"/>
-          <w:shd w:val="clear" w:color="auto" w:fill="FFFFFF"/>
+          <w:rStyle w:val="Refdenotaderodap"/>
+          <w:sz w:val="24"/>
+          <w:szCs w:val="24"/>
+          <w:lang w:val="pt-BR"/>
+        </w:rPr>
+        <w:footnoteReference w:id="4"/>
+      </w:r>
+      <w:r>
+        <w:rPr>
+          <w:sz w:val="24"/>
+          <w:szCs w:val="24"/>
+          <w:lang w:val="pt-BR"/>
+        </w:rPr>
+        <w:t xml:space="preserve"> </w:t>
+      </w:r>
+      <w:r>
+        <w:rPr>
+          <w:sz w:val="24"/>
+          <w:szCs w:val="24"/>
+          <w:lang w:val="pt-BR"/>
+        </w:rPr>
+        <w:t xml:space="preserve">para requisições que necessitam de </w:t>
+      </w:r>
+      <w:r>
+        <w:rPr>
+          <w:sz w:val="24"/>
+          <w:szCs w:val="24"/>
+          <w:lang w:val="pt-BR"/>
+        </w:rPr>
+        <w:t>mais precisão e confiabilidade</w:t>
+      </w:r>
+      <w:r>
+        <w:rPr>
+          <w:sz w:val="24"/>
+          <w:szCs w:val="24"/>
+          <w:lang w:val="pt-BR"/>
+        </w:rPr>
+        <w:t xml:space="preserve">, onde é aberto uma </w:t>
+      </w:r>
+      <w:r>
+        <w:rPr>
+          <w:sz w:val="24"/>
+          <w:szCs w:val="24"/>
           <w:lang w:val="pt-BR"/>
         </w:rPr>
         <w:lastRenderedPageBreak/>
-        <w:t>(HTTP)</w:t>
-      </w:r>
-      <w:r>
-        <w:rPr>
-          <w:rStyle w:val="Refdenotaderodap"/>
-          <w:sz w:val="24"/>
-          <w:szCs w:val="24"/>
-          <w:lang w:val="pt-BR"/>
-        </w:rPr>
-        <w:t xml:space="preserve"> </w:t>
-      </w:r>
-      <w:r>
-        <w:rPr>
-          <w:rStyle w:val="Refdenotaderodap"/>
-          <w:sz w:val="24"/>
-          <w:szCs w:val="24"/>
-          <w:lang w:val="pt-BR"/>
-        </w:rPr>
-        <w:footnoteReference w:id="4"/>
-      </w:r>
-      <w:r>
-        <w:rPr>
-          <w:sz w:val="24"/>
-          <w:szCs w:val="24"/>
-          <w:lang w:val="pt-BR"/>
-        </w:rPr>
-        <w:t xml:space="preserve"> </w:t>
-      </w:r>
-      <w:r>
-        <w:rPr>
-          <w:sz w:val="24"/>
-          <w:szCs w:val="24"/>
-          <w:lang w:val="pt-BR"/>
-        </w:rPr>
-        <w:t xml:space="preserve">para requisições que necessitam de </w:t>
-      </w:r>
-      <w:r>
-        <w:rPr>
-          <w:sz w:val="24"/>
-          <w:szCs w:val="24"/>
-          <w:lang w:val="pt-BR"/>
-        </w:rPr>
-        <w:t>mais precisão e confiabilidade</w:t>
-      </w:r>
-      <w:r>
-        <w:rPr>
-          <w:sz w:val="24"/>
-          <w:szCs w:val="24"/>
-          <w:lang w:val="pt-BR"/>
-        </w:rPr>
-        <w:t>, onde é aberto uma conexão por requisição</w:t>
+        <w:t>conexão por requisição</w:t>
       </w:r>
       <w:r>
         <w:rPr>
@@ -3700,7 +3669,7 @@
           <w:color w:val="000000"/>
           <w:szCs w:val="24"/>
         </w:rPr>
-        <w:t xml:space="preserve">evido ao aumento do preço dos terrenos e aos elevados custos para realizar as práticas agrícolas, os produtores foram levados a adotar um </w:t>
+        <w:t>evido ao aumento do preço dos terrenos e aos elevados custos para realizar as práticas agrícolas, os produtores foram levados a adotar um meio de intensificar a colheita</w:t>
       </w:r>
       <w:r>
         <w:rPr>
@@ -3708,8 +3677,70 @@
           <w:color w:val="000000"/>
           <w:szCs w:val="24"/>
         </w:rPr>
+        <w:t>,</w:t>
+      </w:r>
+      <w:r>
+        <w:rPr>
+          <w:rFonts w:cs="DejaVu Sans"/>
+          <w:color w:val="000000"/>
+          <w:szCs w:val="24"/>
+        </w:rPr>
+        <w:t xml:space="preserve"> sem depender somente das chuvas nos períodos convenientes. Por estes fatores, os produtores </w:t>
+      </w:r>
+      <w:r>
+        <w:rPr>
+          <w:rFonts w:cs="DejaVu Sans"/>
+          <w:color w:val="000000"/>
+          <w:szCs w:val="24"/>
+        </w:rPr>
+        <w:t xml:space="preserve">passaram a </w:t>
+      </w:r>
+      <w:r>
+        <w:rPr>
+          <w:rFonts w:cs="DejaVu Sans"/>
+          <w:color w:val="000000"/>
+          <w:szCs w:val="24"/>
+        </w:rPr>
+        <w:t>tratar</w:t>
+      </w:r>
+      <w:r>
+        <w:rPr>
+          <w:rFonts w:cs="DejaVu Sans"/>
+          <w:color w:val="000000"/>
+          <w:szCs w:val="24"/>
+        </w:rPr>
+        <w:t xml:space="preserve"> esta</w:t>
+      </w:r>
+      <w:r>
+        <w:rPr>
+          <w:rFonts w:cs="DejaVu Sans"/>
+          <w:color w:val="000000"/>
+          <w:szCs w:val="24"/>
+        </w:rPr>
+        <w:t xml:space="preserve"> técnica</w:t>
+      </w:r>
+      <w:r>
+        <w:rPr>
+          <w:rFonts w:cs="DejaVu Sans"/>
+          <w:color w:val="000000"/>
+          <w:szCs w:val="24"/>
+        </w:rPr>
+        <w:t xml:space="preserve"> </w:t>
+      </w:r>
+      <w:r>
+        <w:rPr>
+          <w:rFonts w:cs="DejaVu Sans"/>
+          <w:color w:val="000000"/>
+          <w:szCs w:val="24"/>
+        </w:rPr>
+        <w:t xml:space="preserve">como um “[...] </w:t>
+      </w:r>
+      <w:r>
+        <w:t xml:space="preserve">um fator </w:t>
+      </w:r>
+      <w:r>
         <w:lastRenderedPageBreak/>
-        <w:t>meio de intensificar a colheita</w:t>
+        <w:t>importante pois possibilita o aumento da produtividade da cultura, obtendo assim um produto de maior qualidade e com melhores custos</w:t>
       </w:r>
       <w:r>
         <w:rPr>
@@ -3717,7 +3748,7 @@
           <w:color w:val="000000"/>
           <w:szCs w:val="24"/>
         </w:rPr>
-        <w:t>,</w:t>
+        <w:t xml:space="preserve"> </w:t>
       </w:r>
       <w:r>
         <w:rPr>
@@ -3725,7 +3756,16 @@
           <w:color w:val="000000"/>
           <w:szCs w:val="24"/>
         </w:rPr>
-        <w:t xml:space="preserve"> sem depender somente das chuvas nos períodos convenientes. Por estes fatores, os produtores </w:t>
+        <w:t>“(</w:t>
+      </w:r>
+      <w:r>
+        <w:rPr>
+          <w:rStyle w:val="LinkdaInternet"/>
+          <w:color w:val="000000" w:themeColor="text1"/>
+          <w:szCs w:val="24"/>
+          <w:u w:val="none"/>
+        </w:rPr>
+        <w:t>GOMES; ROLAND, 2018</w:t>
       </w:r>
       <w:r>
         <w:rPr>
@@ -3733,7 +3773,7 @@
           <w:color w:val="000000"/>
           <w:szCs w:val="24"/>
         </w:rPr>
-        <w:t xml:space="preserve">passaram a </w:t>
+        <w:t>)</w:t>
       </w:r>
       <w:r>
         <w:rPr>
@@ -3741,7 +3781,7 @@
           <w:color w:val="000000"/>
           <w:szCs w:val="24"/>
         </w:rPr>
-        <w:t>tratar</w:t>
+        <w:t>, sendo u</w:t>
       </w:r>
       <w:r>
         <w:rPr>
@@ -3749,7 +3789,7 @@
           <w:color w:val="000000"/>
           <w:szCs w:val="24"/>
         </w:rPr>
-        <w:t xml:space="preserve"> esta</w:t>
+        <w:t xml:space="preserve">m meio seguro </w:t>
       </w:r>
       <w:r>
         <w:rPr>
@@ -3757,7 +3797,7 @@
           <w:color w:val="000000"/>
           <w:szCs w:val="24"/>
         </w:rPr>
-        <w:t xml:space="preserve"> técnica</w:t>
+        <w:t>para</w:t>
       </w:r>
       <w:r>
         <w:rPr>
@@ -3765,67 +3805,7 @@
           <w:color w:val="000000"/>
           <w:szCs w:val="24"/>
         </w:rPr>
-        <w:t xml:space="preserve"> </w:t>
-      </w:r>
-      <w:r>
-        <w:rPr>
-          <w:rFonts w:cs="DejaVu Sans"/>
-          <w:color w:val="000000"/>
-          <w:szCs w:val="24"/>
-        </w:rPr>
-        <w:t xml:space="preserve">como um “[...] </w:t>
-      </w:r>
-      <w:r>
-        <w:t>um fator importante pois possibilita o aumento da produtividade da cultura, obtendo assim um produto de maior qualidade e com melhores custos</w:t>
-      </w:r>
-      <w:r>
-        <w:rPr>
-          <w:rFonts w:cs="DejaVu Sans"/>
-          <w:color w:val="000000"/>
-          <w:szCs w:val="24"/>
-        </w:rPr>
-        <w:t xml:space="preserve"> </w:t>
-      </w:r>
-      <w:r>
-        <w:rPr>
-          <w:rFonts w:cs="DejaVu Sans"/>
-          <w:color w:val="000000"/>
-          <w:szCs w:val="24"/>
-        </w:rPr>
-        <w:t>“(</w:t>
-      </w:r>
-      <w:r>
-        <w:rPr>
-          <w:rStyle w:val="LinkdaInternet"/>
-          <w:color w:val="000000" w:themeColor="text1"/>
-          <w:szCs w:val="24"/>
-          <w:u w:val="none"/>
-        </w:rPr>
-        <w:t>GOMES; ROLAND, 2018</w:t>
-      </w:r>
-      <w:r>
-        <w:rPr>
-          <w:rFonts w:cs="DejaVu Sans"/>
-          <w:color w:val="000000"/>
-          <w:szCs w:val="24"/>
-        </w:rPr>
-        <w:t>)</w:t>
-      </w:r>
-      <w:r>
-        <w:rPr>
-          <w:rFonts w:cs="DejaVu Sans"/>
-          <w:color w:val="000000"/>
-          <w:szCs w:val="24"/>
-        </w:rPr>
-        <w:t>, sendo u</w:t>
-      </w:r>
-      <w:r>
-        <w:rPr>
-          <w:rFonts w:cs="DejaVu Sans"/>
-          <w:color w:val="000000"/>
-          <w:szCs w:val="24"/>
-        </w:rPr>
-        <w:t>m meio mais seguro de que a produção não seja perdida devido à falta de água.</w:t>
+        <w:t xml:space="preserve"> que a produção não seja perdida devido à falta de água.</w:t>
       </w:r>
       <w:r>
         <w:rPr>
@@ -4599,7 +4579,6 @@
         </w:rPr>
         <w:t>OOGLE, 2021)</w:t>
       </w:r>
-      <w:commentRangeStart w:id="8"/>
       <w:r>
         <w:rPr>
           <w:color w:val="000000"/>
@@ -4609,7 +4588,307 @@
         </w:rPr>
         <w:t>.</w:t>
       </w:r>
-      <w:commentRangeEnd w:id="8"/>
+    </w:p>
+    <w:p>
+      <w:pPr>
+        <w:spacing w:line="360" w:lineRule="auto"/>
+        <w:ind w:firstLine="708"/>
+        <w:jc w:val="both"/>
+        <w:rPr>
+          <w:color w:val="000000"/>
+          <w:sz w:val="24"/>
+          <w:szCs w:val="24"/>
+          <w:lang w:val="pt-BR"/>
+        </w:rPr>
+      </w:pPr>
+      <w:r>
+        <w:rPr>
+          <w:color w:val="000000"/>
+          <w:sz w:val="24"/>
+          <w:szCs w:val="24"/>
+          <w:lang w:val="pt-BR"/>
+        </w:rPr>
+        <w:t>A</w:t>
+      </w:r>
+      <w:r>
+        <w:rPr>
+          <w:color w:val="000000"/>
+          <w:sz w:val="24"/>
+          <w:szCs w:val="24"/>
+          <w:lang w:val="pt-BR"/>
+        </w:rPr>
+        <w:t>tualmente</w:t>
+      </w:r>
+      <w:r>
+        <w:rPr>
+          <w:color w:val="000000"/>
+          <w:sz w:val="24"/>
+          <w:szCs w:val="24"/>
+          <w:lang w:val="pt-BR"/>
+        </w:rPr>
+        <w:t xml:space="preserve">, </w:t>
+      </w:r>
+      <w:r>
+        <w:rPr>
+          <w:color w:val="000000"/>
+          <w:sz w:val="24"/>
+          <w:szCs w:val="24"/>
+          <w:lang w:val="pt-BR"/>
+        </w:rPr>
+        <w:t xml:space="preserve">o Android não está embutido apenas nos celulares e </w:t>
+      </w:r>
+      <w:r>
+        <w:rPr>
+          <w:i/>
+          <w:iCs/>
+          <w:color w:val="000000"/>
+          <w:sz w:val="24"/>
+          <w:szCs w:val="24"/>
+          <w:lang w:val="pt-BR"/>
+        </w:rPr>
+        <w:t>tablets</w:t>
+      </w:r>
+      <w:r>
+        <w:rPr>
+          <w:color w:val="000000"/>
+          <w:sz w:val="24"/>
+          <w:szCs w:val="24"/>
+          <w:lang w:val="pt-BR"/>
+        </w:rPr>
+        <w:t xml:space="preserve">, mas também em automóveis, aparelhos de TV, relógios, eletrodomésticos e vários outros dispositivos (MYMOB, 2020). </w:t>
+      </w:r>
+      <w:r>
+        <w:rPr>
+          <w:color w:val="000000"/>
+          <w:sz w:val="24"/>
+          <w:szCs w:val="24"/>
+          <w:lang w:val="pt-BR"/>
+        </w:rPr>
+        <w:t xml:space="preserve">A sua expansão em massa está ligada diretamente a </w:t>
+      </w:r>
+      <w:proofErr w:type="spellStart"/>
+      <w:r>
+        <w:rPr>
+          <w:i/>
+          <w:iCs/>
+          <w:color w:val="000000"/>
+          <w:sz w:val="24"/>
+          <w:szCs w:val="24"/>
+          <w:lang w:val="pt-BR"/>
+        </w:rPr>
+        <w:t>IoT</w:t>
+      </w:r>
+      <w:proofErr w:type="spellEnd"/>
+      <w:r>
+        <w:rPr>
+          <w:rStyle w:val="Refdenotaderodap"/>
+          <w:color w:val="000000"/>
+          <w:sz w:val="24"/>
+          <w:szCs w:val="24"/>
+          <w:lang w:val="pt-BR"/>
+        </w:rPr>
+        <w:footnoteReference w:id="7"/>
+      </w:r>
+      <w:r>
+        <w:rPr>
+          <w:color w:val="000000"/>
+          <w:sz w:val="24"/>
+          <w:szCs w:val="24"/>
+          <w:lang w:val="pt-BR"/>
+        </w:rPr>
+        <w:t xml:space="preserve">, </w:t>
+      </w:r>
+      <w:r>
+        <w:rPr>
+          <w:color w:val="000000"/>
+          <w:sz w:val="24"/>
+          <w:szCs w:val="24"/>
+          <w:lang w:val="pt-BR"/>
+        </w:rPr>
+        <w:t>onde a</w:t>
+      </w:r>
+      <w:r>
+        <w:rPr>
+          <w:color w:val="000000"/>
+          <w:sz w:val="24"/>
+          <w:szCs w:val="24"/>
+          <w:lang w:val="pt-BR"/>
+        </w:rPr>
+        <w:t xml:space="preserve"> </w:t>
+      </w:r>
+      <w:proofErr w:type="spellStart"/>
+      <w:r>
+        <w:rPr>
+          <w:color w:val="000000"/>
+          <w:sz w:val="24"/>
+          <w:szCs w:val="24"/>
+          <w:lang w:val="pt-BR"/>
+        </w:rPr>
+        <w:t>M</w:t>
+      </w:r>
+      <w:r>
+        <w:rPr>
+          <w:color w:val="000000"/>
+          <w:sz w:val="24"/>
+          <w:szCs w:val="24"/>
+          <w:lang w:val="pt-BR"/>
+        </w:rPr>
+        <w:t>yMob</w:t>
+      </w:r>
+      <w:proofErr w:type="spellEnd"/>
+      <w:r>
+        <w:rPr>
+          <w:color w:val="000000"/>
+          <w:sz w:val="24"/>
+          <w:szCs w:val="24"/>
+          <w:lang w:val="pt-BR"/>
+        </w:rPr>
+        <w:t xml:space="preserve"> (2020</w:t>
+      </w:r>
+      <w:r>
+        <w:rPr>
+          <w:color w:val="000000"/>
+          <w:sz w:val="24"/>
+          <w:szCs w:val="24"/>
+          <w:lang w:val="pt-BR"/>
+        </w:rPr>
+        <w:t>, p. 3</w:t>
+      </w:r>
+      <w:r>
+        <w:rPr>
+          <w:color w:val="000000"/>
+          <w:sz w:val="24"/>
+          <w:szCs w:val="24"/>
+          <w:lang w:val="pt-BR"/>
+        </w:rPr>
+        <w:t>)</w:t>
+      </w:r>
+      <w:r>
+        <w:rPr>
+          <w:color w:val="000000"/>
+          <w:sz w:val="24"/>
+          <w:szCs w:val="24"/>
+          <w:lang w:val="pt-BR"/>
+        </w:rPr>
+        <w:t xml:space="preserve"> </w:t>
+      </w:r>
+      <w:r>
+        <w:rPr>
+          <w:color w:val="000000"/>
+          <w:sz w:val="24"/>
+          <w:szCs w:val="24"/>
+          <w:lang w:val="pt-BR"/>
+        </w:rPr>
+        <w:t>aponta</w:t>
+      </w:r>
+      <w:r>
+        <w:rPr>
+          <w:color w:val="000000"/>
+          <w:sz w:val="24"/>
+          <w:szCs w:val="24"/>
+          <w:lang w:val="pt-BR"/>
+        </w:rPr>
+        <w:t xml:space="preserve"> que</w:t>
+      </w:r>
+      <w:r>
+        <w:rPr>
+          <w:color w:val="000000"/>
+          <w:sz w:val="24"/>
+          <w:szCs w:val="24"/>
+          <w:lang w:val="pt-BR"/>
+        </w:rPr>
+        <w:t xml:space="preserve"> </w:t>
+      </w:r>
+      <w:r>
+        <w:rPr>
+          <w:color w:val="000000"/>
+          <w:sz w:val="24"/>
+          <w:szCs w:val="24"/>
+          <w:lang w:val="pt-BR"/>
+        </w:rPr>
+        <w:t>“</w:t>
+      </w:r>
+      <w:r>
+        <w:rPr>
+          <w:sz w:val="24"/>
+          <w:szCs w:val="24"/>
+          <w:shd w:val="clear" w:color="auto" w:fill="FFFFFF"/>
+          <w:lang w:val="pt-BR"/>
+        </w:rPr>
+        <w:t>O aumento na demanda por dispositivos compatíveis com a chamada Internet das Coisas faz com que o sistema seja uma alternativa viável para centenas de outros equipamentos que precisam se conectar à rede</w:t>
+      </w:r>
+      <w:r>
+        <w:rPr>
+          <w:sz w:val="24"/>
+          <w:szCs w:val="24"/>
+          <w:shd w:val="clear" w:color="auto" w:fill="FFFFFF"/>
+          <w:lang w:val="pt-BR"/>
+        </w:rPr>
+        <w:t>”</w:t>
+      </w:r>
+      <w:r>
+        <w:rPr>
+          <w:sz w:val="24"/>
+          <w:szCs w:val="24"/>
+          <w:shd w:val="clear" w:color="auto" w:fill="FFFFFF"/>
+          <w:lang w:val="pt-BR"/>
+        </w:rPr>
+        <w:t>.</w:t>
+      </w:r>
+      <w:r>
+        <w:rPr>
+          <w:sz w:val="24"/>
+          <w:szCs w:val="24"/>
+          <w:shd w:val="clear" w:color="auto" w:fill="FFFFFF"/>
+          <w:lang w:val="pt-BR"/>
+        </w:rPr>
+        <w:t xml:space="preserve"> </w:t>
+      </w:r>
+      <w:r>
+        <w:rPr>
+          <w:sz w:val="24"/>
+          <w:szCs w:val="24"/>
+          <w:shd w:val="clear" w:color="auto" w:fill="FFFFFF"/>
+          <w:lang w:val="pt-BR"/>
+        </w:rPr>
+        <w:t>Logo</w:t>
+      </w:r>
+      <w:r>
+        <w:rPr>
+          <w:sz w:val="24"/>
+          <w:szCs w:val="24"/>
+          <w:shd w:val="clear" w:color="auto" w:fill="FFFFFF"/>
+          <w:lang w:val="pt-BR"/>
+        </w:rPr>
+        <w:t xml:space="preserve">, estima-se que a presença </w:t>
+      </w:r>
+      <w:r>
+        <w:rPr>
+          <w:sz w:val="24"/>
+          <w:szCs w:val="24"/>
+          <w:shd w:val="clear" w:color="auto" w:fill="FFFFFF"/>
+          <w:lang w:val="pt-BR"/>
+        </w:rPr>
+        <w:t>do Android nos dispositivos eletrônicos</w:t>
+      </w:r>
+      <w:r>
+        <w:rPr>
+          <w:sz w:val="24"/>
+          <w:szCs w:val="24"/>
+          <w:shd w:val="clear" w:color="auto" w:fill="FFFFFF"/>
+          <w:lang w:val="pt-BR"/>
+        </w:rPr>
+        <w:t xml:space="preserve"> seja cada vez maior </w:t>
+      </w:r>
+      <w:r>
+        <w:rPr>
+          <w:sz w:val="24"/>
+          <w:szCs w:val="24"/>
+          <w:shd w:val="clear" w:color="auto" w:fill="FFFFFF"/>
+          <w:lang w:val="pt-BR"/>
+        </w:rPr>
+        <w:t>no dia a dia das pessoas.</w:t>
+      </w:r>
     </w:p>
     <w:p>
       <w:pPr>
@@ -4631,291 +4910,6 @@
         </w:rPr>
         <w:tab/>
       </w:r>
-      <w:r>
-        <w:rPr>
-          <w:rStyle w:val="Refdecomentrio"/>
-        </w:rPr>
-        <w:commentReference w:id="8"/>
-      </w:r>
-      <w:r>
-        <w:rPr>
-          <w:color w:val="000000"/>
-          <w:sz w:val="24"/>
-          <w:szCs w:val="24"/>
-          <w:lang w:val="pt-BR"/>
-        </w:rPr>
-        <w:t>Atualmente</w:t>
-      </w:r>
-      <w:r>
-        <w:rPr>
-          <w:color w:val="000000"/>
-          <w:sz w:val="24"/>
-          <w:szCs w:val="24"/>
-          <w:lang w:val="pt-BR"/>
-        </w:rPr>
-        <w:t xml:space="preserve">, </w:t>
-      </w:r>
-      <w:r>
-        <w:rPr>
-          <w:color w:val="000000"/>
-          <w:sz w:val="24"/>
-          <w:szCs w:val="24"/>
-          <w:lang w:val="pt-BR"/>
-        </w:rPr>
-        <w:t xml:space="preserve">o Android não está embutido apenas nos celulares e </w:t>
-      </w:r>
-      <w:r>
-        <w:rPr>
-          <w:i/>
-          <w:iCs/>
-          <w:color w:val="000000"/>
-          <w:sz w:val="24"/>
-          <w:szCs w:val="24"/>
-          <w:lang w:val="pt-BR"/>
-        </w:rPr>
-        <w:t>tablets</w:t>
-      </w:r>
-      <w:r>
-        <w:rPr>
-          <w:color w:val="000000"/>
-          <w:sz w:val="24"/>
-          <w:szCs w:val="24"/>
-          <w:lang w:val="pt-BR"/>
-        </w:rPr>
-        <w:t xml:space="preserve">, mas também em automóveis, aparelhos de TV, relógios, eletrodomésticos e vários outros dispositivos (MYMOB, 2020). </w:t>
-      </w:r>
-      <w:r>
-        <w:rPr>
-          <w:color w:val="000000"/>
-          <w:sz w:val="24"/>
-          <w:szCs w:val="24"/>
-          <w:lang w:val="pt-BR"/>
-        </w:rPr>
-        <w:t xml:space="preserve">A sua expansão em massa está ligada diretamente a </w:t>
-      </w:r>
-      <w:proofErr w:type="spellStart"/>
-      <w:r>
-        <w:rPr>
-          <w:i/>
-          <w:iCs/>
-          <w:color w:val="000000"/>
-          <w:sz w:val="24"/>
-          <w:szCs w:val="24"/>
-          <w:lang w:val="pt-BR"/>
-        </w:rPr>
-        <w:t>IoT</w:t>
-      </w:r>
-      <w:proofErr w:type="spellEnd"/>
-      <w:r>
-        <w:rPr>
-          <w:rStyle w:val="Refdenotaderodap"/>
-          <w:color w:val="000000"/>
-          <w:sz w:val="24"/>
-          <w:szCs w:val="24"/>
-          <w:lang w:val="pt-BR"/>
-        </w:rPr>
-        <w:footnoteReference w:id="7"/>
-      </w:r>
-      <w:r>
-        <w:rPr>
-          <w:color w:val="000000"/>
-          <w:sz w:val="24"/>
-          <w:szCs w:val="24"/>
-          <w:lang w:val="pt-BR"/>
-        </w:rPr>
-        <w:t xml:space="preserve">, </w:t>
-      </w:r>
-      <w:r>
-        <w:rPr>
-          <w:color w:val="000000"/>
-          <w:sz w:val="24"/>
-          <w:szCs w:val="24"/>
-          <w:lang w:val="pt-BR"/>
-        </w:rPr>
-        <w:t>onde a</w:t>
-      </w:r>
-      <w:r>
-        <w:rPr>
-          <w:color w:val="000000"/>
-          <w:sz w:val="24"/>
-          <w:szCs w:val="24"/>
-          <w:lang w:val="pt-BR"/>
-        </w:rPr>
-        <w:t xml:space="preserve"> </w:t>
-      </w:r>
-      <w:proofErr w:type="spellStart"/>
-      <w:r>
-        <w:rPr>
-          <w:color w:val="000000"/>
-          <w:sz w:val="24"/>
-          <w:szCs w:val="24"/>
-          <w:lang w:val="pt-BR"/>
-        </w:rPr>
-        <w:t>M</w:t>
-      </w:r>
-      <w:r>
-        <w:rPr>
-          <w:color w:val="000000"/>
-          <w:sz w:val="24"/>
-          <w:szCs w:val="24"/>
-          <w:lang w:val="pt-BR"/>
-        </w:rPr>
-        <w:t>yMob</w:t>
-      </w:r>
-      <w:proofErr w:type="spellEnd"/>
-      <w:r>
-        <w:rPr>
-          <w:color w:val="000000"/>
-          <w:sz w:val="24"/>
-          <w:szCs w:val="24"/>
-          <w:lang w:val="pt-BR"/>
-        </w:rPr>
-        <w:t xml:space="preserve"> (2020</w:t>
-      </w:r>
-      <w:r>
-        <w:rPr>
-          <w:color w:val="000000"/>
-          <w:sz w:val="24"/>
-          <w:szCs w:val="24"/>
-          <w:lang w:val="pt-BR"/>
-        </w:rPr>
-        <w:t>, p. 3</w:t>
-      </w:r>
-      <w:r>
-        <w:rPr>
-          <w:color w:val="000000"/>
-          <w:sz w:val="24"/>
-          <w:szCs w:val="24"/>
-          <w:lang w:val="pt-BR"/>
-        </w:rPr>
-        <w:t>)</w:t>
-      </w:r>
-      <w:r>
-        <w:rPr>
-          <w:color w:val="000000"/>
-          <w:sz w:val="24"/>
-          <w:szCs w:val="24"/>
-          <w:lang w:val="pt-BR"/>
-        </w:rPr>
-        <w:t xml:space="preserve"> </w:t>
-      </w:r>
-      <w:r>
-        <w:rPr>
-          <w:color w:val="000000"/>
-          <w:sz w:val="24"/>
-          <w:szCs w:val="24"/>
-          <w:lang w:val="pt-BR"/>
-        </w:rPr>
-        <w:t>aponta</w:t>
-      </w:r>
-      <w:r>
-        <w:rPr>
-          <w:color w:val="000000"/>
-          <w:sz w:val="24"/>
-          <w:szCs w:val="24"/>
-          <w:lang w:val="pt-BR"/>
-        </w:rPr>
-        <w:t xml:space="preserve"> que</w:t>
-      </w:r>
-      <w:r>
-        <w:rPr>
-          <w:color w:val="000000"/>
-          <w:sz w:val="24"/>
-          <w:szCs w:val="24"/>
-          <w:lang w:val="pt-BR"/>
-        </w:rPr>
-        <w:t xml:space="preserve"> </w:t>
-      </w:r>
-      <w:r>
-        <w:rPr>
-          <w:color w:val="000000"/>
-          <w:sz w:val="24"/>
-          <w:szCs w:val="24"/>
-          <w:lang w:val="pt-BR"/>
-        </w:rPr>
-        <w:t>“</w:t>
-      </w:r>
-      <w:r>
-        <w:rPr>
-          <w:sz w:val="24"/>
-          <w:szCs w:val="24"/>
-          <w:shd w:val="clear" w:color="auto" w:fill="FFFFFF"/>
-          <w:lang w:val="pt-BR"/>
-        </w:rPr>
-        <w:t>O aumento na demanda por dispositivos compatíveis com a chamada Internet das Coisas faz com que o sistema seja uma alternativa viável para centenas de outros equipamentos que precisam se conectar à rede</w:t>
-      </w:r>
-      <w:r>
-        <w:rPr>
-          <w:sz w:val="24"/>
-          <w:szCs w:val="24"/>
-          <w:shd w:val="clear" w:color="auto" w:fill="FFFFFF"/>
-          <w:lang w:val="pt-BR"/>
-        </w:rPr>
-        <w:t>”</w:t>
-      </w:r>
-      <w:r>
-        <w:rPr>
-          <w:sz w:val="24"/>
-          <w:szCs w:val="24"/>
-          <w:shd w:val="clear" w:color="auto" w:fill="FFFFFF"/>
-          <w:lang w:val="pt-BR"/>
-        </w:rPr>
-        <w:t>.</w:t>
-      </w:r>
-      <w:r>
-        <w:rPr>
-          <w:sz w:val="24"/>
-          <w:szCs w:val="24"/>
-          <w:shd w:val="clear" w:color="auto" w:fill="FFFFFF"/>
-          <w:lang w:val="pt-BR"/>
-        </w:rPr>
-        <w:t xml:space="preserve"> </w:t>
-      </w:r>
-      <w:r>
-        <w:rPr>
-          <w:sz w:val="24"/>
-          <w:szCs w:val="24"/>
-          <w:shd w:val="clear" w:color="auto" w:fill="FFFFFF"/>
-          <w:lang w:val="pt-BR"/>
-        </w:rPr>
-        <w:t>Logo</w:t>
-      </w:r>
-      <w:r>
-        <w:rPr>
-          <w:sz w:val="24"/>
-          <w:szCs w:val="24"/>
-          <w:shd w:val="clear" w:color="auto" w:fill="FFFFFF"/>
-          <w:lang w:val="pt-BR"/>
-        </w:rPr>
-        <w:t xml:space="preserve">, estima-se que a presença </w:t>
-      </w:r>
-      <w:r>
-        <w:rPr>
-          <w:sz w:val="24"/>
-          <w:szCs w:val="24"/>
-          <w:shd w:val="clear" w:color="auto" w:fill="FFFFFF"/>
-          <w:lang w:val="pt-BR"/>
-        </w:rPr>
-        <w:t>do Android nos dispositivos eletrônicos</w:t>
-      </w:r>
-      <w:r>
-        <w:rPr>
-          <w:sz w:val="24"/>
-          <w:szCs w:val="24"/>
-          <w:shd w:val="clear" w:color="auto" w:fill="FFFFFF"/>
-          <w:lang w:val="pt-BR"/>
-        </w:rPr>
-        <w:t xml:space="preserve"> seja cada vez maior </w:t>
-      </w:r>
-      <w:r>
-        <w:rPr>
-          <w:sz w:val="24"/>
-          <w:szCs w:val="24"/>
-          <w:shd w:val="clear" w:color="auto" w:fill="FFFFFF"/>
-          <w:lang w:val="pt-BR"/>
-        </w:rPr>
-        <w:t>no dia a dia das pessoas.</w:t>
-      </w:r>
     </w:p>
     <w:p>
       <w:pPr>
@@ -4923,27 +4917,6 @@
         <w:jc w:val="both"/>
         <w:rPr>
           <w:color w:val="000000"/>
-          <w:sz w:val="24"/>
-          <w:szCs w:val="24"/>
-          <w:lang w:val="pt-BR"/>
-        </w:rPr>
-      </w:pPr>
-      <w:r>
-        <w:rPr>
-          <w:color w:val="000000"/>
-          <w:sz w:val="24"/>
-          <w:szCs w:val="24"/>
-          <w:lang w:val="pt-BR"/>
-        </w:rPr>
-        <w:tab/>
-      </w:r>
-    </w:p>
-    <w:p>
-      <w:pPr>
-        <w:spacing w:line="360" w:lineRule="auto"/>
-        <w:jc w:val="both"/>
-        <w:rPr>
-          <w:color w:val="000000"/>
           <w:lang w:val="pt-BR"/>
         </w:rPr>
       </w:pPr>
@@ -4957,8 +4930,8 @@
           <w:spacing w:val="0"/>
         </w:rPr>
       </w:pPr>
-      <w:bookmarkStart w:id="9" w:name="_Toc49983335111"/>
-      <w:bookmarkStart w:id="10" w:name="_Toc75454875"/>
+      <w:bookmarkStart w:id="8" w:name="_Toc49983335111"/>
+      <w:bookmarkStart w:id="9" w:name="_Toc75454875"/>
       <w:r>
         <w:rPr>
           <w:color w:val="000000"/>
@@ -4973,15 +4946,15 @@
         </w:rPr>
         <w:t>.3</w:t>
       </w:r>
+      <w:bookmarkEnd w:id="8"/>
+      <w:r>
+        <w:rPr>
+          <w:color w:val="000000"/>
+          <w:spacing w:val="0"/>
+        </w:rPr>
+        <w:t xml:space="preserve"> Arduino</w:t>
+      </w:r>
       <w:bookmarkEnd w:id="9"/>
-      <w:r>
-        <w:rPr>
-          <w:color w:val="000000"/>
-          <w:spacing w:val="0"/>
-        </w:rPr>
-        <w:t xml:space="preserve"> Arduino</w:t>
-      </w:r>
-      <w:bookmarkEnd w:id="10"/>
     </w:p>
     <w:p>
       <w:pPr>
@@ -5482,7 +5455,7 @@
         </w:rPr>
         <w:t>)</w:t>
       </w:r>
-      <w:commentRangeStart w:id="11"/>
+      <w:commentRangeStart w:id="10"/>
       <w:r>
         <w:rPr>
           <w:i/>
@@ -5494,12 +5467,12 @@
         </w:rPr>
         <w:t>.</w:t>
       </w:r>
-      <w:commentRangeEnd w:id="11"/>
+      <w:commentRangeEnd w:id="10"/>
       <w:r>
         <w:rPr>
           <w:rStyle w:val="Refdecomentrio"/>
         </w:rPr>
-        <w:commentReference w:id="11"/>
+        <w:commentReference w:id="10"/>
       </w:r>
     </w:p>
     <w:p>
@@ -5521,27 +5494,25 @@
           <w:szCs w:val="24"/>
           <w:lang w:val="pt-BR"/>
         </w:rPr>
-        <w:t xml:space="preserve">Por conta da facilidade de acesso e utilização, bem como da gama de recursos disponíveis, este dispositivo permite que muitas </w:t>
-      </w:r>
-      <w:proofErr w:type="spellStart"/>
-      <w:r>
-        <w:rPr>
-          <w:color w:val="000000"/>
-          <w:sz w:val="24"/>
-          <w:szCs w:val="24"/>
-          <w:lang w:val="pt-BR"/>
-        </w:rPr>
-        <w:t>idéias</w:t>
-      </w:r>
-      <w:proofErr w:type="spellEnd"/>
-      <w:r>
-        <w:rPr>
-          <w:color w:val="000000"/>
-          <w:sz w:val="24"/>
-          <w:szCs w:val="24"/>
-          <w:lang w:val="pt-BR"/>
-        </w:rPr>
-        <w:t xml:space="preserve"> possam ser colocaras em prática rapidamente, sendo uma ótima alternativa para quem busca a automação residencial.</w:t>
+        <w:t>Por conta da facilidade de acesso e utilização, bem como da gama de recursos disponíveis, este dispositivo permite que muitas id</w:t>
+      </w:r>
+      <w:r>
+        <w:rPr>
+          <w:color w:val="000000"/>
+          <w:sz w:val="24"/>
+          <w:szCs w:val="24"/>
+          <w:lang w:val="pt-BR"/>
+        </w:rPr>
+        <w:t>e</w:t>
+      </w:r>
+      <w:r>
+        <w:rPr>
+          <w:color w:val="000000"/>
+          <w:sz w:val="24"/>
+          <w:szCs w:val="24"/>
+          <w:lang w:val="pt-BR"/>
+        </w:rPr>
+        <w:t>ias possam ser colocaras em prática rapidamente, sendo uma ótima alternativa para quem busca a automação residencial.</w:t>
       </w:r>
       <w:r>
         <w:rPr>
@@ -5704,8 +5675,8 @@
           <w:spacing w:val="0"/>
         </w:rPr>
       </w:pPr>
-      <w:bookmarkStart w:id="12" w:name="_Toc499833351111"/>
-      <w:bookmarkStart w:id="13" w:name="_Toc75454876"/>
+      <w:bookmarkStart w:id="11" w:name="_Toc499833351111"/>
+      <w:bookmarkStart w:id="12" w:name="_Toc75454876"/>
       <w:r>
         <w:rPr>
           <w:color w:val="000000"/>
@@ -5721,15 +5692,15 @@
         </w:rPr>
         <w:t>.</w:t>
       </w:r>
+      <w:bookmarkEnd w:id="11"/>
+      <w:r>
+        <w:rPr>
+          <w:color w:val="000000"/>
+          <w:spacing w:val="0"/>
+        </w:rPr>
+        <w:t>4 Sensores</w:t>
+      </w:r>
       <w:bookmarkEnd w:id="12"/>
-      <w:r>
-        <w:rPr>
-          <w:color w:val="000000"/>
-          <w:spacing w:val="0"/>
-        </w:rPr>
-        <w:t>4 Sensores</w:t>
-      </w:r>
-      <w:bookmarkEnd w:id="13"/>
     </w:p>
     <w:p>
       <w:pPr>
@@ -6118,7 +6089,7 @@
         </w:rPr>
         <w:t>AMORIN, 2010)</w:t>
       </w:r>
-      <w:commentRangeStart w:id="14"/>
+      <w:commentRangeStart w:id="13"/>
       <w:r>
         <w:rPr>
           <w:color w:val="000000"/>
@@ -6128,12 +6099,12 @@
         </w:rPr>
         <w:t>.</w:t>
       </w:r>
-      <w:commentRangeEnd w:id="14"/>
+      <w:commentRangeEnd w:id="13"/>
       <w:r>
         <w:rPr>
           <w:rStyle w:val="Refdecomentrio"/>
         </w:rPr>
-        <w:commentReference w:id="14"/>
+        <w:commentReference w:id="13"/>
       </w:r>
       <w:r>
         <w:rPr>
@@ -6172,7 +6143,34 @@
           <w:szCs w:val="24"/>
           <w:lang w:val="pt-BR"/>
         </w:rPr>
-        <w:t>Estes dispositivos estão amplamente presentes no nosso dia a dia, seja em um termômetro</w:t>
+        <w:t xml:space="preserve">Estes dispositivos estão amplamente presentes no nosso dia a dia, seja </w:t>
+      </w:r>
+      <w:r>
+        <w:rPr>
+          <w:color w:val="000000"/>
+          <w:sz w:val="24"/>
+          <w:szCs w:val="24"/>
+          <w:lang w:val="pt-BR"/>
+        </w:rPr>
+        <w:t>nos</w:t>
+      </w:r>
+      <w:r>
+        <w:rPr>
+          <w:color w:val="000000"/>
+          <w:sz w:val="24"/>
+          <w:szCs w:val="24"/>
+          <w:lang w:val="pt-BR"/>
+        </w:rPr>
+        <w:t xml:space="preserve"> termômetro</w:t>
+      </w:r>
+      <w:r>
+        <w:rPr>
+          <w:color w:val="000000"/>
+          <w:sz w:val="24"/>
+          <w:szCs w:val="24"/>
+          <w:lang w:val="pt-BR"/>
+        </w:rPr>
+        <w:t>s</w:t>
       </w:r>
       <w:r>
         <w:rPr>
@@ -6487,8 +6485,8 @@
           <w:spacing w:val="0"/>
         </w:rPr>
       </w:pPr>
-      <w:bookmarkStart w:id="15" w:name="_Toc4998333511111"/>
-      <w:bookmarkStart w:id="16" w:name="_Toc75454877"/>
+      <w:bookmarkStart w:id="14" w:name="_Toc4998333511111"/>
+      <w:bookmarkStart w:id="15" w:name="_Toc75454877"/>
       <w:r>
         <w:rPr>
           <w:color w:val="000000"/>
@@ -6503,15 +6501,15 @@
         </w:rPr>
         <w:t>.</w:t>
       </w:r>
+      <w:bookmarkEnd w:id="14"/>
+      <w:r>
+        <w:rPr>
+          <w:color w:val="000000"/>
+          <w:spacing w:val="0"/>
+        </w:rPr>
+        <w:t>5 Atuadores</w:t>
+      </w:r>
       <w:bookmarkEnd w:id="15"/>
-      <w:r>
-        <w:rPr>
-          <w:color w:val="000000"/>
-          <w:spacing w:val="0"/>
-        </w:rPr>
-        <w:t>5 Atuadores</w:t>
-      </w:r>
-      <w:bookmarkEnd w:id="16"/>
     </w:p>
     <w:p>
       <w:pPr>
@@ -6997,7 +6995,7 @@
         </w:rPr>
         <w:t>, 2012</w:t>
       </w:r>
-      <w:commentRangeStart w:id="17"/>
+      <w:commentRangeStart w:id="16"/>
       <w:r>
         <w:rPr>
           <w:color w:val="000000"/>
@@ -7007,12 +7005,12 @@
         </w:rPr>
         <w:t>).</w:t>
       </w:r>
-      <w:commentRangeEnd w:id="17"/>
+      <w:commentRangeEnd w:id="16"/>
       <w:r>
         <w:rPr>
           <w:rStyle w:val="Refdecomentrio"/>
         </w:rPr>
-        <w:commentReference w:id="17"/>
+        <w:commentReference w:id="16"/>
       </w:r>
     </w:p>
     <w:p>
@@ -7074,7 +7072,25 @@
           <w:szCs w:val="24"/>
           <w:lang w:val="pt-BR"/>
         </w:rPr>
-        <w:t xml:space="preserve"> (2021) enfatiza que o uso de atuadores está muito presente nas fábricas, manipulando matéria prima, cortando, movimentando com esteiras controladas ou braços robóticos, e controlando o seu fluxo. </w:t>
+        <w:t xml:space="preserve"> (2021) enfatiza que o uso de atuadores está muito presente nas fábricas, manipulando matéria prima, cortando, movimentando com esteiras</w:t>
+      </w:r>
+      <w:r>
+        <w:rPr>
+          <w:color w:val="000000"/>
+          <w:sz w:val="24"/>
+          <w:szCs w:val="24"/>
+          <w:lang w:val="pt-BR"/>
+        </w:rPr>
+        <w:t xml:space="preserve"> inteligentes</w:t>
+      </w:r>
+      <w:r>
+        <w:rPr>
+          <w:color w:val="000000"/>
+          <w:sz w:val="24"/>
+          <w:szCs w:val="24"/>
+          <w:lang w:val="pt-BR"/>
+        </w:rPr>
+        <w:t xml:space="preserve"> ou braços robóticos, e controlando o seu fluxo. </w:t>
       </w:r>
       <w:r>
         <w:rPr>
@@ -7106,8 +7122,8 @@
           <w:spacing w:val="0"/>
         </w:rPr>
       </w:pPr>
-      <w:bookmarkStart w:id="18" w:name="_Toc49983335111111"/>
-      <w:bookmarkStart w:id="19" w:name="_Toc75454878"/>
+      <w:bookmarkStart w:id="17" w:name="_Toc49983335111111"/>
+      <w:bookmarkStart w:id="18" w:name="_Toc75454878"/>
       <w:r>
         <w:rPr>
           <w:color w:val="000000"/>
@@ -7122,15 +7138,15 @@
         </w:rPr>
         <w:t>.</w:t>
       </w:r>
+      <w:bookmarkEnd w:id="17"/>
+      <w:r>
+        <w:rPr>
+          <w:color w:val="000000"/>
+          <w:spacing w:val="0"/>
+        </w:rPr>
+        <w:t>6 Consumo sustentável</w:t>
+      </w:r>
       <w:bookmarkEnd w:id="18"/>
-      <w:r>
-        <w:rPr>
-          <w:color w:val="000000"/>
-          <w:spacing w:val="0"/>
-        </w:rPr>
-        <w:t>6 Consumo sustentável</w:t>
-      </w:r>
-      <w:bookmarkEnd w:id="19"/>
     </w:p>
     <w:p>
       <w:pPr>
@@ -7715,7 +7731,7 @@
         </w:rPr>
         <w:t xml:space="preserve"> (AKATU, 2011)</w:t>
       </w:r>
-      <w:commentRangeStart w:id="20"/>
+      <w:commentRangeStart w:id="19"/>
       <w:r>
         <w:rPr>
           <w:color w:val="000000"/>
@@ -7725,12 +7741,12 @@
         </w:rPr>
         <w:t>.</w:t>
       </w:r>
-      <w:commentRangeEnd w:id="20"/>
+      <w:commentRangeEnd w:id="19"/>
       <w:r>
         <w:rPr>
           <w:rStyle w:val="Refdecomentrio"/>
         </w:rPr>
-        <w:commentReference w:id="20"/>
+        <w:commentReference w:id="19"/>
       </w:r>
     </w:p>
     <w:p>
@@ -7753,7 +7769,25 @@
           <w:lang w:val="pt-BR"/>
         </w:rPr>
         <w:lastRenderedPageBreak/>
-        <w:t>Segundo a SEPOG (????), o Governo do Estado de Rondônia apresenta o Plano de Desenvolvimento Estadual Sustentável de Rondônia (PDES</w:t>
+        <w:t>Segundo a SEPOG (</w:t>
+      </w:r>
+      <w:r>
+        <w:rPr>
+          <w:color w:val="000000"/>
+          <w:sz w:val="24"/>
+          <w:szCs w:val="24"/>
+          <w:lang w:val="pt-BR"/>
+        </w:rPr>
+        <w:t>2015</w:t>
+      </w:r>
+      <w:r>
+        <w:rPr>
+          <w:color w:val="000000"/>
+          <w:sz w:val="24"/>
+          <w:szCs w:val="24"/>
+          <w:lang w:val="pt-BR"/>
+        </w:rPr>
+        <w:t>), o Governo do Estado de Rondônia apresenta o Plano de Desenvolvimento Estadual Sustentável de Rondônia (PDES</w:t>
       </w:r>
       <w:r>
         <w:rPr>
@@ -7826,21 +7860,6 @@
           <w:lang w:val="pt-BR"/>
         </w:rPr>
         <w:t>.</w:t>
-      </w:r>
-      <w:r>
-        <w:rPr>
-          <w:lang w:val="pt-BR"/>
-        </w:rPr>
-        <w:t xml:space="preserve"> </w:t>
-      </w:r>
-      <w:r>
-        <w:rPr>
-          <w:color w:val="000000"/>
-          <w:sz w:val="24"/>
-          <w:szCs w:val="24"/>
-          <w:lang w:val="pt-BR"/>
-        </w:rPr>
-        <w:t>O que é</w:t>
       </w:r>
     </w:p>
     <w:p>
@@ -7866,8 +7885,8 @@
           <w:spacing w:val="0"/>
         </w:rPr>
       </w:pPr>
-      <w:bookmarkStart w:id="21" w:name="_Toc499833351111111"/>
-      <w:bookmarkStart w:id="22" w:name="_Toc75454879"/>
+      <w:bookmarkStart w:id="20" w:name="_Toc499833351111111"/>
+      <w:bookmarkStart w:id="21" w:name="_Toc75454879"/>
       <w:r>
         <w:rPr>
           <w:color w:val="000000"/>
@@ -7882,22 +7901,22 @@
         </w:rPr>
         <w:t>.</w:t>
       </w:r>
+      <w:bookmarkEnd w:id="20"/>
+      <w:r>
+        <w:rPr>
+          <w:color w:val="000000"/>
+          <w:spacing w:val="0"/>
+        </w:rPr>
+        <w:t>7</w:t>
+      </w:r>
+      <w:r>
+        <w:rPr>
+          <w:color w:val="000000"/>
+          <w:spacing w:val="0"/>
+        </w:rPr>
+        <w:t xml:space="preserve"> Cultura cafeeira</w:t>
+      </w:r>
       <w:bookmarkEnd w:id="21"/>
-      <w:r>
-        <w:rPr>
-          <w:color w:val="000000"/>
-          <w:spacing w:val="0"/>
-        </w:rPr>
-        <w:t>7</w:t>
-      </w:r>
-      <w:r>
-        <w:rPr>
-          <w:color w:val="000000"/>
-          <w:spacing w:val="0"/>
-        </w:rPr>
-        <w:t xml:space="preserve"> Cultura cafeeira</w:t>
-      </w:r>
-      <w:bookmarkEnd w:id="22"/>
     </w:p>
     <w:p>
       <w:pPr>
@@ -7930,7 +7949,7 @@
         </w:rPr>
         <w:tab/>
       </w:r>
-      <w:commentRangeStart w:id="23"/>
+      <w:commentRangeStart w:id="22"/>
       <w:r>
         <w:rPr>
           <w:color w:val="000000"/>
@@ -7968,12 +7987,12 @@
         </w:rPr>
         <w:t xml:space="preserve"> </w:t>
       </w:r>
-      <w:commentRangeEnd w:id="23"/>
+      <w:commentRangeEnd w:id="22"/>
       <w:r>
         <w:rPr>
           <w:rStyle w:val="Refdecomentrio"/>
         </w:rPr>
-        <w:commentReference w:id="23"/>
+        <w:commentReference w:id="22"/>
       </w:r>
     </w:p>
     <w:p>
@@ -8174,7 +8193,7 @@
         </w:rPr>
         <w:tab/>
       </w:r>
-      <w:commentRangeStart w:id="24"/>
+      <w:commentRangeStart w:id="23"/>
       <w:r>
         <w:rPr>
           <w:color w:val="000000"/>
@@ -8367,12 +8386,12 @@
         </w:rPr>
         <w:t>.</w:t>
       </w:r>
-      <w:commentRangeEnd w:id="24"/>
+      <w:commentRangeEnd w:id="23"/>
       <w:r>
         <w:rPr>
           <w:rStyle w:val="Refdecomentrio"/>
         </w:rPr>
-        <w:commentReference w:id="24"/>
+        <w:commentReference w:id="23"/>
       </w:r>
     </w:p>
     <w:p>
@@ -8437,7 +8456,25 @@
           <w:szCs w:val="24"/>
           <w:lang w:val="pt-BR"/>
         </w:rPr>
-        <w:t xml:space="preserve">, buscando a sustentabilidade. </w:t>
+        <w:t xml:space="preserve">, </w:t>
+      </w:r>
+      <w:r>
+        <w:rPr>
+          <w:color w:val="000000"/>
+          <w:sz w:val="24"/>
+          <w:szCs w:val="24"/>
+          <w:lang w:val="pt-BR"/>
+        </w:rPr>
+        <w:t>tendo em vista</w:t>
+      </w:r>
+      <w:r>
+        <w:rPr>
+          <w:color w:val="000000"/>
+          <w:sz w:val="24"/>
+          <w:szCs w:val="24"/>
+          <w:lang w:val="pt-BR"/>
+        </w:rPr>
+        <w:t xml:space="preserve"> a sustentabilidade. </w:t>
       </w:r>
       <w:r>
         <w:rPr>
@@ -16594,7 +16631,7 @@
         </w:rPr>
         <w:t xml:space="preserve"> de atualização intensa. </w:t>
       </w:r>
-      <w:commentRangeStart w:id="25"/>
+      <w:commentRangeStart w:id="24"/>
       <w:r>
         <w:rPr>
           <w:sz w:val="24"/>
@@ -16651,12 +16688,12 @@
         </w:rPr>
         <w:t xml:space="preserve">coleta destes dados, permite ao produtor tomar as melhores decisões sobre a utilização da água, a fim manter a cultura nas condições adequadas. </w:t>
       </w:r>
-      <w:commentRangeEnd w:id="25"/>
+      <w:commentRangeEnd w:id="24"/>
       <w:r>
         <w:rPr>
           <w:rStyle w:val="Refdecomentrio"/>
         </w:rPr>
-        <w:commentReference w:id="25"/>
+        <w:commentReference w:id="24"/>
       </w:r>
     </w:p>
     <w:p>
@@ -24987,7 +25024,7 @@
       </w:r>
     </w:p>
   </w:comment>
-  <w:comment w:id="8" w:author="Wellington Souza Abreu" w:date="2021-11-09T14:20:00Z" w:initials="WSA">
+  <w:comment w:id="10" w:author="Wellington Souza Abreu" w:date="2021-11-09T14:20:00Z" w:initials="WSA">
     <w:p>
       <w:pPr>
         <w:pStyle w:val="Textodecomentrio"/>
@@ -25003,6 +25040,12 @@
       </w:r>
       <w:r>
         <w:rPr>
+          <w:rStyle w:val="Refdecomentrio"/>
+        </w:rPr>
+        <w:annotationRef/>
+      </w:r>
+      <w:r>
+        <w:rPr>
           <w:lang w:val="pt-BR"/>
         </w:rPr>
         <w:t>Pouco conteúdo</w:t>
@@ -25011,45 +25054,11 @@
         <w:rPr>
           <w:lang w:val="pt-BR"/>
         </w:rPr>
-        <w:t>. Exemplos de aplicação</w:t>
+        <w:t>, exemplos de aplicação</w:t>
       </w:r>
     </w:p>
   </w:comment>
-  <w:comment w:id="11" w:author="Wellington Souza Abreu" w:date="2021-11-09T14:20:00Z" w:initials="WSA">
-    <w:p>
-      <w:pPr>
-        <w:pStyle w:val="Textodecomentrio"/>
-        <w:rPr>
-          <w:lang w:val="pt-BR"/>
-        </w:rPr>
-      </w:pPr>
-      <w:r>
-        <w:rPr>
-          <w:rStyle w:val="Refdecomentrio"/>
-        </w:rPr>
-        <w:annotationRef/>
-      </w:r>
-      <w:r>
-        <w:rPr>
-          <w:rStyle w:val="Refdecomentrio"/>
-        </w:rPr>
-        <w:annotationRef/>
-      </w:r>
-      <w:r>
-        <w:rPr>
-          <w:lang w:val="pt-BR"/>
-        </w:rPr>
-        <w:t>Pouco conteúdo</w:t>
-      </w:r>
-      <w:r>
-        <w:rPr>
-          <w:lang w:val="pt-BR"/>
-        </w:rPr>
-        <w:t>, exemplos de aplicação</w:t>
-      </w:r>
-    </w:p>
-  </w:comment>
-  <w:comment w:id="14" w:author="Wellington Souza Abreu" w:date="2021-11-09T14:21:00Z" w:initials="WSA">
+  <w:comment w:id="13" w:author="Wellington Souza Abreu" w:date="2021-11-09T14:21:00Z" w:initials="WSA">
     <w:p>
       <w:pPr>
         <w:spacing w:line="360" w:lineRule="auto"/>
@@ -25082,7 +25091,7 @@
       </w:pPr>
     </w:p>
   </w:comment>
-  <w:comment w:id="17" w:author="Wellington Souza Abreu" w:date="2021-11-09T14:23:00Z" w:initials="WSA">
+  <w:comment w:id="16" w:author="Wellington Souza Abreu" w:date="2021-11-09T14:23:00Z" w:initials="WSA">
     <w:p>
       <w:pPr>
         <w:pStyle w:val="Textodecomentrio"/>
@@ -25110,7 +25119,7 @@
       </w:r>
     </w:p>
   </w:comment>
-  <w:comment w:id="20" w:author="Wellington Souza Abreu" w:date="2021-11-09T14:24:00Z" w:initials="WSA">
+  <w:comment w:id="19" w:author="Wellington Souza Abreu" w:date="2021-11-09T14:24:00Z" w:initials="WSA">
     <w:p>
       <w:pPr>
         <w:pStyle w:val="Textodecomentrio"/>
@@ -25153,6 +25162,34 @@
           <w:lang w:val="pt-BR"/>
         </w:rPr>
         <w:t>.</w:t>
+      </w:r>
+    </w:p>
+  </w:comment>
+  <w:comment w:id="22" w:author="Wellington Souza Abreu" w:date="2021-11-09T14:25:00Z" w:initials="WSA">
+    <w:p>
+      <w:pPr>
+        <w:pStyle w:val="Textodecomentrio"/>
+        <w:rPr>
+          <w:lang w:val="pt-BR"/>
+        </w:rPr>
+      </w:pPr>
+      <w:r>
+        <w:rPr>
+          <w:rStyle w:val="Refdecomentrio"/>
+        </w:rPr>
+        <w:annotationRef/>
+      </w:r>
+      <w:r>
+        <w:rPr>
+          <w:rStyle w:val="Refdecomentrio"/>
+        </w:rPr>
+        <w:annotationRef/>
+      </w:r>
+      <w:r>
+        <w:rPr>
+          <w:lang w:val="pt-BR"/>
+        </w:rPr>
+        <w:t>Referência</w:t>
       </w:r>
     </w:p>
   </w:comment>
@@ -25172,41 +25209,13 @@
       </w:r>
       <w:r>
         <w:rPr>
-          <w:rStyle w:val="Refdecomentrio"/>
-        </w:rPr>
-        <w:annotationRef/>
-      </w:r>
-      <w:r>
-        <w:rPr>
           <w:lang w:val="pt-BR"/>
         </w:rPr>
         <w:t>Referência</w:t>
       </w:r>
     </w:p>
   </w:comment>
-  <w:comment w:id="24" w:author="Wellington Souza Abreu" w:date="2021-11-09T14:25:00Z" w:initials="WSA">
-    <w:p>
-      <w:pPr>
-        <w:pStyle w:val="Textodecomentrio"/>
-        <w:rPr>
-          <w:lang w:val="pt-BR"/>
-        </w:rPr>
-      </w:pPr>
-      <w:r>
-        <w:rPr>
-          <w:rStyle w:val="Refdecomentrio"/>
-        </w:rPr>
-        <w:annotationRef/>
-      </w:r>
-      <w:r>
-        <w:rPr>
-          <w:lang w:val="pt-BR"/>
-        </w:rPr>
-        <w:t>Referência</w:t>
-      </w:r>
-    </w:p>
-  </w:comment>
-  <w:comment w:id="25" w:author="Wellington Souza Abreu" w:date="2021-11-10T10:35:00Z" w:initials="WSA">
+  <w:comment w:id="24" w:author="Wellington Souza Abreu" w:date="2021-11-10T10:35:00Z" w:initials="WSA">
     <w:p>
       <w:pPr>
         <w:pStyle w:val="Textodecomentrio"/>
@@ -25233,7 +25242,6 @@
   <w15:commentEx w15:paraId="39F3CB07" w15:done="1"/>
   <w15:commentEx w15:paraId="4FFD4E0E" w15:done="1"/>
   <w15:commentEx w15:paraId="3F2BC2BE" w15:done="1"/>
-  <w15:commentEx w15:paraId="0271C8DE" w15:done="1"/>
   <w15:commentEx w15:paraId="38C7B5CA" w15:done="1"/>
   <w15:commentEx w15:paraId="58316D97" w15:done="1"/>
   <w15:commentEx w15:paraId="08B73C91" w15:done="1"/>
@@ -25250,7 +25258,6 @@
   <w16cex:commentExtensible w16cex:durableId="253501F9" w16cex:dateUtc="2021-11-09T18:19:00Z"/>
   <w16cex:commentExtensible w16cex:durableId="25350208" w16cex:dateUtc="2021-11-09T18:19:00Z"/>
   <w16cex:commentExtensible w16cex:durableId="25350217" w16cex:dateUtc="2021-11-09T18:20:00Z"/>
-  <w16cex:commentExtensible w16cex:durableId="25350233" w16cex:dateUtc="2021-11-09T18:20:00Z"/>
   <w16cex:commentExtensible w16cex:durableId="25350249" w16cex:dateUtc="2021-11-09T18:20:00Z"/>
   <w16cex:commentExtensible w16cex:durableId="25350273" w16cex:dateUtc="2021-11-09T18:21:00Z"/>
   <w16cex:commentExtensible w16cex:durableId="253502D9" w16cex:dateUtc="2021-11-09T18:23:00Z"/>
@@ -25267,7 +25274,6 @@
   <w16cid:commentId w16cid:paraId="39F3CB07" w16cid:durableId="253501F9"/>
   <w16cid:commentId w16cid:paraId="4FFD4E0E" w16cid:durableId="25350208"/>
   <w16cid:commentId w16cid:paraId="3F2BC2BE" w16cid:durableId="25350217"/>
-  <w16cid:commentId w16cid:paraId="0271C8DE" w16cid:durableId="25350233"/>
   <w16cid:commentId w16cid:paraId="38C7B5CA" w16cid:durableId="25350249"/>
   <w16cid:commentId w16cid:paraId="58316D97" w16cid:durableId="25350273"/>
   <w16cid:commentId w16cid:paraId="08B73C91" w16cid:durableId="253502D9"/>

</xml_diff>